<commit_message>
removendo api do google como ator
</commit_message>
<xml_diff>
--- a/Documentação/Documento Produto Software - Nossa Via - 2024.docx
+++ b/Documentação/Documento Produto Software - Nossa Via - 2024.docx
@@ -1946,7 +1946,7 @@
         <w:pStyle w:val="Titulo1"/>
         <w:numPr>
           <w:ilvl w:val="0"/>
-          <w:numId w:val="27"/>
+          <w:numId w:val="14"/>
         </w:numPr>
         <w:spacing w:line="360" w:lineRule="auto"/>
         <w:rPr>
@@ -2011,7 +2011,7 @@
         <w:pStyle w:val="Titulo2"/>
         <w:numPr>
           <w:ilvl w:val="0"/>
-          <w:numId w:val="23"/>
+          <w:numId w:val="13"/>
         </w:numPr>
         <w:spacing w:line="360" w:lineRule="auto"/>
         <w:rPr>
@@ -2026,7 +2026,6 @@
       <w:bookmarkEnd w:id="7"/>
       <w:bookmarkEnd w:id="8"/>
       <w:bookmarkEnd w:id="9"/>
-      <w:commentRangeStart w:id="11"/>
       <w:r>
         <w:rPr>
           <w:rFonts w:cs="Arial"/>
@@ -2034,10 +2033,6 @@
         <w:t>Requisitos Funcionais</w:t>
       </w:r>
       <w:bookmarkEnd w:id="10"/>
-      <w:commentRangeEnd w:id="11"/>
-      <w:r>
-        <w:commentReference w:id="11"/>
-      </w:r>
     </w:p>
     <w:p>
       <w:pPr>
@@ -5808,8 +5803,6 @@
           <w:szCs w:val="24"/>
         </w:rPr>
       </w:pPr>
-      <w:commentRangeStart w:id="12"/>
-      <w:commentRangeStart w:id="13"/>
       <w:r>
         <w:rPr>
           <w:rFonts w:ascii="Arial" w:hAnsi="Arial" w:cs="Arial"/>
@@ -5819,14 +5812,6 @@
           <w:szCs w:val="24"/>
         </w:rPr>
         <w:t>Regras de Negócio</w:t>
-      </w:r>
-      <w:commentRangeEnd w:id="12"/>
-      <w:r>
-        <w:commentReference w:id="12"/>
-      </w:r>
-      <w:commentRangeEnd w:id="13"/>
-      <w:r>
-        <w:commentReference w:id="13"/>
       </w:r>
     </w:p>
     <w:p>
@@ -6369,7 +6354,8 @@
         </w:rPr>
         <w:t xml:space="preserve">Após os campos serem preenchidos o sistema deve verificar se já existe uma denúncia com o mesmo tipo na mesma região (área de 2500m²), caso positivo, será exibido ao usuário uma lista com as denúncias encontras dando a opção de </w:t>
       </w:r>
-      <w:bookmarkStart w:id="14" w:name="_Int_J4RwSMnO"/>
+      <w:bookmarkStart w:id="11" w:name="_Int_J4RwSMnO"/>
+      <w:proofErr w:type="gramStart"/>
       <w:r>
         <w:rPr>
           <w:rFonts w:ascii="Arial" w:hAnsi="Arial" w:cs="Arial"/>
@@ -6378,7 +6364,8 @@
         </w:rPr>
         <w:t>curti-las</w:t>
       </w:r>
-      <w:bookmarkEnd w:id="14"/>
+      <w:bookmarkEnd w:id="11"/>
+      <w:proofErr w:type="gramEnd"/>
       <w:r>
         <w:rPr>
           <w:rFonts w:ascii="Arial" w:hAnsi="Arial" w:cs="Arial"/>
@@ -7400,21 +7387,21 @@
         <w:pStyle w:val="Titulo2"/>
         <w:numPr>
           <w:ilvl w:val="0"/>
-          <w:numId w:val="23"/>
+          <w:numId w:val="13"/>
         </w:numPr>
         <w:spacing w:line="360" w:lineRule="auto"/>
         <w:rPr>
           <w:rFonts w:cs="Arial"/>
         </w:rPr>
       </w:pPr>
-      <w:bookmarkStart w:id="15" w:name="_Toc49378739"/>
+      <w:bookmarkStart w:id="12" w:name="_Toc49378739"/>
       <w:r>
         <w:rPr>
           <w:rFonts w:cs="Arial"/>
         </w:rPr>
         <w:t>Modelagem Funcional</w:t>
       </w:r>
-      <w:bookmarkEnd w:id="15"/>
+      <w:bookmarkEnd w:id="12"/>
     </w:p>
     <w:p>
       <w:pPr>
@@ -7487,9 +7474,9 @@
           <w:szCs w:val="18"/>
         </w:rPr>
       </w:pPr>
-      <w:bookmarkStart w:id="16" w:name="_Toc307155221"/>
+      <w:bookmarkStart w:id="13" w:name="_Toc307155221"/>
     </w:p>
-    <w:bookmarkEnd w:id="16"/>
+    <w:bookmarkEnd w:id="13"/>
     <w:p>
       <w:pPr>
         <w:spacing w:line="360" w:lineRule="auto"/>
@@ -7524,10 +7511,10 @@
       <w:r>
         <w:lastRenderedPageBreak/>
         <w:drawing>
-          <wp:inline distT="0" distB="0" distL="0" distR="0" wp14:anchorId="7F8F6B29" wp14:editId="3C0EEDD8">
-            <wp:extent cx="5479255" cy="6187976"/>
-            <wp:effectExtent l="0" t="0" r="7620" b="3810"/>
-            <wp:docPr id="4" name="Imagem 4"/>
+          <wp:inline distT="0" distB="0" distL="0" distR="0" wp14:anchorId="5CC55A80" wp14:editId="0D37CB3B">
+            <wp:extent cx="5973445" cy="6428740"/>
+            <wp:effectExtent l="0" t="0" r="8255" b="0"/>
+            <wp:docPr id="1821025721" name="Imagem 1" descr="Diagrama&#10;&#10;Descrição gerada automaticamente"/>
             <wp:cNvGraphicFramePr>
               <a:graphicFrameLocks xmlns:a="http://schemas.openxmlformats.org/drawingml/2006/main" noChangeAspect="1"/>
             </wp:cNvGraphicFramePr>
@@ -7535,11 +7522,11 @@
               <a:graphicData uri="http://schemas.openxmlformats.org/drawingml/2006/picture">
                 <pic:pic xmlns:pic="http://schemas.openxmlformats.org/drawingml/2006/picture">
                   <pic:nvPicPr>
-                    <pic:cNvPr id="1" name=""/>
+                    <pic:cNvPr id="1821025721" name="Imagem 1" descr="Diagrama&#10;&#10;Descrição gerada automaticamente"/>
                     <pic:cNvPicPr/>
                   </pic:nvPicPr>
                   <pic:blipFill>
-                    <a:blip r:embed="rId14"/>
+                    <a:blip r:embed="rId10"/>
                     <a:stretch>
                       <a:fillRect/>
                     </a:stretch>
@@ -7547,7 +7534,7 @@
                   <pic:spPr>
                     <a:xfrm>
                       <a:off x="0" y="0"/>
-                      <a:ext cx="5479255" cy="6187976"/>
+                      <a:ext cx="5973445" cy="6428740"/>
                     </a:xfrm>
                     <a:prstGeom prst="rect">
                       <a:avLst/>
@@ -7732,6 +7719,7 @@
                 <w:sz w:val="24"/>
                 <w:szCs w:val="24"/>
               </w:rPr>
+              <w:lastRenderedPageBreak/>
               <w:t>Moderador</w:t>
             </w:r>
           </w:p>
@@ -7757,60 +7745,6 @@
                 <w:szCs w:val="24"/>
               </w:rPr>
               <w:t>Usuário do sistema responsável por visualizar, modificar, alterar o status de uma denúncia e deletar denúncias de outros usuários.</w:t>
-            </w:r>
-          </w:p>
-        </w:tc>
-      </w:tr>
-      <w:tr>
-        <w:trPr>
-          <w:trHeight w:val="300"/>
-        </w:trPr>
-        <w:tc>
-          <w:tcPr>
-            <w:tcW w:w="1800" w:type="dxa"/>
-            <w:vAlign w:val="center"/>
-          </w:tcPr>
-          <w:p>
-            <w:pPr>
-              <w:spacing w:line="360" w:lineRule="auto"/>
-              <w:jc w:val="center"/>
-              <w:rPr>
-                <w:rFonts w:ascii="Arial" w:hAnsi="Arial" w:cs="Arial"/>
-                <w:sz w:val="24"/>
-                <w:szCs w:val="24"/>
-              </w:rPr>
-            </w:pPr>
-            <w:r>
-              <w:rPr>
-                <w:rFonts w:ascii="Arial" w:hAnsi="Arial" w:cs="Arial"/>
-                <w:sz w:val="24"/>
-                <w:szCs w:val="24"/>
-              </w:rPr>
-              <w:lastRenderedPageBreak/>
-              <w:t>API Maps</w:t>
-            </w:r>
-          </w:p>
-        </w:tc>
-        <w:tc>
-          <w:tcPr>
-            <w:tcW w:w="6300" w:type="dxa"/>
-          </w:tcPr>
-          <w:p>
-            <w:pPr>
-              <w:spacing w:line="360" w:lineRule="auto"/>
-              <w:rPr>
-                <w:rFonts w:ascii="Arial" w:hAnsi="Arial" w:cs="Arial"/>
-                <w:sz w:val="24"/>
-                <w:szCs w:val="24"/>
-              </w:rPr>
-            </w:pPr>
-            <w:r>
-              <w:rPr>
-                <w:rFonts w:ascii="Arial" w:hAnsi="Arial" w:cs="Arial"/>
-                <w:sz w:val="24"/>
-                <w:szCs w:val="24"/>
-              </w:rPr>
-              <w:t xml:space="preserve">Sistema externo responsável por obter dados de localização </w:t>
             </w:r>
           </w:p>
         </w:tc>
@@ -8214,7 +8148,7 @@
               <w:pStyle w:val="Ttulo2"/>
               <w:numPr>
                 <w:ilvl w:val="0"/>
-                <w:numId w:val="35"/>
+                <w:numId w:val="16"/>
               </w:numPr>
               <w:spacing w:line="360" w:lineRule="auto"/>
               <w:rPr>
@@ -8261,7 +8195,7 @@
               <w:pStyle w:val="Ttulo2"/>
               <w:numPr>
                 <w:ilvl w:val="0"/>
-                <w:numId w:val="35"/>
+                <w:numId w:val="16"/>
               </w:numPr>
               <w:spacing w:line="360" w:lineRule="auto"/>
               <w:rPr>
@@ -8348,7 +8282,7 @@
               <w:pStyle w:val="PargrafodaLista"/>
               <w:numPr>
                 <w:ilvl w:val="0"/>
-                <w:numId w:val="35"/>
+                <w:numId w:val="16"/>
               </w:numPr>
               <w:spacing w:line="360" w:lineRule="auto"/>
               <w:jc w:val="both"/>
@@ -8429,7 +8363,7 @@
                 <w:sz w:val="24"/>
                 <w:szCs w:val="24"/>
               </w:rPr>
-              <w:t>[F</w:t>
+              <w:t xml:space="preserve">[FA001] Fluxo Alternativo 1: </w:t>
             </w:r>
             <w:r>
               <w:rPr>
@@ -8437,7 +8371,7 @@
                 <w:sz w:val="24"/>
                 <w:szCs w:val="24"/>
               </w:rPr>
-              <w:t>A00</w:t>
+              <w:t>Existe denúncia próxima na mesma categoria</w:t>
             </w:r>
             <w:r>
               <w:rPr>
@@ -8445,47 +8379,7 @@
                 <w:sz w:val="24"/>
                 <w:szCs w:val="24"/>
               </w:rPr>
-              <w:t xml:space="preserve">1] Fluxo </w:t>
-            </w:r>
-            <w:r>
-              <w:rPr>
-                <w:rFonts w:cs="Arial"/>
-                <w:sz w:val="24"/>
-                <w:szCs w:val="24"/>
-              </w:rPr>
-              <w:t>Alternativo</w:t>
-            </w:r>
-            <w:r>
-              <w:rPr>
-                <w:rFonts w:cs="Arial"/>
-                <w:sz w:val="24"/>
-                <w:szCs w:val="24"/>
-              </w:rPr>
-              <w:t xml:space="preserve"> 1: </w:t>
-            </w:r>
-            <w:r>
-              <w:rPr>
-                <w:rFonts w:cs="Arial"/>
-                <w:sz w:val="24"/>
-                <w:szCs w:val="24"/>
-              </w:rPr>
-              <w:t>Existe denúncia próxima na mesma categoria</w:t>
-            </w:r>
-            <w:r>
-              <w:rPr>
-                <w:rFonts w:cs="Arial"/>
-                <w:sz w:val="24"/>
-                <w:szCs w:val="24"/>
-              </w:rPr>
-              <w:t xml:space="preserve"> </w:t>
-            </w:r>
-            <w:r>
-              <w:rPr>
-                <w:rFonts w:cs="Arial"/>
-                <w:sz w:val="24"/>
-                <w:szCs w:val="24"/>
-              </w:rPr>
-              <w:t xml:space="preserve">e uma delas atende o mesmo problema que o usuário relata.  </w:t>
+              <w:t xml:space="preserve"> e uma delas atende o mesmo problema que o usuário relata.  </w:t>
             </w:r>
           </w:p>
           <w:p>
@@ -8598,7 +8492,7 @@
               <w:pStyle w:val="Ttulo2"/>
               <w:numPr>
                 <w:ilvl w:val="0"/>
-                <w:numId w:val="36"/>
+                <w:numId w:val="17"/>
               </w:numPr>
               <w:autoSpaceDE w:val="0"/>
               <w:autoSpaceDN w:val="0"/>
@@ -8619,8 +8513,9 @@
                 <w:sz w:val="24"/>
                 <w:szCs w:val="24"/>
               </w:rPr>
-              <w:t>S</w:t>
-            </w:r>
+              <w:t xml:space="preserve">Será exibido ao usuário uma lista com as denúncias encontras dando a opção de </w:t>
+            </w:r>
+            <w:proofErr w:type="gramStart"/>
             <w:r>
               <w:rPr>
                 <w:rFonts w:cs="Arial"/>
@@ -8629,8 +8524,9 @@
                 <w:sz w:val="24"/>
                 <w:szCs w:val="24"/>
               </w:rPr>
-              <w:t>erá exibido ao usuário uma lista com as denúncias encontras dando a opção de curti-las caso seu problema esteja dentro da lista</w:t>
-            </w:r>
+              <w:t>curti-las</w:t>
+            </w:r>
+            <w:proofErr w:type="gramEnd"/>
             <w:r>
               <w:rPr>
                 <w:rFonts w:cs="Arial"/>
@@ -8639,7 +8535,7 @@
                 <w:sz w:val="24"/>
                 <w:szCs w:val="24"/>
               </w:rPr>
-              <w:t>.</w:t>
+              <w:t xml:space="preserve"> caso seu problema esteja dentro da lista.</w:t>
             </w:r>
           </w:p>
           <w:p>
@@ -8647,7 +8543,7 @@
               <w:pStyle w:val="PargrafodaLista"/>
               <w:numPr>
                 <w:ilvl w:val="0"/>
-                <w:numId w:val="36"/>
+                <w:numId w:val="17"/>
               </w:numPr>
               <w:spacing w:line="360" w:lineRule="auto"/>
               <w:jc w:val="both"/>
@@ -8663,7 +8559,25 @@
                 <w:sz w:val="24"/>
                 <w:szCs w:val="24"/>
               </w:rPr>
-              <w:t>O usuário curte uma denúncia que relata o mesmo problema que a sua.</w:t>
+              <w:t xml:space="preserve">O usuário </w:t>
+            </w:r>
+            <w:proofErr w:type="gramStart"/>
+            <w:r>
+              <w:rPr>
+                <w:rFonts w:ascii="Arial" w:hAnsi="Arial" w:cs="Arial"/>
+                <w:sz w:val="24"/>
+                <w:szCs w:val="24"/>
+              </w:rPr>
+              <w:t>curte</w:t>
+            </w:r>
+            <w:proofErr w:type="gramEnd"/>
+            <w:r>
+              <w:rPr>
+                <w:rFonts w:ascii="Arial" w:hAnsi="Arial" w:cs="Arial"/>
+                <w:sz w:val="24"/>
+                <w:szCs w:val="24"/>
+              </w:rPr>
+              <w:t xml:space="preserve"> uma denúncia que relata o mesmo problema que a sua.</w:t>
             </w:r>
           </w:p>
           <w:p>
@@ -8684,7 +8598,7 @@
                 <w:sz w:val="24"/>
                 <w:szCs w:val="24"/>
               </w:rPr>
-              <w:t>[FA00</w:t>
+              <w:t>[FA002] Fluxo Alternativo 2: Existe denúncia próxima na mesma categoria</w:t>
             </w:r>
             <w:r>
               <w:rPr>
@@ -8692,63 +8606,7 @@
                 <w:sz w:val="24"/>
                 <w:szCs w:val="24"/>
               </w:rPr>
-              <w:t>2</w:t>
-            </w:r>
-            <w:r>
-              <w:rPr>
-                <w:rFonts w:cs="Arial"/>
-                <w:sz w:val="24"/>
-                <w:szCs w:val="24"/>
-              </w:rPr>
-              <w:t xml:space="preserve">] Fluxo Alternativo </w:t>
-            </w:r>
-            <w:r>
-              <w:rPr>
-                <w:rFonts w:cs="Arial"/>
-                <w:sz w:val="24"/>
-                <w:szCs w:val="24"/>
-              </w:rPr>
-              <w:t>2</w:t>
-            </w:r>
-            <w:r>
-              <w:rPr>
-                <w:rFonts w:cs="Arial"/>
-                <w:sz w:val="24"/>
-                <w:szCs w:val="24"/>
-              </w:rPr>
-              <w:t>: Existe denúncia próxima na mesma categoria</w:t>
-            </w:r>
-            <w:r>
-              <w:rPr>
-                <w:rFonts w:cs="Arial"/>
-                <w:sz w:val="24"/>
-                <w:szCs w:val="24"/>
-              </w:rPr>
-              <w:t xml:space="preserve"> </w:t>
-            </w:r>
-            <w:r>
-              <w:rPr>
-                <w:rFonts w:cs="Arial"/>
-                <w:sz w:val="24"/>
-                <w:szCs w:val="24"/>
-              </w:rPr>
-              <w:t xml:space="preserve">e </w:t>
-            </w:r>
-            <w:r>
-              <w:rPr>
-                <w:rFonts w:cs="Arial"/>
-                <w:sz w:val="24"/>
-                <w:szCs w:val="24"/>
-              </w:rPr>
-              <w:t>nenhuma</w:t>
-            </w:r>
-            <w:r>
-              <w:rPr>
-                <w:rFonts w:cs="Arial"/>
-                <w:sz w:val="24"/>
-                <w:szCs w:val="24"/>
-              </w:rPr>
-              <w:t xml:space="preserve"> atende o mesmo problema que o usuário relata.  </w:t>
+              <w:t xml:space="preserve"> e nenhuma atende o mesmo problema que o usuário relata.  </w:t>
             </w:r>
           </w:p>
           <w:p>
@@ -8821,7 +8679,7 @@
               <w:pStyle w:val="Ttulo2"/>
               <w:numPr>
                 <w:ilvl w:val="0"/>
-                <w:numId w:val="37"/>
+                <w:numId w:val="18"/>
               </w:numPr>
               <w:autoSpaceDE w:val="0"/>
               <w:autoSpaceDN w:val="0"/>
@@ -8842,7 +8700,29 @@
                 <w:sz w:val="24"/>
                 <w:szCs w:val="24"/>
               </w:rPr>
-              <w:t>Será exibido ao usuário uma lista com as denúncias encontras dando a opção de curti-las caso seu problema esteja dentro da lista.</w:t>
+              <w:t xml:space="preserve">Será exibido ao usuário uma lista com as denúncias encontras dando a opção de </w:t>
+            </w:r>
+            <w:proofErr w:type="gramStart"/>
+            <w:r>
+              <w:rPr>
+                <w:rFonts w:cs="Arial"/>
+                <w:b w:val="0"/>
+                <w:bCs w:val="0"/>
+                <w:sz w:val="24"/>
+                <w:szCs w:val="24"/>
+              </w:rPr>
+              <w:t>curti-las</w:t>
+            </w:r>
+            <w:proofErr w:type="gramEnd"/>
+            <w:r>
+              <w:rPr>
+                <w:rFonts w:cs="Arial"/>
+                <w:b w:val="0"/>
+                <w:bCs w:val="0"/>
+                <w:sz w:val="24"/>
+                <w:szCs w:val="24"/>
+              </w:rPr>
+              <w:t xml:space="preserve"> caso seu problema esteja dentro da lista.</w:t>
             </w:r>
           </w:p>
           <w:p>
@@ -8850,7 +8730,7 @@
               <w:pStyle w:val="Ttulo2"/>
               <w:numPr>
                 <w:ilvl w:val="0"/>
-                <w:numId w:val="37"/>
+                <w:numId w:val="18"/>
               </w:numPr>
               <w:autoSpaceDE w:val="0"/>
               <w:autoSpaceDN w:val="0"/>
@@ -8889,7 +8769,7 @@
               <w:pStyle w:val="Ttulo2"/>
               <w:numPr>
                 <w:ilvl w:val="0"/>
-                <w:numId w:val="37"/>
+                <w:numId w:val="18"/>
               </w:numPr>
               <w:autoSpaceDE w:val="0"/>
               <w:autoSpaceDN w:val="0"/>
@@ -9104,7 +8984,7 @@
           <w:rFonts w:cs="Arial"/>
         </w:rPr>
       </w:pPr>
-      <w:bookmarkStart w:id="17" w:name="_Toc49378740"/>
+      <w:bookmarkStart w:id="14" w:name="_Toc49378740"/>
       <w:r>
         <w:rPr>
           <w:rFonts w:cs="Arial"/>
@@ -9386,7 +9266,7 @@
               <w:pStyle w:val="PargrafodaLista"/>
               <w:numPr>
                 <w:ilvl w:val="0"/>
-                <w:numId w:val="53"/>
+                <w:numId w:val="30"/>
               </w:numPr>
               <w:spacing w:line="360" w:lineRule="auto"/>
               <w:jc w:val="both"/>
@@ -9412,7 +9292,7 @@
               <w:pStyle w:val="PargrafodaLista"/>
               <w:numPr>
                 <w:ilvl w:val="0"/>
-                <w:numId w:val="53"/>
+                <w:numId w:val="30"/>
               </w:numPr>
               <w:spacing w:line="360" w:lineRule="auto"/>
               <w:jc w:val="both"/>
@@ -9455,7 +9335,7 @@
               <w:pStyle w:val="PargrafodaLista"/>
               <w:numPr>
                 <w:ilvl w:val="0"/>
-                <w:numId w:val="53"/>
+                <w:numId w:val="30"/>
               </w:numPr>
               <w:spacing w:line="360" w:lineRule="auto"/>
               <w:jc w:val="both"/>
@@ -9672,7 +9552,7 @@
               <w:pStyle w:val="PargrafodaLista"/>
               <w:numPr>
                 <w:ilvl w:val="0"/>
-                <w:numId w:val="48"/>
+                <w:numId w:val="25"/>
               </w:numPr>
               <w:spacing w:line="360" w:lineRule="auto"/>
               <w:jc w:val="both"/>
@@ -9704,7 +9584,7 @@
               <w:pStyle w:val="PargrafodaLista"/>
               <w:numPr>
                 <w:ilvl w:val="0"/>
-                <w:numId w:val="48"/>
+                <w:numId w:val="25"/>
               </w:numPr>
               <w:spacing w:line="360" w:lineRule="auto"/>
               <w:jc w:val="both"/>
@@ -10195,7 +10075,7 @@
               <w:pStyle w:val="PargrafodaLista"/>
               <w:numPr>
                 <w:ilvl w:val="0"/>
-                <w:numId w:val="46"/>
+                <w:numId w:val="23"/>
               </w:numPr>
               <w:spacing w:line="360" w:lineRule="auto"/>
               <w:jc w:val="both"/>
@@ -10238,7 +10118,7 @@
               <w:pStyle w:val="PargrafodaLista"/>
               <w:numPr>
                 <w:ilvl w:val="0"/>
-                <w:numId w:val="46"/>
+                <w:numId w:val="23"/>
               </w:numPr>
               <w:spacing w:line="360" w:lineRule="auto"/>
               <w:jc w:val="both"/>
@@ -10282,7 +10162,7 @@
               <w:pStyle w:val="PargrafodaLista"/>
               <w:numPr>
                 <w:ilvl w:val="0"/>
-                <w:numId w:val="46"/>
+                <w:numId w:val="23"/>
               </w:numPr>
               <w:spacing w:line="360" w:lineRule="auto"/>
               <w:jc w:val="both"/>
@@ -10505,7 +10385,7 @@
             <w:pPr>
               <w:numPr>
                 <w:ilvl w:val="0"/>
-                <w:numId w:val="38"/>
+                <w:numId w:val="19"/>
               </w:numPr>
               <w:spacing w:line="360" w:lineRule="auto"/>
               <w:ind w:left="420" w:firstLine="0"/>
@@ -10970,7 +10850,7 @@
               <w:pStyle w:val="PargrafodaLista"/>
               <w:numPr>
                 <w:ilvl w:val="0"/>
-                <w:numId w:val="52"/>
+                <w:numId w:val="29"/>
               </w:numPr>
               <w:spacing w:line="360" w:lineRule="auto"/>
               <w:jc w:val="both"/>
@@ -11049,7 +10929,7 @@
               <w:pStyle w:val="PargrafodaLista"/>
               <w:numPr>
                 <w:ilvl w:val="0"/>
-                <w:numId w:val="52"/>
+                <w:numId w:val="29"/>
               </w:numPr>
               <w:spacing w:line="360" w:lineRule="auto"/>
               <w:jc w:val="both"/>
@@ -11074,7 +10954,7 @@
               <w:pStyle w:val="PargrafodaLista"/>
               <w:numPr>
                 <w:ilvl w:val="0"/>
-                <w:numId w:val="52"/>
+                <w:numId w:val="29"/>
               </w:numPr>
               <w:spacing w:line="360" w:lineRule="auto"/>
               <w:jc w:val="both"/>
@@ -11099,7 +10979,7 @@
               <w:pStyle w:val="PargrafodaLista"/>
               <w:numPr>
                 <w:ilvl w:val="0"/>
-                <w:numId w:val="52"/>
+                <w:numId w:val="29"/>
               </w:numPr>
               <w:spacing w:line="360" w:lineRule="auto"/>
               <w:jc w:val="both"/>
@@ -11339,7 +11219,7 @@
               <w:pStyle w:val="PargrafodaLista"/>
               <w:numPr>
                 <w:ilvl w:val="0"/>
-                <w:numId w:val="47"/>
+                <w:numId w:val="24"/>
               </w:numPr>
               <w:spacing w:line="360" w:lineRule="auto"/>
               <w:jc w:val="both"/>
@@ -11382,7 +11262,7 @@
               <w:pStyle w:val="PargrafodaLista"/>
               <w:numPr>
                 <w:ilvl w:val="0"/>
-                <w:numId w:val="47"/>
+                <w:numId w:val="24"/>
               </w:numPr>
               <w:spacing w:line="360" w:lineRule="auto"/>
               <w:jc w:val="both"/>
@@ -11835,7 +11715,7 @@
               <w:pStyle w:val="PargrafodaLista"/>
               <w:numPr>
                 <w:ilvl w:val="0"/>
-                <w:numId w:val="51"/>
+                <w:numId w:val="28"/>
               </w:numPr>
               <w:spacing w:line="360" w:lineRule="auto"/>
               <w:jc w:val="both"/>
@@ -11878,7 +11758,7 @@
               <w:pStyle w:val="PargrafodaLista"/>
               <w:numPr>
                 <w:ilvl w:val="0"/>
-                <w:numId w:val="51"/>
+                <w:numId w:val="28"/>
               </w:numPr>
               <w:spacing w:line="360" w:lineRule="auto"/>
               <w:jc w:val="both"/>
@@ -11903,7 +11783,7 @@
               <w:pStyle w:val="PargrafodaLista"/>
               <w:numPr>
                 <w:ilvl w:val="0"/>
-                <w:numId w:val="51"/>
+                <w:numId w:val="28"/>
               </w:numPr>
               <w:spacing w:line="360" w:lineRule="auto"/>
               <w:jc w:val="both"/>
@@ -12159,7 +12039,7 @@
               <w:pStyle w:val="PargrafodaLista"/>
               <w:numPr>
                 <w:ilvl w:val="0"/>
-                <w:numId w:val="54"/>
+                <w:numId w:val="31"/>
               </w:numPr>
               <w:spacing w:line="360" w:lineRule="auto"/>
               <w:jc w:val="both"/>
@@ -12185,16 +12065,7 @@
                 <w:szCs w:val="24"/>
                 <w:lang w:eastAsia="pt-BR"/>
               </w:rPr>
-              <w:t xml:space="preserve">para </w:t>
-            </w:r>
-            <w:r>
-              <w:rPr>
-                <w:rFonts w:ascii="Arial" w:eastAsia="Times New Roman" w:hAnsi="Arial" w:cs="Arial"/>
-                <w:sz w:val="24"/>
-                <w:szCs w:val="24"/>
-                <w:lang w:eastAsia="pt-BR"/>
-              </w:rPr>
-              <w:t>editar</w:t>
+              <w:t>para editar</w:t>
             </w:r>
             <w:r>
               <w:rPr>
@@ -12211,7 +12082,7 @@
               <w:pStyle w:val="PargrafodaLista"/>
               <w:numPr>
                 <w:ilvl w:val="0"/>
-                <w:numId w:val="54"/>
+                <w:numId w:val="31"/>
               </w:numPr>
               <w:spacing w:line="360" w:lineRule="auto"/>
               <w:jc w:val="both"/>
@@ -12671,7 +12542,7 @@
               <w:pStyle w:val="PargrafodaLista"/>
               <w:numPr>
                 <w:ilvl w:val="0"/>
-                <w:numId w:val="50"/>
+                <w:numId w:val="27"/>
               </w:numPr>
               <w:spacing w:line="360" w:lineRule="auto"/>
               <w:jc w:val="both"/>
@@ -12732,7 +12603,7 @@
               <w:pStyle w:val="PargrafodaLista"/>
               <w:numPr>
                 <w:ilvl w:val="0"/>
-                <w:numId w:val="50"/>
+                <w:numId w:val="27"/>
               </w:numPr>
               <w:spacing w:line="360" w:lineRule="auto"/>
               <w:jc w:val="both"/>
@@ -12757,7 +12628,7 @@
               <w:pStyle w:val="PargrafodaLista"/>
               <w:numPr>
                 <w:ilvl w:val="0"/>
-                <w:numId w:val="50"/>
+                <w:numId w:val="27"/>
               </w:numPr>
               <w:spacing w:line="360" w:lineRule="auto"/>
               <w:jc w:val="both"/>
@@ -13029,7 +12900,7 @@
               <w:pStyle w:val="PargrafodaLista"/>
               <w:numPr>
                 <w:ilvl w:val="0"/>
-                <w:numId w:val="55"/>
+                <w:numId w:val="32"/>
               </w:numPr>
               <w:spacing w:line="360" w:lineRule="auto"/>
               <w:jc w:val="both"/>
@@ -13073,7 +12944,7 @@
               <w:pStyle w:val="PargrafodaLista"/>
               <w:numPr>
                 <w:ilvl w:val="0"/>
-                <w:numId w:val="55"/>
+                <w:numId w:val="32"/>
               </w:numPr>
               <w:spacing w:line="360" w:lineRule="auto"/>
               <w:jc w:val="both"/>
@@ -13510,7 +13381,7 @@
               <w:pStyle w:val="PargrafodaLista"/>
               <w:numPr>
                 <w:ilvl w:val="0"/>
-                <w:numId w:val="49"/>
+                <w:numId w:val="26"/>
               </w:numPr>
               <w:spacing w:line="360" w:lineRule="auto"/>
               <w:jc w:val="both"/>
@@ -13598,7 +13469,7 @@
               <w:pStyle w:val="PargrafodaLista"/>
               <w:numPr>
                 <w:ilvl w:val="0"/>
-                <w:numId w:val="49"/>
+                <w:numId w:val="26"/>
               </w:numPr>
               <w:spacing w:line="360" w:lineRule="auto"/>
               <w:jc w:val="both"/>
@@ -14187,7 +14058,7 @@
               <w:pStyle w:val="PargrafodaLista"/>
               <w:numPr>
                 <w:ilvl w:val="0"/>
-                <w:numId w:val="45"/>
+                <w:numId w:val="22"/>
               </w:numPr>
               <w:spacing w:line="360" w:lineRule="auto"/>
               <w:jc w:val="both"/>
@@ -14457,7 +14328,7 @@
               <w:pStyle w:val="PargrafodaLista"/>
               <w:numPr>
                 <w:ilvl w:val="0"/>
-                <w:numId w:val="44"/>
+                <w:numId w:val="21"/>
               </w:numPr>
               <w:spacing w:line="360" w:lineRule="auto"/>
               <w:jc w:val="both"/>
@@ -15015,7 +14886,7 @@
               <w:pStyle w:val="PargrafodaLista"/>
               <w:numPr>
                 <w:ilvl w:val="0"/>
-                <w:numId w:val="41"/>
+                <w:numId w:val="20"/>
               </w:numPr>
               <w:spacing w:line="360" w:lineRule="auto"/>
               <w:jc w:val="both"/>
@@ -15524,15 +15395,7 @@
                 <w:sz w:val="24"/>
                 <w:szCs w:val="24"/>
               </w:rPr>
-              <w:t xml:space="preserve">permite que o usuário </w:t>
-            </w:r>
-            <w:r>
-              <w:rPr>
-                <w:rFonts w:ascii="Arial" w:hAnsi="Arial" w:cs="Arial"/>
-                <w:sz w:val="24"/>
-                <w:szCs w:val="24"/>
-              </w:rPr>
-              <w:t>curta uma denúncia.</w:t>
+              <w:t>permite que o usuário curta uma denúncia.</w:t>
             </w:r>
           </w:p>
         </w:tc>
@@ -15662,15 +15525,7 @@
                 <w:sz w:val="24"/>
                 <w:szCs w:val="24"/>
               </w:rPr>
-              <w:t xml:space="preserve">usuário clica </w:t>
-            </w:r>
-            <w:r>
-              <w:rPr>
-                <w:rFonts w:ascii="Arial" w:hAnsi="Arial" w:cs="Arial"/>
-                <w:sz w:val="24"/>
-                <w:szCs w:val="24"/>
-              </w:rPr>
-              <w:t>no botão “Curtir” de uma denúncia.</w:t>
+              <w:t>usuário clica no botão “Curtir” de uma denúncia.</w:t>
             </w:r>
           </w:p>
           <w:p>
@@ -15678,7 +15533,7 @@
               <w:pStyle w:val="PargrafodaLista"/>
               <w:numPr>
                 <w:ilvl w:val="0"/>
-                <w:numId w:val="56"/>
+                <w:numId w:val="33"/>
               </w:numPr>
               <w:spacing w:line="360" w:lineRule="auto"/>
               <w:jc w:val="both"/>
@@ -15967,23 +15822,7 @@
                 <w:sz w:val="24"/>
                 <w:szCs w:val="24"/>
               </w:rPr>
-              <w:t>RN0</w:t>
-            </w:r>
-            <w:r>
-              <w:rPr>
-                <w:rFonts w:ascii="Arial" w:hAnsi="Arial" w:cs="Arial"/>
-                <w:sz w:val="24"/>
-                <w:szCs w:val="24"/>
-              </w:rPr>
-              <w:t>0</w:t>
-            </w:r>
-            <w:r>
-              <w:rPr>
-                <w:rFonts w:ascii="Arial" w:hAnsi="Arial" w:cs="Arial"/>
-                <w:sz w:val="24"/>
-                <w:szCs w:val="24"/>
-              </w:rPr>
-              <w:t>1</w:t>
+              <w:t>RN001</w:t>
             </w:r>
             <w:r>
               <w:rPr>
@@ -16068,17 +15907,7 @@
                 <w:sz w:val="24"/>
                 <w:szCs w:val="24"/>
               </w:rPr>
-              <w:t>C</w:t>
-            </w:r>
-            <w:r>
-              <w:rPr>
-                <w:rFonts w:ascii="Arial" w:hAnsi="Arial" w:cs="Arial"/>
-                <w:b/>
-                <w:bCs/>
-                <w:sz w:val="24"/>
-                <w:szCs w:val="24"/>
-              </w:rPr>
-              <w:t>omentar</w:t>
+              <w:t>Comentar</w:t>
             </w:r>
             <w:r>
               <w:rPr>
@@ -16191,23 +16020,7 @@
                 <w:sz w:val="24"/>
                 <w:szCs w:val="24"/>
               </w:rPr>
-              <w:t>permite que o usuário c</w:t>
-            </w:r>
-            <w:r>
-              <w:rPr>
-                <w:rFonts w:ascii="Arial" w:hAnsi="Arial" w:cs="Arial"/>
-                <w:sz w:val="24"/>
-                <w:szCs w:val="24"/>
-              </w:rPr>
-              <w:t>omente</w:t>
-            </w:r>
-            <w:r>
-              <w:rPr>
-                <w:rFonts w:ascii="Arial" w:hAnsi="Arial" w:cs="Arial"/>
-                <w:sz w:val="24"/>
-                <w:szCs w:val="24"/>
-              </w:rPr>
-              <w:t xml:space="preserve"> uma denúncia.</w:t>
+              <w:t>permite que o usuário comente uma denúncia.</w:t>
             </w:r>
           </w:p>
         </w:tc>
@@ -16337,23 +16150,7 @@
                 <w:sz w:val="24"/>
                 <w:szCs w:val="24"/>
               </w:rPr>
-              <w:t>usuário clica no botão “C</w:t>
-            </w:r>
-            <w:r>
-              <w:rPr>
-                <w:rFonts w:ascii="Arial" w:hAnsi="Arial" w:cs="Arial"/>
-                <w:sz w:val="24"/>
-                <w:szCs w:val="24"/>
-              </w:rPr>
-              <w:t>omentar</w:t>
-            </w:r>
-            <w:r>
-              <w:rPr>
-                <w:rFonts w:ascii="Arial" w:hAnsi="Arial" w:cs="Arial"/>
-                <w:sz w:val="24"/>
-                <w:szCs w:val="24"/>
-              </w:rPr>
-              <w:t>” de uma denúncia.</w:t>
+              <w:t>usuário clica no botão “Comentar” de uma denúncia.</w:t>
             </w:r>
           </w:p>
           <w:p>
@@ -16361,7 +16158,7 @@
               <w:pStyle w:val="PargrafodaLista"/>
               <w:numPr>
                 <w:ilvl w:val="0"/>
-                <w:numId w:val="57"/>
+                <w:numId w:val="34"/>
               </w:numPr>
               <w:spacing w:line="360" w:lineRule="auto"/>
               <w:jc w:val="both"/>
@@ -16641,15 +16438,7 @@
                 <w:sz w:val="24"/>
                 <w:szCs w:val="24"/>
               </w:rPr>
-              <w:t>RN001</w:t>
-            </w:r>
-            <w:r>
-              <w:rPr>
-                <w:rFonts w:ascii="Arial" w:hAnsi="Arial" w:cs="Arial"/>
-                <w:sz w:val="24"/>
-                <w:szCs w:val="24"/>
-              </w:rPr>
-              <w:t xml:space="preserve"> e RN010</w:t>
+              <w:t>RN001 e RN010</w:t>
             </w:r>
           </w:p>
         </w:tc>
@@ -16660,7 +16449,7 @@
         <w:pStyle w:val="Titulo2"/>
         <w:numPr>
           <w:ilvl w:val="0"/>
-          <w:numId w:val="23"/>
+          <w:numId w:val="13"/>
         </w:numPr>
         <w:spacing w:line="360" w:lineRule="auto"/>
         <w:rPr>
@@ -16673,7 +16462,7 @@
         </w:rPr>
         <w:t>Requisitos Não-Funcionais</w:t>
       </w:r>
-      <w:bookmarkEnd w:id="17"/>
+      <w:bookmarkEnd w:id="14"/>
     </w:p>
     <w:p>
       <w:pPr>
@@ -17395,14 +17184,14 @@
         <w:pStyle w:val="Titulo2"/>
         <w:numPr>
           <w:ilvl w:val="0"/>
-          <w:numId w:val="23"/>
+          <w:numId w:val="13"/>
         </w:numPr>
         <w:spacing w:line="360" w:lineRule="auto"/>
         <w:rPr>
           <w:rFonts w:cs="Arial"/>
         </w:rPr>
       </w:pPr>
-      <w:bookmarkStart w:id="18" w:name="_Toc49378741"/>
+      <w:bookmarkStart w:id="15" w:name="_Toc49378741"/>
       <w:r>
         <w:rPr>
           <w:rFonts w:cs="Arial"/>
@@ -17428,7 +17217,7 @@
         </w:rPr>
         <w:t>FAZER POSTERIORMENTE</w:t>
       </w:r>
-      <w:bookmarkEnd w:id="18"/>
+      <w:bookmarkEnd w:id="15"/>
     </w:p>
     <w:p>
       <w:pPr>
@@ -17492,7 +17281,7 @@
       <w:pPr>
         <w:numPr>
           <w:ilvl w:val="0"/>
-          <w:numId w:val="11"/>
+          <w:numId w:val="9"/>
         </w:numPr>
         <w:tabs>
           <w:tab w:val="clear" w:pos="360"/>
@@ -17519,7 +17308,7 @@
       <w:pPr>
         <w:numPr>
           <w:ilvl w:val="0"/>
-          <w:numId w:val="11"/>
+          <w:numId w:val="9"/>
         </w:numPr>
         <w:tabs>
           <w:tab w:val="clear" w:pos="360"/>
@@ -17562,7 +17351,7 @@
       <w:pPr>
         <w:numPr>
           <w:ilvl w:val="0"/>
-          <w:numId w:val="11"/>
+          <w:numId w:val="9"/>
         </w:numPr>
         <w:tabs>
           <w:tab w:val="clear" w:pos="360"/>
@@ -17589,7 +17378,7 @@
       <w:pPr>
         <w:numPr>
           <w:ilvl w:val="0"/>
-          <w:numId w:val="13"/>
+          <w:numId w:val="10"/>
         </w:numPr>
         <w:tabs>
           <w:tab w:val="clear" w:pos="360"/>
@@ -17616,7 +17405,7 @@
       <w:pPr>
         <w:numPr>
           <w:ilvl w:val="0"/>
-          <w:numId w:val="13"/>
+          <w:numId w:val="10"/>
         </w:numPr>
         <w:tabs>
           <w:tab w:val="clear" w:pos="360"/>
@@ -17643,7 +17432,7 @@
       <w:pPr>
         <w:numPr>
           <w:ilvl w:val="0"/>
-          <w:numId w:val="13"/>
+          <w:numId w:val="10"/>
         </w:numPr>
         <w:tabs>
           <w:tab w:val="clear" w:pos="360"/>
@@ -17663,18 +17452,28 @@
           <w:snapToGrid w:val="0"/>
           <w:color w:val="2E74B5" w:themeColor="accent1" w:themeShade="BF"/>
         </w:rPr>
-        <w:t xml:space="preserve">Lógica de negócio (campos obrigatórios, validade entre datas, preenchimento anterior de um campo para efetuar uma operação, </w:t>
-      </w:r>
-      <w:proofErr w:type="spellStart"/>
+        <w:t xml:space="preserve">Lógica de negócio (campos obrigatórios, validade entre datas, preenchimento anterior de um campo para efetuar uma </w:t>
+      </w:r>
+      <w:proofErr w:type="gramStart"/>
       <w:r>
         <w:rPr>
           <w:rFonts w:ascii="Arial" w:hAnsi="Arial" w:cs="Arial"/>
           <w:snapToGrid w:val="0"/>
           <w:color w:val="2E74B5" w:themeColor="accent1" w:themeShade="BF"/>
         </w:rPr>
+        <w:t xml:space="preserve">operação, </w:t>
+      </w:r>
+      <w:proofErr w:type="spellStart"/>
+      <w:r>
+        <w:rPr>
+          <w:rFonts w:ascii="Arial" w:hAnsi="Arial" w:cs="Arial"/>
+          <w:snapToGrid w:val="0"/>
+          <w:color w:val="2E74B5" w:themeColor="accent1" w:themeShade="BF"/>
+        </w:rPr>
         <w:t>etc</w:t>
       </w:r>
       <w:proofErr w:type="spellEnd"/>
+      <w:proofErr w:type="gramEnd"/>
       <w:r>
         <w:rPr>
           <w:rFonts w:ascii="Arial" w:hAnsi="Arial" w:cs="Arial"/>
@@ -17765,21 +17564,21 @@
         <w:pStyle w:val="Titulo1"/>
         <w:numPr>
           <w:ilvl w:val="0"/>
-          <w:numId w:val="27"/>
+          <w:numId w:val="14"/>
         </w:numPr>
         <w:spacing w:line="360" w:lineRule="auto"/>
         <w:rPr>
           <w:rFonts w:cs="Arial"/>
         </w:rPr>
       </w:pPr>
-      <w:bookmarkStart w:id="19" w:name="_Toc49378742"/>
+      <w:bookmarkStart w:id="16" w:name="_Toc49378742"/>
       <w:r>
         <w:rPr>
           <w:rFonts w:cs="Arial"/>
         </w:rPr>
         <w:t>Análise</w:t>
       </w:r>
-      <w:bookmarkEnd w:id="19"/>
+      <w:bookmarkEnd w:id="16"/>
     </w:p>
     <w:p>
       <w:pPr>
@@ -17844,14 +17643,14 @@
         <w:pStyle w:val="Titulo2"/>
         <w:numPr>
           <w:ilvl w:val="1"/>
-          <w:numId w:val="30"/>
+          <w:numId w:val="15"/>
         </w:numPr>
         <w:spacing w:line="360" w:lineRule="auto"/>
         <w:rPr>
           <w:rFonts w:cs="Arial"/>
         </w:rPr>
       </w:pPr>
-      <w:bookmarkStart w:id="20" w:name="_Toc49378743"/>
+      <w:bookmarkStart w:id="17" w:name="_Toc49378743"/>
       <w:r>
         <w:rPr>
           <w:rFonts w:cs="Arial"/>
@@ -17870,7 +17669,7 @@
         </w:rPr>
         <w:t>)</w:t>
       </w:r>
-      <w:bookmarkEnd w:id="20"/>
+      <w:bookmarkEnd w:id="17"/>
     </w:p>
     <w:p>
       <w:pPr>
@@ -18014,7 +17813,7 @@
                     </pic:cNvPicPr>
                   </pic:nvPicPr>
                   <pic:blipFill>
-                    <a:blip r:embed="rId15" cstate="print">
+                    <a:blip r:embed="rId11" cstate="print">
                       <a:extLst>
                         <a:ext uri="{28A0092B-C50C-407E-A947-70E740481C1C}">
                           <a14:useLocalDpi xmlns:a14="http://schemas.microsoft.com/office/drawing/2010/main" val="0"/>
@@ -18070,21 +17869,21 @@
         <w:pStyle w:val="Titulo1"/>
         <w:numPr>
           <w:ilvl w:val="0"/>
-          <w:numId w:val="30"/>
+          <w:numId w:val="15"/>
         </w:numPr>
         <w:spacing w:line="360" w:lineRule="auto"/>
         <w:rPr>
           <w:rFonts w:cs="Arial"/>
         </w:rPr>
       </w:pPr>
-      <w:bookmarkStart w:id="21" w:name="_Toc49378744"/>
+      <w:bookmarkStart w:id="18" w:name="_Toc49378744"/>
       <w:r>
         <w:rPr>
           <w:rFonts w:cs="Arial"/>
         </w:rPr>
         <w:t>Projeto</w:t>
       </w:r>
-      <w:bookmarkEnd w:id="21"/>
+      <w:bookmarkEnd w:id="18"/>
     </w:p>
     <w:p>
       <w:pPr>
@@ -18158,21 +17957,21 @@
         <w:pStyle w:val="Titulo2"/>
         <w:numPr>
           <w:ilvl w:val="1"/>
-          <w:numId w:val="30"/>
+          <w:numId w:val="15"/>
         </w:numPr>
         <w:spacing w:line="360" w:lineRule="auto"/>
         <w:rPr>
           <w:rFonts w:cs="Arial"/>
         </w:rPr>
       </w:pPr>
-      <w:bookmarkStart w:id="22" w:name="_Toc49378745"/>
+      <w:bookmarkStart w:id="19" w:name="_Toc49378745"/>
       <w:r>
         <w:rPr>
           <w:rFonts w:cs="Arial"/>
         </w:rPr>
         <w:t>Arquitetura do Sistema</w:t>
       </w:r>
-      <w:bookmarkEnd w:id="22"/>
+      <w:bookmarkEnd w:id="19"/>
     </w:p>
     <w:p>
       <w:pPr>
@@ -18220,7 +18019,23 @@
           <w:rFonts w:ascii="Arial" w:hAnsi="Arial" w:cs="Arial"/>
           <w:color w:val="2E74B5" w:themeColor="accent1" w:themeShade="BF"/>
         </w:rPr>
-        <w:t>, ...) e componentes externos  a serem utilizados, bem como o dimensionamento mínimo de conexões.</w:t>
+        <w:t xml:space="preserve">, ...) e componentes </w:t>
+      </w:r>
+      <w:proofErr w:type="gramStart"/>
+      <w:r>
+        <w:rPr>
+          <w:rFonts w:ascii="Arial" w:hAnsi="Arial" w:cs="Arial"/>
+          <w:color w:val="2E74B5" w:themeColor="accent1" w:themeShade="BF"/>
+        </w:rPr>
+        <w:t>externos  a</w:t>
+      </w:r>
+      <w:proofErr w:type="gramEnd"/>
+      <w:r>
+        <w:rPr>
+          <w:rFonts w:ascii="Arial" w:hAnsi="Arial" w:cs="Arial"/>
+          <w:color w:val="2E74B5" w:themeColor="accent1" w:themeShade="BF"/>
+        </w:rPr>
+        <w:t xml:space="preserve"> serem utilizados, bem como o dimensionamento mínimo de conexões.</w:t>
       </w:r>
     </w:p>
     <w:p>
@@ -18311,7 +18126,7 @@
                     </pic:cNvPicPr>
                   </pic:nvPicPr>
                   <pic:blipFill>
-                    <a:blip r:embed="rId16" cstate="print">
+                    <a:blip r:embed="rId12" cstate="print">
                       <a:extLst>
                         <a:ext uri="{28A0092B-C50C-407E-A947-70E740481C1C}">
                           <a14:useLocalDpi xmlns:a14="http://schemas.microsoft.com/office/drawing/2010/main" val="0"/>
@@ -18375,14 +18190,14 @@
         <w:pStyle w:val="Titulo2"/>
         <w:numPr>
           <w:ilvl w:val="1"/>
-          <w:numId w:val="30"/>
+          <w:numId w:val="15"/>
         </w:numPr>
         <w:spacing w:line="360" w:lineRule="auto"/>
         <w:rPr>
           <w:rFonts w:cs="Arial"/>
         </w:rPr>
       </w:pPr>
-      <w:bookmarkStart w:id="23" w:name="_Toc49378746"/>
+      <w:bookmarkStart w:id="20" w:name="_Toc49378746"/>
       <w:r>
         <w:rPr>
           <w:rFonts w:cs="Arial"/>
@@ -18413,7 +18228,7 @@
         </w:rPr>
         <w:t>Caso de Uso</w:t>
       </w:r>
-      <w:bookmarkEnd w:id="23"/>
+      <w:bookmarkEnd w:id="20"/>
     </w:p>
     <w:p>
       <w:pPr>
@@ -18452,172 +18267,172 @@
     <w:p>
       <w:pPr>
         <w:pStyle w:val="P2"/>
+        <w:numPr>
+          <w:ilvl w:val="1"/>
+          <w:numId w:val="11"/>
+        </w:numPr>
+        <w:spacing w:line="360" w:lineRule="auto"/>
+        <w:rPr>
+          <w:rFonts w:ascii="Arial" w:hAnsi="Arial" w:cs="Arial"/>
+          <w:color w:val="2E74B5" w:themeColor="accent1" w:themeShade="BF"/>
+        </w:rPr>
+      </w:pPr>
+      <w:r>
+        <w:rPr>
+          <w:rFonts w:ascii="Arial" w:hAnsi="Arial" w:cs="Arial"/>
+          <w:color w:val="2E74B5" w:themeColor="accent1" w:themeShade="BF"/>
+        </w:rPr>
+        <w:t>diagrama de classes para cada caso de uso. Notação básica do diagrama de clas</w:t>
+      </w:r>
+      <w:r>
+        <w:rPr>
+          <w:rFonts w:ascii="Arial" w:hAnsi="Arial" w:cs="Arial"/>
+          <w:color w:val="2E74B5" w:themeColor="accent1" w:themeShade="BF"/>
+        </w:rPr>
+        <w:t>ses já foi apresentada no item 4</w:t>
+      </w:r>
+      <w:r>
+        <w:rPr>
+          <w:rFonts w:ascii="Arial" w:hAnsi="Arial" w:cs="Arial"/>
+          <w:color w:val="2E74B5" w:themeColor="accent1" w:themeShade="BF"/>
+        </w:rPr>
+        <w:t>.1.</w:t>
+      </w:r>
+    </w:p>
+    <w:p>
+      <w:pPr>
+        <w:pStyle w:val="P2"/>
+        <w:numPr>
+          <w:ilvl w:val="1"/>
+          <w:numId w:val="11"/>
+        </w:numPr>
+        <w:spacing w:line="360" w:lineRule="auto"/>
+        <w:rPr>
+          <w:rFonts w:ascii="Arial" w:hAnsi="Arial" w:cs="Arial"/>
+          <w:color w:val="2E74B5" w:themeColor="accent1" w:themeShade="BF"/>
+        </w:rPr>
+      </w:pPr>
+      <w:r>
+        <w:rPr>
+          <w:rFonts w:ascii="Arial" w:hAnsi="Arial" w:cs="Arial"/>
+          <w:color w:val="2E74B5" w:themeColor="accent1" w:themeShade="BF"/>
+        </w:rPr>
+        <w:t xml:space="preserve">diagrama de sequência (para cada cenário do fluxo principal/básico e fluxos alternativos). Neste item devem ser apresentados os diagramas de sequência essenciais ao sistema, identificados através dos casos de uso. </w:t>
+      </w:r>
+    </w:p>
+    <w:p>
+      <w:pPr>
+        <w:pStyle w:val="P2"/>
+        <w:spacing w:line="360" w:lineRule="auto"/>
+        <w:ind w:left="1440"/>
+        <w:rPr>
+          <w:rFonts w:ascii="Arial" w:hAnsi="Arial" w:cs="Arial"/>
+          <w:color w:val="2E74B5" w:themeColor="accent1" w:themeShade="BF"/>
+        </w:rPr>
+      </w:pPr>
+      <w:r>
+        <w:rPr>
+          <w:rFonts w:ascii="Arial" w:hAnsi="Arial" w:cs="Arial"/>
+          <w:color w:val="2E74B5" w:themeColor="accent1" w:themeShade="BF"/>
+        </w:rPr>
+        <w:lastRenderedPageBreak/>
+        <w:t xml:space="preserve">Um diagrama de sequência representa interações de objetos organizadas em uma sequência temporal, apresentando os objetos que participam da interação e a sequência das mensagens trocadas. O diagrama de sequência deve validar o diagrama de classes e vice-versa. </w:t>
+      </w:r>
+    </w:p>
+    <w:p>
+      <w:pPr>
+        <w:pStyle w:val="P2"/>
+        <w:spacing w:line="360" w:lineRule="auto"/>
+        <w:ind w:left="1440"/>
+        <w:rPr>
+          <w:rFonts w:ascii="Arial" w:hAnsi="Arial" w:cs="Arial"/>
+          <w:color w:val="2E74B5" w:themeColor="accent1" w:themeShade="BF"/>
+        </w:rPr>
+      </w:pPr>
+    </w:p>
+    <w:p>
+      <w:pPr>
+        <w:pStyle w:val="P2"/>
+        <w:spacing w:line="360" w:lineRule="auto"/>
+        <w:rPr>
+          <w:rFonts w:ascii="Arial" w:hAnsi="Arial" w:cs="Arial"/>
+          <w:b/>
+          <w:bCs/>
+          <w:color w:val="2E74B5" w:themeColor="accent1" w:themeShade="BF"/>
+        </w:rPr>
+      </w:pPr>
+      <w:proofErr w:type="spellStart"/>
+      <w:r>
+        <w:rPr>
+          <w:rFonts w:ascii="Arial" w:hAnsi="Arial" w:cs="Arial"/>
+          <w:b/>
+          <w:bCs/>
+          <w:color w:val="2E74B5" w:themeColor="accent1" w:themeShade="BF"/>
+        </w:rPr>
+        <w:t>Obs</w:t>
+      </w:r>
+      <w:proofErr w:type="spellEnd"/>
+      <w:r>
+        <w:rPr>
+          <w:rFonts w:ascii="Arial" w:hAnsi="Arial" w:cs="Arial"/>
+          <w:b/>
+          <w:bCs/>
+          <w:color w:val="2E74B5" w:themeColor="accent1" w:themeShade="BF"/>
+        </w:rPr>
+        <w:t>: Para os casos de uso que representam &lt;&lt;</w:t>
+      </w:r>
+      <w:proofErr w:type="spellStart"/>
+      <w:r>
+        <w:rPr>
+          <w:rFonts w:ascii="Arial" w:hAnsi="Arial" w:cs="Arial"/>
+          <w:b/>
+          <w:bCs/>
+          <w:color w:val="2E74B5" w:themeColor="accent1" w:themeShade="BF"/>
+        </w:rPr>
+        <w:t>crud</w:t>
+      </w:r>
+      <w:proofErr w:type="spellEnd"/>
+      <w:r>
+        <w:rPr>
+          <w:rFonts w:ascii="Arial" w:hAnsi="Arial" w:cs="Arial"/>
+          <w:b/>
+          <w:bCs/>
+          <w:color w:val="2E74B5" w:themeColor="accent1" w:themeShade="BF"/>
+        </w:rPr>
+        <w:t>&gt;&gt; básico não há necessidade de realização do caso de uso</w:t>
+      </w:r>
+      <w:r>
+        <w:rPr>
+          <w:rFonts w:ascii="Arial" w:hAnsi="Arial" w:cs="Arial"/>
+          <w:b/>
+          <w:bCs/>
+          <w:color w:val="2E74B5" w:themeColor="accent1" w:themeShade="BF"/>
+        </w:rPr>
+        <w:t>.</w:t>
+      </w:r>
+    </w:p>
+    <w:p>
+      <w:pPr>
+        <w:pStyle w:val="Titulo2"/>
         <w:numPr>
           <w:ilvl w:val="1"/>
           <w:numId w:val="15"/>
         </w:numPr>
         <w:spacing w:line="360" w:lineRule="auto"/>
         <w:rPr>
-          <w:rFonts w:ascii="Arial" w:hAnsi="Arial" w:cs="Arial"/>
-          <w:color w:val="2E74B5" w:themeColor="accent1" w:themeShade="BF"/>
-        </w:rPr>
-      </w:pPr>
-      <w:r>
-        <w:rPr>
-          <w:rFonts w:ascii="Arial" w:hAnsi="Arial" w:cs="Arial"/>
-          <w:color w:val="2E74B5" w:themeColor="accent1" w:themeShade="BF"/>
-        </w:rPr>
-        <w:t>diagrama de classes para cada caso de uso. Notação básica do diagrama de clas</w:t>
-      </w:r>
-      <w:r>
-        <w:rPr>
-          <w:rFonts w:ascii="Arial" w:hAnsi="Arial" w:cs="Arial"/>
-          <w:color w:val="2E74B5" w:themeColor="accent1" w:themeShade="BF"/>
-        </w:rPr>
-        <w:t>ses já foi apresentada no item 4</w:t>
-      </w:r>
-      <w:r>
-        <w:rPr>
-          <w:rFonts w:ascii="Arial" w:hAnsi="Arial" w:cs="Arial"/>
-          <w:color w:val="2E74B5" w:themeColor="accent1" w:themeShade="BF"/>
-        </w:rPr>
-        <w:t>.1.</w:t>
-      </w:r>
-    </w:p>
-    <w:p>
-      <w:pPr>
-        <w:pStyle w:val="P2"/>
-        <w:numPr>
-          <w:ilvl w:val="1"/>
-          <w:numId w:val="15"/>
-        </w:numPr>
-        <w:spacing w:line="360" w:lineRule="auto"/>
-        <w:rPr>
-          <w:rFonts w:ascii="Arial" w:hAnsi="Arial" w:cs="Arial"/>
-          <w:color w:val="2E74B5" w:themeColor="accent1" w:themeShade="BF"/>
-        </w:rPr>
-      </w:pPr>
-      <w:r>
-        <w:rPr>
-          <w:rFonts w:ascii="Arial" w:hAnsi="Arial" w:cs="Arial"/>
-          <w:color w:val="2E74B5" w:themeColor="accent1" w:themeShade="BF"/>
-        </w:rPr>
-        <w:t xml:space="preserve">diagrama de sequência (para cada cenário do fluxo principal/básico e fluxos alternativos). Neste item devem ser apresentados os diagramas de sequência essenciais ao sistema, identificados através dos casos de uso. </w:t>
-      </w:r>
-    </w:p>
-    <w:p>
-      <w:pPr>
-        <w:pStyle w:val="P2"/>
-        <w:spacing w:line="360" w:lineRule="auto"/>
-        <w:ind w:left="1440"/>
-        <w:rPr>
-          <w:rFonts w:ascii="Arial" w:hAnsi="Arial" w:cs="Arial"/>
-          <w:color w:val="2E74B5" w:themeColor="accent1" w:themeShade="BF"/>
-        </w:rPr>
-      </w:pPr>
-      <w:r>
-        <w:rPr>
-          <w:rFonts w:ascii="Arial" w:hAnsi="Arial" w:cs="Arial"/>
-          <w:color w:val="2E74B5" w:themeColor="accent1" w:themeShade="BF"/>
-        </w:rPr>
-        <w:lastRenderedPageBreak/>
-        <w:t xml:space="preserve">Um diagrama de sequência representa interações de objetos organizadas em uma sequência temporal, apresentando os objetos que participam da interação e a sequência das mensagens trocadas. O diagrama de sequência deve validar o diagrama de classes e vice-versa. </w:t>
-      </w:r>
-    </w:p>
-    <w:p>
-      <w:pPr>
-        <w:pStyle w:val="P2"/>
-        <w:spacing w:line="360" w:lineRule="auto"/>
-        <w:ind w:left="1440"/>
-        <w:rPr>
-          <w:rFonts w:ascii="Arial" w:hAnsi="Arial" w:cs="Arial"/>
-          <w:color w:val="2E74B5" w:themeColor="accent1" w:themeShade="BF"/>
-        </w:rPr>
-      </w:pPr>
-    </w:p>
-    <w:p>
-      <w:pPr>
-        <w:pStyle w:val="P2"/>
-        <w:spacing w:line="360" w:lineRule="auto"/>
-        <w:rPr>
-          <w:rFonts w:ascii="Arial" w:hAnsi="Arial" w:cs="Arial"/>
-          <w:b/>
-          <w:bCs/>
-          <w:color w:val="2E74B5" w:themeColor="accent1" w:themeShade="BF"/>
-        </w:rPr>
-      </w:pPr>
-      <w:proofErr w:type="spellStart"/>
-      <w:r>
-        <w:rPr>
-          <w:rFonts w:ascii="Arial" w:hAnsi="Arial" w:cs="Arial"/>
-          <w:b/>
-          <w:bCs/>
-          <w:color w:val="2E74B5" w:themeColor="accent1" w:themeShade="BF"/>
-        </w:rPr>
-        <w:t>Obs</w:t>
-      </w:r>
-      <w:proofErr w:type="spellEnd"/>
-      <w:r>
-        <w:rPr>
-          <w:rFonts w:ascii="Arial" w:hAnsi="Arial" w:cs="Arial"/>
-          <w:b/>
-          <w:bCs/>
-          <w:color w:val="2E74B5" w:themeColor="accent1" w:themeShade="BF"/>
-        </w:rPr>
-        <w:t>: Para os casos de uso que representam &lt;&lt;</w:t>
-      </w:r>
-      <w:proofErr w:type="spellStart"/>
-      <w:r>
-        <w:rPr>
-          <w:rFonts w:ascii="Arial" w:hAnsi="Arial" w:cs="Arial"/>
-          <w:b/>
-          <w:bCs/>
-          <w:color w:val="2E74B5" w:themeColor="accent1" w:themeShade="BF"/>
-        </w:rPr>
-        <w:t>crud</w:t>
-      </w:r>
-      <w:proofErr w:type="spellEnd"/>
-      <w:r>
-        <w:rPr>
-          <w:rFonts w:ascii="Arial" w:hAnsi="Arial" w:cs="Arial"/>
-          <w:b/>
-          <w:bCs/>
-          <w:color w:val="2E74B5" w:themeColor="accent1" w:themeShade="BF"/>
-        </w:rPr>
-        <w:t>&gt;&gt; básico não há necessidade de realização do caso de uso</w:t>
-      </w:r>
-      <w:r>
-        <w:rPr>
-          <w:rFonts w:ascii="Arial" w:hAnsi="Arial" w:cs="Arial"/>
-          <w:b/>
-          <w:bCs/>
-          <w:color w:val="2E74B5" w:themeColor="accent1" w:themeShade="BF"/>
-        </w:rPr>
-        <w:t>.</w:t>
-      </w:r>
-    </w:p>
-    <w:p>
-      <w:pPr>
-        <w:pStyle w:val="Titulo2"/>
-        <w:numPr>
-          <w:ilvl w:val="1"/>
-          <w:numId w:val="30"/>
-        </w:numPr>
-        <w:spacing w:line="360" w:lineRule="auto"/>
-        <w:rPr>
           <w:rFonts w:cs="Arial"/>
         </w:rPr>
       </w:pPr>
-      <w:bookmarkStart w:id="24" w:name="_Toc334605281"/>
-      <w:bookmarkStart w:id="25" w:name="_Toc49378747"/>
+      <w:bookmarkStart w:id="21" w:name="_Toc334605281"/>
+      <w:bookmarkStart w:id="22" w:name="_Toc49378747"/>
       <w:r>
         <w:rPr>
           <w:rFonts w:cs="Arial"/>
         </w:rPr>
         <w:t>Diagrama de atividades</w:t>
       </w:r>
-      <w:bookmarkEnd w:id="24"/>
-      <w:bookmarkEnd w:id="25"/>
+      <w:bookmarkEnd w:id="21"/>
+      <w:bookmarkEnd w:id="22"/>
     </w:p>
     <w:p>
       <w:pPr>
@@ -18705,10 +18520,10 @@
             <v:path o:extrusionok="f" gradientshapeok="t" o:connecttype="rect"/>
             <o:lock v:ext="edit" aspectratio="t"/>
           </v:shapetype>
-          <v:shape id="_x0000_i1025" type="#_x0000_t75" style="width:239.7pt;height:267.65pt" o:ole="" fillcolor="window">
-            <v:imagedata r:id="rId17" o:title=""/>
+          <v:shape id="_x0000_i1025" type="#_x0000_t75" style="width:239.8pt;height:267.95pt" o:ole="" fillcolor="window">
+            <v:imagedata r:id="rId13" o:title=""/>
           </v:shape>
-          <o:OLEObject Type="Embed" ProgID="Word.Picture.8" ShapeID="_x0000_i1025" DrawAspect="Content" ObjectID="_1772786311" r:id="rId18"/>
+          <o:OLEObject Type="Embed" ProgID="Word.Picture.8" ShapeID="_x0000_i1025" DrawAspect="Content" ObjectID="_1773754706" r:id="rId14"/>
         </w:object>
       </w:r>
     </w:p>
@@ -18743,7 +18558,7 @@
           <w:szCs w:val="24"/>
         </w:rPr>
       </w:pPr>
-      <w:bookmarkStart w:id="26" w:name="_Toc334605282"/>
+      <w:bookmarkStart w:id="23" w:name="_Toc334605282"/>
       <w:r>
         <w:rPr>
           <w:rFonts w:ascii="Arial" w:hAnsi="Arial" w:cs="Arial"/>
@@ -18756,14 +18571,14 @@
         <w:pStyle w:val="Titulo2"/>
         <w:numPr>
           <w:ilvl w:val="1"/>
-          <w:numId w:val="30"/>
+          <w:numId w:val="15"/>
         </w:numPr>
         <w:spacing w:line="360" w:lineRule="auto"/>
         <w:rPr>
           <w:rFonts w:cs="Arial"/>
         </w:rPr>
       </w:pPr>
-      <w:bookmarkStart w:id="27" w:name="_Toc49378748"/>
+      <w:bookmarkStart w:id="24" w:name="_Toc49378748"/>
       <w:r>
         <w:rPr>
           <w:rFonts w:cs="Arial"/>
@@ -18771,8 +18586,8 @@
         <w:lastRenderedPageBreak/>
         <w:t>Diagrama de estados</w:t>
       </w:r>
-      <w:bookmarkEnd w:id="26"/>
-      <w:bookmarkEnd w:id="27"/>
+      <w:bookmarkEnd w:id="23"/>
+      <w:bookmarkEnd w:id="24"/>
     </w:p>
     <w:p>
       <w:pPr>
@@ -18910,7 +18725,7 @@
               </wp:anchor>
             </w:drawing>
           </mc:Choice>
-          <mc:Fallback xmlns:w16du="http://schemas.microsoft.com/office/word/2023/wordml/word16du" xmlns:a14="http://schemas.microsoft.com/office/drawing/2010/main" xmlns:pic="http://schemas.openxmlformats.org/drawingml/2006/picture" xmlns:a16="http://schemas.microsoft.com/office/drawing/2014/main" xmlns:a="http://schemas.openxmlformats.org/drawingml/2006/main">
+          <mc:Fallback xmlns:a="http://schemas.openxmlformats.org/drawingml/2006/main" xmlns:a16="http://schemas.microsoft.com/office/drawing/2014/main" xmlns:pic="http://schemas.openxmlformats.org/drawingml/2006/picture" xmlns:a14="http://schemas.microsoft.com/office/drawing/2010/main" xmlns:w16du="http://schemas.microsoft.com/office/word/2023/wordml/word16du">
             <w:pict w14:anchorId="20E136BA">
               <v:rect id="Rectangle 688" style="position:absolute;margin-left:48.8pt;margin-top:10.3pt;width:324pt;height:162pt;z-index:251659776;visibility:visible;mso-wrap-style:square;mso-width-percent:0;mso-height-percent:0;mso-wrap-distance-left:9pt;mso-wrap-distance-top:0;mso-wrap-distance-right:9pt;mso-wrap-distance-bottom:0;mso-position-horizontal:absolute;mso-position-horizontal-relative:text;mso-position-vertical:absolute;mso-position-vertical-relative:text;mso-width-percent:0;mso-height-percent:0;mso-width-relative:page;mso-height-relative:page;v-text-anchor:top" o:spid="_x0000_s1026" filled="f" w14:anchorId="3D7B10C6" o:gfxdata="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"/>
             </w:pict>
@@ -18941,7 +18756,7 @@
                     </pic:cNvPicPr>
                   </pic:nvPicPr>
                   <pic:blipFill>
-                    <a:blip r:embed="rId19" cstate="print">
+                    <a:blip r:embed="rId15" cstate="print">
                       <a:extLst>
                         <a:ext uri="{28A0092B-C50C-407E-A947-70E740481C1C}">
                           <a14:useLocalDpi xmlns:a14="http://schemas.microsoft.com/office/drawing/2010/main" val="0"/>
@@ -19041,7 +18856,7 @@
           <w:rFonts w:cs="Arial"/>
         </w:rPr>
       </w:pPr>
-      <w:bookmarkStart w:id="28" w:name="_Toc49378749"/>
+      <w:bookmarkStart w:id="25" w:name="_Toc49378749"/>
       <w:r>
         <w:rPr>
           <w:rFonts w:cs="Arial"/>
@@ -19055,7 +18870,7 @@
         </w:rPr>
         <w:t>Testes</w:t>
       </w:r>
-      <w:bookmarkEnd w:id="28"/>
+      <w:bookmarkEnd w:id="25"/>
     </w:p>
     <w:p>
       <w:pPr>
@@ -19162,7 +18977,7 @@
           <w:rFonts w:cs="Arial"/>
         </w:rPr>
       </w:pPr>
-      <w:bookmarkStart w:id="29" w:name="_Toc49378750"/>
+      <w:bookmarkStart w:id="26" w:name="_Toc49378750"/>
       <w:r>
         <w:rPr>
           <w:rFonts w:cs="Arial"/>
@@ -19175,7 +18990,7 @@
         </w:rPr>
         <w:t>Plano de Testes</w:t>
       </w:r>
-      <w:bookmarkEnd w:id="29"/>
+      <w:bookmarkEnd w:id="26"/>
     </w:p>
     <w:p>
       <w:pPr>
@@ -19207,7 +19022,7 @@
           <w:rFonts w:cs="Arial"/>
         </w:rPr>
       </w:pPr>
-      <w:bookmarkStart w:id="30" w:name="_Toc49378751"/>
+      <w:bookmarkStart w:id="27" w:name="_Toc49378751"/>
       <w:r>
         <w:rPr>
           <w:rFonts w:cs="Arial"/>
@@ -19226,7 +19041,7 @@
         </w:rPr>
         <w:t>de Testes</w:t>
       </w:r>
-      <w:bookmarkEnd w:id="30"/>
+      <w:bookmarkEnd w:id="27"/>
     </w:p>
     <w:p>
       <w:pPr>
@@ -19263,7 +19078,7 @@
       <w:pPr>
         <w:pStyle w:val="P2"/>
         <w:numPr>
-          <w:ins w:id="31" w:author="Ana Paula G. Serra" w:date="2009-02-25T15:15:00Z"/>
+          <w:ins w:id="28" w:author="Ana Paula G. Serra" w:date="2009-02-25T15:15:00Z"/>
         </w:numPr>
         <w:spacing w:line="360" w:lineRule="auto"/>
         <w:rPr>
@@ -19291,8 +19106,8 @@
       </w:r>
     </w:p>
     <w:sectPr>
-      <w:headerReference w:type="default" r:id="rId20"/>
-      <w:footerReference w:type="default" r:id="rId21"/>
+      <w:headerReference w:type="default" r:id="rId16"/>
+      <w:footerReference w:type="default" r:id="rId17"/>
       <w:pgSz w:w="12242" w:h="15842" w:code="1"/>
       <w:pgMar w:top="1701" w:right="1134" w:bottom="1134" w:left="1701" w:header="567" w:footer="567" w:gutter="0"/>
       <w:cols w:space="720"/>
@@ -19300,66 +19115,6 @@
     </w:sectPr>
   </w:body>
 </w:document>
-</file>
-
-<file path=word/comments.xml><?xml version="1.0" encoding="utf-8"?>
-<w:comments xmlns:wpc="http://schemas.microsoft.com/office/word/2010/wordprocessingCanvas" xmlns:cx="http://schemas.microsoft.com/office/drawing/2014/chartex" xmlns:cx1="http://schemas.microsoft.com/office/drawing/2015/9/8/chartex" xmlns:cx2="http://schemas.microsoft.com/office/drawing/2015/10/21/chartex" xmlns:cx3="http://schemas.microsoft.com/office/drawing/2016/5/9/chartex" xmlns:cx4="http://schemas.microsoft.com/office/drawing/2016/5/10/chartex" xmlns:cx5="http://schemas.microsoft.com/office/drawing/2016/5/11/chartex" xmlns:cx6="http://schemas.microsoft.com/office/drawing/2016/5/12/chartex" xmlns:cx7="http://schemas.microsoft.com/office/drawing/2016/5/13/chartex" xmlns:cx8="http://schemas.microsoft.com/office/drawing/2016/5/14/chartex" xmlns:mc="http://schemas.openxmlformats.org/markup-compatibility/2006" xmlns:aink="http://schemas.microsoft.com/office/drawing/2016/ink" xmlns:am3d="http://schemas.microsoft.com/office/drawing/2017/model3d" xmlns:o="urn:schemas-microsoft-com:office:office" xmlns:oel="http://schemas.microsoft.com/office/2019/extlst" xmlns:r="http://schemas.openxmlformats.org/officeDocument/2006/relationships" xmlns:m="http://schemas.openxmlformats.org/officeDocument/2006/math" xmlns:v="urn:schemas-microsoft-com:vml" xmlns:wp14="http://schemas.microsoft.com/office/word/2010/wordprocessingDrawing" xmlns:wp="http://schemas.openxmlformats.org/drawingml/2006/wordprocessingDrawing" xmlns:w10="urn:schemas-microsoft-com:office:word" xmlns:w="http://schemas.openxmlformats.org/wordprocessingml/2006/main" xmlns:w14="http://schemas.microsoft.com/office/word/2010/wordml" xmlns:w15="http://schemas.microsoft.com/office/word/2012/wordml" xmlns:w16cex="http://schemas.microsoft.com/office/word/2018/wordml/cex" xmlns:w16cid="http://schemas.microsoft.com/office/word/2016/wordml/cid" xmlns:w16="http://schemas.microsoft.com/office/word/2018/wordml" xmlns:w16sdtdh="http://schemas.microsoft.com/office/word/2020/wordml/sdtdatahash" xmlns:w16se="http://schemas.microsoft.com/office/word/2015/wordml/symex" xmlns:wpg="http://schemas.microsoft.com/office/word/2010/wordprocessingGroup" xmlns:wpi="http://schemas.microsoft.com/office/word/2010/wordprocessingInk" xmlns:wne="http://schemas.microsoft.com/office/word/2006/wordml" xmlns:wps="http://schemas.microsoft.com/office/word/2010/wordprocessingShape" mc:Ignorable="w14 w15 w16se w16cid w16 w16cex w16sdtdh wp14">
-  <w:comment w:id="11" w:author="LETTICIA DE SOUSA TONON" w:date="2024-03-21T21:53:00Z" w:initials="LT">
-    <w:p>
-      <w:r>
-        <w:t>Revisar ordem</w:t>
-      </w:r>
-      <w:r>
-        <w:annotationRef/>
-      </w:r>
-    </w:p>
-  </w:comment>
-  <w:comment w:id="12" w:author="LETTICIA DE SOUSA TONON" w:date="2024-03-21T21:53:00Z" w:initials="LT">
-    <w:p>
-      <w:r>
-        <w:t>Revisar ordem, ver se podemos citar os requisitos dentro da regra de negócio</w:t>
-      </w:r>
-      <w:r>
-        <w:annotationRef/>
-      </w:r>
-    </w:p>
-  </w:comment>
-  <w:comment w:id="13" w:author="FELIPE RIBEIRO DE SOUZA" w:date="2024-03-21T22:05:00Z" w:initials="FS">
-    <w:p>
-      <w:r>
-        <w:t>precisamos especificar crud de comentario e curtida?</w:t>
-      </w:r>
-      <w:r>
-        <w:annotationRef/>
-      </w:r>
-    </w:p>
-    <w:p/>
-  </w:comment>
-</w:comments>
-</file>
-
-<file path=word/commentsExtended.xml><?xml version="1.0" encoding="utf-8"?>
-<w15:commentsEx xmlns:wpc="http://schemas.microsoft.com/office/word/2010/wordprocessingCanvas" xmlns:cx="http://schemas.microsoft.com/office/drawing/2014/chartex" xmlns:cx1="http://schemas.microsoft.com/office/drawing/2015/9/8/chartex" xmlns:cx2="http://schemas.microsoft.com/office/drawing/2015/10/21/chartex" xmlns:cx3="http://schemas.microsoft.com/office/drawing/2016/5/9/chartex" xmlns:cx4="http://schemas.microsoft.com/office/drawing/2016/5/10/chartex" xmlns:cx5="http://schemas.microsoft.com/office/drawing/2016/5/11/chartex" xmlns:cx6="http://schemas.microsoft.com/office/drawing/2016/5/12/chartex" xmlns:cx7="http://schemas.microsoft.com/office/drawing/2016/5/13/chartex" xmlns:cx8="http://schemas.microsoft.com/office/drawing/2016/5/14/chartex" xmlns:mc="http://schemas.openxmlformats.org/markup-compatibility/2006" xmlns:aink="http://schemas.microsoft.com/office/drawing/2016/ink" xmlns:am3d="http://schemas.microsoft.com/office/drawing/2017/model3d" xmlns:o="urn:schemas-microsoft-com:office:office" xmlns:oel="http://schemas.microsoft.com/office/2019/extlst" xmlns:r="http://schemas.openxmlformats.org/officeDocument/2006/relationships" xmlns:m="http://schemas.openxmlformats.org/officeDocument/2006/math" xmlns:v="urn:schemas-microsoft-com:vml" xmlns:wp14="http://schemas.microsoft.com/office/word/2010/wordprocessingDrawing" xmlns:wp="http://schemas.openxmlformats.org/drawingml/2006/wordprocessingDrawing" xmlns:w10="urn:schemas-microsoft-com:office:word" xmlns:w="http://schemas.openxmlformats.org/wordprocessingml/2006/main" xmlns:w14="http://schemas.microsoft.com/office/word/2010/wordml" xmlns:w15="http://schemas.microsoft.com/office/word/2012/wordml" xmlns:w16cex="http://schemas.microsoft.com/office/word/2018/wordml/cex" xmlns:w16cid="http://schemas.microsoft.com/office/word/2016/wordml/cid" xmlns:w16="http://schemas.microsoft.com/office/word/2018/wordml" xmlns:w16sdtdh="http://schemas.microsoft.com/office/word/2020/wordml/sdtdatahash" xmlns:w16se="http://schemas.microsoft.com/office/word/2015/wordml/symex" xmlns:wpg="http://schemas.microsoft.com/office/word/2010/wordprocessingGroup" xmlns:wpi="http://schemas.microsoft.com/office/word/2010/wordprocessingInk" xmlns:wne="http://schemas.microsoft.com/office/word/2006/wordml" xmlns:wps="http://schemas.microsoft.com/office/word/2010/wordprocessingShape" mc:Ignorable="w14 w15 w16se w16cid w16 w16cex w16sdtdh wp14">
-  <w15:commentEx w15:paraId="040A1C43" w15:done="0"/>
-  <w15:commentEx w15:paraId="51016673" w15:done="0"/>
-  <w15:commentEx w15:paraId="49B44BC6" w15:paraIdParent="51016673" w15:done="0"/>
-</w15:commentsEx>
-</file>
-
-<file path=word/commentsExtensible.xml><?xml version="1.0" encoding="utf-8"?>
-<w16cex:commentsExtensible xmlns:wpc="http://schemas.microsoft.com/office/word/2010/wordprocessingCanvas" xmlns:cx="http://schemas.microsoft.com/office/drawing/2014/chartex" xmlns:cx1="http://schemas.microsoft.com/office/drawing/2015/9/8/chartex" xmlns:cx2="http://schemas.microsoft.com/office/drawing/2015/10/21/chartex" xmlns:cx3="http://schemas.microsoft.com/office/drawing/2016/5/9/chartex" xmlns:cx4="http://schemas.microsoft.com/office/drawing/2016/5/10/chartex" xmlns:cx5="http://schemas.microsoft.com/office/drawing/2016/5/11/chartex" xmlns:cx6="http://schemas.microsoft.com/office/drawing/2016/5/12/chartex" xmlns:cx7="http://schemas.microsoft.com/office/drawing/2016/5/13/chartex" xmlns:cx8="http://schemas.microsoft.com/office/drawing/2016/5/14/chartex" xmlns:mc="http://schemas.openxmlformats.org/markup-compatibility/2006" xmlns:aink="http://schemas.microsoft.com/office/drawing/2016/ink" xmlns:am3d="http://schemas.microsoft.com/office/drawing/2017/model3d" xmlns:o="urn:schemas-microsoft-com:office:office" xmlns:oel="http://schemas.microsoft.com/office/2019/extlst" xmlns:r="http://schemas.openxmlformats.org/officeDocument/2006/relationships" xmlns:m="http://schemas.openxmlformats.org/officeDocument/2006/math" xmlns:v="urn:schemas-microsoft-com:vml" xmlns:wp14="http://schemas.microsoft.com/office/word/2010/wordprocessingDrawing" xmlns:wp="http://schemas.openxmlformats.org/drawingml/2006/wordprocessingDrawing" xmlns:w10="urn:schemas-microsoft-com:office:word" xmlns:w="http://schemas.openxmlformats.org/wordprocessingml/2006/main" xmlns:w14="http://schemas.microsoft.com/office/word/2010/wordml" xmlns:w15="http://schemas.microsoft.com/office/word/2012/wordml" xmlns:w16cex="http://schemas.microsoft.com/office/word/2018/wordml/cex" xmlns:w16cid="http://schemas.microsoft.com/office/word/2016/wordml/cid" xmlns:w16="http://schemas.microsoft.com/office/word/2018/wordml" xmlns:w16sdtdh="http://schemas.microsoft.com/office/word/2020/wordml/sdtdatahash" xmlns:w16se="http://schemas.microsoft.com/office/word/2015/wordml/symex" xmlns:wpg="http://schemas.microsoft.com/office/word/2010/wordprocessingGroup" xmlns:wpi="http://schemas.microsoft.com/office/word/2010/wordprocessingInk" xmlns:wne="http://schemas.microsoft.com/office/word/2006/wordml" xmlns:wps="http://schemas.microsoft.com/office/word/2010/wordprocessingShape" mc:Ignorable="w14 w15 w16se w16cid w16 w16cex w16sdtdh wp14">
-  <w16cex:commentExtensible w16cex:durableId="7512CED1" w16cex:dateUtc="2024-03-22T00:53:00Z"/>
-  <w16cex:commentExtensible w16cex:durableId="587FC5EC" w16cex:dateUtc="2024-03-22T00:53:00Z"/>
-  <w16cex:commentExtensible w16cex:durableId="4DEF16C1" w16cex:dateUtc="2024-03-22T01:05:00Z"/>
-</w16cex:commentsExtensible>
-</file>
-
-<file path=word/commentsIds.xml><?xml version="1.0" encoding="utf-8"?>
-<w16cid:commentsIds xmlns:wpc="http://schemas.microsoft.com/office/word/2010/wordprocessingCanvas" xmlns:cx="http://schemas.microsoft.com/office/drawing/2014/chartex" xmlns:cx1="http://schemas.microsoft.com/office/drawing/2015/9/8/chartex" xmlns:cx2="http://schemas.microsoft.com/office/drawing/2015/10/21/chartex" xmlns:cx3="http://schemas.microsoft.com/office/drawing/2016/5/9/chartex" xmlns:cx4="http://schemas.microsoft.com/office/drawing/2016/5/10/chartex" xmlns:cx5="http://schemas.microsoft.com/office/drawing/2016/5/11/chartex" xmlns:cx6="http://schemas.microsoft.com/office/drawing/2016/5/12/chartex" xmlns:cx7="http://schemas.microsoft.com/office/drawing/2016/5/13/chartex" xmlns:cx8="http://schemas.microsoft.com/office/drawing/2016/5/14/chartex" xmlns:mc="http://schemas.openxmlformats.org/markup-compatibility/2006" xmlns:aink="http://schemas.microsoft.com/office/drawing/2016/ink" xmlns:am3d="http://schemas.microsoft.com/office/drawing/2017/model3d" xmlns:o="urn:schemas-microsoft-com:office:office" xmlns:oel="http://schemas.microsoft.com/office/2019/extlst" xmlns:r="http://schemas.openxmlformats.org/officeDocument/2006/relationships" xmlns:m="http://schemas.openxmlformats.org/officeDocument/2006/math" xmlns:v="urn:schemas-microsoft-com:vml" xmlns:wp14="http://schemas.microsoft.com/office/word/2010/wordprocessingDrawing" xmlns:wp="http://schemas.openxmlformats.org/drawingml/2006/wordprocessingDrawing" xmlns:w10="urn:schemas-microsoft-com:office:word" xmlns:w="http://schemas.openxmlformats.org/wordprocessingml/2006/main" xmlns:w14="http://schemas.microsoft.com/office/word/2010/wordml" xmlns:w15="http://schemas.microsoft.com/office/word/2012/wordml" xmlns:w16cex="http://schemas.microsoft.com/office/word/2018/wordml/cex" xmlns:w16cid="http://schemas.microsoft.com/office/word/2016/wordml/cid" xmlns:w16="http://schemas.microsoft.com/office/word/2018/wordml" xmlns:w16sdtdh="http://schemas.microsoft.com/office/word/2020/wordml/sdtdatahash" xmlns:w16se="http://schemas.microsoft.com/office/word/2015/wordml/symex" xmlns:wpg="http://schemas.microsoft.com/office/word/2010/wordprocessingGroup" xmlns:wpi="http://schemas.microsoft.com/office/word/2010/wordprocessingInk" xmlns:wne="http://schemas.microsoft.com/office/word/2006/wordml" xmlns:wps="http://schemas.microsoft.com/office/word/2010/wordprocessingShape" mc:Ignorable="w14 w15 w16se w16cid w16 w16cex w16sdtdh wp14">
-  <w16cid:commentId w16cid:paraId="040A1C43" w16cid:durableId="7512CED1"/>
-  <w16cid:commentId w16cid:paraId="51016673" w16cid:durableId="587FC5EC"/>
-  <w16cid:commentId w16cid:paraId="49B44BC6" w16cid:durableId="4DEF16C1"/>
-</w16cid:commentsIds>
 </file>
 
 <file path=word/endnotes.xml><?xml version="1.0" encoding="utf-8"?>
@@ -19453,7 +19208,7 @@
             </wp:anchor>
           </w:drawing>
         </mc:Choice>
-        <mc:Fallback xmlns:w16du="http://schemas.microsoft.com/office/word/2023/wordml/word16du" xmlns:a14="http://schemas.microsoft.com/office/drawing/2010/main" xmlns:a="http://schemas.openxmlformats.org/drawingml/2006/main">
+        <mc:Fallback xmlns:a="http://schemas.openxmlformats.org/drawingml/2006/main" xmlns:a14="http://schemas.microsoft.com/office/drawing/2010/main" xmlns:w16du="http://schemas.microsoft.com/office/word/2023/wordml/word16du">
           <w:pict w14:anchorId="5F0F2DC2">
             <v:line id="Line 1" style="position:absolute;z-index:251657216;visibility:visible;mso-wrap-style:square;mso-width-percent:0;mso-height-percent:0;mso-wrap-distance-left:9pt;mso-wrap-distance-top:0;mso-wrap-distance-right:9pt;mso-wrap-distance-bottom:0;mso-position-horizontal:absolute;mso-position-horizontal-relative:text;mso-position-vertical:absolute;mso-position-vertical-relative:text;mso-width-percent:0;mso-height-percent:0;mso-width-relative:page;mso-height-relative:page" o:spid="_x0000_s1026" o:allowincell="f" from="-.45pt,-3.6pt" to="443.25pt,-3.6pt" w14:anchorId="5027D4D0" o:gfxdata="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">
               <w10:wrap type="topAndBottom"/>
@@ -19618,7 +19373,7 @@
             </wp:anchor>
           </w:drawing>
         </mc:Choice>
-        <mc:Fallback xmlns:w16du="http://schemas.microsoft.com/office/word/2023/wordml/word16du" xmlns:a14="http://schemas.microsoft.com/office/drawing/2010/main" xmlns:a="http://schemas.openxmlformats.org/drawingml/2006/main">
+        <mc:Fallback xmlns:a="http://schemas.openxmlformats.org/drawingml/2006/main" xmlns:a14="http://schemas.microsoft.com/office/drawing/2010/main" xmlns:w16du="http://schemas.microsoft.com/office/word/2023/wordml/word16du">
           <w:pict w14:anchorId="07033CA2">
             <v:line id="Line 2" style="position:absolute;z-index:251658240;visibility:visible;mso-wrap-style:square;mso-width-percent:0;mso-height-percent:0;mso-wrap-distance-left:9pt;mso-wrap-distance-top:0;mso-wrap-distance-right:9pt;mso-wrap-distance-bottom:5.65pt;mso-position-horizontal:absolute;mso-position-horizontal-relative:text;mso-position-vertical:absolute;mso-position-vertical-relative:text;mso-width-percent:0;mso-height-percent:0;mso-width-relative:page;mso-height-relative:page" o:spid="_x0000_s1026" o:allowincell="f" from=".4pt,56.2pt" to="441.6pt,56.2pt" w14:anchorId="48C357A9" o:gfxdata="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">
               <w10:wrap type="topAndBottom"/>
@@ -19664,151 +19419,6 @@
 <file path=word/numbering.xml><?xml version="1.0" encoding="utf-8"?>
 <w:numbering xmlns:wpc="http://schemas.microsoft.com/office/word/2010/wordprocessingCanvas" xmlns:cx="http://schemas.microsoft.com/office/drawing/2014/chartex" xmlns:cx1="http://schemas.microsoft.com/office/drawing/2015/9/8/chartex" xmlns:cx2="http://schemas.microsoft.com/office/drawing/2015/10/21/chartex" xmlns:cx3="http://schemas.microsoft.com/office/drawing/2016/5/9/chartex" xmlns:cx4="http://schemas.microsoft.com/office/drawing/2016/5/10/chartex" xmlns:cx5="http://schemas.microsoft.com/office/drawing/2016/5/11/chartex" xmlns:cx6="http://schemas.microsoft.com/office/drawing/2016/5/12/chartex" xmlns:cx7="http://schemas.microsoft.com/office/drawing/2016/5/13/chartex" xmlns:cx8="http://schemas.microsoft.com/office/drawing/2016/5/14/chartex" xmlns:mc="http://schemas.openxmlformats.org/markup-compatibility/2006" xmlns:aink="http://schemas.microsoft.com/office/drawing/2016/ink" xmlns:am3d="http://schemas.microsoft.com/office/drawing/2017/model3d" xmlns:o="urn:schemas-microsoft-com:office:office" xmlns:oel="http://schemas.microsoft.com/office/2019/extlst" xmlns:r="http://schemas.openxmlformats.org/officeDocument/2006/relationships" xmlns:m="http://schemas.openxmlformats.org/officeDocument/2006/math" xmlns:v="urn:schemas-microsoft-com:vml" xmlns:wp14="http://schemas.microsoft.com/office/word/2010/wordprocessingDrawing" xmlns:wp="http://schemas.openxmlformats.org/drawingml/2006/wordprocessingDrawing" xmlns:w10="urn:schemas-microsoft-com:office:word" xmlns:w="http://schemas.openxmlformats.org/wordprocessingml/2006/main" xmlns:w14="http://schemas.microsoft.com/office/word/2010/wordml" xmlns:w15="http://schemas.microsoft.com/office/word/2012/wordml" xmlns:w16cex="http://schemas.microsoft.com/office/word/2018/wordml/cex" xmlns:w16cid="http://schemas.microsoft.com/office/word/2016/wordml/cid" xmlns:w16="http://schemas.microsoft.com/office/word/2018/wordml" xmlns:w16sdtdh="http://schemas.microsoft.com/office/word/2020/wordml/sdtdatahash" xmlns:w16se="http://schemas.microsoft.com/office/word/2015/wordml/symex" xmlns:wpg="http://schemas.microsoft.com/office/word/2010/wordprocessingGroup" xmlns:wpi="http://schemas.microsoft.com/office/word/2010/wordprocessingInk" xmlns:wne="http://schemas.microsoft.com/office/word/2006/wordml" xmlns:wps="http://schemas.microsoft.com/office/word/2010/wordprocessingShape" mc:Ignorable="w14 w15 w16se w16cid w16 w16cex w16sdtdh wp14">
   <w:abstractNum w:abstractNumId="0" w15:restartNumberingAfterBreak="0">
-    <w:nsid w:val="009E4B1F"/>
-    <w:multiLevelType w:val="multilevel"/>
-    <w:tmpl w:val="34BA1B84"/>
-    <w:lvl w:ilvl="0">
-      <w:start w:val="1"/>
-      <w:numFmt w:val="decimal"/>
-      <w:lvlText w:val="%1."/>
-      <w:lvlJc w:val="left"/>
-      <w:pPr>
-        <w:tabs>
-          <w:tab w:val="num" w:pos="360"/>
-        </w:tabs>
-        <w:ind w:left="360" w:hanging="360"/>
-      </w:pPr>
-    </w:lvl>
-    <w:lvl w:ilvl="1">
-      <w:start w:val="1"/>
-      <w:numFmt w:val="decimal"/>
-      <w:isLgl/>
-      <w:lvlText w:val="%1.%2."/>
-      <w:lvlJc w:val="left"/>
-      <w:pPr>
-        <w:tabs>
-          <w:tab w:val="num" w:pos="1429"/>
-        </w:tabs>
-        <w:ind w:left="1429" w:hanging="720"/>
-      </w:pPr>
-      <w:rPr>
-        <w:rFonts w:hint="default"/>
-      </w:rPr>
-    </w:lvl>
-    <w:lvl w:ilvl="2">
-      <w:start w:val="1"/>
-      <w:numFmt w:val="decimal"/>
-      <w:isLgl/>
-      <w:lvlText w:val="%1.%2.%3."/>
-      <w:lvlJc w:val="left"/>
-      <w:pPr>
-        <w:tabs>
-          <w:tab w:val="num" w:pos="2138"/>
-        </w:tabs>
-        <w:ind w:left="2138" w:hanging="720"/>
-      </w:pPr>
-      <w:rPr>
-        <w:rFonts w:hint="default"/>
-      </w:rPr>
-    </w:lvl>
-    <w:lvl w:ilvl="3">
-      <w:start w:val="1"/>
-      <w:numFmt w:val="decimal"/>
-      <w:isLgl/>
-      <w:lvlText w:val="%1.%2.%3.%4."/>
-      <w:lvlJc w:val="left"/>
-      <w:pPr>
-        <w:tabs>
-          <w:tab w:val="num" w:pos="3207"/>
-        </w:tabs>
-        <w:ind w:left="3207" w:hanging="1080"/>
-      </w:pPr>
-      <w:rPr>
-        <w:rFonts w:hint="default"/>
-      </w:rPr>
-    </w:lvl>
-    <w:lvl w:ilvl="4">
-      <w:start w:val="1"/>
-      <w:numFmt w:val="decimal"/>
-      <w:isLgl/>
-      <w:lvlText w:val="%1.%2.%3.%4.%5."/>
-      <w:lvlJc w:val="left"/>
-      <w:pPr>
-        <w:tabs>
-          <w:tab w:val="num" w:pos="3916"/>
-        </w:tabs>
-        <w:ind w:left="3916" w:hanging="1080"/>
-      </w:pPr>
-      <w:rPr>
-        <w:rFonts w:hint="default"/>
-      </w:rPr>
-    </w:lvl>
-    <w:lvl w:ilvl="5">
-      <w:start w:val="1"/>
-      <w:numFmt w:val="decimal"/>
-      <w:isLgl/>
-      <w:lvlText w:val="%1.%2.%3.%4.%5.%6."/>
-      <w:lvlJc w:val="left"/>
-      <w:pPr>
-        <w:tabs>
-          <w:tab w:val="num" w:pos="4985"/>
-        </w:tabs>
-        <w:ind w:left="4985" w:hanging="1440"/>
-      </w:pPr>
-      <w:rPr>
-        <w:rFonts w:hint="default"/>
-      </w:rPr>
-    </w:lvl>
-    <w:lvl w:ilvl="6">
-      <w:start w:val="1"/>
-      <w:numFmt w:val="decimal"/>
-      <w:isLgl/>
-      <w:lvlText w:val="%1.%2.%3.%4.%5.%6.%7."/>
-      <w:lvlJc w:val="left"/>
-      <w:pPr>
-        <w:tabs>
-          <w:tab w:val="num" w:pos="5694"/>
-        </w:tabs>
-        <w:ind w:left="5694" w:hanging="1440"/>
-      </w:pPr>
-      <w:rPr>
-        <w:rFonts w:hint="default"/>
-      </w:rPr>
-    </w:lvl>
-    <w:lvl w:ilvl="7">
-      <w:start w:val="1"/>
-      <w:numFmt w:val="decimal"/>
-      <w:isLgl/>
-      <w:lvlText w:val="%1.%2.%3.%4.%5.%6.%7.%8."/>
-      <w:lvlJc w:val="left"/>
-      <w:pPr>
-        <w:tabs>
-          <w:tab w:val="num" w:pos="6763"/>
-        </w:tabs>
-        <w:ind w:left="6763" w:hanging="1800"/>
-      </w:pPr>
-      <w:rPr>
-        <w:rFonts w:hint="default"/>
-      </w:rPr>
-    </w:lvl>
-    <w:lvl w:ilvl="8">
-      <w:start w:val="1"/>
-      <w:numFmt w:val="decimal"/>
-      <w:isLgl/>
-      <w:lvlText w:val="%1.%2.%3.%4.%5.%6.%7.%8.%9."/>
-      <w:lvlJc w:val="left"/>
-      <w:pPr>
-        <w:tabs>
-          <w:tab w:val="num" w:pos="7832"/>
-        </w:tabs>
-        <w:ind w:left="7832" w:hanging="2160"/>
-      </w:pPr>
-      <w:rPr>
-        <w:rFonts w:hint="default"/>
-      </w:rPr>
-    </w:lvl>
-  </w:abstractNum>
-  <w:abstractNum w:abstractNumId="1" w15:restartNumberingAfterBreak="0">
     <w:nsid w:val="01A085A6"/>
     <w:multiLevelType w:val="hybridMultilevel"/>
     <w:tmpl w:val="FFFFFFFF"/>
@@ -19894,120 +19504,7 @@
       </w:pPr>
     </w:lvl>
   </w:abstractNum>
-  <w:abstractNum w:abstractNumId="2" w15:restartNumberingAfterBreak="0">
-    <w:nsid w:val="02080E91"/>
-    <w:multiLevelType w:val="multilevel"/>
-    <w:tmpl w:val="EF3212DC"/>
-    <w:lvl w:ilvl="0">
-      <w:start w:val="4"/>
-      <w:numFmt w:val="decimal"/>
-      <w:lvlText w:val="%1."/>
-      <w:lvlJc w:val="left"/>
-      <w:pPr>
-        <w:ind w:left="760" w:hanging="400"/>
-      </w:pPr>
-      <w:rPr>
-        <w:rFonts w:hint="default"/>
-      </w:rPr>
-    </w:lvl>
-    <w:lvl w:ilvl="1">
-      <w:start w:val="1"/>
-      <w:numFmt w:val="decimal"/>
-      <w:lvlText w:val="%1.%2."/>
-      <w:lvlJc w:val="left"/>
-      <w:pPr>
-        <w:ind w:left="2508" w:hanging="720"/>
-      </w:pPr>
-      <w:rPr>
-        <w:rFonts w:hint="default"/>
-      </w:rPr>
-    </w:lvl>
-    <w:lvl w:ilvl="2">
-      <w:start w:val="1"/>
-      <w:numFmt w:val="decimal"/>
-      <w:lvlText w:val="%1.%2.%3."/>
-      <w:lvlJc w:val="left"/>
-      <w:pPr>
-        <w:ind w:left="3936" w:hanging="720"/>
-      </w:pPr>
-      <w:rPr>
-        <w:rFonts w:hint="default"/>
-      </w:rPr>
-    </w:lvl>
-    <w:lvl w:ilvl="3">
-      <w:start w:val="1"/>
-      <w:numFmt w:val="decimal"/>
-      <w:lvlText w:val="%1.%2.%3.%4."/>
-      <w:lvlJc w:val="left"/>
-      <w:pPr>
-        <w:ind w:left="5724" w:hanging="1080"/>
-      </w:pPr>
-      <w:rPr>
-        <w:rFonts w:hint="default"/>
-      </w:rPr>
-    </w:lvl>
-    <w:lvl w:ilvl="4">
-      <w:start w:val="1"/>
-      <w:numFmt w:val="decimal"/>
-      <w:lvlText w:val="%1.%2.%3.%4.%5."/>
-      <w:lvlJc w:val="left"/>
-      <w:pPr>
-        <w:ind w:left="7152" w:hanging="1080"/>
-      </w:pPr>
-      <w:rPr>
-        <w:rFonts w:hint="default"/>
-      </w:rPr>
-    </w:lvl>
-    <w:lvl w:ilvl="5">
-      <w:start w:val="1"/>
-      <w:numFmt w:val="decimal"/>
-      <w:lvlText w:val="%1.%2.%3.%4.%5.%6."/>
-      <w:lvlJc w:val="left"/>
-      <w:pPr>
-        <w:ind w:left="8940" w:hanging="1440"/>
-      </w:pPr>
-      <w:rPr>
-        <w:rFonts w:hint="default"/>
-      </w:rPr>
-    </w:lvl>
-    <w:lvl w:ilvl="6">
-      <w:start w:val="1"/>
-      <w:numFmt w:val="decimal"/>
-      <w:lvlText w:val="%1.%2.%3.%4.%5.%6.%7."/>
-      <w:lvlJc w:val="left"/>
-      <w:pPr>
-        <w:ind w:left="10368" w:hanging="1440"/>
-      </w:pPr>
-      <w:rPr>
-        <w:rFonts w:hint="default"/>
-      </w:rPr>
-    </w:lvl>
-    <w:lvl w:ilvl="7">
-      <w:start w:val="1"/>
-      <w:numFmt w:val="decimal"/>
-      <w:lvlText w:val="%1.%2.%3.%4.%5.%6.%7.%8."/>
-      <w:lvlJc w:val="left"/>
-      <w:pPr>
-        <w:ind w:left="12156" w:hanging="1800"/>
-      </w:pPr>
-      <w:rPr>
-        <w:rFonts w:hint="default"/>
-      </w:rPr>
-    </w:lvl>
-    <w:lvl w:ilvl="8">
-      <w:start w:val="1"/>
-      <w:numFmt w:val="decimal"/>
-      <w:lvlText w:val="%1.%2.%3.%4.%5.%6.%7.%8.%9."/>
-      <w:lvlJc w:val="left"/>
-      <w:pPr>
-        <w:ind w:left="13944" w:hanging="2160"/>
-      </w:pPr>
-      <w:rPr>
-        <w:rFonts w:hint="default"/>
-      </w:rPr>
-    </w:lvl>
-  </w:abstractNum>
-  <w:abstractNum w:abstractNumId="3" w15:restartNumberingAfterBreak="0">
+  <w:abstractNum w:abstractNumId="1" w15:restartNumberingAfterBreak="0">
     <w:nsid w:val="04FCBBCD"/>
     <w:multiLevelType w:val="hybridMultilevel"/>
     <w:tmpl w:val="FFFFFFFF"/>
@@ -20093,120 +19590,7 @@
       </w:pPr>
     </w:lvl>
   </w:abstractNum>
-  <w:abstractNum w:abstractNumId="4" w15:restartNumberingAfterBreak="0">
-    <w:nsid w:val="088A5103"/>
-    <w:multiLevelType w:val="hybridMultilevel"/>
-    <w:tmpl w:val="3C1201FA"/>
-    <w:lvl w:ilvl="0" w:tplc="0416000D">
-      <w:start w:val="1"/>
-      <w:numFmt w:val="bullet"/>
-      <w:lvlText w:val=""/>
-      <w:lvlJc w:val="left"/>
-      <w:pPr>
-        <w:ind w:left="1440" w:hanging="360"/>
-      </w:pPr>
-      <w:rPr>
-        <w:rFonts w:ascii="Wingdings" w:hAnsi="Wingdings" w:hint="default"/>
-      </w:rPr>
-    </w:lvl>
-    <w:lvl w:ilvl="1" w:tplc="04160003" w:tentative="1">
-      <w:start w:val="1"/>
-      <w:numFmt w:val="bullet"/>
-      <w:lvlText w:val="o"/>
-      <w:lvlJc w:val="left"/>
-      <w:pPr>
-        <w:ind w:left="2160" w:hanging="360"/>
-      </w:pPr>
-      <w:rPr>
-        <w:rFonts w:ascii="Courier New" w:hAnsi="Courier New" w:cs="Courier New" w:hint="default"/>
-      </w:rPr>
-    </w:lvl>
-    <w:lvl w:ilvl="2" w:tplc="04160005" w:tentative="1">
-      <w:start w:val="1"/>
-      <w:numFmt w:val="bullet"/>
-      <w:lvlText w:val=""/>
-      <w:lvlJc w:val="left"/>
-      <w:pPr>
-        <w:ind w:left="2880" w:hanging="360"/>
-      </w:pPr>
-      <w:rPr>
-        <w:rFonts w:ascii="Wingdings" w:hAnsi="Wingdings" w:hint="default"/>
-      </w:rPr>
-    </w:lvl>
-    <w:lvl w:ilvl="3" w:tplc="04160001" w:tentative="1">
-      <w:start w:val="1"/>
-      <w:numFmt w:val="bullet"/>
-      <w:lvlText w:val=""/>
-      <w:lvlJc w:val="left"/>
-      <w:pPr>
-        <w:ind w:left="3600" w:hanging="360"/>
-      </w:pPr>
-      <w:rPr>
-        <w:rFonts w:ascii="Symbol" w:hAnsi="Symbol" w:hint="default"/>
-      </w:rPr>
-    </w:lvl>
-    <w:lvl w:ilvl="4" w:tplc="04160003" w:tentative="1">
-      <w:start w:val="1"/>
-      <w:numFmt w:val="bullet"/>
-      <w:lvlText w:val="o"/>
-      <w:lvlJc w:val="left"/>
-      <w:pPr>
-        <w:ind w:left="4320" w:hanging="360"/>
-      </w:pPr>
-      <w:rPr>
-        <w:rFonts w:ascii="Courier New" w:hAnsi="Courier New" w:cs="Courier New" w:hint="default"/>
-      </w:rPr>
-    </w:lvl>
-    <w:lvl w:ilvl="5" w:tplc="04160005" w:tentative="1">
-      <w:start w:val="1"/>
-      <w:numFmt w:val="bullet"/>
-      <w:lvlText w:val=""/>
-      <w:lvlJc w:val="left"/>
-      <w:pPr>
-        <w:ind w:left="5040" w:hanging="360"/>
-      </w:pPr>
-      <w:rPr>
-        <w:rFonts w:ascii="Wingdings" w:hAnsi="Wingdings" w:hint="default"/>
-      </w:rPr>
-    </w:lvl>
-    <w:lvl w:ilvl="6" w:tplc="04160001" w:tentative="1">
-      <w:start w:val="1"/>
-      <w:numFmt w:val="bullet"/>
-      <w:lvlText w:val=""/>
-      <w:lvlJc w:val="left"/>
-      <w:pPr>
-        <w:ind w:left="5760" w:hanging="360"/>
-      </w:pPr>
-      <w:rPr>
-        <w:rFonts w:ascii="Symbol" w:hAnsi="Symbol" w:hint="default"/>
-      </w:rPr>
-    </w:lvl>
-    <w:lvl w:ilvl="7" w:tplc="04160003" w:tentative="1">
-      <w:start w:val="1"/>
-      <w:numFmt w:val="bullet"/>
-      <w:lvlText w:val="o"/>
-      <w:lvlJc w:val="left"/>
-      <w:pPr>
-        <w:ind w:left="6480" w:hanging="360"/>
-      </w:pPr>
-      <w:rPr>
-        <w:rFonts w:ascii="Courier New" w:hAnsi="Courier New" w:cs="Courier New" w:hint="default"/>
-      </w:rPr>
-    </w:lvl>
-    <w:lvl w:ilvl="8" w:tplc="04160005" w:tentative="1">
-      <w:start w:val="1"/>
-      <w:numFmt w:val="bullet"/>
-      <w:lvlText w:val=""/>
-      <w:lvlJc w:val="left"/>
-      <w:pPr>
-        <w:ind w:left="7200" w:hanging="360"/>
-      </w:pPr>
-      <w:rPr>
-        <w:rFonts w:ascii="Wingdings" w:hAnsi="Wingdings" w:hint="default"/>
-      </w:rPr>
-    </w:lvl>
-  </w:abstractNum>
-  <w:abstractNum w:abstractNumId="5" w15:restartNumberingAfterBreak="0">
+  <w:abstractNum w:abstractNumId="2" w15:restartNumberingAfterBreak="0">
     <w:nsid w:val="0ABDA72F"/>
     <w:multiLevelType w:val="hybridMultilevel"/>
     <w:tmpl w:val="FFFFFFFF"/>
@@ -20292,7 +19676,7 @@
       </w:pPr>
     </w:lvl>
   </w:abstractNum>
-  <w:abstractNum w:abstractNumId="6" w15:restartNumberingAfterBreak="0">
+  <w:abstractNum w:abstractNumId="3" w15:restartNumberingAfterBreak="0">
     <w:nsid w:val="0BD52789"/>
     <w:multiLevelType w:val="hybridMultilevel"/>
     <w:tmpl w:val="362EE7A8"/>
@@ -20381,7 +19765,7 @@
       </w:pPr>
     </w:lvl>
   </w:abstractNum>
-  <w:abstractNum w:abstractNumId="7" w15:restartNumberingAfterBreak="0">
+  <w:abstractNum w:abstractNumId="4" w15:restartNumberingAfterBreak="0">
     <w:nsid w:val="0FDC2D5C"/>
     <w:multiLevelType w:val="hybridMultilevel"/>
     <w:tmpl w:val="57222900"/>
@@ -20472,7 +19856,7 @@
       </w:pPr>
     </w:lvl>
   </w:abstractNum>
-  <w:abstractNum w:abstractNumId="8" w15:restartNumberingAfterBreak="0">
+  <w:abstractNum w:abstractNumId="5" w15:restartNumberingAfterBreak="0">
     <w:nsid w:val="13CBB743"/>
     <w:multiLevelType w:val="hybridMultilevel"/>
     <w:tmpl w:val="FFFFFFFF"/>
@@ -20558,7 +19942,7 @@
       </w:pPr>
     </w:lvl>
   </w:abstractNum>
-  <w:abstractNum w:abstractNumId="9" w15:restartNumberingAfterBreak="0">
+  <w:abstractNum w:abstractNumId="6" w15:restartNumberingAfterBreak="0">
     <w:nsid w:val="171F757A"/>
     <w:multiLevelType w:val="hybridMultilevel"/>
     <w:tmpl w:val="FFFFFFFF"/>
@@ -20644,215 +20028,7 @@
       </w:pPr>
     </w:lvl>
   </w:abstractNum>
-  <w:abstractNum w:abstractNumId="10" w15:restartNumberingAfterBreak="0">
-    <w:nsid w:val="185C4032"/>
-    <w:multiLevelType w:val="hybridMultilevel"/>
-    <w:tmpl w:val="8B48C604"/>
-    <w:lvl w:ilvl="0" w:tplc="D21E88FC">
-      <w:start w:val="1"/>
-      <w:numFmt w:val="decimal"/>
-      <w:lvlText w:val="%1."/>
-      <w:lvlJc w:val="left"/>
-      <w:pPr>
-        <w:tabs>
-          <w:tab w:val="num" w:pos="360"/>
-        </w:tabs>
-        <w:ind w:left="360" w:hanging="360"/>
-      </w:pPr>
-      <w:rPr>
-        <w:rFonts w:hint="default"/>
-      </w:rPr>
-    </w:lvl>
-    <w:lvl w:ilvl="1" w:tplc="9D4CD204">
-      <w:start w:val="1"/>
-      <w:numFmt w:val="bullet"/>
-      <w:lvlText w:val=""/>
-      <w:lvlJc w:val="left"/>
-      <w:pPr>
-        <w:tabs>
-          <w:tab w:val="num" w:pos="1440"/>
-        </w:tabs>
-        <w:ind w:left="1440" w:hanging="360"/>
-      </w:pPr>
-      <w:rPr>
-        <w:rFonts w:ascii="Wingdings" w:hAnsi="Wingdings" w:hint="default"/>
-      </w:rPr>
-    </w:lvl>
-    <w:lvl w:ilvl="2" w:tplc="925652D8">
-      <w:start w:val="1"/>
-      <w:numFmt w:val="lowerRoman"/>
-      <w:lvlText w:val="%3."/>
-      <w:lvlJc w:val="right"/>
-      <w:pPr>
-        <w:tabs>
-          <w:tab w:val="num" w:pos="2160"/>
-        </w:tabs>
-        <w:ind w:left="2160" w:hanging="180"/>
-      </w:pPr>
-    </w:lvl>
-    <w:lvl w:ilvl="3" w:tplc="7DC45D02" w:tentative="1">
-      <w:start w:val="1"/>
-      <w:numFmt w:val="decimal"/>
-      <w:lvlText w:val="%4."/>
-      <w:lvlJc w:val="left"/>
-      <w:pPr>
-        <w:tabs>
-          <w:tab w:val="num" w:pos="2880"/>
-        </w:tabs>
-        <w:ind w:left="2880" w:hanging="360"/>
-      </w:pPr>
-    </w:lvl>
-    <w:lvl w:ilvl="4" w:tplc="9EEA14F2" w:tentative="1">
-      <w:start w:val="1"/>
-      <w:numFmt w:val="lowerLetter"/>
-      <w:lvlText w:val="%5."/>
-      <w:lvlJc w:val="left"/>
-      <w:pPr>
-        <w:tabs>
-          <w:tab w:val="num" w:pos="3600"/>
-        </w:tabs>
-        <w:ind w:left="3600" w:hanging="360"/>
-      </w:pPr>
-    </w:lvl>
-    <w:lvl w:ilvl="5" w:tplc="E97E2112" w:tentative="1">
-      <w:start w:val="1"/>
-      <w:numFmt w:val="lowerRoman"/>
-      <w:lvlText w:val="%6."/>
-      <w:lvlJc w:val="right"/>
-      <w:pPr>
-        <w:tabs>
-          <w:tab w:val="num" w:pos="4320"/>
-        </w:tabs>
-        <w:ind w:left="4320" w:hanging="180"/>
-      </w:pPr>
-    </w:lvl>
-    <w:lvl w:ilvl="6" w:tplc="F498EEF4" w:tentative="1">
-      <w:start w:val="1"/>
-      <w:numFmt w:val="decimal"/>
-      <w:lvlText w:val="%7."/>
-      <w:lvlJc w:val="left"/>
-      <w:pPr>
-        <w:tabs>
-          <w:tab w:val="num" w:pos="5040"/>
-        </w:tabs>
-        <w:ind w:left="5040" w:hanging="360"/>
-      </w:pPr>
-    </w:lvl>
-    <w:lvl w:ilvl="7" w:tplc="C7B298F2" w:tentative="1">
-      <w:start w:val="1"/>
-      <w:numFmt w:val="lowerLetter"/>
-      <w:lvlText w:val="%8."/>
-      <w:lvlJc w:val="left"/>
-      <w:pPr>
-        <w:tabs>
-          <w:tab w:val="num" w:pos="5760"/>
-        </w:tabs>
-        <w:ind w:left="5760" w:hanging="360"/>
-      </w:pPr>
-    </w:lvl>
-    <w:lvl w:ilvl="8" w:tplc="E3D4C3A0" w:tentative="1">
-      <w:start w:val="1"/>
-      <w:numFmt w:val="lowerRoman"/>
-      <w:lvlText w:val="%9."/>
-      <w:lvlJc w:val="right"/>
-      <w:pPr>
-        <w:tabs>
-          <w:tab w:val="num" w:pos="6480"/>
-        </w:tabs>
-        <w:ind w:left="6480" w:hanging="180"/>
-      </w:pPr>
-    </w:lvl>
-  </w:abstractNum>
-  <w:abstractNum w:abstractNumId="11" w15:restartNumberingAfterBreak="0">
-    <w:nsid w:val="1E097883"/>
-    <w:multiLevelType w:val="hybridMultilevel"/>
-    <w:tmpl w:val="F5F44438"/>
-    <w:lvl w:ilvl="0" w:tplc="6B60BBCE">
-      <w:start w:val="1"/>
-      <w:numFmt w:val="decimal"/>
-      <w:lvlText w:val="%1."/>
-      <w:lvlJc w:val="left"/>
-      <w:pPr>
-        <w:ind w:left="786" w:hanging="360"/>
-      </w:pPr>
-      <w:rPr>
-        <w:rFonts w:hint="default"/>
-      </w:rPr>
-    </w:lvl>
-    <w:lvl w:ilvl="1" w:tplc="04160019" w:tentative="1">
-      <w:start w:val="1"/>
-      <w:numFmt w:val="lowerLetter"/>
-      <w:lvlText w:val="%2."/>
-      <w:lvlJc w:val="left"/>
-      <w:pPr>
-        <w:ind w:left="1506" w:hanging="360"/>
-      </w:pPr>
-    </w:lvl>
-    <w:lvl w:ilvl="2" w:tplc="0416001B" w:tentative="1">
-      <w:start w:val="1"/>
-      <w:numFmt w:val="lowerRoman"/>
-      <w:lvlText w:val="%3."/>
-      <w:lvlJc w:val="right"/>
-      <w:pPr>
-        <w:ind w:left="2226" w:hanging="180"/>
-      </w:pPr>
-    </w:lvl>
-    <w:lvl w:ilvl="3" w:tplc="0416000F" w:tentative="1">
-      <w:start w:val="1"/>
-      <w:numFmt w:val="decimal"/>
-      <w:lvlText w:val="%4."/>
-      <w:lvlJc w:val="left"/>
-      <w:pPr>
-        <w:ind w:left="2946" w:hanging="360"/>
-      </w:pPr>
-    </w:lvl>
-    <w:lvl w:ilvl="4" w:tplc="04160019" w:tentative="1">
-      <w:start w:val="1"/>
-      <w:numFmt w:val="lowerLetter"/>
-      <w:lvlText w:val="%5."/>
-      <w:lvlJc w:val="left"/>
-      <w:pPr>
-        <w:ind w:left="3666" w:hanging="360"/>
-      </w:pPr>
-    </w:lvl>
-    <w:lvl w:ilvl="5" w:tplc="0416001B" w:tentative="1">
-      <w:start w:val="1"/>
-      <w:numFmt w:val="lowerRoman"/>
-      <w:lvlText w:val="%6."/>
-      <w:lvlJc w:val="right"/>
-      <w:pPr>
-        <w:ind w:left="4386" w:hanging="180"/>
-      </w:pPr>
-    </w:lvl>
-    <w:lvl w:ilvl="6" w:tplc="0416000F" w:tentative="1">
-      <w:start w:val="1"/>
-      <w:numFmt w:val="decimal"/>
-      <w:lvlText w:val="%7."/>
-      <w:lvlJc w:val="left"/>
-      <w:pPr>
-        <w:ind w:left="5106" w:hanging="360"/>
-      </w:pPr>
-    </w:lvl>
-    <w:lvl w:ilvl="7" w:tplc="04160019" w:tentative="1">
-      <w:start w:val="1"/>
-      <w:numFmt w:val="lowerLetter"/>
-      <w:lvlText w:val="%8."/>
-      <w:lvlJc w:val="left"/>
-      <w:pPr>
-        <w:ind w:left="5826" w:hanging="360"/>
-      </w:pPr>
-    </w:lvl>
-    <w:lvl w:ilvl="8" w:tplc="0416001B" w:tentative="1">
-      <w:start w:val="1"/>
-      <w:numFmt w:val="lowerRoman"/>
-      <w:lvlText w:val="%9."/>
-      <w:lvlJc w:val="right"/>
-      <w:pPr>
-        <w:ind w:left="6546" w:hanging="180"/>
-      </w:pPr>
-    </w:lvl>
-  </w:abstractNum>
-  <w:abstractNum w:abstractNumId="12" w15:restartNumberingAfterBreak="0">
+  <w:abstractNum w:abstractNumId="7" w15:restartNumberingAfterBreak="0">
     <w:nsid w:val="1E235E39"/>
     <w:multiLevelType w:val="hybridMultilevel"/>
     <w:tmpl w:val="FFFFFFFF"/>
@@ -20938,247 +20114,7 @@
       </w:pPr>
     </w:lvl>
   </w:abstractNum>
-  <w:abstractNum w:abstractNumId="13" w15:restartNumberingAfterBreak="0">
-    <w:nsid w:val="1ED61D88"/>
-    <w:multiLevelType w:val="hybridMultilevel"/>
-    <w:tmpl w:val="AE162B9E"/>
-    <w:lvl w:ilvl="0" w:tplc="0416000F">
-      <w:start w:val="2"/>
-      <w:numFmt w:val="decimal"/>
-      <w:lvlText w:val="%1."/>
-      <w:lvlJc w:val="left"/>
-      <w:pPr>
-        <w:ind w:left="720" w:hanging="360"/>
-      </w:pPr>
-      <w:rPr>
-        <w:rFonts w:hint="default"/>
-      </w:rPr>
-    </w:lvl>
-    <w:lvl w:ilvl="1" w:tplc="04160019" w:tentative="1">
-      <w:start w:val="1"/>
-      <w:numFmt w:val="lowerLetter"/>
-      <w:lvlText w:val="%2."/>
-      <w:lvlJc w:val="left"/>
-      <w:pPr>
-        <w:ind w:left="1440" w:hanging="360"/>
-      </w:pPr>
-    </w:lvl>
-    <w:lvl w:ilvl="2" w:tplc="0416001B" w:tentative="1">
-      <w:start w:val="1"/>
-      <w:numFmt w:val="lowerRoman"/>
-      <w:lvlText w:val="%3."/>
-      <w:lvlJc w:val="right"/>
-      <w:pPr>
-        <w:ind w:left="2160" w:hanging="180"/>
-      </w:pPr>
-    </w:lvl>
-    <w:lvl w:ilvl="3" w:tplc="0416000F" w:tentative="1">
-      <w:start w:val="1"/>
-      <w:numFmt w:val="decimal"/>
-      <w:lvlText w:val="%4."/>
-      <w:lvlJc w:val="left"/>
-      <w:pPr>
-        <w:ind w:left="2880" w:hanging="360"/>
-      </w:pPr>
-    </w:lvl>
-    <w:lvl w:ilvl="4" w:tplc="04160019" w:tentative="1">
-      <w:start w:val="1"/>
-      <w:numFmt w:val="lowerLetter"/>
-      <w:lvlText w:val="%5."/>
-      <w:lvlJc w:val="left"/>
-      <w:pPr>
-        <w:ind w:left="3600" w:hanging="360"/>
-      </w:pPr>
-    </w:lvl>
-    <w:lvl w:ilvl="5" w:tplc="0416001B" w:tentative="1">
-      <w:start w:val="1"/>
-      <w:numFmt w:val="lowerRoman"/>
-      <w:lvlText w:val="%6."/>
-      <w:lvlJc w:val="right"/>
-      <w:pPr>
-        <w:ind w:left="4320" w:hanging="180"/>
-      </w:pPr>
-    </w:lvl>
-    <w:lvl w:ilvl="6" w:tplc="0416000F" w:tentative="1">
-      <w:start w:val="1"/>
-      <w:numFmt w:val="decimal"/>
-      <w:lvlText w:val="%7."/>
-      <w:lvlJc w:val="left"/>
-      <w:pPr>
-        <w:ind w:left="5040" w:hanging="360"/>
-      </w:pPr>
-    </w:lvl>
-    <w:lvl w:ilvl="7" w:tplc="04160019" w:tentative="1">
-      <w:start w:val="1"/>
-      <w:numFmt w:val="lowerLetter"/>
-      <w:lvlText w:val="%8."/>
-      <w:lvlJc w:val="left"/>
-      <w:pPr>
-        <w:ind w:left="5760" w:hanging="360"/>
-      </w:pPr>
-    </w:lvl>
-    <w:lvl w:ilvl="8" w:tplc="0416001B" w:tentative="1">
-      <w:start w:val="1"/>
-      <w:numFmt w:val="lowerRoman"/>
-      <w:lvlText w:val="%9."/>
-      <w:lvlJc w:val="right"/>
-      <w:pPr>
-        <w:ind w:left="6480" w:hanging="180"/>
-      </w:pPr>
-    </w:lvl>
-  </w:abstractNum>
-  <w:abstractNum w:abstractNumId="14" w15:restartNumberingAfterBreak="0">
-    <w:nsid w:val="22BA7A9A"/>
-    <w:multiLevelType w:val="multilevel"/>
-    <w:tmpl w:val="8AC2BBCC"/>
-    <w:lvl w:ilvl="0">
-      <w:start w:val="1"/>
-      <w:numFmt w:val="decimal"/>
-      <w:isLgl/>
-      <w:lvlText w:val="%1."/>
-      <w:lvlJc w:val="left"/>
-      <w:pPr>
-        <w:tabs>
-          <w:tab w:val="num" w:pos="720"/>
-        </w:tabs>
-        <w:ind w:left="720" w:hanging="720"/>
-      </w:pPr>
-      <w:rPr>
-        <w:rFonts w:hint="default"/>
-      </w:rPr>
-    </w:lvl>
-    <w:lvl w:ilvl="1">
-      <w:start w:val="1"/>
-      <w:numFmt w:val="decimal"/>
-      <w:lvlText w:val="2.%2."/>
-      <w:lvlJc w:val="left"/>
-      <w:pPr>
-        <w:tabs>
-          <w:tab w:val="num" w:pos="1429"/>
-        </w:tabs>
-        <w:ind w:left="1429" w:hanging="720"/>
-      </w:pPr>
-      <w:rPr>
-        <w:rFonts w:hint="default"/>
-      </w:rPr>
-    </w:lvl>
-    <w:lvl w:ilvl="2">
-      <w:start w:val="1"/>
-      <w:numFmt w:val="decimal"/>
-      <w:isLgl/>
-      <w:lvlText w:val="%1.%2.%3."/>
-      <w:lvlJc w:val="left"/>
-      <w:pPr>
-        <w:tabs>
-          <w:tab w:val="num" w:pos="2138"/>
-        </w:tabs>
-        <w:ind w:left="2138" w:hanging="720"/>
-      </w:pPr>
-      <w:rPr>
-        <w:rFonts w:ascii="Arial" w:hAnsi="Arial" w:hint="default"/>
-        <w:b/>
-        <w:i w:val="0"/>
-        <w:sz w:val="20"/>
-      </w:rPr>
-    </w:lvl>
-    <w:lvl w:ilvl="3">
-      <w:start w:val="1"/>
-      <w:numFmt w:val="decimal"/>
-      <w:isLgl/>
-      <w:lvlText w:val="%1.%2.%3.%4."/>
-      <w:lvlJc w:val="left"/>
-      <w:pPr>
-        <w:tabs>
-          <w:tab w:val="num" w:pos="3207"/>
-        </w:tabs>
-        <w:ind w:left="3207" w:hanging="1080"/>
-      </w:pPr>
-      <w:rPr>
-        <w:rFonts w:hint="default"/>
-      </w:rPr>
-    </w:lvl>
-    <w:lvl w:ilvl="4">
-      <w:start w:val="1"/>
-      <w:numFmt w:val="decimal"/>
-      <w:isLgl/>
-      <w:lvlText w:val="%1.%2.%3.%4.%5."/>
-      <w:lvlJc w:val="left"/>
-      <w:pPr>
-        <w:tabs>
-          <w:tab w:val="num" w:pos="3916"/>
-        </w:tabs>
-        <w:ind w:left="3916" w:hanging="1080"/>
-      </w:pPr>
-      <w:rPr>
-        <w:rFonts w:hint="default"/>
-      </w:rPr>
-    </w:lvl>
-    <w:lvl w:ilvl="5">
-      <w:start w:val="1"/>
-      <w:numFmt w:val="decimal"/>
-      <w:isLgl/>
-      <w:lvlText w:val="%1.%2.%3.%4.%5.%6."/>
-      <w:lvlJc w:val="left"/>
-      <w:pPr>
-        <w:tabs>
-          <w:tab w:val="num" w:pos="4985"/>
-        </w:tabs>
-        <w:ind w:left="4985" w:hanging="1440"/>
-      </w:pPr>
-      <w:rPr>
-        <w:rFonts w:hint="default"/>
-      </w:rPr>
-    </w:lvl>
-    <w:lvl w:ilvl="6">
-      <w:start w:val="1"/>
-      <w:numFmt w:val="decimal"/>
-      <w:isLgl/>
-      <w:lvlText w:val="%1.%2.%3.%4.%5.%6.%7."/>
-      <w:lvlJc w:val="left"/>
-      <w:pPr>
-        <w:tabs>
-          <w:tab w:val="num" w:pos="5694"/>
-        </w:tabs>
-        <w:ind w:left="5694" w:hanging="1440"/>
-      </w:pPr>
-      <w:rPr>
-        <w:rFonts w:hint="default"/>
-      </w:rPr>
-    </w:lvl>
-    <w:lvl w:ilvl="7">
-      <w:start w:val="1"/>
-      <w:numFmt w:val="decimal"/>
-      <w:isLgl/>
-      <w:lvlText w:val="%1.%2.%3.%4.%5.%6.%7.%8."/>
-      <w:lvlJc w:val="left"/>
-      <w:pPr>
-        <w:tabs>
-          <w:tab w:val="num" w:pos="6763"/>
-        </w:tabs>
-        <w:ind w:left="6763" w:hanging="1800"/>
-      </w:pPr>
-      <w:rPr>
-        <w:rFonts w:hint="default"/>
-      </w:rPr>
-    </w:lvl>
-    <w:lvl w:ilvl="8">
-      <w:start w:val="1"/>
-      <w:numFmt w:val="decimal"/>
-      <w:isLgl/>
-      <w:lvlText w:val="%1.%2.%3.%4.%5.%6.%7.%8.%9."/>
-      <w:lvlJc w:val="left"/>
-      <w:pPr>
-        <w:tabs>
-          <w:tab w:val="num" w:pos="7832"/>
-        </w:tabs>
-        <w:ind w:left="7832" w:hanging="2160"/>
-      </w:pPr>
-      <w:rPr>
-        <w:rFonts w:hint="default"/>
-      </w:rPr>
-    </w:lvl>
-  </w:abstractNum>
-  <w:abstractNum w:abstractNumId="15" w15:restartNumberingAfterBreak="0">
+  <w:abstractNum w:abstractNumId="8" w15:restartNumberingAfterBreak="0">
     <w:nsid w:val="22C94160"/>
     <w:multiLevelType w:val="multilevel"/>
     <w:tmpl w:val="79D2D294"/>
@@ -21291,7 +20227,7 @@
       </w:pPr>
     </w:lvl>
   </w:abstractNum>
-  <w:abstractNum w:abstractNumId="16" w15:restartNumberingAfterBreak="0">
+  <w:abstractNum w:abstractNumId="9" w15:restartNumberingAfterBreak="0">
     <w:nsid w:val="2812041F"/>
     <w:multiLevelType w:val="multilevel"/>
     <w:tmpl w:val="17E284E8"/>
@@ -21437,93 +20373,7 @@
       </w:rPr>
     </w:lvl>
   </w:abstractNum>
-  <w:abstractNum w:abstractNumId="17" w15:restartNumberingAfterBreak="0">
-    <w:nsid w:val="2A896DCC"/>
-    <w:multiLevelType w:val="hybridMultilevel"/>
-    <w:tmpl w:val="FFFFFFFF"/>
-    <w:lvl w:ilvl="0" w:tplc="89CCF704">
-      <w:start w:val="1"/>
-      <w:numFmt w:val="decimal"/>
-      <w:lvlText w:val="%1."/>
-      <w:lvlJc w:val="left"/>
-      <w:pPr>
-        <w:ind w:left="720" w:hanging="360"/>
-      </w:pPr>
-    </w:lvl>
-    <w:lvl w:ilvl="1" w:tplc="FD58DEFC">
-      <w:start w:val="1"/>
-      <w:numFmt w:val="lowerLetter"/>
-      <w:lvlText w:val="%2."/>
-      <w:lvlJc w:val="left"/>
-      <w:pPr>
-        <w:ind w:left="1440" w:hanging="360"/>
-      </w:pPr>
-    </w:lvl>
-    <w:lvl w:ilvl="2" w:tplc="E8AA3DBC">
-      <w:start w:val="1"/>
-      <w:numFmt w:val="lowerRoman"/>
-      <w:lvlText w:val="%3."/>
-      <w:lvlJc w:val="right"/>
-      <w:pPr>
-        <w:ind w:left="2160" w:hanging="180"/>
-      </w:pPr>
-    </w:lvl>
-    <w:lvl w:ilvl="3" w:tplc="CF989246">
-      <w:start w:val="1"/>
-      <w:numFmt w:val="decimal"/>
-      <w:lvlText w:val="%4."/>
-      <w:lvlJc w:val="left"/>
-      <w:pPr>
-        <w:ind w:left="2880" w:hanging="360"/>
-      </w:pPr>
-    </w:lvl>
-    <w:lvl w:ilvl="4" w:tplc="194CE020">
-      <w:start w:val="1"/>
-      <w:numFmt w:val="lowerLetter"/>
-      <w:lvlText w:val="%5."/>
-      <w:lvlJc w:val="left"/>
-      <w:pPr>
-        <w:ind w:left="3600" w:hanging="360"/>
-      </w:pPr>
-    </w:lvl>
-    <w:lvl w:ilvl="5" w:tplc="E4ECBD74">
-      <w:start w:val="1"/>
-      <w:numFmt w:val="lowerRoman"/>
-      <w:lvlText w:val="%6."/>
-      <w:lvlJc w:val="right"/>
-      <w:pPr>
-        <w:ind w:left="4320" w:hanging="180"/>
-      </w:pPr>
-    </w:lvl>
-    <w:lvl w:ilvl="6" w:tplc="B7FA622E">
-      <w:start w:val="1"/>
-      <w:numFmt w:val="decimal"/>
-      <w:lvlText w:val="%7."/>
-      <w:lvlJc w:val="left"/>
-      <w:pPr>
-        <w:ind w:left="5040" w:hanging="360"/>
-      </w:pPr>
-    </w:lvl>
-    <w:lvl w:ilvl="7" w:tplc="0B283758">
-      <w:start w:val="1"/>
-      <w:numFmt w:val="lowerLetter"/>
-      <w:lvlText w:val="%8."/>
-      <w:lvlJc w:val="left"/>
-      <w:pPr>
-        <w:ind w:left="5760" w:hanging="360"/>
-      </w:pPr>
-    </w:lvl>
-    <w:lvl w:ilvl="8" w:tplc="B3DA23F8">
-      <w:start w:val="1"/>
-      <w:numFmt w:val="lowerRoman"/>
-      <w:lvlText w:val="%9."/>
-      <w:lvlJc w:val="right"/>
-      <w:pPr>
-        <w:ind w:left="6480" w:hanging="180"/>
-      </w:pPr>
-    </w:lvl>
-  </w:abstractNum>
-  <w:abstractNum w:abstractNumId="18" w15:restartNumberingAfterBreak="0">
+  <w:abstractNum w:abstractNumId="10" w15:restartNumberingAfterBreak="0">
     <w:nsid w:val="2D26441A"/>
     <w:multiLevelType w:val="singleLevel"/>
     <w:tmpl w:val="3272AAC4"/>
@@ -21543,7 +20393,7 @@
       </w:rPr>
     </w:lvl>
   </w:abstractNum>
-  <w:abstractNum w:abstractNumId="19" w15:restartNumberingAfterBreak="0">
+  <w:abstractNum w:abstractNumId="11" w15:restartNumberingAfterBreak="0">
     <w:nsid w:val="30EC7C62"/>
     <w:multiLevelType w:val="singleLevel"/>
     <w:tmpl w:val="D0C48F70"/>
@@ -21563,7 +20413,7 @@
       </w:rPr>
     </w:lvl>
   </w:abstractNum>
-  <w:abstractNum w:abstractNumId="20" w15:restartNumberingAfterBreak="0">
+  <w:abstractNum w:abstractNumId="12" w15:restartNumberingAfterBreak="0">
     <w:nsid w:val="331D0E26"/>
     <w:multiLevelType w:val="hybridMultilevel"/>
     <w:tmpl w:val="FFFFFFFF"/>
@@ -21649,7 +20499,7 @@
       </w:pPr>
     </w:lvl>
   </w:abstractNum>
-  <w:abstractNum w:abstractNumId="21" w15:restartNumberingAfterBreak="0">
+  <w:abstractNum w:abstractNumId="13" w15:restartNumberingAfterBreak="0">
     <w:nsid w:val="341C62DB"/>
     <w:multiLevelType w:val="singleLevel"/>
     <w:tmpl w:val="F0C8F220"/>
@@ -21669,123 +20519,7 @@
       </w:rPr>
     </w:lvl>
   </w:abstractNum>
-  <w:abstractNum w:abstractNumId="22" w15:restartNumberingAfterBreak="0">
-    <w:nsid w:val="388F7BF0"/>
-    <w:multiLevelType w:val="hybridMultilevel"/>
-    <w:tmpl w:val="397A632E"/>
-    <w:lvl w:ilvl="0" w:tplc="78861306">
-      <w:start w:val="1"/>
-      <w:numFmt w:val="decimal"/>
-      <w:lvlText w:val="%1."/>
-      <w:lvlJc w:val="left"/>
-      <w:pPr>
-        <w:tabs>
-          <w:tab w:val="num" w:pos="1800"/>
-        </w:tabs>
-        <w:ind w:left="1800" w:hanging="360"/>
-      </w:pPr>
-      <w:rPr>
-        <w:rFonts w:hint="default"/>
-      </w:rPr>
-    </w:lvl>
-    <w:lvl w:ilvl="1" w:tplc="04160019" w:tentative="1">
-      <w:start w:val="1"/>
-      <w:numFmt w:val="lowerLetter"/>
-      <w:lvlText w:val="%2."/>
-      <w:lvlJc w:val="left"/>
-      <w:pPr>
-        <w:tabs>
-          <w:tab w:val="num" w:pos="2520"/>
-        </w:tabs>
-        <w:ind w:left="2520" w:hanging="360"/>
-      </w:pPr>
-    </w:lvl>
-    <w:lvl w:ilvl="2" w:tplc="0416001B" w:tentative="1">
-      <w:start w:val="1"/>
-      <w:numFmt w:val="lowerRoman"/>
-      <w:lvlText w:val="%3."/>
-      <w:lvlJc w:val="right"/>
-      <w:pPr>
-        <w:tabs>
-          <w:tab w:val="num" w:pos="3240"/>
-        </w:tabs>
-        <w:ind w:left="3240" w:hanging="180"/>
-      </w:pPr>
-    </w:lvl>
-    <w:lvl w:ilvl="3" w:tplc="0416000F" w:tentative="1">
-      <w:start w:val="1"/>
-      <w:numFmt w:val="decimal"/>
-      <w:lvlText w:val="%4."/>
-      <w:lvlJc w:val="left"/>
-      <w:pPr>
-        <w:tabs>
-          <w:tab w:val="num" w:pos="3960"/>
-        </w:tabs>
-        <w:ind w:left="3960" w:hanging="360"/>
-      </w:pPr>
-    </w:lvl>
-    <w:lvl w:ilvl="4" w:tplc="04160019" w:tentative="1">
-      <w:start w:val="1"/>
-      <w:numFmt w:val="lowerLetter"/>
-      <w:lvlText w:val="%5."/>
-      <w:lvlJc w:val="left"/>
-      <w:pPr>
-        <w:tabs>
-          <w:tab w:val="num" w:pos="4680"/>
-        </w:tabs>
-        <w:ind w:left="4680" w:hanging="360"/>
-      </w:pPr>
-    </w:lvl>
-    <w:lvl w:ilvl="5" w:tplc="0416001B" w:tentative="1">
-      <w:start w:val="1"/>
-      <w:numFmt w:val="lowerRoman"/>
-      <w:lvlText w:val="%6."/>
-      <w:lvlJc w:val="right"/>
-      <w:pPr>
-        <w:tabs>
-          <w:tab w:val="num" w:pos="5400"/>
-        </w:tabs>
-        <w:ind w:left="5400" w:hanging="180"/>
-      </w:pPr>
-    </w:lvl>
-    <w:lvl w:ilvl="6" w:tplc="0416000F" w:tentative="1">
-      <w:start w:val="1"/>
-      <w:numFmt w:val="decimal"/>
-      <w:lvlText w:val="%7."/>
-      <w:lvlJc w:val="left"/>
-      <w:pPr>
-        <w:tabs>
-          <w:tab w:val="num" w:pos="6120"/>
-        </w:tabs>
-        <w:ind w:left="6120" w:hanging="360"/>
-      </w:pPr>
-    </w:lvl>
-    <w:lvl w:ilvl="7" w:tplc="04160019" w:tentative="1">
-      <w:start w:val="1"/>
-      <w:numFmt w:val="lowerLetter"/>
-      <w:lvlText w:val="%8."/>
-      <w:lvlJc w:val="left"/>
-      <w:pPr>
-        <w:tabs>
-          <w:tab w:val="num" w:pos="6840"/>
-        </w:tabs>
-        <w:ind w:left="6840" w:hanging="360"/>
-      </w:pPr>
-    </w:lvl>
-    <w:lvl w:ilvl="8" w:tplc="0416001B" w:tentative="1">
-      <w:start w:val="1"/>
-      <w:numFmt w:val="lowerRoman"/>
-      <w:lvlText w:val="%9."/>
-      <w:lvlJc w:val="right"/>
-      <w:pPr>
-        <w:tabs>
-          <w:tab w:val="num" w:pos="7560"/>
-        </w:tabs>
-        <w:ind w:left="7560" w:hanging="180"/>
-      </w:pPr>
-    </w:lvl>
-  </w:abstractNum>
-  <w:abstractNum w:abstractNumId="23" w15:restartNumberingAfterBreak="0">
+  <w:abstractNum w:abstractNumId="14" w15:restartNumberingAfterBreak="0">
     <w:nsid w:val="39EC4D9D"/>
     <w:multiLevelType w:val="hybridMultilevel"/>
     <w:tmpl w:val="44B8A8CC"/>
@@ -21904,206 +20638,7 @@
       </w:pPr>
     </w:lvl>
   </w:abstractNum>
-  <w:abstractNum w:abstractNumId="24" w15:restartNumberingAfterBreak="0">
-    <w:nsid w:val="3F5B54A0"/>
-    <w:multiLevelType w:val="hybridMultilevel"/>
-    <w:tmpl w:val="6FD018B2"/>
-    <w:lvl w:ilvl="0" w:tplc="0416000D">
-      <w:start w:val="1"/>
-      <w:numFmt w:val="bullet"/>
-      <w:lvlText w:val=""/>
-      <w:lvlJc w:val="left"/>
-      <w:pPr>
-        <w:ind w:left="1440" w:hanging="360"/>
-      </w:pPr>
-      <w:rPr>
-        <w:rFonts w:ascii="Wingdings" w:hAnsi="Wingdings" w:hint="default"/>
-      </w:rPr>
-    </w:lvl>
-    <w:lvl w:ilvl="1" w:tplc="04160003" w:tentative="1">
-      <w:start w:val="1"/>
-      <w:numFmt w:val="bullet"/>
-      <w:lvlText w:val="o"/>
-      <w:lvlJc w:val="left"/>
-      <w:pPr>
-        <w:ind w:left="2160" w:hanging="360"/>
-      </w:pPr>
-      <w:rPr>
-        <w:rFonts w:ascii="Courier New" w:hAnsi="Courier New" w:cs="Courier New" w:hint="default"/>
-      </w:rPr>
-    </w:lvl>
-    <w:lvl w:ilvl="2" w:tplc="04160005" w:tentative="1">
-      <w:start w:val="1"/>
-      <w:numFmt w:val="bullet"/>
-      <w:lvlText w:val=""/>
-      <w:lvlJc w:val="left"/>
-      <w:pPr>
-        <w:ind w:left="2880" w:hanging="360"/>
-      </w:pPr>
-      <w:rPr>
-        <w:rFonts w:ascii="Wingdings" w:hAnsi="Wingdings" w:hint="default"/>
-      </w:rPr>
-    </w:lvl>
-    <w:lvl w:ilvl="3" w:tplc="04160001" w:tentative="1">
-      <w:start w:val="1"/>
-      <w:numFmt w:val="bullet"/>
-      <w:lvlText w:val=""/>
-      <w:lvlJc w:val="left"/>
-      <w:pPr>
-        <w:ind w:left="3600" w:hanging="360"/>
-      </w:pPr>
-      <w:rPr>
-        <w:rFonts w:ascii="Symbol" w:hAnsi="Symbol" w:hint="default"/>
-      </w:rPr>
-    </w:lvl>
-    <w:lvl w:ilvl="4" w:tplc="04160003" w:tentative="1">
-      <w:start w:val="1"/>
-      <w:numFmt w:val="bullet"/>
-      <w:lvlText w:val="o"/>
-      <w:lvlJc w:val="left"/>
-      <w:pPr>
-        <w:ind w:left="4320" w:hanging="360"/>
-      </w:pPr>
-      <w:rPr>
-        <w:rFonts w:ascii="Courier New" w:hAnsi="Courier New" w:cs="Courier New" w:hint="default"/>
-      </w:rPr>
-    </w:lvl>
-    <w:lvl w:ilvl="5" w:tplc="04160005" w:tentative="1">
-      <w:start w:val="1"/>
-      <w:numFmt w:val="bullet"/>
-      <w:lvlText w:val=""/>
-      <w:lvlJc w:val="left"/>
-      <w:pPr>
-        <w:ind w:left="5040" w:hanging="360"/>
-      </w:pPr>
-      <w:rPr>
-        <w:rFonts w:ascii="Wingdings" w:hAnsi="Wingdings" w:hint="default"/>
-      </w:rPr>
-    </w:lvl>
-    <w:lvl w:ilvl="6" w:tplc="04160001" w:tentative="1">
-      <w:start w:val="1"/>
-      <w:numFmt w:val="bullet"/>
-      <w:lvlText w:val=""/>
-      <w:lvlJc w:val="left"/>
-      <w:pPr>
-        <w:ind w:left="5760" w:hanging="360"/>
-      </w:pPr>
-      <w:rPr>
-        <w:rFonts w:ascii="Symbol" w:hAnsi="Symbol" w:hint="default"/>
-      </w:rPr>
-    </w:lvl>
-    <w:lvl w:ilvl="7" w:tplc="04160003" w:tentative="1">
-      <w:start w:val="1"/>
-      <w:numFmt w:val="bullet"/>
-      <w:lvlText w:val="o"/>
-      <w:lvlJc w:val="left"/>
-      <w:pPr>
-        <w:ind w:left="6480" w:hanging="360"/>
-      </w:pPr>
-      <w:rPr>
-        <w:rFonts w:ascii="Courier New" w:hAnsi="Courier New" w:cs="Courier New" w:hint="default"/>
-      </w:rPr>
-    </w:lvl>
-    <w:lvl w:ilvl="8" w:tplc="04160005" w:tentative="1">
-      <w:start w:val="1"/>
-      <w:numFmt w:val="bullet"/>
-      <w:lvlText w:val=""/>
-      <w:lvlJc w:val="left"/>
-      <w:pPr>
-        <w:ind w:left="7200" w:hanging="360"/>
-      </w:pPr>
-      <w:rPr>
-        <w:rFonts w:ascii="Wingdings" w:hAnsi="Wingdings" w:hint="default"/>
-      </w:rPr>
-    </w:lvl>
-  </w:abstractNum>
-  <w:abstractNum w:abstractNumId="25" w15:restartNumberingAfterBreak="0">
-    <w:nsid w:val="455F6DAD"/>
-    <w:multiLevelType w:val="hybridMultilevel"/>
-    <w:tmpl w:val="FFFFFFFF"/>
-    <w:lvl w:ilvl="0" w:tplc="063CB040">
-      <w:start w:val="1"/>
-      <w:numFmt w:val="decimal"/>
-      <w:lvlText w:val="%1."/>
-      <w:lvlJc w:val="left"/>
-      <w:pPr>
-        <w:ind w:left="720" w:hanging="360"/>
-      </w:pPr>
-    </w:lvl>
-    <w:lvl w:ilvl="1" w:tplc="339416B0">
-      <w:start w:val="1"/>
-      <w:numFmt w:val="lowerLetter"/>
-      <w:lvlText w:val="%2."/>
-      <w:lvlJc w:val="left"/>
-      <w:pPr>
-        <w:ind w:left="1440" w:hanging="360"/>
-      </w:pPr>
-    </w:lvl>
-    <w:lvl w:ilvl="2" w:tplc="DF324274">
-      <w:start w:val="1"/>
-      <w:numFmt w:val="lowerRoman"/>
-      <w:lvlText w:val="%3."/>
-      <w:lvlJc w:val="right"/>
-      <w:pPr>
-        <w:ind w:left="2160" w:hanging="180"/>
-      </w:pPr>
-    </w:lvl>
-    <w:lvl w:ilvl="3" w:tplc="E1644F54">
-      <w:start w:val="1"/>
-      <w:numFmt w:val="decimal"/>
-      <w:lvlText w:val="%4."/>
-      <w:lvlJc w:val="left"/>
-      <w:pPr>
-        <w:ind w:left="2880" w:hanging="360"/>
-      </w:pPr>
-    </w:lvl>
-    <w:lvl w:ilvl="4" w:tplc="B1405618">
-      <w:start w:val="1"/>
-      <w:numFmt w:val="lowerLetter"/>
-      <w:lvlText w:val="%5."/>
-      <w:lvlJc w:val="left"/>
-      <w:pPr>
-        <w:ind w:left="3600" w:hanging="360"/>
-      </w:pPr>
-    </w:lvl>
-    <w:lvl w:ilvl="5" w:tplc="5B1E00A2">
-      <w:start w:val="1"/>
-      <w:numFmt w:val="lowerRoman"/>
-      <w:lvlText w:val="%6."/>
-      <w:lvlJc w:val="right"/>
-      <w:pPr>
-        <w:ind w:left="4320" w:hanging="180"/>
-      </w:pPr>
-    </w:lvl>
-    <w:lvl w:ilvl="6" w:tplc="829C3D02">
-      <w:start w:val="1"/>
-      <w:numFmt w:val="decimal"/>
-      <w:lvlText w:val="%7."/>
-      <w:lvlJc w:val="left"/>
-      <w:pPr>
-        <w:ind w:left="5040" w:hanging="360"/>
-      </w:pPr>
-    </w:lvl>
-    <w:lvl w:ilvl="7" w:tplc="FCF2550A">
-      <w:start w:val="1"/>
-      <w:numFmt w:val="lowerLetter"/>
-      <w:lvlText w:val="%8."/>
-      <w:lvlJc w:val="left"/>
-      <w:pPr>
-        <w:ind w:left="5760" w:hanging="360"/>
-      </w:pPr>
-    </w:lvl>
-    <w:lvl w:ilvl="8" w:tplc="E9421A46">
-      <w:start w:val="1"/>
-      <w:numFmt w:val="lowerRoman"/>
-      <w:lvlText w:val="%9."/>
-      <w:lvlJc w:val="right"/>
-      <w:pPr>
-        <w:ind w:left="6480" w:hanging="180"/>
-      </w:pPr>
-    </w:lvl>
-  </w:abstractNum>
-  <w:abstractNum w:abstractNumId="26" w15:restartNumberingAfterBreak="0">
+  <w:abstractNum w:abstractNumId="15" w15:restartNumberingAfterBreak="0">
     <w:nsid w:val="45940E1B"/>
     <w:multiLevelType w:val="singleLevel"/>
     <w:tmpl w:val="65B42CDA"/>
@@ -22140,7 +20675,7 @@
       </w:rPr>
     </w:lvl>
   </w:abstractNum>
-  <w:abstractNum w:abstractNumId="27" w15:restartNumberingAfterBreak="0">
+  <w:abstractNum w:abstractNumId="16" w15:restartNumberingAfterBreak="0">
     <w:nsid w:val="475B2598"/>
     <w:multiLevelType w:val="singleLevel"/>
     <w:tmpl w:val="58461154"/>
@@ -22177,7 +20712,7 @@
       </w:rPr>
     </w:lvl>
   </w:abstractNum>
-  <w:abstractNum w:abstractNumId="28" w15:restartNumberingAfterBreak="0">
+  <w:abstractNum w:abstractNumId="17" w15:restartNumberingAfterBreak="0">
     <w:nsid w:val="48727A3E"/>
     <w:multiLevelType w:val="singleLevel"/>
     <w:tmpl w:val="94E45EE4"/>
@@ -22195,7 +20730,7 @@
       </w:pPr>
     </w:lvl>
   </w:abstractNum>
-  <w:abstractNum w:abstractNumId="29" w15:restartNumberingAfterBreak="0">
+  <w:abstractNum w:abstractNumId="18" w15:restartNumberingAfterBreak="0">
     <w:nsid w:val="493D242F"/>
     <w:multiLevelType w:val="hybridMultilevel"/>
     <w:tmpl w:val="FFFFFFFF"/>
@@ -22281,7 +20816,7 @@
       </w:pPr>
     </w:lvl>
   </w:abstractNum>
-  <w:abstractNum w:abstractNumId="30" w15:restartNumberingAfterBreak="0">
+  <w:abstractNum w:abstractNumId="19" w15:restartNumberingAfterBreak="0">
     <w:nsid w:val="4E251755"/>
     <w:multiLevelType w:val="multilevel"/>
     <w:tmpl w:val="FCB8B916"/>
@@ -22367,98 +20902,7 @@
       </w:pPr>
     </w:lvl>
   </w:abstractNum>
-  <w:abstractNum w:abstractNumId="31" w15:restartNumberingAfterBreak="0">
-    <w:nsid w:val="50580C96"/>
-    <w:multiLevelType w:val="hybridMultilevel"/>
-    <w:tmpl w:val="BA4A24E8"/>
-    <w:lvl w:ilvl="0" w:tplc="55DA10D2">
-      <w:start w:val="1"/>
-      <w:numFmt w:val="lowerLetter"/>
-      <w:lvlText w:val="%1."/>
-      <w:lvlJc w:val="left"/>
-      <w:pPr>
-        <w:ind w:left="720" w:hanging="360"/>
-      </w:pPr>
-      <w:rPr>
-        <w:rFonts w:hint="default"/>
-        <w:b/>
-        <w:i w:val="0"/>
-      </w:rPr>
-    </w:lvl>
-    <w:lvl w:ilvl="1" w:tplc="04160019" w:tentative="1">
-      <w:start w:val="1"/>
-      <w:numFmt w:val="lowerLetter"/>
-      <w:lvlText w:val="%2."/>
-      <w:lvlJc w:val="left"/>
-      <w:pPr>
-        <w:ind w:left="1440" w:hanging="360"/>
-      </w:pPr>
-    </w:lvl>
-    <w:lvl w:ilvl="2" w:tplc="0416001B" w:tentative="1">
-      <w:start w:val="1"/>
-      <w:numFmt w:val="lowerRoman"/>
-      <w:lvlText w:val="%3."/>
-      <w:lvlJc w:val="right"/>
-      <w:pPr>
-        <w:ind w:left="2160" w:hanging="180"/>
-      </w:pPr>
-    </w:lvl>
-    <w:lvl w:ilvl="3" w:tplc="0416000F" w:tentative="1">
-      <w:start w:val="1"/>
-      <w:numFmt w:val="decimal"/>
-      <w:lvlText w:val="%4."/>
-      <w:lvlJc w:val="left"/>
-      <w:pPr>
-        <w:ind w:left="2880" w:hanging="360"/>
-      </w:pPr>
-    </w:lvl>
-    <w:lvl w:ilvl="4" w:tplc="04160019" w:tentative="1">
-      <w:start w:val="1"/>
-      <w:numFmt w:val="lowerLetter"/>
-      <w:lvlText w:val="%5."/>
-      <w:lvlJc w:val="left"/>
-      <w:pPr>
-        <w:ind w:left="3600" w:hanging="360"/>
-      </w:pPr>
-    </w:lvl>
-    <w:lvl w:ilvl="5" w:tplc="0416001B" w:tentative="1">
-      <w:start w:val="1"/>
-      <w:numFmt w:val="lowerRoman"/>
-      <w:lvlText w:val="%6."/>
-      <w:lvlJc w:val="right"/>
-      <w:pPr>
-        <w:ind w:left="4320" w:hanging="180"/>
-      </w:pPr>
-    </w:lvl>
-    <w:lvl w:ilvl="6" w:tplc="0416000F" w:tentative="1">
-      <w:start w:val="1"/>
-      <w:numFmt w:val="decimal"/>
-      <w:lvlText w:val="%7."/>
-      <w:lvlJc w:val="left"/>
-      <w:pPr>
-        <w:ind w:left="5040" w:hanging="360"/>
-      </w:pPr>
-    </w:lvl>
-    <w:lvl w:ilvl="7" w:tplc="04160019" w:tentative="1">
-      <w:start w:val="1"/>
-      <w:numFmt w:val="lowerLetter"/>
-      <w:lvlText w:val="%8."/>
-      <w:lvlJc w:val="left"/>
-      <w:pPr>
-        <w:ind w:left="5760" w:hanging="360"/>
-      </w:pPr>
-    </w:lvl>
-    <w:lvl w:ilvl="8" w:tplc="0416001B" w:tentative="1">
-      <w:start w:val="1"/>
-      <w:numFmt w:val="lowerRoman"/>
-      <w:lvlText w:val="%9."/>
-      <w:lvlJc w:val="right"/>
-      <w:pPr>
-        <w:ind w:left="6480" w:hanging="180"/>
-      </w:pPr>
-    </w:lvl>
-  </w:abstractNum>
-  <w:abstractNum w:abstractNumId="32" w15:restartNumberingAfterBreak="0">
+  <w:abstractNum w:abstractNumId="20" w15:restartNumberingAfterBreak="0">
     <w:nsid w:val="519A58BA"/>
     <w:multiLevelType w:val="hybridMultilevel"/>
     <w:tmpl w:val="FFFFFFFF"/>
@@ -22544,120 +20988,7 @@
       </w:pPr>
     </w:lvl>
   </w:abstractNum>
-  <w:abstractNum w:abstractNumId="33" w15:restartNumberingAfterBreak="0">
-    <w:nsid w:val="52460242"/>
-    <w:multiLevelType w:val="hybridMultilevel"/>
-    <w:tmpl w:val="BFE67B46"/>
-    <w:lvl w:ilvl="0" w:tplc="0416000D">
-      <w:start w:val="1"/>
-      <w:numFmt w:val="bullet"/>
-      <w:lvlText w:val=""/>
-      <w:lvlJc w:val="left"/>
-      <w:pPr>
-        <w:ind w:left="1440" w:hanging="360"/>
-      </w:pPr>
-      <w:rPr>
-        <w:rFonts w:ascii="Wingdings" w:hAnsi="Wingdings" w:hint="default"/>
-      </w:rPr>
-    </w:lvl>
-    <w:lvl w:ilvl="1" w:tplc="04160003" w:tentative="1">
-      <w:start w:val="1"/>
-      <w:numFmt w:val="bullet"/>
-      <w:lvlText w:val="o"/>
-      <w:lvlJc w:val="left"/>
-      <w:pPr>
-        <w:ind w:left="2160" w:hanging="360"/>
-      </w:pPr>
-      <w:rPr>
-        <w:rFonts w:ascii="Courier New" w:hAnsi="Courier New" w:cs="Courier New" w:hint="default"/>
-      </w:rPr>
-    </w:lvl>
-    <w:lvl w:ilvl="2" w:tplc="04160005" w:tentative="1">
-      <w:start w:val="1"/>
-      <w:numFmt w:val="bullet"/>
-      <w:lvlText w:val=""/>
-      <w:lvlJc w:val="left"/>
-      <w:pPr>
-        <w:ind w:left="2880" w:hanging="360"/>
-      </w:pPr>
-      <w:rPr>
-        <w:rFonts w:ascii="Wingdings" w:hAnsi="Wingdings" w:hint="default"/>
-      </w:rPr>
-    </w:lvl>
-    <w:lvl w:ilvl="3" w:tplc="04160001" w:tentative="1">
-      <w:start w:val="1"/>
-      <w:numFmt w:val="bullet"/>
-      <w:lvlText w:val=""/>
-      <w:lvlJc w:val="left"/>
-      <w:pPr>
-        <w:ind w:left="3600" w:hanging="360"/>
-      </w:pPr>
-      <w:rPr>
-        <w:rFonts w:ascii="Symbol" w:hAnsi="Symbol" w:hint="default"/>
-      </w:rPr>
-    </w:lvl>
-    <w:lvl w:ilvl="4" w:tplc="04160003" w:tentative="1">
-      <w:start w:val="1"/>
-      <w:numFmt w:val="bullet"/>
-      <w:lvlText w:val="o"/>
-      <w:lvlJc w:val="left"/>
-      <w:pPr>
-        <w:ind w:left="4320" w:hanging="360"/>
-      </w:pPr>
-      <w:rPr>
-        <w:rFonts w:ascii="Courier New" w:hAnsi="Courier New" w:cs="Courier New" w:hint="default"/>
-      </w:rPr>
-    </w:lvl>
-    <w:lvl w:ilvl="5" w:tplc="04160005" w:tentative="1">
-      <w:start w:val="1"/>
-      <w:numFmt w:val="bullet"/>
-      <w:lvlText w:val=""/>
-      <w:lvlJc w:val="left"/>
-      <w:pPr>
-        <w:ind w:left="5040" w:hanging="360"/>
-      </w:pPr>
-      <w:rPr>
-        <w:rFonts w:ascii="Wingdings" w:hAnsi="Wingdings" w:hint="default"/>
-      </w:rPr>
-    </w:lvl>
-    <w:lvl w:ilvl="6" w:tplc="04160001" w:tentative="1">
-      <w:start w:val="1"/>
-      <w:numFmt w:val="bullet"/>
-      <w:lvlText w:val=""/>
-      <w:lvlJc w:val="left"/>
-      <w:pPr>
-        <w:ind w:left="5760" w:hanging="360"/>
-      </w:pPr>
-      <w:rPr>
-        <w:rFonts w:ascii="Symbol" w:hAnsi="Symbol" w:hint="default"/>
-      </w:rPr>
-    </w:lvl>
-    <w:lvl w:ilvl="7" w:tplc="04160003" w:tentative="1">
-      <w:start w:val="1"/>
-      <w:numFmt w:val="bullet"/>
-      <w:lvlText w:val="o"/>
-      <w:lvlJc w:val="left"/>
-      <w:pPr>
-        <w:ind w:left="6480" w:hanging="360"/>
-      </w:pPr>
-      <w:rPr>
-        <w:rFonts w:ascii="Courier New" w:hAnsi="Courier New" w:cs="Courier New" w:hint="default"/>
-      </w:rPr>
-    </w:lvl>
-    <w:lvl w:ilvl="8" w:tplc="04160005" w:tentative="1">
-      <w:start w:val="1"/>
-      <w:numFmt w:val="bullet"/>
-      <w:lvlText w:val=""/>
-      <w:lvlJc w:val="left"/>
-      <w:pPr>
-        <w:ind w:left="7200" w:hanging="360"/>
-      </w:pPr>
-      <w:rPr>
-        <w:rFonts w:ascii="Wingdings" w:hAnsi="Wingdings" w:hint="default"/>
-      </w:rPr>
-    </w:lvl>
-  </w:abstractNum>
-  <w:abstractNum w:abstractNumId="34" w15:restartNumberingAfterBreak="0">
+  <w:abstractNum w:abstractNumId="21" w15:restartNumberingAfterBreak="0">
     <w:nsid w:val="53D13361"/>
     <w:multiLevelType w:val="multilevel"/>
     <w:tmpl w:val="B49A0C00"/>
@@ -22806,7 +21137,7 @@
       </w:rPr>
     </w:lvl>
   </w:abstractNum>
-  <w:abstractNum w:abstractNumId="35" w15:restartNumberingAfterBreak="0">
+  <w:abstractNum w:abstractNumId="22" w15:restartNumberingAfterBreak="0">
     <w:nsid w:val="550C6F02"/>
     <w:multiLevelType w:val="multilevel"/>
     <w:tmpl w:val="165E9762"/>
@@ -22922,7 +21253,7 @@
       </w:pPr>
     </w:lvl>
   </w:abstractNum>
-  <w:abstractNum w:abstractNumId="36" w15:restartNumberingAfterBreak="0">
+  <w:abstractNum w:abstractNumId="23" w15:restartNumberingAfterBreak="0">
     <w:nsid w:val="562E61EF"/>
     <w:multiLevelType w:val="hybridMultilevel"/>
     <w:tmpl w:val="FFFFFFFF"/>
@@ -23008,249 +21339,7 @@
       </w:pPr>
     </w:lvl>
   </w:abstractNum>
-  <w:abstractNum w:abstractNumId="37" w15:restartNumberingAfterBreak="0">
-    <w:nsid w:val="572A1F78"/>
-    <w:multiLevelType w:val="hybridMultilevel"/>
-    <w:tmpl w:val="E416BE0E"/>
-    <w:lvl w:ilvl="0" w:tplc="04160019">
-      <w:start w:val="1"/>
-      <w:numFmt w:val="lowerLetter"/>
-      <w:lvlText w:val="%1."/>
-      <w:lvlJc w:val="left"/>
-      <w:pPr>
-        <w:ind w:left="720" w:hanging="360"/>
-      </w:pPr>
-      <w:rPr>
-        <w:rFonts w:hint="default"/>
-        <w:b/>
-      </w:rPr>
-    </w:lvl>
-    <w:lvl w:ilvl="1" w:tplc="04160019" w:tentative="1">
-      <w:start w:val="1"/>
-      <w:numFmt w:val="lowerLetter"/>
-      <w:lvlText w:val="%2."/>
-      <w:lvlJc w:val="left"/>
-      <w:pPr>
-        <w:ind w:left="1440" w:hanging="360"/>
-      </w:pPr>
-    </w:lvl>
-    <w:lvl w:ilvl="2" w:tplc="0416001B" w:tentative="1">
-      <w:start w:val="1"/>
-      <w:numFmt w:val="lowerRoman"/>
-      <w:lvlText w:val="%3."/>
-      <w:lvlJc w:val="right"/>
-      <w:pPr>
-        <w:ind w:left="2160" w:hanging="180"/>
-      </w:pPr>
-    </w:lvl>
-    <w:lvl w:ilvl="3" w:tplc="0416000F" w:tentative="1">
-      <w:start w:val="1"/>
-      <w:numFmt w:val="decimal"/>
-      <w:lvlText w:val="%4."/>
-      <w:lvlJc w:val="left"/>
-      <w:pPr>
-        <w:ind w:left="2880" w:hanging="360"/>
-      </w:pPr>
-    </w:lvl>
-    <w:lvl w:ilvl="4" w:tplc="04160019" w:tentative="1">
-      <w:start w:val="1"/>
-      <w:numFmt w:val="lowerLetter"/>
-      <w:lvlText w:val="%5."/>
-      <w:lvlJc w:val="left"/>
-      <w:pPr>
-        <w:ind w:left="3600" w:hanging="360"/>
-      </w:pPr>
-    </w:lvl>
-    <w:lvl w:ilvl="5" w:tplc="0416001B" w:tentative="1">
-      <w:start w:val="1"/>
-      <w:numFmt w:val="lowerRoman"/>
-      <w:lvlText w:val="%6."/>
-      <w:lvlJc w:val="right"/>
-      <w:pPr>
-        <w:ind w:left="4320" w:hanging="180"/>
-      </w:pPr>
-    </w:lvl>
-    <w:lvl w:ilvl="6" w:tplc="0416000F" w:tentative="1">
-      <w:start w:val="1"/>
-      <w:numFmt w:val="decimal"/>
-      <w:lvlText w:val="%7."/>
-      <w:lvlJc w:val="left"/>
-      <w:pPr>
-        <w:ind w:left="5040" w:hanging="360"/>
-      </w:pPr>
-    </w:lvl>
-    <w:lvl w:ilvl="7" w:tplc="04160019" w:tentative="1">
-      <w:start w:val="1"/>
-      <w:numFmt w:val="lowerLetter"/>
-      <w:lvlText w:val="%8."/>
-      <w:lvlJc w:val="left"/>
-      <w:pPr>
-        <w:ind w:left="5760" w:hanging="360"/>
-      </w:pPr>
-    </w:lvl>
-    <w:lvl w:ilvl="8" w:tplc="0416001B" w:tentative="1">
-      <w:start w:val="1"/>
-      <w:numFmt w:val="lowerRoman"/>
-      <w:lvlText w:val="%9."/>
-      <w:lvlJc w:val="right"/>
-      <w:pPr>
-        <w:ind w:left="6480" w:hanging="180"/>
-      </w:pPr>
-    </w:lvl>
-  </w:abstractNum>
-  <w:abstractNum w:abstractNumId="38" w15:restartNumberingAfterBreak="0">
-    <w:nsid w:val="5BD377F7"/>
-    <w:multiLevelType w:val="multilevel"/>
-    <w:tmpl w:val="22E2B5CE"/>
-    <w:lvl w:ilvl="0">
-      <w:start w:val="1"/>
-      <w:numFmt w:val="decimal"/>
-      <w:isLgl/>
-      <w:lvlText w:val="%1."/>
-      <w:lvlJc w:val="left"/>
-      <w:pPr>
-        <w:tabs>
-          <w:tab w:val="num" w:pos="720"/>
-        </w:tabs>
-        <w:ind w:left="720" w:hanging="720"/>
-      </w:pPr>
-      <w:rPr>
-        <w:rFonts w:hint="default"/>
-      </w:rPr>
-    </w:lvl>
-    <w:lvl w:ilvl="1">
-      <w:start w:val="1"/>
-      <w:numFmt w:val="decimal"/>
-      <w:isLgl/>
-      <w:lvlText w:val="%1.%2."/>
-      <w:lvlJc w:val="left"/>
-      <w:pPr>
-        <w:tabs>
-          <w:tab w:val="num" w:pos="1429"/>
-        </w:tabs>
-        <w:ind w:left="1429" w:hanging="720"/>
-      </w:pPr>
-      <w:rPr>
-        <w:rFonts w:hint="default"/>
-      </w:rPr>
-    </w:lvl>
-    <w:lvl w:ilvl="2">
-      <w:start w:val="1"/>
-      <w:numFmt w:val="decimal"/>
-      <w:isLgl/>
-      <w:lvlText w:val="%1.%2.%3."/>
-      <w:lvlJc w:val="left"/>
-      <w:pPr>
-        <w:tabs>
-          <w:tab w:val="num" w:pos="2138"/>
-        </w:tabs>
-        <w:ind w:left="2138" w:hanging="720"/>
-      </w:pPr>
-      <w:rPr>
-        <w:rFonts w:ascii="Arial" w:hAnsi="Arial" w:hint="default"/>
-        <w:b/>
-        <w:i w:val="0"/>
-        <w:sz w:val="20"/>
-      </w:rPr>
-    </w:lvl>
-    <w:lvl w:ilvl="3">
-      <w:start w:val="1"/>
-      <w:numFmt w:val="decimal"/>
-      <w:isLgl/>
-      <w:lvlText w:val="%1.%2.%3.%4."/>
-      <w:lvlJc w:val="left"/>
-      <w:pPr>
-        <w:tabs>
-          <w:tab w:val="num" w:pos="3207"/>
-        </w:tabs>
-        <w:ind w:left="3207" w:hanging="1080"/>
-      </w:pPr>
-      <w:rPr>
-        <w:rFonts w:hint="default"/>
-      </w:rPr>
-    </w:lvl>
-    <w:lvl w:ilvl="4">
-      <w:start w:val="1"/>
-      <w:numFmt w:val="decimal"/>
-      <w:isLgl/>
-      <w:lvlText w:val="%1.%2.%3.%4.%5."/>
-      <w:lvlJc w:val="left"/>
-      <w:pPr>
-        <w:tabs>
-          <w:tab w:val="num" w:pos="3916"/>
-        </w:tabs>
-        <w:ind w:left="3916" w:hanging="1080"/>
-      </w:pPr>
-      <w:rPr>
-        <w:rFonts w:hint="default"/>
-      </w:rPr>
-    </w:lvl>
-    <w:lvl w:ilvl="5">
-      <w:start w:val="1"/>
-      <w:numFmt w:val="decimal"/>
-      <w:isLgl/>
-      <w:lvlText w:val="%1.%2.%3.%4.%5.%6."/>
-      <w:lvlJc w:val="left"/>
-      <w:pPr>
-        <w:tabs>
-          <w:tab w:val="num" w:pos="4985"/>
-        </w:tabs>
-        <w:ind w:left="4985" w:hanging="1440"/>
-      </w:pPr>
-      <w:rPr>
-        <w:rFonts w:hint="default"/>
-      </w:rPr>
-    </w:lvl>
-    <w:lvl w:ilvl="6">
-      <w:start w:val="1"/>
-      <w:numFmt w:val="decimal"/>
-      <w:isLgl/>
-      <w:lvlText w:val="%1.%2.%3.%4.%5.%6.%7."/>
-      <w:lvlJc w:val="left"/>
-      <w:pPr>
-        <w:tabs>
-          <w:tab w:val="num" w:pos="5694"/>
-        </w:tabs>
-        <w:ind w:left="5694" w:hanging="1440"/>
-      </w:pPr>
-      <w:rPr>
-        <w:rFonts w:hint="default"/>
-      </w:rPr>
-    </w:lvl>
-    <w:lvl w:ilvl="7">
-      <w:start w:val="1"/>
-      <w:numFmt w:val="decimal"/>
-      <w:isLgl/>
-      <w:lvlText w:val="%1.%2.%3.%4.%5.%6.%7.%8."/>
-      <w:lvlJc w:val="left"/>
-      <w:pPr>
-        <w:tabs>
-          <w:tab w:val="num" w:pos="6763"/>
-        </w:tabs>
-        <w:ind w:left="6763" w:hanging="1800"/>
-      </w:pPr>
-      <w:rPr>
-        <w:rFonts w:hint="default"/>
-      </w:rPr>
-    </w:lvl>
-    <w:lvl w:ilvl="8">
-      <w:start w:val="1"/>
-      <w:numFmt w:val="decimal"/>
-      <w:isLgl/>
-      <w:lvlText w:val="%1.%2.%3.%4.%5.%6.%7.%8.%9."/>
-      <w:lvlJc w:val="left"/>
-      <w:pPr>
-        <w:tabs>
-          <w:tab w:val="num" w:pos="7832"/>
-        </w:tabs>
-        <w:ind w:left="7832" w:hanging="2160"/>
-      </w:pPr>
-      <w:rPr>
-        <w:rFonts w:hint="default"/>
-      </w:rPr>
-    </w:lvl>
-  </w:abstractNum>
-  <w:abstractNum w:abstractNumId="39" w15:restartNumberingAfterBreak="0">
+  <w:abstractNum w:abstractNumId="24" w15:restartNumberingAfterBreak="0">
     <w:nsid w:val="6024B89C"/>
     <w:multiLevelType w:val="hybridMultilevel"/>
     <w:tmpl w:val="FFFFFFFF"/>
@@ -23336,7 +21425,7 @@
       </w:pPr>
     </w:lvl>
   </w:abstractNum>
-  <w:abstractNum w:abstractNumId="40" w15:restartNumberingAfterBreak="0">
+  <w:abstractNum w:abstractNumId="25" w15:restartNumberingAfterBreak="0">
     <w:nsid w:val="64F4A06F"/>
     <w:multiLevelType w:val="hybridMultilevel"/>
     <w:tmpl w:val="FFFFFFFF"/>
@@ -23422,7 +21511,7 @@
       </w:pPr>
     </w:lvl>
   </w:abstractNum>
-  <w:abstractNum w:abstractNumId="41" w15:restartNumberingAfterBreak="0">
+  <w:abstractNum w:abstractNumId="26" w15:restartNumberingAfterBreak="0">
     <w:nsid w:val="664F37CA"/>
     <w:multiLevelType w:val="hybridMultilevel"/>
     <w:tmpl w:val="362EE7A8"/>
@@ -23511,7 +21600,7 @@
       </w:pPr>
     </w:lvl>
   </w:abstractNum>
-  <w:abstractNum w:abstractNumId="42" w15:restartNumberingAfterBreak="0">
+  <w:abstractNum w:abstractNumId="27" w15:restartNumberingAfterBreak="0">
     <w:nsid w:val="67E92F1C"/>
     <w:multiLevelType w:val="hybridMultilevel"/>
     <w:tmpl w:val="FFFFFFFF"/>
@@ -23597,7 +21686,7 @@
       </w:pPr>
     </w:lvl>
   </w:abstractNum>
-  <w:abstractNum w:abstractNumId="43" w15:restartNumberingAfterBreak="0">
+  <w:abstractNum w:abstractNumId="28" w15:restartNumberingAfterBreak="0">
     <w:nsid w:val="6A865311"/>
     <w:multiLevelType w:val="singleLevel"/>
     <w:tmpl w:val="9B8021B8"/>
@@ -23617,98 +21706,7 @@
       </w:rPr>
     </w:lvl>
   </w:abstractNum>
-  <w:abstractNum w:abstractNumId="44" w15:restartNumberingAfterBreak="0">
-    <w:nsid w:val="6B143E9C"/>
-    <w:multiLevelType w:val="hybridMultilevel"/>
-    <w:tmpl w:val="FF84113C"/>
-    <w:lvl w:ilvl="0" w:tplc="6E0887BE">
-      <w:start w:val="1"/>
-      <w:numFmt w:val="lowerLetter"/>
-      <w:lvlText w:val="%1."/>
-      <w:lvlJc w:val="left"/>
-      <w:pPr>
-        <w:ind w:left="720" w:hanging="360"/>
-      </w:pPr>
-      <w:rPr>
-        <w:rFonts w:hint="default"/>
-        <w:b/>
-        <w:i w:val="0"/>
-      </w:rPr>
-    </w:lvl>
-    <w:lvl w:ilvl="1" w:tplc="04160019" w:tentative="1">
-      <w:start w:val="1"/>
-      <w:numFmt w:val="lowerLetter"/>
-      <w:lvlText w:val="%2."/>
-      <w:lvlJc w:val="left"/>
-      <w:pPr>
-        <w:ind w:left="1440" w:hanging="360"/>
-      </w:pPr>
-    </w:lvl>
-    <w:lvl w:ilvl="2" w:tplc="0416001B" w:tentative="1">
-      <w:start w:val="1"/>
-      <w:numFmt w:val="lowerRoman"/>
-      <w:lvlText w:val="%3."/>
-      <w:lvlJc w:val="right"/>
-      <w:pPr>
-        <w:ind w:left="2160" w:hanging="180"/>
-      </w:pPr>
-    </w:lvl>
-    <w:lvl w:ilvl="3" w:tplc="0416000F" w:tentative="1">
-      <w:start w:val="1"/>
-      <w:numFmt w:val="decimal"/>
-      <w:lvlText w:val="%4."/>
-      <w:lvlJc w:val="left"/>
-      <w:pPr>
-        <w:ind w:left="2880" w:hanging="360"/>
-      </w:pPr>
-    </w:lvl>
-    <w:lvl w:ilvl="4" w:tplc="04160019" w:tentative="1">
-      <w:start w:val="1"/>
-      <w:numFmt w:val="lowerLetter"/>
-      <w:lvlText w:val="%5."/>
-      <w:lvlJc w:val="left"/>
-      <w:pPr>
-        <w:ind w:left="3600" w:hanging="360"/>
-      </w:pPr>
-    </w:lvl>
-    <w:lvl w:ilvl="5" w:tplc="0416001B" w:tentative="1">
-      <w:start w:val="1"/>
-      <w:numFmt w:val="lowerRoman"/>
-      <w:lvlText w:val="%6."/>
-      <w:lvlJc w:val="right"/>
-      <w:pPr>
-        <w:ind w:left="4320" w:hanging="180"/>
-      </w:pPr>
-    </w:lvl>
-    <w:lvl w:ilvl="6" w:tplc="0416000F" w:tentative="1">
-      <w:start w:val="1"/>
-      <w:numFmt w:val="decimal"/>
-      <w:lvlText w:val="%7."/>
-      <w:lvlJc w:val="left"/>
-      <w:pPr>
-        <w:ind w:left="5040" w:hanging="360"/>
-      </w:pPr>
-    </w:lvl>
-    <w:lvl w:ilvl="7" w:tplc="04160019" w:tentative="1">
-      <w:start w:val="1"/>
-      <w:numFmt w:val="lowerLetter"/>
-      <w:lvlText w:val="%8."/>
-      <w:lvlJc w:val="left"/>
-      <w:pPr>
-        <w:ind w:left="5760" w:hanging="360"/>
-      </w:pPr>
-    </w:lvl>
-    <w:lvl w:ilvl="8" w:tplc="0416001B" w:tentative="1">
-      <w:start w:val="1"/>
-      <w:numFmt w:val="lowerRoman"/>
-      <w:lvlText w:val="%9."/>
-      <w:lvlJc w:val="right"/>
-      <w:pPr>
-        <w:ind w:left="6480" w:hanging="180"/>
-      </w:pPr>
-    </w:lvl>
-  </w:abstractNum>
-  <w:abstractNum w:abstractNumId="45" w15:restartNumberingAfterBreak="0">
+  <w:abstractNum w:abstractNumId="29" w15:restartNumberingAfterBreak="0">
     <w:nsid w:val="6FACD26C"/>
     <w:multiLevelType w:val="hybridMultilevel"/>
     <w:tmpl w:val="FFFFFFFF"/>
@@ -23794,7 +21792,7 @@
       </w:pPr>
     </w:lvl>
   </w:abstractNum>
-  <w:abstractNum w:abstractNumId="46" w15:restartNumberingAfterBreak="0">
+  <w:abstractNum w:abstractNumId="30" w15:restartNumberingAfterBreak="0">
     <w:nsid w:val="6FAD06C8"/>
     <w:multiLevelType w:val="multilevel"/>
     <w:tmpl w:val="CE7058B0"/>
@@ -23907,7 +21905,7 @@
       </w:rPr>
     </w:lvl>
   </w:abstractNum>
-  <w:abstractNum w:abstractNumId="47" w15:restartNumberingAfterBreak="0">
+  <w:abstractNum w:abstractNumId="31" w15:restartNumberingAfterBreak="0">
     <w:nsid w:val="700F406D"/>
     <w:multiLevelType w:val="hybridMultilevel"/>
     <w:tmpl w:val="B1EE7534"/>
@@ -23993,268 +21991,7 @@
       </w:pPr>
     </w:lvl>
   </w:abstractNum>
-  <w:abstractNum w:abstractNumId="48" w15:restartNumberingAfterBreak="0">
-    <w:nsid w:val="75452F32"/>
-    <w:multiLevelType w:val="multilevel"/>
-    <w:tmpl w:val="5218DB10"/>
-    <w:lvl w:ilvl="0">
-      <w:start w:val="7"/>
-      <w:numFmt w:val="decimal"/>
-      <w:lvlText w:val="%1."/>
-      <w:lvlJc w:val="left"/>
-      <w:pPr>
-        <w:ind w:left="360" w:hanging="360"/>
-      </w:pPr>
-      <w:rPr>
-        <w:rFonts w:hint="default"/>
-      </w:rPr>
-    </w:lvl>
-    <w:lvl w:ilvl="1">
-      <w:start w:val="1"/>
-      <w:numFmt w:val="decimal"/>
-      <w:isLgl/>
-      <w:lvlText w:val="%1.%2."/>
-      <w:lvlJc w:val="left"/>
-      <w:pPr>
-        <w:ind w:left="720" w:hanging="720"/>
-      </w:pPr>
-      <w:rPr>
-        <w:rFonts w:hint="default"/>
-      </w:rPr>
-    </w:lvl>
-    <w:lvl w:ilvl="2">
-      <w:start w:val="1"/>
-      <w:numFmt w:val="decimal"/>
-      <w:isLgl/>
-      <w:lvlText w:val="%1.%2.%3."/>
-      <w:lvlJc w:val="left"/>
-      <w:pPr>
-        <w:ind w:left="720" w:hanging="720"/>
-      </w:pPr>
-      <w:rPr>
-        <w:rFonts w:hint="default"/>
-      </w:rPr>
-    </w:lvl>
-    <w:lvl w:ilvl="3">
-      <w:start w:val="1"/>
-      <w:numFmt w:val="decimal"/>
-      <w:isLgl/>
-      <w:lvlText w:val="%1.%2.%3.%4."/>
-      <w:lvlJc w:val="left"/>
-      <w:pPr>
-        <w:ind w:left="1080" w:hanging="1080"/>
-      </w:pPr>
-      <w:rPr>
-        <w:rFonts w:hint="default"/>
-      </w:rPr>
-    </w:lvl>
-    <w:lvl w:ilvl="4">
-      <w:start w:val="1"/>
-      <w:numFmt w:val="decimal"/>
-      <w:isLgl/>
-      <w:lvlText w:val="%1.%2.%3.%4.%5."/>
-      <w:lvlJc w:val="left"/>
-      <w:pPr>
-        <w:ind w:left="1080" w:hanging="1080"/>
-      </w:pPr>
-      <w:rPr>
-        <w:rFonts w:hint="default"/>
-      </w:rPr>
-    </w:lvl>
-    <w:lvl w:ilvl="5">
-      <w:start w:val="1"/>
-      <w:numFmt w:val="decimal"/>
-      <w:isLgl/>
-      <w:lvlText w:val="%1.%2.%3.%4.%5.%6."/>
-      <w:lvlJc w:val="left"/>
-      <w:pPr>
-        <w:ind w:left="1440" w:hanging="1440"/>
-      </w:pPr>
-      <w:rPr>
-        <w:rFonts w:hint="default"/>
-      </w:rPr>
-    </w:lvl>
-    <w:lvl w:ilvl="6">
-      <w:start w:val="1"/>
-      <w:numFmt w:val="decimal"/>
-      <w:isLgl/>
-      <w:lvlText w:val="%1.%2.%3.%4.%5.%6.%7."/>
-      <w:lvlJc w:val="left"/>
-      <w:pPr>
-        <w:ind w:left="1440" w:hanging="1440"/>
-      </w:pPr>
-      <w:rPr>
-        <w:rFonts w:hint="default"/>
-      </w:rPr>
-    </w:lvl>
-    <w:lvl w:ilvl="7">
-      <w:start w:val="1"/>
-      <w:numFmt w:val="decimal"/>
-      <w:isLgl/>
-      <w:lvlText w:val="%1.%2.%3.%4.%5.%6.%7.%8."/>
-      <w:lvlJc w:val="left"/>
-      <w:pPr>
-        <w:ind w:left="1800" w:hanging="1800"/>
-      </w:pPr>
-      <w:rPr>
-        <w:rFonts w:hint="default"/>
-      </w:rPr>
-    </w:lvl>
-    <w:lvl w:ilvl="8">
-      <w:start w:val="1"/>
-      <w:numFmt w:val="decimal"/>
-      <w:isLgl/>
-      <w:lvlText w:val="%1.%2.%3.%4.%5.%6.%7.%8.%9."/>
-      <w:lvlJc w:val="left"/>
-      <w:pPr>
-        <w:ind w:left="2160" w:hanging="2160"/>
-      </w:pPr>
-      <w:rPr>
-        <w:rFonts w:hint="default"/>
-      </w:rPr>
-    </w:lvl>
-  </w:abstractNum>
-  <w:abstractNum w:abstractNumId="49" w15:restartNumberingAfterBreak="0">
-    <w:nsid w:val="778A29A5"/>
-    <w:multiLevelType w:val="hybridMultilevel"/>
-    <w:tmpl w:val="B720FDC8"/>
-    <w:lvl w:ilvl="0" w:tplc="71985BB2">
-      <w:start w:val="1"/>
-      <w:numFmt w:val="bullet"/>
-      <w:lvlText w:val=""/>
-      <w:lvlJc w:val="left"/>
-      <w:pPr>
-        <w:tabs>
-          <w:tab w:val="num" w:pos="1440"/>
-        </w:tabs>
-        <w:ind w:left="1440" w:hanging="360"/>
-      </w:pPr>
-      <w:rPr>
-        <w:rFonts w:ascii="Wingdings" w:hAnsi="Wingdings" w:hint="default"/>
-      </w:rPr>
-    </w:lvl>
-    <w:lvl w:ilvl="1" w:tplc="51C6877A" w:tentative="1">
-      <w:start w:val="1"/>
-      <w:numFmt w:val="bullet"/>
-      <w:lvlText w:val="o"/>
-      <w:lvlJc w:val="left"/>
-      <w:pPr>
-        <w:tabs>
-          <w:tab w:val="num" w:pos="2160"/>
-        </w:tabs>
-        <w:ind w:left="2160" w:hanging="360"/>
-      </w:pPr>
-      <w:rPr>
-        <w:rFonts w:ascii="Courier New" w:hAnsi="Courier New" w:cs="Courier New" w:hint="default"/>
-      </w:rPr>
-    </w:lvl>
-    <w:lvl w:ilvl="2" w:tplc="F98AE15C" w:tentative="1">
-      <w:start w:val="1"/>
-      <w:numFmt w:val="bullet"/>
-      <w:lvlText w:val=""/>
-      <w:lvlJc w:val="left"/>
-      <w:pPr>
-        <w:tabs>
-          <w:tab w:val="num" w:pos="2880"/>
-        </w:tabs>
-        <w:ind w:left="2880" w:hanging="360"/>
-      </w:pPr>
-      <w:rPr>
-        <w:rFonts w:ascii="Wingdings" w:hAnsi="Wingdings" w:hint="default"/>
-      </w:rPr>
-    </w:lvl>
-    <w:lvl w:ilvl="3" w:tplc="29388CEA" w:tentative="1">
-      <w:start w:val="1"/>
-      <w:numFmt w:val="bullet"/>
-      <w:lvlText w:val=""/>
-      <w:lvlJc w:val="left"/>
-      <w:pPr>
-        <w:tabs>
-          <w:tab w:val="num" w:pos="3600"/>
-        </w:tabs>
-        <w:ind w:left="3600" w:hanging="360"/>
-      </w:pPr>
-      <w:rPr>
-        <w:rFonts w:ascii="Symbol" w:hAnsi="Symbol" w:hint="default"/>
-      </w:rPr>
-    </w:lvl>
-    <w:lvl w:ilvl="4" w:tplc="5F82521C" w:tentative="1">
-      <w:start w:val="1"/>
-      <w:numFmt w:val="bullet"/>
-      <w:lvlText w:val="o"/>
-      <w:lvlJc w:val="left"/>
-      <w:pPr>
-        <w:tabs>
-          <w:tab w:val="num" w:pos="4320"/>
-        </w:tabs>
-        <w:ind w:left="4320" w:hanging="360"/>
-      </w:pPr>
-      <w:rPr>
-        <w:rFonts w:ascii="Courier New" w:hAnsi="Courier New" w:cs="Courier New" w:hint="default"/>
-      </w:rPr>
-    </w:lvl>
-    <w:lvl w:ilvl="5" w:tplc="63FE63C0" w:tentative="1">
-      <w:start w:val="1"/>
-      <w:numFmt w:val="bullet"/>
-      <w:lvlText w:val=""/>
-      <w:lvlJc w:val="left"/>
-      <w:pPr>
-        <w:tabs>
-          <w:tab w:val="num" w:pos="5040"/>
-        </w:tabs>
-        <w:ind w:left="5040" w:hanging="360"/>
-      </w:pPr>
-      <w:rPr>
-        <w:rFonts w:ascii="Wingdings" w:hAnsi="Wingdings" w:hint="default"/>
-      </w:rPr>
-    </w:lvl>
-    <w:lvl w:ilvl="6" w:tplc="23FA9738" w:tentative="1">
-      <w:start w:val="1"/>
-      <w:numFmt w:val="bullet"/>
-      <w:lvlText w:val=""/>
-      <w:lvlJc w:val="left"/>
-      <w:pPr>
-        <w:tabs>
-          <w:tab w:val="num" w:pos="5760"/>
-        </w:tabs>
-        <w:ind w:left="5760" w:hanging="360"/>
-      </w:pPr>
-      <w:rPr>
-        <w:rFonts w:ascii="Symbol" w:hAnsi="Symbol" w:hint="default"/>
-      </w:rPr>
-    </w:lvl>
-    <w:lvl w:ilvl="7" w:tplc="D74643AA" w:tentative="1">
-      <w:start w:val="1"/>
-      <w:numFmt w:val="bullet"/>
-      <w:lvlText w:val="o"/>
-      <w:lvlJc w:val="left"/>
-      <w:pPr>
-        <w:tabs>
-          <w:tab w:val="num" w:pos="6480"/>
-        </w:tabs>
-        <w:ind w:left="6480" w:hanging="360"/>
-      </w:pPr>
-      <w:rPr>
-        <w:rFonts w:ascii="Courier New" w:hAnsi="Courier New" w:cs="Courier New" w:hint="default"/>
-      </w:rPr>
-    </w:lvl>
-    <w:lvl w:ilvl="8" w:tplc="3BC2D088" w:tentative="1">
-      <w:start w:val="1"/>
-      <w:numFmt w:val="bullet"/>
-      <w:lvlText w:val=""/>
-      <w:lvlJc w:val="left"/>
-      <w:pPr>
-        <w:tabs>
-          <w:tab w:val="num" w:pos="7200"/>
-        </w:tabs>
-        <w:ind w:left="7200" w:hanging="360"/>
-      </w:pPr>
-      <w:rPr>
-        <w:rFonts w:ascii="Wingdings" w:hAnsi="Wingdings" w:hint="default"/>
-      </w:rPr>
-    </w:lvl>
-  </w:abstractNum>
-  <w:abstractNum w:abstractNumId="50" w15:restartNumberingAfterBreak="0">
+  <w:abstractNum w:abstractNumId="32" w15:restartNumberingAfterBreak="0">
     <w:nsid w:val="786CC71B"/>
     <w:multiLevelType w:val="hybridMultilevel"/>
     <w:tmpl w:val="FFFFFFFF"/>
@@ -24340,179 +22077,7 @@
       </w:pPr>
     </w:lvl>
   </w:abstractNum>
-  <w:abstractNum w:abstractNumId="51" w15:restartNumberingAfterBreak="0">
-    <w:nsid w:val="792BB7BA"/>
-    <w:multiLevelType w:val="hybridMultilevel"/>
-    <w:tmpl w:val="FFFFFFFF"/>
-    <w:lvl w:ilvl="0" w:tplc="AAA02D7C">
-      <w:start w:val="1"/>
-      <w:numFmt w:val="decimal"/>
-      <w:lvlText w:val="%1."/>
-      <w:lvlJc w:val="left"/>
-      <w:pPr>
-        <w:ind w:left="720" w:hanging="360"/>
-      </w:pPr>
-    </w:lvl>
-    <w:lvl w:ilvl="1" w:tplc="4FB65BF8">
-      <w:start w:val="1"/>
-      <w:numFmt w:val="lowerLetter"/>
-      <w:lvlText w:val="%2."/>
-      <w:lvlJc w:val="left"/>
-      <w:pPr>
-        <w:ind w:left="1440" w:hanging="360"/>
-      </w:pPr>
-    </w:lvl>
-    <w:lvl w:ilvl="2" w:tplc="CBBA4076">
-      <w:start w:val="1"/>
-      <w:numFmt w:val="lowerRoman"/>
-      <w:lvlText w:val="%3."/>
-      <w:lvlJc w:val="right"/>
-      <w:pPr>
-        <w:ind w:left="2160" w:hanging="180"/>
-      </w:pPr>
-    </w:lvl>
-    <w:lvl w:ilvl="3" w:tplc="71A6465A">
-      <w:start w:val="1"/>
-      <w:numFmt w:val="decimal"/>
-      <w:lvlText w:val="%4."/>
-      <w:lvlJc w:val="left"/>
-      <w:pPr>
-        <w:ind w:left="2880" w:hanging="360"/>
-      </w:pPr>
-    </w:lvl>
-    <w:lvl w:ilvl="4" w:tplc="41FEFF4C">
-      <w:start w:val="1"/>
-      <w:numFmt w:val="lowerLetter"/>
-      <w:lvlText w:val="%5."/>
-      <w:lvlJc w:val="left"/>
-      <w:pPr>
-        <w:ind w:left="3600" w:hanging="360"/>
-      </w:pPr>
-    </w:lvl>
-    <w:lvl w:ilvl="5" w:tplc="9B1C2336">
-      <w:start w:val="1"/>
-      <w:numFmt w:val="lowerRoman"/>
-      <w:lvlText w:val="%6."/>
-      <w:lvlJc w:val="right"/>
-      <w:pPr>
-        <w:ind w:left="4320" w:hanging="180"/>
-      </w:pPr>
-    </w:lvl>
-    <w:lvl w:ilvl="6" w:tplc="3D0071EE">
-      <w:start w:val="1"/>
-      <w:numFmt w:val="decimal"/>
-      <w:lvlText w:val="%7."/>
-      <w:lvlJc w:val="left"/>
-      <w:pPr>
-        <w:ind w:left="5040" w:hanging="360"/>
-      </w:pPr>
-    </w:lvl>
-    <w:lvl w:ilvl="7" w:tplc="39D27676">
-      <w:start w:val="1"/>
-      <w:numFmt w:val="lowerLetter"/>
-      <w:lvlText w:val="%8."/>
-      <w:lvlJc w:val="left"/>
-      <w:pPr>
-        <w:ind w:left="5760" w:hanging="360"/>
-      </w:pPr>
-    </w:lvl>
-    <w:lvl w:ilvl="8" w:tplc="2BF4A6AE">
-      <w:start w:val="1"/>
-      <w:numFmt w:val="lowerRoman"/>
-      <w:lvlText w:val="%9."/>
-      <w:lvlJc w:val="right"/>
-      <w:pPr>
-        <w:ind w:left="6480" w:hanging="180"/>
-      </w:pPr>
-    </w:lvl>
-  </w:abstractNum>
-  <w:abstractNum w:abstractNumId="52" w15:restartNumberingAfterBreak="0">
-    <w:nsid w:val="7A97C707"/>
-    <w:multiLevelType w:val="hybridMultilevel"/>
-    <w:tmpl w:val="FFFFFFFF"/>
-    <w:lvl w:ilvl="0" w:tplc="8B16618E">
-      <w:start w:val="1"/>
-      <w:numFmt w:val="decimal"/>
-      <w:lvlText w:val="%1."/>
-      <w:lvlJc w:val="left"/>
-      <w:pPr>
-        <w:ind w:left="720" w:hanging="360"/>
-      </w:pPr>
-    </w:lvl>
-    <w:lvl w:ilvl="1" w:tplc="0344C03C">
-      <w:start w:val="1"/>
-      <w:numFmt w:val="lowerLetter"/>
-      <w:lvlText w:val="%2."/>
-      <w:lvlJc w:val="left"/>
-      <w:pPr>
-        <w:ind w:left="1440" w:hanging="360"/>
-      </w:pPr>
-    </w:lvl>
-    <w:lvl w:ilvl="2" w:tplc="40623932">
-      <w:start w:val="1"/>
-      <w:numFmt w:val="lowerRoman"/>
-      <w:lvlText w:val="%3."/>
-      <w:lvlJc w:val="right"/>
-      <w:pPr>
-        <w:ind w:left="2160" w:hanging="180"/>
-      </w:pPr>
-    </w:lvl>
-    <w:lvl w:ilvl="3" w:tplc="AA7839B6">
-      <w:start w:val="1"/>
-      <w:numFmt w:val="decimal"/>
-      <w:lvlText w:val="%4."/>
-      <w:lvlJc w:val="left"/>
-      <w:pPr>
-        <w:ind w:left="2880" w:hanging="360"/>
-      </w:pPr>
-    </w:lvl>
-    <w:lvl w:ilvl="4" w:tplc="87F8C4AA">
-      <w:start w:val="1"/>
-      <w:numFmt w:val="lowerLetter"/>
-      <w:lvlText w:val="%5."/>
-      <w:lvlJc w:val="left"/>
-      <w:pPr>
-        <w:ind w:left="3600" w:hanging="360"/>
-      </w:pPr>
-    </w:lvl>
-    <w:lvl w:ilvl="5" w:tplc="3BF0F520">
-      <w:start w:val="1"/>
-      <w:numFmt w:val="lowerRoman"/>
-      <w:lvlText w:val="%6."/>
-      <w:lvlJc w:val="right"/>
-      <w:pPr>
-        <w:ind w:left="4320" w:hanging="180"/>
-      </w:pPr>
-    </w:lvl>
-    <w:lvl w:ilvl="6" w:tplc="75468A52">
-      <w:start w:val="1"/>
-      <w:numFmt w:val="decimal"/>
-      <w:lvlText w:val="%7."/>
-      <w:lvlJc w:val="left"/>
-      <w:pPr>
-        <w:ind w:left="5040" w:hanging="360"/>
-      </w:pPr>
-    </w:lvl>
-    <w:lvl w:ilvl="7" w:tplc="D2FA5ECC">
-      <w:start w:val="1"/>
-      <w:numFmt w:val="lowerLetter"/>
-      <w:lvlText w:val="%8."/>
-      <w:lvlJc w:val="left"/>
-      <w:pPr>
-        <w:ind w:left="5760" w:hanging="360"/>
-      </w:pPr>
-    </w:lvl>
-    <w:lvl w:ilvl="8" w:tplc="1276A5B6">
-      <w:start w:val="1"/>
-      <w:numFmt w:val="lowerRoman"/>
-      <w:lvlText w:val="%9."/>
-      <w:lvlJc w:val="right"/>
-      <w:pPr>
-        <w:ind w:left="6480" w:hanging="180"/>
-      </w:pPr>
-    </w:lvl>
-  </w:abstractNum>
-  <w:abstractNum w:abstractNumId="53" w15:restartNumberingAfterBreak="0">
+  <w:abstractNum w:abstractNumId="33" w15:restartNumberingAfterBreak="0">
     <w:nsid w:val="7C837A20"/>
     <w:multiLevelType w:val="multilevel"/>
     <w:tmpl w:val="F1C47938"/>
@@ -24668,192 +22233,112 @@
     </w:lvl>
   </w:abstractNum>
   <w:num w:numId="1" w16cid:durableId="1730111066">
-    <w:abstractNumId w:val="35"/>
+    <w:abstractNumId w:val="22"/>
   </w:num>
   <w:num w:numId="2" w16cid:durableId="1665283103">
-    <w:abstractNumId w:val="18"/>
+    <w:abstractNumId w:val="10"/>
   </w:num>
   <w:num w:numId="3" w16cid:durableId="1878272272">
-    <w:abstractNumId w:val="34"/>
+    <w:abstractNumId w:val="21"/>
   </w:num>
   <w:num w:numId="4" w16cid:durableId="1863006080">
-    <w:abstractNumId w:val="19"/>
+    <w:abstractNumId w:val="11"/>
   </w:num>
   <w:num w:numId="5" w16cid:durableId="1753501740">
-    <w:abstractNumId w:val="26"/>
+    <w:abstractNumId w:val="15"/>
   </w:num>
   <w:num w:numId="6" w16cid:durableId="1403017459">
-    <w:abstractNumId w:val="16"/>
+    <w:abstractNumId w:val="9"/>
   </w:num>
   <w:num w:numId="7" w16cid:durableId="398946265">
-    <w:abstractNumId w:val="28"/>
+    <w:abstractNumId w:val="17"/>
     <w:lvlOverride w:ilvl="0">
       <w:startOverride w:val="1"/>
     </w:lvlOverride>
   </w:num>
   <w:num w:numId="8" w16cid:durableId="675570710">
+    <w:abstractNumId w:val="16"/>
+  </w:num>
+  <w:num w:numId="9" w16cid:durableId="1157842983">
+    <w:abstractNumId w:val="28"/>
+  </w:num>
+  <w:num w:numId="10" w16cid:durableId="585067752">
+    <w:abstractNumId w:val="13"/>
+  </w:num>
+  <w:num w:numId="11" w16cid:durableId="960889525">
+    <w:abstractNumId w:val="14"/>
+  </w:num>
+  <w:num w:numId="12" w16cid:durableId="878202905">
+    <w:abstractNumId w:val="33"/>
+  </w:num>
+  <w:num w:numId="13" w16cid:durableId="1038356468">
+    <w:abstractNumId w:val="31"/>
+  </w:num>
+  <w:num w:numId="14" w16cid:durableId="836966657">
+    <w:abstractNumId w:val="19"/>
+  </w:num>
+  <w:num w:numId="15" w16cid:durableId="672536282">
+    <w:abstractNumId w:val="30"/>
+  </w:num>
+  <w:num w:numId="16" w16cid:durableId="1178273448">
+    <w:abstractNumId w:val="4"/>
+  </w:num>
+  <w:num w:numId="17" w16cid:durableId="520701515">
+    <w:abstractNumId w:val="3"/>
+  </w:num>
+  <w:num w:numId="18" w16cid:durableId="63920753">
+    <w:abstractNumId w:val="26"/>
+  </w:num>
+  <w:num w:numId="19" w16cid:durableId="1794322085">
+    <w:abstractNumId w:val="8"/>
+  </w:num>
+  <w:num w:numId="20" w16cid:durableId="1232471458">
+    <w:abstractNumId w:val="25"/>
+  </w:num>
+  <w:num w:numId="21" w16cid:durableId="1311859267">
+    <w:abstractNumId w:val="0"/>
+  </w:num>
+  <w:num w:numId="22" w16cid:durableId="2057267953">
+    <w:abstractNumId w:val="6"/>
+  </w:num>
+  <w:num w:numId="23" w16cid:durableId="10449607">
+    <w:abstractNumId w:val="2"/>
+  </w:num>
+  <w:num w:numId="24" w16cid:durableId="2088725215">
+    <w:abstractNumId w:val="24"/>
+  </w:num>
+  <w:num w:numId="25" w16cid:durableId="879322815">
+    <w:abstractNumId w:val="5"/>
+  </w:num>
+  <w:num w:numId="26" w16cid:durableId="1813054794">
+    <w:abstractNumId w:val="1"/>
+  </w:num>
+  <w:num w:numId="27" w16cid:durableId="629676211">
+    <w:abstractNumId w:val="20"/>
+  </w:num>
+  <w:num w:numId="28" w16cid:durableId="1138692599">
+    <w:abstractNumId w:val="29"/>
+  </w:num>
+  <w:num w:numId="29" w16cid:durableId="1957636174">
+    <w:abstractNumId w:val="18"/>
+  </w:num>
+  <w:num w:numId="30" w16cid:durableId="1605378528">
+    <w:abstractNumId w:val="32"/>
+  </w:num>
+  <w:num w:numId="31" w16cid:durableId="204101919">
+    <w:abstractNumId w:val="12"/>
+  </w:num>
+  <w:num w:numId="32" w16cid:durableId="1865628455">
+    <w:abstractNumId w:val="7"/>
+  </w:num>
+  <w:num w:numId="33" w16cid:durableId="1457985185">
+    <w:abstractNumId w:val="23"/>
+  </w:num>
+  <w:num w:numId="34" w16cid:durableId="2036081278">
     <w:abstractNumId w:val="27"/>
   </w:num>
-  <w:num w:numId="9" w16cid:durableId="889001867">
-    <w:abstractNumId w:val="38"/>
-  </w:num>
-  <w:num w:numId="10" w16cid:durableId="1790666359">
-    <w:abstractNumId w:val="0"/>
-  </w:num>
-  <w:num w:numId="11" w16cid:durableId="1157842983">
-    <w:abstractNumId w:val="43"/>
-  </w:num>
-  <w:num w:numId="12" w16cid:durableId="1325890725">
-    <w:abstractNumId w:val="10"/>
-  </w:num>
-  <w:num w:numId="13" w16cid:durableId="585067752">
-    <w:abstractNumId w:val="21"/>
-  </w:num>
-  <w:num w:numId="14" w16cid:durableId="501700540">
-    <w:abstractNumId w:val="49"/>
-  </w:num>
-  <w:num w:numId="15" w16cid:durableId="960889525">
-    <w:abstractNumId w:val="23"/>
-  </w:num>
-  <w:num w:numId="16" w16cid:durableId="878202905">
-    <w:abstractNumId w:val="53"/>
-  </w:num>
-  <w:num w:numId="17" w16cid:durableId="343286657">
-    <w:abstractNumId w:val="14"/>
-  </w:num>
-  <w:num w:numId="18" w16cid:durableId="1996298590">
-    <w:abstractNumId w:val="44"/>
-  </w:num>
-  <w:num w:numId="19" w16cid:durableId="1098253766">
-    <w:abstractNumId w:val="31"/>
-  </w:num>
-  <w:num w:numId="20" w16cid:durableId="1252397281">
-    <w:abstractNumId w:val="4"/>
-  </w:num>
-  <w:num w:numId="21" w16cid:durableId="799952980">
-    <w:abstractNumId w:val="33"/>
-  </w:num>
-  <w:num w:numId="22" w16cid:durableId="2084990513">
-    <w:abstractNumId w:val="24"/>
-  </w:num>
-  <w:num w:numId="23" w16cid:durableId="1038356468">
-    <w:abstractNumId w:val="47"/>
-  </w:num>
-  <w:num w:numId="24" w16cid:durableId="1208176556">
-    <w:abstractNumId w:val="37"/>
-  </w:num>
-  <w:num w:numId="25" w16cid:durableId="900869445">
-    <w:abstractNumId w:val="48"/>
-  </w:num>
-  <w:num w:numId="26" w16cid:durableId="622469369">
-    <w:abstractNumId w:val="13"/>
-  </w:num>
-  <w:num w:numId="27" w16cid:durableId="836966657">
-    <w:abstractNumId w:val="30"/>
-  </w:num>
-  <w:num w:numId="28" w16cid:durableId="1778134860">
-    <w:abstractNumId w:val="53"/>
-  </w:num>
-  <w:num w:numId="29" w16cid:durableId="770400068">
-    <w:abstractNumId w:val="2"/>
-  </w:num>
-  <w:num w:numId="30" w16cid:durableId="672536282">
-    <w:abstractNumId w:val="46"/>
-  </w:num>
-  <w:num w:numId="31" w16cid:durableId="9458880">
-    <w:abstractNumId w:val="53"/>
-  </w:num>
-  <w:num w:numId="32" w16cid:durableId="679427710">
-    <w:abstractNumId w:val="22"/>
-  </w:num>
-  <w:num w:numId="33" w16cid:durableId="1098403977">
-    <w:abstractNumId w:val="11"/>
-  </w:num>
-  <w:num w:numId="34" w16cid:durableId="2102751384">
-    <w:abstractNumId w:val="53"/>
-  </w:num>
-  <w:num w:numId="35" w16cid:durableId="1178273448">
-    <w:abstractNumId w:val="7"/>
-  </w:num>
-  <w:num w:numId="36" w16cid:durableId="520701515">
-    <w:abstractNumId w:val="6"/>
-  </w:num>
-  <w:num w:numId="37" w16cid:durableId="63920753">
-    <w:abstractNumId w:val="41"/>
-  </w:num>
-  <w:num w:numId="38" w16cid:durableId="1794322085">
-    <w:abstractNumId w:val="15"/>
-  </w:num>
-  <w:num w:numId="39" w16cid:durableId="466818478">
-    <w:abstractNumId w:val="25"/>
-  </w:num>
-  <w:num w:numId="40" w16cid:durableId="1468208487">
-    <w:abstractNumId w:val="52"/>
-  </w:num>
-  <w:num w:numId="41" w16cid:durableId="1232471458">
-    <w:abstractNumId w:val="40"/>
-  </w:num>
-  <w:num w:numId="42" w16cid:durableId="1471173138">
-    <w:abstractNumId w:val="51"/>
-  </w:num>
-  <w:num w:numId="43" w16cid:durableId="1014723633">
-    <w:abstractNumId w:val="17"/>
-  </w:num>
-  <w:num w:numId="44" w16cid:durableId="1311859267">
-    <w:abstractNumId w:val="1"/>
-  </w:num>
-  <w:num w:numId="45" w16cid:durableId="2057267953">
-    <w:abstractNumId w:val="9"/>
-  </w:num>
-  <w:num w:numId="46" w16cid:durableId="10449607">
-    <w:abstractNumId w:val="5"/>
-  </w:num>
-  <w:num w:numId="47" w16cid:durableId="2088725215">
-    <w:abstractNumId w:val="39"/>
-  </w:num>
-  <w:num w:numId="48" w16cid:durableId="879322815">
-    <w:abstractNumId w:val="8"/>
-  </w:num>
-  <w:num w:numId="49" w16cid:durableId="1813054794">
-    <w:abstractNumId w:val="3"/>
-  </w:num>
-  <w:num w:numId="50" w16cid:durableId="629676211">
-    <w:abstractNumId w:val="32"/>
-  </w:num>
-  <w:num w:numId="51" w16cid:durableId="1138692599">
-    <w:abstractNumId w:val="45"/>
-  </w:num>
-  <w:num w:numId="52" w16cid:durableId="1957636174">
-    <w:abstractNumId w:val="29"/>
-  </w:num>
-  <w:num w:numId="53" w16cid:durableId="1605378528">
-    <w:abstractNumId w:val="50"/>
-  </w:num>
-  <w:num w:numId="54" w16cid:durableId="204101919">
-    <w:abstractNumId w:val="20"/>
-  </w:num>
-  <w:num w:numId="55" w16cid:durableId="1865628455">
-    <w:abstractNumId w:val="12"/>
-  </w:num>
-  <w:num w:numId="56" w16cid:durableId="1457985185">
-    <w:abstractNumId w:val="36"/>
-  </w:num>
-  <w:num w:numId="57" w16cid:durableId="2036081278">
-    <w:abstractNumId w:val="42"/>
-  </w:num>
-  <w:numIdMacAtCleanup w:val="25"/>
+  <w:numIdMacAtCleanup w:val="34"/>
 </w:numbering>
-</file>
-
-<file path=word/people.xml><?xml version="1.0" encoding="utf-8"?>
-<w15:people xmlns:wpc="http://schemas.microsoft.com/office/word/2010/wordprocessingCanvas" xmlns:cx="http://schemas.microsoft.com/office/drawing/2014/chartex" xmlns:cx1="http://schemas.microsoft.com/office/drawing/2015/9/8/chartex" xmlns:cx2="http://schemas.microsoft.com/office/drawing/2015/10/21/chartex" xmlns:cx3="http://schemas.microsoft.com/office/drawing/2016/5/9/chartex" xmlns:cx4="http://schemas.microsoft.com/office/drawing/2016/5/10/chartex" xmlns:cx5="http://schemas.microsoft.com/office/drawing/2016/5/11/chartex" xmlns:cx6="http://schemas.microsoft.com/office/drawing/2016/5/12/chartex" xmlns:cx7="http://schemas.microsoft.com/office/drawing/2016/5/13/chartex" xmlns:cx8="http://schemas.microsoft.com/office/drawing/2016/5/14/chartex" xmlns:mc="http://schemas.openxmlformats.org/markup-compatibility/2006" xmlns:aink="http://schemas.microsoft.com/office/drawing/2016/ink" xmlns:am3d="http://schemas.microsoft.com/office/drawing/2017/model3d" xmlns:o="urn:schemas-microsoft-com:office:office" xmlns:oel="http://schemas.microsoft.com/office/2019/extlst" xmlns:r="http://schemas.openxmlformats.org/officeDocument/2006/relationships" xmlns:m="http://schemas.openxmlformats.org/officeDocument/2006/math" xmlns:v="urn:schemas-microsoft-com:vml" xmlns:wp14="http://schemas.microsoft.com/office/word/2010/wordprocessingDrawing" xmlns:wp="http://schemas.openxmlformats.org/drawingml/2006/wordprocessingDrawing" xmlns:w10="urn:schemas-microsoft-com:office:word" xmlns:w="http://schemas.openxmlformats.org/wordprocessingml/2006/main" xmlns:w14="http://schemas.microsoft.com/office/word/2010/wordml" xmlns:w15="http://schemas.microsoft.com/office/word/2012/wordml" xmlns:w16cex="http://schemas.microsoft.com/office/word/2018/wordml/cex" xmlns:w16cid="http://schemas.microsoft.com/office/word/2016/wordml/cid" xmlns:w16="http://schemas.microsoft.com/office/word/2018/wordml" xmlns:w16sdtdh="http://schemas.microsoft.com/office/word/2020/wordml/sdtdatahash" xmlns:w16se="http://schemas.microsoft.com/office/word/2015/wordml/symex" xmlns:wpg="http://schemas.microsoft.com/office/word/2010/wordprocessingGroup" xmlns:wpi="http://schemas.microsoft.com/office/word/2010/wordprocessingInk" xmlns:wne="http://schemas.microsoft.com/office/word/2006/wordml" xmlns:wps="http://schemas.microsoft.com/office/word/2010/wordprocessingShape" mc:Ignorable="w14 w15 w16se w16cid w16 w16cex w16sdtdh wp14">
-  <w15:person w15:author="LETTICIA DE SOUSA TONON">
-    <w15:presenceInfo w15:providerId="AD" w15:userId="S::letticia.tonon@fatec.sp.gov.br::c492aac7-e464-4a5d-92dd-dd692eb7cb85"/>
-  </w15:person>
-  <w15:person w15:author="FELIPE RIBEIRO DE SOUZA">
-    <w15:presenceInfo w15:providerId="AD" w15:userId="S::felipe.souza159@fatec.sp.gov.br::3ad27293-e649-4635-8cee-cc07156aab4b"/>
-  </w15:person>
-</w15:people>
 </file>
 
 <file path=word/styles.xml><?xml version="1.0" encoding="utf-8"?>
@@ -25506,7 +22991,7 @@
     <w:pPr>
       <w:numPr>
         <w:ilvl w:val="1"/>
-        <w:numId w:val="16"/>
+        <w:numId w:val="12"/>
       </w:numPr>
       <w:spacing w:before="720" w:after="240"/>
     </w:pPr>
@@ -25553,7 +23038,7 @@
     <w:rsid w:val="1819307D"/>
     <w:pPr>
       <w:numPr>
-        <w:numId w:val="16"/>
+        <w:numId w:val="12"/>
       </w:numPr>
       <w:spacing w:after="240"/>
       <w:jc w:val="left"/>
@@ -26046,7 +23531,7 @@
     <w:pPr>
       <w:numPr>
         <w:ilvl w:val="2"/>
-        <w:numId w:val="16"/>
+        <w:numId w:val="12"/>
       </w:numPr>
       <w:spacing w:before="120"/>
     </w:pPr>
@@ -26943,15 +24428,6 @@
 </file>
 
 <file path=customXml/item1.xml><?xml version="1.0" encoding="utf-8"?>
-<?mso-contentType ?>
-<FormTemplates xmlns="http://schemas.microsoft.com/sharepoint/v3/contenttype/forms">
-  <Display>DocumentLibraryForm</Display>
-  <Edit>DocumentLibraryForm</Edit>
-  <New>DocumentLibraryForm</New>
-</FormTemplates>
-</file>
-
-<file path=customXml/item2.xml><?xml version="1.0" encoding="utf-8"?>
 <ct:contentTypeSchema xmlns:ct="http://schemas.microsoft.com/office/2006/metadata/contentType" xmlns:ma="http://schemas.microsoft.com/office/2006/metadata/properties/metaAttributes" ct:_="" ma:_="" ma:contentTypeName="Documento" ma:contentTypeID="0x0101007E71FABEF81C0D41881132C506355E55" ma:contentTypeVersion="11" ma:contentTypeDescription="Crie um novo documento." ma:contentTypeScope="" ma:versionID="5cd28278d3e311aaaa6093e146430ff1">
   <xsd:schema xmlns:xsd="http://www.w3.org/2001/XMLSchema" xmlns:xs="http://www.w3.org/2001/XMLSchema" xmlns:p="http://schemas.microsoft.com/office/2006/metadata/properties" xmlns:ns2="edcbb82a-a93a-4d22-b9ec-0a2a6df9261f" xmlns:ns3="88ac0c94-ecf3-4703-9efe-e9a6791ae759" targetNamespace="http://schemas.microsoft.com/office/2006/metadata/properties" ma:root="true" ma:fieldsID="53cee68259182e181d380aebeea99bbc" ns2:_="" ns3:_="">
     <xsd:import namespace="edcbb82a-a93a-4d22-b9ec-0a2a6df9261f"/>
@@ -27146,15 +24622,16 @@
 </ct:contentTypeSchema>
 </file>
 
-<file path=customXml/itemProps1.xml><?xml version="1.0" encoding="utf-8"?>
-<ds:datastoreItem xmlns:ds="http://schemas.openxmlformats.org/officeDocument/2006/customXml" ds:itemID="{8B98CEA4-99B0-471F-952E-F1AE92D4956B}">
-  <ds:schemaRefs>
-    <ds:schemaRef ds:uri="http://schemas.microsoft.com/sharepoint/v3/contenttype/forms"/>
-  </ds:schemaRefs>
-</ds:datastoreItem>
+<file path=customXml/item2.xml><?xml version="1.0" encoding="utf-8"?>
+<?mso-contentType ?>
+<FormTemplates xmlns="http://schemas.microsoft.com/sharepoint/v3/contenttype/forms">
+  <Display>DocumentLibraryForm</Display>
+  <Edit>DocumentLibraryForm</Edit>
+  <New>DocumentLibraryForm</New>
+</FormTemplates>
 </file>
 
-<file path=customXml/itemProps2.xml><?xml version="1.0" encoding="utf-8"?>
+<file path=customXml/itemProps1.xml><?xml version="1.0" encoding="utf-8"?>
 <ds:datastoreItem xmlns:ds="http://schemas.openxmlformats.org/officeDocument/2006/customXml" ds:itemID="{8FC91C38-DC3A-4796-AD52-0BCC02E86A4E}">
   <ds:schemaRefs>
     <ds:schemaRef ds:uri="http://schemas.microsoft.com/office/2006/metadata/contentType"/>
@@ -27171,4 +24648,12 @@
     <ds:schemaRef ds:uri="http://schemas.microsoft.com/internal/obd"/>
   </ds:schemaRefs>
 </ds:datastoreItem>
+</file>
+
+<file path=customXml/itemProps2.xml><?xml version="1.0" encoding="utf-8"?>
+<ds:datastoreItem xmlns:ds="http://schemas.openxmlformats.org/officeDocument/2006/customXml" ds:itemID="{8B98CEA4-99B0-471F-952E-F1AE92D4956B}">
+  <ds:schemaRefs>
+    <ds:schemaRef ds:uri="http://schemas.microsoft.com/sharepoint/v3/contenttype/forms"/>
+  </ds:schemaRefs>
+</ds:datastoreItem>
 </file>
</xml_diff>

<commit_message>
adicionando diagrama de classes e diagrama de implantação
</commit_message>
<xml_diff>
--- a/Documentação/Documento Produto Software - Nossa Via - 2024.docx
+++ b/Documentação/Documento Produto Software - Nossa Via - 2024.docx
@@ -803,11 +803,8 @@
         </w:tabs>
         <w:spacing w:line="360" w:lineRule="auto"/>
         <w:rPr>
-          <w:rFonts w:ascii="Arial" w:eastAsiaTheme="minorEastAsia" w:hAnsi="Arial" w:cs="Arial"/>
-          <w:smallCaps w:val="0"/>
+          <w:rFonts w:ascii="Arial" w:hAnsi="Arial" w:cs="Arial"/>
           <w:noProof/>
-          <w:sz w:val="22"/>
-          <w:szCs w:val="22"/>
         </w:rPr>
       </w:pPr>
       <w:r>
@@ -2040,7 +2037,6 @@
         <w:ind w:firstLine="708"/>
         <w:rPr>
           <w:rFonts w:ascii="Arial" w:hAnsi="Arial" w:cs="Arial"/>
-          <w:color w:val="5B9BD5" w:themeColor="accent1"/>
           <w:sz w:val="24"/>
           <w:szCs w:val="24"/>
         </w:rPr>
@@ -2099,7 +2095,15 @@
           <w:sz w:val="24"/>
           <w:szCs w:val="24"/>
         </w:rPr>
-        <w:t xml:space="preserve"> capaz de executar, ou seja, os objetivos </w:t>
+        <w:t xml:space="preserve"> </w:t>
+      </w:r>
+      <w:r>
+        <w:rPr>
+          <w:rFonts w:ascii="Arial" w:hAnsi="Arial" w:cs="Arial"/>
+          <w:sz w:val="24"/>
+          <w:szCs w:val="24"/>
+        </w:rPr>
+        <w:t xml:space="preserve">capaz de executar, ou seja, os objetivos </w:t>
       </w:r>
       <w:r>
         <w:rPr>
@@ -2132,7 +2136,6 @@
         <w:ind w:left="708"/>
         <w:rPr>
           <w:rFonts w:ascii="Arial" w:hAnsi="Arial" w:cs="Arial"/>
-          <w:color w:val="2E74B5" w:themeColor="accent1" w:themeShade="BF"/>
         </w:rPr>
       </w:pPr>
     </w:p>
@@ -2152,7 +2155,6 @@
           <w:rFonts w:ascii="Arial" w:hAnsi="Arial" w:cs="Arial"/>
           <w:b/>
           <w:bCs/>
-          <w:color w:val="000000" w:themeColor="text1"/>
           <w:sz w:val="24"/>
           <w:szCs w:val="24"/>
         </w:rPr>
@@ -7399,9 +7401,15 @@
         <w:rPr>
           <w:rFonts w:cs="Arial"/>
         </w:rPr>
-        <w:t>Modelagem Funcional</w:t>
+        <w:t>Modelagem Funciona</w:t>
       </w:r>
       <w:bookmarkEnd w:id="12"/>
+      <w:r>
+        <w:rPr>
+          <w:rFonts w:cs="Arial"/>
+        </w:rPr>
+        <w:t>l</w:t>
+      </w:r>
     </w:p>
     <w:p>
       <w:pPr>
@@ -7409,7 +7417,6 @@
         <w:ind w:firstLine="720"/>
         <w:rPr>
           <w:rFonts w:ascii="Arial" w:hAnsi="Arial" w:cs="Arial"/>
-          <w:color w:val="2E74B5" w:themeColor="accent1" w:themeShade="BF"/>
           <w:sz w:val="24"/>
           <w:szCs w:val="24"/>
         </w:rPr>
@@ -7452,7 +7459,15 @@
           <w:sz w:val="24"/>
           <w:szCs w:val="24"/>
         </w:rPr>
-        <w:t>os requisitos a serem atendidos funcionalmente pelo sistema</w:t>
+        <w:t xml:space="preserve">os </w:t>
+      </w:r>
+      <w:r>
+        <w:rPr>
+          <w:rFonts w:ascii="Arial" w:hAnsi="Arial" w:cs="Arial"/>
+          <w:sz w:val="24"/>
+          <w:szCs w:val="24"/>
+        </w:rPr>
+        <w:t>requisitos a serem atendidos funcionalmente pelo sistema</w:t>
       </w:r>
       <w:r>
         <w:rPr>
@@ -7509,6 +7524,9 @@
         <w:spacing w:line="360" w:lineRule="auto"/>
       </w:pPr>
       <w:r>
+        <w:rPr>
+          <w:noProof/>
+        </w:rPr>
         <w:lastRenderedPageBreak/>
         <w:drawing>
           <wp:inline distT="0" distB="0" distL="0" distR="0" wp14:anchorId="5CC55A80" wp14:editId="0D37CB3B">
@@ -7553,10 +7571,23 @@
         <w:spacing w:line="360" w:lineRule="auto"/>
         <w:rPr>
           <w:rFonts w:ascii="Arial" w:hAnsi="Arial" w:cs="Arial"/>
-          <w:color w:val="2E74B5" w:themeColor="accent1" w:themeShade="BF"/>
           <w:lang w:val="pt-BR"/>
         </w:rPr>
       </w:pPr>
+      <w:r>
+        <w:rPr>
+          <w:rFonts w:ascii="Arial" w:hAnsi="Arial" w:cs="Arial"/>
+          <w:lang w:val="pt-BR"/>
+        </w:rPr>
+        <w:t xml:space="preserve">Notação do diagrama de caso de uso. </w:t>
+      </w:r>
+      <w:r>
+        <w:rPr>
+          <w:rFonts w:ascii="Arial" w:hAnsi="Arial" w:cs="Arial"/>
+          <w:lang w:val="pt-BR"/>
+        </w:rPr>
+        <w:t>(Autores, 2024)</w:t>
+      </w:r>
     </w:p>
     <w:p>
       <w:pPr>
@@ -7587,15 +7618,13 @@
           <w:rFonts w:ascii="Arial" w:hAnsi="Arial" w:cs="Arial"/>
           <w:b/>
           <w:bCs/>
-          <w:color w:val="2E74B5" w:themeColor="accent1" w:themeShade="BF"/>
-          <w:sz w:val="24"/>
-          <w:szCs w:val="24"/>
-        </w:rPr>
-      </w:pPr>
-      <w:r>
-        <w:rPr>
-          <w:rFonts w:ascii="Arial" w:hAnsi="Arial" w:cs="Arial"/>
-          <w:color w:val="000000" w:themeColor="text1"/>
+          <w:sz w:val="24"/>
+          <w:szCs w:val="24"/>
+        </w:rPr>
+      </w:pPr>
+      <w:r>
+        <w:rPr>
+          <w:rFonts w:ascii="Arial" w:hAnsi="Arial" w:cs="Arial"/>
           <w:sz w:val="24"/>
           <w:szCs w:val="24"/>
         </w:rPr>
@@ -7604,7 +7633,6 @@
       <w:r>
         <w:rPr>
           <w:rFonts w:ascii="Arial" w:hAnsi="Arial" w:cs="Arial"/>
-          <w:color w:val="000000" w:themeColor="text1"/>
           <w:sz w:val="24"/>
           <w:szCs w:val="24"/>
         </w:rPr>
@@ -7708,7 +7736,6 @@
               <w:jc w:val="center"/>
               <w:rPr>
                 <w:rFonts w:ascii="Arial" w:hAnsi="Arial" w:cs="Arial"/>
-                <w:color w:val="2E74B5" w:themeColor="accent1" w:themeShade="BF"/>
                 <w:sz w:val="24"/>
                 <w:szCs w:val="24"/>
               </w:rPr>
@@ -7733,7 +7760,6 @@
               <w:spacing w:line="360" w:lineRule="auto"/>
               <w:rPr>
                 <w:rFonts w:ascii="Arial" w:hAnsi="Arial" w:cs="Arial"/>
-                <w:color w:val="2E74B5" w:themeColor="accent1" w:themeShade="BF"/>
                 <w:sz w:val="24"/>
                 <w:szCs w:val="24"/>
               </w:rPr>
@@ -7761,15 +7787,13 @@
               <w:jc w:val="center"/>
               <w:rPr>
                 <w:rFonts w:ascii="Arial" w:hAnsi="Arial" w:cs="Arial"/>
-                <w:color w:val="000000" w:themeColor="text1"/>
-                <w:sz w:val="24"/>
-                <w:szCs w:val="24"/>
-              </w:rPr>
-            </w:pPr>
-            <w:r>
-              <w:rPr>
-                <w:rFonts w:ascii="Arial" w:hAnsi="Arial" w:cs="Arial"/>
-                <w:color w:val="000000" w:themeColor="text1"/>
+                <w:sz w:val="24"/>
+                <w:szCs w:val="24"/>
+              </w:rPr>
+            </w:pPr>
+            <w:r>
+              <w:rPr>
+                <w:rFonts w:ascii="Arial" w:hAnsi="Arial" w:cs="Arial"/>
                 <w:sz w:val="24"/>
                 <w:szCs w:val="24"/>
               </w:rPr>
@@ -7786,13 +7810,11 @@
               <w:spacing w:line="360" w:lineRule="auto"/>
               <w:rPr>
                 <w:rFonts w:ascii="Arial" w:hAnsi="Arial" w:cs="Arial"/>
-                <w:color w:val="2E74B5" w:themeColor="accent1" w:themeShade="BF"/>
-              </w:rPr>
-            </w:pPr>
-            <w:r>
-              <w:rPr>
-                <w:rFonts w:ascii="Arial" w:hAnsi="Arial" w:cs="Arial"/>
-                <w:color w:val="000000" w:themeColor="text1"/>
+              </w:rPr>
+            </w:pPr>
+            <w:r>
+              <w:rPr>
+                <w:rFonts w:ascii="Arial" w:hAnsi="Arial" w:cs="Arial"/>
                 <w:sz w:val="24"/>
                 <w:szCs w:val="24"/>
               </w:rPr>
@@ -7801,7 +7823,6 @@
             <w:r>
               <w:rPr>
                 <w:rFonts w:ascii="Arial" w:hAnsi="Arial" w:cs="Arial"/>
-                <w:color w:val="000000" w:themeColor="text1"/>
                 <w:sz w:val="24"/>
                 <w:szCs w:val="24"/>
               </w:rPr>
@@ -7810,7 +7831,6 @@
             <w:r>
               <w:rPr>
                 <w:rFonts w:ascii="Arial" w:hAnsi="Arial" w:cs="Arial"/>
-                <w:color w:val="000000" w:themeColor="text1"/>
                 <w:sz w:val="24"/>
                 <w:szCs w:val="24"/>
               </w:rPr>
@@ -7826,7 +7846,6 @@
         <w:spacing w:line="360" w:lineRule="auto"/>
         <w:rPr>
           <w:rFonts w:ascii="Arial" w:hAnsi="Arial" w:cs="Arial"/>
-          <w:color w:val="2E74B5" w:themeColor="accent1" w:themeShade="BF"/>
           <w:lang w:val="pt-BR"/>
         </w:rPr>
       </w:pPr>
@@ -7839,7 +7858,6 @@
           <w:rFonts w:ascii="Arial" w:hAnsi="Arial" w:cs="Arial"/>
           <w:b/>
           <w:bCs/>
-          <w:color w:val="2E74B5" w:themeColor="accent1" w:themeShade="BF"/>
           <w:sz w:val="18"/>
           <w:szCs w:val="18"/>
         </w:rPr>
@@ -7849,7 +7867,6 @@
           <w:rFonts w:ascii="Arial" w:hAnsi="Arial" w:cs="Arial"/>
           <w:b/>
           <w:bCs/>
-          <w:color w:val="2E74B5" w:themeColor="accent1" w:themeShade="BF"/>
           <w:sz w:val="18"/>
           <w:szCs w:val="18"/>
         </w:rPr>
@@ -7878,32 +7895,6 @@
         <w:lastRenderedPageBreak/>
         <w:t>Especificação do caso de uso</w:t>
       </w:r>
-    </w:p>
-    <w:p>
-      <w:pPr>
-        <w:spacing w:line="360" w:lineRule="auto"/>
-        <w:rPr>
-          <w:rFonts w:ascii="Arial" w:hAnsi="Arial" w:cs="Arial"/>
-          <w:color w:val="2E74B5" w:themeColor="accent1" w:themeShade="BF"/>
-        </w:rPr>
-      </w:pPr>
-      <w:r>
-        <w:rPr>
-          <w:rFonts w:ascii="Arial" w:hAnsi="Arial" w:cs="Arial"/>
-          <w:color w:val="2E74B5" w:themeColor="accent1" w:themeShade="BF"/>
-        </w:rPr>
-        <w:t xml:space="preserve">A seguir é apresentado um exemplo da especificação de casos de uso. </w:t>
-      </w:r>
-    </w:p>
-    <w:p>
-      <w:pPr>
-        <w:spacing w:line="360" w:lineRule="auto"/>
-        <w:rPr>
-          <w:rFonts w:ascii="Arial" w:hAnsi="Arial" w:cs="Arial"/>
-          <w:color w:val="2E74B5" w:themeColor="accent1" w:themeShade="BF"/>
-          <w:highlight w:val="yellow"/>
-        </w:rPr>
-      </w:pPr>
     </w:p>
     <w:tbl>
       <w:tblPr>
@@ -16449,7 +16440,7 @@
         <w:pStyle w:val="Titulo2"/>
         <w:numPr>
           <w:ilvl w:val="0"/>
-          <w:numId w:val="13"/>
+          <w:numId w:val="42"/>
         </w:numPr>
         <w:spacing w:line="360" w:lineRule="auto"/>
         <w:rPr>
@@ -17184,7 +17175,7 @@
         <w:pStyle w:val="Titulo2"/>
         <w:numPr>
           <w:ilvl w:val="0"/>
-          <w:numId w:val="13"/>
+          <w:numId w:val="42"/>
         </w:numPr>
         <w:spacing w:line="360" w:lineRule="auto"/>
         <w:rPr>
@@ -17584,56 +17575,74 @@
       <w:pPr>
         <w:pStyle w:val="Recuodecorpodetexto3"/>
         <w:spacing w:line="360" w:lineRule="auto"/>
-        <w:ind w:left="0"/>
-        <w:rPr>
-          <w:rFonts w:ascii="Arial" w:hAnsi="Arial" w:cs="Arial"/>
-        </w:rPr>
-      </w:pPr>
-      <w:r>
-        <w:rPr>
-          <w:rFonts w:ascii="Arial" w:hAnsi="Arial" w:cs="Arial"/>
+        <w:ind w:left="0" w:firstLine="360"/>
+        <w:rPr>
+          <w:rFonts w:ascii="Arial" w:hAnsi="Arial" w:cs="Arial"/>
+          <w:sz w:val="24"/>
+          <w:szCs w:val="24"/>
+        </w:rPr>
+      </w:pPr>
+      <w:r>
+        <w:rPr>
+          <w:rFonts w:ascii="Arial" w:hAnsi="Arial" w:cs="Arial"/>
+          <w:sz w:val="24"/>
+          <w:szCs w:val="24"/>
         </w:rPr>
         <w:t>Este capítulo tem como objetivo analisar</w:t>
       </w:r>
       <w:r>
         <w:rPr>
           <w:rFonts w:ascii="Arial" w:hAnsi="Arial" w:cs="Arial"/>
+          <w:sz w:val="24"/>
+          <w:szCs w:val="24"/>
         </w:rPr>
         <w:t>, detalhar</w:t>
       </w:r>
       <w:r>
         <w:rPr>
           <w:rFonts w:ascii="Arial" w:hAnsi="Arial" w:cs="Arial"/>
+          <w:sz w:val="24"/>
+          <w:szCs w:val="24"/>
         </w:rPr>
         <w:t xml:space="preserve"> e propor uma solução</w:t>
       </w:r>
       <w:r>
         <w:rPr>
           <w:rFonts w:ascii="Arial" w:hAnsi="Arial" w:cs="Arial"/>
+          <w:sz w:val="24"/>
+          <w:szCs w:val="24"/>
         </w:rPr>
         <w:t xml:space="preserve"> geral</w:t>
       </w:r>
       <w:r>
         <w:rPr>
           <w:rFonts w:ascii="Arial" w:hAnsi="Arial" w:cs="Arial"/>
+          <w:sz w:val="24"/>
+          <w:szCs w:val="24"/>
         </w:rPr>
         <w:t xml:space="preserve"> do sistema</w:t>
       </w:r>
       <w:r>
         <w:rPr>
           <w:rFonts w:ascii="Arial" w:hAnsi="Arial" w:cs="Arial"/>
+          <w:sz w:val="24"/>
+          <w:szCs w:val="24"/>
         </w:rPr>
         <w:t>, sob o ponto de vista de negócio,</w:t>
       </w:r>
       <w:r>
         <w:rPr>
           <w:rFonts w:ascii="Arial" w:hAnsi="Arial" w:cs="Arial"/>
+          <w:sz w:val="24"/>
+          <w:szCs w:val="24"/>
         </w:rPr>
         <w:t xml:space="preserve"> de acordo com os requisitos leva</w:t>
       </w:r>
       <w:r>
         <w:rPr>
           <w:rFonts w:ascii="Arial" w:hAnsi="Arial" w:cs="Arial"/>
+          <w:sz w:val="24"/>
+          <w:szCs w:val="24"/>
         </w:rPr>
         <w:t>ntados e validados no capítulo 3.</w:t>
       </w:r>
@@ -17642,8 +17651,8 @@
       <w:pPr>
         <w:pStyle w:val="Titulo2"/>
         <w:numPr>
-          <w:ilvl w:val="1"/>
-          <w:numId w:val="15"/>
+          <w:ilvl w:val="0"/>
+          <w:numId w:val="38"/>
         </w:numPr>
         <w:spacing w:line="360" w:lineRule="auto"/>
         <w:rPr>
@@ -17673,113 +17682,42 @@
     </w:p>
     <w:p>
       <w:pPr>
-        <w:pStyle w:val="P2"/>
+        <w:pStyle w:val="Recuodecorpodetexto3"/>
         <w:spacing w:line="360" w:lineRule="auto"/>
-        <w:rPr>
-          <w:rFonts w:ascii="Arial" w:hAnsi="Arial" w:cs="Arial"/>
-          <w:color w:val="2E74B5" w:themeColor="accent1" w:themeShade="BF"/>
-        </w:rPr>
-      </w:pPr>
-      <w:r>
-        <w:rPr>
-          <w:rFonts w:ascii="Arial" w:hAnsi="Arial" w:cs="Arial"/>
-          <w:color w:val="2E74B5" w:themeColor="accent1" w:themeShade="BF"/>
-        </w:rPr>
-        <w:t>Neste item deve ser apresentado o modelo do domínio,</w:t>
-      </w:r>
-      <w:r>
-        <w:rPr>
-          <w:rFonts w:ascii="Arial" w:hAnsi="Arial" w:cs="Arial"/>
-          <w:color w:val="2E74B5" w:themeColor="accent1" w:themeShade="BF"/>
-        </w:rPr>
-        <w:t xml:space="preserve"> visão de negócio,</w:t>
-      </w:r>
-      <w:r>
-        <w:rPr>
-          <w:rFonts w:ascii="Arial" w:hAnsi="Arial" w:cs="Arial"/>
-          <w:color w:val="2E74B5" w:themeColor="accent1" w:themeShade="BF"/>
-        </w:rPr>
-        <w:t xml:space="preserve"> que representa um primeiro modelo conceitual do diagrama de classes. Posteriormente, esse diagrama deve ser validado</w:t>
-      </w:r>
-      <w:r>
-        <w:rPr>
-          <w:rFonts w:ascii="Arial" w:hAnsi="Arial" w:cs="Arial"/>
-          <w:color w:val="2E74B5" w:themeColor="accent1" w:themeShade="BF"/>
-        </w:rPr>
-        <w:t>, refinado</w:t>
-      </w:r>
-      <w:r>
-        <w:rPr>
-          <w:rFonts w:ascii="Arial" w:hAnsi="Arial" w:cs="Arial"/>
-          <w:color w:val="2E74B5" w:themeColor="accent1" w:themeShade="BF"/>
-        </w:rPr>
-        <w:t xml:space="preserve"> e complementado para compor o diagrama de classes</w:t>
-      </w:r>
-      <w:r>
-        <w:rPr>
-          <w:rFonts w:ascii="Arial" w:hAnsi="Arial" w:cs="Arial"/>
-          <w:color w:val="2E74B5" w:themeColor="accent1" w:themeShade="BF"/>
-        </w:rPr>
-        <w:t xml:space="preserve"> </w:t>
-      </w:r>
-      <w:r>
-        <w:rPr>
-          <w:rFonts w:ascii="Arial" w:hAnsi="Arial" w:cs="Arial"/>
-          <w:color w:val="2E74B5" w:themeColor="accent1" w:themeShade="BF"/>
-        </w:rPr>
-        <w:t>de projeto.</w:t>
+        <w:ind w:left="0" w:firstLine="720"/>
+        <w:rPr>
+          <w:rFonts w:ascii="Arial" w:hAnsi="Arial" w:cs="Arial"/>
+          <w:sz w:val="24"/>
+          <w:szCs w:val="24"/>
+        </w:rPr>
+      </w:pPr>
+      <w:r>
+        <w:rPr>
+          <w:rFonts w:ascii="Arial" w:hAnsi="Arial" w:cs="Arial"/>
+          <w:sz w:val="24"/>
+          <w:szCs w:val="24"/>
+        </w:rPr>
+        <w:t xml:space="preserve">Neste </w:t>
+      </w:r>
+      <w:r>
+        <w:rPr>
+          <w:rFonts w:ascii="Arial" w:hAnsi="Arial" w:cs="Arial"/>
+          <w:sz w:val="24"/>
+          <w:szCs w:val="24"/>
+        </w:rPr>
+        <w:t>item</w:t>
+      </w:r>
+      <w:r>
+        <w:rPr>
+          <w:rFonts w:ascii="Arial" w:hAnsi="Arial" w:cs="Arial"/>
+          <w:sz w:val="24"/>
+          <w:szCs w:val="24"/>
+        </w:rPr>
+        <w:t>, o diagrama de classes é exibido, compilando todas as classes selecionadas para o sistema. Ele também detalha os atributos e métodos pertencentes a cada classe, bem como as conexões existentes entre elas.</w:t>
       </w:r>
     </w:p>
     <w:p>
       <w:pPr>
-        <w:pStyle w:val="P2"/>
-        <w:spacing w:line="360" w:lineRule="auto"/>
-        <w:rPr>
-          <w:rFonts w:ascii="Arial" w:hAnsi="Arial" w:cs="Arial"/>
-          <w:color w:val="2E74B5" w:themeColor="accent1" w:themeShade="BF"/>
-        </w:rPr>
-      </w:pPr>
-      <w:r>
-        <w:rPr>
-          <w:rFonts w:ascii="Arial" w:hAnsi="Arial" w:cs="Arial"/>
-          <w:color w:val="2E74B5" w:themeColor="accent1" w:themeShade="BF"/>
-        </w:rPr>
-        <w:t>O diagrama de classes deve possuir todas as classes identificadas do sistema, deve conter os atributos e métodos de cada classe, e os relacionamento</w:t>
-      </w:r>
-      <w:r>
-        <w:rPr>
-          <w:rFonts w:ascii="Arial" w:hAnsi="Arial" w:cs="Arial"/>
-          <w:color w:val="2E74B5" w:themeColor="accent1" w:themeShade="BF"/>
-        </w:rPr>
-        <w:t>s</w:t>
-      </w:r>
-      <w:r>
-        <w:rPr>
-          <w:rFonts w:ascii="Arial" w:hAnsi="Arial" w:cs="Arial"/>
-          <w:color w:val="2E74B5" w:themeColor="accent1" w:themeShade="BF"/>
-        </w:rPr>
-        <w:t xml:space="preserve"> entre elas. </w:t>
-      </w:r>
-    </w:p>
-    <w:p>
-      <w:pPr>
-        <w:pStyle w:val="P2"/>
-        <w:spacing w:line="360" w:lineRule="auto"/>
-        <w:rPr>
-          <w:rFonts w:ascii="Arial" w:hAnsi="Arial" w:cs="Arial"/>
-          <w:color w:val="2E74B5" w:themeColor="accent1" w:themeShade="BF"/>
-        </w:rPr>
-      </w:pPr>
-      <w:r>
-        <w:rPr>
-          <w:rFonts w:ascii="Arial" w:hAnsi="Arial" w:cs="Arial"/>
-          <w:color w:val="2E74B5" w:themeColor="accent1" w:themeShade="BF"/>
-        </w:rPr>
-        <w:t>A seguir é apresentada a notação básica de um diagrama de classes</w:t>
-      </w:r>
-    </w:p>
-    <w:p>
-      <w:pPr>
         <w:pStyle w:val="Figura0"/>
         <w:spacing w:line="360" w:lineRule="auto"/>
         <w:rPr>
@@ -17791,15 +17729,14 @@
       <w:r>
         <w:rPr>
           <w:rFonts w:ascii="Arial" w:hAnsi="Arial" w:cs="Arial"/>
-          <w:noProof/>
           <w:color w:val="2E74B5" w:themeColor="accent1" w:themeShade="BF"/>
-          <w:lang w:val="pt-BR" w:eastAsia="pt-BR"/>
+          <w:lang w:val="pt-BR"/>
         </w:rPr>
         <w:drawing>
-          <wp:inline distT="0" distB="0" distL="0" distR="0" wp14:anchorId="5C5B0C60" wp14:editId="2BF6A2C2">
-            <wp:extent cx="4610100" cy="2200275"/>
-            <wp:effectExtent l="0" t="0" r="0" b="9525"/>
-            <wp:docPr id="6" name="Imagem 6"/>
+          <wp:inline distT="0" distB="0" distL="0" distR="0" wp14:anchorId="6F2BD353" wp14:editId="0D6F635E">
+            <wp:extent cx="5973445" cy="3031490"/>
+            <wp:effectExtent l="0" t="0" r="8255" b="0"/>
+            <wp:docPr id="1266719757" name="Imagem 1" descr="Diagrama&#10;&#10;Descrição gerada automaticamente"/>
             <wp:cNvGraphicFramePr>
               <a:graphicFrameLocks xmlns:a="http://schemas.openxmlformats.org/drawingml/2006/main" noChangeAspect="1"/>
             </wp:cNvGraphicFramePr>
@@ -17807,36 +17744,23 @@
               <a:graphicData uri="http://schemas.openxmlformats.org/drawingml/2006/picture">
                 <pic:pic xmlns:pic="http://schemas.openxmlformats.org/drawingml/2006/picture">
                   <pic:nvPicPr>
-                    <pic:cNvPr id="0" name="Picture 6"/>
-                    <pic:cNvPicPr>
-                      <a:picLocks noChangeAspect="1" noChangeArrowheads="1"/>
-                    </pic:cNvPicPr>
+                    <pic:cNvPr id="1266719757" name="Imagem 1" descr="Diagrama&#10;&#10;Descrição gerada automaticamente"/>
+                    <pic:cNvPicPr/>
                   </pic:nvPicPr>
                   <pic:blipFill>
-                    <a:blip r:embed="rId11" cstate="print">
-                      <a:extLst>
-                        <a:ext uri="{28A0092B-C50C-407E-A947-70E740481C1C}">
-                          <a14:useLocalDpi xmlns:a14="http://schemas.microsoft.com/office/drawing/2010/main" val="0"/>
-                        </a:ext>
-                      </a:extLst>
-                    </a:blip>
-                    <a:srcRect/>
+                    <a:blip r:embed="rId11"/>
                     <a:stretch>
                       <a:fillRect/>
                     </a:stretch>
                   </pic:blipFill>
-                  <pic:spPr bwMode="auto">
+                  <pic:spPr>
                     <a:xfrm>
                       <a:off x="0" y="0"/>
-                      <a:ext cx="4610100" cy="2200275"/>
+                      <a:ext cx="5973445" cy="3031490"/>
                     </a:xfrm>
                     <a:prstGeom prst="rect">
                       <a:avLst/>
                     </a:prstGeom>
-                    <a:noFill/>
-                    <a:ln>
-                      <a:noFill/>
-                    </a:ln>
                   </pic:spPr>
                 </pic:pic>
               </a:graphicData>
@@ -17851,17 +17775,29 @@
         <w:spacing w:line="360" w:lineRule="auto"/>
         <w:rPr>
           <w:rFonts w:ascii="Arial" w:hAnsi="Arial" w:cs="Arial"/>
-          <w:color w:val="2E74B5" w:themeColor="accent1" w:themeShade="BF"/>
           <w:lang w:val="pt-BR"/>
         </w:rPr>
       </w:pPr>
       <w:r>
         <w:rPr>
           <w:rFonts w:ascii="Arial" w:hAnsi="Arial" w:cs="Arial"/>
-          <w:color w:val="2E74B5" w:themeColor="accent1" w:themeShade="BF"/>
           <w:lang w:val="pt-BR"/>
         </w:rPr>
-        <w:t>Notação básica do diagrama de classes.</w:t>
+        <w:t>Notação do diagrama de classes</w:t>
+      </w:r>
+      <w:r>
+        <w:rPr>
+          <w:rFonts w:ascii="Arial" w:hAnsi="Arial" w:cs="Arial"/>
+          <w:lang w:val="pt-BR"/>
+        </w:rPr>
+        <w:t>.</w:t>
+      </w:r>
+      <w:r>
+        <w:rPr>
+          <w:rFonts w:ascii="Arial" w:hAnsi="Arial" w:cs="Arial"/>
+          <w:lang w:val="pt-BR"/>
+        </w:rPr>
+        <w:t xml:space="preserve"> (Autores, 2024)</w:t>
       </w:r>
     </w:p>
     <w:p>
@@ -17869,9 +17805,9 @@
         <w:pStyle w:val="Titulo1"/>
         <w:numPr>
           <w:ilvl w:val="0"/>
-          <w:numId w:val="15"/>
+          <w:numId w:val="14"/>
         </w:numPr>
-        <w:spacing w:line="360" w:lineRule="auto"/>
+        <w:spacing w:before="240" w:line="360" w:lineRule="auto"/>
         <w:rPr>
           <w:rFonts w:cs="Arial"/>
         </w:rPr>
@@ -17889,85 +17825,46 @@
       <w:pPr>
         <w:pStyle w:val="Recuodecorpodetexto3"/>
         <w:spacing w:line="360" w:lineRule="auto"/>
-        <w:rPr>
-          <w:rFonts w:ascii="Arial" w:hAnsi="Arial" w:cs="Arial"/>
-          <w:color w:val="2E74B5" w:themeColor="accent1" w:themeShade="BF"/>
-        </w:rPr>
-      </w:pPr>
-      <w:r>
-        <w:rPr>
-          <w:rFonts w:ascii="Arial" w:hAnsi="Arial" w:cs="Arial"/>
-          <w:color w:val="2E74B5" w:themeColor="accent1" w:themeShade="BF"/>
-        </w:rPr>
-        <w:lastRenderedPageBreak/>
-        <w:t>Este capítulo tem como objetivo refinar a proposta de solução geral do sistema</w:t>
-      </w:r>
-      <w:r>
-        <w:rPr>
-          <w:rFonts w:ascii="Arial" w:hAnsi="Arial" w:cs="Arial"/>
-          <w:color w:val="2E74B5" w:themeColor="accent1" w:themeShade="BF"/>
-        </w:rPr>
-        <w:t>,</w:t>
-      </w:r>
-      <w:r>
-        <w:rPr>
-          <w:rFonts w:ascii="Arial" w:hAnsi="Arial" w:cs="Arial"/>
-          <w:color w:val="2E74B5" w:themeColor="accent1" w:themeShade="BF"/>
-        </w:rPr>
-        <w:t xml:space="preserve"> </w:t>
-      </w:r>
-      <w:r>
-        <w:rPr>
-          <w:rFonts w:ascii="Arial" w:hAnsi="Arial" w:cs="Arial"/>
-          <w:color w:val="2E74B5" w:themeColor="accent1" w:themeShade="BF"/>
-        </w:rPr>
-        <w:t xml:space="preserve">apresentando a solução técnica, incluindo a visão de projeto e implementação, a </w:t>
-      </w:r>
-      <w:r>
-        <w:rPr>
-          <w:rFonts w:ascii="Arial" w:hAnsi="Arial" w:cs="Arial"/>
-          <w:color w:val="2E74B5" w:themeColor="accent1" w:themeShade="BF"/>
-        </w:rPr>
-        <w:t>arquitetura e</w:t>
-      </w:r>
-      <w:r>
-        <w:rPr>
-          <w:rFonts w:ascii="Arial" w:hAnsi="Arial" w:cs="Arial"/>
-          <w:color w:val="2E74B5" w:themeColor="accent1" w:themeShade="BF"/>
-        </w:rPr>
-        <w:t xml:space="preserve"> a</w:t>
-      </w:r>
-      <w:r>
-        <w:rPr>
-          <w:rFonts w:ascii="Arial" w:hAnsi="Arial" w:cs="Arial"/>
-          <w:color w:val="2E74B5" w:themeColor="accent1" w:themeShade="BF"/>
-        </w:rPr>
-        <w:t xml:space="preserve"> tecnologia utilizada</w:t>
-      </w:r>
-      <w:r>
-        <w:rPr>
-          <w:rFonts w:ascii="Arial" w:hAnsi="Arial" w:cs="Arial"/>
-          <w:color w:val="2E74B5" w:themeColor="accent1" w:themeShade="BF"/>
-        </w:rPr>
-        <w:t>.</w:t>
-      </w:r>
+        <w:ind w:left="0" w:firstLine="360"/>
+        <w:rPr>
+          <w:rFonts w:ascii="Arial" w:hAnsi="Arial" w:cs="Arial"/>
+          <w:sz w:val="24"/>
+          <w:szCs w:val="24"/>
+        </w:rPr>
+      </w:pPr>
+      <w:r>
+        <w:rPr>
+          <w:rFonts w:ascii="Arial" w:hAnsi="Arial" w:cs="Arial"/>
+          <w:sz w:val="24"/>
+          <w:szCs w:val="24"/>
+        </w:rPr>
+        <w:t>Nesse capítulo será apresentado a solução geral do sistema, contendo solução técnica com visão de projeto e implementação, arquitetura e tecnologias utilizadas.</w:t>
+      </w:r>
+      <w:bookmarkStart w:id="19" w:name="_Toc49378745"/>
     </w:p>
     <w:p>
       <w:pPr>
-        <w:pStyle w:val="Titulo2"/>
+        <w:pStyle w:val="Recuodecorpodetexto3"/>
         <w:numPr>
-          <w:ilvl w:val="1"/>
-          <w:numId w:val="15"/>
+          <w:ilvl w:val="0"/>
+          <w:numId w:val="41"/>
         </w:numPr>
-        <w:spacing w:line="360" w:lineRule="auto"/>
-        <w:rPr>
-          <w:rFonts w:cs="Arial"/>
-        </w:rPr>
-      </w:pPr>
-      <w:bookmarkStart w:id="19" w:name="_Toc49378745"/>
-      <w:r>
-        <w:rPr>
-          <w:rFonts w:cs="Arial"/>
+        <w:spacing w:before="240" w:line="360" w:lineRule="auto"/>
+        <w:rPr>
+          <w:rFonts w:ascii="Arial" w:hAnsi="Arial" w:cs="Arial"/>
+          <w:b/>
+          <w:bCs/>
+          <w:sz w:val="24"/>
+          <w:szCs w:val="24"/>
+        </w:rPr>
+      </w:pPr>
+      <w:r>
+        <w:rPr>
+          <w:rFonts w:ascii="Arial" w:hAnsi="Arial" w:cs="Arial"/>
+          <w:b/>
+          <w:bCs/>
+          <w:sz w:val="24"/>
+          <w:szCs w:val="24"/>
         </w:rPr>
         <w:t>Arquitetura do Sistema</w:t>
       </w:r>
@@ -17975,144 +17872,68 @@
     </w:p>
     <w:p>
       <w:pPr>
-        <w:pStyle w:val="P2"/>
+        <w:pStyle w:val="Recuodecorpodetexto3"/>
         <w:spacing w:line="360" w:lineRule="auto"/>
-        <w:rPr>
-          <w:rFonts w:ascii="Arial" w:hAnsi="Arial" w:cs="Arial"/>
-          <w:color w:val="2E74B5" w:themeColor="accent1" w:themeShade="BF"/>
-        </w:rPr>
-      </w:pPr>
-      <w:r>
-        <w:rPr>
-          <w:rFonts w:ascii="Arial" w:hAnsi="Arial" w:cs="Arial"/>
-          <w:color w:val="2E74B5" w:themeColor="accent1" w:themeShade="BF"/>
-        </w:rPr>
-        <w:t>Neste item deve ser apresentada a arquitetura de infraestrutura do sistema, demonstrando o tipo de arquitetura que será utilizada (por exemplo, cliente/servidor de n-camadas, MVC, ...), a configuração de hardware, de rede, de software, padrões de projeto, componentes específicos (</w:t>
-      </w:r>
-      <w:proofErr w:type="spellStart"/>
-      <w:r>
-        <w:rPr>
-          <w:rFonts w:ascii="Arial" w:hAnsi="Arial" w:cs="Arial"/>
-          <w:color w:val="2E74B5" w:themeColor="accent1" w:themeShade="BF"/>
-        </w:rPr>
-        <w:t>dll</w:t>
-      </w:r>
-      <w:proofErr w:type="spellEnd"/>
-      <w:r>
-        <w:rPr>
-          <w:rFonts w:ascii="Arial" w:hAnsi="Arial" w:cs="Arial"/>
-          <w:color w:val="2E74B5" w:themeColor="accent1" w:themeShade="BF"/>
-        </w:rPr>
-        <w:t xml:space="preserve">, </w:t>
-      </w:r>
-      <w:proofErr w:type="spellStart"/>
-      <w:r>
-        <w:rPr>
-          <w:rFonts w:ascii="Arial" w:hAnsi="Arial" w:cs="Arial"/>
-          <w:color w:val="2E74B5" w:themeColor="accent1" w:themeShade="BF"/>
-        </w:rPr>
-        <w:t>jar</w:t>
-      </w:r>
-      <w:proofErr w:type="spellEnd"/>
-      <w:r>
-        <w:rPr>
-          <w:rFonts w:ascii="Arial" w:hAnsi="Arial" w:cs="Arial"/>
-          <w:color w:val="2E74B5" w:themeColor="accent1" w:themeShade="BF"/>
-        </w:rPr>
-        <w:t xml:space="preserve">, ...) e componentes </w:t>
-      </w:r>
-      <w:proofErr w:type="gramStart"/>
-      <w:r>
-        <w:rPr>
-          <w:rFonts w:ascii="Arial" w:hAnsi="Arial" w:cs="Arial"/>
-          <w:color w:val="2E74B5" w:themeColor="accent1" w:themeShade="BF"/>
-        </w:rPr>
-        <w:t>externos  a</w:t>
-      </w:r>
-      <w:proofErr w:type="gramEnd"/>
-      <w:r>
-        <w:rPr>
-          <w:rFonts w:ascii="Arial" w:hAnsi="Arial" w:cs="Arial"/>
-          <w:color w:val="2E74B5" w:themeColor="accent1" w:themeShade="BF"/>
-        </w:rPr>
-        <w:t xml:space="preserve"> serem utilizados, bem como o dimensionamento mínimo de conexões.</w:t>
+        <w:ind w:left="0" w:firstLine="360"/>
+        <w:rPr>
+          <w:rFonts w:ascii="Arial" w:hAnsi="Arial" w:cs="Arial"/>
+          <w:sz w:val="24"/>
+          <w:szCs w:val="24"/>
+        </w:rPr>
+      </w:pPr>
+      <w:r>
+        <w:rPr>
+          <w:rFonts w:ascii="Arial" w:hAnsi="Arial" w:cs="Arial"/>
+          <w:sz w:val="24"/>
+          <w:szCs w:val="24"/>
+        </w:rPr>
+        <w:t xml:space="preserve">Neste </w:t>
+      </w:r>
+      <w:r>
+        <w:rPr>
+          <w:rFonts w:ascii="Arial" w:hAnsi="Arial" w:cs="Arial"/>
+          <w:sz w:val="24"/>
+          <w:szCs w:val="24"/>
+        </w:rPr>
+        <w:t>item</w:t>
+      </w:r>
+      <w:r>
+        <w:rPr>
+          <w:rFonts w:ascii="Arial" w:hAnsi="Arial" w:cs="Arial"/>
+          <w:sz w:val="24"/>
+          <w:szCs w:val="24"/>
+        </w:rPr>
+        <w:t xml:space="preserve"> é apresentada a arquitetura do sistema por meio de um diagrama de implantação</w:t>
+      </w:r>
+      <w:r>
+        <w:rPr>
+          <w:rFonts w:ascii="Arial" w:hAnsi="Arial" w:cs="Arial"/>
+          <w:sz w:val="24"/>
+          <w:szCs w:val="24"/>
+        </w:rPr>
+        <w:t>.</w:t>
       </w:r>
     </w:p>
     <w:p>
       <w:pPr>
-        <w:pStyle w:val="P2"/>
-        <w:spacing w:line="360" w:lineRule="auto"/>
-        <w:rPr>
-          <w:rFonts w:ascii="Arial" w:hAnsi="Arial" w:cs="Arial"/>
-          <w:color w:val="2E74B5" w:themeColor="accent1" w:themeShade="BF"/>
-        </w:rPr>
-      </w:pPr>
-      <w:r>
-        <w:rPr>
-          <w:rFonts w:ascii="Arial" w:hAnsi="Arial" w:cs="Arial"/>
-          <w:color w:val="2E74B5" w:themeColor="accent1" w:themeShade="BF"/>
-        </w:rPr>
-        <w:t xml:space="preserve">Para a representação da arquitetura de infraestrutura pode-se utilizar uma figura ilustrativa ou o diagrama de </w:t>
-      </w:r>
-      <w:r>
-        <w:rPr>
-          <w:rFonts w:ascii="Arial" w:hAnsi="Arial" w:cs="Arial"/>
-          <w:color w:val="2E74B5" w:themeColor="accent1" w:themeShade="BF"/>
-        </w:rPr>
-        <w:t>implantação</w:t>
-      </w:r>
-      <w:r>
-        <w:rPr>
-          <w:rFonts w:ascii="Arial" w:hAnsi="Arial" w:cs="Arial"/>
-          <w:color w:val="2E74B5" w:themeColor="accent1" w:themeShade="BF"/>
-        </w:rPr>
-        <w:t xml:space="preserve">. A seguir é apresentada a notação básica de um diagrama de </w:t>
-      </w:r>
-      <w:r>
-        <w:rPr>
-          <w:rFonts w:ascii="Arial" w:hAnsi="Arial" w:cs="Arial"/>
-          <w:color w:val="2E74B5" w:themeColor="accent1" w:themeShade="BF"/>
-        </w:rPr>
-        <w:t>implantação</w:t>
-      </w:r>
-      <w:r>
-        <w:rPr>
-          <w:rFonts w:ascii="Arial" w:hAnsi="Arial" w:cs="Arial"/>
-          <w:color w:val="2E74B5" w:themeColor="accent1" w:themeShade="BF"/>
-        </w:rPr>
-        <w:t>.</w:t>
-      </w:r>
-    </w:p>
-    <w:p>
-      <w:pPr>
         <w:pStyle w:val="Figura0"/>
         <w:spacing w:line="360" w:lineRule="auto"/>
         <w:rPr>
           <w:rFonts w:ascii="Arial" w:hAnsi="Arial" w:cs="Arial"/>
+          <w:lang w:val="pt-BR"/>
+        </w:rPr>
+      </w:pPr>
+      <w:r>
+        <w:rPr>
+          <w:rFonts w:ascii="Arial" w:hAnsi="Arial" w:cs="Arial"/>
           <w:color w:val="2E74B5" w:themeColor="accent1" w:themeShade="BF"/>
           <w:lang w:val="pt-BR"/>
         </w:rPr>
-      </w:pPr>
-      <w:r>
-        <w:rPr>
-          <w:rFonts w:ascii="Arial" w:hAnsi="Arial" w:cs="Arial"/>
-          <w:noProof/>
-          <w:color w:val="2E74B5" w:themeColor="accent1" w:themeShade="BF"/>
-          <w:lang w:val="pt-BR" w:eastAsia="pt-BR"/>
-        </w:rPr>
         <w:drawing>
-          <wp:anchor distT="0" distB="0" distL="114300" distR="114300" simplePos="0" relativeHeight="251656704" behindDoc="0" locked="0" layoutInCell="1" allowOverlap="1" wp14:anchorId="06142A59" wp14:editId="4EA9588C">
-            <wp:simplePos x="0" y="0"/>
-            <wp:positionH relativeFrom="column">
-              <wp:posOffset>1297305</wp:posOffset>
-            </wp:positionH>
-            <wp:positionV relativeFrom="paragraph">
-              <wp:posOffset>217170</wp:posOffset>
-            </wp:positionV>
-            <wp:extent cx="3474720" cy="2220595"/>
-            <wp:effectExtent l="0" t="0" r="0" b="8255"/>
-            <wp:wrapTopAndBottom/>
-            <wp:docPr id="686" name="Imagem 686"/>
+          <wp:inline distT="0" distB="0" distL="0" distR="0" wp14:anchorId="6F37C91E" wp14:editId="1B8562F4">
+            <wp:extent cx="5973445" cy="5231130"/>
+            <wp:effectExtent l="0" t="0" r="8255" b="7620"/>
+            <wp:docPr id="275072960" name="Imagem 1" descr="Diagrama&#10;&#10;Descrição gerada automaticamente"/>
             <wp:cNvGraphicFramePr>
               <a:graphicFrameLocks xmlns:a="http://schemas.openxmlformats.org/drawingml/2006/main" noChangeAspect="1"/>
             </wp:cNvGraphicFramePr>
@@ -18120,58 +17941,40 @@
               <a:graphicData uri="http://schemas.openxmlformats.org/drawingml/2006/picture">
                 <pic:pic xmlns:pic="http://schemas.openxmlformats.org/drawingml/2006/picture">
                   <pic:nvPicPr>
-                    <pic:cNvPr id="0" name="Picture 686"/>
-                    <pic:cNvPicPr>
-                      <a:picLocks noChangeAspect="1" noChangeArrowheads="1"/>
-                    </pic:cNvPicPr>
+                    <pic:cNvPr id="275072960" name="Imagem 1" descr="Diagrama&#10;&#10;Descrição gerada automaticamente"/>
+                    <pic:cNvPicPr/>
                   </pic:nvPicPr>
                   <pic:blipFill>
-                    <a:blip r:embed="rId12" cstate="print">
-                      <a:extLst>
-                        <a:ext uri="{28A0092B-C50C-407E-A947-70E740481C1C}">
-                          <a14:useLocalDpi xmlns:a14="http://schemas.microsoft.com/office/drawing/2010/main" val="0"/>
-                        </a:ext>
-                      </a:extLst>
-                    </a:blip>
-                    <a:srcRect/>
+                    <a:blip r:embed="rId12"/>
                     <a:stretch>
                       <a:fillRect/>
                     </a:stretch>
                   </pic:blipFill>
-                  <pic:spPr bwMode="auto">
+                  <pic:spPr>
                     <a:xfrm>
                       <a:off x="0" y="0"/>
-                      <a:ext cx="3474720" cy="2220595"/>
+                      <a:ext cx="5973445" cy="5231130"/>
                     </a:xfrm>
                     <a:prstGeom prst="rect">
                       <a:avLst/>
                     </a:prstGeom>
-                    <a:noFill/>
                   </pic:spPr>
                 </pic:pic>
               </a:graphicData>
             </a:graphic>
-            <wp14:sizeRelH relativeFrom="page">
-              <wp14:pctWidth>0</wp14:pctWidth>
-            </wp14:sizeRelH>
-            <wp14:sizeRelV relativeFrom="page">
-              <wp14:pctHeight>0</wp14:pctHeight>
-            </wp14:sizeRelV>
-          </wp:anchor>
+          </wp:inline>
         </w:drawing>
       </w:r>
       <w:r>
         <w:rPr>
           <w:rFonts w:ascii="Arial" w:hAnsi="Arial" w:cs="Arial"/>
-          <w:color w:val="2E74B5" w:themeColor="accent1" w:themeShade="BF"/>
           <w:lang w:val="pt-BR"/>
         </w:rPr>
-        <w:t xml:space="preserve">Notação básica do diagrama de </w:t>
-      </w:r>
-      <w:r>
-        <w:rPr>
-          <w:rFonts w:ascii="Arial" w:hAnsi="Arial" w:cs="Arial"/>
-          <w:color w:val="2E74B5" w:themeColor="accent1" w:themeShade="BF"/>
+        <w:t xml:space="preserve">Notação do diagrama de </w:t>
+      </w:r>
+      <w:r>
+        <w:rPr>
+          <w:rFonts w:ascii="Arial" w:hAnsi="Arial" w:cs="Arial"/>
           <w:lang w:val="pt-BR"/>
         </w:rPr>
         <w:t>implantação</w:t>
@@ -18179,10 +17982,16 @@
       <w:r>
         <w:rPr>
           <w:rFonts w:ascii="Arial" w:hAnsi="Arial" w:cs="Arial"/>
-          <w:color w:val="2E74B5" w:themeColor="accent1" w:themeShade="BF"/>
           <w:lang w:val="pt-BR"/>
         </w:rPr>
         <w:t>.</w:t>
+      </w:r>
+      <w:r>
+        <w:rPr>
+          <w:rFonts w:ascii="Arial" w:hAnsi="Arial" w:cs="Arial"/>
+          <w:lang w:val="pt-BR"/>
+        </w:rPr>
+        <w:t xml:space="preserve"> (Autores, 2024)</w:t>
       </w:r>
     </w:p>
     <w:p>
@@ -18190,7 +17999,7 @@
         <w:pStyle w:val="Titulo2"/>
         <w:numPr>
           <w:ilvl w:val="1"/>
-          <w:numId w:val="15"/>
+          <w:numId w:val="40"/>
         </w:numPr>
         <w:spacing w:line="360" w:lineRule="auto"/>
         <w:rPr>
@@ -18335,7 +18144,6 @@
           <w:rFonts w:ascii="Arial" w:hAnsi="Arial" w:cs="Arial"/>
           <w:color w:val="2E74B5" w:themeColor="accent1" w:themeShade="BF"/>
         </w:rPr>
-        <w:lastRenderedPageBreak/>
         <w:t xml:space="preserve">Um diagrama de sequência representa interações de objetos organizadas em uma sequência temporal, apresentando os objetos que participam da interação e a sequência das mensagens trocadas. O diagrama de sequência deve validar o diagrama de classes e vice-versa. </w:t>
       </w:r>
     </w:p>
@@ -18416,7 +18224,7 @@
         <w:pStyle w:val="Titulo2"/>
         <w:numPr>
           <w:ilvl w:val="1"/>
-          <w:numId w:val="15"/>
+          <w:numId w:val="40"/>
         </w:numPr>
         <w:spacing w:line="360" w:lineRule="auto"/>
         <w:rPr>
@@ -18520,10 +18328,10 @@
             <v:path o:extrusionok="f" gradientshapeok="t" o:connecttype="rect"/>
             <o:lock v:ext="edit" aspectratio="t"/>
           </v:shapetype>
-          <v:shape id="_x0000_i1025" type="#_x0000_t75" style="width:239.8pt;height:267.95pt" o:ole="" fillcolor="window">
+          <v:shape id="_x0000_i1025" type="#_x0000_t75" style="width:240pt;height:267.75pt" o:ole="" fillcolor="window">
             <v:imagedata r:id="rId13" o:title=""/>
           </v:shape>
-          <o:OLEObject Type="Embed" ProgID="Word.Picture.8" ShapeID="_x0000_i1025" DrawAspect="Content" ObjectID="_1773754706" r:id="rId14"/>
+          <o:OLEObject Type="Embed" ProgID="Word.Picture.8" ShapeID="_x0000_i1025" DrawAspect="Content" ObjectID="_1773774942" r:id="rId14"/>
         </w:object>
       </w:r>
     </w:p>
@@ -18571,7 +18379,7 @@
         <w:pStyle w:val="Titulo2"/>
         <w:numPr>
           <w:ilvl w:val="1"/>
-          <w:numId w:val="15"/>
+          <w:numId w:val="40"/>
         </w:numPr>
         <w:spacing w:line="360" w:lineRule="auto"/>
         <w:rPr>
@@ -18583,7 +18391,6 @@
         <w:rPr>
           <w:rFonts w:cs="Arial"/>
         </w:rPr>
-        <w:lastRenderedPageBreak/>
         <w:t>Diagrama de estados</w:t>
       </w:r>
       <w:bookmarkEnd w:id="23"/>
@@ -18725,7 +18532,7 @@
               </wp:anchor>
             </w:drawing>
           </mc:Choice>
-          <mc:Fallback xmlns:a="http://schemas.openxmlformats.org/drawingml/2006/main" xmlns:a16="http://schemas.microsoft.com/office/drawing/2014/main" xmlns:pic="http://schemas.openxmlformats.org/drawingml/2006/picture" xmlns:a14="http://schemas.microsoft.com/office/drawing/2010/main" xmlns:w16du="http://schemas.microsoft.com/office/word/2023/wordml/word16du">
+          <mc:Fallback xmlns:w16du="http://schemas.microsoft.com/office/word/2023/wordml/word16du" xmlns:a14="http://schemas.microsoft.com/office/drawing/2010/main" xmlns:pic="http://schemas.openxmlformats.org/drawingml/2006/picture" xmlns:a16="http://schemas.microsoft.com/office/drawing/2014/main" xmlns:a="http://schemas.openxmlformats.org/drawingml/2006/main">
             <w:pict w14:anchorId="20E136BA">
               <v:rect id="Rectangle 688" style="position:absolute;margin-left:48.8pt;margin-top:10.3pt;width:324pt;height:162pt;z-index:251659776;visibility:visible;mso-wrap-style:square;mso-width-percent:0;mso-height-percent:0;mso-wrap-distance-left:9pt;mso-wrap-distance-top:0;mso-wrap-distance-right:9pt;mso-wrap-distance-bottom:0;mso-position-horizontal:absolute;mso-position-horizontal-relative:text;mso-position-vertical:absolute;mso-position-vertical-relative:text;mso-width-percent:0;mso-height-percent:0;mso-width-relative:page;mso-height-relative:page;v-text-anchor:top" o:spid="_x0000_s1026" filled="f" w14:anchorId="3D7B10C6" o:gfxdata="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"/>
             </w:pict>
@@ -18861,7 +18668,6 @@
         <w:rPr>
           <w:rFonts w:cs="Arial"/>
         </w:rPr>
-        <w:lastRenderedPageBreak/>
         <w:t xml:space="preserve">6. </w:t>
       </w:r>
       <w:r>
@@ -19208,7 +19014,7 @@
             </wp:anchor>
           </w:drawing>
         </mc:Choice>
-        <mc:Fallback xmlns:a="http://schemas.openxmlformats.org/drawingml/2006/main" xmlns:a14="http://schemas.microsoft.com/office/drawing/2010/main" xmlns:w16du="http://schemas.microsoft.com/office/word/2023/wordml/word16du">
+        <mc:Fallback xmlns:w16du="http://schemas.microsoft.com/office/word/2023/wordml/word16du" xmlns:a14="http://schemas.microsoft.com/office/drawing/2010/main" xmlns:a="http://schemas.openxmlformats.org/drawingml/2006/main">
           <w:pict w14:anchorId="5F0F2DC2">
             <v:line id="Line 1" style="position:absolute;z-index:251657216;visibility:visible;mso-wrap-style:square;mso-width-percent:0;mso-height-percent:0;mso-wrap-distance-left:9pt;mso-wrap-distance-top:0;mso-wrap-distance-right:9pt;mso-wrap-distance-bottom:0;mso-position-horizontal:absolute;mso-position-horizontal-relative:text;mso-position-vertical:absolute;mso-position-vertical-relative:text;mso-width-percent:0;mso-height-percent:0;mso-width-relative:page;mso-height-relative:page" o:spid="_x0000_s1026" o:allowincell="f" from="-.45pt,-3.6pt" to="443.25pt,-3.6pt" w14:anchorId="5027D4D0" o:gfxdata="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">
               <w10:wrap type="topAndBottom"/>
@@ -19373,7 +19179,7 @@
             </wp:anchor>
           </w:drawing>
         </mc:Choice>
-        <mc:Fallback xmlns:a="http://schemas.openxmlformats.org/drawingml/2006/main" xmlns:a14="http://schemas.microsoft.com/office/drawing/2010/main" xmlns:w16du="http://schemas.microsoft.com/office/word/2023/wordml/word16du">
+        <mc:Fallback xmlns:w16du="http://schemas.microsoft.com/office/word/2023/wordml/word16du" xmlns:a14="http://schemas.microsoft.com/office/drawing/2010/main" xmlns:a="http://schemas.openxmlformats.org/drawingml/2006/main">
           <w:pict w14:anchorId="07033CA2">
             <v:line id="Line 2" style="position:absolute;z-index:251658240;visibility:visible;mso-wrap-style:square;mso-width-percent:0;mso-height-percent:0;mso-wrap-distance-left:9pt;mso-wrap-distance-top:0;mso-wrap-distance-right:9pt;mso-wrap-distance-bottom:5.65pt;mso-position-horizontal:absolute;mso-position-horizontal-relative:text;mso-position-vertical:absolute;mso-position-vertical-relative:text;mso-width-percent:0;mso-height-percent:0;mso-width-relative:page;mso-height-relative:page" o:spid="_x0000_s1026" o:allowincell="f" from=".4pt,56.2pt" to="441.6pt,56.2pt" w14:anchorId="48C357A9" o:gfxdata="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">
               <w10:wrap type="topAndBottom"/>
@@ -19591,6 +19397,128 @@
     </w:lvl>
   </w:abstractNum>
   <w:abstractNum w:abstractNumId="2" w15:restartNumberingAfterBreak="0">
+    <w:nsid w:val="08530CC3"/>
+    <w:multiLevelType w:val="multilevel"/>
+    <w:tmpl w:val="89167B5E"/>
+    <w:lvl w:ilvl="0">
+      <w:start w:val="1"/>
+      <w:numFmt w:val="decimal"/>
+      <w:lvlText w:val="%1"/>
+      <w:lvlJc w:val="left"/>
+      <w:pPr>
+        <w:ind w:left="530" w:hanging="530"/>
+      </w:pPr>
+      <w:rPr>
+        <w:rFonts w:hint="default"/>
+        <w:b w:val="0"/>
+      </w:rPr>
+    </w:lvl>
+    <w:lvl w:ilvl="1">
+      <w:start w:val="1"/>
+      <w:numFmt w:val="decimal"/>
+      <w:lvlText w:val="%1.%2"/>
+      <w:lvlJc w:val="left"/>
+      <w:pPr>
+        <w:ind w:left="530" w:hanging="530"/>
+      </w:pPr>
+      <w:rPr>
+        <w:rFonts w:hint="default"/>
+        <w:b w:val="0"/>
+      </w:rPr>
+    </w:lvl>
+    <w:lvl w:ilvl="2">
+      <w:start w:val="2"/>
+      <w:numFmt w:val="decimal"/>
+      <w:lvlText w:val="%1.%2.%3"/>
+      <w:lvlJc w:val="left"/>
+      <w:pPr>
+        <w:ind w:left="720" w:hanging="720"/>
+      </w:pPr>
+      <w:rPr>
+        <w:rFonts w:hint="default"/>
+        <w:b/>
+      </w:rPr>
+    </w:lvl>
+    <w:lvl w:ilvl="3">
+      <w:start w:val="1"/>
+      <w:numFmt w:val="decimal"/>
+      <w:lvlText w:val="%1.%2.%3.%4"/>
+      <w:lvlJc w:val="left"/>
+      <w:pPr>
+        <w:ind w:left="1080" w:hanging="1080"/>
+      </w:pPr>
+      <w:rPr>
+        <w:rFonts w:hint="default"/>
+        <w:b w:val="0"/>
+      </w:rPr>
+    </w:lvl>
+    <w:lvl w:ilvl="4">
+      <w:start w:val="1"/>
+      <w:numFmt w:val="decimal"/>
+      <w:lvlText w:val="%1.%2.%3.%4.%5"/>
+      <w:lvlJc w:val="left"/>
+      <w:pPr>
+        <w:ind w:left="1080" w:hanging="1080"/>
+      </w:pPr>
+      <w:rPr>
+        <w:rFonts w:hint="default"/>
+        <w:b w:val="0"/>
+      </w:rPr>
+    </w:lvl>
+    <w:lvl w:ilvl="5">
+      <w:start w:val="1"/>
+      <w:numFmt w:val="decimal"/>
+      <w:lvlText w:val="%1.%2.%3.%4.%5.%6"/>
+      <w:lvlJc w:val="left"/>
+      <w:pPr>
+        <w:ind w:left="1440" w:hanging="1440"/>
+      </w:pPr>
+      <w:rPr>
+        <w:rFonts w:hint="default"/>
+        <w:b w:val="0"/>
+      </w:rPr>
+    </w:lvl>
+    <w:lvl w:ilvl="6">
+      <w:start w:val="1"/>
+      <w:numFmt w:val="decimal"/>
+      <w:lvlText w:val="%1.%2.%3.%4.%5.%6.%7"/>
+      <w:lvlJc w:val="left"/>
+      <w:pPr>
+        <w:ind w:left="1440" w:hanging="1440"/>
+      </w:pPr>
+      <w:rPr>
+        <w:rFonts w:hint="default"/>
+        <w:b w:val="0"/>
+      </w:rPr>
+    </w:lvl>
+    <w:lvl w:ilvl="7">
+      <w:start w:val="1"/>
+      <w:numFmt w:val="decimal"/>
+      <w:lvlText w:val="%1.%2.%3.%4.%5.%6.%7.%8"/>
+      <w:lvlJc w:val="left"/>
+      <w:pPr>
+        <w:ind w:left="1800" w:hanging="1800"/>
+      </w:pPr>
+      <w:rPr>
+        <w:rFonts w:hint="default"/>
+        <w:b w:val="0"/>
+      </w:rPr>
+    </w:lvl>
+    <w:lvl w:ilvl="8">
+      <w:start w:val="1"/>
+      <w:numFmt w:val="decimal"/>
+      <w:lvlText w:val="%1.%2.%3.%4.%5.%6.%7.%8.%9"/>
+      <w:lvlJc w:val="left"/>
+      <w:pPr>
+        <w:ind w:left="1800" w:hanging="1800"/>
+      </w:pPr>
+      <w:rPr>
+        <w:rFonts w:hint="default"/>
+        <w:b w:val="0"/>
+      </w:rPr>
+    </w:lvl>
+  </w:abstractNum>
+  <w:abstractNum w:abstractNumId="3" w15:restartNumberingAfterBreak="0">
     <w:nsid w:val="0ABDA72F"/>
     <w:multiLevelType w:val="hybridMultilevel"/>
     <w:tmpl w:val="FFFFFFFF"/>
@@ -19676,7 +19604,7 @@
       </w:pPr>
     </w:lvl>
   </w:abstractNum>
-  <w:abstractNum w:abstractNumId="3" w15:restartNumberingAfterBreak="0">
+  <w:abstractNum w:abstractNumId="4" w15:restartNumberingAfterBreak="0">
     <w:nsid w:val="0BD52789"/>
     <w:multiLevelType w:val="hybridMultilevel"/>
     <w:tmpl w:val="362EE7A8"/>
@@ -19765,7 +19693,7 @@
       </w:pPr>
     </w:lvl>
   </w:abstractNum>
-  <w:abstractNum w:abstractNumId="4" w15:restartNumberingAfterBreak="0">
+  <w:abstractNum w:abstractNumId="5" w15:restartNumberingAfterBreak="0">
     <w:nsid w:val="0FDC2D5C"/>
     <w:multiLevelType w:val="hybridMultilevel"/>
     <w:tmpl w:val="57222900"/>
@@ -19856,7 +19784,7 @@
       </w:pPr>
     </w:lvl>
   </w:abstractNum>
-  <w:abstractNum w:abstractNumId="5" w15:restartNumberingAfterBreak="0">
+  <w:abstractNum w:abstractNumId="6" w15:restartNumberingAfterBreak="0">
     <w:nsid w:val="13CBB743"/>
     <w:multiLevelType w:val="hybridMultilevel"/>
     <w:tmpl w:val="FFFFFFFF"/>
@@ -19942,7 +19870,7 @@
       </w:pPr>
     </w:lvl>
   </w:abstractNum>
-  <w:abstractNum w:abstractNumId="6" w15:restartNumberingAfterBreak="0">
+  <w:abstractNum w:abstractNumId="7" w15:restartNumberingAfterBreak="0">
     <w:nsid w:val="171F757A"/>
     <w:multiLevelType w:val="hybridMultilevel"/>
     <w:tmpl w:val="FFFFFFFF"/>
@@ -20028,7 +19956,7 @@
       </w:pPr>
     </w:lvl>
   </w:abstractNum>
-  <w:abstractNum w:abstractNumId="7" w15:restartNumberingAfterBreak="0">
+  <w:abstractNum w:abstractNumId="8" w15:restartNumberingAfterBreak="0">
     <w:nsid w:val="1E235E39"/>
     <w:multiLevelType w:val="hybridMultilevel"/>
     <w:tmpl w:val="FFFFFFFF"/>
@@ -20114,7 +20042,7 @@
       </w:pPr>
     </w:lvl>
   </w:abstractNum>
-  <w:abstractNum w:abstractNumId="8" w15:restartNumberingAfterBreak="0">
+  <w:abstractNum w:abstractNumId="9" w15:restartNumberingAfterBreak="0">
     <w:nsid w:val="22C94160"/>
     <w:multiLevelType w:val="multilevel"/>
     <w:tmpl w:val="79D2D294"/>
@@ -20227,7 +20155,7 @@
       </w:pPr>
     </w:lvl>
   </w:abstractNum>
-  <w:abstractNum w:abstractNumId="9" w15:restartNumberingAfterBreak="0">
+  <w:abstractNum w:abstractNumId="10" w15:restartNumberingAfterBreak="0">
     <w:nsid w:val="2812041F"/>
     <w:multiLevelType w:val="multilevel"/>
     <w:tmpl w:val="17E284E8"/>
@@ -20373,7 +20301,7 @@
       </w:rPr>
     </w:lvl>
   </w:abstractNum>
-  <w:abstractNum w:abstractNumId="10" w15:restartNumberingAfterBreak="0">
+  <w:abstractNum w:abstractNumId="11" w15:restartNumberingAfterBreak="0">
     <w:nsid w:val="2D26441A"/>
     <w:multiLevelType w:val="singleLevel"/>
     <w:tmpl w:val="3272AAC4"/>
@@ -20393,7 +20321,93 @@
       </w:rPr>
     </w:lvl>
   </w:abstractNum>
-  <w:abstractNum w:abstractNumId="11" w15:restartNumberingAfterBreak="0">
+  <w:abstractNum w:abstractNumId="12" w15:restartNumberingAfterBreak="0">
+    <w:nsid w:val="2ED270BA"/>
+    <w:multiLevelType w:val="hybridMultilevel"/>
+    <w:tmpl w:val="E9504900"/>
+    <w:lvl w:ilvl="0" w:tplc="FFFFFFFF">
+      <w:start w:val="1"/>
+      <w:numFmt w:val="decimal"/>
+      <w:lvlText w:val="3.%1."/>
+      <w:lvlJc w:val="left"/>
+      <w:pPr>
+        <w:ind w:left="360" w:hanging="360"/>
+      </w:pPr>
+    </w:lvl>
+    <w:lvl w:ilvl="1" w:tplc="FFFFFFFF" w:tentative="1">
+      <w:start w:val="1"/>
+      <w:numFmt w:val="lowerLetter"/>
+      <w:lvlText w:val="%2."/>
+      <w:lvlJc w:val="left"/>
+      <w:pPr>
+        <w:ind w:left="720" w:hanging="360"/>
+      </w:pPr>
+    </w:lvl>
+    <w:lvl w:ilvl="2" w:tplc="FFFFFFFF" w:tentative="1">
+      <w:start w:val="1"/>
+      <w:numFmt w:val="lowerRoman"/>
+      <w:lvlText w:val="%3."/>
+      <w:lvlJc w:val="right"/>
+      <w:pPr>
+        <w:ind w:left="1440" w:hanging="180"/>
+      </w:pPr>
+    </w:lvl>
+    <w:lvl w:ilvl="3" w:tplc="FFFFFFFF" w:tentative="1">
+      <w:start w:val="1"/>
+      <w:numFmt w:val="decimal"/>
+      <w:lvlText w:val="%4."/>
+      <w:lvlJc w:val="left"/>
+      <w:pPr>
+        <w:ind w:left="2160" w:hanging="360"/>
+      </w:pPr>
+    </w:lvl>
+    <w:lvl w:ilvl="4" w:tplc="FFFFFFFF" w:tentative="1">
+      <w:start w:val="1"/>
+      <w:numFmt w:val="lowerLetter"/>
+      <w:lvlText w:val="%5."/>
+      <w:lvlJc w:val="left"/>
+      <w:pPr>
+        <w:ind w:left="2880" w:hanging="360"/>
+      </w:pPr>
+    </w:lvl>
+    <w:lvl w:ilvl="5" w:tplc="FFFFFFFF" w:tentative="1">
+      <w:start w:val="1"/>
+      <w:numFmt w:val="lowerRoman"/>
+      <w:lvlText w:val="%6."/>
+      <w:lvlJc w:val="right"/>
+      <w:pPr>
+        <w:ind w:left="3600" w:hanging="180"/>
+      </w:pPr>
+    </w:lvl>
+    <w:lvl w:ilvl="6" w:tplc="FFFFFFFF" w:tentative="1">
+      <w:start w:val="1"/>
+      <w:numFmt w:val="decimal"/>
+      <w:lvlText w:val="%7."/>
+      <w:lvlJc w:val="left"/>
+      <w:pPr>
+        <w:ind w:left="4320" w:hanging="360"/>
+      </w:pPr>
+    </w:lvl>
+    <w:lvl w:ilvl="7" w:tplc="FFFFFFFF" w:tentative="1">
+      <w:start w:val="1"/>
+      <w:numFmt w:val="lowerLetter"/>
+      <w:lvlText w:val="%8."/>
+      <w:lvlJc w:val="left"/>
+      <w:pPr>
+        <w:ind w:left="5040" w:hanging="360"/>
+      </w:pPr>
+    </w:lvl>
+    <w:lvl w:ilvl="8" w:tplc="FFFFFFFF" w:tentative="1">
+      <w:start w:val="1"/>
+      <w:numFmt w:val="lowerRoman"/>
+      <w:lvlText w:val="%9."/>
+      <w:lvlJc w:val="right"/>
+      <w:pPr>
+        <w:ind w:left="5760" w:hanging="180"/>
+      </w:pPr>
+    </w:lvl>
+  </w:abstractNum>
+  <w:abstractNum w:abstractNumId="13" w15:restartNumberingAfterBreak="0">
     <w:nsid w:val="30EC7C62"/>
     <w:multiLevelType w:val="singleLevel"/>
     <w:tmpl w:val="D0C48F70"/>
@@ -20413,7 +20427,7 @@
       </w:rPr>
     </w:lvl>
   </w:abstractNum>
-  <w:abstractNum w:abstractNumId="12" w15:restartNumberingAfterBreak="0">
+  <w:abstractNum w:abstractNumId="14" w15:restartNumberingAfterBreak="0">
     <w:nsid w:val="331D0E26"/>
     <w:multiLevelType w:val="hybridMultilevel"/>
     <w:tmpl w:val="FFFFFFFF"/>
@@ -20499,7 +20513,7 @@
       </w:pPr>
     </w:lvl>
   </w:abstractNum>
-  <w:abstractNum w:abstractNumId="13" w15:restartNumberingAfterBreak="0">
+  <w:abstractNum w:abstractNumId="15" w15:restartNumberingAfterBreak="0">
     <w:nsid w:val="341C62DB"/>
     <w:multiLevelType w:val="singleLevel"/>
     <w:tmpl w:val="F0C8F220"/>
@@ -20519,7 +20533,7 @@
       </w:rPr>
     </w:lvl>
   </w:abstractNum>
-  <w:abstractNum w:abstractNumId="14" w15:restartNumberingAfterBreak="0">
+  <w:abstractNum w:abstractNumId="16" w15:restartNumberingAfterBreak="0">
     <w:nsid w:val="39EC4D9D"/>
     <w:multiLevelType w:val="hybridMultilevel"/>
     <w:tmpl w:val="44B8A8CC"/>
@@ -20638,7 +20652,120 @@
       </w:pPr>
     </w:lvl>
   </w:abstractNum>
-  <w:abstractNum w:abstractNumId="15" w15:restartNumberingAfterBreak="0">
+  <w:abstractNum w:abstractNumId="17" w15:restartNumberingAfterBreak="0">
+    <w:nsid w:val="3EDD6337"/>
+    <w:multiLevelType w:val="multilevel"/>
+    <w:tmpl w:val="8660B13E"/>
+    <w:lvl w:ilvl="0">
+      <w:start w:val="1"/>
+      <w:numFmt w:val="decimal"/>
+      <w:lvlText w:val="5.%1."/>
+      <w:lvlJc w:val="left"/>
+      <w:pPr>
+        <w:ind w:left="360" w:hanging="360"/>
+      </w:pPr>
+      <w:rPr>
+        <w:rFonts w:hint="default"/>
+      </w:rPr>
+    </w:lvl>
+    <w:lvl w:ilvl="1">
+      <w:start w:val="1"/>
+      <w:numFmt w:val="decimal"/>
+      <w:lvlText w:val="%1.%2."/>
+      <w:lvlJc w:val="left"/>
+      <w:pPr>
+        <w:ind w:left="1068" w:hanging="720"/>
+      </w:pPr>
+      <w:rPr>
+        <w:rFonts w:hint="default"/>
+      </w:rPr>
+    </w:lvl>
+    <w:lvl w:ilvl="2">
+      <w:start w:val="1"/>
+      <w:numFmt w:val="decimal"/>
+      <w:lvlText w:val="%1.%2.%3."/>
+      <w:lvlJc w:val="left"/>
+      <w:pPr>
+        <w:ind w:left="1416" w:hanging="720"/>
+      </w:pPr>
+      <w:rPr>
+        <w:rFonts w:hint="default"/>
+      </w:rPr>
+    </w:lvl>
+    <w:lvl w:ilvl="3">
+      <w:start w:val="1"/>
+      <w:numFmt w:val="decimal"/>
+      <w:lvlText w:val="%1.%2.%3.%4."/>
+      <w:lvlJc w:val="left"/>
+      <w:pPr>
+        <w:ind w:left="2124" w:hanging="1080"/>
+      </w:pPr>
+      <w:rPr>
+        <w:rFonts w:hint="default"/>
+      </w:rPr>
+    </w:lvl>
+    <w:lvl w:ilvl="4">
+      <w:start w:val="1"/>
+      <w:numFmt w:val="decimal"/>
+      <w:lvlText w:val="%1.%2.%3.%4.%5."/>
+      <w:lvlJc w:val="left"/>
+      <w:pPr>
+        <w:ind w:left="2832" w:hanging="1440"/>
+      </w:pPr>
+      <w:rPr>
+        <w:rFonts w:hint="default"/>
+      </w:rPr>
+    </w:lvl>
+    <w:lvl w:ilvl="5">
+      <w:start w:val="1"/>
+      <w:numFmt w:val="decimal"/>
+      <w:lvlText w:val="%1.%2.%3.%4.%5.%6."/>
+      <w:lvlJc w:val="left"/>
+      <w:pPr>
+        <w:ind w:left="3180" w:hanging="1440"/>
+      </w:pPr>
+      <w:rPr>
+        <w:rFonts w:hint="default"/>
+      </w:rPr>
+    </w:lvl>
+    <w:lvl w:ilvl="6">
+      <w:start w:val="1"/>
+      <w:numFmt w:val="decimal"/>
+      <w:lvlText w:val="%1.%2.%3.%4.%5.%6.%7."/>
+      <w:lvlJc w:val="left"/>
+      <w:pPr>
+        <w:ind w:left="3888" w:hanging="1800"/>
+      </w:pPr>
+      <w:rPr>
+        <w:rFonts w:hint="default"/>
+      </w:rPr>
+    </w:lvl>
+    <w:lvl w:ilvl="7">
+      <w:start w:val="1"/>
+      <w:numFmt w:val="decimal"/>
+      <w:lvlText w:val="%1.%2.%3.%4.%5.%6.%7.%8."/>
+      <w:lvlJc w:val="left"/>
+      <w:pPr>
+        <w:ind w:left="4596" w:hanging="2160"/>
+      </w:pPr>
+      <w:rPr>
+        <w:rFonts w:hint="default"/>
+      </w:rPr>
+    </w:lvl>
+    <w:lvl w:ilvl="8">
+      <w:start w:val="1"/>
+      <w:numFmt w:val="decimal"/>
+      <w:lvlText w:val="%1.%2.%3.%4.%5.%6.%7.%8.%9."/>
+      <w:lvlJc w:val="left"/>
+      <w:pPr>
+        <w:ind w:left="4944" w:hanging="2160"/>
+      </w:pPr>
+      <w:rPr>
+        <w:rFonts w:hint="default"/>
+      </w:rPr>
+    </w:lvl>
+  </w:abstractNum>
+  <w:abstractNum w:abstractNumId="18" w15:restartNumberingAfterBreak="0">
     <w:nsid w:val="45940E1B"/>
     <w:multiLevelType w:val="singleLevel"/>
     <w:tmpl w:val="65B42CDA"/>
@@ -20675,7 +20802,7 @@
       </w:rPr>
     </w:lvl>
   </w:abstractNum>
-  <w:abstractNum w:abstractNumId="16" w15:restartNumberingAfterBreak="0">
+  <w:abstractNum w:abstractNumId="19" w15:restartNumberingAfterBreak="0">
     <w:nsid w:val="475B2598"/>
     <w:multiLevelType w:val="singleLevel"/>
     <w:tmpl w:val="58461154"/>
@@ -20712,7 +20839,120 @@
       </w:rPr>
     </w:lvl>
   </w:abstractNum>
-  <w:abstractNum w:abstractNumId="17" w15:restartNumberingAfterBreak="0">
+  <w:abstractNum w:abstractNumId="20" w15:restartNumberingAfterBreak="0">
+    <w:nsid w:val="47CA5D57"/>
+    <w:multiLevelType w:val="multilevel"/>
+    <w:tmpl w:val="60369424"/>
+    <w:lvl w:ilvl="0">
+      <w:start w:val="5"/>
+      <w:numFmt w:val="decimal"/>
+      <w:lvlText w:val="%1."/>
+      <w:lvlJc w:val="left"/>
+      <w:pPr>
+        <w:ind w:left="360" w:hanging="360"/>
+      </w:pPr>
+      <w:rPr>
+        <w:rFonts w:hint="default"/>
+      </w:rPr>
+    </w:lvl>
+    <w:lvl w:ilvl="1">
+      <w:start w:val="1"/>
+      <w:numFmt w:val="decimal"/>
+      <w:lvlText w:val="%1.%2."/>
+      <w:lvlJc w:val="left"/>
+      <w:pPr>
+        <w:ind w:left="1068" w:hanging="720"/>
+      </w:pPr>
+      <w:rPr>
+        <w:rFonts w:hint="default"/>
+      </w:rPr>
+    </w:lvl>
+    <w:lvl w:ilvl="2">
+      <w:start w:val="1"/>
+      <w:numFmt w:val="decimal"/>
+      <w:lvlText w:val="%1.%2.%3."/>
+      <w:lvlJc w:val="left"/>
+      <w:pPr>
+        <w:ind w:left="1416" w:hanging="720"/>
+      </w:pPr>
+      <w:rPr>
+        <w:rFonts w:hint="default"/>
+      </w:rPr>
+    </w:lvl>
+    <w:lvl w:ilvl="3">
+      <w:start w:val="1"/>
+      <w:numFmt w:val="decimal"/>
+      <w:lvlText w:val="%1.%2.%3.%4."/>
+      <w:lvlJc w:val="left"/>
+      <w:pPr>
+        <w:ind w:left="2124" w:hanging="1080"/>
+      </w:pPr>
+      <w:rPr>
+        <w:rFonts w:hint="default"/>
+      </w:rPr>
+    </w:lvl>
+    <w:lvl w:ilvl="4">
+      <w:start w:val="1"/>
+      <w:numFmt w:val="decimal"/>
+      <w:lvlText w:val="%1.%2.%3.%4.%5."/>
+      <w:lvlJc w:val="left"/>
+      <w:pPr>
+        <w:ind w:left="2832" w:hanging="1440"/>
+      </w:pPr>
+      <w:rPr>
+        <w:rFonts w:hint="default"/>
+      </w:rPr>
+    </w:lvl>
+    <w:lvl w:ilvl="5">
+      <w:start w:val="1"/>
+      <w:numFmt w:val="decimal"/>
+      <w:lvlText w:val="%1.%2.%3.%4.%5.%6."/>
+      <w:lvlJc w:val="left"/>
+      <w:pPr>
+        <w:ind w:left="3180" w:hanging="1440"/>
+      </w:pPr>
+      <w:rPr>
+        <w:rFonts w:hint="default"/>
+      </w:rPr>
+    </w:lvl>
+    <w:lvl w:ilvl="6">
+      <w:start w:val="1"/>
+      <w:numFmt w:val="decimal"/>
+      <w:lvlText w:val="%1.%2.%3.%4.%5.%6.%7."/>
+      <w:lvlJc w:val="left"/>
+      <w:pPr>
+        <w:ind w:left="3888" w:hanging="1800"/>
+      </w:pPr>
+      <w:rPr>
+        <w:rFonts w:hint="default"/>
+      </w:rPr>
+    </w:lvl>
+    <w:lvl w:ilvl="7">
+      <w:start w:val="1"/>
+      <w:numFmt w:val="decimal"/>
+      <w:lvlText w:val="%1.%2.%3.%4.%5.%6.%7.%8."/>
+      <w:lvlJc w:val="left"/>
+      <w:pPr>
+        <w:ind w:left="4596" w:hanging="2160"/>
+      </w:pPr>
+      <w:rPr>
+        <w:rFonts w:hint="default"/>
+      </w:rPr>
+    </w:lvl>
+    <w:lvl w:ilvl="8">
+      <w:start w:val="1"/>
+      <w:numFmt w:val="decimal"/>
+      <w:lvlText w:val="%1.%2.%3.%4.%5.%6.%7.%8.%9."/>
+      <w:lvlJc w:val="left"/>
+      <w:pPr>
+        <w:ind w:left="4944" w:hanging="2160"/>
+      </w:pPr>
+      <w:rPr>
+        <w:rFonts w:hint="default"/>
+      </w:rPr>
+    </w:lvl>
+  </w:abstractNum>
+  <w:abstractNum w:abstractNumId="21" w15:restartNumberingAfterBreak="0">
     <w:nsid w:val="48727A3E"/>
     <w:multiLevelType w:val="singleLevel"/>
     <w:tmpl w:val="94E45EE4"/>
@@ -20730,7 +20970,7 @@
       </w:pPr>
     </w:lvl>
   </w:abstractNum>
-  <w:abstractNum w:abstractNumId="18" w15:restartNumberingAfterBreak="0">
+  <w:abstractNum w:abstractNumId="22" w15:restartNumberingAfterBreak="0">
     <w:nsid w:val="493D242F"/>
     <w:multiLevelType w:val="hybridMultilevel"/>
     <w:tmpl w:val="FFFFFFFF"/>
@@ -20816,7 +21056,7 @@
       </w:pPr>
     </w:lvl>
   </w:abstractNum>
-  <w:abstractNum w:abstractNumId="19" w15:restartNumberingAfterBreak="0">
+  <w:abstractNum w:abstractNumId="23" w15:restartNumberingAfterBreak="0">
     <w:nsid w:val="4E251755"/>
     <w:multiLevelType w:val="multilevel"/>
     <w:tmpl w:val="FCB8B916"/>
@@ -20902,7 +21142,7 @@
       </w:pPr>
     </w:lvl>
   </w:abstractNum>
-  <w:abstractNum w:abstractNumId="20" w15:restartNumberingAfterBreak="0">
+  <w:abstractNum w:abstractNumId="24" w15:restartNumberingAfterBreak="0">
     <w:nsid w:val="519A58BA"/>
     <w:multiLevelType w:val="hybridMultilevel"/>
     <w:tmpl w:val="FFFFFFFF"/>
@@ -20988,7 +21228,7 @@
       </w:pPr>
     </w:lvl>
   </w:abstractNum>
-  <w:abstractNum w:abstractNumId="21" w15:restartNumberingAfterBreak="0">
+  <w:abstractNum w:abstractNumId="25" w15:restartNumberingAfterBreak="0">
     <w:nsid w:val="53D13361"/>
     <w:multiLevelType w:val="multilevel"/>
     <w:tmpl w:val="B49A0C00"/>
@@ -21137,7 +21377,7 @@
       </w:rPr>
     </w:lvl>
   </w:abstractNum>
-  <w:abstractNum w:abstractNumId="22" w15:restartNumberingAfterBreak="0">
+  <w:abstractNum w:abstractNumId="26" w15:restartNumberingAfterBreak="0">
     <w:nsid w:val="550C6F02"/>
     <w:multiLevelType w:val="multilevel"/>
     <w:tmpl w:val="165E9762"/>
@@ -21253,7 +21493,7 @@
       </w:pPr>
     </w:lvl>
   </w:abstractNum>
-  <w:abstractNum w:abstractNumId="23" w15:restartNumberingAfterBreak="0">
+  <w:abstractNum w:abstractNumId="27" w15:restartNumberingAfterBreak="0">
     <w:nsid w:val="562E61EF"/>
     <w:multiLevelType w:val="hybridMultilevel"/>
     <w:tmpl w:val="FFFFFFFF"/>
@@ -21339,7 +21579,96 @@
       </w:pPr>
     </w:lvl>
   </w:abstractNum>
-  <w:abstractNum w:abstractNumId="24" w15:restartNumberingAfterBreak="0">
+  <w:abstractNum w:abstractNumId="28" w15:restartNumberingAfterBreak="0">
+    <w:nsid w:val="5DC234E9"/>
+    <w:multiLevelType w:val="hybridMultilevel"/>
+    <w:tmpl w:val="7E3067D2"/>
+    <w:lvl w:ilvl="0" w:tplc="3AEE4F8E">
+      <w:start w:val="1"/>
+      <w:numFmt w:val="decimal"/>
+      <w:lvlText w:val="4.%1."/>
+      <w:lvlJc w:val="left"/>
+      <w:pPr>
+        <w:ind w:left="360" w:hanging="360"/>
+      </w:pPr>
+      <w:rPr>
+        <w:rFonts w:hint="default"/>
+      </w:rPr>
+    </w:lvl>
+    <w:lvl w:ilvl="1" w:tplc="04160019" w:tentative="1">
+      <w:start w:val="1"/>
+      <w:numFmt w:val="lowerLetter"/>
+      <w:lvlText w:val="%2."/>
+      <w:lvlJc w:val="left"/>
+      <w:pPr>
+        <w:ind w:left="1080" w:hanging="360"/>
+      </w:pPr>
+    </w:lvl>
+    <w:lvl w:ilvl="2" w:tplc="0416001B" w:tentative="1">
+      <w:start w:val="1"/>
+      <w:numFmt w:val="lowerRoman"/>
+      <w:lvlText w:val="%3."/>
+      <w:lvlJc w:val="right"/>
+      <w:pPr>
+        <w:ind w:left="1800" w:hanging="180"/>
+      </w:pPr>
+    </w:lvl>
+    <w:lvl w:ilvl="3" w:tplc="0416000F" w:tentative="1">
+      <w:start w:val="1"/>
+      <w:numFmt w:val="decimal"/>
+      <w:lvlText w:val="%4."/>
+      <w:lvlJc w:val="left"/>
+      <w:pPr>
+        <w:ind w:left="2520" w:hanging="360"/>
+      </w:pPr>
+    </w:lvl>
+    <w:lvl w:ilvl="4" w:tplc="04160019" w:tentative="1">
+      <w:start w:val="1"/>
+      <w:numFmt w:val="lowerLetter"/>
+      <w:lvlText w:val="%5."/>
+      <w:lvlJc w:val="left"/>
+      <w:pPr>
+        <w:ind w:left="3240" w:hanging="360"/>
+      </w:pPr>
+    </w:lvl>
+    <w:lvl w:ilvl="5" w:tplc="0416001B" w:tentative="1">
+      <w:start w:val="1"/>
+      <w:numFmt w:val="lowerRoman"/>
+      <w:lvlText w:val="%6."/>
+      <w:lvlJc w:val="right"/>
+      <w:pPr>
+        <w:ind w:left="3960" w:hanging="180"/>
+      </w:pPr>
+    </w:lvl>
+    <w:lvl w:ilvl="6" w:tplc="0416000F" w:tentative="1">
+      <w:start w:val="1"/>
+      <w:numFmt w:val="decimal"/>
+      <w:lvlText w:val="%7."/>
+      <w:lvlJc w:val="left"/>
+      <w:pPr>
+        <w:ind w:left="4680" w:hanging="360"/>
+      </w:pPr>
+    </w:lvl>
+    <w:lvl w:ilvl="7" w:tplc="04160019" w:tentative="1">
+      <w:start w:val="1"/>
+      <w:numFmt w:val="lowerLetter"/>
+      <w:lvlText w:val="%8."/>
+      <w:lvlJc w:val="left"/>
+      <w:pPr>
+        <w:ind w:left="5400" w:hanging="360"/>
+      </w:pPr>
+    </w:lvl>
+    <w:lvl w:ilvl="8" w:tplc="0416001B" w:tentative="1">
+      <w:start w:val="1"/>
+      <w:numFmt w:val="lowerRoman"/>
+      <w:lvlText w:val="%9."/>
+      <w:lvlJc w:val="right"/>
+      <w:pPr>
+        <w:ind w:left="6120" w:hanging="180"/>
+      </w:pPr>
+    </w:lvl>
+  </w:abstractNum>
+  <w:abstractNum w:abstractNumId="29" w15:restartNumberingAfterBreak="0">
     <w:nsid w:val="6024B89C"/>
     <w:multiLevelType w:val="hybridMultilevel"/>
     <w:tmpl w:val="FFFFFFFF"/>
@@ -21425,7 +21754,96 @@
       </w:pPr>
     </w:lvl>
   </w:abstractNum>
-  <w:abstractNum w:abstractNumId="25" w15:restartNumberingAfterBreak="0">
+  <w:abstractNum w:abstractNumId="30" w15:restartNumberingAfterBreak="0">
+    <w:nsid w:val="61500B46"/>
+    <w:multiLevelType w:val="hybridMultilevel"/>
+    <w:tmpl w:val="71F67172"/>
+    <w:lvl w:ilvl="0" w:tplc="3AEE4F8E">
+      <w:start w:val="1"/>
+      <w:numFmt w:val="decimal"/>
+      <w:lvlText w:val="4.%1."/>
+      <w:lvlJc w:val="left"/>
+      <w:pPr>
+        <w:ind w:left="720" w:hanging="360"/>
+      </w:pPr>
+      <w:rPr>
+        <w:rFonts w:hint="default"/>
+      </w:rPr>
+    </w:lvl>
+    <w:lvl w:ilvl="1" w:tplc="04160019" w:tentative="1">
+      <w:start w:val="1"/>
+      <w:numFmt w:val="lowerLetter"/>
+      <w:lvlText w:val="%2."/>
+      <w:lvlJc w:val="left"/>
+      <w:pPr>
+        <w:ind w:left="1440" w:hanging="360"/>
+      </w:pPr>
+    </w:lvl>
+    <w:lvl w:ilvl="2" w:tplc="0416001B" w:tentative="1">
+      <w:start w:val="1"/>
+      <w:numFmt w:val="lowerRoman"/>
+      <w:lvlText w:val="%3."/>
+      <w:lvlJc w:val="right"/>
+      <w:pPr>
+        <w:ind w:left="2160" w:hanging="180"/>
+      </w:pPr>
+    </w:lvl>
+    <w:lvl w:ilvl="3" w:tplc="0416000F" w:tentative="1">
+      <w:start w:val="1"/>
+      <w:numFmt w:val="decimal"/>
+      <w:lvlText w:val="%4."/>
+      <w:lvlJc w:val="left"/>
+      <w:pPr>
+        <w:ind w:left="2880" w:hanging="360"/>
+      </w:pPr>
+    </w:lvl>
+    <w:lvl w:ilvl="4" w:tplc="04160019" w:tentative="1">
+      <w:start w:val="1"/>
+      <w:numFmt w:val="lowerLetter"/>
+      <w:lvlText w:val="%5."/>
+      <w:lvlJc w:val="left"/>
+      <w:pPr>
+        <w:ind w:left="3600" w:hanging="360"/>
+      </w:pPr>
+    </w:lvl>
+    <w:lvl w:ilvl="5" w:tplc="0416001B" w:tentative="1">
+      <w:start w:val="1"/>
+      <w:numFmt w:val="lowerRoman"/>
+      <w:lvlText w:val="%6."/>
+      <w:lvlJc w:val="right"/>
+      <w:pPr>
+        <w:ind w:left="4320" w:hanging="180"/>
+      </w:pPr>
+    </w:lvl>
+    <w:lvl w:ilvl="6" w:tplc="0416000F" w:tentative="1">
+      <w:start w:val="1"/>
+      <w:numFmt w:val="decimal"/>
+      <w:lvlText w:val="%7."/>
+      <w:lvlJc w:val="left"/>
+      <w:pPr>
+        <w:ind w:left="5040" w:hanging="360"/>
+      </w:pPr>
+    </w:lvl>
+    <w:lvl w:ilvl="7" w:tplc="04160019" w:tentative="1">
+      <w:start w:val="1"/>
+      <w:numFmt w:val="lowerLetter"/>
+      <w:lvlText w:val="%8."/>
+      <w:lvlJc w:val="left"/>
+      <w:pPr>
+        <w:ind w:left="5760" w:hanging="360"/>
+      </w:pPr>
+    </w:lvl>
+    <w:lvl w:ilvl="8" w:tplc="0416001B" w:tentative="1">
+      <w:start w:val="1"/>
+      <w:numFmt w:val="lowerRoman"/>
+      <w:lvlText w:val="%9."/>
+      <w:lvlJc w:val="right"/>
+      <w:pPr>
+        <w:ind w:left="6480" w:hanging="180"/>
+      </w:pPr>
+    </w:lvl>
+  </w:abstractNum>
+  <w:abstractNum w:abstractNumId="31" w15:restartNumberingAfterBreak="0">
     <w:nsid w:val="64F4A06F"/>
     <w:multiLevelType w:val="hybridMultilevel"/>
     <w:tmpl w:val="FFFFFFFF"/>
@@ -21511,7 +21929,7 @@
       </w:pPr>
     </w:lvl>
   </w:abstractNum>
-  <w:abstractNum w:abstractNumId="26" w15:restartNumberingAfterBreak="0">
+  <w:abstractNum w:abstractNumId="32" w15:restartNumberingAfterBreak="0">
     <w:nsid w:val="664F37CA"/>
     <w:multiLevelType w:val="hybridMultilevel"/>
     <w:tmpl w:val="362EE7A8"/>
@@ -21600,7 +22018,7 @@
       </w:pPr>
     </w:lvl>
   </w:abstractNum>
-  <w:abstractNum w:abstractNumId="27" w15:restartNumberingAfterBreak="0">
+  <w:abstractNum w:abstractNumId="33" w15:restartNumberingAfterBreak="0">
     <w:nsid w:val="67E92F1C"/>
     <w:multiLevelType w:val="hybridMultilevel"/>
     <w:tmpl w:val="FFFFFFFF"/>
@@ -21686,7 +22104,7 @@
       </w:pPr>
     </w:lvl>
   </w:abstractNum>
-  <w:abstractNum w:abstractNumId="28" w15:restartNumberingAfterBreak="0">
+  <w:abstractNum w:abstractNumId="34" w15:restartNumberingAfterBreak="0">
     <w:nsid w:val="6A865311"/>
     <w:multiLevelType w:val="singleLevel"/>
     <w:tmpl w:val="9B8021B8"/>
@@ -21706,7 +22124,7 @@
       </w:rPr>
     </w:lvl>
   </w:abstractNum>
-  <w:abstractNum w:abstractNumId="29" w15:restartNumberingAfterBreak="0">
+  <w:abstractNum w:abstractNumId="35" w15:restartNumberingAfterBreak="0">
     <w:nsid w:val="6FACD26C"/>
     <w:multiLevelType w:val="hybridMultilevel"/>
     <w:tmpl w:val="FFFFFFFF"/>
@@ -21792,7 +22210,7 @@
       </w:pPr>
     </w:lvl>
   </w:abstractNum>
-  <w:abstractNum w:abstractNumId="30" w15:restartNumberingAfterBreak="0">
+  <w:abstractNum w:abstractNumId="36" w15:restartNumberingAfterBreak="0">
     <w:nsid w:val="6FAD06C8"/>
     <w:multiLevelType w:val="multilevel"/>
     <w:tmpl w:val="CE7058B0"/>
@@ -21905,10 +22323,10 @@
       </w:rPr>
     </w:lvl>
   </w:abstractNum>
-  <w:abstractNum w:abstractNumId="31" w15:restartNumberingAfterBreak="0">
+  <w:abstractNum w:abstractNumId="37" w15:restartNumberingAfterBreak="0">
     <w:nsid w:val="700F406D"/>
     <w:multiLevelType w:val="hybridMultilevel"/>
-    <w:tmpl w:val="B1EE7534"/>
+    <w:tmpl w:val="E8E654A6"/>
     <w:lvl w:ilvl="0" w:tplc="C8B44240">
       <w:start w:val="1"/>
       <w:numFmt w:val="decimal"/>
@@ -21918,7 +22336,7 @@
         <w:ind w:left="360" w:hanging="360"/>
       </w:pPr>
     </w:lvl>
-    <w:lvl w:ilvl="1" w:tplc="EB966B66" w:tentative="1">
+    <w:lvl w:ilvl="1" w:tplc="EB966B66">
       <w:start w:val="1"/>
       <w:numFmt w:val="lowerLetter"/>
       <w:lvlText w:val="%2."/>
@@ -21927,7 +22345,7 @@
         <w:ind w:left="720" w:hanging="360"/>
       </w:pPr>
     </w:lvl>
-    <w:lvl w:ilvl="2" w:tplc="8E96A4C0" w:tentative="1">
+    <w:lvl w:ilvl="2" w:tplc="8E96A4C0">
       <w:start w:val="1"/>
       <w:numFmt w:val="lowerRoman"/>
       <w:lvlText w:val="%3."/>
@@ -21991,7 +22409,96 @@
       </w:pPr>
     </w:lvl>
   </w:abstractNum>
-  <w:abstractNum w:abstractNumId="32" w15:restartNumberingAfterBreak="0">
+  <w:abstractNum w:abstractNumId="38" w15:restartNumberingAfterBreak="0">
+    <w:nsid w:val="78592E12"/>
+    <w:multiLevelType w:val="hybridMultilevel"/>
+    <w:tmpl w:val="308CBE74"/>
+    <w:lvl w:ilvl="0" w:tplc="AE8A93F4">
+      <w:start w:val="5"/>
+      <w:numFmt w:val="decimal"/>
+      <w:lvlText w:val="4.%1."/>
+      <w:lvlJc w:val="left"/>
+      <w:pPr>
+        <w:ind w:left="360" w:hanging="360"/>
+      </w:pPr>
+      <w:rPr>
+        <w:rFonts w:hint="default"/>
+      </w:rPr>
+    </w:lvl>
+    <w:lvl w:ilvl="1" w:tplc="04160019" w:tentative="1">
+      <w:start w:val="1"/>
+      <w:numFmt w:val="lowerLetter"/>
+      <w:lvlText w:val="%2."/>
+      <w:lvlJc w:val="left"/>
+      <w:pPr>
+        <w:ind w:left="1440" w:hanging="360"/>
+      </w:pPr>
+    </w:lvl>
+    <w:lvl w:ilvl="2" w:tplc="0416001B" w:tentative="1">
+      <w:start w:val="1"/>
+      <w:numFmt w:val="lowerRoman"/>
+      <w:lvlText w:val="%3."/>
+      <w:lvlJc w:val="right"/>
+      <w:pPr>
+        <w:ind w:left="2160" w:hanging="180"/>
+      </w:pPr>
+    </w:lvl>
+    <w:lvl w:ilvl="3" w:tplc="0416000F" w:tentative="1">
+      <w:start w:val="1"/>
+      <w:numFmt w:val="decimal"/>
+      <w:lvlText w:val="%4."/>
+      <w:lvlJc w:val="left"/>
+      <w:pPr>
+        <w:ind w:left="2880" w:hanging="360"/>
+      </w:pPr>
+    </w:lvl>
+    <w:lvl w:ilvl="4" w:tplc="04160019" w:tentative="1">
+      <w:start w:val="1"/>
+      <w:numFmt w:val="lowerLetter"/>
+      <w:lvlText w:val="%5."/>
+      <w:lvlJc w:val="left"/>
+      <w:pPr>
+        <w:ind w:left="3600" w:hanging="360"/>
+      </w:pPr>
+    </w:lvl>
+    <w:lvl w:ilvl="5" w:tplc="0416001B" w:tentative="1">
+      <w:start w:val="1"/>
+      <w:numFmt w:val="lowerRoman"/>
+      <w:lvlText w:val="%6."/>
+      <w:lvlJc w:val="right"/>
+      <w:pPr>
+        <w:ind w:left="4320" w:hanging="180"/>
+      </w:pPr>
+    </w:lvl>
+    <w:lvl w:ilvl="6" w:tplc="0416000F" w:tentative="1">
+      <w:start w:val="1"/>
+      <w:numFmt w:val="decimal"/>
+      <w:lvlText w:val="%7."/>
+      <w:lvlJc w:val="left"/>
+      <w:pPr>
+        <w:ind w:left="5040" w:hanging="360"/>
+      </w:pPr>
+    </w:lvl>
+    <w:lvl w:ilvl="7" w:tplc="04160019" w:tentative="1">
+      <w:start w:val="1"/>
+      <w:numFmt w:val="lowerLetter"/>
+      <w:lvlText w:val="%8."/>
+      <w:lvlJc w:val="left"/>
+      <w:pPr>
+        <w:ind w:left="5760" w:hanging="360"/>
+      </w:pPr>
+    </w:lvl>
+    <w:lvl w:ilvl="8" w:tplc="0416001B" w:tentative="1">
+      <w:start w:val="1"/>
+      <w:numFmt w:val="lowerRoman"/>
+      <w:lvlText w:val="%9."/>
+      <w:lvlJc w:val="right"/>
+      <w:pPr>
+        <w:ind w:left="6480" w:hanging="180"/>
+      </w:pPr>
+    </w:lvl>
+  </w:abstractNum>
+  <w:abstractNum w:abstractNumId="39" w15:restartNumberingAfterBreak="0">
     <w:nsid w:val="786CC71B"/>
     <w:multiLevelType w:val="hybridMultilevel"/>
     <w:tmpl w:val="FFFFFFFF"/>
@@ -22077,7 +22584,301 @@
       </w:pPr>
     </w:lvl>
   </w:abstractNum>
-  <w:abstractNum w:abstractNumId="33" w15:restartNumberingAfterBreak="0">
+  <w:abstractNum w:abstractNumId="40" w15:restartNumberingAfterBreak="0">
+    <w:nsid w:val="7A4A30E9"/>
+    <w:multiLevelType w:val="hybridMultilevel"/>
+    <w:tmpl w:val="3712210E"/>
+    <w:lvl w:ilvl="0" w:tplc="0416000F">
+      <w:start w:val="1"/>
+      <w:numFmt w:val="decimal"/>
+      <w:lvlText w:val="%1."/>
+      <w:lvlJc w:val="left"/>
+      <w:pPr>
+        <w:ind w:left="720" w:hanging="360"/>
+      </w:pPr>
+    </w:lvl>
+    <w:lvl w:ilvl="1" w:tplc="04160019" w:tentative="1">
+      <w:start w:val="1"/>
+      <w:numFmt w:val="lowerLetter"/>
+      <w:lvlText w:val="%2."/>
+      <w:lvlJc w:val="left"/>
+      <w:pPr>
+        <w:ind w:left="1440" w:hanging="360"/>
+      </w:pPr>
+    </w:lvl>
+    <w:lvl w:ilvl="2" w:tplc="0416001B" w:tentative="1">
+      <w:start w:val="1"/>
+      <w:numFmt w:val="lowerRoman"/>
+      <w:lvlText w:val="%3."/>
+      <w:lvlJc w:val="right"/>
+      <w:pPr>
+        <w:ind w:left="2160" w:hanging="180"/>
+      </w:pPr>
+    </w:lvl>
+    <w:lvl w:ilvl="3" w:tplc="0416000F" w:tentative="1">
+      <w:start w:val="1"/>
+      <w:numFmt w:val="decimal"/>
+      <w:lvlText w:val="%4."/>
+      <w:lvlJc w:val="left"/>
+      <w:pPr>
+        <w:ind w:left="2880" w:hanging="360"/>
+      </w:pPr>
+    </w:lvl>
+    <w:lvl w:ilvl="4" w:tplc="04160019" w:tentative="1">
+      <w:start w:val="1"/>
+      <w:numFmt w:val="lowerLetter"/>
+      <w:lvlText w:val="%5."/>
+      <w:lvlJc w:val="left"/>
+      <w:pPr>
+        <w:ind w:left="3600" w:hanging="360"/>
+      </w:pPr>
+    </w:lvl>
+    <w:lvl w:ilvl="5" w:tplc="0416001B" w:tentative="1">
+      <w:start w:val="1"/>
+      <w:numFmt w:val="lowerRoman"/>
+      <w:lvlText w:val="%6."/>
+      <w:lvlJc w:val="right"/>
+      <w:pPr>
+        <w:ind w:left="4320" w:hanging="180"/>
+      </w:pPr>
+    </w:lvl>
+    <w:lvl w:ilvl="6" w:tplc="0416000F" w:tentative="1">
+      <w:start w:val="1"/>
+      <w:numFmt w:val="decimal"/>
+      <w:lvlText w:val="%7."/>
+      <w:lvlJc w:val="left"/>
+      <w:pPr>
+        <w:ind w:left="5040" w:hanging="360"/>
+      </w:pPr>
+    </w:lvl>
+    <w:lvl w:ilvl="7" w:tplc="04160019" w:tentative="1">
+      <w:start w:val="1"/>
+      <w:numFmt w:val="lowerLetter"/>
+      <w:lvlText w:val="%8."/>
+      <w:lvlJc w:val="left"/>
+      <w:pPr>
+        <w:ind w:left="5760" w:hanging="360"/>
+      </w:pPr>
+    </w:lvl>
+    <w:lvl w:ilvl="8" w:tplc="0416001B" w:tentative="1">
+      <w:start w:val="1"/>
+      <w:numFmt w:val="lowerRoman"/>
+      <w:lvlText w:val="%9."/>
+      <w:lvlJc w:val="right"/>
+      <w:pPr>
+        <w:ind w:left="6480" w:hanging="180"/>
+      </w:pPr>
+    </w:lvl>
+  </w:abstractNum>
+  <w:abstractNum w:abstractNumId="41" w15:restartNumberingAfterBreak="0">
+    <w:nsid w:val="7B9C6925"/>
+    <w:multiLevelType w:val="multilevel"/>
+    <w:tmpl w:val="89167B5E"/>
+    <w:lvl w:ilvl="0">
+      <w:start w:val="1"/>
+      <w:numFmt w:val="decimal"/>
+      <w:lvlText w:val="%1"/>
+      <w:lvlJc w:val="left"/>
+      <w:pPr>
+        <w:ind w:left="530" w:hanging="530"/>
+      </w:pPr>
+      <w:rPr>
+        <w:rFonts w:hint="default"/>
+        <w:b w:val="0"/>
+      </w:rPr>
+    </w:lvl>
+    <w:lvl w:ilvl="1">
+      <w:start w:val="1"/>
+      <w:numFmt w:val="decimal"/>
+      <w:lvlText w:val="%1.%2"/>
+      <w:lvlJc w:val="left"/>
+      <w:pPr>
+        <w:ind w:left="530" w:hanging="530"/>
+      </w:pPr>
+      <w:rPr>
+        <w:rFonts w:hint="default"/>
+        <w:b w:val="0"/>
+      </w:rPr>
+    </w:lvl>
+    <w:lvl w:ilvl="2">
+      <w:start w:val="2"/>
+      <w:numFmt w:val="decimal"/>
+      <w:lvlText w:val="%1.%2.%3"/>
+      <w:lvlJc w:val="left"/>
+      <w:pPr>
+        <w:ind w:left="720" w:hanging="720"/>
+      </w:pPr>
+      <w:rPr>
+        <w:rFonts w:hint="default"/>
+        <w:b/>
+      </w:rPr>
+    </w:lvl>
+    <w:lvl w:ilvl="3">
+      <w:start w:val="1"/>
+      <w:numFmt w:val="decimal"/>
+      <w:lvlText w:val="%1.%2.%3.%4"/>
+      <w:lvlJc w:val="left"/>
+      <w:pPr>
+        <w:ind w:left="1080" w:hanging="1080"/>
+      </w:pPr>
+      <w:rPr>
+        <w:rFonts w:hint="default"/>
+        <w:b w:val="0"/>
+      </w:rPr>
+    </w:lvl>
+    <w:lvl w:ilvl="4">
+      <w:start w:val="1"/>
+      <w:numFmt w:val="decimal"/>
+      <w:lvlText w:val="%1.%2.%3.%4.%5"/>
+      <w:lvlJc w:val="left"/>
+      <w:pPr>
+        <w:ind w:left="1080" w:hanging="1080"/>
+      </w:pPr>
+      <w:rPr>
+        <w:rFonts w:hint="default"/>
+        <w:b w:val="0"/>
+      </w:rPr>
+    </w:lvl>
+    <w:lvl w:ilvl="5">
+      <w:start w:val="1"/>
+      <w:numFmt w:val="decimal"/>
+      <w:lvlText w:val="%1.%2.%3.%4.%5.%6"/>
+      <w:lvlJc w:val="left"/>
+      <w:pPr>
+        <w:ind w:left="1440" w:hanging="1440"/>
+      </w:pPr>
+      <w:rPr>
+        <w:rFonts w:hint="default"/>
+        <w:b w:val="0"/>
+      </w:rPr>
+    </w:lvl>
+    <w:lvl w:ilvl="6">
+      <w:start w:val="1"/>
+      <w:numFmt w:val="decimal"/>
+      <w:lvlText w:val="%1.%2.%3.%4.%5.%6.%7"/>
+      <w:lvlJc w:val="left"/>
+      <w:pPr>
+        <w:ind w:left="1440" w:hanging="1440"/>
+      </w:pPr>
+      <w:rPr>
+        <w:rFonts w:hint="default"/>
+        <w:b w:val="0"/>
+      </w:rPr>
+    </w:lvl>
+    <w:lvl w:ilvl="7">
+      <w:start w:val="1"/>
+      <w:numFmt w:val="decimal"/>
+      <w:lvlText w:val="%1.%2.%3.%4.%5.%6.%7.%8"/>
+      <w:lvlJc w:val="left"/>
+      <w:pPr>
+        <w:ind w:left="1800" w:hanging="1800"/>
+      </w:pPr>
+      <w:rPr>
+        <w:rFonts w:hint="default"/>
+        <w:b w:val="0"/>
+      </w:rPr>
+    </w:lvl>
+    <w:lvl w:ilvl="8">
+      <w:start w:val="1"/>
+      <w:numFmt w:val="decimal"/>
+      <w:lvlText w:val="%1.%2.%3.%4.%5.%6.%7.%8.%9"/>
+      <w:lvlJc w:val="left"/>
+      <w:pPr>
+        <w:ind w:left="1800" w:hanging="1800"/>
+      </w:pPr>
+      <w:rPr>
+        <w:rFonts w:hint="default"/>
+        <w:b w:val="0"/>
+      </w:rPr>
+    </w:lvl>
+  </w:abstractNum>
+  <w:abstractNum w:abstractNumId="42" w15:restartNumberingAfterBreak="0">
+    <w:nsid w:val="7BBD4449"/>
+    <w:multiLevelType w:val="hybridMultilevel"/>
+    <w:tmpl w:val="C0841AD2"/>
+    <w:lvl w:ilvl="0" w:tplc="0416000F">
+      <w:start w:val="1"/>
+      <w:numFmt w:val="decimal"/>
+      <w:lvlText w:val="%1."/>
+      <w:lvlJc w:val="left"/>
+      <w:pPr>
+        <w:ind w:left="720" w:hanging="360"/>
+      </w:pPr>
+    </w:lvl>
+    <w:lvl w:ilvl="1" w:tplc="04160019" w:tentative="1">
+      <w:start w:val="1"/>
+      <w:numFmt w:val="lowerLetter"/>
+      <w:lvlText w:val="%2."/>
+      <w:lvlJc w:val="left"/>
+      <w:pPr>
+        <w:ind w:left="1440" w:hanging="360"/>
+      </w:pPr>
+    </w:lvl>
+    <w:lvl w:ilvl="2" w:tplc="0416001B" w:tentative="1">
+      <w:start w:val="1"/>
+      <w:numFmt w:val="lowerRoman"/>
+      <w:lvlText w:val="%3."/>
+      <w:lvlJc w:val="right"/>
+      <w:pPr>
+        <w:ind w:left="2160" w:hanging="180"/>
+      </w:pPr>
+    </w:lvl>
+    <w:lvl w:ilvl="3" w:tplc="0416000F" w:tentative="1">
+      <w:start w:val="1"/>
+      <w:numFmt w:val="decimal"/>
+      <w:lvlText w:val="%4."/>
+      <w:lvlJc w:val="left"/>
+      <w:pPr>
+        <w:ind w:left="2880" w:hanging="360"/>
+      </w:pPr>
+    </w:lvl>
+    <w:lvl w:ilvl="4" w:tplc="04160019" w:tentative="1">
+      <w:start w:val="1"/>
+      <w:numFmt w:val="lowerLetter"/>
+      <w:lvlText w:val="%5."/>
+      <w:lvlJc w:val="left"/>
+      <w:pPr>
+        <w:ind w:left="3600" w:hanging="360"/>
+      </w:pPr>
+    </w:lvl>
+    <w:lvl w:ilvl="5" w:tplc="0416001B" w:tentative="1">
+      <w:start w:val="1"/>
+      <w:numFmt w:val="lowerRoman"/>
+      <w:lvlText w:val="%6."/>
+      <w:lvlJc w:val="right"/>
+      <w:pPr>
+        <w:ind w:left="4320" w:hanging="180"/>
+      </w:pPr>
+    </w:lvl>
+    <w:lvl w:ilvl="6" w:tplc="0416000F" w:tentative="1">
+      <w:start w:val="1"/>
+      <w:numFmt w:val="decimal"/>
+      <w:lvlText w:val="%7."/>
+      <w:lvlJc w:val="left"/>
+      <w:pPr>
+        <w:ind w:left="5040" w:hanging="360"/>
+      </w:pPr>
+    </w:lvl>
+    <w:lvl w:ilvl="7" w:tplc="04160019" w:tentative="1">
+      <w:start w:val="1"/>
+      <w:numFmt w:val="lowerLetter"/>
+      <w:lvlText w:val="%8."/>
+      <w:lvlJc w:val="left"/>
+      <w:pPr>
+        <w:ind w:left="5760" w:hanging="360"/>
+      </w:pPr>
+    </w:lvl>
+    <w:lvl w:ilvl="8" w:tplc="0416001B" w:tentative="1">
+      <w:start w:val="1"/>
+      <w:numFmt w:val="lowerRoman"/>
+      <w:lvlText w:val="%9."/>
+      <w:lvlJc w:val="right"/>
+      <w:pPr>
+        <w:ind w:left="6480" w:hanging="180"/>
+      </w:pPr>
+    </w:lvl>
+  </w:abstractNum>
+  <w:abstractNum w:abstractNumId="43" w15:restartNumberingAfterBreak="0">
     <w:nsid w:val="7C837A20"/>
     <w:multiLevelType w:val="multilevel"/>
     <w:tmpl w:val="F1C47938"/>
@@ -22233,109 +23034,139 @@
     </w:lvl>
   </w:abstractNum>
   <w:num w:numId="1" w16cid:durableId="1730111066">
-    <w:abstractNumId w:val="22"/>
+    <w:abstractNumId w:val="26"/>
   </w:num>
   <w:num w:numId="2" w16cid:durableId="1665283103">
+    <w:abstractNumId w:val="11"/>
+  </w:num>
+  <w:num w:numId="3" w16cid:durableId="1878272272">
+    <w:abstractNumId w:val="25"/>
+  </w:num>
+  <w:num w:numId="4" w16cid:durableId="1863006080">
+    <w:abstractNumId w:val="13"/>
+  </w:num>
+  <w:num w:numId="5" w16cid:durableId="1753501740">
+    <w:abstractNumId w:val="18"/>
+  </w:num>
+  <w:num w:numId="6" w16cid:durableId="1403017459">
     <w:abstractNumId w:val="10"/>
   </w:num>
-  <w:num w:numId="3" w16cid:durableId="1878272272">
+  <w:num w:numId="7" w16cid:durableId="398946265">
     <w:abstractNumId w:val="21"/>
-  </w:num>
-  <w:num w:numId="4" w16cid:durableId="1863006080">
-    <w:abstractNumId w:val="11"/>
-  </w:num>
-  <w:num w:numId="5" w16cid:durableId="1753501740">
-    <w:abstractNumId w:val="15"/>
-  </w:num>
-  <w:num w:numId="6" w16cid:durableId="1403017459">
-    <w:abstractNumId w:val="9"/>
-  </w:num>
-  <w:num w:numId="7" w16cid:durableId="398946265">
-    <w:abstractNumId w:val="17"/>
     <w:lvlOverride w:ilvl="0">
       <w:startOverride w:val="1"/>
     </w:lvlOverride>
   </w:num>
   <w:num w:numId="8" w16cid:durableId="675570710">
+    <w:abstractNumId w:val="19"/>
+  </w:num>
+  <w:num w:numId="9" w16cid:durableId="1157842983">
+    <w:abstractNumId w:val="34"/>
+  </w:num>
+  <w:num w:numId="10" w16cid:durableId="585067752">
+    <w:abstractNumId w:val="15"/>
+  </w:num>
+  <w:num w:numId="11" w16cid:durableId="960889525">
     <w:abstractNumId w:val="16"/>
   </w:num>
-  <w:num w:numId="9" w16cid:durableId="1157842983">
-    <w:abstractNumId w:val="28"/>
-  </w:num>
-  <w:num w:numId="10" w16cid:durableId="585067752">
-    <w:abstractNumId w:val="13"/>
-  </w:num>
-  <w:num w:numId="11" w16cid:durableId="960889525">
-    <w:abstractNumId w:val="14"/>
-  </w:num>
   <w:num w:numId="12" w16cid:durableId="878202905">
-    <w:abstractNumId w:val="33"/>
+    <w:abstractNumId w:val="43"/>
   </w:num>
   <w:num w:numId="13" w16cid:durableId="1038356468">
-    <w:abstractNumId w:val="31"/>
+    <w:abstractNumId w:val="37"/>
   </w:num>
   <w:num w:numId="14" w16cid:durableId="836966657">
-    <w:abstractNumId w:val="19"/>
+    <w:abstractNumId w:val="23"/>
   </w:num>
   <w:num w:numId="15" w16cid:durableId="672536282">
-    <w:abstractNumId w:val="30"/>
+    <w:abstractNumId w:val="36"/>
   </w:num>
   <w:num w:numId="16" w16cid:durableId="1178273448">
+    <w:abstractNumId w:val="5"/>
+  </w:num>
+  <w:num w:numId="17" w16cid:durableId="520701515">
     <w:abstractNumId w:val="4"/>
   </w:num>
-  <w:num w:numId="17" w16cid:durableId="520701515">
-    <w:abstractNumId w:val="3"/>
-  </w:num>
   <w:num w:numId="18" w16cid:durableId="63920753">
-    <w:abstractNumId w:val="26"/>
+    <w:abstractNumId w:val="32"/>
   </w:num>
   <w:num w:numId="19" w16cid:durableId="1794322085">
-    <w:abstractNumId w:val="8"/>
+    <w:abstractNumId w:val="9"/>
   </w:num>
   <w:num w:numId="20" w16cid:durableId="1232471458">
-    <w:abstractNumId w:val="25"/>
+    <w:abstractNumId w:val="31"/>
   </w:num>
   <w:num w:numId="21" w16cid:durableId="1311859267">
     <w:abstractNumId w:val="0"/>
   </w:num>
   <w:num w:numId="22" w16cid:durableId="2057267953">
-    <w:abstractNumId w:val="6"/>
+    <w:abstractNumId w:val="7"/>
   </w:num>
   <w:num w:numId="23" w16cid:durableId="10449607">
-    <w:abstractNumId w:val="2"/>
+    <w:abstractNumId w:val="3"/>
   </w:num>
   <w:num w:numId="24" w16cid:durableId="2088725215">
-    <w:abstractNumId w:val="24"/>
+    <w:abstractNumId w:val="29"/>
   </w:num>
   <w:num w:numId="25" w16cid:durableId="879322815">
-    <w:abstractNumId w:val="5"/>
+    <w:abstractNumId w:val="6"/>
   </w:num>
   <w:num w:numId="26" w16cid:durableId="1813054794">
     <w:abstractNumId w:val="1"/>
   </w:num>
   <w:num w:numId="27" w16cid:durableId="629676211">
+    <w:abstractNumId w:val="24"/>
+  </w:num>
+  <w:num w:numId="28" w16cid:durableId="1138692599">
+    <w:abstractNumId w:val="35"/>
+  </w:num>
+  <w:num w:numId="29" w16cid:durableId="1957636174">
+    <w:abstractNumId w:val="22"/>
+  </w:num>
+  <w:num w:numId="30" w16cid:durableId="1605378528">
+    <w:abstractNumId w:val="39"/>
+  </w:num>
+  <w:num w:numId="31" w16cid:durableId="204101919">
+    <w:abstractNumId w:val="14"/>
+  </w:num>
+  <w:num w:numId="32" w16cid:durableId="1865628455">
+    <w:abstractNumId w:val="8"/>
+  </w:num>
+  <w:num w:numId="33" w16cid:durableId="1457985185">
+    <w:abstractNumId w:val="27"/>
+  </w:num>
+  <w:num w:numId="34" w16cid:durableId="2036081278">
+    <w:abstractNumId w:val="33"/>
+  </w:num>
+  <w:num w:numId="35" w16cid:durableId="1893080445">
+    <w:abstractNumId w:val="42"/>
+  </w:num>
+  <w:num w:numId="36" w16cid:durableId="284043409">
+    <w:abstractNumId w:val="40"/>
+  </w:num>
+  <w:num w:numId="37" w16cid:durableId="957567103">
+    <w:abstractNumId w:val="30"/>
+  </w:num>
+  <w:num w:numId="38" w16cid:durableId="1028411289">
+    <w:abstractNumId w:val="28"/>
+  </w:num>
+  <w:num w:numId="39" w16cid:durableId="888958409">
+    <w:abstractNumId w:val="38"/>
+  </w:num>
+  <w:num w:numId="40" w16cid:durableId="1633095608">
     <w:abstractNumId w:val="20"/>
   </w:num>
-  <w:num w:numId="28" w16cid:durableId="1138692599">
-    <w:abstractNumId w:val="29"/>
+  <w:num w:numId="41" w16cid:durableId="621883423">
+    <w:abstractNumId w:val="17"/>
   </w:num>
-  <w:num w:numId="29" w16cid:durableId="1957636174">
-    <w:abstractNumId w:val="18"/>
-  </w:num>
-  <w:num w:numId="30" w16cid:durableId="1605378528">
-    <w:abstractNumId w:val="32"/>
-  </w:num>
-  <w:num w:numId="31" w16cid:durableId="204101919">
+  <w:num w:numId="42" w16cid:durableId="1374581034">
     <w:abstractNumId w:val="12"/>
   </w:num>
-  <w:num w:numId="32" w16cid:durableId="1865628455">
-    <w:abstractNumId w:val="7"/>
+  <w:num w:numId="43" w16cid:durableId="446317081">
+    <w:abstractNumId w:val="41"/>
   </w:num>
-  <w:num w:numId="33" w16cid:durableId="1457985185">
-    <w:abstractNumId w:val="23"/>
-  </w:num>
-  <w:num w:numId="34" w16cid:durableId="2036081278">
-    <w:abstractNumId w:val="27"/>
+  <w:num w:numId="44" w16cid:durableId="485169146">
+    <w:abstractNumId w:val="2"/>
   </w:num>
   <w:numIdMacAtCleanup w:val="34"/>
 </w:numbering>
@@ -23825,6 +24656,7 @@
   <w:style w:type="paragraph" w:styleId="Recuodecorpodetexto3">
     <w:name w:val="Body Text Indent 3"/>
     <w:basedOn w:val="Normal"/>
+    <w:link w:val="Recuodecorpodetexto3Char"/>
     <w:uiPriority w:val="1"/>
     <w:rsid w:val="1819307D"/>
     <w:pPr>
@@ -24162,6 +24994,13 @@
         <w:insideV w:val="single" w:sz="4" w:space="0" w:color="000000" w:themeColor="text1"/>
       </w:tblBorders>
     </w:tblPr>
+  </w:style>
+  <w:style w:type="character" w:customStyle="1" w:styleId="Recuodecorpodetexto3Char">
+    <w:name w:val="Recuo de corpo de texto 3 Char"/>
+    <w:basedOn w:val="Fontepargpadro"/>
+    <w:link w:val="Recuodecorpodetexto3"/>
+    <w:uiPriority w:val="1"/>
+    <w:rsid w:val="00932943"/>
   </w:style>
 </w:styles>
 </file>

</xml_diff>

<commit_message>
atualizando os diagramas da monografia conforme arquivos draw.io
</commit_message>
<xml_diff>
--- a/Documentação/Documento Produto Software - Nossa Via - 2024.docx
+++ b/Documentação/Documento Produto Software - Nossa Via - 2024.docx
@@ -313,7 +313,29 @@
           <w:sz w:val="24"/>
           <w:szCs w:val="24"/>
         </w:rPr>
-        <w:t>João Lucas Miclos de Negreiros</w:t>
+        <w:t xml:space="preserve">João Lucas </w:t>
+      </w:r>
+      <w:proofErr w:type="spellStart"/>
+      <w:r>
+        <w:rPr>
+          <w:rFonts w:ascii="Arial" w:hAnsi="Arial"/>
+          <w:b/>
+          <w:bCs/>
+          <w:sz w:val="24"/>
+          <w:szCs w:val="24"/>
+        </w:rPr>
+        <w:t>Miclos</w:t>
+      </w:r>
+      <w:proofErr w:type="spellEnd"/>
+      <w:r>
+        <w:rPr>
+          <w:rFonts w:ascii="Arial" w:hAnsi="Arial"/>
+          <w:b/>
+          <w:bCs/>
+          <w:sz w:val="24"/>
+          <w:szCs w:val="24"/>
+        </w:rPr>
+        <w:t xml:space="preserve"> de Negreiros</w:t>
       </w:r>
     </w:p>
     <w:p>
@@ -331,6 +353,7 @@
           <w:szCs w:val="24"/>
         </w:rPr>
       </w:pPr>
+      <w:proofErr w:type="spellStart"/>
       <w:r>
         <w:rPr>
           <w:rFonts w:ascii="Arial" w:hAnsi="Arial"/>
@@ -339,7 +362,18 @@
           <w:sz w:val="24"/>
           <w:szCs w:val="24"/>
         </w:rPr>
-        <w:t>Lettícia de Sousa Tonon</w:t>
+        <w:t>Lettícia</w:t>
+      </w:r>
+      <w:proofErr w:type="spellEnd"/>
+      <w:r>
+        <w:rPr>
+          <w:rFonts w:ascii="Arial" w:hAnsi="Arial"/>
+          <w:b/>
+          <w:bCs/>
+          <w:sz w:val="24"/>
+          <w:szCs w:val="24"/>
+        </w:rPr>
+        <w:t xml:space="preserve"> de Sousa Tonon</w:t>
       </w:r>
     </w:p>
     <w:p>
@@ -365,7 +399,29 @@
           <w:sz w:val="24"/>
           <w:szCs w:val="24"/>
         </w:rPr>
-        <w:t>Lucas Kaue Guimar</w:t>
+        <w:t xml:space="preserve">Lucas </w:t>
+      </w:r>
+      <w:proofErr w:type="spellStart"/>
+      <w:r>
+        <w:rPr>
+          <w:rFonts w:ascii="Arial" w:hAnsi="Arial"/>
+          <w:b/>
+          <w:bCs/>
+          <w:sz w:val="24"/>
+          <w:szCs w:val="24"/>
+        </w:rPr>
+        <w:t>Kaue</w:t>
+      </w:r>
+      <w:proofErr w:type="spellEnd"/>
+      <w:r>
+        <w:rPr>
+          <w:rFonts w:ascii="Arial" w:hAnsi="Arial"/>
+          <w:b/>
+          <w:bCs/>
+          <w:sz w:val="24"/>
+          <w:szCs w:val="24"/>
+        </w:rPr>
+        <w:t xml:space="preserve"> Guimar</w:t>
       </w:r>
       <w:r>
         <w:rPr>
@@ -6313,6 +6369,7 @@
         <w:t xml:space="preserve">Após os campos serem preenchidos o sistema deve verificar se já existe uma denúncia com o mesmo tipo na mesma região (área de 2500m²), caso positivo, será exibido ao usuário uma lista com as denúncias encontras dando a opção de </w:t>
       </w:r>
       <w:bookmarkStart w:id="11" w:name="_Int_J4RwSMnO"/>
+      <w:proofErr w:type="gramStart"/>
       <w:r>
         <w:rPr>
           <w:rFonts w:ascii="Arial" w:hAnsi="Arial" w:cs="Arial"/>
@@ -6322,6 +6379,7 @@
         <w:t>curti-las</w:t>
       </w:r>
       <w:bookmarkEnd w:id="11"/>
+      <w:proofErr w:type="gramEnd"/>
       <w:r>
         <w:rPr>
           <w:rFonts w:ascii="Arial" w:hAnsi="Arial" w:cs="Arial"/>
@@ -7481,10 +7539,10 @@
       <w:r>
         <w:lastRenderedPageBreak/>
         <w:drawing>
-          <wp:inline distT="0" distB="0" distL="0" distR="0" wp14:anchorId="5E28D86F" wp14:editId="60040E03">
-            <wp:extent cx="4448796" cy="5744377"/>
-            <wp:effectExtent l="0" t="0" r="9525" b="8890"/>
-            <wp:docPr id="1721723837" name="Imagem 1" descr="Diagrama&#10;&#10;Descrição gerada automaticamente"/>
+          <wp:inline distT="0" distB="0" distL="0" distR="0" wp14:anchorId="4D8A4937" wp14:editId="3D0ED06C">
+            <wp:extent cx="5973445" cy="7220585"/>
+            <wp:effectExtent l="0" t="0" r="8255" b="0"/>
+            <wp:docPr id="1802074755" name="Imagem 1" descr="Diagrama&#10;&#10;Descrição gerada automaticamente"/>
             <wp:cNvGraphicFramePr>
               <a:graphicFrameLocks xmlns:a="http://schemas.openxmlformats.org/drawingml/2006/main" noChangeAspect="1"/>
             </wp:cNvGraphicFramePr>
@@ -7492,7 +7550,7 @@
               <a:graphicData uri="http://schemas.openxmlformats.org/drawingml/2006/picture">
                 <pic:pic xmlns:pic="http://schemas.openxmlformats.org/drawingml/2006/picture">
                   <pic:nvPicPr>
-                    <pic:cNvPr id="1721723837" name="Imagem 1" descr="Diagrama&#10;&#10;Descrição gerada automaticamente"/>
+                    <pic:cNvPr id="1802074755" name="Imagem 1" descr="Diagrama&#10;&#10;Descrição gerada automaticamente"/>
                     <pic:cNvPicPr/>
                   </pic:nvPicPr>
                   <pic:blipFill>
@@ -7504,7 +7562,7 @@
                   <pic:spPr>
                     <a:xfrm>
                       <a:off x="0" y="0"/>
-                      <a:ext cx="4448796" cy="5744377"/>
+                      <a:ext cx="5973445" cy="7220585"/>
                     </a:xfrm>
                     <a:prstGeom prst="rect">
                       <a:avLst/>
@@ -7634,6 +7692,7 @@
                 <w:sz w:val="24"/>
                 <w:szCs w:val="24"/>
               </w:rPr>
+              <w:lastRenderedPageBreak/>
               <w:t>Nome</w:t>
             </w:r>
           </w:p>
@@ -7741,7 +7800,6 @@
                 <w:sz w:val="24"/>
                 <w:szCs w:val="24"/>
               </w:rPr>
-              <w:lastRenderedPageBreak/>
               <w:t>Usuário</w:t>
             </w:r>
           </w:p>
@@ -8489,7 +8547,29 @@
                 <w:sz w:val="24"/>
                 <w:szCs w:val="24"/>
               </w:rPr>
-              <w:t>Será exibido ao usuário uma lista com as denúncias encontras dando a opção de curti-las caso seu problema esteja dentro da lista.</w:t>
+              <w:t xml:space="preserve">Será exibido ao usuário uma lista com as denúncias encontras dando a opção de </w:t>
+            </w:r>
+            <w:proofErr w:type="gramStart"/>
+            <w:r>
+              <w:rPr>
+                <w:rFonts w:cs="Arial"/>
+                <w:b w:val="0"/>
+                <w:bCs w:val="0"/>
+                <w:sz w:val="24"/>
+                <w:szCs w:val="24"/>
+              </w:rPr>
+              <w:t>curti-las</w:t>
+            </w:r>
+            <w:proofErr w:type="gramEnd"/>
+            <w:r>
+              <w:rPr>
+                <w:rFonts w:cs="Arial"/>
+                <w:b w:val="0"/>
+                <w:bCs w:val="0"/>
+                <w:sz w:val="24"/>
+                <w:szCs w:val="24"/>
+              </w:rPr>
+              <w:t xml:space="preserve"> caso seu problema esteja dentro da lista.</w:t>
             </w:r>
           </w:p>
           <w:p>
@@ -8513,7 +8593,25 @@
                 <w:sz w:val="24"/>
                 <w:szCs w:val="24"/>
               </w:rPr>
-              <w:t>O usuário curte uma denúncia que relata o mesmo problema que a sua.</w:t>
+              <w:t xml:space="preserve">O usuário </w:t>
+            </w:r>
+            <w:proofErr w:type="gramStart"/>
+            <w:r>
+              <w:rPr>
+                <w:rFonts w:ascii="Arial" w:hAnsi="Arial" w:cs="Arial"/>
+                <w:sz w:val="24"/>
+                <w:szCs w:val="24"/>
+              </w:rPr>
+              <w:t>curte</w:t>
+            </w:r>
+            <w:proofErr w:type="gramEnd"/>
+            <w:r>
+              <w:rPr>
+                <w:rFonts w:ascii="Arial" w:hAnsi="Arial" w:cs="Arial"/>
+                <w:sz w:val="24"/>
+                <w:szCs w:val="24"/>
+              </w:rPr>
+              <w:t xml:space="preserve"> uma denúncia que relata o mesmo problema que a sua.</w:t>
             </w:r>
           </w:p>
           <w:p>
@@ -8636,7 +8734,29 @@
                 <w:sz w:val="24"/>
                 <w:szCs w:val="24"/>
               </w:rPr>
-              <w:t>Será exibido ao usuário uma lista com as denúncias encontras dando a opção de curti-las caso seu problema esteja dentro da lista.</w:t>
+              <w:t xml:space="preserve">Será exibido ao usuário uma lista com as denúncias encontras dando a opção de </w:t>
+            </w:r>
+            <w:proofErr w:type="gramStart"/>
+            <w:r>
+              <w:rPr>
+                <w:rFonts w:cs="Arial"/>
+                <w:b w:val="0"/>
+                <w:bCs w:val="0"/>
+                <w:sz w:val="24"/>
+                <w:szCs w:val="24"/>
+              </w:rPr>
+              <w:t>curti-las</w:t>
+            </w:r>
+            <w:proofErr w:type="gramEnd"/>
+            <w:r>
+              <w:rPr>
+                <w:rFonts w:cs="Arial"/>
+                <w:b w:val="0"/>
+                <w:bCs w:val="0"/>
+                <w:sz w:val="24"/>
+                <w:szCs w:val="24"/>
+              </w:rPr>
+              <w:t xml:space="preserve"> caso seu problema esteja dentro da lista.</w:t>
             </w:r>
           </w:p>
           <w:p>
@@ -17179,7 +17299,61 @@
           <w:sz w:val="24"/>
           <w:szCs w:val="24"/>
         </w:rPr>
-        <w:t xml:space="preserve">A tecnologia utilizada para o back-end será Python com o micro framework flask; para o front-end será utilizado </w:t>
+        <w:t xml:space="preserve">A tecnologia utilizada para o </w:t>
+      </w:r>
+      <w:proofErr w:type="spellStart"/>
+      <w:r>
+        <w:rPr>
+          <w:rFonts w:ascii="Arial" w:hAnsi="Arial" w:cs="Arial"/>
+          <w:sz w:val="24"/>
+          <w:szCs w:val="24"/>
+        </w:rPr>
+        <w:t>back-end</w:t>
+      </w:r>
+      <w:proofErr w:type="spellEnd"/>
+      <w:r>
+        <w:rPr>
+          <w:rFonts w:ascii="Arial" w:hAnsi="Arial" w:cs="Arial"/>
+          <w:sz w:val="24"/>
+          <w:szCs w:val="24"/>
+        </w:rPr>
+        <w:t xml:space="preserve"> será Python com o micro framework </w:t>
+      </w:r>
+      <w:proofErr w:type="spellStart"/>
+      <w:r>
+        <w:rPr>
+          <w:rFonts w:ascii="Arial" w:hAnsi="Arial" w:cs="Arial"/>
+          <w:sz w:val="24"/>
+          <w:szCs w:val="24"/>
+        </w:rPr>
+        <w:t>flask</w:t>
+      </w:r>
+      <w:proofErr w:type="spellEnd"/>
+      <w:r>
+        <w:rPr>
+          <w:rFonts w:ascii="Arial" w:hAnsi="Arial" w:cs="Arial"/>
+          <w:sz w:val="24"/>
+          <w:szCs w:val="24"/>
+        </w:rPr>
+        <w:t>; para o front-</w:t>
+      </w:r>
+      <w:proofErr w:type="spellStart"/>
+      <w:r>
+        <w:rPr>
+          <w:rFonts w:ascii="Arial" w:hAnsi="Arial" w:cs="Arial"/>
+          <w:sz w:val="24"/>
+          <w:szCs w:val="24"/>
+        </w:rPr>
+        <w:t>end</w:t>
+      </w:r>
+      <w:proofErr w:type="spellEnd"/>
+      <w:r>
+        <w:rPr>
+          <w:rFonts w:ascii="Arial" w:hAnsi="Arial" w:cs="Arial"/>
+          <w:sz w:val="24"/>
+          <w:szCs w:val="24"/>
+        </w:rPr>
+        <w:t xml:space="preserve"> será utilizado </w:t>
       </w:r>
       <w:r>
         <w:rPr>
@@ -17537,7 +17711,35 @@
           <w:snapToGrid w:val="0"/>
           <w:color w:val="2E74B5" w:themeColor="accent1" w:themeShade="BF"/>
         </w:rPr>
-        <w:t xml:space="preserve">Lógica de negócio (campos obrigatórios, validade entre datas, preenchimento anterior de um campo para efetuar uma operação, etc). </w:t>
+        <w:t xml:space="preserve">Lógica de negócio (campos obrigatórios, validade entre datas, preenchimento anterior de um campo para efetuar uma </w:t>
+      </w:r>
+      <w:proofErr w:type="gramStart"/>
+      <w:r>
+        <w:rPr>
+          <w:rFonts w:ascii="Arial" w:hAnsi="Arial" w:cs="Arial"/>
+          <w:snapToGrid w:val="0"/>
+          <w:color w:val="2E74B5" w:themeColor="accent1" w:themeShade="BF"/>
+        </w:rPr>
+        <w:t xml:space="preserve">operação, </w:t>
+      </w:r>
+      <w:proofErr w:type="spellStart"/>
+      <w:r>
+        <w:rPr>
+          <w:rFonts w:ascii="Arial" w:hAnsi="Arial" w:cs="Arial"/>
+          <w:snapToGrid w:val="0"/>
+          <w:color w:val="2E74B5" w:themeColor="accent1" w:themeShade="BF"/>
+        </w:rPr>
+        <w:t>etc</w:t>
+      </w:r>
+      <w:proofErr w:type="spellEnd"/>
+      <w:proofErr w:type="gramEnd"/>
+      <w:r>
+        <w:rPr>
+          <w:rFonts w:ascii="Arial" w:hAnsi="Arial" w:cs="Arial"/>
+          <w:snapToGrid w:val="0"/>
+          <w:color w:val="2E74B5" w:themeColor="accent1" w:themeShade="BF"/>
+        </w:rPr>
+        <w:t xml:space="preserve">). </w:t>
       </w:r>
     </w:p>
     <w:p>
@@ -17794,15 +17996,13 @@
       <w:r>
         <w:rPr>
           <w:rFonts w:ascii="Arial" w:hAnsi="Arial" w:cs="Arial"/>
-          <w:noProof/>
-          <w:color w:val="2E74B5" w:themeColor="accent1" w:themeShade="BF"/>
           <w:lang w:val="pt-BR"/>
         </w:rPr>
         <w:drawing>
-          <wp:inline distT="0" distB="0" distL="0" distR="0" wp14:anchorId="6F2BD353" wp14:editId="0D6F635E">
-            <wp:extent cx="5973445" cy="3031490"/>
+          <wp:inline distT="0" distB="0" distL="0" distR="0" wp14:anchorId="76F97FB0" wp14:editId="0DB64838">
+            <wp:extent cx="5973445" cy="3109595"/>
             <wp:effectExtent l="0" t="0" r="8255" b="0"/>
-            <wp:docPr id="1266719757" name="Imagem 1" descr="Diagrama&#10;&#10;Descrição gerada automaticamente"/>
+            <wp:docPr id="1406137733" name="Imagem 1"/>
             <wp:cNvGraphicFramePr>
               <a:graphicFrameLocks xmlns:a="http://schemas.openxmlformats.org/drawingml/2006/main" noChangeAspect="1"/>
             </wp:cNvGraphicFramePr>
@@ -17810,7 +18010,7 @@
               <a:graphicData uri="http://schemas.openxmlformats.org/drawingml/2006/picture">
                 <pic:pic xmlns:pic="http://schemas.openxmlformats.org/drawingml/2006/picture">
                   <pic:nvPicPr>
-                    <pic:cNvPr id="1266719757" name="Imagem 1" descr="Diagrama&#10;&#10;Descrição gerada automaticamente"/>
+                    <pic:cNvPr id="1406137733" name=""/>
                     <pic:cNvPicPr/>
                   </pic:nvPicPr>
                   <pic:blipFill>
@@ -17822,7 +18022,7 @@
                   <pic:spPr>
                     <a:xfrm>
                       <a:off x="0" y="0"/>
-                      <a:ext cx="5973445" cy="3031490"/>
+                      <a:ext cx="5973445" cy="3109595"/>
                     </a:xfrm>
                     <a:prstGeom prst="rect">
                       <a:avLst/>
@@ -17977,16 +18177,13 @@
       </w:pPr>
       <w:r>
         <w:rPr>
-          <w:rFonts w:ascii="Arial" w:hAnsi="Arial" w:cs="Arial"/>
           <w:noProof/>
-          <w:color w:val="2E74B5" w:themeColor="accent1" w:themeShade="BF"/>
-          <w:lang w:val="pt-BR"/>
         </w:rPr>
         <w:drawing>
-          <wp:inline distT="0" distB="0" distL="0" distR="0" wp14:anchorId="6F37C91E" wp14:editId="1B8562F4">
-            <wp:extent cx="5973445" cy="5231130"/>
-            <wp:effectExtent l="0" t="0" r="8255" b="7620"/>
-            <wp:docPr id="275072960" name="Imagem 1" descr="Diagrama&#10;&#10;Descrição gerada automaticamente"/>
+          <wp:inline distT="0" distB="0" distL="0" distR="0" wp14:anchorId="4180F11A" wp14:editId="2B27936B">
+            <wp:extent cx="5629275" cy="4866005"/>
+            <wp:effectExtent l="0" t="0" r="9525" b="0"/>
+            <wp:docPr id="1263211806" name="Imagem 1"/>
             <wp:cNvGraphicFramePr>
               <a:graphicFrameLocks xmlns:a="http://schemas.openxmlformats.org/drawingml/2006/main" noChangeAspect="1"/>
             </wp:cNvGraphicFramePr>
@@ -17994,23 +18191,36 @@
               <a:graphicData uri="http://schemas.openxmlformats.org/drawingml/2006/picture">
                 <pic:pic xmlns:pic="http://schemas.openxmlformats.org/drawingml/2006/picture">
                   <pic:nvPicPr>
-                    <pic:cNvPr id="275072960" name="Imagem 1" descr="Diagrama&#10;&#10;Descrição gerada automaticamente"/>
-                    <pic:cNvPicPr/>
+                    <pic:cNvPr id="0" name="Picture 2"/>
+                    <pic:cNvPicPr>
+                      <a:picLocks noChangeAspect="1" noChangeArrowheads="1"/>
+                    </pic:cNvPicPr>
                   </pic:nvPicPr>
                   <pic:blipFill>
-                    <a:blip r:embed="rId12"/>
+                    <a:blip r:embed="rId12">
+                      <a:extLst>
+                        <a:ext uri="{28A0092B-C50C-407E-A947-70E740481C1C}">
+                          <a14:useLocalDpi xmlns:a14="http://schemas.microsoft.com/office/drawing/2010/main" val="0"/>
+                        </a:ext>
+                      </a:extLst>
+                    </a:blip>
+                    <a:srcRect/>
                     <a:stretch>
                       <a:fillRect/>
                     </a:stretch>
                   </pic:blipFill>
-                  <pic:spPr>
+                  <pic:spPr bwMode="auto">
                     <a:xfrm>
                       <a:off x="0" y="0"/>
-                      <a:ext cx="5973445" cy="5231130"/>
+                      <a:ext cx="5629275" cy="4866005"/>
                     </a:xfrm>
                     <a:prstGeom prst="rect">
                       <a:avLst/>
                     </a:prstGeom>
+                    <a:noFill/>
+                    <a:ln>
+                      <a:noFill/>
+                    </a:ln>
                   </pic:spPr>
                 </pic:pic>
               </a:graphicData>
@@ -18223,6 +18433,7 @@
           <w:color w:val="2E74B5" w:themeColor="accent1" w:themeShade="BF"/>
         </w:rPr>
       </w:pPr>
+      <w:proofErr w:type="spellStart"/>
       <w:r>
         <w:rPr>
           <w:rFonts w:ascii="Arial" w:hAnsi="Arial" w:cs="Arial"/>
@@ -18230,7 +18441,37 @@
           <w:bCs/>
           <w:color w:val="2E74B5" w:themeColor="accent1" w:themeShade="BF"/>
         </w:rPr>
-        <w:t>Obs: Para os casos de uso que representam &lt;&lt;crud&gt;&gt; básico não há necessidade de realização do caso de uso</w:t>
+        <w:t>Obs</w:t>
+      </w:r>
+      <w:proofErr w:type="spellEnd"/>
+      <w:r>
+        <w:rPr>
+          <w:rFonts w:ascii="Arial" w:hAnsi="Arial" w:cs="Arial"/>
+          <w:b/>
+          <w:bCs/>
+          <w:color w:val="2E74B5" w:themeColor="accent1" w:themeShade="BF"/>
+        </w:rPr>
+        <w:t>: Para os casos de uso que representam &lt;&lt;</w:t>
+      </w:r>
+      <w:proofErr w:type="spellStart"/>
+      <w:r>
+        <w:rPr>
+          <w:rFonts w:ascii="Arial" w:hAnsi="Arial" w:cs="Arial"/>
+          <w:b/>
+          <w:bCs/>
+          <w:color w:val="2E74B5" w:themeColor="accent1" w:themeShade="BF"/>
+        </w:rPr>
+        <w:t>crud</w:t>
+      </w:r>
+      <w:proofErr w:type="spellEnd"/>
+      <w:r>
+        <w:rPr>
+          <w:rFonts w:ascii="Arial" w:hAnsi="Arial" w:cs="Arial"/>
+          <w:b/>
+          <w:bCs/>
+          <w:color w:val="2E74B5" w:themeColor="accent1" w:themeShade="BF"/>
+        </w:rPr>
+        <w:t>&gt;&gt; básico não há necessidade de realização do caso de uso</w:t>
       </w:r>
       <w:r>
         <w:rPr>
@@ -18351,10 +18592,10 @@
             <v:path o:extrusionok="f" gradientshapeok="t" o:connecttype="rect"/>
             <o:lock v:ext="edit" aspectratio="t"/>
           </v:shapetype>
-          <v:shape id="_x0000_i1025" type="#_x0000_t75" style="width:239.6pt;height:267.85pt" o:ole="" fillcolor="window">
+          <v:shape id="_x0000_i1025" type="#_x0000_t75" style="width:239.8pt;height:267.95pt" o:ole="" fillcolor="window">
             <v:imagedata r:id="rId13" o:title=""/>
           </v:shape>
-          <o:OLEObject Type="Embed" ProgID="Word.Picture.8" ShapeID="_x0000_i1025" DrawAspect="Content" ObjectID="_1773776424" r:id="rId14"/>
+          <o:OLEObject Type="Embed" ProgID="Word.Picture.8" ShapeID="_x0000_i1025" DrawAspect="Content" ObjectID="_1774282388" r:id="rId14"/>
         </w:object>
       </w:r>
     </w:p>
@@ -18556,7 +18797,7 @@
               </wp:anchor>
             </w:drawing>
           </mc:Choice>
-          <mc:Fallback xmlns:w16du="http://schemas.microsoft.com/office/word/2023/wordml/word16du" xmlns:a14="http://schemas.microsoft.com/office/drawing/2010/main" xmlns:pic="http://schemas.openxmlformats.org/drawingml/2006/picture" xmlns:a16="http://schemas.microsoft.com/office/drawing/2014/main" xmlns:a="http://schemas.openxmlformats.org/drawingml/2006/main">
+          <mc:Fallback xmlns:a="http://schemas.openxmlformats.org/drawingml/2006/main" xmlns:a16="http://schemas.microsoft.com/office/drawing/2014/main" xmlns:pic="http://schemas.openxmlformats.org/drawingml/2006/picture" xmlns:a14="http://schemas.microsoft.com/office/drawing/2010/main" xmlns:w16du="http://schemas.microsoft.com/office/word/2023/wordml/word16du">
             <w:pict w14:anchorId="20E136BA">
               <v:rect id="Rectangle 688" style="position:absolute;margin-left:48.8pt;margin-top:10.3pt;width:324pt;height:162pt;z-index:251659776;visibility:visible;mso-wrap-style:square;mso-width-percent:0;mso-height-percent:0;mso-wrap-distance-left:9pt;mso-wrap-distance-top:0;mso-wrap-distance-right:9pt;mso-wrap-distance-bottom:0;mso-position-horizontal:absolute;mso-position-horizontal-relative:text;mso-position-vertical:absolute;mso-position-vertical-relative:text;mso-width-percent:0;mso-height-percent:0;mso-width-relative:page;mso-height-relative:page;v-text-anchor:top" o:spid="_x0000_s1026" filled="f" w14:anchorId="3D7B10C6" o:gfxdata="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"/>
             </w:pict>
@@ -18754,8 +18995,39 @@
           <w:iCs/>
           <w:color w:val="2E74B5" w:themeColor="accent1" w:themeShade="BF"/>
         </w:rPr>
-        <w:t>Test Driven Development</w:t>
-      </w:r>
+        <w:t xml:space="preserve">Test </w:t>
+      </w:r>
+      <w:proofErr w:type="spellStart"/>
+      <w:r>
+        <w:rPr>
+          <w:rFonts w:ascii="Arial" w:hAnsi="Arial" w:cs="Arial"/>
+          <w:i/>
+          <w:iCs/>
+          <w:color w:val="2E74B5" w:themeColor="accent1" w:themeShade="BF"/>
+        </w:rPr>
+        <w:t>Driven</w:t>
+      </w:r>
+      <w:proofErr w:type="spellEnd"/>
+      <w:r>
+        <w:rPr>
+          <w:rFonts w:ascii="Arial" w:hAnsi="Arial" w:cs="Arial"/>
+          <w:i/>
+          <w:iCs/>
+          <w:color w:val="2E74B5" w:themeColor="accent1" w:themeShade="BF"/>
+        </w:rPr>
+        <w:t xml:space="preserve"> </w:t>
+      </w:r>
+      <w:proofErr w:type="spellStart"/>
+      <w:r>
+        <w:rPr>
+          <w:rFonts w:ascii="Arial" w:hAnsi="Arial" w:cs="Arial"/>
+          <w:i/>
+          <w:iCs/>
+          <w:color w:val="2E74B5" w:themeColor="accent1" w:themeShade="BF"/>
+        </w:rPr>
+        <w:t>Development</w:t>
+      </w:r>
+      <w:proofErr w:type="spellEnd"/>
       <w:r>
         <w:rPr>
           <w:rFonts w:ascii="Arial" w:hAnsi="Arial" w:cs="Arial"/>
@@ -19008,7 +19280,7 @@
             </wp:anchor>
           </w:drawing>
         </mc:Choice>
-        <mc:Fallback xmlns:w16du="http://schemas.microsoft.com/office/word/2023/wordml/word16du" xmlns:a14="http://schemas.microsoft.com/office/drawing/2010/main" xmlns:a="http://schemas.openxmlformats.org/drawingml/2006/main">
+        <mc:Fallback xmlns:a="http://schemas.openxmlformats.org/drawingml/2006/main" xmlns:a14="http://schemas.microsoft.com/office/drawing/2010/main" xmlns:w16du="http://schemas.microsoft.com/office/word/2023/wordml/word16du">
           <w:pict w14:anchorId="5F0F2DC2">
             <v:line id="Line 1" style="position:absolute;z-index:251657216;visibility:visible;mso-wrap-style:square;mso-width-percent:0;mso-height-percent:0;mso-wrap-distance-left:9pt;mso-wrap-distance-top:0;mso-wrap-distance-right:9pt;mso-wrap-distance-bottom:0;mso-position-horizontal:absolute;mso-position-horizontal-relative:text;mso-position-vertical:absolute;mso-position-vertical-relative:text;mso-width-percent:0;mso-height-percent:0;mso-width-relative:page;mso-height-relative:page" o:spid="_x0000_s1026" o:allowincell="f" from="-.45pt,-3.6pt" to="443.25pt,-3.6pt" w14:anchorId="5027D4D0" o:gfxdata="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">
               <w10:wrap type="topAndBottom"/>
@@ -19173,7 +19445,7 @@
             </wp:anchor>
           </w:drawing>
         </mc:Choice>
-        <mc:Fallback xmlns:w16du="http://schemas.microsoft.com/office/word/2023/wordml/word16du" xmlns:a14="http://schemas.microsoft.com/office/drawing/2010/main" xmlns:a="http://schemas.openxmlformats.org/drawingml/2006/main">
+        <mc:Fallback xmlns:a="http://schemas.openxmlformats.org/drawingml/2006/main" xmlns:a14="http://schemas.microsoft.com/office/drawing/2010/main" xmlns:w16du="http://schemas.microsoft.com/office/word/2023/wordml/word16du">
           <w:pict w14:anchorId="07033CA2">
             <v:line id="Line 2" style="position:absolute;z-index:251658240;visibility:visible;mso-wrap-style:square;mso-width-percent:0;mso-height-percent:0;mso-wrap-distance-left:9pt;mso-wrap-distance-top:0;mso-wrap-distance-right:9pt;mso-wrap-distance-bottom:5.65pt;mso-position-horizontal:absolute;mso-position-horizontal-relative:text;mso-position-vertical:absolute;mso-position-vertical-relative:text;mso-width-percent:0;mso-height-percent:0;mso-width-relative:page;mso-height-relative:page" o:spid="_x0000_s1026" o:allowincell="f" from=".4pt,56.2pt" to="441.6pt,56.2pt" w14:anchorId="48C357A9" o:gfxdata="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">
               <w10:wrap type="topAndBottom"/>

</xml_diff>

<commit_message>
adicionando diagramas de caso de uso e de sequencia
</commit_message>
<xml_diff>
--- a/Documentação/Documento Produto Software - Nossa Via - 2024.docx
+++ b/Documentação/Documento Produto Software - Nossa Via - 2024.docx
@@ -7537,6 +7537,9 @@
         <w:jc w:val="center"/>
       </w:pPr>
       <w:r>
+        <w:rPr>
+          <w:noProof/>
+        </w:rPr>
         <w:lastRenderedPageBreak/>
         <w:drawing>
           <wp:inline distT="0" distB="0" distL="0" distR="0" wp14:anchorId="4D8A4937" wp14:editId="3D0ED06C">
@@ -17996,6 +17999,7 @@
       <w:r>
         <w:rPr>
           <w:rFonts w:ascii="Arial" w:hAnsi="Arial" w:cs="Arial"/>
+          <w:noProof/>
           <w:lang w:val="pt-BR"/>
         </w:rPr>
         <w:drawing>
@@ -18262,7 +18266,7 @@
         <w:pStyle w:val="Titulo2"/>
         <w:numPr>
           <w:ilvl w:val="1"/>
-          <w:numId w:val="40"/>
+          <w:numId w:val="49"/>
         </w:numPr>
         <w:spacing w:line="360" w:lineRule="auto"/>
         <w:rPr>
@@ -18304,183 +18308,910 @@
     </w:p>
     <w:p>
       <w:pPr>
-        <w:pStyle w:val="P2"/>
+        <w:pStyle w:val="Titulo2"/>
+        <w:numPr>
+          <w:ilvl w:val="2"/>
+          <w:numId w:val="49"/>
+        </w:numPr>
         <w:spacing w:line="360" w:lineRule="auto"/>
-        <w:rPr>
-          <w:rFonts w:ascii="Arial" w:hAnsi="Arial" w:cs="Arial"/>
-          <w:color w:val="2E74B5" w:themeColor="accent1" w:themeShade="BF"/>
-        </w:rPr>
-      </w:pPr>
-      <w:r>
-        <w:rPr>
-          <w:rFonts w:ascii="Arial" w:hAnsi="Arial" w:cs="Arial"/>
-          <w:color w:val="2E74B5" w:themeColor="accent1" w:themeShade="BF"/>
+        <w:jc w:val="left"/>
+        <w:rPr>
+          <w:rFonts w:cs="Arial"/>
+        </w:rPr>
+      </w:pPr>
+      <w:bookmarkStart w:id="21" w:name="_Toc334605281"/>
+      <w:bookmarkStart w:id="22" w:name="_Toc49378747"/>
+      <w:r>
+        <w:rPr>
+          <w:rFonts w:cs="Arial"/>
         </w:rPr>
         <w:lastRenderedPageBreak/>
-        <w:t>Este item tem como objetivo apresentar a realização de caso de uso para cada caso de uso.</w:t>
+        <w:t>Diagrama de classes do caso de uso criar denúncia</w:t>
       </w:r>
     </w:p>
     <w:p>
       <w:pPr>
-        <w:pStyle w:val="P2"/>
+        <w:pStyle w:val="Titulo2"/>
+        <w:numPr>
+          <w:ilvl w:val="0"/>
+          <w:numId w:val="0"/>
+        </w:numPr>
         <w:spacing w:line="360" w:lineRule="auto"/>
-        <w:rPr>
-          <w:rFonts w:ascii="Arial" w:hAnsi="Arial" w:cs="Arial"/>
-          <w:color w:val="2E74B5" w:themeColor="accent1" w:themeShade="BF"/>
-        </w:rPr>
-      </w:pPr>
-      <w:r>
-        <w:rPr>
-          <w:rFonts w:ascii="Arial" w:hAnsi="Arial" w:cs="Arial"/>
-          <w:color w:val="2E74B5" w:themeColor="accent1" w:themeShade="BF"/>
-        </w:rPr>
-        <w:t>A realização de caso de uso deve conter:</w:t>
+        <w:ind w:left="348"/>
+        <w:jc w:val="center"/>
+        <w:rPr>
+          <w:rFonts w:cs="Arial"/>
+        </w:rPr>
+      </w:pPr>
+      <w:r>
+        <w:rPr>
+          <w:noProof/>
+        </w:rPr>
+        <w:drawing>
+          <wp:inline distT="0" distB="0" distL="0" distR="0" wp14:anchorId="1CEA8309" wp14:editId="778B864D">
+            <wp:extent cx="5973445" cy="5950585"/>
+            <wp:effectExtent l="0" t="0" r="8255" b="0"/>
+            <wp:docPr id="721717747" name="Imagem 2" descr="Diagrama&#10;&#10;Descrição gerada automaticamente"/>
+            <wp:cNvGraphicFramePr>
+              <a:graphicFrameLocks xmlns:a="http://schemas.openxmlformats.org/drawingml/2006/main" noChangeAspect="1"/>
+            </wp:cNvGraphicFramePr>
+            <a:graphic xmlns:a="http://schemas.openxmlformats.org/drawingml/2006/main">
+              <a:graphicData uri="http://schemas.openxmlformats.org/drawingml/2006/picture">
+                <pic:pic xmlns:pic="http://schemas.openxmlformats.org/drawingml/2006/picture">
+                  <pic:nvPicPr>
+                    <pic:cNvPr id="721717747" name="Imagem 2" descr="Diagrama&#10;&#10;Descrição gerada automaticamente"/>
+                    <pic:cNvPicPr>
+                      <a:picLocks noChangeAspect="1" noChangeArrowheads="1"/>
+                    </pic:cNvPicPr>
+                  </pic:nvPicPr>
+                  <pic:blipFill>
+                    <a:blip r:embed="rId13">
+                      <a:extLst>
+                        <a:ext uri="{28A0092B-C50C-407E-A947-70E740481C1C}">
+                          <a14:useLocalDpi xmlns:a14="http://schemas.microsoft.com/office/drawing/2010/main" val="0"/>
+                        </a:ext>
+                      </a:extLst>
+                    </a:blip>
+                    <a:srcRect/>
+                    <a:stretch>
+                      <a:fillRect/>
+                    </a:stretch>
+                  </pic:blipFill>
+                  <pic:spPr bwMode="auto">
+                    <a:xfrm>
+                      <a:off x="0" y="0"/>
+                      <a:ext cx="5973445" cy="5950585"/>
+                    </a:xfrm>
+                    <a:prstGeom prst="rect">
+                      <a:avLst/>
+                    </a:prstGeom>
+                    <a:noFill/>
+                    <a:ln>
+                      <a:noFill/>
+                    </a:ln>
+                  </pic:spPr>
+                </pic:pic>
+              </a:graphicData>
+            </a:graphic>
+          </wp:inline>
+        </w:drawing>
       </w:r>
     </w:p>
     <w:p>
       <w:pPr>
-        <w:pStyle w:val="P2"/>
+        <w:pStyle w:val="Titulo2"/>
         <w:numPr>
-          <w:ilvl w:val="1"/>
-          <w:numId w:val="11"/>
+          <w:ilvl w:val="0"/>
+          <w:numId w:val="0"/>
         </w:numPr>
         <w:spacing w:line="360" w:lineRule="auto"/>
-        <w:rPr>
-          <w:rFonts w:ascii="Arial" w:hAnsi="Arial" w:cs="Arial"/>
-          <w:color w:val="2E74B5" w:themeColor="accent1" w:themeShade="BF"/>
-        </w:rPr>
-      </w:pPr>
-      <w:r>
-        <w:rPr>
-          <w:rFonts w:ascii="Arial" w:hAnsi="Arial" w:cs="Arial"/>
-          <w:color w:val="2E74B5" w:themeColor="accent1" w:themeShade="BF"/>
-        </w:rPr>
-        <w:t>diagrama de classes para cada caso de uso. Notação básica do diagrama de clas</w:t>
-      </w:r>
-      <w:r>
-        <w:rPr>
-          <w:rFonts w:ascii="Arial" w:hAnsi="Arial" w:cs="Arial"/>
-          <w:color w:val="2E74B5" w:themeColor="accent1" w:themeShade="BF"/>
-        </w:rPr>
-        <w:t>ses já foi apresentada no item 4</w:t>
-      </w:r>
-      <w:r>
-        <w:rPr>
-          <w:rFonts w:ascii="Arial" w:hAnsi="Arial" w:cs="Arial"/>
-          <w:color w:val="2E74B5" w:themeColor="accent1" w:themeShade="BF"/>
-        </w:rPr>
-        <w:t>.1.</w:t>
+        <w:ind w:left="348"/>
+        <w:jc w:val="center"/>
+        <w:rPr>
+          <w:rFonts w:cs="Arial"/>
+        </w:rPr>
+      </w:pPr>
+      <w:r>
+        <w:rPr>
+          <w:rFonts w:cs="Arial"/>
+        </w:rPr>
+        <w:lastRenderedPageBreak/>
+        <w:drawing>
+          <wp:inline distT="0" distB="0" distL="0" distR="0" wp14:anchorId="7285CF57" wp14:editId="500A5CC1">
+            <wp:extent cx="5973445" cy="2781935"/>
+            <wp:effectExtent l="0" t="0" r="8255" b="0"/>
+            <wp:docPr id="1627245205" name="Imagem 1" descr="Diagrama&#10;&#10;Descrição gerada automaticamente"/>
+            <wp:cNvGraphicFramePr>
+              <a:graphicFrameLocks xmlns:a="http://schemas.openxmlformats.org/drawingml/2006/main" noChangeAspect="1"/>
+            </wp:cNvGraphicFramePr>
+            <a:graphic xmlns:a="http://schemas.openxmlformats.org/drawingml/2006/main">
+              <a:graphicData uri="http://schemas.openxmlformats.org/drawingml/2006/picture">
+                <pic:pic xmlns:pic="http://schemas.openxmlformats.org/drawingml/2006/picture">
+                  <pic:nvPicPr>
+                    <pic:cNvPr id="1627245205" name="Imagem 1" descr="Diagrama&#10;&#10;Descrição gerada automaticamente"/>
+                    <pic:cNvPicPr/>
+                  </pic:nvPicPr>
+                  <pic:blipFill>
+                    <a:blip r:embed="rId14"/>
+                    <a:stretch>
+                      <a:fillRect/>
+                    </a:stretch>
+                  </pic:blipFill>
+                  <pic:spPr>
+                    <a:xfrm>
+                      <a:off x="0" y="0"/>
+                      <a:ext cx="5973445" cy="2781935"/>
+                    </a:xfrm>
+                    <a:prstGeom prst="rect">
+                      <a:avLst/>
+                    </a:prstGeom>
+                  </pic:spPr>
+                </pic:pic>
+              </a:graphicData>
+            </a:graphic>
+          </wp:inline>
+        </w:drawing>
       </w:r>
     </w:p>
     <w:p>
       <w:pPr>
-        <w:pStyle w:val="P2"/>
+        <w:pStyle w:val="Titulo2"/>
         <w:numPr>
-          <w:ilvl w:val="1"/>
-          <w:numId w:val="11"/>
+          <w:ilvl w:val="0"/>
+          <w:numId w:val="0"/>
         </w:numPr>
         <w:spacing w:line="360" w:lineRule="auto"/>
-        <w:rPr>
-          <w:rFonts w:ascii="Arial" w:hAnsi="Arial" w:cs="Arial"/>
-          <w:color w:val="2E74B5" w:themeColor="accent1" w:themeShade="BF"/>
-        </w:rPr>
-      </w:pPr>
-      <w:r>
-        <w:rPr>
-          <w:rFonts w:ascii="Arial" w:hAnsi="Arial" w:cs="Arial"/>
-          <w:color w:val="2E74B5" w:themeColor="accent1" w:themeShade="BF"/>
-        </w:rPr>
-        <w:t xml:space="preserve">diagrama de sequência (para cada cenário do fluxo principal/básico e fluxos alternativos). Neste item devem ser apresentados os diagramas de sequência essenciais ao sistema, identificados através dos casos de uso. </w:t>
+        <w:ind w:left="348"/>
+        <w:jc w:val="center"/>
+        <w:rPr>
+          <w:rFonts w:cs="Arial"/>
+        </w:rPr>
+      </w:pPr>
+      <w:r>
+        <w:rPr>
+          <w:rFonts w:cs="Arial"/>
+        </w:rPr>
+        <w:drawing>
+          <wp:inline distT="0" distB="0" distL="0" distR="0" wp14:anchorId="7B59CF6F" wp14:editId="0BD8226D">
+            <wp:extent cx="5973445" cy="2501900"/>
+            <wp:effectExtent l="0" t="0" r="8255" b="0"/>
+            <wp:docPr id="2003591934" name="Imagem 1" descr="Diagrama&#10;&#10;Descrição gerada automaticamente"/>
+            <wp:cNvGraphicFramePr>
+              <a:graphicFrameLocks xmlns:a="http://schemas.openxmlformats.org/drawingml/2006/main" noChangeAspect="1"/>
+            </wp:cNvGraphicFramePr>
+            <a:graphic xmlns:a="http://schemas.openxmlformats.org/drawingml/2006/main">
+              <a:graphicData uri="http://schemas.openxmlformats.org/drawingml/2006/picture">
+                <pic:pic xmlns:pic="http://schemas.openxmlformats.org/drawingml/2006/picture">
+                  <pic:nvPicPr>
+                    <pic:cNvPr id="2003591934" name="Imagem 1" descr="Diagrama&#10;&#10;Descrição gerada automaticamente"/>
+                    <pic:cNvPicPr/>
+                  </pic:nvPicPr>
+                  <pic:blipFill>
+                    <a:blip r:embed="rId15"/>
+                    <a:stretch>
+                      <a:fillRect/>
+                    </a:stretch>
+                  </pic:blipFill>
+                  <pic:spPr>
+                    <a:xfrm>
+                      <a:off x="0" y="0"/>
+                      <a:ext cx="5973445" cy="2501900"/>
+                    </a:xfrm>
+                    <a:prstGeom prst="rect">
+                      <a:avLst/>
+                    </a:prstGeom>
+                  </pic:spPr>
+                </pic:pic>
+              </a:graphicData>
+            </a:graphic>
+          </wp:inline>
+        </w:drawing>
       </w:r>
     </w:p>
     <w:p>
       <w:pPr>
-        <w:pStyle w:val="P2"/>
+        <w:pStyle w:val="Titulo2"/>
+        <w:numPr>
+          <w:ilvl w:val="0"/>
+          <w:numId w:val="0"/>
+        </w:numPr>
         <w:spacing w:line="360" w:lineRule="auto"/>
-        <w:ind w:left="1440"/>
-        <w:rPr>
-          <w:rFonts w:ascii="Arial" w:hAnsi="Arial" w:cs="Arial"/>
-          <w:color w:val="2E74B5" w:themeColor="accent1" w:themeShade="BF"/>
-        </w:rPr>
-      </w:pPr>
-      <w:r>
-        <w:rPr>
-          <w:rFonts w:ascii="Arial" w:hAnsi="Arial" w:cs="Arial"/>
-          <w:color w:val="2E74B5" w:themeColor="accent1" w:themeShade="BF"/>
-        </w:rPr>
-        <w:t xml:space="preserve">Um diagrama de sequência representa interações de objetos organizadas em uma sequência temporal, apresentando os objetos que participam da interação e a sequência das mensagens trocadas. O diagrama de sequência deve validar o diagrama de classes e vice-versa. </w:t>
+        <w:ind w:left="348"/>
+        <w:jc w:val="center"/>
+        <w:rPr>
+          <w:rFonts w:cs="Arial"/>
+        </w:rPr>
+      </w:pPr>
+      <w:r>
+        <w:rPr>
+          <w:rFonts w:cs="Arial"/>
+        </w:rPr>
+        <w:lastRenderedPageBreak/>
+        <w:drawing>
+          <wp:inline distT="0" distB="0" distL="0" distR="0" wp14:anchorId="44416B83" wp14:editId="25B390FD">
+            <wp:extent cx="5973445" cy="2710815"/>
+            <wp:effectExtent l="0" t="0" r="8255" b="0"/>
+            <wp:docPr id="694156286" name="Imagem 1" descr="Diagrama&#10;&#10;Descrição gerada automaticamente"/>
+            <wp:cNvGraphicFramePr>
+              <a:graphicFrameLocks xmlns:a="http://schemas.openxmlformats.org/drawingml/2006/main" noChangeAspect="1"/>
+            </wp:cNvGraphicFramePr>
+            <a:graphic xmlns:a="http://schemas.openxmlformats.org/drawingml/2006/main">
+              <a:graphicData uri="http://schemas.openxmlformats.org/drawingml/2006/picture">
+                <pic:pic xmlns:pic="http://schemas.openxmlformats.org/drawingml/2006/picture">
+                  <pic:nvPicPr>
+                    <pic:cNvPr id="694156286" name="Imagem 1" descr="Diagrama&#10;&#10;Descrição gerada automaticamente"/>
+                    <pic:cNvPicPr/>
+                  </pic:nvPicPr>
+                  <pic:blipFill>
+                    <a:blip r:embed="rId16"/>
+                    <a:stretch>
+                      <a:fillRect/>
+                    </a:stretch>
+                  </pic:blipFill>
+                  <pic:spPr>
+                    <a:xfrm>
+                      <a:off x="0" y="0"/>
+                      <a:ext cx="5973445" cy="2710815"/>
+                    </a:xfrm>
+                    <a:prstGeom prst="rect">
+                      <a:avLst/>
+                    </a:prstGeom>
+                  </pic:spPr>
+                </pic:pic>
+              </a:graphicData>
+            </a:graphic>
+          </wp:inline>
+        </w:drawing>
       </w:r>
     </w:p>
     <w:p>
       <w:pPr>
-        <w:pStyle w:val="P2"/>
+        <w:pStyle w:val="Titulo2"/>
+        <w:numPr>
+          <w:ilvl w:val="2"/>
+          <w:numId w:val="49"/>
+        </w:numPr>
         <w:spacing w:line="360" w:lineRule="auto"/>
-        <w:ind w:left="1440"/>
-        <w:rPr>
-          <w:rFonts w:ascii="Arial" w:hAnsi="Arial" w:cs="Arial"/>
-          <w:color w:val="2E74B5" w:themeColor="accent1" w:themeShade="BF"/>
-        </w:rPr>
-      </w:pPr>
+        <w:jc w:val="left"/>
+        <w:rPr>
+          <w:rFonts w:cs="Arial"/>
+        </w:rPr>
+      </w:pPr>
+      <w:r>
+        <w:rPr>
+          <w:rFonts w:cs="Arial"/>
+        </w:rPr>
+        <w:t xml:space="preserve">Diagrama de classes do caso de uso </w:t>
+      </w:r>
+      <w:r>
+        <w:rPr>
+          <w:rFonts w:cs="Arial"/>
+        </w:rPr>
+        <w:t>comentar denúncia</w:t>
+      </w:r>
     </w:p>
     <w:p>
       <w:pPr>
-        <w:pStyle w:val="P2"/>
+        <w:pStyle w:val="Titulo2"/>
+        <w:numPr>
+          <w:ilvl w:val="0"/>
+          <w:numId w:val="0"/>
+        </w:numPr>
         <w:spacing w:line="360" w:lineRule="auto"/>
-        <w:rPr>
-          <w:rFonts w:ascii="Arial" w:hAnsi="Arial" w:cs="Arial"/>
-          <w:b/>
-          <w:bCs/>
-          <w:color w:val="2E74B5" w:themeColor="accent1" w:themeShade="BF"/>
-        </w:rPr>
-      </w:pPr>
-      <w:proofErr w:type="spellStart"/>
-      <w:r>
-        <w:rPr>
-          <w:rFonts w:ascii="Arial" w:hAnsi="Arial" w:cs="Arial"/>
-          <w:b/>
-          <w:bCs/>
-          <w:color w:val="2E74B5" w:themeColor="accent1" w:themeShade="BF"/>
-        </w:rPr>
-        <w:t>Obs</w:t>
-      </w:r>
-      <w:proofErr w:type="spellEnd"/>
-      <w:r>
-        <w:rPr>
-          <w:rFonts w:ascii="Arial" w:hAnsi="Arial" w:cs="Arial"/>
-          <w:b/>
-          <w:bCs/>
-          <w:color w:val="2E74B5" w:themeColor="accent1" w:themeShade="BF"/>
-        </w:rPr>
-        <w:t>: Para os casos de uso que representam &lt;&lt;</w:t>
-      </w:r>
-      <w:proofErr w:type="spellStart"/>
-      <w:r>
-        <w:rPr>
-          <w:rFonts w:ascii="Arial" w:hAnsi="Arial" w:cs="Arial"/>
-          <w:b/>
-          <w:bCs/>
-          <w:color w:val="2E74B5" w:themeColor="accent1" w:themeShade="BF"/>
-        </w:rPr>
-        <w:t>crud</w:t>
-      </w:r>
-      <w:proofErr w:type="spellEnd"/>
-      <w:r>
-        <w:rPr>
-          <w:rFonts w:ascii="Arial" w:hAnsi="Arial" w:cs="Arial"/>
-          <w:b/>
-          <w:bCs/>
-          <w:color w:val="2E74B5" w:themeColor="accent1" w:themeShade="BF"/>
-        </w:rPr>
-        <w:t>&gt;&gt; básico não há necessidade de realização do caso de uso</w:t>
-      </w:r>
-      <w:r>
-        <w:rPr>
-          <w:rFonts w:ascii="Arial" w:hAnsi="Arial" w:cs="Arial"/>
-          <w:b/>
-          <w:bCs/>
-          <w:color w:val="2E74B5" w:themeColor="accent1" w:themeShade="BF"/>
-        </w:rPr>
-        <w:t>.</w:t>
+        <w:jc w:val="center"/>
+        <w:rPr>
+          <w:rFonts w:cs="Arial"/>
+        </w:rPr>
+      </w:pPr>
+      <w:r>
+        <w:rPr>
+          <w:noProof/>
+        </w:rPr>
+        <w:lastRenderedPageBreak/>
+        <w:drawing>
+          <wp:inline distT="0" distB="0" distL="0" distR="0" wp14:anchorId="6204823E" wp14:editId="5669F1D7">
+            <wp:extent cx="4133215" cy="5654675"/>
+            <wp:effectExtent l="0" t="0" r="635" b="3175"/>
+            <wp:docPr id="525590994" name="Imagem 3" descr="Diagrama&#10;&#10;Descrição gerada automaticamente"/>
+            <wp:cNvGraphicFramePr>
+              <a:graphicFrameLocks xmlns:a="http://schemas.openxmlformats.org/drawingml/2006/main" noChangeAspect="1"/>
+            </wp:cNvGraphicFramePr>
+            <a:graphic xmlns:a="http://schemas.openxmlformats.org/drawingml/2006/main">
+              <a:graphicData uri="http://schemas.openxmlformats.org/drawingml/2006/picture">
+                <pic:pic xmlns:pic="http://schemas.openxmlformats.org/drawingml/2006/picture">
+                  <pic:nvPicPr>
+                    <pic:cNvPr id="525590994" name="Imagem 3" descr="Diagrama&#10;&#10;Descrição gerada automaticamente"/>
+                    <pic:cNvPicPr>
+                      <a:picLocks noChangeAspect="1" noChangeArrowheads="1"/>
+                    </pic:cNvPicPr>
+                  </pic:nvPicPr>
+                  <pic:blipFill>
+                    <a:blip r:embed="rId17">
+                      <a:extLst>
+                        <a:ext uri="{28A0092B-C50C-407E-A947-70E740481C1C}">
+                          <a14:useLocalDpi xmlns:a14="http://schemas.microsoft.com/office/drawing/2010/main" val="0"/>
+                        </a:ext>
+                      </a:extLst>
+                    </a:blip>
+                    <a:srcRect/>
+                    <a:stretch>
+                      <a:fillRect/>
+                    </a:stretch>
+                  </pic:blipFill>
+                  <pic:spPr bwMode="auto">
+                    <a:xfrm>
+                      <a:off x="0" y="0"/>
+                      <a:ext cx="4133215" cy="5654675"/>
+                    </a:xfrm>
+                    <a:prstGeom prst="rect">
+                      <a:avLst/>
+                    </a:prstGeom>
+                    <a:noFill/>
+                    <a:ln>
+                      <a:noFill/>
+                    </a:ln>
+                  </pic:spPr>
+                </pic:pic>
+              </a:graphicData>
+            </a:graphic>
+          </wp:inline>
+        </w:drawing>
+      </w:r>
+    </w:p>
+    <w:p>
+      <w:pPr>
+        <w:pStyle w:val="Titulo2"/>
+        <w:numPr>
+          <w:ilvl w:val="0"/>
+          <w:numId w:val="0"/>
+        </w:numPr>
+        <w:spacing w:line="360" w:lineRule="auto"/>
+        <w:jc w:val="center"/>
+        <w:rPr>
+          <w:rFonts w:cs="Arial"/>
+        </w:rPr>
+      </w:pPr>
+      <w:r>
+        <w:rPr>
+          <w:noProof/>
+        </w:rPr>
+        <w:lastRenderedPageBreak/>
+        <w:drawing>
+          <wp:inline distT="0" distB="0" distL="0" distR="0" wp14:anchorId="7B7690F7" wp14:editId="2B8CCF4C">
+            <wp:extent cx="5973445" cy="2518410"/>
+            <wp:effectExtent l="0" t="0" r="8255" b="0"/>
+            <wp:docPr id="1356766649" name="Imagem 4" descr="Diagrama&#10;&#10;Descrição gerada automaticamente"/>
+            <wp:cNvGraphicFramePr>
+              <a:graphicFrameLocks xmlns:a="http://schemas.openxmlformats.org/drawingml/2006/main" noChangeAspect="1"/>
+            </wp:cNvGraphicFramePr>
+            <a:graphic xmlns:a="http://schemas.openxmlformats.org/drawingml/2006/main">
+              <a:graphicData uri="http://schemas.openxmlformats.org/drawingml/2006/picture">
+                <pic:pic xmlns:pic="http://schemas.openxmlformats.org/drawingml/2006/picture">
+                  <pic:nvPicPr>
+                    <pic:cNvPr id="1356766649" name="Imagem 4" descr="Diagrama&#10;&#10;Descrição gerada automaticamente"/>
+                    <pic:cNvPicPr>
+                      <a:picLocks noChangeAspect="1" noChangeArrowheads="1"/>
+                    </pic:cNvPicPr>
+                  </pic:nvPicPr>
+                  <pic:blipFill>
+                    <a:blip r:embed="rId18">
+                      <a:extLst>
+                        <a:ext uri="{28A0092B-C50C-407E-A947-70E740481C1C}">
+                          <a14:useLocalDpi xmlns:a14="http://schemas.microsoft.com/office/drawing/2010/main" val="0"/>
+                        </a:ext>
+                      </a:extLst>
+                    </a:blip>
+                    <a:srcRect/>
+                    <a:stretch>
+                      <a:fillRect/>
+                    </a:stretch>
+                  </pic:blipFill>
+                  <pic:spPr bwMode="auto">
+                    <a:xfrm>
+                      <a:off x="0" y="0"/>
+                      <a:ext cx="5973445" cy="2518410"/>
+                    </a:xfrm>
+                    <a:prstGeom prst="rect">
+                      <a:avLst/>
+                    </a:prstGeom>
+                    <a:noFill/>
+                    <a:ln>
+                      <a:noFill/>
+                    </a:ln>
+                  </pic:spPr>
+                </pic:pic>
+              </a:graphicData>
+            </a:graphic>
+          </wp:inline>
+        </w:drawing>
+      </w:r>
+    </w:p>
+    <w:p>
+      <w:pPr>
+        <w:pStyle w:val="Titulo2"/>
+        <w:numPr>
+          <w:ilvl w:val="2"/>
+          <w:numId w:val="49"/>
+        </w:numPr>
+        <w:spacing w:line="360" w:lineRule="auto"/>
+        <w:jc w:val="left"/>
+        <w:rPr>
+          <w:rFonts w:cs="Arial"/>
+        </w:rPr>
+      </w:pPr>
+      <w:r>
+        <w:rPr>
+          <w:rFonts w:cs="Arial"/>
+        </w:rPr>
+        <w:t xml:space="preserve">Diagrama de classes do caso de uso </w:t>
+      </w:r>
+      <w:proofErr w:type="gramStart"/>
+      <w:r>
+        <w:rPr>
+          <w:rFonts w:cs="Arial"/>
+        </w:rPr>
+        <w:t>curtir</w:t>
+      </w:r>
+      <w:proofErr w:type="gramEnd"/>
+      <w:r>
+        <w:rPr>
+          <w:rFonts w:cs="Arial"/>
+        </w:rPr>
+        <w:t xml:space="preserve"> denúncia</w:t>
+      </w:r>
+    </w:p>
+    <w:p>
+      <w:pPr>
+        <w:pStyle w:val="Titulo2"/>
+        <w:numPr>
+          <w:ilvl w:val="0"/>
+          <w:numId w:val="0"/>
+        </w:numPr>
+        <w:spacing w:line="360" w:lineRule="auto"/>
+        <w:jc w:val="center"/>
+        <w:rPr>
+          <w:rFonts w:cs="Arial"/>
+        </w:rPr>
+      </w:pPr>
+      <w:r>
+        <w:rPr>
+          <w:noProof/>
+        </w:rPr>
+        <w:lastRenderedPageBreak/>
+        <w:drawing>
+          <wp:inline distT="0" distB="0" distL="0" distR="0" wp14:anchorId="12AB9BC4" wp14:editId="49CD5BC6">
+            <wp:extent cx="4007485" cy="5661025"/>
+            <wp:effectExtent l="0" t="0" r="0" b="0"/>
+            <wp:docPr id="1184345499" name="Imagem 6" descr="Diagrama&#10;&#10;Descrição gerada automaticamente"/>
+            <wp:cNvGraphicFramePr>
+              <a:graphicFrameLocks xmlns:a="http://schemas.openxmlformats.org/drawingml/2006/main" noChangeAspect="1"/>
+            </wp:cNvGraphicFramePr>
+            <a:graphic xmlns:a="http://schemas.openxmlformats.org/drawingml/2006/main">
+              <a:graphicData uri="http://schemas.openxmlformats.org/drawingml/2006/picture">
+                <pic:pic xmlns:pic="http://schemas.openxmlformats.org/drawingml/2006/picture">
+                  <pic:nvPicPr>
+                    <pic:cNvPr id="1184345499" name="Imagem 6" descr="Diagrama&#10;&#10;Descrição gerada automaticamente"/>
+                    <pic:cNvPicPr>
+                      <a:picLocks noChangeAspect="1" noChangeArrowheads="1"/>
+                    </pic:cNvPicPr>
+                  </pic:nvPicPr>
+                  <pic:blipFill>
+                    <a:blip r:embed="rId19">
+                      <a:extLst>
+                        <a:ext uri="{28A0092B-C50C-407E-A947-70E740481C1C}">
+                          <a14:useLocalDpi xmlns:a14="http://schemas.microsoft.com/office/drawing/2010/main" val="0"/>
+                        </a:ext>
+                      </a:extLst>
+                    </a:blip>
+                    <a:srcRect/>
+                    <a:stretch>
+                      <a:fillRect/>
+                    </a:stretch>
+                  </pic:blipFill>
+                  <pic:spPr bwMode="auto">
+                    <a:xfrm>
+                      <a:off x="0" y="0"/>
+                      <a:ext cx="4007485" cy="5661025"/>
+                    </a:xfrm>
+                    <a:prstGeom prst="rect">
+                      <a:avLst/>
+                    </a:prstGeom>
+                    <a:noFill/>
+                    <a:ln>
+                      <a:noFill/>
+                    </a:ln>
+                  </pic:spPr>
+                </pic:pic>
+              </a:graphicData>
+            </a:graphic>
+          </wp:inline>
+        </w:drawing>
+      </w:r>
+    </w:p>
+    <w:p>
+      <w:pPr>
+        <w:pStyle w:val="Titulo2"/>
+        <w:numPr>
+          <w:ilvl w:val="0"/>
+          <w:numId w:val="0"/>
+        </w:numPr>
+        <w:spacing w:line="360" w:lineRule="auto"/>
+        <w:jc w:val="center"/>
+        <w:rPr>
+          <w:rFonts w:cs="Arial"/>
+        </w:rPr>
+      </w:pPr>
+      <w:r>
+        <w:rPr>
+          <w:noProof/>
+        </w:rPr>
+        <w:lastRenderedPageBreak/>
+        <w:drawing>
+          <wp:inline distT="0" distB="0" distL="0" distR="0" wp14:anchorId="653D1686" wp14:editId="02A94946">
+            <wp:extent cx="5973445" cy="2518410"/>
+            <wp:effectExtent l="0" t="0" r="8255" b="0"/>
+            <wp:docPr id="1092136974" name="Imagem 7" descr="Diagrama&#10;&#10;Descrição gerada automaticamente"/>
+            <wp:cNvGraphicFramePr>
+              <a:graphicFrameLocks xmlns:a="http://schemas.openxmlformats.org/drawingml/2006/main" noChangeAspect="1"/>
+            </wp:cNvGraphicFramePr>
+            <a:graphic xmlns:a="http://schemas.openxmlformats.org/drawingml/2006/main">
+              <a:graphicData uri="http://schemas.openxmlformats.org/drawingml/2006/picture">
+                <pic:pic xmlns:pic="http://schemas.openxmlformats.org/drawingml/2006/picture">
+                  <pic:nvPicPr>
+                    <pic:cNvPr id="1092136974" name="Imagem 7" descr="Diagrama&#10;&#10;Descrição gerada automaticamente"/>
+                    <pic:cNvPicPr>
+                      <a:picLocks noChangeAspect="1" noChangeArrowheads="1"/>
+                    </pic:cNvPicPr>
+                  </pic:nvPicPr>
+                  <pic:blipFill>
+                    <a:blip r:embed="rId20">
+                      <a:extLst>
+                        <a:ext uri="{28A0092B-C50C-407E-A947-70E740481C1C}">
+                          <a14:useLocalDpi xmlns:a14="http://schemas.microsoft.com/office/drawing/2010/main" val="0"/>
+                        </a:ext>
+                      </a:extLst>
+                    </a:blip>
+                    <a:srcRect/>
+                    <a:stretch>
+                      <a:fillRect/>
+                    </a:stretch>
+                  </pic:blipFill>
+                  <pic:spPr bwMode="auto">
+                    <a:xfrm>
+                      <a:off x="0" y="0"/>
+                      <a:ext cx="5973445" cy="2518410"/>
+                    </a:xfrm>
+                    <a:prstGeom prst="rect">
+                      <a:avLst/>
+                    </a:prstGeom>
+                    <a:noFill/>
+                    <a:ln>
+                      <a:noFill/>
+                    </a:ln>
+                  </pic:spPr>
+                </pic:pic>
+              </a:graphicData>
+            </a:graphic>
+          </wp:inline>
+        </w:drawing>
+      </w:r>
+    </w:p>
+    <w:p>
+      <w:pPr>
+        <w:pStyle w:val="Titulo2"/>
+        <w:numPr>
+          <w:ilvl w:val="2"/>
+          <w:numId w:val="49"/>
+        </w:numPr>
+        <w:spacing w:line="360" w:lineRule="auto"/>
+        <w:jc w:val="left"/>
+        <w:rPr>
+          <w:rFonts w:cs="Arial"/>
+        </w:rPr>
+      </w:pPr>
+      <w:r>
+        <w:rPr>
+          <w:rFonts w:cs="Arial"/>
+        </w:rPr>
+        <w:t xml:space="preserve">Diagrama de classes do caso de uso </w:t>
+      </w:r>
+      <w:r>
+        <w:rPr>
+          <w:rFonts w:cs="Arial"/>
+        </w:rPr>
+        <w:t>atualizar status</w:t>
+      </w:r>
+    </w:p>
+    <w:p>
+      <w:pPr>
+        <w:pStyle w:val="Titulo2"/>
+        <w:numPr>
+          <w:ilvl w:val="0"/>
+          <w:numId w:val="0"/>
+        </w:numPr>
+        <w:spacing w:line="360" w:lineRule="auto"/>
+        <w:jc w:val="center"/>
+        <w:rPr>
+          <w:rFonts w:cs="Arial"/>
+        </w:rPr>
+      </w:pPr>
+      <w:r>
+        <w:rPr>
+          <w:noProof/>
+        </w:rPr>
+        <w:lastRenderedPageBreak/>
+        <w:drawing>
+          <wp:inline distT="0" distB="0" distL="0" distR="0" wp14:anchorId="3E270630" wp14:editId="6200A4D4">
+            <wp:extent cx="1534795" cy="6202045"/>
+            <wp:effectExtent l="0" t="0" r="8255" b="8255"/>
+            <wp:docPr id="1585991341" name="Imagem 8" descr="Tabela&#10;&#10;Descrição gerada automaticamente"/>
+            <wp:cNvGraphicFramePr>
+              <a:graphicFrameLocks xmlns:a="http://schemas.openxmlformats.org/drawingml/2006/main" noChangeAspect="1"/>
+            </wp:cNvGraphicFramePr>
+            <a:graphic xmlns:a="http://schemas.openxmlformats.org/drawingml/2006/main">
+              <a:graphicData uri="http://schemas.openxmlformats.org/drawingml/2006/picture">
+                <pic:pic xmlns:pic="http://schemas.openxmlformats.org/drawingml/2006/picture">
+                  <pic:nvPicPr>
+                    <pic:cNvPr id="1585991341" name="Imagem 8" descr="Tabela&#10;&#10;Descrição gerada automaticamente"/>
+                    <pic:cNvPicPr>
+                      <a:picLocks noChangeAspect="1" noChangeArrowheads="1"/>
+                    </pic:cNvPicPr>
+                  </pic:nvPicPr>
+                  <pic:blipFill>
+                    <a:blip r:embed="rId21">
+                      <a:extLst>
+                        <a:ext uri="{28A0092B-C50C-407E-A947-70E740481C1C}">
+                          <a14:useLocalDpi xmlns:a14="http://schemas.microsoft.com/office/drawing/2010/main" val="0"/>
+                        </a:ext>
+                      </a:extLst>
+                    </a:blip>
+                    <a:srcRect/>
+                    <a:stretch>
+                      <a:fillRect/>
+                    </a:stretch>
+                  </pic:blipFill>
+                  <pic:spPr bwMode="auto">
+                    <a:xfrm>
+                      <a:off x="0" y="0"/>
+                      <a:ext cx="1534795" cy="6202045"/>
+                    </a:xfrm>
+                    <a:prstGeom prst="rect">
+                      <a:avLst/>
+                    </a:prstGeom>
+                    <a:noFill/>
+                    <a:ln>
+                      <a:noFill/>
+                    </a:ln>
+                  </pic:spPr>
+                </pic:pic>
+              </a:graphicData>
+            </a:graphic>
+          </wp:inline>
+        </w:drawing>
+      </w:r>
+    </w:p>
+    <w:p>
+      <w:pPr>
+        <w:pStyle w:val="Titulo2"/>
+        <w:numPr>
+          <w:ilvl w:val="0"/>
+          <w:numId w:val="0"/>
+        </w:numPr>
+        <w:spacing w:line="360" w:lineRule="auto"/>
+        <w:jc w:val="center"/>
+        <w:rPr>
+          <w:rFonts w:cs="Arial"/>
+        </w:rPr>
+      </w:pPr>
+      <w:r>
+        <w:rPr>
+          <w:noProof/>
+        </w:rPr>
+        <w:lastRenderedPageBreak/>
+        <w:drawing>
+          <wp:inline distT="0" distB="0" distL="0" distR="0" wp14:anchorId="686E0F94" wp14:editId="14B6210E">
+            <wp:extent cx="5973445" cy="3630930"/>
+            <wp:effectExtent l="0" t="0" r="8255" b="7620"/>
+            <wp:docPr id="1064308243" name="Imagem 9" descr="Diagrama&#10;&#10;Descrição gerada automaticamente"/>
+            <wp:cNvGraphicFramePr>
+              <a:graphicFrameLocks xmlns:a="http://schemas.openxmlformats.org/drawingml/2006/main" noChangeAspect="1"/>
+            </wp:cNvGraphicFramePr>
+            <a:graphic xmlns:a="http://schemas.openxmlformats.org/drawingml/2006/main">
+              <a:graphicData uri="http://schemas.openxmlformats.org/drawingml/2006/picture">
+                <pic:pic xmlns:pic="http://schemas.openxmlformats.org/drawingml/2006/picture">
+                  <pic:nvPicPr>
+                    <pic:cNvPr id="1064308243" name="Imagem 9" descr="Diagrama&#10;&#10;Descrição gerada automaticamente"/>
+                    <pic:cNvPicPr>
+                      <a:picLocks noChangeAspect="1" noChangeArrowheads="1"/>
+                    </pic:cNvPicPr>
+                  </pic:nvPicPr>
+                  <pic:blipFill>
+                    <a:blip r:embed="rId22">
+                      <a:extLst>
+                        <a:ext uri="{28A0092B-C50C-407E-A947-70E740481C1C}">
+                          <a14:useLocalDpi xmlns:a14="http://schemas.microsoft.com/office/drawing/2010/main" val="0"/>
+                        </a:ext>
+                      </a:extLst>
+                    </a:blip>
+                    <a:srcRect/>
+                    <a:stretch>
+                      <a:fillRect/>
+                    </a:stretch>
+                  </pic:blipFill>
+                  <pic:spPr bwMode="auto">
+                    <a:xfrm>
+                      <a:off x="0" y="0"/>
+                      <a:ext cx="5973445" cy="3630930"/>
+                    </a:xfrm>
+                    <a:prstGeom prst="rect">
+                      <a:avLst/>
+                    </a:prstGeom>
+                    <a:noFill/>
+                    <a:ln>
+                      <a:noFill/>
+                    </a:ln>
+                  </pic:spPr>
+                </pic:pic>
+              </a:graphicData>
+            </a:graphic>
+          </wp:inline>
+        </w:drawing>
+      </w:r>
+    </w:p>
+    <w:p>
+      <w:pPr>
+        <w:pStyle w:val="Titulo2"/>
+        <w:numPr>
+          <w:ilvl w:val="2"/>
+          <w:numId w:val="49"/>
+        </w:numPr>
+        <w:spacing w:line="360" w:lineRule="auto"/>
+        <w:jc w:val="left"/>
+        <w:rPr>
+          <w:rFonts w:cs="Arial"/>
+        </w:rPr>
+      </w:pPr>
+      <w:r>
+        <w:rPr>
+          <w:rFonts w:cs="Arial"/>
+        </w:rPr>
+        <w:t>Diagrama de classes do caso de uso atualizar status</w:t>
+      </w:r>
+    </w:p>
+    <w:p>
+      <w:pPr>
+        <w:pStyle w:val="Titulo2"/>
+        <w:numPr>
+          <w:ilvl w:val="0"/>
+          <w:numId w:val="0"/>
+        </w:numPr>
+        <w:spacing w:line="360" w:lineRule="auto"/>
+        <w:jc w:val="center"/>
+        <w:rPr>
+          <w:rFonts w:cs="Arial"/>
+        </w:rPr>
+      </w:pPr>
+      <w:r>
+        <w:rPr>
+          <w:noProof/>
+        </w:rPr>
+        <w:lastRenderedPageBreak/>
+        <w:drawing>
+          <wp:inline distT="0" distB="0" distL="0" distR="0" wp14:anchorId="7222A4C1" wp14:editId="6E13192B">
+            <wp:extent cx="1534795" cy="6082665"/>
+            <wp:effectExtent l="0" t="0" r="8255" b="0"/>
+            <wp:docPr id="1219852714" name="Imagem 10" descr="Diagrama&#10;&#10;Descrição gerada automaticamente"/>
+            <wp:cNvGraphicFramePr>
+              <a:graphicFrameLocks xmlns:a="http://schemas.openxmlformats.org/drawingml/2006/main" noChangeAspect="1"/>
+            </wp:cNvGraphicFramePr>
+            <a:graphic xmlns:a="http://schemas.openxmlformats.org/drawingml/2006/main">
+              <a:graphicData uri="http://schemas.openxmlformats.org/drawingml/2006/picture">
+                <pic:pic xmlns:pic="http://schemas.openxmlformats.org/drawingml/2006/picture">
+                  <pic:nvPicPr>
+                    <pic:cNvPr id="1219852714" name="Imagem 10" descr="Diagrama&#10;&#10;Descrição gerada automaticamente"/>
+                    <pic:cNvPicPr>
+                      <a:picLocks noChangeAspect="1" noChangeArrowheads="1"/>
+                    </pic:cNvPicPr>
+                  </pic:nvPicPr>
+                  <pic:blipFill>
+                    <a:blip r:embed="rId23">
+                      <a:extLst>
+                        <a:ext uri="{28A0092B-C50C-407E-A947-70E740481C1C}">
+                          <a14:useLocalDpi xmlns:a14="http://schemas.microsoft.com/office/drawing/2010/main" val="0"/>
+                        </a:ext>
+                      </a:extLst>
+                    </a:blip>
+                    <a:srcRect/>
+                    <a:stretch>
+                      <a:fillRect/>
+                    </a:stretch>
+                  </pic:blipFill>
+                  <pic:spPr bwMode="auto">
+                    <a:xfrm>
+                      <a:off x="0" y="0"/>
+                      <a:ext cx="1534795" cy="6082665"/>
+                    </a:xfrm>
+                    <a:prstGeom prst="rect">
+                      <a:avLst/>
+                    </a:prstGeom>
+                    <a:noFill/>
+                    <a:ln>
+                      <a:noFill/>
+                    </a:ln>
+                  </pic:spPr>
+                </pic:pic>
+              </a:graphicData>
+            </a:graphic>
+          </wp:inline>
+        </w:drawing>
+      </w:r>
+    </w:p>
+    <w:p>
+      <w:pPr>
+        <w:pStyle w:val="Titulo2"/>
+        <w:numPr>
+          <w:ilvl w:val="0"/>
+          <w:numId w:val="0"/>
+        </w:numPr>
+        <w:spacing w:line="360" w:lineRule="auto"/>
+        <w:jc w:val="center"/>
+        <w:rPr>
+          <w:rFonts w:cs="Arial"/>
+        </w:rPr>
+      </w:pPr>
+      <w:r>
+        <w:rPr>
+          <w:noProof/>
+        </w:rPr>
+        <w:lastRenderedPageBreak/>
+        <w:drawing>
+          <wp:inline distT="0" distB="0" distL="0" distR="0" wp14:anchorId="42A60BFB" wp14:editId="6CA5DA86">
+            <wp:extent cx="5613400" cy="3784600"/>
+            <wp:effectExtent l="0" t="0" r="6350" b="6350"/>
+            <wp:docPr id="439114863" name="Imagem 11" descr="Diagrama&#10;&#10;Descrição gerada automaticamente"/>
+            <wp:cNvGraphicFramePr>
+              <a:graphicFrameLocks xmlns:a="http://schemas.openxmlformats.org/drawingml/2006/main" noChangeAspect="1"/>
+            </wp:cNvGraphicFramePr>
+            <a:graphic xmlns:a="http://schemas.openxmlformats.org/drawingml/2006/main">
+              <a:graphicData uri="http://schemas.openxmlformats.org/drawingml/2006/picture">
+                <pic:pic xmlns:pic="http://schemas.openxmlformats.org/drawingml/2006/picture">
+                  <pic:nvPicPr>
+                    <pic:cNvPr id="439114863" name="Imagem 11" descr="Diagrama&#10;&#10;Descrição gerada automaticamente"/>
+                    <pic:cNvPicPr>
+                      <a:picLocks noChangeAspect="1" noChangeArrowheads="1"/>
+                    </pic:cNvPicPr>
+                  </pic:nvPicPr>
+                  <pic:blipFill>
+                    <a:blip r:embed="rId24">
+                      <a:extLst>
+                        <a:ext uri="{28A0092B-C50C-407E-A947-70E740481C1C}">
+                          <a14:useLocalDpi xmlns:a14="http://schemas.microsoft.com/office/drawing/2010/main" val="0"/>
+                        </a:ext>
+                      </a:extLst>
+                    </a:blip>
+                    <a:srcRect/>
+                    <a:stretch>
+                      <a:fillRect/>
+                    </a:stretch>
+                  </pic:blipFill>
+                  <pic:spPr bwMode="auto">
+                    <a:xfrm>
+                      <a:off x="0" y="0"/>
+                      <a:ext cx="5613400" cy="3784600"/>
+                    </a:xfrm>
+                    <a:prstGeom prst="rect">
+                      <a:avLst/>
+                    </a:prstGeom>
+                    <a:noFill/>
+                    <a:ln>
+                      <a:noFill/>
+                    </a:ln>
+                  </pic:spPr>
+                </pic:pic>
+              </a:graphicData>
+            </a:graphic>
+          </wp:inline>
+        </w:drawing>
       </w:r>
     </w:p>
     <w:p>
@@ -18488,15 +19219,13 @@
         <w:pStyle w:val="Titulo2"/>
         <w:numPr>
           <w:ilvl w:val="1"/>
-          <w:numId w:val="40"/>
+          <w:numId w:val="49"/>
         </w:numPr>
         <w:spacing w:line="360" w:lineRule="auto"/>
         <w:rPr>
           <w:rFonts w:cs="Arial"/>
         </w:rPr>
       </w:pPr>
-      <w:bookmarkStart w:id="21" w:name="_Toc334605281"/>
-      <w:bookmarkStart w:id="22" w:name="_Toc49378747"/>
       <w:r>
         <w:rPr>
           <w:rFonts w:cs="Arial"/>
@@ -18592,10 +19321,10 @@
             <v:path o:extrusionok="f" gradientshapeok="t" o:connecttype="rect"/>
             <o:lock v:ext="edit" aspectratio="t"/>
           </v:shapetype>
-          <v:shape id="_x0000_i1025" type="#_x0000_t75" style="width:239.8pt;height:267.95pt" o:ole="" fillcolor="window">
-            <v:imagedata r:id="rId13" o:title=""/>
+          <v:shape id="_x0000_i1025" type="#_x0000_t75" style="width:240.65pt;height:267.15pt" o:ole="" fillcolor="window">
+            <v:imagedata r:id="rId25" o:title=""/>
           </v:shape>
-          <o:OLEObject Type="Embed" ProgID="Word.Picture.8" ShapeID="_x0000_i1025" DrawAspect="Content" ObjectID="_1774282388" r:id="rId14"/>
+          <o:OLEObject Type="Embed" ProgID="Word.Picture.8" ShapeID="_x0000_i1025" DrawAspect="Content" ObjectID="_1774375766" r:id="rId26"/>
         </w:object>
       </w:r>
     </w:p>
@@ -18643,7 +19372,7 @@
         <w:pStyle w:val="Titulo2"/>
         <w:numPr>
           <w:ilvl w:val="1"/>
-          <w:numId w:val="40"/>
+          <w:numId w:val="49"/>
         </w:numPr>
         <w:spacing w:line="360" w:lineRule="auto"/>
         <w:rPr>
@@ -18797,7 +19526,7 @@
               </wp:anchor>
             </w:drawing>
           </mc:Choice>
-          <mc:Fallback xmlns:a="http://schemas.openxmlformats.org/drawingml/2006/main" xmlns:a16="http://schemas.microsoft.com/office/drawing/2014/main" xmlns:pic="http://schemas.openxmlformats.org/drawingml/2006/picture" xmlns:a14="http://schemas.microsoft.com/office/drawing/2010/main" xmlns:w16du="http://schemas.microsoft.com/office/word/2023/wordml/word16du">
+          <mc:Fallback xmlns:w16du="http://schemas.microsoft.com/office/word/2023/wordml/word16du" xmlns:a14="http://schemas.microsoft.com/office/drawing/2010/main" xmlns:pic="http://schemas.openxmlformats.org/drawingml/2006/picture" xmlns:a16="http://schemas.microsoft.com/office/drawing/2014/main" xmlns:a="http://schemas.openxmlformats.org/drawingml/2006/main">
             <w:pict w14:anchorId="20E136BA">
               <v:rect id="Rectangle 688" style="position:absolute;margin-left:48.8pt;margin-top:10.3pt;width:324pt;height:162pt;z-index:251659776;visibility:visible;mso-wrap-style:square;mso-width-percent:0;mso-height-percent:0;mso-wrap-distance-left:9pt;mso-wrap-distance-top:0;mso-wrap-distance-right:9pt;mso-wrap-distance-bottom:0;mso-position-horizontal:absolute;mso-position-horizontal-relative:text;mso-position-vertical:absolute;mso-position-vertical-relative:text;mso-width-percent:0;mso-height-percent:0;mso-width-relative:page;mso-height-relative:page;v-text-anchor:top" o:spid="_x0000_s1026" filled="f" w14:anchorId="3D7B10C6" o:gfxdata="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"/>
             </w:pict>
@@ -18828,7 +19557,7 @@
                     </pic:cNvPicPr>
                   </pic:nvPicPr>
                   <pic:blipFill>
-                    <a:blip r:embed="rId15" cstate="print">
+                    <a:blip r:embed="rId27" cstate="print">
                       <a:extLst>
                         <a:ext uri="{28A0092B-C50C-407E-A947-70E740481C1C}">
                           <a14:useLocalDpi xmlns:a14="http://schemas.microsoft.com/office/drawing/2010/main" val="0"/>
@@ -19178,8 +19907,8 @@
       </w:r>
     </w:p>
     <w:sectPr>
-      <w:headerReference w:type="default" r:id="rId16"/>
-      <w:footerReference w:type="default" r:id="rId17"/>
+      <w:headerReference w:type="default" r:id="rId28"/>
+      <w:footerReference w:type="default" r:id="rId29"/>
       <w:pgSz w:w="12242" w:h="15842" w:code="1"/>
       <w:pgMar w:top="1701" w:right="1134" w:bottom="1134" w:left="1701" w:header="567" w:footer="567" w:gutter="0"/>
       <w:cols w:space="720"/>
@@ -19280,7 +20009,7 @@
             </wp:anchor>
           </w:drawing>
         </mc:Choice>
-        <mc:Fallback xmlns:a="http://schemas.openxmlformats.org/drawingml/2006/main" xmlns:a14="http://schemas.microsoft.com/office/drawing/2010/main" xmlns:w16du="http://schemas.microsoft.com/office/word/2023/wordml/word16du">
+        <mc:Fallback xmlns:w16du="http://schemas.microsoft.com/office/word/2023/wordml/word16du" xmlns:a14="http://schemas.microsoft.com/office/drawing/2010/main" xmlns:a="http://schemas.openxmlformats.org/drawingml/2006/main">
           <w:pict w14:anchorId="5F0F2DC2">
             <v:line id="Line 1" style="position:absolute;z-index:251657216;visibility:visible;mso-wrap-style:square;mso-width-percent:0;mso-height-percent:0;mso-wrap-distance-left:9pt;mso-wrap-distance-top:0;mso-wrap-distance-right:9pt;mso-wrap-distance-bottom:0;mso-position-horizontal:absolute;mso-position-horizontal-relative:text;mso-position-vertical:absolute;mso-position-vertical-relative:text;mso-width-percent:0;mso-height-percent:0;mso-width-relative:page;mso-height-relative:page" o:spid="_x0000_s1026" o:allowincell="f" from="-.45pt,-3.6pt" to="443.25pt,-3.6pt" w14:anchorId="5027D4D0" o:gfxdata="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">
               <w10:wrap type="topAndBottom"/>
@@ -19445,7 +20174,7 @@
             </wp:anchor>
           </w:drawing>
         </mc:Choice>
-        <mc:Fallback xmlns:a="http://schemas.openxmlformats.org/drawingml/2006/main" xmlns:a14="http://schemas.microsoft.com/office/drawing/2010/main" xmlns:w16du="http://schemas.microsoft.com/office/word/2023/wordml/word16du">
+        <mc:Fallback xmlns:w16du="http://schemas.microsoft.com/office/word/2023/wordml/word16du" xmlns:a14="http://schemas.microsoft.com/office/drawing/2010/main" xmlns:a="http://schemas.openxmlformats.org/drawingml/2006/main">
           <w:pict w14:anchorId="07033CA2">
             <v:line id="Line 2" style="position:absolute;z-index:251658240;visibility:visible;mso-wrap-style:square;mso-width-percent:0;mso-height-percent:0;mso-wrap-distance-left:9pt;mso-wrap-distance-top:0;mso-wrap-distance-right:9pt;mso-wrap-distance-bottom:5.65pt;mso-position-horizontal:absolute;mso-position-horizontal-relative:text;mso-position-vertical:absolute;mso-position-vertical-relative:text;mso-width-percent:0;mso-height-percent:0;mso-width-relative:page;mso-height-relative:page" o:spid="_x0000_s1026" o:allowincell="f" from=".4pt,56.2pt" to="441.6pt,56.2pt" w14:anchorId="48C357A9" o:gfxdata="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">
               <w10:wrap type="topAndBottom"/>
@@ -19960,6 +20689,119 @@
     </w:lvl>
   </w:abstractNum>
   <w:abstractNum w:abstractNumId="5" w15:restartNumberingAfterBreak="0">
+    <w:nsid w:val="0C5D6BE9"/>
+    <w:multiLevelType w:val="multilevel"/>
+    <w:tmpl w:val="36CA630C"/>
+    <w:lvl w:ilvl="0">
+      <w:start w:val="5"/>
+      <w:numFmt w:val="decimal"/>
+      <w:lvlText w:val="%1."/>
+      <w:lvlJc w:val="left"/>
+      <w:pPr>
+        <w:ind w:left="390" w:hanging="390"/>
+      </w:pPr>
+      <w:rPr>
+        <w:rFonts w:hint="default"/>
+      </w:rPr>
+    </w:lvl>
+    <w:lvl w:ilvl="1">
+      <w:start w:val="2"/>
+      <w:numFmt w:val="decimal"/>
+      <w:lvlText w:val="%1.%2."/>
+      <w:lvlJc w:val="left"/>
+      <w:pPr>
+        <w:ind w:left="720" w:hanging="720"/>
+      </w:pPr>
+      <w:rPr>
+        <w:rFonts w:hint="default"/>
+      </w:rPr>
+    </w:lvl>
+    <w:lvl w:ilvl="2">
+      <w:start w:val="1"/>
+      <w:numFmt w:val="decimal"/>
+      <w:lvlText w:val="%1.%2.%3."/>
+      <w:lvlJc w:val="left"/>
+      <w:pPr>
+        <w:ind w:left="720" w:hanging="720"/>
+      </w:pPr>
+      <w:rPr>
+        <w:rFonts w:hint="default"/>
+      </w:rPr>
+    </w:lvl>
+    <w:lvl w:ilvl="3">
+      <w:start w:val="1"/>
+      <w:numFmt w:val="decimal"/>
+      <w:lvlText w:val="%1.%2.%3.%4."/>
+      <w:lvlJc w:val="left"/>
+      <w:pPr>
+        <w:ind w:left="1080" w:hanging="1080"/>
+      </w:pPr>
+      <w:rPr>
+        <w:rFonts w:hint="default"/>
+      </w:rPr>
+    </w:lvl>
+    <w:lvl w:ilvl="4">
+      <w:start w:val="1"/>
+      <w:numFmt w:val="decimal"/>
+      <w:lvlText w:val="%1.%2.%3.%4.%5."/>
+      <w:lvlJc w:val="left"/>
+      <w:pPr>
+        <w:ind w:left="1080" w:hanging="1080"/>
+      </w:pPr>
+      <w:rPr>
+        <w:rFonts w:hint="default"/>
+      </w:rPr>
+    </w:lvl>
+    <w:lvl w:ilvl="5">
+      <w:start w:val="1"/>
+      <w:numFmt w:val="decimal"/>
+      <w:lvlText w:val="%1.%2.%3.%4.%5.%6."/>
+      <w:lvlJc w:val="left"/>
+      <w:pPr>
+        <w:ind w:left="1440" w:hanging="1440"/>
+      </w:pPr>
+      <w:rPr>
+        <w:rFonts w:hint="default"/>
+      </w:rPr>
+    </w:lvl>
+    <w:lvl w:ilvl="6">
+      <w:start w:val="1"/>
+      <w:numFmt w:val="decimal"/>
+      <w:lvlText w:val="%1.%2.%3.%4.%5.%6.%7."/>
+      <w:lvlJc w:val="left"/>
+      <w:pPr>
+        <w:ind w:left="1440" w:hanging="1440"/>
+      </w:pPr>
+      <w:rPr>
+        <w:rFonts w:hint="default"/>
+      </w:rPr>
+    </w:lvl>
+    <w:lvl w:ilvl="7">
+      <w:start w:val="1"/>
+      <w:numFmt w:val="decimal"/>
+      <w:lvlText w:val="%1.%2.%3.%4.%5.%6.%7.%8."/>
+      <w:lvlJc w:val="left"/>
+      <w:pPr>
+        <w:ind w:left="1800" w:hanging="1800"/>
+      </w:pPr>
+      <w:rPr>
+        <w:rFonts w:hint="default"/>
+      </w:rPr>
+    </w:lvl>
+    <w:lvl w:ilvl="8">
+      <w:start w:val="1"/>
+      <w:numFmt w:val="decimal"/>
+      <w:lvlText w:val="%1.%2.%3.%4.%5.%6.%7.%8.%9."/>
+      <w:lvlJc w:val="left"/>
+      <w:pPr>
+        <w:ind w:left="2160" w:hanging="2160"/>
+      </w:pPr>
+      <w:rPr>
+        <w:rFonts w:hint="default"/>
+      </w:rPr>
+    </w:lvl>
+  </w:abstractNum>
+  <w:abstractNum w:abstractNumId="6" w15:restartNumberingAfterBreak="0">
     <w:nsid w:val="0FDC2D5C"/>
     <w:multiLevelType w:val="hybridMultilevel"/>
     <w:tmpl w:val="57222900"/>
@@ -20050,7 +20892,7 @@
       </w:pPr>
     </w:lvl>
   </w:abstractNum>
-  <w:abstractNum w:abstractNumId="6" w15:restartNumberingAfterBreak="0">
+  <w:abstractNum w:abstractNumId="7" w15:restartNumberingAfterBreak="0">
     <w:nsid w:val="13CBB743"/>
     <w:multiLevelType w:val="hybridMultilevel"/>
     <w:tmpl w:val="FFFFFFFF"/>
@@ -20136,7 +20978,7 @@
       </w:pPr>
     </w:lvl>
   </w:abstractNum>
-  <w:abstractNum w:abstractNumId="7" w15:restartNumberingAfterBreak="0">
+  <w:abstractNum w:abstractNumId="8" w15:restartNumberingAfterBreak="0">
     <w:nsid w:val="171F757A"/>
     <w:multiLevelType w:val="hybridMultilevel"/>
     <w:tmpl w:val="FFFFFFFF"/>
@@ -20222,7 +21064,7 @@
       </w:pPr>
     </w:lvl>
   </w:abstractNum>
-  <w:abstractNum w:abstractNumId="8" w15:restartNumberingAfterBreak="0">
+  <w:abstractNum w:abstractNumId="9" w15:restartNumberingAfterBreak="0">
     <w:nsid w:val="1E235E39"/>
     <w:multiLevelType w:val="hybridMultilevel"/>
     <w:tmpl w:val="FFFFFFFF"/>
@@ -20308,7 +21150,7 @@
       </w:pPr>
     </w:lvl>
   </w:abstractNum>
-  <w:abstractNum w:abstractNumId="9" w15:restartNumberingAfterBreak="0">
+  <w:abstractNum w:abstractNumId="10" w15:restartNumberingAfterBreak="0">
     <w:nsid w:val="22C94160"/>
     <w:multiLevelType w:val="multilevel"/>
     <w:tmpl w:val="79D2D294"/>
@@ -20421,7 +21263,120 @@
       </w:pPr>
     </w:lvl>
   </w:abstractNum>
-  <w:abstractNum w:abstractNumId="10" w15:restartNumberingAfterBreak="0">
+  <w:abstractNum w:abstractNumId="11" w15:restartNumberingAfterBreak="0">
+    <w:nsid w:val="25747FCA"/>
+    <w:multiLevelType w:val="multilevel"/>
+    <w:tmpl w:val="60369424"/>
+    <w:lvl w:ilvl="0">
+      <w:start w:val="5"/>
+      <w:numFmt w:val="decimal"/>
+      <w:lvlText w:val="%1."/>
+      <w:lvlJc w:val="left"/>
+      <w:pPr>
+        <w:ind w:left="360" w:hanging="360"/>
+      </w:pPr>
+      <w:rPr>
+        <w:rFonts w:hint="default"/>
+      </w:rPr>
+    </w:lvl>
+    <w:lvl w:ilvl="1">
+      <w:start w:val="1"/>
+      <w:numFmt w:val="decimal"/>
+      <w:lvlText w:val="%1.%2."/>
+      <w:lvlJc w:val="left"/>
+      <w:pPr>
+        <w:ind w:left="1068" w:hanging="720"/>
+      </w:pPr>
+      <w:rPr>
+        <w:rFonts w:hint="default"/>
+      </w:rPr>
+    </w:lvl>
+    <w:lvl w:ilvl="2">
+      <w:start w:val="1"/>
+      <w:numFmt w:val="decimal"/>
+      <w:lvlText w:val="%1.%2.%3."/>
+      <w:lvlJc w:val="left"/>
+      <w:pPr>
+        <w:ind w:left="1416" w:hanging="720"/>
+      </w:pPr>
+      <w:rPr>
+        <w:rFonts w:hint="default"/>
+      </w:rPr>
+    </w:lvl>
+    <w:lvl w:ilvl="3">
+      <w:start w:val="1"/>
+      <w:numFmt w:val="decimal"/>
+      <w:lvlText w:val="%1.%2.%3.%4."/>
+      <w:lvlJc w:val="left"/>
+      <w:pPr>
+        <w:ind w:left="2124" w:hanging="1080"/>
+      </w:pPr>
+      <w:rPr>
+        <w:rFonts w:hint="default"/>
+      </w:rPr>
+    </w:lvl>
+    <w:lvl w:ilvl="4">
+      <w:start w:val="1"/>
+      <w:numFmt w:val="decimal"/>
+      <w:lvlText w:val="%1.%2.%3.%4.%5."/>
+      <w:lvlJc w:val="left"/>
+      <w:pPr>
+        <w:ind w:left="2832" w:hanging="1440"/>
+      </w:pPr>
+      <w:rPr>
+        <w:rFonts w:hint="default"/>
+      </w:rPr>
+    </w:lvl>
+    <w:lvl w:ilvl="5">
+      <w:start w:val="1"/>
+      <w:numFmt w:val="decimal"/>
+      <w:lvlText w:val="%1.%2.%3.%4.%5.%6."/>
+      <w:lvlJc w:val="left"/>
+      <w:pPr>
+        <w:ind w:left="3180" w:hanging="1440"/>
+      </w:pPr>
+      <w:rPr>
+        <w:rFonts w:hint="default"/>
+      </w:rPr>
+    </w:lvl>
+    <w:lvl w:ilvl="6">
+      <w:start w:val="1"/>
+      <w:numFmt w:val="decimal"/>
+      <w:lvlText w:val="%1.%2.%3.%4.%5.%6.%7."/>
+      <w:lvlJc w:val="left"/>
+      <w:pPr>
+        <w:ind w:left="3888" w:hanging="1800"/>
+      </w:pPr>
+      <w:rPr>
+        <w:rFonts w:hint="default"/>
+      </w:rPr>
+    </w:lvl>
+    <w:lvl w:ilvl="7">
+      <w:start w:val="1"/>
+      <w:numFmt w:val="decimal"/>
+      <w:lvlText w:val="%1.%2.%3.%4.%5.%6.%7.%8."/>
+      <w:lvlJc w:val="left"/>
+      <w:pPr>
+        <w:ind w:left="4596" w:hanging="2160"/>
+      </w:pPr>
+      <w:rPr>
+        <w:rFonts w:hint="default"/>
+      </w:rPr>
+    </w:lvl>
+    <w:lvl w:ilvl="8">
+      <w:start w:val="1"/>
+      <w:numFmt w:val="decimal"/>
+      <w:lvlText w:val="%1.%2.%3.%4.%5.%6.%7.%8.%9."/>
+      <w:lvlJc w:val="left"/>
+      <w:pPr>
+        <w:ind w:left="4944" w:hanging="2160"/>
+      </w:pPr>
+      <w:rPr>
+        <w:rFonts w:hint="default"/>
+      </w:rPr>
+    </w:lvl>
+  </w:abstractNum>
+  <w:abstractNum w:abstractNumId="12" w15:restartNumberingAfterBreak="0">
     <w:nsid w:val="2812041F"/>
     <w:multiLevelType w:val="multilevel"/>
     <w:tmpl w:val="17E284E8"/>
@@ -20567,7 +21522,7 @@
       </w:rPr>
     </w:lvl>
   </w:abstractNum>
-  <w:abstractNum w:abstractNumId="11" w15:restartNumberingAfterBreak="0">
+  <w:abstractNum w:abstractNumId="13" w15:restartNumberingAfterBreak="0">
     <w:nsid w:val="2D26441A"/>
     <w:multiLevelType w:val="singleLevel"/>
     <w:tmpl w:val="3272AAC4"/>
@@ -20587,7 +21542,7 @@
       </w:rPr>
     </w:lvl>
   </w:abstractNum>
-  <w:abstractNum w:abstractNumId="12" w15:restartNumberingAfterBreak="0">
+  <w:abstractNum w:abstractNumId="14" w15:restartNumberingAfterBreak="0">
     <w:nsid w:val="2ED270BA"/>
     <w:multiLevelType w:val="hybridMultilevel"/>
     <w:tmpl w:val="E9504900"/>
@@ -20673,7 +21628,7 @@
       </w:pPr>
     </w:lvl>
   </w:abstractNum>
-  <w:abstractNum w:abstractNumId="13" w15:restartNumberingAfterBreak="0">
+  <w:abstractNum w:abstractNumId="15" w15:restartNumberingAfterBreak="0">
     <w:nsid w:val="30EC7C62"/>
     <w:multiLevelType w:val="singleLevel"/>
     <w:tmpl w:val="D0C48F70"/>
@@ -20693,7 +21648,7 @@
       </w:rPr>
     </w:lvl>
   </w:abstractNum>
-  <w:abstractNum w:abstractNumId="14" w15:restartNumberingAfterBreak="0">
+  <w:abstractNum w:abstractNumId="16" w15:restartNumberingAfterBreak="0">
     <w:nsid w:val="331D0E26"/>
     <w:multiLevelType w:val="hybridMultilevel"/>
     <w:tmpl w:val="FFFFFFFF"/>
@@ -20779,7 +21734,7 @@
       </w:pPr>
     </w:lvl>
   </w:abstractNum>
-  <w:abstractNum w:abstractNumId="15" w15:restartNumberingAfterBreak="0">
+  <w:abstractNum w:abstractNumId="17" w15:restartNumberingAfterBreak="0">
     <w:nsid w:val="341C62DB"/>
     <w:multiLevelType w:val="singleLevel"/>
     <w:tmpl w:val="F0C8F220"/>
@@ -20799,7 +21754,7 @@
       </w:rPr>
     </w:lvl>
   </w:abstractNum>
-  <w:abstractNum w:abstractNumId="16" w15:restartNumberingAfterBreak="0">
+  <w:abstractNum w:abstractNumId="18" w15:restartNumberingAfterBreak="0">
     <w:nsid w:val="39EC4D9D"/>
     <w:multiLevelType w:val="hybridMultilevel"/>
     <w:tmpl w:val="44B8A8CC"/>
@@ -20918,7 +21873,120 @@
       </w:pPr>
     </w:lvl>
   </w:abstractNum>
-  <w:abstractNum w:abstractNumId="17" w15:restartNumberingAfterBreak="0">
+  <w:abstractNum w:abstractNumId="19" w15:restartNumberingAfterBreak="0">
+    <w:nsid w:val="3A200CCB"/>
+    <w:multiLevelType w:val="multilevel"/>
+    <w:tmpl w:val="60369424"/>
+    <w:lvl w:ilvl="0">
+      <w:start w:val="5"/>
+      <w:numFmt w:val="decimal"/>
+      <w:lvlText w:val="%1."/>
+      <w:lvlJc w:val="left"/>
+      <w:pPr>
+        <w:ind w:left="360" w:hanging="360"/>
+      </w:pPr>
+      <w:rPr>
+        <w:rFonts w:hint="default"/>
+      </w:rPr>
+    </w:lvl>
+    <w:lvl w:ilvl="1">
+      <w:start w:val="1"/>
+      <w:numFmt w:val="decimal"/>
+      <w:lvlText w:val="%1.%2."/>
+      <w:lvlJc w:val="left"/>
+      <w:pPr>
+        <w:ind w:left="1068" w:hanging="720"/>
+      </w:pPr>
+      <w:rPr>
+        <w:rFonts w:hint="default"/>
+      </w:rPr>
+    </w:lvl>
+    <w:lvl w:ilvl="2">
+      <w:start w:val="1"/>
+      <w:numFmt w:val="decimal"/>
+      <w:lvlText w:val="%1.%2.%3."/>
+      <w:lvlJc w:val="left"/>
+      <w:pPr>
+        <w:ind w:left="1416" w:hanging="720"/>
+      </w:pPr>
+      <w:rPr>
+        <w:rFonts w:hint="default"/>
+      </w:rPr>
+    </w:lvl>
+    <w:lvl w:ilvl="3">
+      <w:start w:val="1"/>
+      <w:numFmt w:val="decimal"/>
+      <w:lvlText w:val="%1.%2.%3.%4."/>
+      <w:lvlJc w:val="left"/>
+      <w:pPr>
+        <w:ind w:left="2124" w:hanging="1080"/>
+      </w:pPr>
+      <w:rPr>
+        <w:rFonts w:hint="default"/>
+      </w:rPr>
+    </w:lvl>
+    <w:lvl w:ilvl="4">
+      <w:start w:val="1"/>
+      <w:numFmt w:val="decimal"/>
+      <w:lvlText w:val="%1.%2.%3.%4.%5."/>
+      <w:lvlJc w:val="left"/>
+      <w:pPr>
+        <w:ind w:left="2832" w:hanging="1440"/>
+      </w:pPr>
+      <w:rPr>
+        <w:rFonts w:hint="default"/>
+      </w:rPr>
+    </w:lvl>
+    <w:lvl w:ilvl="5">
+      <w:start w:val="1"/>
+      <w:numFmt w:val="decimal"/>
+      <w:lvlText w:val="%1.%2.%3.%4.%5.%6."/>
+      <w:lvlJc w:val="left"/>
+      <w:pPr>
+        <w:ind w:left="3180" w:hanging="1440"/>
+      </w:pPr>
+      <w:rPr>
+        <w:rFonts w:hint="default"/>
+      </w:rPr>
+    </w:lvl>
+    <w:lvl w:ilvl="6">
+      <w:start w:val="1"/>
+      <w:numFmt w:val="decimal"/>
+      <w:lvlText w:val="%1.%2.%3.%4.%5.%6.%7."/>
+      <w:lvlJc w:val="left"/>
+      <w:pPr>
+        <w:ind w:left="3888" w:hanging="1800"/>
+      </w:pPr>
+      <w:rPr>
+        <w:rFonts w:hint="default"/>
+      </w:rPr>
+    </w:lvl>
+    <w:lvl w:ilvl="7">
+      <w:start w:val="1"/>
+      <w:numFmt w:val="decimal"/>
+      <w:lvlText w:val="%1.%2.%3.%4.%5.%6.%7.%8."/>
+      <w:lvlJc w:val="left"/>
+      <w:pPr>
+        <w:ind w:left="4596" w:hanging="2160"/>
+      </w:pPr>
+      <w:rPr>
+        <w:rFonts w:hint="default"/>
+      </w:rPr>
+    </w:lvl>
+    <w:lvl w:ilvl="8">
+      <w:start w:val="1"/>
+      <w:numFmt w:val="decimal"/>
+      <w:lvlText w:val="%1.%2.%3.%4.%5.%6.%7.%8.%9."/>
+      <w:lvlJc w:val="left"/>
+      <w:pPr>
+        <w:ind w:left="4944" w:hanging="2160"/>
+      </w:pPr>
+      <w:rPr>
+        <w:rFonts w:hint="default"/>
+      </w:rPr>
+    </w:lvl>
+  </w:abstractNum>
+  <w:abstractNum w:abstractNumId="20" w15:restartNumberingAfterBreak="0">
     <w:nsid w:val="3EDD6337"/>
     <w:multiLevelType w:val="multilevel"/>
     <w:tmpl w:val="8660B13E"/>
@@ -21031,7 +22099,120 @@
       </w:rPr>
     </w:lvl>
   </w:abstractNum>
-  <w:abstractNum w:abstractNumId="18" w15:restartNumberingAfterBreak="0">
+  <w:abstractNum w:abstractNumId="21" w15:restartNumberingAfterBreak="0">
+    <w:nsid w:val="45674F43"/>
+    <w:multiLevelType w:val="multilevel"/>
+    <w:tmpl w:val="60369424"/>
+    <w:lvl w:ilvl="0">
+      <w:start w:val="5"/>
+      <w:numFmt w:val="decimal"/>
+      <w:lvlText w:val="%1."/>
+      <w:lvlJc w:val="left"/>
+      <w:pPr>
+        <w:ind w:left="360" w:hanging="360"/>
+      </w:pPr>
+      <w:rPr>
+        <w:rFonts w:hint="default"/>
+      </w:rPr>
+    </w:lvl>
+    <w:lvl w:ilvl="1">
+      <w:start w:val="1"/>
+      <w:numFmt w:val="decimal"/>
+      <w:lvlText w:val="%1.%2."/>
+      <w:lvlJc w:val="left"/>
+      <w:pPr>
+        <w:ind w:left="1068" w:hanging="720"/>
+      </w:pPr>
+      <w:rPr>
+        <w:rFonts w:hint="default"/>
+      </w:rPr>
+    </w:lvl>
+    <w:lvl w:ilvl="2">
+      <w:start w:val="1"/>
+      <w:numFmt w:val="decimal"/>
+      <w:lvlText w:val="%1.%2.%3."/>
+      <w:lvlJc w:val="left"/>
+      <w:pPr>
+        <w:ind w:left="1416" w:hanging="720"/>
+      </w:pPr>
+      <w:rPr>
+        <w:rFonts w:hint="default"/>
+      </w:rPr>
+    </w:lvl>
+    <w:lvl w:ilvl="3">
+      <w:start w:val="1"/>
+      <w:numFmt w:val="decimal"/>
+      <w:lvlText w:val="%1.%2.%3.%4."/>
+      <w:lvlJc w:val="left"/>
+      <w:pPr>
+        <w:ind w:left="2124" w:hanging="1080"/>
+      </w:pPr>
+      <w:rPr>
+        <w:rFonts w:hint="default"/>
+      </w:rPr>
+    </w:lvl>
+    <w:lvl w:ilvl="4">
+      <w:start w:val="1"/>
+      <w:numFmt w:val="decimal"/>
+      <w:lvlText w:val="%1.%2.%3.%4.%5."/>
+      <w:lvlJc w:val="left"/>
+      <w:pPr>
+        <w:ind w:left="2832" w:hanging="1440"/>
+      </w:pPr>
+      <w:rPr>
+        <w:rFonts w:hint="default"/>
+      </w:rPr>
+    </w:lvl>
+    <w:lvl w:ilvl="5">
+      <w:start w:val="1"/>
+      <w:numFmt w:val="decimal"/>
+      <w:lvlText w:val="%1.%2.%3.%4.%5.%6."/>
+      <w:lvlJc w:val="left"/>
+      <w:pPr>
+        <w:ind w:left="3180" w:hanging="1440"/>
+      </w:pPr>
+      <w:rPr>
+        <w:rFonts w:hint="default"/>
+      </w:rPr>
+    </w:lvl>
+    <w:lvl w:ilvl="6">
+      <w:start w:val="1"/>
+      <w:numFmt w:val="decimal"/>
+      <w:lvlText w:val="%1.%2.%3.%4.%5.%6.%7."/>
+      <w:lvlJc w:val="left"/>
+      <w:pPr>
+        <w:ind w:left="3888" w:hanging="1800"/>
+      </w:pPr>
+      <w:rPr>
+        <w:rFonts w:hint="default"/>
+      </w:rPr>
+    </w:lvl>
+    <w:lvl w:ilvl="7">
+      <w:start w:val="1"/>
+      <w:numFmt w:val="decimal"/>
+      <w:lvlText w:val="%1.%2.%3.%4.%5.%6.%7.%8."/>
+      <w:lvlJc w:val="left"/>
+      <w:pPr>
+        <w:ind w:left="4596" w:hanging="2160"/>
+      </w:pPr>
+      <w:rPr>
+        <w:rFonts w:hint="default"/>
+      </w:rPr>
+    </w:lvl>
+    <w:lvl w:ilvl="8">
+      <w:start w:val="1"/>
+      <w:numFmt w:val="decimal"/>
+      <w:lvlText w:val="%1.%2.%3.%4.%5.%6.%7.%8.%9."/>
+      <w:lvlJc w:val="left"/>
+      <w:pPr>
+        <w:ind w:left="4944" w:hanging="2160"/>
+      </w:pPr>
+      <w:rPr>
+        <w:rFonts w:hint="default"/>
+      </w:rPr>
+    </w:lvl>
+  </w:abstractNum>
+  <w:abstractNum w:abstractNumId="22" w15:restartNumberingAfterBreak="0">
     <w:nsid w:val="45940E1B"/>
     <w:multiLevelType w:val="singleLevel"/>
     <w:tmpl w:val="65B42CDA"/>
@@ -21068,7 +22249,7 @@
       </w:rPr>
     </w:lvl>
   </w:abstractNum>
-  <w:abstractNum w:abstractNumId="19" w15:restartNumberingAfterBreak="0">
+  <w:abstractNum w:abstractNumId="23" w15:restartNumberingAfterBreak="0">
     <w:nsid w:val="475B2598"/>
     <w:multiLevelType w:val="singleLevel"/>
     <w:tmpl w:val="58461154"/>
@@ -21105,7 +22286,7 @@
       </w:rPr>
     </w:lvl>
   </w:abstractNum>
-  <w:abstractNum w:abstractNumId="20" w15:restartNumberingAfterBreak="0">
+  <w:abstractNum w:abstractNumId="24" w15:restartNumberingAfterBreak="0">
     <w:nsid w:val="47CA5D57"/>
     <w:multiLevelType w:val="multilevel"/>
     <w:tmpl w:val="60369424"/>
@@ -21218,7 +22399,7 @@
       </w:rPr>
     </w:lvl>
   </w:abstractNum>
-  <w:abstractNum w:abstractNumId="21" w15:restartNumberingAfterBreak="0">
+  <w:abstractNum w:abstractNumId="25" w15:restartNumberingAfterBreak="0">
     <w:nsid w:val="48727A3E"/>
     <w:multiLevelType w:val="singleLevel"/>
     <w:tmpl w:val="94E45EE4"/>
@@ -21236,7 +22417,7 @@
       </w:pPr>
     </w:lvl>
   </w:abstractNum>
-  <w:abstractNum w:abstractNumId="22" w15:restartNumberingAfterBreak="0">
+  <w:abstractNum w:abstractNumId="26" w15:restartNumberingAfterBreak="0">
     <w:nsid w:val="493D242F"/>
     <w:multiLevelType w:val="hybridMultilevel"/>
     <w:tmpl w:val="FFFFFFFF"/>
@@ -21322,7 +22503,7 @@
       </w:pPr>
     </w:lvl>
   </w:abstractNum>
-  <w:abstractNum w:abstractNumId="23" w15:restartNumberingAfterBreak="0">
+  <w:abstractNum w:abstractNumId="27" w15:restartNumberingAfterBreak="0">
     <w:nsid w:val="4E251755"/>
     <w:multiLevelType w:val="multilevel"/>
     <w:tmpl w:val="FCB8B916"/>
@@ -21408,7 +22589,7 @@
       </w:pPr>
     </w:lvl>
   </w:abstractNum>
-  <w:abstractNum w:abstractNumId="24" w15:restartNumberingAfterBreak="0">
+  <w:abstractNum w:abstractNumId="28" w15:restartNumberingAfterBreak="0">
     <w:nsid w:val="519A58BA"/>
     <w:multiLevelType w:val="hybridMultilevel"/>
     <w:tmpl w:val="FFFFFFFF"/>
@@ -21494,7 +22675,120 @@
       </w:pPr>
     </w:lvl>
   </w:abstractNum>
-  <w:abstractNum w:abstractNumId="25" w15:restartNumberingAfterBreak="0">
+  <w:abstractNum w:abstractNumId="29" w15:restartNumberingAfterBreak="0">
+    <w:nsid w:val="51B601DB"/>
+    <w:multiLevelType w:val="multilevel"/>
+    <w:tmpl w:val="60369424"/>
+    <w:lvl w:ilvl="0">
+      <w:start w:val="5"/>
+      <w:numFmt w:val="decimal"/>
+      <w:lvlText w:val="%1."/>
+      <w:lvlJc w:val="left"/>
+      <w:pPr>
+        <w:ind w:left="360" w:hanging="360"/>
+      </w:pPr>
+      <w:rPr>
+        <w:rFonts w:hint="default"/>
+      </w:rPr>
+    </w:lvl>
+    <w:lvl w:ilvl="1">
+      <w:start w:val="1"/>
+      <w:numFmt w:val="decimal"/>
+      <w:lvlText w:val="%1.%2."/>
+      <w:lvlJc w:val="left"/>
+      <w:pPr>
+        <w:ind w:left="1068" w:hanging="720"/>
+      </w:pPr>
+      <w:rPr>
+        <w:rFonts w:hint="default"/>
+      </w:rPr>
+    </w:lvl>
+    <w:lvl w:ilvl="2">
+      <w:start w:val="1"/>
+      <w:numFmt w:val="decimal"/>
+      <w:lvlText w:val="%1.%2.%3."/>
+      <w:lvlJc w:val="left"/>
+      <w:pPr>
+        <w:ind w:left="1416" w:hanging="720"/>
+      </w:pPr>
+      <w:rPr>
+        <w:rFonts w:hint="default"/>
+      </w:rPr>
+    </w:lvl>
+    <w:lvl w:ilvl="3">
+      <w:start w:val="1"/>
+      <w:numFmt w:val="decimal"/>
+      <w:lvlText w:val="%1.%2.%3.%4."/>
+      <w:lvlJc w:val="left"/>
+      <w:pPr>
+        <w:ind w:left="2124" w:hanging="1080"/>
+      </w:pPr>
+      <w:rPr>
+        <w:rFonts w:hint="default"/>
+      </w:rPr>
+    </w:lvl>
+    <w:lvl w:ilvl="4">
+      <w:start w:val="1"/>
+      <w:numFmt w:val="decimal"/>
+      <w:lvlText w:val="%1.%2.%3.%4.%5."/>
+      <w:lvlJc w:val="left"/>
+      <w:pPr>
+        <w:ind w:left="2832" w:hanging="1440"/>
+      </w:pPr>
+      <w:rPr>
+        <w:rFonts w:hint="default"/>
+      </w:rPr>
+    </w:lvl>
+    <w:lvl w:ilvl="5">
+      <w:start w:val="1"/>
+      <w:numFmt w:val="decimal"/>
+      <w:lvlText w:val="%1.%2.%3.%4.%5.%6."/>
+      <w:lvlJc w:val="left"/>
+      <w:pPr>
+        <w:ind w:left="3180" w:hanging="1440"/>
+      </w:pPr>
+      <w:rPr>
+        <w:rFonts w:hint="default"/>
+      </w:rPr>
+    </w:lvl>
+    <w:lvl w:ilvl="6">
+      <w:start w:val="1"/>
+      <w:numFmt w:val="decimal"/>
+      <w:lvlText w:val="%1.%2.%3.%4.%5.%6.%7."/>
+      <w:lvlJc w:val="left"/>
+      <w:pPr>
+        <w:ind w:left="3888" w:hanging="1800"/>
+      </w:pPr>
+      <w:rPr>
+        <w:rFonts w:hint="default"/>
+      </w:rPr>
+    </w:lvl>
+    <w:lvl w:ilvl="7">
+      <w:start w:val="1"/>
+      <w:numFmt w:val="decimal"/>
+      <w:lvlText w:val="%1.%2.%3.%4.%5.%6.%7.%8."/>
+      <w:lvlJc w:val="left"/>
+      <w:pPr>
+        <w:ind w:left="4596" w:hanging="2160"/>
+      </w:pPr>
+      <w:rPr>
+        <w:rFonts w:hint="default"/>
+      </w:rPr>
+    </w:lvl>
+    <w:lvl w:ilvl="8">
+      <w:start w:val="1"/>
+      <w:numFmt w:val="decimal"/>
+      <w:lvlText w:val="%1.%2.%3.%4.%5.%6.%7.%8.%9."/>
+      <w:lvlJc w:val="left"/>
+      <w:pPr>
+        <w:ind w:left="4944" w:hanging="2160"/>
+      </w:pPr>
+      <w:rPr>
+        <w:rFonts w:hint="default"/>
+      </w:rPr>
+    </w:lvl>
+  </w:abstractNum>
+  <w:abstractNum w:abstractNumId="30" w15:restartNumberingAfterBreak="0">
     <w:nsid w:val="53D13361"/>
     <w:multiLevelType w:val="multilevel"/>
     <w:tmpl w:val="B49A0C00"/>
@@ -21643,7 +22937,7 @@
       </w:rPr>
     </w:lvl>
   </w:abstractNum>
-  <w:abstractNum w:abstractNumId="26" w15:restartNumberingAfterBreak="0">
+  <w:abstractNum w:abstractNumId="31" w15:restartNumberingAfterBreak="0">
     <w:nsid w:val="550C6F02"/>
     <w:multiLevelType w:val="multilevel"/>
     <w:tmpl w:val="165E9762"/>
@@ -21759,7 +23053,7 @@
       </w:pPr>
     </w:lvl>
   </w:abstractNum>
-  <w:abstractNum w:abstractNumId="27" w15:restartNumberingAfterBreak="0">
+  <w:abstractNum w:abstractNumId="32" w15:restartNumberingAfterBreak="0">
     <w:nsid w:val="562E61EF"/>
     <w:multiLevelType w:val="hybridMultilevel"/>
     <w:tmpl w:val="FFFFFFFF"/>
@@ -21845,7 +23139,7 @@
       </w:pPr>
     </w:lvl>
   </w:abstractNum>
-  <w:abstractNum w:abstractNumId="28" w15:restartNumberingAfterBreak="0">
+  <w:abstractNum w:abstractNumId="33" w15:restartNumberingAfterBreak="0">
     <w:nsid w:val="5DC234E9"/>
     <w:multiLevelType w:val="hybridMultilevel"/>
     <w:tmpl w:val="7E3067D2"/>
@@ -21934,7 +23228,7 @@
       </w:pPr>
     </w:lvl>
   </w:abstractNum>
-  <w:abstractNum w:abstractNumId="29" w15:restartNumberingAfterBreak="0">
+  <w:abstractNum w:abstractNumId="34" w15:restartNumberingAfterBreak="0">
     <w:nsid w:val="6024B89C"/>
     <w:multiLevelType w:val="hybridMultilevel"/>
     <w:tmpl w:val="FFFFFFFF"/>
@@ -22020,7 +23314,7 @@
       </w:pPr>
     </w:lvl>
   </w:abstractNum>
-  <w:abstractNum w:abstractNumId="30" w15:restartNumberingAfterBreak="0">
+  <w:abstractNum w:abstractNumId="35" w15:restartNumberingAfterBreak="0">
     <w:nsid w:val="61500B46"/>
     <w:multiLevelType w:val="hybridMultilevel"/>
     <w:tmpl w:val="71F67172"/>
@@ -22109,7 +23403,7 @@
       </w:pPr>
     </w:lvl>
   </w:abstractNum>
-  <w:abstractNum w:abstractNumId="31" w15:restartNumberingAfterBreak="0">
+  <w:abstractNum w:abstractNumId="36" w15:restartNumberingAfterBreak="0">
     <w:nsid w:val="64F4A06F"/>
     <w:multiLevelType w:val="hybridMultilevel"/>
     <w:tmpl w:val="FFFFFFFF"/>
@@ -22195,7 +23489,7 @@
       </w:pPr>
     </w:lvl>
   </w:abstractNum>
-  <w:abstractNum w:abstractNumId="32" w15:restartNumberingAfterBreak="0">
+  <w:abstractNum w:abstractNumId="37" w15:restartNumberingAfterBreak="0">
     <w:nsid w:val="664F37CA"/>
     <w:multiLevelType w:val="hybridMultilevel"/>
     <w:tmpl w:val="362EE7A8"/>
@@ -22284,7 +23578,7 @@
       </w:pPr>
     </w:lvl>
   </w:abstractNum>
-  <w:abstractNum w:abstractNumId="33" w15:restartNumberingAfterBreak="0">
+  <w:abstractNum w:abstractNumId="38" w15:restartNumberingAfterBreak="0">
     <w:nsid w:val="67E92F1C"/>
     <w:multiLevelType w:val="hybridMultilevel"/>
     <w:tmpl w:val="FFFFFFFF"/>
@@ -22370,7 +23664,7 @@
       </w:pPr>
     </w:lvl>
   </w:abstractNum>
-  <w:abstractNum w:abstractNumId="34" w15:restartNumberingAfterBreak="0">
+  <w:abstractNum w:abstractNumId="39" w15:restartNumberingAfterBreak="0">
     <w:nsid w:val="6A865311"/>
     <w:multiLevelType w:val="singleLevel"/>
     <w:tmpl w:val="9B8021B8"/>
@@ -22390,7 +23684,7 @@
       </w:rPr>
     </w:lvl>
   </w:abstractNum>
-  <w:abstractNum w:abstractNumId="35" w15:restartNumberingAfterBreak="0">
+  <w:abstractNum w:abstractNumId="40" w15:restartNumberingAfterBreak="0">
     <w:nsid w:val="6FACD26C"/>
     <w:multiLevelType w:val="hybridMultilevel"/>
     <w:tmpl w:val="FFFFFFFF"/>
@@ -22476,7 +23770,7 @@
       </w:pPr>
     </w:lvl>
   </w:abstractNum>
-  <w:abstractNum w:abstractNumId="36" w15:restartNumberingAfterBreak="0">
+  <w:abstractNum w:abstractNumId="41" w15:restartNumberingAfterBreak="0">
     <w:nsid w:val="6FAD06C8"/>
     <w:multiLevelType w:val="multilevel"/>
     <w:tmpl w:val="CE7058B0"/>
@@ -22589,7 +23883,7 @@
       </w:rPr>
     </w:lvl>
   </w:abstractNum>
-  <w:abstractNum w:abstractNumId="37" w15:restartNumberingAfterBreak="0">
+  <w:abstractNum w:abstractNumId="42" w15:restartNumberingAfterBreak="0">
     <w:nsid w:val="700F406D"/>
     <w:multiLevelType w:val="hybridMultilevel"/>
     <w:tmpl w:val="235A9344"/>
@@ -22675,7 +23969,7 @@
       </w:pPr>
     </w:lvl>
   </w:abstractNum>
-  <w:abstractNum w:abstractNumId="38" w15:restartNumberingAfterBreak="0">
+  <w:abstractNum w:abstractNumId="43" w15:restartNumberingAfterBreak="0">
     <w:nsid w:val="78592E12"/>
     <w:multiLevelType w:val="hybridMultilevel"/>
     <w:tmpl w:val="308CBE74"/>
@@ -22764,7 +24058,7 @@
       </w:pPr>
     </w:lvl>
   </w:abstractNum>
-  <w:abstractNum w:abstractNumId="39" w15:restartNumberingAfterBreak="0">
+  <w:abstractNum w:abstractNumId="44" w15:restartNumberingAfterBreak="0">
     <w:nsid w:val="786CC71B"/>
     <w:multiLevelType w:val="hybridMultilevel"/>
     <w:tmpl w:val="FFFFFFFF"/>
@@ -22850,7 +24144,7 @@
       </w:pPr>
     </w:lvl>
   </w:abstractNum>
-  <w:abstractNum w:abstractNumId="40" w15:restartNumberingAfterBreak="0">
+  <w:abstractNum w:abstractNumId="45" w15:restartNumberingAfterBreak="0">
     <w:nsid w:val="7A4A30E9"/>
     <w:multiLevelType w:val="hybridMultilevel"/>
     <w:tmpl w:val="3712210E"/>
@@ -22936,7 +24230,7 @@
       </w:pPr>
     </w:lvl>
   </w:abstractNum>
-  <w:abstractNum w:abstractNumId="41" w15:restartNumberingAfterBreak="0">
+  <w:abstractNum w:abstractNumId="46" w15:restartNumberingAfterBreak="0">
     <w:nsid w:val="7B9C6925"/>
     <w:multiLevelType w:val="multilevel"/>
     <w:tmpl w:val="89167B5E"/>
@@ -23058,7 +24352,7 @@
       </w:rPr>
     </w:lvl>
   </w:abstractNum>
-  <w:abstractNum w:abstractNumId="42" w15:restartNumberingAfterBreak="0">
+  <w:abstractNum w:abstractNumId="47" w15:restartNumberingAfterBreak="0">
     <w:nsid w:val="7BBD4449"/>
     <w:multiLevelType w:val="hybridMultilevel"/>
     <w:tmpl w:val="C0841AD2"/>
@@ -23144,7 +24438,7 @@
       </w:pPr>
     </w:lvl>
   </w:abstractNum>
-  <w:abstractNum w:abstractNumId="43" w15:restartNumberingAfterBreak="0">
+  <w:abstractNum w:abstractNumId="48" w15:restartNumberingAfterBreak="0">
     <w:nsid w:val="7C837A20"/>
     <w:multiLevelType w:val="multilevel"/>
     <w:tmpl w:val="F1C47938"/>
@@ -23300,139 +24594,154 @@
     </w:lvl>
   </w:abstractNum>
   <w:num w:numId="1" w16cid:durableId="1730111066">
-    <w:abstractNumId w:val="26"/>
+    <w:abstractNumId w:val="31"/>
   </w:num>
   <w:num w:numId="2" w16cid:durableId="1665283103">
-    <w:abstractNumId w:val="11"/>
+    <w:abstractNumId w:val="13"/>
   </w:num>
   <w:num w:numId="3" w16cid:durableId="1878272272">
-    <w:abstractNumId w:val="25"/>
+    <w:abstractNumId w:val="30"/>
   </w:num>
   <w:num w:numId="4" w16cid:durableId="1863006080">
-    <w:abstractNumId w:val="13"/>
+    <w:abstractNumId w:val="15"/>
   </w:num>
   <w:num w:numId="5" w16cid:durableId="1753501740">
-    <w:abstractNumId w:val="18"/>
+    <w:abstractNumId w:val="22"/>
   </w:num>
   <w:num w:numId="6" w16cid:durableId="1403017459">
-    <w:abstractNumId w:val="10"/>
+    <w:abstractNumId w:val="12"/>
   </w:num>
   <w:num w:numId="7" w16cid:durableId="398946265">
-    <w:abstractNumId w:val="21"/>
+    <w:abstractNumId w:val="25"/>
     <w:lvlOverride w:ilvl="0">
       <w:startOverride w:val="1"/>
     </w:lvlOverride>
   </w:num>
   <w:num w:numId="8" w16cid:durableId="675570710">
-    <w:abstractNumId w:val="19"/>
+    <w:abstractNumId w:val="23"/>
   </w:num>
   <w:num w:numId="9" w16cid:durableId="1157842983">
-    <w:abstractNumId w:val="34"/>
+    <w:abstractNumId w:val="39"/>
   </w:num>
   <w:num w:numId="10" w16cid:durableId="585067752">
-    <w:abstractNumId w:val="15"/>
+    <w:abstractNumId w:val="17"/>
   </w:num>
   <w:num w:numId="11" w16cid:durableId="960889525">
-    <w:abstractNumId w:val="16"/>
+    <w:abstractNumId w:val="18"/>
   </w:num>
   <w:num w:numId="12" w16cid:durableId="878202905">
-    <w:abstractNumId w:val="43"/>
+    <w:abstractNumId w:val="48"/>
   </w:num>
   <w:num w:numId="13" w16cid:durableId="1038356468">
-    <w:abstractNumId w:val="37"/>
+    <w:abstractNumId w:val="42"/>
   </w:num>
   <w:num w:numId="14" w16cid:durableId="836966657">
-    <w:abstractNumId w:val="23"/>
+    <w:abstractNumId w:val="27"/>
   </w:num>
   <w:num w:numId="15" w16cid:durableId="672536282">
-    <w:abstractNumId w:val="36"/>
+    <w:abstractNumId w:val="41"/>
   </w:num>
   <w:num w:numId="16" w16cid:durableId="1178273448">
-    <w:abstractNumId w:val="5"/>
+    <w:abstractNumId w:val="6"/>
   </w:num>
   <w:num w:numId="17" w16cid:durableId="520701515">
     <w:abstractNumId w:val="4"/>
   </w:num>
   <w:num w:numId="18" w16cid:durableId="63920753">
-    <w:abstractNumId w:val="32"/>
+    <w:abstractNumId w:val="37"/>
   </w:num>
   <w:num w:numId="19" w16cid:durableId="1794322085">
-    <w:abstractNumId w:val="9"/>
+    <w:abstractNumId w:val="10"/>
   </w:num>
   <w:num w:numId="20" w16cid:durableId="1232471458">
-    <w:abstractNumId w:val="31"/>
+    <w:abstractNumId w:val="36"/>
   </w:num>
   <w:num w:numId="21" w16cid:durableId="1311859267">
     <w:abstractNumId w:val="0"/>
   </w:num>
   <w:num w:numId="22" w16cid:durableId="2057267953">
-    <w:abstractNumId w:val="7"/>
+    <w:abstractNumId w:val="8"/>
   </w:num>
   <w:num w:numId="23" w16cid:durableId="10449607">
     <w:abstractNumId w:val="3"/>
   </w:num>
   <w:num w:numId="24" w16cid:durableId="2088725215">
-    <w:abstractNumId w:val="29"/>
+    <w:abstractNumId w:val="34"/>
   </w:num>
   <w:num w:numId="25" w16cid:durableId="879322815">
-    <w:abstractNumId w:val="6"/>
+    <w:abstractNumId w:val="7"/>
   </w:num>
   <w:num w:numId="26" w16cid:durableId="1813054794">
     <w:abstractNumId w:val="1"/>
   </w:num>
   <w:num w:numId="27" w16cid:durableId="629676211">
+    <w:abstractNumId w:val="28"/>
+  </w:num>
+  <w:num w:numId="28" w16cid:durableId="1138692599">
+    <w:abstractNumId w:val="40"/>
+  </w:num>
+  <w:num w:numId="29" w16cid:durableId="1957636174">
+    <w:abstractNumId w:val="26"/>
+  </w:num>
+  <w:num w:numId="30" w16cid:durableId="1605378528">
+    <w:abstractNumId w:val="44"/>
+  </w:num>
+  <w:num w:numId="31" w16cid:durableId="204101919">
+    <w:abstractNumId w:val="16"/>
+  </w:num>
+  <w:num w:numId="32" w16cid:durableId="1865628455">
+    <w:abstractNumId w:val="9"/>
+  </w:num>
+  <w:num w:numId="33" w16cid:durableId="1457985185">
+    <w:abstractNumId w:val="32"/>
+  </w:num>
+  <w:num w:numId="34" w16cid:durableId="2036081278">
+    <w:abstractNumId w:val="38"/>
+  </w:num>
+  <w:num w:numId="35" w16cid:durableId="1893080445">
+    <w:abstractNumId w:val="47"/>
+  </w:num>
+  <w:num w:numId="36" w16cid:durableId="284043409">
+    <w:abstractNumId w:val="45"/>
+  </w:num>
+  <w:num w:numId="37" w16cid:durableId="957567103">
+    <w:abstractNumId w:val="35"/>
+  </w:num>
+  <w:num w:numId="38" w16cid:durableId="1028411289">
+    <w:abstractNumId w:val="33"/>
+  </w:num>
+  <w:num w:numId="39" w16cid:durableId="888958409">
+    <w:abstractNumId w:val="43"/>
+  </w:num>
+  <w:num w:numId="40" w16cid:durableId="1633095608">
     <w:abstractNumId w:val="24"/>
   </w:num>
-  <w:num w:numId="28" w16cid:durableId="1138692599">
-    <w:abstractNumId w:val="35"/>
+  <w:num w:numId="41" w16cid:durableId="621883423">
+    <w:abstractNumId w:val="20"/>
   </w:num>
-  <w:num w:numId="29" w16cid:durableId="1957636174">
-    <w:abstractNumId w:val="22"/>
-  </w:num>
-  <w:num w:numId="30" w16cid:durableId="1605378528">
-    <w:abstractNumId w:val="39"/>
-  </w:num>
-  <w:num w:numId="31" w16cid:durableId="204101919">
+  <w:num w:numId="42" w16cid:durableId="1374581034">
     <w:abstractNumId w:val="14"/>
   </w:num>
-  <w:num w:numId="32" w16cid:durableId="1865628455">
-    <w:abstractNumId w:val="8"/>
-  </w:num>
-  <w:num w:numId="33" w16cid:durableId="1457985185">
-    <w:abstractNumId w:val="27"/>
-  </w:num>
-  <w:num w:numId="34" w16cid:durableId="2036081278">
-    <w:abstractNumId w:val="33"/>
-  </w:num>
-  <w:num w:numId="35" w16cid:durableId="1893080445">
-    <w:abstractNumId w:val="42"/>
-  </w:num>
-  <w:num w:numId="36" w16cid:durableId="284043409">
-    <w:abstractNumId w:val="40"/>
-  </w:num>
-  <w:num w:numId="37" w16cid:durableId="957567103">
-    <w:abstractNumId w:val="30"/>
-  </w:num>
-  <w:num w:numId="38" w16cid:durableId="1028411289">
-    <w:abstractNumId w:val="28"/>
-  </w:num>
-  <w:num w:numId="39" w16cid:durableId="888958409">
-    <w:abstractNumId w:val="38"/>
-  </w:num>
-  <w:num w:numId="40" w16cid:durableId="1633095608">
-    <w:abstractNumId w:val="20"/>
-  </w:num>
-  <w:num w:numId="41" w16cid:durableId="621883423">
-    <w:abstractNumId w:val="17"/>
-  </w:num>
-  <w:num w:numId="42" w16cid:durableId="1374581034">
-    <w:abstractNumId w:val="12"/>
-  </w:num>
   <w:num w:numId="43" w16cid:durableId="446317081">
-    <w:abstractNumId w:val="41"/>
+    <w:abstractNumId w:val="46"/>
   </w:num>
   <w:num w:numId="44" w16cid:durableId="485169146">
     <w:abstractNumId w:val="2"/>
+  </w:num>
+  <w:num w:numId="45" w16cid:durableId="284432218">
+    <w:abstractNumId w:val="21"/>
+  </w:num>
+  <w:num w:numId="46" w16cid:durableId="84544304">
+    <w:abstractNumId w:val="19"/>
+  </w:num>
+  <w:num w:numId="47" w16cid:durableId="1623656902">
+    <w:abstractNumId w:val="29"/>
+  </w:num>
+  <w:num w:numId="48" w16cid:durableId="1121411415">
+    <w:abstractNumId w:val="11"/>
+  </w:num>
+  <w:num w:numId="49" w16cid:durableId="489520262">
+    <w:abstractNumId w:val="5"/>
   </w:num>
   <w:numIdMacAtCleanup w:val="34"/>
 </w:numbering>

</xml_diff>

<commit_message>
atualizando descrição do usuario e da denuncia
</commit_message>
<xml_diff>
--- a/Documentação/Documento Produto Software - Nossa Via - 2024.docx
+++ b/Documentação/Documento Produto Software - Nossa Via - 2024.docx
@@ -3278,7 +3278,31 @@
           <w:sz w:val="24"/>
           <w:szCs w:val="24"/>
         </w:rPr>
-        <w:t xml:space="preserve"> informações principais das </w:t>
+        <w:t xml:space="preserve"> principais</w:t>
+      </w:r>
+      <w:r>
+        <w:rPr>
+          <w:rFonts w:ascii="Arial" w:hAnsi="Arial" w:cs="Arial"/>
+          <w:sz w:val="24"/>
+          <w:szCs w:val="24"/>
+        </w:rPr>
+        <w:t xml:space="preserve"> </w:t>
+      </w:r>
+      <w:r>
+        <w:rPr>
+          <w:rFonts w:ascii="Arial" w:hAnsi="Arial" w:cs="Arial"/>
+          <w:sz w:val="24"/>
+          <w:szCs w:val="24"/>
+        </w:rPr>
+        <w:t xml:space="preserve">informações </w:t>
+      </w:r>
+      <w:r>
+        <w:rPr>
+          <w:rFonts w:ascii="Arial" w:hAnsi="Arial" w:cs="Arial"/>
+          <w:sz w:val="24"/>
+          <w:szCs w:val="24"/>
+        </w:rPr>
+        <w:t xml:space="preserve">das </w:t>
       </w:r>
       <w:r>
         <w:rPr>
@@ -6138,6 +6162,14 @@
         </w:rPr>
         <w:t>.</w:t>
       </w:r>
+      <w:r>
+        <w:rPr>
+          <w:rFonts w:ascii="Arial" w:hAnsi="Arial" w:cs="Arial"/>
+          <w:sz w:val="24"/>
+          <w:szCs w:val="24"/>
+        </w:rPr>
+        <w:t xml:space="preserve"> E poderá adicionar uma foto de perfil.</w:t>
+      </w:r>
     </w:p>
     <w:p>
       <w:pPr>
@@ -6318,7 +6350,23 @@
           <w:sz w:val="24"/>
           <w:szCs w:val="24"/>
         </w:rPr>
-        <w:t>Para que o usuário crie uma denúncia ele deve preencher os seguintes campos: Foto; Descrição; Categoria</w:t>
+        <w:t>Para que o usuário crie uma denúncia ele deve preencher os seguintes campos: Foto</w:t>
+      </w:r>
+      <w:r>
+        <w:rPr>
+          <w:rFonts w:ascii="Arial" w:hAnsi="Arial" w:cs="Arial"/>
+          <w:sz w:val="24"/>
+          <w:szCs w:val="24"/>
+        </w:rPr>
+        <w:t>s</w:t>
+      </w:r>
+      <w:r>
+        <w:rPr>
+          <w:rFonts w:ascii="Arial" w:hAnsi="Arial" w:cs="Arial"/>
+          <w:sz w:val="24"/>
+          <w:szCs w:val="24"/>
+        </w:rPr>
+        <w:t>; Descrição; Categoria</w:t>
       </w:r>
       <w:r>
         <w:rPr>
@@ -7033,7 +7081,71 @@
           <w:sz w:val="24"/>
           <w:szCs w:val="24"/>
         </w:rPr>
-        <w:t>organizado pelas denúncias mais novas ou mais curtidas.</w:t>
+        <w:t xml:space="preserve">organizado pelas denúncias mais novas </w:t>
+      </w:r>
+      <w:r>
+        <w:rPr>
+          <w:rFonts w:ascii="Arial" w:hAnsi="Arial" w:cs="Arial"/>
+          <w:sz w:val="24"/>
+          <w:szCs w:val="24"/>
+        </w:rPr>
+        <w:t xml:space="preserve">e </w:t>
+      </w:r>
+      <w:r>
+        <w:rPr>
+          <w:rFonts w:ascii="Arial" w:hAnsi="Arial" w:cs="Arial"/>
+          <w:sz w:val="24"/>
+          <w:szCs w:val="24"/>
+        </w:rPr>
+        <w:t>mais curtidas</w:t>
+      </w:r>
+      <w:r>
+        <w:rPr>
+          <w:rFonts w:ascii="Arial" w:hAnsi="Arial" w:cs="Arial"/>
+          <w:sz w:val="24"/>
+          <w:szCs w:val="24"/>
+        </w:rPr>
+        <w:t xml:space="preserve"> que estão próximas do usuário</w:t>
+      </w:r>
+      <w:r>
+        <w:rPr>
+          <w:rFonts w:ascii="Arial" w:hAnsi="Arial" w:cs="Arial"/>
+          <w:sz w:val="24"/>
+          <w:szCs w:val="24"/>
+        </w:rPr>
+        <w:t>.</w:t>
+      </w:r>
+      <w:r>
+        <w:rPr>
+          <w:rFonts w:ascii="Arial" w:hAnsi="Arial" w:cs="Arial"/>
+          <w:sz w:val="24"/>
+          <w:szCs w:val="24"/>
+        </w:rPr>
+        <w:t xml:space="preserve"> </w:t>
+      </w:r>
+      <w:r>
+        <w:rPr>
+          <w:rFonts w:ascii="Arial" w:hAnsi="Arial" w:cs="Arial"/>
+          <w:sz w:val="24"/>
+          <w:szCs w:val="24"/>
+        </w:rPr>
+        <w:t xml:space="preserve">Podendo filtrar </w:t>
+      </w:r>
+      <w:r>
+        <w:rPr>
+          <w:rFonts w:ascii="Arial" w:hAnsi="Arial" w:cs="Arial"/>
+          <w:sz w:val="24"/>
+          <w:szCs w:val="24"/>
+        </w:rPr>
+        <w:t>apenas pelas denúncias do próprio usuário</w:t>
+      </w:r>
+      <w:r>
+        <w:rPr>
+          <w:rFonts w:ascii="Arial" w:hAnsi="Arial" w:cs="Arial"/>
+          <w:sz w:val="24"/>
+          <w:szCs w:val="24"/>
+        </w:rPr>
+        <w:t>.</w:t>
       </w:r>
     </w:p>
     <w:p>
@@ -7245,7 +7357,23 @@
           <w:sz w:val="24"/>
           <w:szCs w:val="24"/>
         </w:rPr>
-        <w:t xml:space="preserve">Foto; Descrição; Categoria; </w:t>
+        <w:t>Foto</w:t>
+      </w:r>
+      <w:r>
+        <w:rPr>
+          <w:rFonts w:ascii="Arial" w:hAnsi="Arial" w:cs="Arial"/>
+          <w:sz w:val="24"/>
+          <w:szCs w:val="24"/>
+        </w:rPr>
+        <w:t>s</w:t>
+      </w:r>
+      <w:r>
+        <w:rPr>
+          <w:rFonts w:ascii="Arial" w:hAnsi="Arial" w:cs="Arial"/>
+          <w:sz w:val="24"/>
+          <w:szCs w:val="24"/>
+        </w:rPr>
+        <w:t xml:space="preserve">; Descrição; Categoria; </w:t>
       </w:r>
       <w:r>
         <w:rPr>
@@ -7309,7 +7437,7 @@
           <w:sz w:val="24"/>
           <w:szCs w:val="24"/>
         </w:rPr>
-        <w:t>[RN0</w:t>
+        <w:t>[RN01</w:t>
       </w:r>
       <w:r>
         <w:rPr>
@@ -7319,7 +7447,7 @@
           <w:sz w:val="24"/>
           <w:szCs w:val="24"/>
         </w:rPr>
-        <w:t>1</w:t>
+        <w:t>2</w:t>
       </w:r>
       <w:r>
         <w:rPr>
@@ -7329,7 +7457,105 @@
           <w:sz w:val="24"/>
           <w:szCs w:val="24"/>
         </w:rPr>
-        <w:t>2</w:t>
+        <w:t xml:space="preserve">] – </w:t>
+      </w:r>
+      <w:r>
+        <w:rPr>
+          <w:rFonts w:ascii="Arial" w:hAnsi="Arial" w:cs="Arial"/>
+          <w:b/>
+          <w:bCs/>
+          <w:sz w:val="24"/>
+          <w:szCs w:val="24"/>
+        </w:rPr>
+        <w:t>Alterar informações do usuário</w:t>
+      </w:r>
+    </w:p>
+    <w:p>
+      <w:pPr>
+        <w:spacing w:line="360" w:lineRule="auto"/>
+        <w:rPr>
+          <w:rFonts w:ascii="Arial" w:hAnsi="Arial" w:cs="Arial"/>
+          <w:sz w:val="24"/>
+          <w:szCs w:val="24"/>
+        </w:rPr>
+      </w:pPr>
+      <w:r>
+        <w:rPr>
+          <w:rFonts w:ascii="Arial" w:hAnsi="Arial" w:cs="Arial"/>
+          <w:b/>
+          <w:bCs/>
+          <w:sz w:val="24"/>
+          <w:szCs w:val="24"/>
+        </w:rPr>
+        <w:t>Descrição:</w:t>
+      </w:r>
+      <w:r>
+        <w:rPr>
+          <w:rFonts w:ascii="Arial" w:hAnsi="Arial" w:cs="Arial"/>
+          <w:sz w:val="24"/>
+          <w:szCs w:val="24"/>
+        </w:rPr>
+        <w:t xml:space="preserve"> </w:t>
+      </w:r>
+      <w:r>
+        <w:rPr>
+          <w:rFonts w:ascii="Arial" w:hAnsi="Arial" w:cs="Arial"/>
+          <w:sz w:val="24"/>
+          <w:szCs w:val="24"/>
+        </w:rPr>
+        <w:t>O sistema deverá permitir que o usuário altere todas as informações da sua conta menos o seu e-mail.</w:t>
+      </w:r>
+    </w:p>
+    <w:p>
+      <w:pPr>
+        <w:spacing w:line="360" w:lineRule="auto"/>
+        <w:rPr>
+          <w:rFonts w:ascii="Arial" w:hAnsi="Arial" w:cs="Arial"/>
+          <w:sz w:val="24"/>
+          <w:szCs w:val="24"/>
+        </w:rPr>
+      </w:pPr>
+    </w:p>
+    <w:p>
+      <w:pPr>
+        <w:spacing w:line="360" w:lineRule="auto"/>
+        <w:rPr>
+          <w:rFonts w:ascii="Arial" w:hAnsi="Arial" w:cs="Arial"/>
+          <w:b/>
+          <w:bCs/>
+          <w:sz w:val="24"/>
+          <w:szCs w:val="24"/>
+        </w:rPr>
+      </w:pPr>
+      <w:r>
+        <w:rPr>
+          <w:rFonts w:ascii="Arial" w:hAnsi="Arial" w:cs="Arial"/>
+          <w:b/>
+          <w:bCs/>
+          <w:sz w:val="24"/>
+          <w:szCs w:val="24"/>
+        </w:rPr>
+        <w:t>[RN0</w:t>
+      </w:r>
+      <w:r>
+        <w:rPr>
+          <w:rFonts w:ascii="Arial" w:hAnsi="Arial" w:cs="Arial"/>
+          <w:b/>
+          <w:bCs/>
+          <w:sz w:val="24"/>
+          <w:szCs w:val="24"/>
+        </w:rPr>
+        <w:t>1</w:t>
+      </w:r>
+      <w:r>
+        <w:rPr>
+          <w:rFonts w:ascii="Arial" w:hAnsi="Arial" w:cs="Arial"/>
+          <w:b/>
+          <w:bCs/>
+          <w:sz w:val="24"/>
+          <w:szCs w:val="24"/>
+        </w:rPr>
+        <w:t>3</w:t>
       </w:r>
       <w:r>
         <w:rPr>
@@ -7540,7 +7766,6 @@
         <w:rPr>
           <w:noProof/>
         </w:rPr>
-        <w:lastRenderedPageBreak/>
         <w:drawing>
           <wp:inline distT="0" distB="0" distL="0" distR="0" wp14:anchorId="4D8A4937" wp14:editId="3D0ED06C">
             <wp:extent cx="5973445" cy="7220585"/>
@@ -7614,6 +7839,7 @@
           <w:sz w:val="24"/>
           <w:szCs w:val="24"/>
         </w:rPr>
+        <w:lastRenderedPageBreak/>
         <w:t>Atores</w:t>
       </w:r>
     </w:p>
@@ -7695,7 +7921,6 @@
                 <w:sz w:val="24"/>
                 <w:szCs w:val="24"/>
               </w:rPr>
-              <w:lastRenderedPageBreak/>
               <w:t>Nome</w:t>
             </w:r>
           </w:p>
@@ -8204,7 +8429,27 @@
                 <w:sz w:val="24"/>
                 <w:szCs w:val="24"/>
               </w:rPr>
-              <w:t xml:space="preserve">O ator usuário adiciona foto, descrição, localização e </w:t>
+              <w:t>O ator usuário adiciona foto</w:t>
+            </w:r>
+            <w:r>
+              <w:rPr>
+                <w:rFonts w:cs="Arial"/>
+                <w:b w:val="0"/>
+                <w:bCs w:val="0"/>
+                <w:sz w:val="24"/>
+                <w:szCs w:val="24"/>
+              </w:rPr>
+              <w:t>s</w:t>
+            </w:r>
+            <w:r>
+              <w:rPr>
+                <w:rFonts w:cs="Arial"/>
+                <w:b w:val="0"/>
+                <w:bCs w:val="0"/>
+                <w:sz w:val="24"/>
+                <w:szCs w:val="24"/>
+              </w:rPr>
+              <w:t xml:space="preserve">, descrição, localização e </w:t>
             </w:r>
             <w:r>
               <w:rPr>
@@ -11404,7 +11649,6 @@
                 <w:sz w:val="24"/>
                 <w:szCs w:val="24"/>
               </w:rPr>
-              <w:lastRenderedPageBreak/>
               <w:t>Pós-condições:  </w:t>
             </w:r>
           </w:p>
@@ -11881,7 +12125,25 @@
                 <w:szCs w:val="24"/>
                 <w:lang w:eastAsia="pt-BR"/>
               </w:rPr>
-              <w:t>O usuário insere as informações que deseja alterar, podendo ser, foto, descrição, localização e categoria e confirma a alteração.  </w:t>
+              <w:t>O usuário insere as informações que deseja alterar, podendo ser, foto</w:t>
+            </w:r>
+            <w:r>
+              <w:rPr>
+                <w:rFonts w:ascii="Arial" w:eastAsia="Times New Roman" w:hAnsi="Arial" w:cs="Arial"/>
+                <w:sz w:val="24"/>
+                <w:szCs w:val="24"/>
+                <w:lang w:eastAsia="pt-BR"/>
+              </w:rPr>
+              <w:t>s</w:t>
+            </w:r>
+            <w:r>
+              <w:rPr>
+                <w:rFonts w:ascii="Arial" w:eastAsia="Times New Roman" w:hAnsi="Arial" w:cs="Arial"/>
+                <w:sz w:val="24"/>
+                <w:szCs w:val="24"/>
+                <w:lang w:eastAsia="pt-BR"/>
+              </w:rPr>
+              <w:t>, descrição, localização e categoria e confirma a alteração.  </w:t>
             </w:r>
           </w:p>
           <w:p>
@@ -12244,7 +12506,6 @@
                 <w:sz w:val="24"/>
                 <w:szCs w:val="24"/>
               </w:rPr>
-              <w:lastRenderedPageBreak/>
               <w:t>Pós-condições:  </w:t>
             </w:r>
           </w:p>
@@ -13166,7 +13427,6 @@
                 <w:sz w:val="24"/>
                 <w:szCs w:val="24"/>
               </w:rPr>
-              <w:lastRenderedPageBreak/>
               <w:t>Pós-condições:  </w:t>
             </w:r>
           </w:p>
@@ -15245,7 +15505,6 @@
                 <w:sz w:val="24"/>
                 <w:szCs w:val="24"/>
               </w:rPr>
-              <w:lastRenderedPageBreak/>
               <w:t xml:space="preserve">Fluxos Alternativos  </w:t>
             </w:r>
           </w:p>
@@ -19327,7 +19586,7 @@
           <v:shape id="_x0000_i1025" type="#_x0000_t75" style="width:240.75pt;height:267.25pt" o:ole="" fillcolor="window">
             <v:imagedata r:id="rId25" o:title=""/>
           </v:shape>
-          <o:OLEObject Type="Embed" ProgID="Word.Picture.8" ShapeID="_x0000_i1025" DrawAspect="Content" ObjectID="_1774376435" r:id="rId26"/>
+          <o:OLEObject Type="Embed" ProgID="Word.Picture.8" ShapeID="_x0000_i1025" DrawAspect="Content" ObjectID="_1775588468" r:id="rId26"/>
         </w:object>
       </w:r>
     </w:p>
@@ -19529,7 +19788,7 @@
               </wp:anchor>
             </w:drawing>
           </mc:Choice>
-          <mc:Fallback xmlns:a="http://schemas.openxmlformats.org/drawingml/2006/main" xmlns:a16="http://schemas.microsoft.com/office/drawing/2014/main" xmlns:pic="http://schemas.openxmlformats.org/drawingml/2006/picture" xmlns:a14="http://schemas.microsoft.com/office/drawing/2010/main" xmlns:w16du="http://schemas.microsoft.com/office/word/2023/wordml/word16du">
+          <mc:Fallback xmlns:w16du="http://schemas.microsoft.com/office/word/2023/wordml/word16du" xmlns:a14="http://schemas.microsoft.com/office/drawing/2010/main" xmlns:pic="http://schemas.openxmlformats.org/drawingml/2006/picture" xmlns:a16="http://schemas.microsoft.com/office/drawing/2014/main" xmlns:a="http://schemas.openxmlformats.org/drawingml/2006/main">
             <w:pict w14:anchorId="20E136BA">
               <v:rect id="Rectangle 688" style="position:absolute;margin-left:48.8pt;margin-top:10.3pt;width:324pt;height:162pt;z-index:251659776;visibility:visible;mso-wrap-style:square;mso-width-percent:0;mso-height-percent:0;mso-wrap-distance-left:9pt;mso-wrap-distance-top:0;mso-wrap-distance-right:9pt;mso-wrap-distance-bottom:0;mso-position-horizontal:absolute;mso-position-horizontal-relative:text;mso-position-vertical:absolute;mso-position-vertical-relative:text;mso-width-percent:0;mso-height-percent:0;mso-width-relative:page;mso-height-relative:page;v-text-anchor:top" o:spid="_x0000_s1026" filled="f" w14:anchorId="3D7B10C6" o:gfxdata="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"/>
             </w:pict>
@@ -20012,7 +20271,7 @@
             </wp:anchor>
           </w:drawing>
         </mc:Choice>
-        <mc:Fallback xmlns:a="http://schemas.openxmlformats.org/drawingml/2006/main" xmlns:a14="http://schemas.microsoft.com/office/drawing/2010/main" xmlns:w16du="http://schemas.microsoft.com/office/word/2023/wordml/word16du">
+        <mc:Fallback xmlns:w16du="http://schemas.microsoft.com/office/word/2023/wordml/word16du" xmlns:a14="http://schemas.microsoft.com/office/drawing/2010/main" xmlns:a="http://schemas.openxmlformats.org/drawingml/2006/main">
           <w:pict w14:anchorId="5F0F2DC2">
             <v:line id="Line 1" style="position:absolute;z-index:251657216;visibility:visible;mso-wrap-style:square;mso-width-percent:0;mso-height-percent:0;mso-wrap-distance-left:9pt;mso-wrap-distance-top:0;mso-wrap-distance-right:9pt;mso-wrap-distance-bottom:0;mso-position-horizontal:absolute;mso-position-horizontal-relative:text;mso-position-vertical:absolute;mso-position-vertical-relative:text;mso-width-percent:0;mso-height-percent:0;mso-width-relative:page;mso-height-relative:page" o:spid="_x0000_s1026" o:allowincell="f" from="-.45pt,-3.6pt" to="443.25pt,-3.6pt" w14:anchorId="5027D4D0" o:gfxdata="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">
               <w10:wrap type="topAndBottom"/>
@@ -20177,7 +20436,7 @@
             </wp:anchor>
           </w:drawing>
         </mc:Choice>
-        <mc:Fallback xmlns:a="http://schemas.openxmlformats.org/drawingml/2006/main" xmlns:a14="http://schemas.microsoft.com/office/drawing/2010/main" xmlns:w16du="http://schemas.microsoft.com/office/word/2023/wordml/word16du">
+        <mc:Fallback xmlns:w16du="http://schemas.microsoft.com/office/word/2023/wordml/word16du" xmlns:a14="http://schemas.microsoft.com/office/drawing/2010/main" xmlns:a="http://schemas.openxmlformats.org/drawingml/2006/main">
           <w:pict w14:anchorId="07033CA2">
             <v:line id="Line 2" style="position:absolute;z-index:251658240;visibility:visible;mso-wrap-style:square;mso-width-percent:0;mso-height-percent:0;mso-wrap-distance-left:9pt;mso-wrap-distance-top:0;mso-wrap-distance-right:9pt;mso-wrap-distance-bottom:5.65pt;mso-position-horizontal:absolute;mso-position-horizontal-relative:text;mso-position-vertical:absolute;mso-position-vertical-relative:text;mso-width-percent:0;mso-height-percent:0;mso-width-relative:page;mso-height-relative:page" o:spid="_x0000_s1026" o:allowincell="f" from=".4pt,56.2pt" to="441.6pt,56.2pt" w14:anchorId="48C357A9" o:gfxdata="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">
               <w10:wrap type="topAndBottom"/>
@@ -25134,7 +25393,7 @@
   <w:style w:type="paragraph" w:default="1" w:styleId="Normal">
     <w:name w:val="Normal"/>
     <w:qFormat/>
-    <w:rsid w:val="1819307D"/>
+    <w:rsid w:val="00A955B1"/>
     <w:pPr>
       <w:jc w:val="both"/>
     </w:pPr>
@@ -26845,6 +27104,15 @@
 </file>
 
 <file path=customXml/item1.xml><?xml version="1.0" encoding="utf-8"?>
+<?mso-contentType ?>
+<FormTemplates xmlns="http://schemas.microsoft.com/sharepoint/v3/contenttype/forms">
+  <Display>DocumentLibraryForm</Display>
+  <Edit>DocumentLibraryForm</Edit>
+  <New>DocumentLibraryForm</New>
+</FormTemplates>
+</file>
+
+<file path=customXml/item2.xml><?xml version="1.0" encoding="utf-8"?>
 <ct:contentTypeSchema xmlns:ct="http://schemas.microsoft.com/office/2006/metadata/contentType" xmlns:ma="http://schemas.microsoft.com/office/2006/metadata/properties/metaAttributes" ct:_="" ma:_="" ma:contentTypeName="Documento" ma:contentTypeID="0x0101007E71FABEF81C0D41881132C506355E55" ma:contentTypeVersion="11" ma:contentTypeDescription="Crie um novo documento." ma:contentTypeScope="" ma:versionID="5cd28278d3e311aaaa6093e146430ff1">
   <xsd:schema xmlns:xsd="http://www.w3.org/2001/XMLSchema" xmlns:xs="http://www.w3.org/2001/XMLSchema" xmlns:p="http://schemas.microsoft.com/office/2006/metadata/properties" xmlns:ns2="edcbb82a-a93a-4d22-b9ec-0a2a6df9261f" xmlns:ns3="88ac0c94-ecf3-4703-9efe-e9a6791ae759" targetNamespace="http://schemas.microsoft.com/office/2006/metadata/properties" ma:root="true" ma:fieldsID="53cee68259182e181d380aebeea99bbc" ns2:_="" ns3:_="">
     <xsd:import namespace="edcbb82a-a93a-4d22-b9ec-0a2a6df9261f"/>
@@ -27039,16 +27307,15 @@
 </ct:contentTypeSchema>
 </file>
 
-<file path=customXml/item2.xml><?xml version="1.0" encoding="utf-8"?>
-<?mso-contentType ?>
-<FormTemplates xmlns="http://schemas.microsoft.com/sharepoint/v3/contenttype/forms">
-  <Display>DocumentLibraryForm</Display>
-  <Edit>DocumentLibraryForm</Edit>
-  <New>DocumentLibraryForm</New>
-</FormTemplates>
+<file path=customXml/itemProps1.xml><?xml version="1.0" encoding="utf-8"?>
+<ds:datastoreItem xmlns:ds="http://schemas.openxmlformats.org/officeDocument/2006/customXml" ds:itemID="{8B98CEA4-99B0-471F-952E-F1AE92D4956B}">
+  <ds:schemaRefs>
+    <ds:schemaRef ds:uri="http://schemas.microsoft.com/sharepoint/v3/contenttype/forms"/>
+  </ds:schemaRefs>
+</ds:datastoreItem>
 </file>
 
-<file path=customXml/itemProps1.xml><?xml version="1.0" encoding="utf-8"?>
+<file path=customXml/itemProps2.xml><?xml version="1.0" encoding="utf-8"?>
 <ds:datastoreItem xmlns:ds="http://schemas.openxmlformats.org/officeDocument/2006/customXml" ds:itemID="{8FC91C38-DC3A-4796-AD52-0BCC02E86A4E}">
   <ds:schemaRefs>
     <ds:schemaRef ds:uri="http://schemas.microsoft.com/office/2006/metadata/contentType"/>
@@ -27065,12 +27332,4 @@
     <ds:schemaRef ds:uri="http://schemas.microsoft.com/internal/obd"/>
   </ds:schemaRefs>
 </ds:datastoreItem>
-</file>
-
-<file path=customXml/itemProps2.xml><?xml version="1.0" encoding="utf-8"?>
-<ds:datastoreItem xmlns:ds="http://schemas.openxmlformats.org/officeDocument/2006/customXml" ds:itemID="{8B98CEA4-99B0-471F-952E-F1AE92D4956B}">
-  <ds:schemaRefs>
-    <ds:schemaRef ds:uri="http://schemas.microsoft.com/sharepoint/v3/contenttype/forms"/>
-  </ds:schemaRefs>
-</ds:datastoreItem>
 </file>
</xml_diff>

<commit_message>
adiciona especificacao do caso de uso editar usuario
</commit_message>
<xml_diff>
--- a/Documentação/Documento Produto Software - Nossa Via - 2024.docx
+++ b/Documentação/Documento Produto Software - Nossa Via - 2024.docx
@@ -1,6 +1,6 @@
 
 <file path=word/document.xml><?xml version="1.0" encoding="utf-8"?>
-<w:document xmlns:wpc="http://schemas.microsoft.com/office/word/2010/wordprocessingCanvas" xmlns:cx="http://schemas.microsoft.com/office/drawing/2014/chartex" xmlns:cx1="http://schemas.microsoft.com/office/drawing/2015/9/8/chartex" xmlns:cx2="http://schemas.microsoft.com/office/drawing/2015/10/21/chartex" xmlns:cx3="http://schemas.microsoft.com/office/drawing/2016/5/9/chartex" xmlns:cx4="http://schemas.microsoft.com/office/drawing/2016/5/10/chartex" xmlns:cx5="http://schemas.microsoft.com/office/drawing/2016/5/11/chartex" xmlns:cx6="http://schemas.microsoft.com/office/drawing/2016/5/12/chartex" xmlns:cx7="http://schemas.microsoft.com/office/drawing/2016/5/13/chartex" xmlns:cx8="http://schemas.microsoft.com/office/drawing/2016/5/14/chartex" xmlns:mc="http://schemas.openxmlformats.org/markup-compatibility/2006" xmlns:aink="http://schemas.microsoft.com/office/drawing/2016/ink" xmlns:am3d="http://schemas.microsoft.com/office/drawing/2017/model3d" xmlns:o="urn:schemas-microsoft-com:office:office" xmlns:oel="http://schemas.microsoft.com/office/2019/extlst" xmlns:r="http://schemas.openxmlformats.org/officeDocument/2006/relationships" xmlns:m="http://schemas.openxmlformats.org/officeDocument/2006/math" xmlns:v="urn:schemas-microsoft-com:vml" xmlns:wp14="http://schemas.microsoft.com/office/word/2010/wordprocessingDrawing" xmlns:wp="http://schemas.openxmlformats.org/drawingml/2006/wordprocessingDrawing" xmlns:w10="urn:schemas-microsoft-com:office:word" xmlns:w="http://schemas.openxmlformats.org/wordprocessingml/2006/main" xmlns:w14="http://schemas.microsoft.com/office/word/2010/wordml" xmlns:w15="http://schemas.microsoft.com/office/word/2012/wordml" xmlns:w16cex="http://schemas.microsoft.com/office/word/2018/wordml/cex" xmlns:w16cid="http://schemas.microsoft.com/office/word/2016/wordml/cid" xmlns:w16="http://schemas.microsoft.com/office/word/2018/wordml" xmlns:w16sdtdh="http://schemas.microsoft.com/office/word/2020/wordml/sdtdatahash" xmlns:w16se="http://schemas.microsoft.com/office/word/2015/wordml/symex" xmlns:wpg="http://schemas.microsoft.com/office/word/2010/wordprocessingGroup" xmlns:wpi="http://schemas.microsoft.com/office/word/2010/wordprocessingInk" xmlns:wne="http://schemas.microsoft.com/office/word/2006/wordml" xmlns:wps="http://schemas.microsoft.com/office/word/2010/wordprocessingShape" mc:Ignorable="w14 w15 w16se w16cid w16 w16cex w16sdtdh wp14">
+<w:document xmlns:wpc="http://schemas.microsoft.com/office/word/2010/wordprocessingCanvas" xmlns:cx="http://schemas.microsoft.com/office/drawing/2014/chartex" xmlns:cx1="http://schemas.microsoft.com/office/drawing/2015/9/8/chartex" xmlns:cx2="http://schemas.microsoft.com/office/drawing/2015/10/21/chartex" xmlns:cx3="http://schemas.microsoft.com/office/drawing/2016/5/9/chartex" xmlns:cx4="http://schemas.microsoft.com/office/drawing/2016/5/10/chartex" xmlns:cx5="http://schemas.microsoft.com/office/drawing/2016/5/11/chartex" xmlns:cx6="http://schemas.microsoft.com/office/drawing/2016/5/12/chartex" xmlns:cx7="http://schemas.microsoft.com/office/drawing/2016/5/13/chartex" xmlns:cx8="http://schemas.microsoft.com/office/drawing/2016/5/14/chartex" xmlns:mc="http://schemas.openxmlformats.org/markup-compatibility/2006" xmlns:aink="http://schemas.microsoft.com/office/drawing/2016/ink" xmlns:am3d="http://schemas.microsoft.com/office/drawing/2017/model3d" xmlns:o="urn:schemas-microsoft-com:office:office" xmlns:oel="http://schemas.microsoft.com/office/2019/extlst" xmlns:r="http://schemas.openxmlformats.org/officeDocument/2006/relationships" xmlns:m="http://schemas.openxmlformats.org/officeDocument/2006/math" xmlns:v="urn:schemas-microsoft-com:vml" xmlns:wp14="http://schemas.microsoft.com/office/word/2010/wordprocessingDrawing" xmlns:wp="http://schemas.openxmlformats.org/drawingml/2006/wordprocessingDrawing" xmlns:w10="urn:schemas-microsoft-com:office:word" xmlns:w="http://schemas.openxmlformats.org/wordprocessingml/2006/main" xmlns:w14="http://schemas.microsoft.com/office/word/2010/wordml" xmlns:w15="http://schemas.microsoft.com/office/word/2012/wordml" xmlns:w16cex="http://schemas.microsoft.com/office/word/2018/wordml/cex" xmlns:w16cid="http://schemas.microsoft.com/office/word/2016/wordml/cid" xmlns:w16="http://schemas.microsoft.com/office/word/2018/wordml" xmlns:w16du="http://schemas.microsoft.com/office/word/2023/wordml/word16du" xmlns:w16sdtdh="http://schemas.microsoft.com/office/word/2020/wordml/sdtdatahash" xmlns:w16se="http://schemas.microsoft.com/office/word/2015/wordml/symex" xmlns:wpg="http://schemas.microsoft.com/office/word/2010/wordprocessingGroup" xmlns:wpi="http://schemas.microsoft.com/office/word/2010/wordprocessingInk" xmlns:wne="http://schemas.microsoft.com/office/word/2006/wordml" xmlns:wps="http://schemas.microsoft.com/office/word/2010/wordprocessingShape" mc:Ignorable="w14 w15 w16se w16cid w16 w16cex w16sdtdh w16du wp14">
   <w:body>
     <w:p>
       <w:pPr>
@@ -7121,31 +7121,7 @@
           <w:sz w:val="24"/>
           <w:szCs w:val="24"/>
         </w:rPr>
-        <w:t xml:space="preserve"> </w:t>
-      </w:r>
-      <w:r>
-        <w:rPr>
-          <w:rFonts w:ascii="Arial" w:hAnsi="Arial" w:cs="Arial"/>
-          <w:sz w:val="24"/>
-          <w:szCs w:val="24"/>
-        </w:rPr>
-        <w:t xml:space="preserve">Podendo filtrar </w:t>
-      </w:r>
-      <w:r>
-        <w:rPr>
-          <w:rFonts w:ascii="Arial" w:hAnsi="Arial" w:cs="Arial"/>
-          <w:sz w:val="24"/>
-          <w:szCs w:val="24"/>
-        </w:rPr>
-        <w:t>apenas pelas denúncias do próprio usuário</w:t>
-      </w:r>
-      <w:r>
-        <w:rPr>
-          <w:rFonts w:ascii="Arial" w:hAnsi="Arial" w:cs="Arial"/>
-          <w:sz w:val="24"/>
-          <w:szCs w:val="24"/>
-        </w:rPr>
-        <w:t>.</w:t>
+        <w:t xml:space="preserve"> Podendo filtrar apenas pelas denúncias do próprio usuário.</w:t>
       </w:r>
     </w:p>
     <w:p>
@@ -7767,10 +7743,10 @@
           <w:noProof/>
         </w:rPr>
         <w:drawing>
-          <wp:inline distT="0" distB="0" distL="0" distR="0" wp14:anchorId="4D8A4937" wp14:editId="3D0ED06C">
-            <wp:extent cx="5973445" cy="7220585"/>
-            <wp:effectExtent l="0" t="0" r="8255" b="0"/>
-            <wp:docPr id="1802074755" name="Imagem 1" descr="Diagrama&#10;&#10;Descrição gerada automaticamente"/>
+          <wp:inline distT="0" distB="0" distL="0" distR="0" wp14:anchorId="22D8E3DF" wp14:editId="575579F2">
+            <wp:extent cx="4925303" cy="6996223"/>
+            <wp:effectExtent l="0" t="0" r="8890" b="0"/>
+            <wp:docPr id="517200448" name="Imagem 1" descr="Diagrama&#10;&#10;Descrição gerada automaticamente"/>
             <wp:cNvGraphicFramePr>
               <a:graphicFrameLocks xmlns:a="http://schemas.openxmlformats.org/drawingml/2006/main" noChangeAspect="1"/>
             </wp:cNvGraphicFramePr>
@@ -7778,23 +7754,36 @@
               <a:graphicData uri="http://schemas.openxmlformats.org/drawingml/2006/picture">
                 <pic:pic xmlns:pic="http://schemas.openxmlformats.org/drawingml/2006/picture">
                   <pic:nvPicPr>
-                    <pic:cNvPr id="1802074755" name="Imagem 1" descr="Diagrama&#10;&#10;Descrição gerada automaticamente"/>
-                    <pic:cNvPicPr/>
+                    <pic:cNvPr id="517200448" name="Imagem 1" descr="Diagrama&#10;&#10;Descrição gerada automaticamente"/>
+                    <pic:cNvPicPr>
+                      <a:picLocks noChangeAspect="1" noChangeArrowheads="1"/>
+                    </pic:cNvPicPr>
                   </pic:nvPicPr>
                   <pic:blipFill>
-                    <a:blip r:embed="rId10"/>
+                    <a:blip r:embed="rId10">
+                      <a:extLst>
+                        <a:ext uri="{28A0092B-C50C-407E-A947-70E740481C1C}">
+                          <a14:useLocalDpi xmlns:a14="http://schemas.microsoft.com/office/drawing/2010/main" val="0"/>
+                        </a:ext>
+                      </a:extLst>
+                    </a:blip>
+                    <a:srcRect/>
                     <a:stretch>
                       <a:fillRect/>
                     </a:stretch>
                   </pic:blipFill>
-                  <pic:spPr>
+                  <pic:spPr bwMode="auto">
                     <a:xfrm>
                       <a:off x="0" y="0"/>
-                      <a:ext cx="5973445" cy="7220585"/>
+                      <a:ext cx="4941702" cy="7019517"/>
                     </a:xfrm>
                     <a:prstGeom prst="rect">
                       <a:avLst/>
                     </a:prstGeom>
+                    <a:noFill/>
+                    <a:ln>
+                      <a:noFill/>
+                    </a:ln>
                   </pic:spPr>
                 </pic:pic>
               </a:graphicData>
@@ -11649,6 +11638,7 @@
                 <w:sz w:val="24"/>
                 <w:szCs w:val="24"/>
               </w:rPr>
+              <w:lastRenderedPageBreak/>
               <w:t>Pós-condições:  </w:t>
             </w:r>
           </w:p>
@@ -12506,6 +12496,7 @@
                 <w:sz w:val="24"/>
                 <w:szCs w:val="24"/>
               </w:rPr>
+              <w:lastRenderedPageBreak/>
               <w:t>Pós-condições:  </w:t>
             </w:r>
           </w:p>
@@ -13427,6 +13418,7 @@
                 <w:sz w:val="24"/>
                 <w:szCs w:val="24"/>
               </w:rPr>
+              <w:lastRenderedPageBreak/>
               <w:t>Pós-condições:  </w:t>
             </w:r>
           </w:p>
@@ -15505,6 +15497,7 @@
                 <w:sz w:val="24"/>
                 <w:szCs w:val="24"/>
               </w:rPr>
+              <w:lastRenderedPageBreak/>
               <w:t xml:space="preserve">Fluxos Alternativos  </w:t>
             </w:r>
           </w:p>
@@ -16970,6 +16963,734 @@
         <w:pStyle w:val="Titulo2"/>
         <w:numPr>
           <w:ilvl w:val="0"/>
+          <w:numId w:val="0"/>
+        </w:numPr>
+        <w:spacing w:line="360" w:lineRule="auto"/>
+        <w:rPr>
+          <w:rFonts w:cs="Arial"/>
+        </w:rPr>
+      </w:pPr>
+    </w:p>
+    <w:tbl>
+      <w:tblPr>
+        <w:tblW w:w="8632" w:type="dxa"/>
+        <w:tblInd w:w="810" w:type="dxa"/>
+        <w:tblBorders>
+          <w:top w:val="outset" w:sz="6" w:space="0" w:color="auto"/>
+          <w:left w:val="outset" w:sz="6" w:space="0" w:color="auto"/>
+          <w:bottom w:val="outset" w:sz="6" w:space="0" w:color="auto"/>
+          <w:right w:val="outset" w:sz="6" w:space="0" w:color="auto"/>
+        </w:tblBorders>
+        <w:tblLook w:val="04A0" w:firstRow="1" w:lastRow="0" w:firstColumn="1" w:lastColumn="0" w:noHBand="0" w:noVBand="1"/>
+      </w:tblPr>
+      <w:tblGrid>
+        <w:gridCol w:w="1783"/>
+        <w:gridCol w:w="6849"/>
+      </w:tblGrid>
+      <w:tr>
+        <w:trPr>
+          <w:trHeight w:val="300"/>
+        </w:trPr>
+        <w:tc>
+          <w:tcPr>
+            <w:tcW w:w="8632" w:type="dxa"/>
+            <w:gridSpan w:val="2"/>
+            <w:tcBorders>
+              <w:top w:val="single" w:sz="6" w:space="0" w:color="auto"/>
+              <w:left w:val="single" w:sz="6" w:space="0" w:color="auto"/>
+              <w:bottom w:val="single" w:sz="6" w:space="0" w:color="auto"/>
+              <w:right w:val="single" w:sz="6" w:space="0" w:color="auto"/>
+            </w:tcBorders>
+            <w:shd w:val="clear" w:color="auto" w:fill="auto"/>
+          </w:tcPr>
+          <w:p>
+            <w:pPr>
+              <w:spacing w:line="360" w:lineRule="auto"/>
+              <w:rPr>
+                <w:rFonts w:ascii="Arial" w:hAnsi="Arial" w:cs="Arial"/>
+                <w:b/>
+                <w:bCs/>
+                <w:sz w:val="24"/>
+                <w:szCs w:val="24"/>
+              </w:rPr>
+            </w:pPr>
+            <w:r>
+              <w:rPr>
+                <w:rFonts w:ascii="Arial" w:hAnsi="Arial" w:cs="Arial"/>
+                <w:b/>
+                <w:bCs/>
+                <w:sz w:val="24"/>
+                <w:szCs w:val="24"/>
+              </w:rPr>
+              <w:t>CSU0</w:t>
+            </w:r>
+            <w:r>
+              <w:rPr>
+                <w:rFonts w:ascii="Arial" w:hAnsi="Arial" w:cs="Arial"/>
+                <w:b/>
+                <w:bCs/>
+                <w:sz w:val="24"/>
+                <w:szCs w:val="24"/>
+              </w:rPr>
+              <w:t>10</w:t>
+            </w:r>
+            <w:r>
+              <w:rPr>
+                <w:rFonts w:ascii="Arial" w:hAnsi="Arial" w:cs="Arial"/>
+                <w:b/>
+                <w:bCs/>
+                <w:sz w:val="24"/>
+                <w:szCs w:val="24"/>
+              </w:rPr>
+              <w:t xml:space="preserve"> – </w:t>
+            </w:r>
+            <w:r>
+              <w:rPr>
+                <w:rFonts w:ascii="Arial" w:hAnsi="Arial" w:cs="Arial"/>
+                <w:b/>
+                <w:bCs/>
+                <w:sz w:val="24"/>
+                <w:szCs w:val="24"/>
+              </w:rPr>
+              <w:t>Editar Usuário</w:t>
+            </w:r>
+          </w:p>
+        </w:tc>
+      </w:tr>
+      <w:tr>
+        <w:trPr>
+          <w:trHeight w:val="300"/>
+        </w:trPr>
+        <w:tc>
+          <w:tcPr>
+            <w:tcW w:w="1783" w:type="dxa"/>
+            <w:tcBorders>
+              <w:top w:val="single" w:sz="6" w:space="0" w:color="auto"/>
+              <w:left w:val="single" w:sz="6" w:space="0" w:color="auto"/>
+              <w:bottom w:val="single" w:sz="6" w:space="0" w:color="auto"/>
+              <w:right w:val="single" w:sz="6" w:space="0" w:color="auto"/>
+            </w:tcBorders>
+            <w:shd w:val="clear" w:color="auto" w:fill="auto"/>
+          </w:tcPr>
+          <w:p>
+            <w:pPr>
+              <w:spacing w:line="360" w:lineRule="auto"/>
+              <w:rPr>
+                <w:rFonts w:ascii="Segoe UI" w:hAnsi="Segoe UI" w:cs="Segoe UI"/>
+                <w:sz w:val="24"/>
+                <w:szCs w:val="24"/>
+              </w:rPr>
+            </w:pPr>
+            <w:r>
+              <w:rPr>
+                <w:rFonts w:ascii="Arial" w:hAnsi="Arial" w:cs="Arial"/>
+                <w:sz w:val="24"/>
+                <w:szCs w:val="24"/>
+                <w:u w:val="single"/>
+              </w:rPr>
+              <w:t>Sumário</w:t>
+            </w:r>
+            <w:r>
+              <w:rPr>
+                <w:rFonts w:ascii="Arial" w:hAnsi="Arial" w:cs="Arial"/>
+                <w:sz w:val="24"/>
+                <w:szCs w:val="24"/>
+              </w:rPr>
+              <w:t>:  </w:t>
+            </w:r>
+          </w:p>
+        </w:tc>
+        <w:tc>
+          <w:tcPr>
+            <w:tcW w:w="6849" w:type="dxa"/>
+            <w:tcBorders>
+              <w:top w:val="single" w:sz="6" w:space="0" w:color="auto"/>
+              <w:left w:val="single" w:sz="6" w:space="0" w:color="auto"/>
+              <w:bottom w:val="single" w:sz="6" w:space="0" w:color="auto"/>
+              <w:right w:val="single" w:sz="6" w:space="0" w:color="auto"/>
+            </w:tcBorders>
+            <w:shd w:val="clear" w:color="auto" w:fill="auto"/>
+          </w:tcPr>
+          <w:p>
+            <w:pPr>
+              <w:spacing w:line="360" w:lineRule="auto"/>
+              <w:rPr>
+                <w:rFonts w:ascii="Arial" w:hAnsi="Arial" w:cs="Arial"/>
+                <w:sz w:val="24"/>
+                <w:szCs w:val="24"/>
+              </w:rPr>
+            </w:pPr>
+            <w:r>
+              <w:rPr>
+                <w:rFonts w:ascii="Arial" w:hAnsi="Arial" w:cs="Arial"/>
+                <w:sz w:val="24"/>
+                <w:szCs w:val="24"/>
+              </w:rPr>
+              <w:t xml:space="preserve">Este caso de uso </w:t>
+            </w:r>
+            <w:r>
+              <w:rPr>
+                <w:rFonts w:ascii="Arial" w:hAnsi="Arial" w:cs="Arial"/>
+                <w:sz w:val="24"/>
+                <w:szCs w:val="24"/>
+              </w:rPr>
+              <w:t xml:space="preserve">permite que o usuário </w:t>
+            </w:r>
+            <w:r>
+              <w:rPr>
+                <w:rFonts w:ascii="Arial" w:hAnsi="Arial" w:cs="Arial"/>
+                <w:sz w:val="24"/>
+                <w:szCs w:val="24"/>
+              </w:rPr>
+              <w:t>altere as suas informações pessoais.</w:t>
+            </w:r>
+          </w:p>
+        </w:tc>
+      </w:tr>
+      <w:tr>
+        <w:trPr>
+          <w:trHeight w:val="300"/>
+        </w:trPr>
+        <w:tc>
+          <w:tcPr>
+            <w:tcW w:w="8632" w:type="dxa"/>
+            <w:gridSpan w:val="2"/>
+            <w:tcBorders>
+              <w:top w:val="single" w:sz="6" w:space="0" w:color="auto"/>
+              <w:left w:val="single" w:sz="6" w:space="0" w:color="auto"/>
+              <w:bottom w:val="single" w:sz="6" w:space="0" w:color="auto"/>
+              <w:right w:val="single" w:sz="6" w:space="0" w:color="auto"/>
+            </w:tcBorders>
+            <w:shd w:val="clear" w:color="auto" w:fill="auto"/>
+          </w:tcPr>
+          <w:p>
+            <w:pPr>
+              <w:spacing w:line="360" w:lineRule="auto"/>
+              <w:rPr>
+                <w:rFonts w:ascii="Arial" w:hAnsi="Arial" w:cs="Arial"/>
+                <w:b/>
+                <w:bCs/>
+                <w:sz w:val="24"/>
+                <w:szCs w:val="24"/>
+              </w:rPr>
+            </w:pPr>
+            <w:r>
+              <w:rPr>
+                <w:rFonts w:ascii="Arial" w:hAnsi="Arial" w:cs="Arial"/>
+                <w:b/>
+                <w:bCs/>
+                <w:sz w:val="24"/>
+                <w:szCs w:val="24"/>
+              </w:rPr>
+              <w:t>Pré-condição:  </w:t>
+            </w:r>
+          </w:p>
+          <w:p>
+            <w:pPr>
+              <w:spacing w:line="360" w:lineRule="auto"/>
+              <w:rPr>
+                <w:rFonts w:ascii="Arial" w:hAnsi="Arial" w:cs="Arial"/>
+                <w:sz w:val="24"/>
+                <w:szCs w:val="24"/>
+              </w:rPr>
+            </w:pPr>
+            <w:r>
+              <w:rPr>
+                <w:rFonts w:ascii="Arial" w:hAnsi="Arial" w:cs="Arial"/>
+                <w:sz w:val="24"/>
+                <w:szCs w:val="24"/>
+              </w:rPr>
+              <w:t>O usuário deve estar logado. [RN001]</w:t>
+            </w:r>
+          </w:p>
+        </w:tc>
+      </w:tr>
+      <w:tr>
+        <w:trPr>
+          <w:trHeight w:val="300"/>
+        </w:trPr>
+        <w:tc>
+          <w:tcPr>
+            <w:tcW w:w="8632" w:type="dxa"/>
+            <w:gridSpan w:val="2"/>
+            <w:tcBorders>
+              <w:top w:val="single" w:sz="6" w:space="0" w:color="auto"/>
+              <w:left w:val="single" w:sz="6" w:space="0" w:color="auto"/>
+              <w:bottom w:val="single" w:sz="6" w:space="0" w:color="auto"/>
+              <w:right w:val="single" w:sz="6" w:space="0" w:color="auto"/>
+            </w:tcBorders>
+            <w:shd w:val="clear" w:color="auto" w:fill="auto"/>
+          </w:tcPr>
+          <w:p>
+            <w:pPr>
+              <w:spacing w:line="360" w:lineRule="auto"/>
+              <w:rPr>
+                <w:rFonts w:ascii="Segoe UI" w:hAnsi="Segoe UI" w:cs="Segoe UI"/>
+                <w:sz w:val="24"/>
+                <w:szCs w:val="24"/>
+              </w:rPr>
+            </w:pPr>
+            <w:r>
+              <w:rPr>
+                <w:rFonts w:ascii="Arial" w:hAnsi="Arial" w:cs="Arial"/>
+                <w:b/>
+                <w:bCs/>
+                <w:sz w:val="24"/>
+                <w:szCs w:val="24"/>
+              </w:rPr>
+              <w:t>Fluxo Principal </w:t>
+            </w:r>
+            <w:r>
+              <w:rPr>
+                <w:rFonts w:ascii="Arial" w:hAnsi="Arial" w:cs="Arial"/>
+                <w:sz w:val="24"/>
+                <w:szCs w:val="24"/>
+              </w:rPr>
+              <w:t> </w:t>
+            </w:r>
+          </w:p>
+          <w:p>
+            <w:pPr>
+              <w:spacing w:line="360" w:lineRule="auto"/>
+              <w:rPr>
+                <w:rFonts w:ascii="Segoe UI" w:hAnsi="Segoe UI" w:cs="Segoe UI"/>
+                <w:b/>
+                <w:sz w:val="24"/>
+                <w:szCs w:val="24"/>
+              </w:rPr>
+            </w:pPr>
+            <w:r>
+              <w:rPr>
+                <w:rFonts w:ascii="Arial" w:hAnsi="Arial" w:cs="Arial"/>
+                <w:sz w:val="24"/>
+                <w:szCs w:val="24"/>
+              </w:rPr>
+              <w:t>Este caso de uso se inicia quando o usuário escolhe a opção de “</w:t>
+            </w:r>
+            <w:r>
+              <w:rPr>
+                <w:rFonts w:ascii="Arial" w:hAnsi="Arial" w:cs="Arial"/>
+                <w:sz w:val="24"/>
+                <w:szCs w:val="24"/>
+              </w:rPr>
+              <w:t>Editar Dados Pessoais</w:t>
+            </w:r>
+            <w:r>
+              <w:rPr>
+                <w:rFonts w:ascii="Arial" w:hAnsi="Arial" w:cs="Arial"/>
+                <w:sz w:val="24"/>
+                <w:szCs w:val="24"/>
+              </w:rPr>
+              <w:t>”.</w:t>
+            </w:r>
+            <w:r>
+              <w:rPr>
+                <w:rFonts w:ascii="Arial" w:hAnsi="Arial" w:cs="Arial"/>
+                <w:b/>
+                <w:bCs/>
+                <w:sz w:val="24"/>
+                <w:szCs w:val="24"/>
+              </w:rPr>
+              <w:t> </w:t>
+            </w:r>
+          </w:p>
+          <w:p>
+            <w:pPr>
+              <w:pStyle w:val="PargrafodaLista"/>
+              <w:numPr>
+                <w:ilvl w:val="0"/>
+                <w:numId w:val="50"/>
+              </w:numPr>
+              <w:spacing w:line="360" w:lineRule="auto"/>
+              <w:jc w:val="both"/>
+              <w:rPr>
+                <w:rFonts w:ascii="Arial" w:hAnsi="Arial" w:cs="Arial"/>
+                <w:sz w:val="24"/>
+                <w:szCs w:val="24"/>
+              </w:rPr>
+            </w:pPr>
+            <w:r>
+              <w:rPr>
+                <w:rFonts w:ascii="Arial" w:eastAsia="Times New Roman" w:hAnsi="Arial" w:cs="Arial"/>
+                <w:sz w:val="24"/>
+                <w:szCs w:val="24"/>
+                <w:lang w:eastAsia="pt-BR"/>
+              </w:rPr>
+              <w:t>O ator usuário seleciona “</w:t>
+            </w:r>
+            <w:r>
+              <w:rPr>
+                <w:rFonts w:ascii="Arial" w:hAnsi="Arial" w:cs="Arial"/>
+                <w:sz w:val="24"/>
+                <w:szCs w:val="24"/>
+              </w:rPr>
+              <w:t>Editar Dados Pessoais</w:t>
+            </w:r>
+            <w:r>
+              <w:rPr>
+                <w:rFonts w:ascii="Arial" w:eastAsia="Times New Roman" w:hAnsi="Arial" w:cs="Arial"/>
+                <w:sz w:val="24"/>
+                <w:szCs w:val="24"/>
+                <w:lang w:eastAsia="pt-BR"/>
+              </w:rPr>
+              <w:t xml:space="preserve">” </w:t>
+            </w:r>
+            <w:r>
+              <w:rPr>
+                <w:rFonts w:ascii="Arial" w:eastAsia="Times New Roman" w:hAnsi="Arial" w:cs="Arial"/>
+                <w:sz w:val="24"/>
+                <w:szCs w:val="24"/>
+                <w:lang w:eastAsia="pt-BR"/>
+              </w:rPr>
+              <w:t>na aba do seu perfil</w:t>
+            </w:r>
+            <w:r>
+              <w:rPr>
+                <w:rFonts w:ascii="Arial" w:eastAsia="Times New Roman" w:hAnsi="Arial" w:cs="Arial"/>
+                <w:sz w:val="24"/>
+                <w:szCs w:val="24"/>
+                <w:lang w:eastAsia="pt-BR"/>
+              </w:rPr>
+              <w:t>. </w:t>
+            </w:r>
+          </w:p>
+          <w:p>
+            <w:pPr>
+              <w:pStyle w:val="PargrafodaLista"/>
+              <w:numPr>
+                <w:ilvl w:val="0"/>
+                <w:numId w:val="50"/>
+              </w:numPr>
+              <w:spacing w:line="360" w:lineRule="auto"/>
+              <w:jc w:val="both"/>
+              <w:rPr>
+                <w:rFonts w:ascii="Arial" w:hAnsi="Arial" w:cs="Arial"/>
+                <w:sz w:val="24"/>
+                <w:szCs w:val="24"/>
+              </w:rPr>
+            </w:pPr>
+            <w:r>
+              <w:rPr>
+                <w:rFonts w:ascii="Arial" w:hAnsi="Arial" w:cs="Arial"/>
+                <w:sz w:val="24"/>
+                <w:szCs w:val="24"/>
+              </w:rPr>
+              <w:lastRenderedPageBreak/>
+              <w:t>O usuário poderá alterar</w:t>
+            </w:r>
+            <w:r>
+              <w:rPr>
+                <w:rFonts w:ascii="Arial" w:hAnsi="Arial" w:cs="Arial"/>
+                <w:sz w:val="24"/>
+                <w:szCs w:val="24"/>
+              </w:rPr>
+              <w:t xml:space="preserve"> todas as informações da sua conta menos o seu e-mail</w:t>
+            </w:r>
+            <w:r>
+              <w:rPr>
+                <w:rFonts w:ascii="Arial" w:hAnsi="Arial" w:cs="Arial"/>
+                <w:sz w:val="24"/>
+                <w:szCs w:val="24"/>
+              </w:rPr>
+              <w:t>.</w:t>
+            </w:r>
+          </w:p>
+          <w:p>
+            <w:pPr>
+              <w:pStyle w:val="PargrafodaLista"/>
+              <w:numPr>
+                <w:ilvl w:val="0"/>
+                <w:numId w:val="50"/>
+              </w:numPr>
+              <w:spacing w:line="360" w:lineRule="auto"/>
+              <w:jc w:val="both"/>
+              <w:rPr>
+                <w:rFonts w:ascii="Arial" w:hAnsi="Arial" w:cs="Arial"/>
+                <w:sz w:val="24"/>
+                <w:szCs w:val="24"/>
+              </w:rPr>
+            </w:pPr>
+            <w:r>
+              <w:rPr>
+                <w:rFonts w:ascii="Arial" w:eastAsia="Times New Roman" w:hAnsi="Arial" w:cs="Arial"/>
+                <w:sz w:val="24"/>
+                <w:szCs w:val="24"/>
+                <w:lang w:eastAsia="pt-BR"/>
+              </w:rPr>
+              <w:t xml:space="preserve">O sistema atualiza as informações </w:t>
+            </w:r>
+            <w:r>
+              <w:rPr>
+                <w:rFonts w:ascii="Arial" w:eastAsia="Times New Roman" w:hAnsi="Arial" w:cs="Arial"/>
+                <w:sz w:val="24"/>
+                <w:szCs w:val="24"/>
+                <w:lang w:eastAsia="pt-BR"/>
+              </w:rPr>
+              <w:t>do usuário</w:t>
+            </w:r>
+            <w:r>
+              <w:rPr>
+                <w:rFonts w:ascii="Arial" w:eastAsia="Times New Roman" w:hAnsi="Arial" w:cs="Arial"/>
+                <w:sz w:val="24"/>
+                <w:szCs w:val="24"/>
+                <w:lang w:eastAsia="pt-BR"/>
+              </w:rPr>
+              <w:t xml:space="preserve"> com os dados informados.  </w:t>
+            </w:r>
+          </w:p>
+        </w:tc>
+      </w:tr>
+      <w:tr>
+        <w:trPr>
+          <w:trHeight w:val="300"/>
+        </w:trPr>
+        <w:tc>
+          <w:tcPr>
+            <w:tcW w:w="8632" w:type="dxa"/>
+            <w:gridSpan w:val="2"/>
+            <w:tcBorders>
+              <w:top w:val="single" w:sz="6" w:space="0" w:color="auto"/>
+              <w:left w:val="single" w:sz="6" w:space="0" w:color="auto"/>
+              <w:bottom w:val="single" w:sz="6" w:space="0" w:color="auto"/>
+              <w:right w:val="single" w:sz="6" w:space="0" w:color="auto"/>
+            </w:tcBorders>
+            <w:shd w:val="clear" w:color="auto" w:fill="auto"/>
+          </w:tcPr>
+          <w:p>
+            <w:pPr>
+              <w:spacing w:line="360" w:lineRule="auto"/>
+              <w:rPr>
+                <w:rFonts w:ascii="Segoe UI" w:hAnsi="Segoe UI" w:cs="Segoe UI"/>
+                <w:b/>
+                <w:bCs/>
+                <w:sz w:val="24"/>
+                <w:szCs w:val="24"/>
+              </w:rPr>
+            </w:pPr>
+            <w:r>
+              <w:rPr>
+                <w:rFonts w:ascii="Arial" w:hAnsi="Arial" w:cs="Arial"/>
+                <w:b/>
+                <w:bCs/>
+                <w:sz w:val="24"/>
+                <w:szCs w:val="24"/>
+              </w:rPr>
+              <w:lastRenderedPageBreak/>
+              <w:t xml:space="preserve">Fluxos Alternativos  </w:t>
+            </w:r>
+          </w:p>
+          <w:p>
+            <w:pPr>
+              <w:spacing w:line="360" w:lineRule="auto"/>
+              <w:rPr>
+                <w:rFonts w:ascii="Arial" w:hAnsi="Arial" w:cs="Arial"/>
+                <w:sz w:val="24"/>
+                <w:szCs w:val="24"/>
+              </w:rPr>
+            </w:pPr>
+            <w:r>
+              <w:rPr>
+                <w:rFonts w:ascii="Arial" w:hAnsi="Arial" w:cs="Arial"/>
+                <w:sz w:val="24"/>
+                <w:szCs w:val="24"/>
+              </w:rPr>
+              <w:t>Não se aplica.</w:t>
+            </w:r>
+          </w:p>
+        </w:tc>
+      </w:tr>
+      <w:tr>
+        <w:trPr>
+          <w:trHeight w:val="300"/>
+        </w:trPr>
+        <w:tc>
+          <w:tcPr>
+            <w:tcW w:w="8632" w:type="dxa"/>
+            <w:gridSpan w:val="2"/>
+            <w:tcBorders>
+              <w:top w:val="single" w:sz="6" w:space="0" w:color="auto"/>
+              <w:left w:val="single" w:sz="6" w:space="0" w:color="auto"/>
+              <w:bottom w:val="single" w:sz="6" w:space="0" w:color="auto"/>
+              <w:right w:val="single" w:sz="6" w:space="0" w:color="auto"/>
+            </w:tcBorders>
+            <w:shd w:val="clear" w:color="auto" w:fill="auto"/>
+          </w:tcPr>
+          <w:p>
+            <w:pPr>
+              <w:spacing w:line="360" w:lineRule="auto"/>
+              <w:rPr>
+                <w:rFonts w:ascii="Segoe UI" w:hAnsi="Segoe UI" w:cs="Segoe UI"/>
+                <w:b/>
+                <w:bCs/>
+                <w:sz w:val="24"/>
+                <w:szCs w:val="24"/>
+              </w:rPr>
+            </w:pPr>
+            <w:r>
+              <w:rPr>
+                <w:rFonts w:ascii="Arial" w:hAnsi="Arial" w:cs="Arial"/>
+                <w:b/>
+                <w:bCs/>
+                <w:sz w:val="24"/>
+                <w:szCs w:val="24"/>
+              </w:rPr>
+              <w:t>Fluxos de Exceção </w:t>
+            </w:r>
+          </w:p>
+          <w:p>
+            <w:pPr>
+              <w:spacing w:line="360" w:lineRule="auto"/>
+              <w:rPr>
+                <w:rFonts w:ascii="Arial" w:hAnsi="Arial" w:cs="Arial"/>
+                <w:sz w:val="24"/>
+                <w:szCs w:val="24"/>
+              </w:rPr>
+            </w:pPr>
+            <w:r>
+              <w:rPr>
+                <w:rFonts w:ascii="Arial" w:hAnsi="Arial" w:cs="Arial"/>
+                <w:sz w:val="24"/>
+                <w:szCs w:val="24"/>
+              </w:rPr>
+              <w:t>Não se aplica.</w:t>
+            </w:r>
+          </w:p>
+        </w:tc>
+      </w:tr>
+      <w:tr>
+        <w:trPr>
+          <w:trHeight w:val="300"/>
+        </w:trPr>
+        <w:tc>
+          <w:tcPr>
+            <w:tcW w:w="8632" w:type="dxa"/>
+            <w:gridSpan w:val="2"/>
+            <w:tcBorders>
+              <w:top w:val="single" w:sz="6" w:space="0" w:color="auto"/>
+              <w:left w:val="single" w:sz="6" w:space="0" w:color="auto"/>
+              <w:bottom w:val="single" w:sz="6" w:space="0" w:color="auto"/>
+              <w:right w:val="single" w:sz="6" w:space="0" w:color="auto"/>
+            </w:tcBorders>
+            <w:shd w:val="clear" w:color="auto" w:fill="auto"/>
+          </w:tcPr>
+          <w:p>
+            <w:pPr>
+              <w:spacing w:line="360" w:lineRule="auto"/>
+              <w:rPr>
+                <w:rFonts w:ascii="Segoe UI" w:hAnsi="Segoe UI" w:cs="Segoe UI"/>
+                <w:b/>
+                <w:bCs/>
+                <w:sz w:val="24"/>
+                <w:szCs w:val="24"/>
+              </w:rPr>
+            </w:pPr>
+            <w:r>
+              <w:rPr>
+                <w:rFonts w:ascii="Arial" w:hAnsi="Arial" w:cs="Arial"/>
+                <w:b/>
+                <w:bCs/>
+                <w:sz w:val="24"/>
+                <w:szCs w:val="24"/>
+              </w:rPr>
+              <w:t>Pós-condições:  </w:t>
+            </w:r>
+          </w:p>
+          <w:p>
+            <w:pPr>
+              <w:spacing w:line="360" w:lineRule="auto"/>
+              <w:rPr>
+                <w:rFonts w:ascii="Segoe UI" w:hAnsi="Segoe UI" w:cs="Segoe UI"/>
+                <w:b/>
+                <w:bCs/>
+                <w:sz w:val="24"/>
+                <w:szCs w:val="24"/>
+              </w:rPr>
+            </w:pPr>
+            <w:r>
+              <w:rPr>
+                <w:rFonts w:ascii="Arial" w:hAnsi="Arial" w:cs="Arial"/>
+                <w:sz w:val="24"/>
+                <w:szCs w:val="24"/>
+              </w:rPr>
+              <w:t>Não se aplica.</w:t>
+            </w:r>
+          </w:p>
+        </w:tc>
+      </w:tr>
+      <w:tr>
+        <w:trPr>
+          <w:trHeight w:val="300"/>
+        </w:trPr>
+        <w:tc>
+          <w:tcPr>
+            <w:tcW w:w="8632" w:type="dxa"/>
+            <w:gridSpan w:val="2"/>
+            <w:tcBorders>
+              <w:top w:val="single" w:sz="6" w:space="0" w:color="auto"/>
+              <w:left w:val="single" w:sz="6" w:space="0" w:color="auto"/>
+              <w:bottom w:val="single" w:sz="6" w:space="0" w:color="auto"/>
+              <w:right w:val="single" w:sz="6" w:space="0" w:color="auto"/>
+            </w:tcBorders>
+            <w:shd w:val="clear" w:color="auto" w:fill="auto"/>
+          </w:tcPr>
+          <w:p>
+            <w:pPr>
+              <w:spacing w:line="360" w:lineRule="auto"/>
+              <w:rPr>
+                <w:rFonts w:ascii="Segoe UI" w:hAnsi="Segoe UI" w:cs="Segoe UI"/>
+                <w:b/>
+                <w:bCs/>
+                <w:sz w:val="24"/>
+                <w:szCs w:val="24"/>
+              </w:rPr>
+            </w:pPr>
+            <w:r>
+              <w:rPr>
+                <w:rFonts w:ascii="Arial" w:hAnsi="Arial" w:cs="Arial"/>
+                <w:b/>
+                <w:bCs/>
+                <w:sz w:val="24"/>
+                <w:szCs w:val="24"/>
+              </w:rPr>
+              <w:t>Regras de Negócio:</w:t>
+            </w:r>
+          </w:p>
+          <w:p>
+            <w:pPr>
+              <w:spacing w:line="360" w:lineRule="auto"/>
+              <w:rPr>
+                <w:rFonts w:ascii="Segoe UI" w:hAnsi="Segoe UI" w:cs="Segoe UI"/>
+                <w:b/>
+                <w:bCs/>
+                <w:sz w:val="24"/>
+                <w:szCs w:val="24"/>
+              </w:rPr>
+            </w:pPr>
+            <w:r>
+              <w:rPr>
+                <w:rFonts w:ascii="Arial" w:hAnsi="Arial" w:cs="Arial"/>
+                <w:sz w:val="24"/>
+                <w:szCs w:val="24"/>
+              </w:rPr>
+              <w:t>RN0</w:t>
+            </w:r>
+            <w:r>
+              <w:rPr>
+                <w:rFonts w:ascii="Arial" w:hAnsi="Arial" w:cs="Arial"/>
+                <w:sz w:val="24"/>
+                <w:szCs w:val="24"/>
+              </w:rPr>
+              <w:t>01</w:t>
+            </w:r>
+          </w:p>
+        </w:tc>
+      </w:tr>
+    </w:tbl>
+    <w:p>
+      <w:pPr>
+        <w:pStyle w:val="Titulo2"/>
+        <w:numPr>
+          <w:ilvl w:val="0"/>
           <w:numId w:val="42"/>
         </w:numPr>
         <w:spacing w:line="360" w:lineRule="auto"/>
@@ -17302,7 +18023,6 @@
           <w:sz w:val="24"/>
           <w:szCs w:val="24"/>
         </w:rPr>
-        <w:lastRenderedPageBreak/>
         <w:t>[RNF00</w:t>
       </w:r>
       <w:r>
@@ -17415,6 +18135,7 @@
           <w:sz w:val="24"/>
           <w:szCs w:val="24"/>
         </w:rPr>
+        <w:lastRenderedPageBreak/>
         <w:t>[RNF00</w:t>
       </w:r>
       <w:r>
@@ -18018,7 +18739,6 @@
           <w:rFonts w:ascii="Arial" w:hAnsi="Arial" w:cs="Arial"/>
           <w:color w:val="2E74B5" w:themeColor="accent1" w:themeShade="BF"/>
         </w:rPr>
-        <w:lastRenderedPageBreak/>
         <w:t xml:space="preserve">A descrição detalhada das telas deve registrar informações que possam ser consultadas na implementação do sistema, facilitando, agilizando e minimizando erros de implementação e na execução de testes.  </w:t>
       </w:r>
     </w:p>
@@ -18339,7 +19059,6 @@
         <w:rPr>
           <w:rFonts w:cs="Arial"/>
         </w:rPr>
-        <w:lastRenderedPageBreak/>
         <w:t>Projeto</w:t>
       </w:r>
       <w:bookmarkEnd w:id="18"/>
@@ -18410,6 +19129,7 @@
           <w:sz w:val="24"/>
           <w:szCs w:val="24"/>
         </w:rPr>
+        <w:lastRenderedPageBreak/>
         <w:t xml:space="preserve">Neste </w:t>
       </w:r>
       <w:r>
@@ -18584,7 +19304,6 @@
         <w:rPr>
           <w:rFonts w:cs="Arial"/>
         </w:rPr>
-        <w:lastRenderedPageBreak/>
         <w:t>Diagrama de classes do caso de uso criar denúncia</w:t>
       </w:r>
     </w:p>
@@ -18606,6 +19325,7 @@
         <w:rPr>
           <w:noProof/>
         </w:rPr>
+        <w:lastRenderedPageBreak/>
         <w:drawing>
           <wp:inline distT="0" distB="0" distL="0" distR="0" wp14:anchorId="1CEA8309" wp14:editId="778B864D">
             <wp:extent cx="5973445" cy="5950585"/>
@@ -19583,10 +20303,10 @@
             <v:path o:extrusionok="f" gradientshapeok="t" o:connecttype="rect"/>
             <o:lock v:ext="edit" aspectratio="t"/>
           </v:shapetype>
-          <v:shape id="_x0000_i1025" type="#_x0000_t75" style="width:240.75pt;height:267.25pt" o:ole="" fillcolor="window">
+          <v:shape id="_x0000_i1025" type="#_x0000_t75" style="width:241.1pt;height:267.05pt" o:ole="" fillcolor="window">
             <v:imagedata r:id="rId25" o:title=""/>
           </v:shape>
-          <o:OLEObject Type="Embed" ProgID="Word.Picture.8" ShapeID="_x0000_i1025" DrawAspect="Content" ObjectID="_1775588468" r:id="rId26"/>
+          <o:OLEObject Type="Embed" ProgID="Word.Picture.8" ShapeID="_x0000_i1025" DrawAspect="Content" ObjectID="_1776193097" r:id="rId26"/>
         </w:object>
       </w:r>
     </w:p>
@@ -19788,7 +20508,7 @@
               </wp:anchor>
             </w:drawing>
           </mc:Choice>
-          <mc:Fallback xmlns:w16du="http://schemas.microsoft.com/office/word/2023/wordml/word16du" xmlns:a14="http://schemas.microsoft.com/office/drawing/2010/main" xmlns:pic="http://schemas.openxmlformats.org/drawingml/2006/picture" xmlns:a16="http://schemas.microsoft.com/office/drawing/2014/main" xmlns:a="http://schemas.openxmlformats.org/drawingml/2006/main">
+          <mc:Fallback xmlns:a="http://schemas.openxmlformats.org/drawingml/2006/main" xmlns:a16="http://schemas.microsoft.com/office/drawing/2014/main" xmlns:pic="http://schemas.openxmlformats.org/drawingml/2006/picture" xmlns:a14="http://schemas.microsoft.com/office/drawing/2010/main">
             <w:pict w14:anchorId="20E136BA">
               <v:rect id="Rectangle 688" style="position:absolute;margin-left:48.8pt;margin-top:10.3pt;width:324pt;height:162pt;z-index:251659776;visibility:visible;mso-wrap-style:square;mso-width-percent:0;mso-height-percent:0;mso-wrap-distance-left:9pt;mso-wrap-distance-top:0;mso-wrap-distance-right:9pt;mso-wrap-distance-bottom:0;mso-position-horizontal:absolute;mso-position-horizontal-relative:text;mso-position-vertical:absolute;mso-position-vertical-relative:text;mso-width-percent:0;mso-height-percent:0;mso-width-relative:page;mso-height-relative:page;v-text-anchor:top" o:spid="_x0000_s1026" filled="f" w14:anchorId="3D7B10C6" o:gfxdata="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"/>
             </w:pict>
@@ -20181,7 +20901,7 @@
 </file>
 
 <file path=word/endnotes.xml><?xml version="1.0" encoding="utf-8"?>
-<w:endnotes xmlns:wpc="http://schemas.microsoft.com/office/word/2010/wordprocessingCanvas" xmlns:cx="http://schemas.microsoft.com/office/drawing/2014/chartex" xmlns:cx1="http://schemas.microsoft.com/office/drawing/2015/9/8/chartex" xmlns:cx2="http://schemas.microsoft.com/office/drawing/2015/10/21/chartex" xmlns:cx3="http://schemas.microsoft.com/office/drawing/2016/5/9/chartex" xmlns:cx4="http://schemas.microsoft.com/office/drawing/2016/5/10/chartex" xmlns:cx5="http://schemas.microsoft.com/office/drawing/2016/5/11/chartex" xmlns:cx6="http://schemas.microsoft.com/office/drawing/2016/5/12/chartex" xmlns:cx7="http://schemas.microsoft.com/office/drawing/2016/5/13/chartex" xmlns:cx8="http://schemas.microsoft.com/office/drawing/2016/5/14/chartex" xmlns:mc="http://schemas.openxmlformats.org/markup-compatibility/2006" xmlns:aink="http://schemas.microsoft.com/office/drawing/2016/ink" xmlns:am3d="http://schemas.microsoft.com/office/drawing/2017/model3d" xmlns:o="urn:schemas-microsoft-com:office:office" xmlns:oel="http://schemas.microsoft.com/office/2019/extlst" xmlns:r="http://schemas.openxmlformats.org/officeDocument/2006/relationships" xmlns:m="http://schemas.openxmlformats.org/officeDocument/2006/math" xmlns:v="urn:schemas-microsoft-com:vml" xmlns:wp14="http://schemas.microsoft.com/office/word/2010/wordprocessingDrawing" xmlns:wp="http://schemas.openxmlformats.org/drawingml/2006/wordprocessingDrawing" xmlns:w10="urn:schemas-microsoft-com:office:word" xmlns:w="http://schemas.openxmlformats.org/wordprocessingml/2006/main" xmlns:w14="http://schemas.microsoft.com/office/word/2010/wordml" xmlns:w15="http://schemas.microsoft.com/office/word/2012/wordml" xmlns:w16cex="http://schemas.microsoft.com/office/word/2018/wordml/cex" xmlns:w16cid="http://schemas.microsoft.com/office/word/2016/wordml/cid" xmlns:w16="http://schemas.microsoft.com/office/word/2018/wordml" xmlns:w16sdtdh="http://schemas.microsoft.com/office/word/2020/wordml/sdtdatahash" xmlns:w16se="http://schemas.microsoft.com/office/word/2015/wordml/symex" xmlns:wpg="http://schemas.microsoft.com/office/word/2010/wordprocessingGroup" xmlns:wpi="http://schemas.microsoft.com/office/word/2010/wordprocessingInk" xmlns:wne="http://schemas.microsoft.com/office/word/2006/wordml" xmlns:wps="http://schemas.microsoft.com/office/word/2010/wordprocessingShape" mc:Ignorable="w14 w15 w16se w16cid w16 w16cex w16sdtdh wp14">
+<w:endnotes xmlns:wpc="http://schemas.microsoft.com/office/word/2010/wordprocessingCanvas" xmlns:cx="http://schemas.microsoft.com/office/drawing/2014/chartex" xmlns:cx1="http://schemas.microsoft.com/office/drawing/2015/9/8/chartex" xmlns:cx2="http://schemas.microsoft.com/office/drawing/2015/10/21/chartex" xmlns:cx3="http://schemas.microsoft.com/office/drawing/2016/5/9/chartex" xmlns:cx4="http://schemas.microsoft.com/office/drawing/2016/5/10/chartex" xmlns:cx5="http://schemas.microsoft.com/office/drawing/2016/5/11/chartex" xmlns:cx6="http://schemas.microsoft.com/office/drawing/2016/5/12/chartex" xmlns:cx7="http://schemas.microsoft.com/office/drawing/2016/5/13/chartex" xmlns:cx8="http://schemas.microsoft.com/office/drawing/2016/5/14/chartex" xmlns:mc="http://schemas.openxmlformats.org/markup-compatibility/2006" xmlns:aink="http://schemas.microsoft.com/office/drawing/2016/ink" xmlns:am3d="http://schemas.microsoft.com/office/drawing/2017/model3d" xmlns:o="urn:schemas-microsoft-com:office:office" xmlns:oel="http://schemas.microsoft.com/office/2019/extlst" xmlns:r="http://schemas.openxmlformats.org/officeDocument/2006/relationships" xmlns:m="http://schemas.openxmlformats.org/officeDocument/2006/math" xmlns:v="urn:schemas-microsoft-com:vml" xmlns:wp14="http://schemas.microsoft.com/office/word/2010/wordprocessingDrawing" xmlns:wp="http://schemas.openxmlformats.org/drawingml/2006/wordprocessingDrawing" xmlns:w10="urn:schemas-microsoft-com:office:word" xmlns:w="http://schemas.openxmlformats.org/wordprocessingml/2006/main" xmlns:w14="http://schemas.microsoft.com/office/word/2010/wordml" xmlns:w15="http://schemas.microsoft.com/office/word/2012/wordml" xmlns:w16cex="http://schemas.microsoft.com/office/word/2018/wordml/cex" xmlns:w16cid="http://schemas.microsoft.com/office/word/2016/wordml/cid" xmlns:w16="http://schemas.microsoft.com/office/word/2018/wordml" xmlns:w16du="http://schemas.microsoft.com/office/word/2023/wordml/word16du" xmlns:w16sdtdh="http://schemas.microsoft.com/office/word/2020/wordml/sdtdatahash" xmlns:w16se="http://schemas.microsoft.com/office/word/2015/wordml/symex" xmlns:wpg="http://schemas.microsoft.com/office/word/2010/wordprocessingGroup" xmlns:wpi="http://schemas.microsoft.com/office/word/2010/wordprocessingInk" xmlns:wne="http://schemas.microsoft.com/office/word/2006/wordml" xmlns:wps="http://schemas.microsoft.com/office/word/2010/wordprocessingShape" mc:Ignorable="w14 w15 w16se w16cid w16 w16cex w16sdtdh w16du wp14">
   <w:endnote w:type="separator" w:id="-1">
     <w:p>
       <w:r>
@@ -20200,7 +20920,7 @@
 </file>
 
 <file path=word/footer1.xml><?xml version="1.0" encoding="utf-8"?>
-<w:ftr xmlns:wpc="http://schemas.microsoft.com/office/word/2010/wordprocessingCanvas" xmlns:cx="http://schemas.microsoft.com/office/drawing/2014/chartex" xmlns:cx1="http://schemas.microsoft.com/office/drawing/2015/9/8/chartex" xmlns:cx2="http://schemas.microsoft.com/office/drawing/2015/10/21/chartex" xmlns:cx3="http://schemas.microsoft.com/office/drawing/2016/5/9/chartex" xmlns:cx4="http://schemas.microsoft.com/office/drawing/2016/5/10/chartex" xmlns:cx5="http://schemas.microsoft.com/office/drawing/2016/5/11/chartex" xmlns:cx6="http://schemas.microsoft.com/office/drawing/2016/5/12/chartex" xmlns:cx7="http://schemas.microsoft.com/office/drawing/2016/5/13/chartex" xmlns:cx8="http://schemas.microsoft.com/office/drawing/2016/5/14/chartex" xmlns:mc="http://schemas.openxmlformats.org/markup-compatibility/2006" xmlns:aink="http://schemas.microsoft.com/office/drawing/2016/ink" xmlns:am3d="http://schemas.microsoft.com/office/drawing/2017/model3d" xmlns:o="urn:schemas-microsoft-com:office:office" xmlns:oel="http://schemas.microsoft.com/office/2019/extlst" xmlns:r="http://schemas.openxmlformats.org/officeDocument/2006/relationships" xmlns:m="http://schemas.openxmlformats.org/officeDocument/2006/math" xmlns:v="urn:schemas-microsoft-com:vml" xmlns:wp14="http://schemas.microsoft.com/office/word/2010/wordprocessingDrawing" xmlns:wp="http://schemas.openxmlformats.org/drawingml/2006/wordprocessingDrawing" xmlns:w10="urn:schemas-microsoft-com:office:word" xmlns:w="http://schemas.openxmlformats.org/wordprocessingml/2006/main" xmlns:w14="http://schemas.microsoft.com/office/word/2010/wordml" xmlns:w15="http://schemas.microsoft.com/office/word/2012/wordml" xmlns:w16cex="http://schemas.microsoft.com/office/word/2018/wordml/cex" xmlns:w16cid="http://schemas.microsoft.com/office/word/2016/wordml/cid" xmlns:w16="http://schemas.microsoft.com/office/word/2018/wordml" xmlns:w16sdtdh="http://schemas.microsoft.com/office/word/2020/wordml/sdtdatahash" xmlns:w16se="http://schemas.microsoft.com/office/word/2015/wordml/symex" xmlns:wpg="http://schemas.microsoft.com/office/word/2010/wordprocessingGroup" xmlns:wpi="http://schemas.microsoft.com/office/word/2010/wordprocessingInk" xmlns:wne="http://schemas.microsoft.com/office/word/2006/wordml" xmlns:wps="http://schemas.microsoft.com/office/word/2010/wordprocessingShape" mc:Ignorable="w14 w15 w16se w16cid w16 w16cex w16sdtdh wp14">
+<w:ftr xmlns:wpc="http://schemas.microsoft.com/office/word/2010/wordprocessingCanvas" xmlns:cx="http://schemas.microsoft.com/office/drawing/2014/chartex" xmlns:cx1="http://schemas.microsoft.com/office/drawing/2015/9/8/chartex" xmlns:cx2="http://schemas.microsoft.com/office/drawing/2015/10/21/chartex" xmlns:cx3="http://schemas.microsoft.com/office/drawing/2016/5/9/chartex" xmlns:cx4="http://schemas.microsoft.com/office/drawing/2016/5/10/chartex" xmlns:cx5="http://schemas.microsoft.com/office/drawing/2016/5/11/chartex" xmlns:cx6="http://schemas.microsoft.com/office/drawing/2016/5/12/chartex" xmlns:cx7="http://schemas.microsoft.com/office/drawing/2016/5/13/chartex" xmlns:cx8="http://schemas.microsoft.com/office/drawing/2016/5/14/chartex" xmlns:mc="http://schemas.openxmlformats.org/markup-compatibility/2006" xmlns:aink="http://schemas.microsoft.com/office/drawing/2016/ink" xmlns:am3d="http://schemas.microsoft.com/office/drawing/2017/model3d" xmlns:o="urn:schemas-microsoft-com:office:office" xmlns:oel="http://schemas.microsoft.com/office/2019/extlst" xmlns:r="http://schemas.openxmlformats.org/officeDocument/2006/relationships" xmlns:m="http://schemas.openxmlformats.org/officeDocument/2006/math" xmlns:v="urn:schemas-microsoft-com:vml" xmlns:wp14="http://schemas.microsoft.com/office/word/2010/wordprocessingDrawing" xmlns:wp="http://schemas.openxmlformats.org/drawingml/2006/wordprocessingDrawing" xmlns:w10="urn:schemas-microsoft-com:office:word" xmlns:w="http://schemas.openxmlformats.org/wordprocessingml/2006/main" xmlns:w14="http://schemas.microsoft.com/office/word/2010/wordml" xmlns:w15="http://schemas.microsoft.com/office/word/2012/wordml" xmlns:w16cex="http://schemas.microsoft.com/office/word/2018/wordml/cex" xmlns:w16cid="http://schemas.microsoft.com/office/word/2016/wordml/cid" xmlns:w16="http://schemas.microsoft.com/office/word/2018/wordml" xmlns:w16du="http://schemas.microsoft.com/office/word/2023/wordml/word16du" xmlns:w16sdtdh="http://schemas.microsoft.com/office/word/2020/wordml/sdtdatahash" xmlns:w16se="http://schemas.microsoft.com/office/word/2015/wordml/symex" xmlns:wpg="http://schemas.microsoft.com/office/word/2010/wordprocessingGroup" xmlns:wpi="http://schemas.microsoft.com/office/word/2010/wordprocessingInk" xmlns:wne="http://schemas.microsoft.com/office/word/2006/wordml" xmlns:wps="http://schemas.microsoft.com/office/word/2010/wordprocessingShape" mc:Ignorable="w14 w15 w16se w16cid w16 w16cex w16sdtdh w16du wp14">
   <w:p>
     <w:pPr>
       <w:pStyle w:val="Rodap"/>
@@ -20271,7 +20991,7 @@
             </wp:anchor>
           </w:drawing>
         </mc:Choice>
-        <mc:Fallback xmlns:w16du="http://schemas.microsoft.com/office/word/2023/wordml/word16du" xmlns:a14="http://schemas.microsoft.com/office/drawing/2010/main" xmlns:a="http://schemas.openxmlformats.org/drawingml/2006/main">
+        <mc:Fallback xmlns:a="http://schemas.openxmlformats.org/drawingml/2006/main" xmlns:a14="http://schemas.microsoft.com/office/drawing/2010/main">
           <w:pict w14:anchorId="5F0F2DC2">
             <v:line id="Line 1" style="position:absolute;z-index:251657216;visibility:visible;mso-wrap-style:square;mso-width-percent:0;mso-height-percent:0;mso-wrap-distance-left:9pt;mso-wrap-distance-top:0;mso-wrap-distance-right:9pt;mso-wrap-distance-bottom:0;mso-position-horizontal:absolute;mso-position-horizontal-relative:text;mso-position-vertical:absolute;mso-position-vertical-relative:text;mso-width-percent:0;mso-height-percent:0;mso-width-relative:page;mso-height-relative:page" o:spid="_x0000_s1026" o:allowincell="f" from="-.45pt,-3.6pt" to="443.25pt,-3.6pt" w14:anchorId="5027D4D0" o:gfxdata="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">
               <w10:wrap type="topAndBottom"/>
@@ -20346,7 +21066,7 @@
 </file>
 
 <file path=word/footnotes.xml><?xml version="1.0" encoding="utf-8"?>
-<w:footnotes xmlns:wpc="http://schemas.microsoft.com/office/word/2010/wordprocessingCanvas" xmlns:cx="http://schemas.microsoft.com/office/drawing/2014/chartex" xmlns:cx1="http://schemas.microsoft.com/office/drawing/2015/9/8/chartex" xmlns:cx2="http://schemas.microsoft.com/office/drawing/2015/10/21/chartex" xmlns:cx3="http://schemas.microsoft.com/office/drawing/2016/5/9/chartex" xmlns:cx4="http://schemas.microsoft.com/office/drawing/2016/5/10/chartex" xmlns:cx5="http://schemas.microsoft.com/office/drawing/2016/5/11/chartex" xmlns:cx6="http://schemas.microsoft.com/office/drawing/2016/5/12/chartex" xmlns:cx7="http://schemas.microsoft.com/office/drawing/2016/5/13/chartex" xmlns:cx8="http://schemas.microsoft.com/office/drawing/2016/5/14/chartex" xmlns:mc="http://schemas.openxmlformats.org/markup-compatibility/2006" xmlns:aink="http://schemas.microsoft.com/office/drawing/2016/ink" xmlns:am3d="http://schemas.microsoft.com/office/drawing/2017/model3d" xmlns:o="urn:schemas-microsoft-com:office:office" xmlns:oel="http://schemas.microsoft.com/office/2019/extlst" xmlns:r="http://schemas.openxmlformats.org/officeDocument/2006/relationships" xmlns:m="http://schemas.openxmlformats.org/officeDocument/2006/math" xmlns:v="urn:schemas-microsoft-com:vml" xmlns:wp14="http://schemas.microsoft.com/office/word/2010/wordprocessingDrawing" xmlns:wp="http://schemas.openxmlformats.org/drawingml/2006/wordprocessingDrawing" xmlns:w10="urn:schemas-microsoft-com:office:word" xmlns:w="http://schemas.openxmlformats.org/wordprocessingml/2006/main" xmlns:w14="http://schemas.microsoft.com/office/word/2010/wordml" xmlns:w15="http://schemas.microsoft.com/office/word/2012/wordml" xmlns:w16cex="http://schemas.microsoft.com/office/word/2018/wordml/cex" xmlns:w16cid="http://schemas.microsoft.com/office/word/2016/wordml/cid" xmlns:w16="http://schemas.microsoft.com/office/word/2018/wordml" xmlns:w16sdtdh="http://schemas.microsoft.com/office/word/2020/wordml/sdtdatahash" xmlns:w16se="http://schemas.microsoft.com/office/word/2015/wordml/symex" xmlns:wpg="http://schemas.microsoft.com/office/word/2010/wordprocessingGroup" xmlns:wpi="http://schemas.microsoft.com/office/word/2010/wordprocessingInk" xmlns:wne="http://schemas.microsoft.com/office/word/2006/wordml" xmlns:wps="http://schemas.microsoft.com/office/word/2010/wordprocessingShape" mc:Ignorable="w14 w15 w16se w16cid w16 w16cex w16sdtdh wp14">
+<w:footnotes xmlns:wpc="http://schemas.microsoft.com/office/word/2010/wordprocessingCanvas" xmlns:cx="http://schemas.microsoft.com/office/drawing/2014/chartex" xmlns:cx1="http://schemas.microsoft.com/office/drawing/2015/9/8/chartex" xmlns:cx2="http://schemas.microsoft.com/office/drawing/2015/10/21/chartex" xmlns:cx3="http://schemas.microsoft.com/office/drawing/2016/5/9/chartex" xmlns:cx4="http://schemas.microsoft.com/office/drawing/2016/5/10/chartex" xmlns:cx5="http://schemas.microsoft.com/office/drawing/2016/5/11/chartex" xmlns:cx6="http://schemas.microsoft.com/office/drawing/2016/5/12/chartex" xmlns:cx7="http://schemas.microsoft.com/office/drawing/2016/5/13/chartex" xmlns:cx8="http://schemas.microsoft.com/office/drawing/2016/5/14/chartex" xmlns:mc="http://schemas.openxmlformats.org/markup-compatibility/2006" xmlns:aink="http://schemas.microsoft.com/office/drawing/2016/ink" xmlns:am3d="http://schemas.microsoft.com/office/drawing/2017/model3d" xmlns:o="urn:schemas-microsoft-com:office:office" xmlns:oel="http://schemas.microsoft.com/office/2019/extlst" xmlns:r="http://schemas.openxmlformats.org/officeDocument/2006/relationships" xmlns:m="http://schemas.openxmlformats.org/officeDocument/2006/math" xmlns:v="urn:schemas-microsoft-com:vml" xmlns:wp14="http://schemas.microsoft.com/office/word/2010/wordprocessingDrawing" xmlns:wp="http://schemas.openxmlformats.org/drawingml/2006/wordprocessingDrawing" xmlns:w10="urn:schemas-microsoft-com:office:word" xmlns:w="http://schemas.openxmlformats.org/wordprocessingml/2006/main" xmlns:w14="http://schemas.microsoft.com/office/word/2010/wordml" xmlns:w15="http://schemas.microsoft.com/office/word/2012/wordml" xmlns:w16cex="http://schemas.microsoft.com/office/word/2018/wordml/cex" xmlns:w16cid="http://schemas.microsoft.com/office/word/2016/wordml/cid" xmlns:w16="http://schemas.microsoft.com/office/word/2018/wordml" xmlns:w16du="http://schemas.microsoft.com/office/word/2023/wordml/word16du" xmlns:w16sdtdh="http://schemas.microsoft.com/office/word/2020/wordml/sdtdatahash" xmlns:w16se="http://schemas.microsoft.com/office/word/2015/wordml/symex" xmlns:wpg="http://schemas.microsoft.com/office/word/2010/wordprocessingGroup" xmlns:wpi="http://schemas.microsoft.com/office/word/2010/wordprocessingInk" xmlns:wne="http://schemas.microsoft.com/office/word/2006/wordml" xmlns:wps="http://schemas.microsoft.com/office/word/2010/wordprocessingShape" mc:Ignorable="w14 w15 w16se w16cid w16 w16cex w16sdtdh w16du wp14">
   <w:footnote w:type="separator" w:id="-1">
     <w:p>
       <w:r>
@@ -20365,7 +21085,7 @@
 </file>
 
 <file path=word/header1.xml><?xml version="1.0" encoding="utf-8"?>
-<w:hdr xmlns:wpc="http://schemas.microsoft.com/office/word/2010/wordprocessingCanvas" xmlns:cx="http://schemas.microsoft.com/office/drawing/2014/chartex" xmlns:cx1="http://schemas.microsoft.com/office/drawing/2015/9/8/chartex" xmlns:cx2="http://schemas.microsoft.com/office/drawing/2015/10/21/chartex" xmlns:cx3="http://schemas.microsoft.com/office/drawing/2016/5/9/chartex" xmlns:cx4="http://schemas.microsoft.com/office/drawing/2016/5/10/chartex" xmlns:cx5="http://schemas.microsoft.com/office/drawing/2016/5/11/chartex" xmlns:cx6="http://schemas.microsoft.com/office/drawing/2016/5/12/chartex" xmlns:cx7="http://schemas.microsoft.com/office/drawing/2016/5/13/chartex" xmlns:cx8="http://schemas.microsoft.com/office/drawing/2016/5/14/chartex" xmlns:mc="http://schemas.openxmlformats.org/markup-compatibility/2006" xmlns:aink="http://schemas.microsoft.com/office/drawing/2016/ink" xmlns:am3d="http://schemas.microsoft.com/office/drawing/2017/model3d" xmlns:o="urn:schemas-microsoft-com:office:office" xmlns:oel="http://schemas.microsoft.com/office/2019/extlst" xmlns:r="http://schemas.openxmlformats.org/officeDocument/2006/relationships" xmlns:m="http://schemas.openxmlformats.org/officeDocument/2006/math" xmlns:v="urn:schemas-microsoft-com:vml" xmlns:wp14="http://schemas.microsoft.com/office/word/2010/wordprocessingDrawing" xmlns:wp="http://schemas.openxmlformats.org/drawingml/2006/wordprocessingDrawing" xmlns:w10="urn:schemas-microsoft-com:office:word" xmlns:w="http://schemas.openxmlformats.org/wordprocessingml/2006/main" xmlns:w14="http://schemas.microsoft.com/office/word/2010/wordml" xmlns:w15="http://schemas.microsoft.com/office/word/2012/wordml" xmlns:w16cex="http://schemas.microsoft.com/office/word/2018/wordml/cex" xmlns:w16cid="http://schemas.microsoft.com/office/word/2016/wordml/cid" xmlns:w16="http://schemas.microsoft.com/office/word/2018/wordml" xmlns:w16sdtdh="http://schemas.microsoft.com/office/word/2020/wordml/sdtdatahash" xmlns:w16se="http://schemas.microsoft.com/office/word/2015/wordml/symex" xmlns:wpg="http://schemas.microsoft.com/office/word/2010/wordprocessingGroup" xmlns:wpi="http://schemas.microsoft.com/office/word/2010/wordprocessingInk" xmlns:wne="http://schemas.microsoft.com/office/word/2006/wordml" xmlns:wps="http://schemas.microsoft.com/office/word/2010/wordprocessingShape" mc:Ignorable="w14 w15 w16se w16cid w16 w16cex w16sdtdh wp14">
+<w:hdr xmlns:wpc="http://schemas.microsoft.com/office/word/2010/wordprocessingCanvas" xmlns:cx="http://schemas.microsoft.com/office/drawing/2014/chartex" xmlns:cx1="http://schemas.microsoft.com/office/drawing/2015/9/8/chartex" xmlns:cx2="http://schemas.microsoft.com/office/drawing/2015/10/21/chartex" xmlns:cx3="http://schemas.microsoft.com/office/drawing/2016/5/9/chartex" xmlns:cx4="http://schemas.microsoft.com/office/drawing/2016/5/10/chartex" xmlns:cx5="http://schemas.microsoft.com/office/drawing/2016/5/11/chartex" xmlns:cx6="http://schemas.microsoft.com/office/drawing/2016/5/12/chartex" xmlns:cx7="http://schemas.microsoft.com/office/drawing/2016/5/13/chartex" xmlns:cx8="http://schemas.microsoft.com/office/drawing/2016/5/14/chartex" xmlns:mc="http://schemas.openxmlformats.org/markup-compatibility/2006" xmlns:aink="http://schemas.microsoft.com/office/drawing/2016/ink" xmlns:am3d="http://schemas.microsoft.com/office/drawing/2017/model3d" xmlns:o="urn:schemas-microsoft-com:office:office" xmlns:oel="http://schemas.microsoft.com/office/2019/extlst" xmlns:r="http://schemas.openxmlformats.org/officeDocument/2006/relationships" xmlns:m="http://schemas.openxmlformats.org/officeDocument/2006/math" xmlns:v="urn:schemas-microsoft-com:vml" xmlns:wp14="http://schemas.microsoft.com/office/word/2010/wordprocessingDrawing" xmlns:wp="http://schemas.openxmlformats.org/drawingml/2006/wordprocessingDrawing" xmlns:w10="urn:schemas-microsoft-com:office:word" xmlns:w="http://schemas.openxmlformats.org/wordprocessingml/2006/main" xmlns:w14="http://schemas.microsoft.com/office/word/2010/wordml" xmlns:w15="http://schemas.microsoft.com/office/word/2012/wordml" xmlns:w16cex="http://schemas.microsoft.com/office/word/2018/wordml/cex" xmlns:w16cid="http://schemas.microsoft.com/office/word/2016/wordml/cid" xmlns:w16="http://schemas.microsoft.com/office/word/2018/wordml" xmlns:w16du="http://schemas.microsoft.com/office/word/2023/wordml/word16du" xmlns:w16sdtdh="http://schemas.microsoft.com/office/word/2020/wordml/sdtdatahash" xmlns:w16se="http://schemas.microsoft.com/office/word/2015/wordml/symex" xmlns:wpg="http://schemas.microsoft.com/office/word/2010/wordprocessingGroup" xmlns:wpi="http://schemas.microsoft.com/office/word/2010/wordprocessingInk" xmlns:wne="http://schemas.microsoft.com/office/word/2006/wordml" xmlns:wps="http://schemas.microsoft.com/office/word/2010/wordprocessingShape" mc:Ignorable="w14 w15 w16se w16cid w16 w16cex w16sdtdh w16du wp14">
   <w:p>
     <w:pPr>
       <w:pStyle w:val="Cabealho"/>
@@ -20436,7 +21156,7 @@
             </wp:anchor>
           </w:drawing>
         </mc:Choice>
-        <mc:Fallback xmlns:w16du="http://schemas.microsoft.com/office/word/2023/wordml/word16du" xmlns:a14="http://schemas.microsoft.com/office/drawing/2010/main" xmlns:a="http://schemas.openxmlformats.org/drawingml/2006/main">
+        <mc:Fallback xmlns:a="http://schemas.openxmlformats.org/drawingml/2006/main" xmlns:a14="http://schemas.microsoft.com/office/drawing/2010/main">
           <w:pict w14:anchorId="07033CA2">
             <v:line id="Line 2" style="position:absolute;z-index:251658240;visibility:visible;mso-wrap-style:square;mso-width-percent:0;mso-height-percent:0;mso-wrap-distance-left:9pt;mso-wrap-distance-top:0;mso-wrap-distance-right:9pt;mso-wrap-distance-bottom:5.65pt;mso-position-horizontal:absolute;mso-position-horizontal-relative:text;mso-position-vertical:absolute;mso-position-vertical-relative:text;mso-width-percent:0;mso-height-percent:0;mso-width-relative:page;mso-height-relative:page" o:spid="_x0000_s1026" o:allowincell="f" from=".4pt,56.2pt" to="441.6pt,56.2pt" w14:anchorId="48C357A9" o:gfxdata="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">
               <w10:wrap type="topAndBottom"/>
@@ -20480,7 +21200,7 @@
 </file>
 
 <file path=word/numbering.xml><?xml version="1.0" encoding="utf-8"?>
-<w:numbering xmlns:wpc="http://schemas.microsoft.com/office/word/2010/wordprocessingCanvas" xmlns:cx="http://schemas.microsoft.com/office/drawing/2014/chartex" xmlns:cx1="http://schemas.microsoft.com/office/drawing/2015/9/8/chartex" xmlns:cx2="http://schemas.microsoft.com/office/drawing/2015/10/21/chartex" xmlns:cx3="http://schemas.microsoft.com/office/drawing/2016/5/9/chartex" xmlns:cx4="http://schemas.microsoft.com/office/drawing/2016/5/10/chartex" xmlns:cx5="http://schemas.microsoft.com/office/drawing/2016/5/11/chartex" xmlns:cx6="http://schemas.microsoft.com/office/drawing/2016/5/12/chartex" xmlns:cx7="http://schemas.microsoft.com/office/drawing/2016/5/13/chartex" xmlns:cx8="http://schemas.microsoft.com/office/drawing/2016/5/14/chartex" xmlns:mc="http://schemas.openxmlformats.org/markup-compatibility/2006" xmlns:aink="http://schemas.microsoft.com/office/drawing/2016/ink" xmlns:am3d="http://schemas.microsoft.com/office/drawing/2017/model3d" xmlns:o="urn:schemas-microsoft-com:office:office" xmlns:oel="http://schemas.microsoft.com/office/2019/extlst" xmlns:r="http://schemas.openxmlformats.org/officeDocument/2006/relationships" xmlns:m="http://schemas.openxmlformats.org/officeDocument/2006/math" xmlns:v="urn:schemas-microsoft-com:vml" xmlns:wp14="http://schemas.microsoft.com/office/word/2010/wordprocessingDrawing" xmlns:wp="http://schemas.openxmlformats.org/drawingml/2006/wordprocessingDrawing" xmlns:w10="urn:schemas-microsoft-com:office:word" xmlns:w="http://schemas.openxmlformats.org/wordprocessingml/2006/main" xmlns:w14="http://schemas.microsoft.com/office/word/2010/wordml" xmlns:w15="http://schemas.microsoft.com/office/word/2012/wordml" xmlns:w16cex="http://schemas.microsoft.com/office/word/2018/wordml/cex" xmlns:w16cid="http://schemas.microsoft.com/office/word/2016/wordml/cid" xmlns:w16="http://schemas.microsoft.com/office/word/2018/wordml" xmlns:w16sdtdh="http://schemas.microsoft.com/office/word/2020/wordml/sdtdatahash" xmlns:w16se="http://schemas.microsoft.com/office/word/2015/wordml/symex" xmlns:wpg="http://schemas.microsoft.com/office/word/2010/wordprocessingGroup" xmlns:wpi="http://schemas.microsoft.com/office/word/2010/wordprocessingInk" xmlns:wne="http://schemas.microsoft.com/office/word/2006/wordml" xmlns:wps="http://schemas.microsoft.com/office/word/2010/wordprocessingShape" mc:Ignorable="w14 w15 w16se w16cid w16 w16cex w16sdtdh wp14">
+<w:numbering xmlns:wpc="http://schemas.microsoft.com/office/word/2010/wordprocessingCanvas" xmlns:cx="http://schemas.microsoft.com/office/drawing/2014/chartex" xmlns:cx1="http://schemas.microsoft.com/office/drawing/2015/9/8/chartex" xmlns:cx2="http://schemas.microsoft.com/office/drawing/2015/10/21/chartex" xmlns:cx3="http://schemas.microsoft.com/office/drawing/2016/5/9/chartex" xmlns:cx4="http://schemas.microsoft.com/office/drawing/2016/5/10/chartex" xmlns:cx5="http://schemas.microsoft.com/office/drawing/2016/5/11/chartex" xmlns:cx6="http://schemas.microsoft.com/office/drawing/2016/5/12/chartex" xmlns:cx7="http://schemas.microsoft.com/office/drawing/2016/5/13/chartex" xmlns:cx8="http://schemas.microsoft.com/office/drawing/2016/5/14/chartex" xmlns:mc="http://schemas.openxmlformats.org/markup-compatibility/2006" xmlns:aink="http://schemas.microsoft.com/office/drawing/2016/ink" xmlns:am3d="http://schemas.microsoft.com/office/drawing/2017/model3d" xmlns:o="urn:schemas-microsoft-com:office:office" xmlns:oel="http://schemas.microsoft.com/office/2019/extlst" xmlns:r="http://schemas.openxmlformats.org/officeDocument/2006/relationships" xmlns:m="http://schemas.openxmlformats.org/officeDocument/2006/math" xmlns:v="urn:schemas-microsoft-com:vml" xmlns:wp14="http://schemas.microsoft.com/office/word/2010/wordprocessingDrawing" xmlns:wp="http://schemas.openxmlformats.org/drawingml/2006/wordprocessingDrawing" xmlns:w10="urn:schemas-microsoft-com:office:word" xmlns:w="http://schemas.openxmlformats.org/wordprocessingml/2006/main" xmlns:w14="http://schemas.microsoft.com/office/word/2010/wordml" xmlns:w15="http://schemas.microsoft.com/office/word/2012/wordml" xmlns:w16cex="http://schemas.microsoft.com/office/word/2018/wordml/cex" xmlns:w16cid="http://schemas.microsoft.com/office/word/2016/wordml/cid" xmlns:w16="http://schemas.microsoft.com/office/word/2018/wordml" xmlns:w16du="http://schemas.microsoft.com/office/word/2023/wordml/word16du" xmlns:w16sdtdh="http://schemas.microsoft.com/office/word/2020/wordml/sdtdatahash" xmlns:w16se="http://schemas.microsoft.com/office/word/2015/wordml/symex" xmlns:wpg="http://schemas.microsoft.com/office/word/2010/wordprocessingGroup" xmlns:wpi="http://schemas.microsoft.com/office/word/2010/wordprocessingInk" xmlns:wne="http://schemas.microsoft.com/office/word/2006/wordml" xmlns:wps="http://schemas.microsoft.com/office/word/2010/wordprocessingShape" mc:Ignorable="w14 w15 w16se w16cid w16 w16cex w16sdtdh w16du wp14">
   <w:abstractNum w:abstractNumId="0" w15:restartNumberingAfterBreak="0">
     <w:nsid w:val="01A085A6"/>
     <w:multiLevelType w:val="hybridMultilevel"/>
@@ -23841,6 +24561,92 @@
     </w:lvl>
   </w:abstractNum>
   <w:abstractNum w:abstractNumId="38" w15:restartNumberingAfterBreak="0">
+    <w:nsid w:val="67CF41D5"/>
+    <w:multiLevelType w:val="hybridMultilevel"/>
+    <w:tmpl w:val="FFFFFFFF"/>
+    <w:lvl w:ilvl="0" w:tplc="FFFFFFFF">
+      <w:start w:val="1"/>
+      <w:numFmt w:val="decimal"/>
+      <w:lvlText w:val="%1."/>
+      <w:lvlJc w:val="left"/>
+      <w:pPr>
+        <w:ind w:left="720" w:hanging="360"/>
+      </w:pPr>
+    </w:lvl>
+    <w:lvl w:ilvl="1" w:tplc="FFFFFFFF">
+      <w:start w:val="1"/>
+      <w:numFmt w:val="lowerLetter"/>
+      <w:lvlText w:val="%2."/>
+      <w:lvlJc w:val="left"/>
+      <w:pPr>
+        <w:ind w:left="1440" w:hanging="360"/>
+      </w:pPr>
+    </w:lvl>
+    <w:lvl w:ilvl="2" w:tplc="FFFFFFFF">
+      <w:start w:val="1"/>
+      <w:numFmt w:val="lowerRoman"/>
+      <w:lvlText w:val="%3."/>
+      <w:lvlJc w:val="right"/>
+      <w:pPr>
+        <w:ind w:left="2160" w:hanging="180"/>
+      </w:pPr>
+    </w:lvl>
+    <w:lvl w:ilvl="3" w:tplc="FFFFFFFF">
+      <w:start w:val="1"/>
+      <w:numFmt w:val="decimal"/>
+      <w:lvlText w:val="%4."/>
+      <w:lvlJc w:val="left"/>
+      <w:pPr>
+        <w:ind w:left="2880" w:hanging="360"/>
+      </w:pPr>
+    </w:lvl>
+    <w:lvl w:ilvl="4" w:tplc="FFFFFFFF">
+      <w:start w:val="1"/>
+      <w:numFmt w:val="lowerLetter"/>
+      <w:lvlText w:val="%5."/>
+      <w:lvlJc w:val="left"/>
+      <w:pPr>
+        <w:ind w:left="3600" w:hanging="360"/>
+      </w:pPr>
+    </w:lvl>
+    <w:lvl w:ilvl="5" w:tplc="FFFFFFFF">
+      <w:start w:val="1"/>
+      <w:numFmt w:val="lowerRoman"/>
+      <w:lvlText w:val="%6."/>
+      <w:lvlJc w:val="right"/>
+      <w:pPr>
+        <w:ind w:left="4320" w:hanging="180"/>
+      </w:pPr>
+    </w:lvl>
+    <w:lvl w:ilvl="6" w:tplc="FFFFFFFF">
+      <w:start w:val="1"/>
+      <w:numFmt w:val="decimal"/>
+      <w:lvlText w:val="%7."/>
+      <w:lvlJc w:val="left"/>
+      <w:pPr>
+        <w:ind w:left="5040" w:hanging="360"/>
+      </w:pPr>
+    </w:lvl>
+    <w:lvl w:ilvl="7" w:tplc="FFFFFFFF">
+      <w:start w:val="1"/>
+      <w:numFmt w:val="lowerLetter"/>
+      <w:lvlText w:val="%8."/>
+      <w:lvlJc w:val="left"/>
+      <w:pPr>
+        <w:ind w:left="5760" w:hanging="360"/>
+      </w:pPr>
+    </w:lvl>
+    <w:lvl w:ilvl="8" w:tplc="FFFFFFFF">
+      <w:start w:val="1"/>
+      <w:numFmt w:val="lowerRoman"/>
+      <w:lvlText w:val="%9."/>
+      <w:lvlJc w:val="right"/>
+      <w:pPr>
+        <w:ind w:left="6480" w:hanging="180"/>
+      </w:pPr>
+    </w:lvl>
+  </w:abstractNum>
+  <w:abstractNum w:abstractNumId="39" w15:restartNumberingAfterBreak="0">
     <w:nsid w:val="67E92F1C"/>
     <w:multiLevelType w:val="hybridMultilevel"/>
     <w:tmpl w:val="FFFFFFFF"/>
@@ -23926,7 +24732,7 @@
       </w:pPr>
     </w:lvl>
   </w:abstractNum>
-  <w:abstractNum w:abstractNumId="39" w15:restartNumberingAfterBreak="0">
+  <w:abstractNum w:abstractNumId="40" w15:restartNumberingAfterBreak="0">
     <w:nsid w:val="6A865311"/>
     <w:multiLevelType w:val="singleLevel"/>
     <w:tmpl w:val="9B8021B8"/>
@@ -23946,7 +24752,7 @@
       </w:rPr>
     </w:lvl>
   </w:abstractNum>
-  <w:abstractNum w:abstractNumId="40" w15:restartNumberingAfterBreak="0">
+  <w:abstractNum w:abstractNumId="41" w15:restartNumberingAfterBreak="0">
     <w:nsid w:val="6FACD26C"/>
     <w:multiLevelType w:val="hybridMultilevel"/>
     <w:tmpl w:val="FFFFFFFF"/>
@@ -24032,7 +24838,7 @@
       </w:pPr>
     </w:lvl>
   </w:abstractNum>
-  <w:abstractNum w:abstractNumId="41" w15:restartNumberingAfterBreak="0">
+  <w:abstractNum w:abstractNumId="42" w15:restartNumberingAfterBreak="0">
     <w:nsid w:val="6FAD06C8"/>
     <w:multiLevelType w:val="multilevel"/>
     <w:tmpl w:val="CE7058B0"/>
@@ -24145,7 +24951,7 @@
       </w:rPr>
     </w:lvl>
   </w:abstractNum>
-  <w:abstractNum w:abstractNumId="42" w15:restartNumberingAfterBreak="0">
+  <w:abstractNum w:abstractNumId="43" w15:restartNumberingAfterBreak="0">
     <w:nsid w:val="700F406D"/>
     <w:multiLevelType w:val="hybridMultilevel"/>
     <w:tmpl w:val="235A9344"/>
@@ -24231,7 +25037,7 @@
       </w:pPr>
     </w:lvl>
   </w:abstractNum>
-  <w:abstractNum w:abstractNumId="43" w15:restartNumberingAfterBreak="0">
+  <w:abstractNum w:abstractNumId="44" w15:restartNumberingAfterBreak="0">
     <w:nsid w:val="78592E12"/>
     <w:multiLevelType w:val="hybridMultilevel"/>
     <w:tmpl w:val="308CBE74"/>
@@ -24320,7 +25126,7 @@
       </w:pPr>
     </w:lvl>
   </w:abstractNum>
-  <w:abstractNum w:abstractNumId="44" w15:restartNumberingAfterBreak="0">
+  <w:abstractNum w:abstractNumId="45" w15:restartNumberingAfterBreak="0">
     <w:nsid w:val="786CC71B"/>
     <w:multiLevelType w:val="hybridMultilevel"/>
     <w:tmpl w:val="FFFFFFFF"/>
@@ -24406,7 +25212,7 @@
       </w:pPr>
     </w:lvl>
   </w:abstractNum>
-  <w:abstractNum w:abstractNumId="45" w15:restartNumberingAfterBreak="0">
+  <w:abstractNum w:abstractNumId="46" w15:restartNumberingAfterBreak="0">
     <w:nsid w:val="7A4A30E9"/>
     <w:multiLevelType w:val="hybridMultilevel"/>
     <w:tmpl w:val="3712210E"/>
@@ -24492,7 +25298,7 @@
       </w:pPr>
     </w:lvl>
   </w:abstractNum>
-  <w:abstractNum w:abstractNumId="46" w15:restartNumberingAfterBreak="0">
+  <w:abstractNum w:abstractNumId="47" w15:restartNumberingAfterBreak="0">
     <w:nsid w:val="7B9C6925"/>
     <w:multiLevelType w:val="multilevel"/>
     <w:tmpl w:val="89167B5E"/>
@@ -24614,7 +25420,7 @@
       </w:rPr>
     </w:lvl>
   </w:abstractNum>
-  <w:abstractNum w:abstractNumId="47" w15:restartNumberingAfterBreak="0">
+  <w:abstractNum w:abstractNumId="48" w15:restartNumberingAfterBreak="0">
     <w:nsid w:val="7BBD4449"/>
     <w:multiLevelType w:val="hybridMultilevel"/>
     <w:tmpl w:val="C0841AD2"/>
@@ -24700,7 +25506,7 @@
       </w:pPr>
     </w:lvl>
   </w:abstractNum>
-  <w:abstractNum w:abstractNumId="48" w15:restartNumberingAfterBreak="0">
+  <w:abstractNum w:abstractNumId="49" w15:restartNumberingAfterBreak="0">
     <w:nsid w:val="7C837A20"/>
     <w:multiLevelType w:val="multilevel"/>
     <w:tmpl w:val="F1C47938"/>
@@ -24883,7 +25689,7 @@
     <w:abstractNumId w:val="23"/>
   </w:num>
   <w:num w:numId="9" w16cid:durableId="1157842983">
-    <w:abstractNumId w:val="39"/>
+    <w:abstractNumId w:val="40"/>
   </w:num>
   <w:num w:numId="10" w16cid:durableId="585067752">
     <w:abstractNumId w:val="17"/>
@@ -24892,16 +25698,16 @@
     <w:abstractNumId w:val="18"/>
   </w:num>
   <w:num w:numId="12" w16cid:durableId="878202905">
-    <w:abstractNumId w:val="48"/>
+    <w:abstractNumId w:val="49"/>
   </w:num>
   <w:num w:numId="13" w16cid:durableId="1038356468">
-    <w:abstractNumId w:val="42"/>
+    <w:abstractNumId w:val="43"/>
   </w:num>
   <w:num w:numId="14" w16cid:durableId="836966657">
     <w:abstractNumId w:val="27"/>
   </w:num>
   <w:num w:numId="15" w16cid:durableId="672536282">
-    <w:abstractNumId w:val="41"/>
+    <w:abstractNumId w:val="42"/>
   </w:num>
   <w:num w:numId="16" w16cid:durableId="1178273448">
     <w:abstractNumId w:val="6"/>
@@ -24940,13 +25746,13 @@
     <w:abstractNumId w:val="28"/>
   </w:num>
   <w:num w:numId="28" w16cid:durableId="1138692599">
-    <w:abstractNumId w:val="40"/>
+    <w:abstractNumId w:val="41"/>
   </w:num>
   <w:num w:numId="29" w16cid:durableId="1957636174">
     <w:abstractNumId w:val="26"/>
   </w:num>
   <w:num w:numId="30" w16cid:durableId="1605378528">
-    <w:abstractNumId w:val="44"/>
+    <w:abstractNumId w:val="45"/>
   </w:num>
   <w:num w:numId="31" w16cid:durableId="204101919">
     <w:abstractNumId w:val="16"/>
@@ -24958,13 +25764,13 @@
     <w:abstractNumId w:val="32"/>
   </w:num>
   <w:num w:numId="34" w16cid:durableId="2036081278">
-    <w:abstractNumId w:val="38"/>
+    <w:abstractNumId w:val="39"/>
   </w:num>
   <w:num w:numId="35" w16cid:durableId="1893080445">
-    <w:abstractNumId w:val="47"/>
+    <w:abstractNumId w:val="48"/>
   </w:num>
   <w:num w:numId="36" w16cid:durableId="284043409">
-    <w:abstractNumId w:val="45"/>
+    <w:abstractNumId w:val="46"/>
   </w:num>
   <w:num w:numId="37" w16cid:durableId="957567103">
     <w:abstractNumId w:val="35"/>
@@ -24973,7 +25779,7 @@
     <w:abstractNumId w:val="33"/>
   </w:num>
   <w:num w:numId="39" w16cid:durableId="888958409">
-    <w:abstractNumId w:val="43"/>
+    <w:abstractNumId w:val="44"/>
   </w:num>
   <w:num w:numId="40" w16cid:durableId="1633095608">
     <w:abstractNumId w:val="24"/>
@@ -24985,7 +25791,7 @@
     <w:abstractNumId w:val="14"/>
   </w:num>
   <w:num w:numId="43" w16cid:durableId="446317081">
-    <w:abstractNumId w:val="46"/>
+    <w:abstractNumId w:val="47"/>
   </w:num>
   <w:num w:numId="44" w16cid:durableId="485169146">
     <w:abstractNumId w:val="2"/>
@@ -25005,12 +25811,15 @@
   <w:num w:numId="49" w16cid:durableId="489520262">
     <w:abstractNumId w:val="5"/>
   </w:num>
+  <w:num w:numId="50" w16cid:durableId="1214345823">
+    <w:abstractNumId w:val="38"/>
+  </w:num>
   <w:numIdMacAtCleanup w:val="34"/>
 </w:numbering>
 </file>
 
 <file path=word/styles.xml><?xml version="1.0" encoding="utf-8"?>
-<w:styles xmlns:mc="http://schemas.openxmlformats.org/markup-compatibility/2006" xmlns:r="http://schemas.openxmlformats.org/officeDocument/2006/relationships" xmlns:w="http://schemas.openxmlformats.org/wordprocessingml/2006/main" xmlns:w14="http://schemas.microsoft.com/office/word/2010/wordml" xmlns:w15="http://schemas.microsoft.com/office/word/2012/wordml" xmlns:w16cex="http://schemas.microsoft.com/office/word/2018/wordml/cex" xmlns:w16cid="http://schemas.microsoft.com/office/word/2016/wordml/cid" xmlns:w16="http://schemas.microsoft.com/office/word/2018/wordml" xmlns:w16sdtdh="http://schemas.microsoft.com/office/word/2020/wordml/sdtdatahash" xmlns:w16se="http://schemas.microsoft.com/office/word/2015/wordml/symex" mc:Ignorable="w14 w15 w16se w16cid w16 w16cex w16sdtdh">
+<w:styles xmlns:mc="http://schemas.openxmlformats.org/markup-compatibility/2006" xmlns:r="http://schemas.openxmlformats.org/officeDocument/2006/relationships" xmlns:w="http://schemas.openxmlformats.org/wordprocessingml/2006/main" xmlns:w14="http://schemas.microsoft.com/office/word/2010/wordml" xmlns:w15="http://schemas.microsoft.com/office/word/2012/wordml" xmlns:w16cex="http://schemas.microsoft.com/office/word/2018/wordml/cex" xmlns:w16cid="http://schemas.microsoft.com/office/word/2016/wordml/cid" xmlns:w16="http://schemas.microsoft.com/office/word/2018/wordml" xmlns:w16du="http://schemas.microsoft.com/office/word/2023/wordml/word16du" xmlns:w16sdtdh="http://schemas.microsoft.com/office/word/2020/wordml/sdtdatahash" xmlns:w16se="http://schemas.microsoft.com/office/word/2015/wordml/symex" mc:Ignorable="w14 w15 w16se w16cid w16 w16cex w16sdtdh w16du">
   <w:docDefaults>
     <w:rPrDefault>
       <w:rPr>
@@ -25393,7 +26202,7 @@
   <w:style w:type="paragraph" w:default="1" w:styleId="Normal">
     <w:name w:val="Normal"/>
     <w:qFormat/>
-    <w:rsid w:val="00A955B1"/>
+    <w:rsid w:val="00867706"/>
     <w:pPr>
       <w:jc w:val="both"/>
     </w:pPr>
@@ -27104,15 +27913,6 @@
 </file>
 
 <file path=customXml/item1.xml><?xml version="1.0" encoding="utf-8"?>
-<?mso-contentType ?>
-<FormTemplates xmlns="http://schemas.microsoft.com/sharepoint/v3/contenttype/forms">
-  <Display>DocumentLibraryForm</Display>
-  <Edit>DocumentLibraryForm</Edit>
-  <New>DocumentLibraryForm</New>
-</FormTemplates>
-</file>
-
-<file path=customXml/item2.xml><?xml version="1.0" encoding="utf-8"?>
 <ct:contentTypeSchema xmlns:ct="http://schemas.microsoft.com/office/2006/metadata/contentType" xmlns:ma="http://schemas.microsoft.com/office/2006/metadata/properties/metaAttributes" ct:_="" ma:_="" ma:contentTypeName="Documento" ma:contentTypeID="0x0101007E71FABEF81C0D41881132C506355E55" ma:contentTypeVersion="11" ma:contentTypeDescription="Crie um novo documento." ma:contentTypeScope="" ma:versionID="5cd28278d3e311aaaa6093e146430ff1">
   <xsd:schema xmlns:xsd="http://www.w3.org/2001/XMLSchema" xmlns:xs="http://www.w3.org/2001/XMLSchema" xmlns:p="http://schemas.microsoft.com/office/2006/metadata/properties" xmlns:ns2="edcbb82a-a93a-4d22-b9ec-0a2a6df9261f" xmlns:ns3="88ac0c94-ecf3-4703-9efe-e9a6791ae759" targetNamespace="http://schemas.microsoft.com/office/2006/metadata/properties" ma:root="true" ma:fieldsID="53cee68259182e181d380aebeea99bbc" ns2:_="" ns3:_="">
     <xsd:import namespace="edcbb82a-a93a-4d22-b9ec-0a2a6df9261f"/>
@@ -27307,15 +28107,16 @@
 </ct:contentTypeSchema>
 </file>
 
-<file path=customXml/itemProps1.xml><?xml version="1.0" encoding="utf-8"?>
-<ds:datastoreItem xmlns:ds="http://schemas.openxmlformats.org/officeDocument/2006/customXml" ds:itemID="{8B98CEA4-99B0-471F-952E-F1AE92D4956B}">
-  <ds:schemaRefs>
-    <ds:schemaRef ds:uri="http://schemas.microsoft.com/sharepoint/v3/contenttype/forms"/>
-  </ds:schemaRefs>
-</ds:datastoreItem>
+<file path=customXml/item2.xml><?xml version="1.0" encoding="utf-8"?>
+<?mso-contentType ?>
+<FormTemplates xmlns="http://schemas.microsoft.com/sharepoint/v3/contenttype/forms">
+  <Display>DocumentLibraryForm</Display>
+  <Edit>DocumentLibraryForm</Edit>
+  <New>DocumentLibraryForm</New>
+</FormTemplates>
 </file>
 
-<file path=customXml/itemProps2.xml><?xml version="1.0" encoding="utf-8"?>
+<file path=customXml/itemProps1.xml><?xml version="1.0" encoding="utf-8"?>
 <ds:datastoreItem xmlns:ds="http://schemas.openxmlformats.org/officeDocument/2006/customXml" ds:itemID="{8FC91C38-DC3A-4796-AD52-0BCC02E86A4E}">
   <ds:schemaRefs>
     <ds:schemaRef ds:uri="http://schemas.microsoft.com/office/2006/metadata/contentType"/>
@@ -27332,4 +28133,12 @@
     <ds:schemaRef ds:uri="http://schemas.microsoft.com/internal/obd"/>
   </ds:schemaRefs>
 </ds:datastoreItem>
+</file>
+
+<file path=customXml/itemProps2.xml><?xml version="1.0" encoding="utf-8"?>
+<ds:datastoreItem xmlns:ds="http://schemas.openxmlformats.org/officeDocument/2006/customXml" ds:itemID="{8B98CEA4-99B0-471F-952E-F1AE92D4956B}">
+  <ds:schemaRefs>
+    <ds:schemaRef ds:uri="http://schemas.microsoft.com/sharepoint/v3/contenttype/forms"/>
+  </ds:schemaRefs>
+</ds:datastoreItem>
 </file>
</xml_diff>

<commit_message>
alterando stack do front de react para recat native
</commit_message>
<xml_diff>
--- a/Documentação/Documento Produto Software - Nossa Via - 2024.docx
+++ b/Documentação/Documento Produto Software - Nossa Via - 2024.docx
@@ -313,29 +313,7 @@
           <w:sz w:val="24"/>
           <w:szCs w:val="24"/>
         </w:rPr>
-        <w:t xml:space="preserve">João Lucas </w:t>
-      </w:r>
-      <w:proofErr w:type="spellStart"/>
-      <w:r>
-        <w:rPr>
-          <w:rFonts w:ascii="Arial" w:hAnsi="Arial"/>
-          <w:b/>
-          <w:bCs/>
-          <w:sz w:val="24"/>
-          <w:szCs w:val="24"/>
-        </w:rPr>
-        <w:t>Miclos</w:t>
-      </w:r>
-      <w:proofErr w:type="spellEnd"/>
-      <w:r>
-        <w:rPr>
-          <w:rFonts w:ascii="Arial" w:hAnsi="Arial"/>
-          <w:b/>
-          <w:bCs/>
-          <w:sz w:val="24"/>
-          <w:szCs w:val="24"/>
-        </w:rPr>
-        <w:t xml:space="preserve"> de Negreiros</w:t>
+        <w:t>João Lucas Miclos de Negreiros</w:t>
       </w:r>
     </w:p>
     <w:p>
@@ -353,7 +331,6 @@
           <w:szCs w:val="24"/>
         </w:rPr>
       </w:pPr>
-      <w:proofErr w:type="spellStart"/>
       <w:r>
         <w:rPr>
           <w:rFonts w:ascii="Arial" w:hAnsi="Arial"/>
@@ -362,18 +339,7 @@
           <w:sz w:val="24"/>
           <w:szCs w:val="24"/>
         </w:rPr>
-        <w:t>Lettícia</w:t>
-      </w:r>
-      <w:proofErr w:type="spellEnd"/>
-      <w:r>
-        <w:rPr>
-          <w:rFonts w:ascii="Arial" w:hAnsi="Arial"/>
-          <w:b/>
-          <w:bCs/>
-          <w:sz w:val="24"/>
-          <w:szCs w:val="24"/>
-        </w:rPr>
-        <w:t xml:space="preserve"> de Sousa Tonon</w:t>
+        <w:t>Lettícia de Sousa Tonon</w:t>
       </w:r>
     </w:p>
     <w:p>
@@ -399,29 +365,7 @@
           <w:sz w:val="24"/>
           <w:szCs w:val="24"/>
         </w:rPr>
-        <w:t xml:space="preserve">Lucas </w:t>
-      </w:r>
-      <w:proofErr w:type="spellStart"/>
-      <w:r>
-        <w:rPr>
-          <w:rFonts w:ascii="Arial" w:hAnsi="Arial"/>
-          <w:b/>
-          <w:bCs/>
-          <w:sz w:val="24"/>
-          <w:szCs w:val="24"/>
-        </w:rPr>
-        <w:t>Kaue</w:t>
-      </w:r>
-      <w:proofErr w:type="spellEnd"/>
-      <w:r>
-        <w:rPr>
-          <w:rFonts w:ascii="Arial" w:hAnsi="Arial"/>
-          <w:b/>
-          <w:bCs/>
-          <w:sz w:val="24"/>
-          <w:szCs w:val="24"/>
-        </w:rPr>
-        <w:t xml:space="preserve"> Guimar</w:t>
+        <w:t>Lucas Kaue Guimar</w:t>
       </w:r>
       <w:r>
         <w:rPr>
@@ -6417,7 +6361,6 @@
         <w:t xml:space="preserve">Após os campos serem preenchidos o sistema deve verificar se já existe uma denúncia com o mesmo tipo na mesma região (área de 2500m²), caso positivo, será exibido ao usuário uma lista com as denúncias encontras dando a opção de </w:t>
       </w:r>
       <w:bookmarkStart w:id="11" w:name="_Int_J4RwSMnO"/>
-      <w:proofErr w:type="gramStart"/>
       <w:r>
         <w:rPr>
           <w:rFonts w:ascii="Arial" w:hAnsi="Arial" w:cs="Arial"/>
@@ -6427,7 +6370,6 @@
         <w:t>curti-las</w:t>
       </w:r>
       <w:bookmarkEnd w:id="11"/>
-      <w:proofErr w:type="gramEnd"/>
       <w:r>
         <w:rPr>
           <w:rFonts w:ascii="Arial" w:hAnsi="Arial" w:cs="Arial"/>
@@ -8784,29 +8726,7 @@
                 <w:sz w:val="24"/>
                 <w:szCs w:val="24"/>
               </w:rPr>
-              <w:t xml:space="preserve">Será exibido ao usuário uma lista com as denúncias encontras dando a opção de </w:t>
-            </w:r>
-            <w:proofErr w:type="gramStart"/>
-            <w:r>
-              <w:rPr>
-                <w:rFonts w:cs="Arial"/>
-                <w:b w:val="0"/>
-                <w:bCs w:val="0"/>
-                <w:sz w:val="24"/>
-                <w:szCs w:val="24"/>
-              </w:rPr>
-              <w:t>curti-las</w:t>
-            </w:r>
-            <w:proofErr w:type="gramEnd"/>
-            <w:r>
-              <w:rPr>
-                <w:rFonts w:cs="Arial"/>
-                <w:b w:val="0"/>
-                <w:bCs w:val="0"/>
-                <w:sz w:val="24"/>
-                <w:szCs w:val="24"/>
-              </w:rPr>
-              <w:t xml:space="preserve"> caso seu problema esteja dentro da lista.</w:t>
+              <w:t>Será exibido ao usuário uma lista com as denúncias encontras dando a opção de curti-las caso seu problema esteja dentro da lista.</w:t>
             </w:r>
           </w:p>
           <w:p>
@@ -8830,25 +8750,7 @@
                 <w:sz w:val="24"/>
                 <w:szCs w:val="24"/>
               </w:rPr>
-              <w:t xml:space="preserve">O usuário </w:t>
-            </w:r>
-            <w:proofErr w:type="gramStart"/>
-            <w:r>
-              <w:rPr>
-                <w:rFonts w:ascii="Arial" w:hAnsi="Arial" w:cs="Arial"/>
-                <w:sz w:val="24"/>
-                <w:szCs w:val="24"/>
-              </w:rPr>
-              <w:t>curte</w:t>
-            </w:r>
-            <w:proofErr w:type="gramEnd"/>
-            <w:r>
-              <w:rPr>
-                <w:rFonts w:ascii="Arial" w:hAnsi="Arial" w:cs="Arial"/>
-                <w:sz w:val="24"/>
-                <w:szCs w:val="24"/>
-              </w:rPr>
-              <w:t xml:space="preserve"> uma denúncia que relata o mesmo problema que a sua.</w:t>
+              <w:t>O usuário curte uma denúncia que relata o mesmo problema que a sua.</w:t>
             </w:r>
           </w:p>
           <w:p>
@@ -8971,29 +8873,7 @@
                 <w:sz w:val="24"/>
                 <w:szCs w:val="24"/>
               </w:rPr>
-              <w:t xml:space="preserve">Será exibido ao usuário uma lista com as denúncias encontras dando a opção de </w:t>
-            </w:r>
-            <w:proofErr w:type="gramStart"/>
-            <w:r>
-              <w:rPr>
-                <w:rFonts w:cs="Arial"/>
-                <w:b w:val="0"/>
-                <w:bCs w:val="0"/>
-                <w:sz w:val="24"/>
-                <w:szCs w:val="24"/>
-              </w:rPr>
-              <w:t>curti-las</w:t>
-            </w:r>
-            <w:proofErr w:type="gramEnd"/>
-            <w:r>
-              <w:rPr>
-                <w:rFonts w:cs="Arial"/>
-                <w:b w:val="0"/>
-                <w:bCs w:val="0"/>
-                <w:sz w:val="24"/>
-                <w:szCs w:val="24"/>
-              </w:rPr>
-              <w:t xml:space="preserve"> caso seu problema esteja dentro da lista.</w:t>
+              <w:t>Será exibido ao usuário uma lista com as denúncias encontras dando a opção de curti-las caso seu problema esteja dentro da lista.</w:t>
             </w:r>
           </w:p>
           <w:p>
@@ -17134,15 +17014,7 @@
                 <w:sz w:val="24"/>
                 <w:szCs w:val="24"/>
               </w:rPr>
-              <w:t xml:space="preserve">permite que o usuário </w:t>
-            </w:r>
-            <w:r>
-              <w:rPr>
-                <w:rFonts w:ascii="Arial" w:hAnsi="Arial" w:cs="Arial"/>
-                <w:sz w:val="24"/>
-                <w:szCs w:val="24"/>
-              </w:rPr>
-              <w:t>altere as suas informações pessoais.</w:t>
+              <w:t>permite que o usuário altere as suas informações pessoais.</w:t>
             </w:r>
           </w:p>
         </w:tc>
@@ -17376,23 +17248,7 @@
                 <w:szCs w:val="24"/>
               </w:rPr>
               <w:lastRenderedPageBreak/>
-              <w:t>O usuário poderá alterar</w:t>
-            </w:r>
-            <w:r>
-              <w:rPr>
-                <w:rFonts w:ascii="Arial" w:hAnsi="Arial" w:cs="Arial"/>
-                <w:sz w:val="24"/>
-                <w:szCs w:val="24"/>
-              </w:rPr>
-              <w:t xml:space="preserve"> todas as informações da sua conta menos o seu e-mail</w:t>
-            </w:r>
-            <w:r>
-              <w:rPr>
-                <w:rFonts w:ascii="Arial" w:hAnsi="Arial" w:cs="Arial"/>
-                <w:sz w:val="24"/>
-                <w:szCs w:val="24"/>
-              </w:rPr>
-              <w:t>.</w:t>
+              <w:t>O usuário poderá alterar todas as informações da sua conta menos o seu e-mail.</w:t>
             </w:r>
           </w:p>
           <w:p>
@@ -18282,61 +18138,7 @@
           <w:sz w:val="24"/>
           <w:szCs w:val="24"/>
         </w:rPr>
-        <w:t xml:space="preserve">A tecnologia utilizada para o </w:t>
-      </w:r>
-      <w:proofErr w:type="spellStart"/>
-      <w:r>
-        <w:rPr>
-          <w:rFonts w:ascii="Arial" w:hAnsi="Arial" w:cs="Arial"/>
-          <w:sz w:val="24"/>
-          <w:szCs w:val="24"/>
-        </w:rPr>
-        <w:t>back-end</w:t>
-      </w:r>
-      <w:proofErr w:type="spellEnd"/>
-      <w:r>
-        <w:rPr>
-          <w:rFonts w:ascii="Arial" w:hAnsi="Arial" w:cs="Arial"/>
-          <w:sz w:val="24"/>
-          <w:szCs w:val="24"/>
-        </w:rPr>
-        <w:t xml:space="preserve"> será Python com o micro framework </w:t>
-      </w:r>
-      <w:proofErr w:type="spellStart"/>
-      <w:r>
-        <w:rPr>
-          <w:rFonts w:ascii="Arial" w:hAnsi="Arial" w:cs="Arial"/>
-          <w:sz w:val="24"/>
-          <w:szCs w:val="24"/>
-        </w:rPr>
-        <w:t>flask</w:t>
-      </w:r>
-      <w:proofErr w:type="spellEnd"/>
-      <w:r>
-        <w:rPr>
-          <w:rFonts w:ascii="Arial" w:hAnsi="Arial" w:cs="Arial"/>
-          <w:sz w:val="24"/>
-          <w:szCs w:val="24"/>
-        </w:rPr>
-        <w:t>; para o front-</w:t>
-      </w:r>
-      <w:proofErr w:type="spellStart"/>
-      <w:r>
-        <w:rPr>
-          <w:rFonts w:ascii="Arial" w:hAnsi="Arial" w:cs="Arial"/>
-          <w:sz w:val="24"/>
-          <w:szCs w:val="24"/>
-        </w:rPr>
-        <w:t>end</w:t>
-      </w:r>
-      <w:proofErr w:type="spellEnd"/>
-      <w:r>
-        <w:rPr>
-          <w:rFonts w:ascii="Arial" w:hAnsi="Arial" w:cs="Arial"/>
-          <w:sz w:val="24"/>
-          <w:szCs w:val="24"/>
-        </w:rPr>
-        <w:t xml:space="preserve"> será utilizado </w:t>
+        <w:t xml:space="preserve">A tecnologia utilizada para o back-end será Python com o micro framework flask; para o front-end será utilizado </w:t>
       </w:r>
       <w:r>
         <w:rPr>
@@ -18352,7 +18154,23 @@
           <w:sz w:val="24"/>
           <w:szCs w:val="24"/>
         </w:rPr>
-        <w:t xml:space="preserve"> REACT; e para o banco de banco de dados</w:t>
+        <w:t xml:space="preserve"> </w:t>
+      </w:r>
+      <w:r>
+        <w:rPr>
+          <w:rFonts w:ascii="Arial" w:hAnsi="Arial" w:cs="Arial"/>
+          <w:sz w:val="24"/>
+          <w:szCs w:val="24"/>
+        </w:rPr>
+        <w:t>React Native</w:t>
+      </w:r>
+      <w:r>
+        <w:rPr>
+          <w:rFonts w:ascii="Arial" w:hAnsi="Arial" w:cs="Arial"/>
+          <w:sz w:val="24"/>
+          <w:szCs w:val="24"/>
+        </w:rPr>
+        <w:t>; e para o banco de banco de dados</w:t>
       </w:r>
       <w:r>
         <w:rPr>
@@ -18694,35 +18512,7 @@
           <w:snapToGrid w:val="0"/>
           <w:color w:val="2E74B5" w:themeColor="accent1" w:themeShade="BF"/>
         </w:rPr>
-        <w:t xml:space="preserve">Lógica de negócio (campos obrigatórios, validade entre datas, preenchimento anterior de um campo para efetuar uma </w:t>
-      </w:r>
-      <w:proofErr w:type="gramStart"/>
-      <w:r>
-        <w:rPr>
-          <w:rFonts w:ascii="Arial" w:hAnsi="Arial" w:cs="Arial"/>
-          <w:snapToGrid w:val="0"/>
-          <w:color w:val="2E74B5" w:themeColor="accent1" w:themeShade="BF"/>
-        </w:rPr>
-        <w:t xml:space="preserve">operação, </w:t>
-      </w:r>
-      <w:proofErr w:type="spellStart"/>
-      <w:r>
-        <w:rPr>
-          <w:rFonts w:ascii="Arial" w:hAnsi="Arial" w:cs="Arial"/>
-          <w:snapToGrid w:val="0"/>
-          <w:color w:val="2E74B5" w:themeColor="accent1" w:themeShade="BF"/>
-        </w:rPr>
-        <w:t>etc</w:t>
-      </w:r>
-      <w:proofErr w:type="spellEnd"/>
-      <w:proofErr w:type="gramEnd"/>
-      <w:r>
-        <w:rPr>
-          <w:rFonts w:ascii="Arial" w:hAnsi="Arial" w:cs="Arial"/>
-          <w:snapToGrid w:val="0"/>
-          <w:color w:val="2E74B5" w:themeColor="accent1" w:themeShade="BF"/>
-        </w:rPr>
-        <w:t xml:space="preserve">). </w:t>
+        <w:t xml:space="preserve">Lógica de negócio (campos obrigatórios, validade entre datas, preenchimento anterior de um campo para efetuar uma operação, etc). </w:t>
       </w:r>
     </w:p>
     <w:p>
@@ -19719,21 +19509,7 @@
         <w:rPr>
           <w:rFonts w:cs="Arial"/>
         </w:rPr>
-        <w:t xml:space="preserve">Diagrama de classes do caso de uso </w:t>
-      </w:r>
-      <w:proofErr w:type="gramStart"/>
-      <w:r>
-        <w:rPr>
-          <w:rFonts w:cs="Arial"/>
-        </w:rPr>
-        <w:t>curtir</w:t>
-      </w:r>
-      <w:proofErr w:type="gramEnd"/>
-      <w:r>
-        <w:rPr>
-          <w:rFonts w:cs="Arial"/>
-        </w:rPr>
-        <w:t xml:space="preserve"> denúncia</w:t>
+        <w:t>Diagrama de classes do caso de uso curtir denúncia</w:t>
       </w:r>
     </w:p>
     <w:p>
@@ -20303,10 +20079,10 @@
             <v:path o:extrusionok="f" gradientshapeok="t" o:connecttype="rect"/>
             <o:lock v:ext="edit" aspectratio="t"/>
           </v:shapetype>
-          <v:shape id="_x0000_i1025" type="#_x0000_t75" style="width:241.1pt;height:267.05pt" o:ole="" fillcolor="window">
+          <v:shape id="_x0000_i1025" type="#_x0000_t75" style="width:241pt;height:267pt" o:ole="" fillcolor="window">
             <v:imagedata r:id="rId25" o:title=""/>
           </v:shape>
-          <o:OLEObject Type="Embed" ProgID="Word.Picture.8" ShapeID="_x0000_i1025" DrawAspect="Content" ObjectID="_1776193097" r:id="rId26"/>
+          <o:OLEObject Type="Embed" ProgID="Word.Picture.8" ShapeID="_x0000_i1025" DrawAspect="Content" ObjectID="_1776793364" r:id="rId26"/>
         </w:object>
       </w:r>
     </w:p>
@@ -20508,7 +20284,7 @@
               </wp:anchor>
             </w:drawing>
           </mc:Choice>
-          <mc:Fallback xmlns:a="http://schemas.openxmlformats.org/drawingml/2006/main" xmlns:a16="http://schemas.microsoft.com/office/drawing/2014/main" xmlns:pic="http://schemas.openxmlformats.org/drawingml/2006/picture" xmlns:a14="http://schemas.microsoft.com/office/drawing/2010/main">
+          <mc:Fallback xmlns:a14="http://schemas.microsoft.com/office/drawing/2010/main" xmlns:pic="http://schemas.openxmlformats.org/drawingml/2006/picture" xmlns:a16="http://schemas.microsoft.com/office/drawing/2014/main" xmlns:a="http://schemas.openxmlformats.org/drawingml/2006/main">
             <w:pict w14:anchorId="20E136BA">
               <v:rect id="Rectangle 688" style="position:absolute;margin-left:48.8pt;margin-top:10.3pt;width:324pt;height:162pt;z-index:251659776;visibility:visible;mso-wrap-style:square;mso-width-percent:0;mso-height-percent:0;mso-wrap-distance-left:9pt;mso-wrap-distance-top:0;mso-wrap-distance-right:9pt;mso-wrap-distance-bottom:0;mso-position-horizontal:absolute;mso-position-horizontal-relative:text;mso-position-vertical:absolute;mso-position-vertical-relative:text;mso-width-percent:0;mso-height-percent:0;mso-width-relative:page;mso-height-relative:page;v-text-anchor:top" o:spid="_x0000_s1026" filled="f" w14:anchorId="3D7B10C6" o:gfxdata="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"/>
             </w:pict>
@@ -20706,39 +20482,8 @@
           <w:iCs/>
           <w:color w:val="2E74B5" w:themeColor="accent1" w:themeShade="BF"/>
         </w:rPr>
-        <w:t xml:space="preserve">Test </w:t>
-      </w:r>
-      <w:proofErr w:type="spellStart"/>
-      <w:r>
-        <w:rPr>
-          <w:rFonts w:ascii="Arial" w:hAnsi="Arial" w:cs="Arial"/>
-          <w:i/>
-          <w:iCs/>
-          <w:color w:val="2E74B5" w:themeColor="accent1" w:themeShade="BF"/>
-        </w:rPr>
-        <w:t>Driven</w:t>
-      </w:r>
-      <w:proofErr w:type="spellEnd"/>
-      <w:r>
-        <w:rPr>
-          <w:rFonts w:ascii="Arial" w:hAnsi="Arial" w:cs="Arial"/>
-          <w:i/>
-          <w:iCs/>
-          <w:color w:val="2E74B5" w:themeColor="accent1" w:themeShade="BF"/>
-        </w:rPr>
-        <w:t xml:space="preserve"> </w:t>
-      </w:r>
-      <w:proofErr w:type="spellStart"/>
-      <w:r>
-        <w:rPr>
-          <w:rFonts w:ascii="Arial" w:hAnsi="Arial" w:cs="Arial"/>
-          <w:i/>
-          <w:iCs/>
-          <w:color w:val="2E74B5" w:themeColor="accent1" w:themeShade="BF"/>
-        </w:rPr>
-        <w:t>Development</w:t>
-      </w:r>
-      <w:proofErr w:type="spellEnd"/>
+        <w:t>Test Driven Development</w:t>
+      </w:r>
       <w:r>
         <w:rPr>
           <w:rFonts w:ascii="Arial" w:hAnsi="Arial" w:cs="Arial"/>
@@ -20991,7 +20736,7 @@
             </wp:anchor>
           </w:drawing>
         </mc:Choice>
-        <mc:Fallback xmlns:a="http://schemas.openxmlformats.org/drawingml/2006/main" xmlns:a14="http://schemas.microsoft.com/office/drawing/2010/main">
+        <mc:Fallback xmlns:a14="http://schemas.microsoft.com/office/drawing/2010/main" xmlns:a="http://schemas.openxmlformats.org/drawingml/2006/main">
           <w:pict w14:anchorId="5F0F2DC2">
             <v:line id="Line 1" style="position:absolute;z-index:251657216;visibility:visible;mso-wrap-style:square;mso-width-percent:0;mso-height-percent:0;mso-wrap-distance-left:9pt;mso-wrap-distance-top:0;mso-wrap-distance-right:9pt;mso-wrap-distance-bottom:0;mso-position-horizontal:absolute;mso-position-horizontal-relative:text;mso-position-vertical:absolute;mso-position-vertical-relative:text;mso-width-percent:0;mso-height-percent:0;mso-width-relative:page;mso-height-relative:page" o:spid="_x0000_s1026" o:allowincell="f" from="-.45pt,-3.6pt" to="443.25pt,-3.6pt" w14:anchorId="5027D4D0" o:gfxdata="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">
               <w10:wrap type="topAndBottom"/>
@@ -21156,7 +20901,7 @@
             </wp:anchor>
           </w:drawing>
         </mc:Choice>
-        <mc:Fallback xmlns:a="http://schemas.openxmlformats.org/drawingml/2006/main" xmlns:a14="http://schemas.microsoft.com/office/drawing/2010/main">
+        <mc:Fallback xmlns:a14="http://schemas.microsoft.com/office/drawing/2010/main" xmlns:a="http://schemas.openxmlformats.org/drawingml/2006/main">
           <w:pict w14:anchorId="07033CA2">
             <v:line id="Line 2" style="position:absolute;z-index:251658240;visibility:visible;mso-wrap-style:square;mso-width-percent:0;mso-height-percent:0;mso-wrap-distance-left:9pt;mso-wrap-distance-top:0;mso-wrap-distance-right:9pt;mso-wrap-distance-bottom:5.65pt;mso-position-horizontal:absolute;mso-position-horizontal-relative:text;mso-position-vertical:absolute;mso-position-vertical-relative:text;mso-width-percent:0;mso-height-percent:0;mso-width-relative:page;mso-height-relative:page" o:spid="_x0000_s1026" o:allowincell="f" from=".4pt,56.2pt" to="441.6pt,56.2pt" w14:anchorId="48C357A9" o:gfxdata="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">
               <w10:wrap type="topAndBottom"/>
@@ -27913,6 +27658,15 @@
 </file>
 
 <file path=customXml/item1.xml><?xml version="1.0" encoding="utf-8"?>
+<?mso-contentType ?>
+<FormTemplates xmlns="http://schemas.microsoft.com/sharepoint/v3/contenttype/forms">
+  <Display>DocumentLibraryForm</Display>
+  <Edit>DocumentLibraryForm</Edit>
+  <New>DocumentLibraryForm</New>
+</FormTemplates>
+</file>
+
+<file path=customXml/item2.xml><?xml version="1.0" encoding="utf-8"?>
 <ct:contentTypeSchema xmlns:ct="http://schemas.microsoft.com/office/2006/metadata/contentType" xmlns:ma="http://schemas.microsoft.com/office/2006/metadata/properties/metaAttributes" ct:_="" ma:_="" ma:contentTypeName="Documento" ma:contentTypeID="0x0101007E71FABEF81C0D41881132C506355E55" ma:contentTypeVersion="11" ma:contentTypeDescription="Crie um novo documento." ma:contentTypeScope="" ma:versionID="5cd28278d3e311aaaa6093e146430ff1">
   <xsd:schema xmlns:xsd="http://www.w3.org/2001/XMLSchema" xmlns:xs="http://www.w3.org/2001/XMLSchema" xmlns:p="http://schemas.microsoft.com/office/2006/metadata/properties" xmlns:ns2="edcbb82a-a93a-4d22-b9ec-0a2a6df9261f" xmlns:ns3="88ac0c94-ecf3-4703-9efe-e9a6791ae759" targetNamespace="http://schemas.microsoft.com/office/2006/metadata/properties" ma:root="true" ma:fieldsID="53cee68259182e181d380aebeea99bbc" ns2:_="" ns3:_="">
     <xsd:import namespace="edcbb82a-a93a-4d22-b9ec-0a2a6df9261f"/>
@@ -28107,16 +27861,15 @@
 </ct:contentTypeSchema>
 </file>
 
-<file path=customXml/item2.xml><?xml version="1.0" encoding="utf-8"?>
-<?mso-contentType ?>
-<FormTemplates xmlns="http://schemas.microsoft.com/sharepoint/v3/contenttype/forms">
-  <Display>DocumentLibraryForm</Display>
-  <Edit>DocumentLibraryForm</Edit>
-  <New>DocumentLibraryForm</New>
-</FormTemplates>
+<file path=customXml/itemProps1.xml><?xml version="1.0" encoding="utf-8"?>
+<ds:datastoreItem xmlns:ds="http://schemas.openxmlformats.org/officeDocument/2006/customXml" ds:itemID="{8B98CEA4-99B0-471F-952E-F1AE92D4956B}">
+  <ds:schemaRefs>
+    <ds:schemaRef ds:uri="http://schemas.microsoft.com/sharepoint/v3/contenttype/forms"/>
+  </ds:schemaRefs>
+</ds:datastoreItem>
 </file>
 
-<file path=customXml/itemProps1.xml><?xml version="1.0" encoding="utf-8"?>
+<file path=customXml/itemProps2.xml><?xml version="1.0" encoding="utf-8"?>
 <ds:datastoreItem xmlns:ds="http://schemas.openxmlformats.org/officeDocument/2006/customXml" ds:itemID="{8FC91C38-DC3A-4796-AD52-0BCC02E86A4E}">
   <ds:schemaRefs>
     <ds:schemaRef ds:uri="http://schemas.microsoft.com/office/2006/metadata/contentType"/>
@@ -28133,12 +27886,4 @@
     <ds:schemaRef ds:uri="http://schemas.microsoft.com/internal/obd"/>
   </ds:schemaRefs>
 </ds:datastoreItem>
-</file>
-
-<file path=customXml/itemProps2.xml><?xml version="1.0" encoding="utf-8"?>
-<ds:datastoreItem xmlns:ds="http://schemas.openxmlformats.org/officeDocument/2006/customXml" ds:itemID="{8B98CEA4-99B0-471F-952E-F1AE92D4956B}">
-  <ds:schemaRefs>
-    <ds:schemaRef ds:uri="http://schemas.microsoft.com/sharepoint/v3/contenttype/forms"/>
-  </ds:schemaRefs>
-</ds:datastoreItem>
 </file>
</xml_diff>

<commit_message>
adiciona data na classe de denuncia e adiciona prints das classes na monografia
</commit_message>
<xml_diff>
--- a/Documentação/Documento Produto Software - Nossa Via - 2024.docx
+++ b/Documentação/Documento Produto Software - Nossa Via - 2024.docx
@@ -18767,15 +18767,13 @@
       </w:pPr>
       <w:r>
         <w:rPr>
-          <w:rFonts w:ascii="Arial" w:hAnsi="Arial" w:cs="Arial"/>
           <w:noProof/>
-          <w:lang w:val="pt-BR"/>
         </w:rPr>
         <w:drawing>
-          <wp:inline distT="0" distB="0" distL="0" distR="0" wp14:anchorId="76F97FB0" wp14:editId="0DB64838">
-            <wp:extent cx="5973445" cy="3109595"/>
-            <wp:effectExtent l="0" t="0" r="8255" b="0"/>
-            <wp:docPr id="1406137733" name="Imagem 1"/>
+          <wp:inline distT="0" distB="0" distL="0" distR="0" wp14:anchorId="01CF4482" wp14:editId="44EAD4C8">
+            <wp:extent cx="5973445" cy="3400425"/>
+            <wp:effectExtent l="0" t="0" r="8255" b="9525"/>
+            <wp:docPr id="1400796970" name="Imagem 1" descr="Diagrama&#10;&#10;Descrição gerada automaticamente"/>
             <wp:cNvGraphicFramePr>
               <a:graphicFrameLocks xmlns:a="http://schemas.openxmlformats.org/drawingml/2006/main" noChangeAspect="1"/>
             </wp:cNvGraphicFramePr>
@@ -18783,23 +18781,36 @@
               <a:graphicData uri="http://schemas.openxmlformats.org/drawingml/2006/picture">
                 <pic:pic xmlns:pic="http://schemas.openxmlformats.org/drawingml/2006/picture">
                   <pic:nvPicPr>
-                    <pic:cNvPr id="1406137733" name=""/>
-                    <pic:cNvPicPr/>
+                    <pic:cNvPr id="1400796970" name="Imagem 1" descr="Diagrama&#10;&#10;Descrição gerada automaticamente"/>
+                    <pic:cNvPicPr>
+                      <a:picLocks noChangeAspect="1" noChangeArrowheads="1"/>
+                    </pic:cNvPicPr>
                   </pic:nvPicPr>
                   <pic:blipFill>
-                    <a:blip r:embed="rId11"/>
+                    <a:blip r:embed="rId11">
+                      <a:extLst>
+                        <a:ext uri="{28A0092B-C50C-407E-A947-70E740481C1C}">
+                          <a14:useLocalDpi xmlns:a14="http://schemas.microsoft.com/office/drawing/2010/main" val="0"/>
+                        </a:ext>
+                      </a:extLst>
+                    </a:blip>
+                    <a:srcRect/>
                     <a:stretch>
                       <a:fillRect/>
                     </a:stretch>
                   </pic:blipFill>
-                  <pic:spPr>
+                  <pic:spPr bwMode="auto">
                     <a:xfrm>
                       <a:off x="0" y="0"/>
-                      <a:ext cx="5973445" cy="3109595"/>
+                      <a:ext cx="5973445" cy="3400425"/>
                     </a:xfrm>
                     <a:prstGeom prst="rect">
                       <a:avLst/>
                     </a:prstGeom>
+                    <a:noFill/>
+                    <a:ln>
+                      <a:noFill/>
+                    </a:ln>
                   </pic:spPr>
                 </pic:pic>
               </a:graphicData>
@@ -18898,6 +18909,7 @@
           <w:sz w:val="24"/>
           <w:szCs w:val="24"/>
         </w:rPr>
+        <w:lastRenderedPageBreak/>
         <w:t>Arquitetura do Sistema</w:t>
       </w:r>
       <w:bookmarkEnd w:id="19"/>
@@ -18919,7 +18931,6 @@
           <w:sz w:val="24"/>
           <w:szCs w:val="24"/>
         </w:rPr>
-        <w:lastRenderedPageBreak/>
         <w:t xml:space="preserve">Neste </w:t>
       </w:r>
       <w:r>
@@ -19117,10 +19128,10 @@
         </w:rPr>
         <w:lastRenderedPageBreak/>
         <w:drawing>
-          <wp:inline distT="0" distB="0" distL="0" distR="0" wp14:anchorId="1CEA8309" wp14:editId="778B864D">
-            <wp:extent cx="5973445" cy="5950585"/>
-            <wp:effectExtent l="0" t="0" r="8255" b="0"/>
-            <wp:docPr id="721717747" name="Imagem 2" descr="Diagrama&#10;&#10;Descrição gerada automaticamente"/>
+          <wp:inline distT="0" distB="0" distL="0" distR="0" wp14:anchorId="4FA2FFB5" wp14:editId="15D54739">
+            <wp:extent cx="5973445" cy="6125845"/>
+            <wp:effectExtent l="0" t="0" r="8255" b="8255"/>
+            <wp:docPr id="306357483" name="Imagem 2" descr="Diagrama&#10;&#10;Descrição gerada automaticamente"/>
             <wp:cNvGraphicFramePr>
               <a:graphicFrameLocks xmlns:a="http://schemas.openxmlformats.org/drawingml/2006/main" noChangeAspect="1"/>
             </wp:cNvGraphicFramePr>
@@ -19128,7 +19139,7 @@
               <a:graphicData uri="http://schemas.openxmlformats.org/drawingml/2006/picture">
                 <pic:pic xmlns:pic="http://schemas.openxmlformats.org/drawingml/2006/picture">
                   <pic:nvPicPr>
-                    <pic:cNvPr id="721717747" name="Imagem 2" descr="Diagrama&#10;&#10;Descrição gerada automaticamente"/>
+                    <pic:cNvPr id="306357483" name="Imagem 2" descr="Diagrama&#10;&#10;Descrição gerada automaticamente"/>
                     <pic:cNvPicPr>
                       <a:picLocks noChangeAspect="1" noChangeArrowheads="1"/>
                     </pic:cNvPicPr>
@@ -19149,7 +19160,7 @@
                   <pic:spPr bwMode="auto">
                     <a:xfrm>
                       <a:off x="0" y="0"/>
-                      <a:ext cx="5973445" cy="5950585"/>
+                      <a:ext cx="5973445" cy="6125845"/>
                     </a:xfrm>
                     <a:prstGeom prst="rect">
                       <a:avLst/>
@@ -19693,10 +19704,10 @@
         </w:rPr>
         <w:lastRenderedPageBreak/>
         <w:drawing>
-          <wp:inline distT="0" distB="0" distL="0" distR="0" wp14:anchorId="3E270630" wp14:editId="6200A4D4">
-            <wp:extent cx="1534795" cy="6202045"/>
-            <wp:effectExtent l="0" t="0" r="8255" b="8255"/>
-            <wp:docPr id="1585991341" name="Imagem 8" descr="Tabela&#10;&#10;Descrição gerada automaticamente"/>
+          <wp:inline distT="0" distB="0" distL="0" distR="0" wp14:anchorId="299951F0" wp14:editId="2D6A9E37">
+            <wp:extent cx="1533525" cy="6200775"/>
+            <wp:effectExtent l="0" t="0" r="9525" b="9525"/>
+            <wp:docPr id="874526725" name="Imagem 3" descr="Interface gráfica do usuário&#10;&#10;Descrição gerada automaticamente com confiança baixa"/>
             <wp:cNvGraphicFramePr>
               <a:graphicFrameLocks xmlns:a="http://schemas.openxmlformats.org/drawingml/2006/main" noChangeAspect="1"/>
             </wp:cNvGraphicFramePr>
@@ -19704,7 +19715,7 @@
               <a:graphicData uri="http://schemas.openxmlformats.org/drawingml/2006/picture">
                 <pic:pic xmlns:pic="http://schemas.openxmlformats.org/drawingml/2006/picture">
                   <pic:nvPicPr>
-                    <pic:cNvPr id="1585991341" name="Imagem 8" descr="Tabela&#10;&#10;Descrição gerada automaticamente"/>
+                    <pic:cNvPr id="874526725" name="Imagem 3" descr="Interface gráfica do usuário&#10;&#10;Descrição gerada automaticamente com confiança baixa"/>
                     <pic:cNvPicPr>
                       <a:picLocks noChangeAspect="1" noChangeArrowheads="1"/>
                     </pic:cNvPicPr>
@@ -19725,7 +19736,7 @@
                   <pic:spPr bwMode="auto">
                     <a:xfrm>
                       <a:off x="0" y="0"/>
-                      <a:ext cx="1534795" cy="6202045"/>
+                      <a:ext cx="1533525" cy="6200775"/>
                     </a:xfrm>
                     <a:prstGeom prst="rect">
                       <a:avLst/>
@@ -20079,10 +20090,10 @@
             <v:path o:extrusionok="f" gradientshapeok="t" o:connecttype="rect"/>
             <o:lock v:ext="edit" aspectratio="t"/>
           </v:shapetype>
-          <v:shape id="_x0000_i1025" type="#_x0000_t75" style="width:241pt;height:267pt" o:ole="" fillcolor="window">
+          <v:shape id="_x0000_i1025" type="#_x0000_t75" style="width:240.75pt;height:267pt" o:ole="" fillcolor="window">
             <v:imagedata r:id="rId25" o:title=""/>
           </v:shape>
-          <o:OLEObject Type="Embed" ProgID="Word.Picture.8" ShapeID="_x0000_i1025" DrawAspect="Content" ObjectID="_1776793364" r:id="rId26"/>
+          <o:OLEObject Type="Embed" ProgID="Word.Picture.8" ShapeID="_x0000_i1025" DrawAspect="Content" ObjectID="_1777394719" r:id="rId26"/>
         </w:object>
       </w:r>
     </w:p>
@@ -20284,7 +20295,7 @@
               </wp:anchor>
             </w:drawing>
           </mc:Choice>
-          <mc:Fallback xmlns:a14="http://schemas.microsoft.com/office/drawing/2010/main" xmlns:pic="http://schemas.openxmlformats.org/drawingml/2006/picture" xmlns:a16="http://schemas.microsoft.com/office/drawing/2014/main" xmlns:a="http://schemas.openxmlformats.org/drawingml/2006/main">
+          <mc:Fallback xmlns:a="http://schemas.openxmlformats.org/drawingml/2006/main" xmlns:a16="http://schemas.microsoft.com/office/drawing/2014/main" xmlns:pic="http://schemas.openxmlformats.org/drawingml/2006/picture" xmlns:a14="http://schemas.microsoft.com/office/drawing/2010/main">
             <w:pict w14:anchorId="20E136BA">
               <v:rect id="Rectangle 688" style="position:absolute;margin-left:48.8pt;margin-top:10.3pt;width:324pt;height:162pt;z-index:251659776;visibility:visible;mso-wrap-style:square;mso-width-percent:0;mso-height-percent:0;mso-wrap-distance-left:9pt;mso-wrap-distance-top:0;mso-wrap-distance-right:9pt;mso-wrap-distance-bottom:0;mso-position-horizontal:absolute;mso-position-horizontal-relative:text;mso-position-vertical:absolute;mso-position-vertical-relative:text;mso-width-percent:0;mso-height-percent:0;mso-width-relative:page;mso-height-relative:page;v-text-anchor:top" o:spid="_x0000_s1026" filled="f" w14:anchorId="3D7B10C6" o:gfxdata="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"/>
             </w:pict>
@@ -20736,7 +20747,7 @@
             </wp:anchor>
           </w:drawing>
         </mc:Choice>
-        <mc:Fallback xmlns:a14="http://schemas.microsoft.com/office/drawing/2010/main" xmlns:a="http://schemas.openxmlformats.org/drawingml/2006/main">
+        <mc:Fallback xmlns:a="http://schemas.openxmlformats.org/drawingml/2006/main" xmlns:a14="http://schemas.microsoft.com/office/drawing/2010/main">
           <w:pict w14:anchorId="5F0F2DC2">
             <v:line id="Line 1" style="position:absolute;z-index:251657216;visibility:visible;mso-wrap-style:square;mso-width-percent:0;mso-height-percent:0;mso-wrap-distance-left:9pt;mso-wrap-distance-top:0;mso-wrap-distance-right:9pt;mso-wrap-distance-bottom:0;mso-position-horizontal:absolute;mso-position-horizontal-relative:text;mso-position-vertical:absolute;mso-position-vertical-relative:text;mso-width-percent:0;mso-height-percent:0;mso-width-relative:page;mso-height-relative:page" o:spid="_x0000_s1026" o:allowincell="f" from="-.45pt,-3.6pt" to="443.25pt,-3.6pt" w14:anchorId="5027D4D0" o:gfxdata="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">
               <w10:wrap type="topAndBottom"/>
@@ -20901,7 +20912,7 @@
             </wp:anchor>
           </w:drawing>
         </mc:Choice>
-        <mc:Fallback xmlns:a14="http://schemas.microsoft.com/office/drawing/2010/main" xmlns:a="http://schemas.openxmlformats.org/drawingml/2006/main">
+        <mc:Fallback xmlns:a="http://schemas.openxmlformats.org/drawingml/2006/main" xmlns:a14="http://schemas.microsoft.com/office/drawing/2010/main">
           <w:pict w14:anchorId="07033CA2">
             <v:line id="Line 2" style="position:absolute;z-index:251658240;visibility:visible;mso-wrap-style:square;mso-width-percent:0;mso-height-percent:0;mso-wrap-distance-left:9pt;mso-wrap-distance-top:0;mso-wrap-distance-right:9pt;mso-wrap-distance-bottom:5.65pt;mso-position-horizontal:absolute;mso-position-horizontal-relative:text;mso-position-vertical:absolute;mso-position-vertical-relative:text;mso-width-percent:0;mso-height-percent:0;mso-width-relative:page;mso-height-relative:page" o:spid="_x0000_s1026" o:allowincell="f" from=".4pt,56.2pt" to="441.6pt,56.2pt" w14:anchorId="48C357A9" o:gfxdata="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">
               <w10:wrap type="topAndBottom"/>
@@ -27658,15 +27669,6 @@
 </file>
 
 <file path=customXml/item1.xml><?xml version="1.0" encoding="utf-8"?>
-<?mso-contentType ?>
-<FormTemplates xmlns="http://schemas.microsoft.com/sharepoint/v3/contenttype/forms">
-  <Display>DocumentLibraryForm</Display>
-  <Edit>DocumentLibraryForm</Edit>
-  <New>DocumentLibraryForm</New>
-</FormTemplates>
-</file>
-
-<file path=customXml/item2.xml><?xml version="1.0" encoding="utf-8"?>
 <ct:contentTypeSchema xmlns:ct="http://schemas.microsoft.com/office/2006/metadata/contentType" xmlns:ma="http://schemas.microsoft.com/office/2006/metadata/properties/metaAttributes" ct:_="" ma:_="" ma:contentTypeName="Documento" ma:contentTypeID="0x0101007E71FABEF81C0D41881132C506355E55" ma:contentTypeVersion="11" ma:contentTypeDescription="Crie um novo documento." ma:contentTypeScope="" ma:versionID="5cd28278d3e311aaaa6093e146430ff1">
   <xsd:schema xmlns:xsd="http://www.w3.org/2001/XMLSchema" xmlns:xs="http://www.w3.org/2001/XMLSchema" xmlns:p="http://schemas.microsoft.com/office/2006/metadata/properties" xmlns:ns2="edcbb82a-a93a-4d22-b9ec-0a2a6df9261f" xmlns:ns3="88ac0c94-ecf3-4703-9efe-e9a6791ae759" targetNamespace="http://schemas.microsoft.com/office/2006/metadata/properties" ma:root="true" ma:fieldsID="53cee68259182e181d380aebeea99bbc" ns2:_="" ns3:_="">
     <xsd:import namespace="edcbb82a-a93a-4d22-b9ec-0a2a6df9261f"/>
@@ -27861,15 +27863,16 @@
 </ct:contentTypeSchema>
 </file>
 
-<file path=customXml/itemProps1.xml><?xml version="1.0" encoding="utf-8"?>
-<ds:datastoreItem xmlns:ds="http://schemas.openxmlformats.org/officeDocument/2006/customXml" ds:itemID="{8B98CEA4-99B0-471F-952E-F1AE92D4956B}">
-  <ds:schemaRefs>
-    <ds:schemaRef ds:uri="http://schemas.microsoft.com/sharepoint/v3/contenttype/forms"/>
-  </ds:schemaRefs>
-</ds:datastoreItem>
+<file path=customXml/item2.xml><?xml version="1.0" encoding="utf-8"?>
+<?mso-contentType ?>
+<FormTemplates xmlns="http://schemas.microsoft.com/sharepoint/v3/contenttype/forms">
+  <Display>DocumentLibraryForm</Display>
+  <Edit>DocumentLibraryForm</Edit>
+  <New>DocumentLibraryForm</New>
+</FormTemplates>
 </file>
 
-<file path=customXml/itemProps2.xml><?xml version="1.0" encoding="utf-8"?>
+<file path=customXml/itemProps1.xml><?xml version="1.0" encoding="utf-8"?>
 <ds:datastoreItem xmlns:ds="http://schemas.openxmlformats.org/officeDocument/2006/customXml" ds:itemID="{8FC91C38-DC3A-4796-AD52-0BCC02E86A4E}">
   <ds:schemaRefs>
     <ds:schemaRef ds:uri="http://schemas.microsoft.com/office/2006/metadata/contentType"/>
@@ -27886,4 +27889,12 @@
     <ds:schemaRef ds:uri="http://schemas.microsoft.com/internal/obd"/>
   </ds:schemaRefs>
 </ds:datastoreItem>
+</file>
+
+<file path=customXml/itemProps2.xml><?xml version="1.0" encoding="utf-8"?>
+<ds:datastoreItem xmlns:ds="http://schemas.openxmlformats.org/officeDocument/2006/customXml" ds:itemID="{8B98CEA4-99B0-471F-952E-F1AE92D4956B}">
+  <ds:schemaRefs>
+    <ds:schemaRef ds:uri="http://schemas.microsoft.com/sharepoint/v3/contenttype/forms"/>
+  </ds:schemaRefs>
+</ds:datastoreItem>
 </file>
</xml_diff>

<commit_message>
adiciona legenda nas imagens e diagramas de estado e atividades
</commit_message>
<xml_diff>
--- a/Documentação/Documento Produto Software - Nossa Via - 2024.docx
+++ b/Documentação/Documento Produto Software - Nossa Via - 2024.docx
@@ -7677,6 +7677,7 @@
     </w:p>
     <w:p>
       <w:pPr>
+        <w:keepNext/>
         <w:spacing w:line="360" w:lineRule="auto"/>
         <w:jc w:val="center"/>
       </w:pPr>
@@ -7736,19 +7737,65 @@
     </w:p>
     <w:p>
       <w:pPr>
-        <w:pStyle w:val="Figura0"/>
-        <w:spacing w:line="360" w:lineRule="auto"/>
-        <w:rPr>
-          <w:rFonts w:ascii="Arial" w:hAnsi="Arial" w:cs="Arial"/>
-          <w:lang w:val="pt-BR"/>
-        </w:rPr>
-      </w:pPr>
-      <w:r>
-        <w:rPr>
-          <w:rFonts w:ascii="Arial" w:hAnsi="Arial" w:cs="Arial"/>
-          <w:lang w:val="pt-BR"/>
-        </w:rPr>
-        <w:t>Notação do diagrama de caso de uso. (Autores, 2024)</w:t>
+        <w:pStyle w:val="Legenda"/>
+        <w:rPr>
+          <w:rFonts w:ascii="Arial" w:hAnsi="Arial" w:cs="Arial"/>
+        </w:rPr>
+      </w:pPr>
+      <w:r>
+        <w:rPr>
+          <w:rFonts w:ascii="Arial" w:hAnsi="Arial" w:cs="Arial"/>
+        </w:rPr>
+        <w:t xml:space="preserve">Figura </w:t>
+      </w:r>
+      <w:r>
+        <w:rPr>
+          <w:rFonts w:ascii="Arial" w:hAnsi="Arial" w:cs="Arial"/>
+        </w:rPr>
+        <w:fldChar w:fldCharType="begin"/>
+      </w:r>
+      <w:r>
+        <w:rPr>
+          <w:rFonts w:ascii="Arial" w:hAnsi="Arial" w:cs="Arial"/>
+        </w:rPr>
+        <w:instrText xml:space="preserve"> SEQ Figura \* ARABIC </w:instrText>
+      </w:r>
+      <w:r>
+        <w:rPr>
+          <w:rFonts w:ascii="Arial" w:hAnsi="Arial" w:cs="Arial"/>
+        </w:rPr>
+        <w:fldChar w:fldCharType="separate"/>
+      </w:r>
+      <w:r>
+        <w:rPr>
+          <w:rFonts w:ascii="Arial" w:hAnsi="Arial" w:cs="Arial"/>
+          <w:noProof/>
+        </w:rPr>
+        <w:t>1</w:t>
+      </w:r>
+      <w:r>
+        <w:rPr>
+          <w:rFonts w:ascii="Arial" w:hAnsi="Arial" w:cs="Arial"/>
+        </w:rPr>
+        <w:fldChar w:fldCharType="end"/>
+      </w:r>
+      <w:r>
+        <w:rPr>
+          <w:rFonts w:ascii="Arial" w:hAnsi="Arial" w:cs="Arial"/>
+        </w:rPr>
+        <w:t xml:space="preserve"> </w:t>
+      </w:r>
+      <w:r>
+        <w:rPr>
+          <w:rFonts w:ascii="Arial" w:hAnsi="Arial" w:cs="Arial"/>
+        </w:rPr>
+        <w:t xml:space="preserve">Diagrama </w:t>
+      </w:r>
+      <w:r>
+        <w:rPr>
+          <w:rFonts w:ascii="Arial" w:hAnsi="Arial" w:cs="Arial"/>
+        </w:rPr>
+        <w:t>de caso de uso (Autores, 2024)</w:t>
       </w:r>
     </w:p>
     <w:p>
@@ -7770,7 +7817,6 @@
           <w:sz w:val="24"/>
           <w:szCs w:val="24"/>
         </w:rPr>
-        <w:lastRenderedPageBreak/>
         <w:t>Atores</w:t>
       </w:r>
     </w:p>
@@ -7791,6 +7837,7 @@
           <w:sz w:val="24"/>
           <w:szCs w:val="24"/>
         </w:rPr>
+        <w:lastRenderedPageBreak/>
         <w:t>Detalhamento dos atores que aparecem no diagrama do caso de uso</w:t>
       </w:r>
       <w:r>
@@ -8726,7 +8773,27 @@
                 <w:sz w:val="24"/>
                 <w:szCs w:val="24"/>
               </w:rPr>
-              <w:t>Será exibido ao usuário uma lista com as denúncias encontras dando a opção de curti-las caso seu problema esteja dentro da lista.</w:t>
+              <w:t>Será exibido ao usuário uma lista com as denúncias encontra</w:t>
+            </w:r>
+            <w:r>
+              <w:rPr>
+                <w:rFonts w:cs="Arial"/>
+                <w:b w:val="0"/>
+                <w:bCs w:val="0"/>
+                <w:sz w:val="24"/>
+                <w:szCs w:val="24"/>
+              </w:rPr>
+              <w:t>das</w:t>
+            </w:r>
+            <w:r>
+              <w:rPr>
+                <w:rFonts w:cs="Arial"/>
+                <w:b w:val="0"/>
+                <w:bCs w:val="0"/>
+                <w:sz w:val="24"/>
+                <w:szCs w:val="24"/>
+              </w:rPr>
+              <w:t xml:space="preserve"> dando a opção de curti-las caso seu problema esteja dentro da lista.</w:t>
             </w:r>
           </w:p>
           <w:p>
@@ -8873,7 +8940,47 @@
                 <w:sz w:val="24"/>
                 <w:szCs w:val="24"/>
               </w:rPr>
-              <w:t>Será exibido ao usuário uma lista com as denúncias encontras dando a opção de curti-las caso seu problema esteja dentro da lista.</w:t>
+              <w:t xml:space="preserve">Será exibido ao usuário uma lista com as denúncias </w:t>
+            </w:r>
+            <w:r>
+              <w:rPr>
+                <w:rFonts w:cs="Arial"/>
+                <w:b w:val="0"/>
+                <w:bCs w:val="0"/>
+                <w:sz w:val="24"/>
+                <w:szCs w:val="24"/>
+              </w:rPr>
+              <w:t>encontra</w:t>
+            </w:r>
+            <w:r>
+              <w:rPr>
+                <w:rFonts w:cs="Arial"/>
+                <w:b w:val="0"/>
+                <w:bCs w:val="0"/>
+                <w:sz w:val="24"/>
+                <w:szCs w:val="24"/>
+              </w:rPr>
+              <w:t>da</w:t>
+            </w:r>
+            <w:r>
+              <w:rPr>
+                <w:rFonts w:cs="Arial"/>
+                <w:b w:val="0"/>
+                <w:bCs w:val="0"/>
+                <w:sz w:val="24"/>
+                <w:szCs w:val="24"/>
+              </w:rPr>
+              <w:t>s</w:t>
+            </w:r>
+            <w:r>
+              <w:rPr>
+                <w:rFonts w:cs="Arial"/>
+                <w:b w:val="0"/>
+                <w:bCs w:val="0"/>
+                <w:sz w:val="24"/>
+                <w:szCs w:val="24"/>
+              </w:rPr>
+              <w:t xml:space="preserve"> dando a opção de curti-las caso seu problema esteja dentro da lista.</w:t>
             </w:r>
           </w:p>
           <w:p>
@@ -13078,187 +13185,27 @@
               <w:spacing w:line="360" w:lineRule="auto"/>
               <w:rPr>
                 <w:rFonts w:ascii="Arial" w:hAnsi="Arial" w:cs="Arial"/>
+                <w:sz w:val="24"/>
+                <w:szCs w:val="24"/>
+              </w:rPr>
+            </w:pPr>
+            <w:r>
+              <w:rPr>
+                <w:rFonts w:ascii="Arial" w:hAnsi="Arial" w:cs="Arial"/>
+                <w:sz w:val="24"/>
+                <w:szCs w:val="24"/>
+              </w:rPr>
+              <w:t>Não se aplica. </w:t>
+            </w:r>
+            <w:r>
+              <w:rPr>
+                <w:rFonts w:ascii="Arial" w:hAnsi="Arial" w:cs="Arial"/>
                 <w:b/>
                 <w:bCs/>
                 <w:sz w:val="24"/>
                 <w:szCs w:val="24"/>
               </w:rPr>
-            </w:pPr>
-            <w:r>
-              <w:rPr>
-                <w:rFonts w:ascii="Arial" w:hAnsi="Arial" w:cs="Arial"/>
-                <w:b/>
-                <w:bCs/>
-                <w:sz w:val="24"/>
-                <w:szCs w:val="24"/>
-              </w:rPr>
-              <w:t>[FE</w:t>
-            </w:r>
-            <w:r>
-              <w:rPr>
-                <w:rFonts w:ascii="Arial" w:hAnsi="Arial" w:cs="Arial"/>
-                <w:b/>
-                <w:bCs/>
-                <w:sz w:val="24"/>
-                <w:szCs w:val="24"/>
-              </w:rPr>
-              <w:t>00</w:t>
-            </w:r>
-            <w:r>
-              <w:rPr>
-                <w:rFonts w:ascii="Arial" w:hAnsi="Arial" w:cs="Arial"/>
-                <w:b/>
-                <w:bCs/>
-                <w:sz w:val="24"/>
-                <w:szCs w:val="24"/>
-              </w:rPr>
-              <w:t>1] Fluxo de Exceção 1: Permissão negada  </w:t>
-            </w:r>
-          </w:p>
-          <w:p>
-            <w:pPr>
-              <w:spacing w:line="360" w:lineRule="auto"/>
-              <w:rPr>
-                <w:rFonts w:ascii="Segoe UI" w:hAnsi="Segoe UI" w:cs="Segoe UI"/>
-                <w:b/>
-                <w:bCs/>
-                <w:sz w:val="24"/>
-                <w:szCs w:val="24"/>
-              </w:rPr>
-            </w:pPr>
-            <w:r>
-              <w:rPr>
-                <w:rFonts w:ascii="Arial" w:hAnsi="Arial" w:cs="Arial"/>
-                <w:sz w:val="24"/>
-                <w:szCs w:val="24"/>
-              </w:rPr>
-              <w:t xml:space="preserve">Este fluxo de exceção ocorre quando o usuário tenta </w:t>
-            </w:r>
-            <w:r>
-              <w:rPr>
-                <w:rFonts w:ascii="Arial" w:hAnsi="Arial" w:cs="Arial"/>
-                <w:sz w:val="24"/>
-                <w:szCs w:val="24"/>
-              </w:rPr>
-              <w:t xml:space="preserve">editar </w:t>
-            </w:r>
-            <w:r>
-              <w:rPr>
-                <w:rFonts w:ascii="Arial" w:hAnsi="Arial" w:cs="Arial"/>
-                <w:sz w:val="24"/>
-                <w:szCs w:val="24"/>
-              </w:rPr>
-              <w:t>uma denúncia q</w:t>
-            </w:r>
-            <w:r>
-              <w:rPr>
-                <w:rFonts w:ascii="Arial" w:hAnsi="Arial" w:cs="Arial"/>
-                <w:sz w:val="24"/>
-                <w:szCs w:val="24"/>
-              </w:rPr>
-              <w:t xml:space="preserve">ue ele </w:t>
-            </w:r>
-            <w:r>
-              <w:rPr>
-                <w:rFonts w:ascii="Arial" w:hAnsi="Arial" w:cs="Arial"/>
-                <w:sz w:val="24"/>
-                <w:szCs w:val="24"/>
-              </w:rPr>
-              <w:t xml:space="preserve">não tem permissão para </w:t>
-            </w:r>
-            <w:r>
-              <w:rPr>
-                <w:rFonts w:ascii="Arial" w:hAnsi="Arial" w:cs="Arial"/>
-                <w:sz w:val="24"/>
-                <w:szCs w:val="24"/>
-              </w:rPr>
-              <w:t>editar</w:t>
-            </w:r>
-            <w:r>
-              <w:rPr>
-                <w:rFonts w:ascii="Arial" w:hAnsi="Arial" w:cs="Arial"/>
-                <w:sz w:val="24"/>
-                <w:szCs w:val="24"/>
-              </w:rPr>
-              <w:t>. </w:t>
-            </w:r>
-            <w:r>
-              <w:rPr>
-                <w:rFonts w:ascii="Arial" w:hAnsi="Arial" w:cs="Arial"/>
-                <w:b/>
-                <w:bCs/>
-                <w:sz w:val="24"/>
-                <w:szCs w:val="24"/>
-              </w:rPr>
               <w:t> </w:t>
-            </w:r>
-          </w:p>
-          <w:p>
-            <w:pPr>
-              <w:pStyle w:val="PargrafodaLista"/>
-              <w:numPr>
-                <w:ilvl w:val="0"/>
-                <w:numId w:val="32"/>
-              </w:numPr>
-              <w:spacing w:line="360" w:lineRule="auto"/>
-              <w:jc w:val="both"/>
-              <w:rPr>
-                <w:rFonts w:ascii="Arial" w:hAnsi="Arial" w:cs="Arial"/>
-                <w:sz w:val="24"/>
-                <w:szCs w:val="24"/>
-              </w:rPr>
-            </w:pPr>
-            <w:r>
-              <w:rPr>
-                <w:rFonts w:ascii="Arial" w:eastAsia="Times New Roman" w:hAnsi="Arial" w:cs="Arial"/>
-                <w:sz w:val="24"/>
-                <w:szCs w:val="24"/>
-                <w:lang w:eastAsia="pt-BR"/>
-              </w:rPr>
-              <w:lastRenderedPageBreak/>
-              <w:t xml:space="preserve">O sistema abre uma janela de alerta informando que o usuário não tem permissão </w:t>
-            </w:r>
-            <w:r>
-              <w:rPr>
-                <w:rFonts w:ascii="Arial" w:eastAsia="Times New Roman" w:hAnsi="Arial" w:cs="Arial"/>
-                <w:sz w:val="24"/>
-                <w:szCs w:val="24"/>
-                <w:lang w:eastAsia="pt-BR"/>
-              </w:rPr>
-              <w:t>para editar</w:t>
-            </w:r>
-            <w:r>
-              <w:rPr>
-                <w:rFonts w:ascii="Arial" w:eastAsia="Times New Roman" w:hAnsi="Arial" w:cs="Arial"/>
-                <w:sz w:val="24"/>
-                <w:szCs w:val="24"/>
-                <w:lang w:eastAsia="pt-BR"/>
-              </w:rPr>
-              <w:t xml:space="preserve"> a denúncia em questão.  </w:t>
-            </w:r>
-          </w:p>
-          <w:p>
-            <w:pPr>
-              <w:pStyle w:val="PargrafodaLista"/>
-              <w:numPr>
-                <w:ilvl w:val="0"/>
-                <w:numId w:val="32"/>
-              </w:numPr>
-              <w:spacing w:line="360" w:lineRule="auto"/>
-              <w:jc w:val="both"/>
-              <w:rPr>
-                <w:rFonts w:ascii="Arial" w:hAnsi="Arial" w:cs="Arial"/>
-                <w:sz w:val="24"/>
-                <w:szCs w:val="24"/>
-              </w:rPr>
-            </w:pPr>
-            <w:r>
-              <w:rPr>
-                <w:rFonts w:ascii="Arial" w:hAnsi="Arial" w:cs="Arial"/>
-                <w:sz w:val="24"/>
-                <w:szCs w:val="24"/>
-              </w:rPr>
-              <w:t>O fluxo é interrompido. </w:t>
             </w:r>
           </w:p>
         </w:tc>
@@ -13298,7 +13245,6 @@
                 <w:sz w:val="24"/>
                 <w:szCs w:val="24"/>
               </w:rPr>
-              <w:lastRenderedPageBreak/>
               <w:t>Pós-condições:  </w:t>
             </w:r>
           </w:p>
@@ -13367,6 +13313,7 @@
                 <w:sz w:val="24"/>
                 <w:szCs w:val="24"/>
               </w:rPr>
+              <w:lastRenderedPageBreak/>
               <w:t>Regras de Negócio: </w:t>
             </w:r>
             <w:r>
@@ -14277,7 +14224,6 @@
                 <w:szCs w:val="24"/>
                 <w:u w:val="single"/>
               </w:rPr>
-              <w:lastRenderedPageBreak/>
               <w:t>Sumário</w:t>
             </w:r>
             <w:r>
@@ -14463,6 +14409,7 @@
                 <w:szCs w:val="24"/>
                 <w:lang w:eastAsia="pt-BR"/>
               </w:rPr>
+              <w:lastRenderedPageBreak/>
               <w:t xml:space="preserve">O </w:t>
             </w:r>
             <w:r>
@@ -14565,6 +14512,7 @@
                 <w:sz w:val="24"/>
                 <w:szCs w:val="24"/>
               </w:rPr>
+              <w:lastRenderedPageBreak/>
               <w:t>Fluxos Alternativos </w:t>
             </w:r>
             <w:r>
@@ -15377,7 +15325,6 @@
                 <w:sz w:val="24"/>
                 <w:szCs w:val="24"/>
               </w:rPr>
-              <w:lastRenderedPageBreak/>
               <w:t xml:space="preserve">Fluxos Alternativos  </w:t>
             </w:r>
           </w:p>
@@ -15514,6 +15461,7 @@
                 <w:sz w:val="24"/>
                 <w:szCs w:val="24"/>
               </w:rPr>
+              <w:lastRenderedPageBreak/>
               <w:t>Não se aplica. </w:t>
             </w:r>
             <w:r>
@@ -15564,6 +15512,7 @@
                 <w:sz w:val="24"/>
                 <w:szCs w:val="24"/>
               </w:rPr>
+              <w:lastRenderedPageBreak/>
               <w:t>Regras de Negócio:</w:t>
             </w:r>
           </w:p>
@@ -15664,7 +15613,27 @@
                 <w:sz w:val="24"/>
                 <w:szCs w:val="24"/>
               </w:rPr>
-              <w:t xml:space="preserve">CSU009 – </w:t>
+              <w:t>CSU0</w:t>
+            </w:r>
+            <w:r>
+              <w:rPr>
+                <w:rFonts w:ascii="Arial" w:hAnsi="Arial" w:cs="Arial"/>
+                <w:b/>
+                <w:bCs/>
+                <w:sz w:val="24"/>
+                <w:szCs w:val="24"/>
+              </w:rPr>
+              <w:t>10</w:t>
+            </w:r>
+            <w:r>
+              <w:rPr>
+                <w:rFonts w:ascii="Arial" w:hAnsi="Arial" w:cs="Arial"/>
+                <w:b/>
+                <w:bCs/>
+                <w:sz w:val="24"/>
+                <w:szCs w:val="24"/>
+              </w:rPr>
+              <w:t xml:space="preserve"> – </w:t>
             </w:r>
             <w:r>
               <w:rPr>
@@ -16291,7 +16260,27 @@
                 <w:sz w:val="24"/>
                 <w:szCs w:val="24"/>
               </w:rPr>
-              <w:t xml:space="preserve">CSU009 – </w:t>
+              <w:t>CSU0</w:t>
+            </w:r>
+            <w:r>
+              <w:rPr>
+                <w:rFonts w:ascii="Arial" w:hAnsi="Arial" w:cs="Arial"/>
+                <w:b/>
+                <w:bCs/>
+                <w:sz w:val="24"/>
+                <w:szCs w:val="24"/>
+              </w:rPr>
+              <w:t>11</w:t>
+            </w:r>
+            <w:r>
+              <w:rPr>
+                <w:rFonts w:ascii="Arial" w:hAnsi="Arial" w:cs="Arial"/>
+                <w:b/>
+                <w:bCs/>
+                <w:sz w:val="24"/>
+                <w:szCs w:val="24"/>
+              </w:rPr>
+              <w:t xml:space="preserve"> – </w:t>
             </w:r>
             <w:r>
               <w:rPr>
@@ -16367,7 +16356,6 @@
                 <w:szCs w:val="24"/>
                 <w:u w:val="single"/>
               </w:rPr>
-              <w:lastRenderedPageBreak/>
               <w:t>Sumário</w:t>
             </w:r>
             <w:r>
@@ -16536,6 +16524,7 @@
                 <w:sz w:val="24"/>
                 <w:szCs w:val="24"/>
               </w:rPr>
+              <w:lastRenderedPageBreak/>
               <w:t xml:space="preserve">Este caso de uso se inicia quando o </w:t>
             </w:r>
             <w:r>
@@ -16636,6 +16625,7 @@
                 <w:sz w:val="24"/>
                 <w:szCs w:val="24"/>
               </w:rPr>
+              <w:lastRenderedPageBreak/>
               <w:t xml:space="preserve">Fluxos Alternativos  </w:t>
             </w:r>
           </w:p>
@@ -16912,7 +16902,17 @@
                 <w:sz w:val="24"/>
                 <w:szCs w:val="24"/>
               </w:rPr>
-              <w:t>10</w:t>
+              <w:t>1</w:t>
+            </w:r>
+            <w:r>
+              <w:rPr>
+                <w:rFonts w:ascii="Arial" w:hAnsi="Arial" w:cs="Arial"/>
+                <w:b/>
+                <w:bCs/>
+                <w:sz w:val="24"/>
+                <w:szCs w:val="24"/>
+              </w:rPr>
+              <w:t>2</w:t>
             </w:r>
             <w:r>
               <w:rPr>
@@ -17247,7 +17247,6 @@
                 <w:sz w:val="24"/>
                 <w:szCs w:val="24"/>
               </w:rPr>
-              <w:lastRenderedPageBreak/>
               <w:t>O usuário poderá alterar todas as informações da sua conta menos o seu e-mail.</w:t>
             </w:r>
           </w:p>
@@ -17331,7 +17330,6 @@
                 <w:sz w:val="24"/>
                 <w:szCs w:val="24"/>
               </w:rPr>
-              <w:lastRenderedPageBreak/>
               <w:t xml:space="preserve">Fluxos Alternativos  </w:t>
             </w:r>
           </w:p>
@@ -17390,6 +17388,7 @@
                 <w:sz w:val="24"/>
                 <w:szCs w:val="24"/>
               </w:rPr>
+              <w:lastRenderedPageBreak/>
               <w:t>Fluxos de Exceção </w:t>
             </w:r>
           </w:p>
@@ -17567,19 +17566,41 @@
         <w:spacing w:line="360" w:lineRule="auto"/>
         <w:rPr>
           <w:rFonts w:ascii="Arial" w:hAnsi="Arial" w:cs="Arial"/>
-          <w:sz w:val="24"/>
-          <w:szCs w:val="24"/>
-        </w:rPr>
-      </w:pPr>
-      <w:r>
-        <w:rPr>
-          <w:rFonts w:ascii="Arial" w:hAnsi="Arial" w:cs="Arial"/>
           <w:b/>
           <w:bCs/>
           <w:sz w:val="24"/>
           <w:szCs w:val="24"/>
         </w:rPr>
-        <w:t>[RNF001] - Portabilidade</w:t>
+      </w:pPr>
+      <w:r>
+        <w:rPr>
+          <w:rFonts w:ascii="Arial" w:hAnsi="Arial" w:cs="Arial"/>
+          <w:b/>
+          <w:bCs/>
+          <w:sz w:val="24"/>
+          <w:szCs w:val="24"/>
+        </w:rPr>
+        <w:t>[RNF00</w:t>
+      </w:r>
+      <w:r>
+        <w:rPr>
+          <w:rFonts w:ascii="Arial" w:hAnsi="Arial" w:cs="Arial"/>
+          <w:b/>
+          <w:bCs/>
+          <w:sz w:val="24"/>
+          <w:szCs w:val="24"/>
+        </w:rPr>
+        <w:t>1</w:t>
+      </w:r>
+      <w:r>
+        <w:rPr>
+          <w:rFonts w:ascii="Arial" w:hAnsi="Arial" w:cs="Arial"/>
+          <w:b/>
+          <w:bCs/>
+          <w:sz w:val="24"/>
+          <w:szCs w:val="24"/>
+        </w:rPr>
+        <w:t>] - Segurança</w:t>
       </w:r>
     </w:p>
     <w:p>
@@ -17587,18 +17608,20 @@
         <w:spacing w:line="360" w:lineRule="auto"/>
         <w:rPr>
           <w:rFonts w:ascii="Arial" w:hAnsi="Arial" w:cs="Arial"/>
-          <w:sz w:val="24"/>
-          <w:szCs w:val="24"/>
-        </w:rPr>
-      </w:pPr>
-      <w:r>
-        <w:rPr>
-          <w:rFonts w:ascii="Arial" w:hAnsi="Arial" w:cs="Arial"/>
           <w:b/>
           <w:bCs/>
           <w:sz w:val="24"/>
           <w:szCs w:val="24"/>
         </w:rPr>
+      </w:pPr>
+      <w:r>
+        <w:rPr>
+          <w:rFonts w:ascii="Arial" w:hAnsi="Arial" w:cs="Arial"/>
+          <w:b/>
+          <w:bCs/>
+          <w:sz w:val="24"/>
+          <w:szCs w:val="24"/>
+        </w:rPr>
         <w:t xml:space="preserve">Descrição: </w:t>
       </w:r>
       <w:r>
@@ -17607,47 +17630,39 @@
           <w:sz w:val="24"/>
           <w:szCs w:val="24"/>
         </w:rPr>
-        <w:t xml:space="preserve">O sistema deve </w:t>
-      </w:r>
-      <w:r>
-        <w:rPr>
-          <w:rFonts w:ascii="Arial" w:hAnsi="Arial" w:cs="Arial"/>
-          <w:sz w:val="24"/>
-          <w:szCs w:val="24"/>
-        </w:rPr>
-        <w:t xml:space="preserve">funcionar </w:t>
-      </w:r>
-      <w:r>
-        <w:rPr>
-          <w:rFonts w:ascii="Arial" w:hAnsi="Arial" w:cs="Arial"/>
-          <w:sz w:val="24"/>
-          <w:szCs w:val="24"/>
-        </w:rPr>
-        <w:t>tanto em computadores</w:t>
-      </w:r>
-      <w:r>
-        <w:rPr>
-          <w:rFonts w:ascii="Arial" w:hAnsi="Arial" w:cs="Arial"/>
-          <w:sz w:val="24"/>
-          <w:szCs w:val="24"/>
-        </w:rPr>
-        <w:t>, tablets e</w:t>
-      </w:r>
-      <w:r>
-        <w:rPr>
-          <w:rFonts w:ascii="Arial" w:hAnsi="Arial" w:cs="Arial"/>
-          <w:sz w:val="24"/>
-          <w:szCs w:val="24"/>
-        </w:rPr>
-        <w:t xml:space="preserve"> celulares</w:t>
-      </w:r>
-      <w:r>
-        <w:rPr>
-          <w:rFonts w:ascii="Arial" w:hAnsi="Arial" w:cs="Arial"/>
-          <w:sz w:val="24"/>
-          <w:szCs w:val="24"/>
-        </w:rPr>
-        <w:t xml:space="preserve"> de maneira responsiva.</w:t>
+        <w:t>O sistema deve estar protegido de acessos de usuários não permitidos</w:t>
+      </w:r>
+      <w:r>
+        <w:rPr>
+          <w:rFonts w:ascii="Arial" w:hAnsi="Arial" w:cs="Arial"/>
+          <w:sz w:val="24"/>
+          <w:szCs w:val="24"/>
+        </w:rPr>
+        <w:t>, por meio de login, senha</w:t>
+      </w:r>
+      <w:r>
+        <w:rPr>
+          <w:rFonts w:ascii="Arial" w:hAnsi="Arial" w:cs="Arial"/>
+          <w:sz w:val="24"/>
+          <w:szCs w:val="24"/>
+        </w:rPr>
+        <w:t xml:space="preserve"> criptografada</w:t>
+      </w:r>
+      <w:r>
+        <w:rPr>
+          <w:rFonts w:ascii="Arial" w:hAnsi="Arial" w:cs="Arial"/>
+          <w:sz w:val="24"/>
+          <w:szCs w:val="24"/>
+        </w:rPr>
+        <w:t xml:space="preserve"> e controle de sessões</w:t>
+      </w:r>
+      <w:r>
+        <w:rPr>
+          <w:rFonts w:ascii="Arial" w:hAnsi="Arial" w:cs="Arial"/>
+          <w:sz w:val="24"/>
+          <w:szCs w:val="24"/>
+        </w:rPr>
+        <w:t>.</w:t>
       </w:r>
     </w:p>
     <w:p>
@@ -17655,25 +17670,126 @@
         <w:spacing w:line="360" w:lineRule="auto"/>
         <w:rPr>
           <w:rFonts w:ascii="Arial" w:hAnsi="Arial" w:cs="Arial"/>
+          <w:sz w:val="24"/>
+          <w:szCs w:val="24"/>
+        </w:rPr>
+      </w:pPr>
+    </w:p>
+    <w:p>
+      <w:pPr>
+        <w:spacing w:line="360" w:lineRule="auto"/>
+        <w:rPr>
+          <w:rFonts w:ascii="Arial" w:hAnsi="Arial" w:cs="Arial"/>
           <w:b/>
           <w:bCs/>
           <w:sz w:val="24"/>
           <w:szCs w:val="24"/>
         </w:rPr>
       </w:pPr>
+      <w:r>
+        <w:rPr>
+          <w:rFonts w:ascii="Arial" w:hAnsi="Arial" w:cs="Arial"/>
+          <w:b/>
+          <w:bCs/>
+          <w:sz w:val="24"/>
+          <w:szCs w:val="24"/>
+        </w:rPr>
+        <w:t>[RNF00</w:t>
+      </w:r>
+      <w:r>
+        <w:rPr>
+          <w:rFonts w:ascii="Arial" w:hAnsi="Arial" w:cs="Arial"/>
+          <w:b/>
+          <w:bCs/>
+          <w:sz w:val="24"/>
+          <w:szCs w:val="24"/>
+        </w:rPr>
+        <w:t>2</w:t>
+      </w:r>
+      <w:r>
+        <w:rPr>
+          <w:rFonts w:ascii="Arial" w:hAnsi="Arial" w:cs="Arial"/>
+          <w:b/>
+          <w:bCs/>
+          <w:sz w:val="24"/>
+          <w:szCs w:val="24"/>
+        </w:rPr>
+        <w:t>] - Usabilidade</w:t>
+      </w:r>
     </w:p>
     <w:p>
       <w:pPr>
         <w:spacing w:line="360" w:lineRule="auto"/>
         <w:rPr>
           <w:rFonts w:ascii="Arial" w:hAnsi="Arial" w:cs="Arial"/>
+          <w:sz w:val="24"/>
+          <w:szCs w:val="24"/>
+        </w:rPr>
+      </w:pPr>
+      <w:r>
+        <w:rPr>
+          <w:rFonts w:ascii="Arial" w:hAnsi="Arial" w:cs="Arial"/>
           <w:b/>
           <w:bCs/>
           <w:sz w:val="24"/>
           <w:szCs w:val="24"/>
         </w:rPr>
-      </w:pPr>
-      <w:r>
+        <w:t xml:space="preserve">Descrição: </w:t>
+      </w:r>
+      <w:r>
+        <w:rPr>
+          <w:rFonts w:ascii="Arial" w:hAnsi="Arial" w:cs="Arial"/>
+          <w:sz w:val="24"/>
+          <w:szCs w:val="24"/>
+        </w:rPr>
+        <w:t xml:space="preserve">A interface do sistema deve ser simples e amigável para o usuário, permitindo que qualquer ação dentro dele seja feita em </w:t>
+      </w:r>
+      <w:r>
+        <w:rPr>
+          <w:rFonts w:ascii="Arial" w:hAnsi="Arial" w:cs="Arial"/>
+          <w:sz w:val="24"/>
+          <w:szCs w:val="24"/>
+        </w:rPr>
+        <w:t xml:space="preserve">uma média </w:t>
+      </w:r>
+      <w:r>
+        <w:rPr>
+          <w:rFonts w:ascii="Arial" w:hAnsi="Arial" w:cs="Arial"/>
+          <w:sz w:val="24"/>
+          <w:szCs w:val="24"/>
+        </w:rPr>
+        <w:t xml:space="preserve">de </w:t>
+      </w:r>
+      <w:r>
+        <w:rPr>
+          <w:rFonts w:ascii="Arial" w:hAnsi="Arial" w:cs="Arial"/>
+          <w:sz w:val="24"/>
+          <w:szCs w:val="24"/>
+        </w:rPr>
+        <w:t>2</w:t>
+      </w:r>
+      <w:r>
+        <w:rPr>
+          <w:rFonts w:ascii="Arial" w:hAnsi="Arial" w:cs="Arial"/>
+          <w:sz w:val="24"/>
+          <w:szCs w:val="24"/>
+        </w:rPr>
+        <w:t xml:space="preserve"> minutos.</w:t>
+      </w:r>
+    </w:p>
+    <w:p>
+      <w:pPr>
+        <w:spacing w:line="360" w:lineRule="auto"/>
+        <w:rPr>
+          <w:rFonts w:ascii="Arial" w:hAnsi="Arial" w:cs="Arial"/>
+          <w:sz w:val="24"/>
+          <w:szCs w:val="24"/>
+        </w:rPr>
+      </w:pPr>
+    </w:p>
+    <w:p>
+      <w:pPr>
+        <w:spacing w:line="360" w:lineRule="auto"/>
         <w:rPr>
           <w:rFonts w:ascii="Arial" w:hAnsi="Arial" w:cs="Arial"/>
           <w:b/>
@@ -17681,8 +17797,7 @@
           <w:sz w:val="24"/>
           <w:szCs w:val="24"/>
         </w:rPr>
-        <w:t>[RNF00</w:t>
-      </w:r>
+      </w:pPr>
       <w:r>
         <w:rPr>
           <w:rFonts w:ascii="Arial" w:hAnsi="Arial" w:cs="Arial"/>
@@ -17691,7 +17806,7 @@
           <w:sz w:val="24"/>
           <w:szCs w:val="24"/>
         </w:rPr>
-        <w:t>2</w:t>
+        <w:t>[RNF00</w:t>
       </w:r>
       <w:r>
         <w:rPr>
@@ -17701,7 +17816,17 @@
           <w:sz w:val="24"/>
           <w:szCs w:val="24"/>
         </w:rPr>
-        <w:t>] - Conformidade</w:t>
+        <w:t>3</w:t>
+      </w:r>
+      <w:r>
+        <w:rPr>
+          <w:rFonts w:ascii="Arial" w:hAnsi="Arial" w:cs="Arial"/>
+          <w:b/>
+          <w:bCs/>
+          <w:sz w:val="24"/>
+          <w:szCs w:val="24"/>
+        </w:rPr>
+        <w:t>] - Arquitetura</w:t>
       </w:r>
     </w:p>
     <w:p>
@@ -17709,12 +17834,20 @@
         <w:spacing w:line="360" w:lineRule="auto"/>
         <w:rPr>
           <w:rFonts w:ascii="Arial" w:hAnsi="Arial" w:cs="Arial"/>
+          <w:sz w:val="24"/>
+          <w:szCs w:val="24"/>
+        </w:rPr>
+      </w:pPr>
+      <w:r>
+        <w:rPr>
+          <w:rFonts w:ascii="Arial" w:hAnsi="Arial" w:cs="Arial"/>
           <w:b/>
           <w:bCs/>
           <w:sz w:val="24"/>
           <w:szCs w:val="24"/>
         </w:rPr>
-      </w:pPr>
+        <w:t>Descrição:</w:t>
+      </w:r>
       <w:r>
         <w:rPr>
           <w:rFonts w:ascii="Arial" w:hAnsi="Arial" w:cs="Arial"/>
@@ -17723,15 +17856,23 @@
           <w:sz w:val="24"/>
           <w:szCs w:val="24"/>
         </w:rPr>
-        <w:t xml:space="preserve">Descrição: </w:t>
-      </w:r>
-      <w:r>
-        <w:rPr>
-          <w:rFonts w:ascii="Arial" w:hAnsi="Arial" w:cs="Arial"/>
-          <w:sz w:val="24"/>
-          <w:szCs w:val="24"/>
-        </w:rPr>
-        <w:t>O sistema deve seguir a LGPD.</w:t>
+        <w:t xml:space="preserve"> </w:t>
+      </w:r>
+      <w:r>
+        <w:rPr>
+          <w:rFonts w:ascii="Arial" w:hAnsi="Arial" w:cs="Arial"/>
+          <w:sz w:val="24"/>
+          <w:szCs w:val="24"/>
+        </w:rPr>
+        <w:t>A arquitetura utilizada seguira o modelo MVC junto com o padrão DAO</w:t>
+      </w:r>
+      <w:r>
+        <w:rPr>
+          <w:rFonts w:ascii="Arial" w:hAnsi="Arial" w:cs="Arial"/>
+          <w:sz w:val="24"/>
+          <w:szCs w:val="24"/>
+        </w:rPr>
+        <w:t>.</w:t>
       </w:r>
     </w:p>
     <w:p>
@@ -17739,16 +17880,23 @@
         <w:spacing w:line="360" w:lineRule="auto"/>
         <w:rPr>
           <w:rFonts w:ascii="Arial" w:hAnsi="Arial" w:cs="Arial"/>
+          <w:sz w:val="24"/>
+          <w:szCs w:val="24"/>
+        </w:rPr>
+      </w:pPr>
+    </w:p>
+    <w:p>
+      <w:pPr>
+        <w:spacing w:line="360" w:lineRule="auto"/>
+        <w:rPr>
+          <w:rFonts w:ascii="Arial" w:hAnsi="Arial" w:cs="Arial"/>
           <w:b/>
           <w:bCs/>
           <w:sz w:val="24"/>
           <w:szCs w:val="24"/>
         </w:rPr>
       </w:pPr>
-    </w:p>
-    <w:p>
-      <w:pPr>
-        <w:spacing w:line="360" w:lineRule="auto"/>
+      <w:r>
         <w:rPr>
           <w:rFonts w:ascii="Arial" w:hAnsi="Arial" w:cs="Arial"/>
           <w:b/>
@@ -17756,7 +17904,8 @@
           <w:sz w:val="24"/>
           <w:szCs w:val="24"/>
         </w:rPr>
-      </w:pPr>
+        <w:t>[RNF00</w:t>
+      </w:r>
       <w:r>
         <w:rPr>
           <w:rFonts w:ascii="Arial" w:hAnsi="Arial" w:cs="Arial"/>
@@ -17765,342 +17914,7 @@
           <w:sz w:val="24"/>
           <w:szCs w:val="24"/>
         </w:rPr>
-        <w:t>[RNF00</w:t>
-      </w:r>
-      <w:r>
-        <w:rPr>
-          <w:rFonts w:ascii="Arial" w:hAnsi="Arial" w:cs="Arial"/>
-          <w:b/>
-          <w:bCs/>
-          <w:sz w:val="24"/>
-          <w:szCs w:val="24"/>
-        </w:rPr>
-        <w:t>3</w:t>
-      </w:r>
-      <w:r>
-        <w:rPr>
-          <w:rFonts w:ascii="Arial" w:hAnsi="Arial" w:cs="Arial"/>
-          <w:b/>
-          <w:bCs/>
-          <w:sz w:val="24"/>
-          <w:szCs w:val="24"/>
-        </w:rPr>
-        <w:t>] - Segurança</w:t>
-      </w:r>
-    </w:p>
-    <w:p>
-      <w:pPr>
-        <w:spacing w:line="360" w:lineRule="auto"/>
-        <w:rPr>
-          <w:rFonts w:ascii="Arial" w:hAnsi="Arial" w:cs="Arial"/>
-          <w:b/>
-          <w:bCs/>
-          <w:sz w:val="24"/>
-          <w:szCs w:val="24"/>
-        </w:rPr>
-      </w:pPr>
-      <w:r>
-        <w:rPr>
-          <w:rFonts w:ascii="Arial" w:hAnsi="Arial" w:cs="Arial"/>
-          <w:b/>
-          <w:bCs/>
-          <w:sz w:val="24"/>
-          <w:szCs w:val="24"/>
-        </w:rPr>
-        <w:t xml:space="preserve">Descrição: </w:t>
-      </w:r>
-      <w:r>
-        <w:rPr>
-          <w:rFonts w:ascii="Arial" w:hAnsi="Arial" w:cs="Arial"/>
-          <w:sz w:val="24"/>
-          <w:szCs w:val="24"/>
-        </w:rPr>
-        <w:t>O sistema deve estar protegido de acessos de usuários não permitidos</w:t>
-      </w:r>
-      <w:r>
-        <w:rPr>
-          <w:rFonts w:ascii="Arial" w:hAnsi="Arial" w:cs="Arial"/>
-          <w:sz w:val="24"/>
-          <w:szCs w:val="24"/>
-        </w:rPr>
-        <w:t>, por meio de login, senha</w:t>
-      </w:r>
-      <w:r>
-        <w:rPr>
-          <w:rFonts w:ascii="Arial" w:hAnsi="Arial" w:cs="Arial"/>
-          <w:sz w:val="24"/>
-          <w:szCs w:val="24"/>
-        </w:rPr>
-        <w:t xml:space="preserve"> criptografada</w:t>
-      </w:r>
-      <w:r>
-        <w:rPr>
-          <w:rFonts w:ascii="Arial" w:hAnsi="Arial" w:cs="Arial"/>
-          <w:sz w:val="24"/>
-          <w:szCs w:val="24"/>
-        </w:rPr>
-        <w:t xml:space="preserve"> e controle de sessões</w:t>
-      </w:r>
-      <w:r>
-        <w:rPr>
-          <w:rFonts w:ascii="Arial" w:hAnsi="Arial" w:cs="Arial"/>
-          <w:sz w:val="24"/>
-          <w:szCs w:val="24"/>
-        </w:rPr>
-        <w:t>.</w:t>
-      </w:r>
-    </w:p>
-    <w:p>
-      <w:pPr>
-        <w:spacing w:line="360" w:lineRule="auto"/>
-        <w:rPr>
-          <w:rFonts w:ascii="Arial" w:hAnsi="Arial" w:cs="Arial"/>
-          <w:sz w:val="24"/>
-          <w:szCs w:val="24"/>
-        </w:rPr>
-      </w:pPr>
-    </w:p>
-    <w:p>
-      <w:pPr>
-        <w:spacing w:line="360" w:lineRule="auto"/>
-        <w:rPr>
-          <w:rFonts w:ascii="Arial" w:hAnsi="Arial" w:cs="Arial"/>
-          <w:b/>
-          <w:bCs/>
-          <w:sz w:val="24"/>
-          <w:szCs w:val="24"/>
-        </w:rPr>
-      </w:pPr>
-      <w:r>
-        <w:rPr>
-          <w:rFonts w:ascii="Arial" w:hAnsi="Arial" w:cs="Arial"/>
-          <w:b/>
-          <w:bCs/>
-          <w:sz w:val="24"/>
-          <w:szCs w:val="24"/>
-        </w:rPr>
-        <w:t>[RNF00</w:t>
-      </w:r>
-      <w:r>
-        <w:rPr>
-          <w:rFonts w:ascii="Arial" w:hAnsi="Arial" w:cs="Arial"/>
-          <w:b/>
-          <w:bCs/>
-          <w:sz w:val="24"/>
-          <w:szCs w:val="24"/>
-        </w:rPr>
         <w:t>4</w:t>
-      </w:r>
-      <w:r>
-        <w:rPr>
-          <w:rFonts w:ascii="Arial" w:hAnsi="Arial" w:cs="Arial"/>
-          <w:b/>
-          <w:bCs/>
-          <w:sz w:val="24"/>
-          <w:szCs w:val="24"/>
-        </w:rPr>
-        <w:t>] - Usabilidade</w:t>
-      </w:r>
-    </w:p>
-    <w:p>
-      <w:pPr>
-        <w:spacing w:line="360" w:lineRule="auto"/>
-        <w:rPr>
-          <w:rFonts w:ascii="Arial" w:hAnsi="Arial" w:cs="Arial"/>
-          <w:sz w:val="24"/>
-          <w:szCs w:val="24"/>
-        </w:rPr>
-      </w:pPr>
-      <w:r>
-        <w:rPr>
-          <w:rFonts w:ascii="Arial" w:hAnsi="Arial" w:cs="Arial"/>
-          <w:b/>
-          <w:bCs/>
-          <w:sz w:val="24"/>
-          <w:szCs w:val="24"/>
-        </w:rPr>
-        <w:t xml:space="preserve">Descrição: </w:t>
-      </w:r>
-      <w:r>
-        <w:rPr>
-          <w:rFonts w:ascii="Arial" w:hAnsi="Arial" w:cs="Arial"/>
-          <w:sz w:val="24"/>
-          <w:szCs w:val="24"/>
-        </w:rPr>
-        <w:t xml:space="preserve">A interface do sistema deve ser simples e amigável para o usuário, permitindo que qualquer ação dentro dele seja feita em </w:t>
-      </w:r>
-      <w:r>
-        <w:rPr>
-          <w:rFonts w:ascii="Arial" w:hAnsi="Arial" w:cs="Arial"/>
-          <w:sz w:val="24"/>
-          <w:szCs w:val="24"/>
-        </w:rPr>
-        <w:t xml:space="preserve">uma média </w:t>
-      </w:r>
-      <w:r>
-        <w:rPr>
-          <w:rFonts w:ascii="Arial" w:hAnsi="Arial" w:cs="Arial"/>
-          <w:sz w:val="24"/>
-          <w:szCs w:val="24"/>
-        </w:rPr>
-        <w:t xml:space="preserve">de </w:t>
-      </w:r>
-      <w:r>
-        <w:rPr>
-          <w:rFonts w:ascii="Arial" w:hAnsi="Arial" w:cs="Arial"/>
-          <w:sz w:val="24"/>
-          <w:szCs w:val="24"/>
-        </w:rPr>
-        <w:t>10</w:t>
-      </w:r>
-      <w:r>
-        <w:rPr>
-          <w:rFonts w:ascii="Arial" w:hAnsi="Arial" w:cs="Arial"/>
-          <w:sz w:val="24"/>
-          <w:szCs w:val="24"/>
-        </w:rPr>
-        <w:t xml:space="preserve"> minutos.</w:t>
-      </w:r>
-    </w:p>
-    <w:p>
-      <w:pPr>
-        <w:spacing w:line="360" w:lineRule="auto"/>
-        <w:rPr>
-          <w:rFonts w:ascii="Arial" w:hAnsi="Arial" w:cs="Arial"/>
-          <w:sz w:val="24"/>
-          <w:szCs w:val="24"/>
-        </w:rPr>
-      </w:pPr>
-    </w:p>
-    <w:p>
-      <w:pPr>
-        <w:spacing w:line="360" w:lineRule="auto"/>
-        <w:rPr>
-          <w:rFonts w:ascii="Arial" w:hAnsi="Arial" w:cs="Arial"/>
-          <w:b/>
-          <w:bCs/>
-          <w:sz w:val="24"/>
-          <w:szCs w:val="24"/>
-        </w:rPr>
-      </w:pPr>
-      <w:r>
-        <w:rPr>
-          <w:rFonts w:ascii="Arial" w:hAnsi="Arial" w:cs="Arial"/>
-          <w:b/>
-          <w:bCs/>
-          <w:sz w:val="24"/>
-          <w:szCs w:val="24"/>
-        </w:rPr>
-        <w:lastRenderedPageBreak/>
-        <w:t>[RNF00</w:t>
-      </w:r>
-      <w:r>
-        <w:rPr>
-          <w:rFonts w:ascii="Arial" w:hAnsi="Arial" w:cs="Arial"/>
-          <w:b/>
-          <w:bCs/>
-          <w:sz w:val="24"/>
-          <w:szCs w:val="24"/>
-        </w:rPr>
-        <w:t>5</w:t>
-      </w:r>
-      <w:r>
-        <w:rPr>
-          <w:rFonts w:ascii="Arial" w:hAnsi="Arial" w:cs="Arial"/>
-          <w:b/>
-          <w:bCs/>
-          <w:sz w:val="24"/>
-          <w:szCs w:val="24"/>
-        </w:rPr>
-        <w:t>] - Arquitetura</w:t>
-      </w:r>
-    </w:p>
-    <w:p>
-      <w:pPr>
-        <w:spacing w:line="360" w:lineRule="auto"/>
-        <w:rPr>
-          <w:rFonts w:ascii="Arial" w:hAnsi="Arial" w:cs="Arial"/>
-          <w:sz w:val="24"/>
-          <w:szCs w:val="24"/>
-        </w:rPr>
-      </w:pPr>
-      <w:r>
-        <w:rPr>
-          <w:rFonts w:ascii="Arial" w:hAnsi="Arial" w:cs="Arial"/>
-          <w:b/>
-          <w:bCs/>
-          <w:sz w:val="24"/>
-          <w:szCs w:val="24"/>
-        </w:rPr>
-        <w:t>Descrição:</w:t>
-      </w:r>
-      <w:r>
-        <w:rPr>
-          <w:rFonts w:ascii="Arial" w:hAnsi="Arial" w:cs="Arial"/>
-          <w:b/>
-          <w:bCs/>
-          <w:sz w:val="24"/>
-          <w:szCs w:val="24"/>
-        </w:rPr>
-        <w:t xml:space="preserve"> </w:t>
-      </w:r>
-      <w:r>
-        <w:rPr>
-          <w:rFonts w:ascii="Arial" w:hAnsi="Arial" w:cs="Arial"/>
-          <w:sz w:val="24"/>
-          <w:szCs w:val="24"/>
-        </w:rPr>
-        <w:t>A arquitetura utilizada seguira o modelo MVC junto com o padrão DAO</w:t>
-      </w:r>
-      <w:r>
-        <w:rPr>
-          <w:rFonts w:ascii="Arial" w:hAnsi="Arial" w:cs="Arial"/>
-          <w:sz w:val="24"/>
-          <w:szCs w:val="24"/>
-        </w:rPr>
-        <w:t>.</w:t>
-      </w:r>
-    </w:p>
-    <w:p>
-      <w:pPr>
-        <w:spacing w:line="360" w:lineRule="auto"/>
-        <w:rPr>
-          <w:rFonts w:ascii="Arial" w:hAnsi="Arial" w:cs="Arial"/>
-          <w:sz w:val="24"/>
-          <w:szCs w:val="24"/>
-        </w:rPr>
-      </w:pPr>
-    </w:p>
-    <w:p>
-      <w:pPr>
-        <w:spacing w:line="360" w:lineRule="auto"/>
-        <w:rPr>
-          <w:rFonts w:ascii="Arial" w:hAnsi="Arial" w:cs="Arial"/>
-          <w:b/>
-          <w:bCs/>
-          <w:sz w:val="24"/>
-          <w:szCs w:val="24"/>
-        </w:rPr>
-      </w:pPr>
-      <w:r>
-        <w:rPr>
-          <w:rFonts w:ascii="Arial" w:hAnsi="Arial" w:cs="Arial"/>
-          <w:b/>
-          <w:bCs/>
-          <w:sz w:val="24"/>
-          <w:szCs w:val="24"/>
-        </w:rPr>
-        <w:t>[RNF00</w:t>
-      </w:r>
-      <w:r>
-        <w:rPr>
-          <w:rFonts w:ascii="Arial" w:hAnsi="Arial" w:cs="Arial"/>
-          <w:b/>
-          <w:bCs/>
-          <w:sz w:val="24"/>
-          <w:szCs w:val="24"/>
-        </w:rPr>
-        <w:t>6</w:t>
       </w:r>
       <w:r>
         <w:rPr>
@@ -18293,6 +18107,7 @@
           <w:rFonts w:ascii="Arial" w:hAnsi="Arial" w:cs="Arial"/>
           <w:color w:val="2E74B5" w:themeColor="accent1" w:themeShade="BF"/>
         </w:rPr>
+        <w:lastRenderedPageBreak/>
         <w:t>Neste item deve ser apresentado o protótipo do sistema que consiste na interface preliminar contendo um subconjunto de funcionalidades e telas. O protótipo deve ser incrementalmente evoluído até a concordância completa dos requisitos previstos para o sistema, de comum acordo com o usuário. O protótipo é um recurso que deve ser adotado como estratégia para levantamento, detalhamento, validação de requisitos e modelagem de interface com o usuário (usabilidade).</w:t>
       </w:r>
       <w:r>
@@ -18759,16 +18574,14 @@
     <w:p>
       <w:pPr>
         <w:pStyle w:val="Figura0"/>
+        <w:keepNext/>
         <w:spacing w:line="360" w:lineRule="auto"/>
-        <w:rPr>
-          <w:rFonts w:ascii="Arial" w:hAnsi="Arial" w:cs="Arial"/>
-          <w:lang w:val="pt-BR"/>
-        </w:rPr>
       </w:pPr>
       <w:r>
         <w:rPr>
           <w:noProof/>
         </w:rPr>
+        <w:lastRenderedPageBreak/>
         <w:drawing>
           <wp:inline distT="0" distB="0" distL="0" distR="0" wp14:anchorId="01CF4482" wp14:editId="44EAD4C8">
             <wp:extent cx="5973445" cy="3400425"/>
@@ -18821,26 +18634,71 @@
     </w:p>
     <w:p>
       <w:pPr>
-        <w:pStyle w:val="Figura0"/>
-        <w:spacing w:line="360" w:lineRule="auto"/>
-        <w:rPr>
-          <w:rFonts w:ascii="Arial" w:hAnsi="Arial" w:cs="Arial"/>
-          <w:lang w:val="pt-BR"/>
-        </w:rPr>
-      </w:pPr>
-      <w:r>
-        <w:rPr>
-          <w:rFonts w:ascii="Arial" w:hAnsi="Arial" w:cs="Arial"/>
-          <w:lang w:val="pt-BR"/>
-        </w:rPr>
-        <w:t>Notação do diagrama de classes</w:t>
-      </w:r>
-      <w:r>
-        <w:rPr>
-          <w:rFonts w:ascii="Arial" w:hAnsi="Arial" w:cs="Arial"/>
-          <w:lang w:val="pt-BR"/>
-        </w:rPr>
-        <w:t>. (Autores, 2024)</w:t>
+        <w:pStyle w:val="Legenda"/>
+        <w:rPr>
+          <w:rFonts w:ascii="Arial" w:hAnsi="Arial" w:cs="Arial"/>
+        </w:rPr>
+      </w:pPr>
+      <w:r>
+        <w:rPr>
+          <w:rFonts w:ascii="Arial" w:hAnsi="Arial" w:cs="Arial"/>
+        </w:rPr>
+        <w:t xml:space="preserve">Figura </w:t>
+      </w:r>
+      <w:r>
+        <w:rPr>
+          <w:rFonts w:ascii="Arial" w:hAnsi="Arial" w:cs="Arial"/>
+        </w:rPr>
+        <w:fldChar w:fldCharType="begin"/>
+      </w:r>
+      <w:r>
+        <w:rPr>
+          <w:rFonts w:ascii="Arial" w:hAnsi="Arial" w:cs="Arial"/>
+        </w:rPr>
+        <w:instrText xml:space="preserve"> SEQ Figura \* ARABIC </w:instrText>
+      </w:r>
+      <w:r>
+        <w:rPr>
+          <w:rFonts w:ascii="Arial" w:hAnsi="Arial" w:cs="Arial"/>
+        </w:rPr>
+        <w:fldChar w:fldCharType="separate"/>
+      </w:r>
+      <w:r>
+        <w:rPr>
+          <w:rFonts w:ascii="Arial" w:hAnsi="Arial" w:cs="Arial"/>
+          <w:noProof/>
+        </w:rPr>
+        <w:t>2</w:t>
+      </w:r>
+      <w:r>
+        <w:rPr>
+          <w:rFonts w:ascii="Arial" w:hAnsi="Arial" w:cs="Arial"/>
+        </w:rPr>
+        <w:fldChar w:fldCharType="end"/>
+      </w:r>
+      <w:r>
+        <w:rPr>
+          <w:rFonts w:ascii="Arial" w:hAnsi="Arial" w:cs="Arial"/>
+        </w:rPr>
+        <w:t xml:space="preserve"> </w:t>
+      </w:r>
+      <w:r>
+        <w:rPr>
+          <w:rFonts w:ascii="Arial" w:hAnsi="Arial" w:cs="Arial"/>
+        </w:rPr>
+        <w:t xml:space="preserve">Diagrama </w:t>
+      </w:r>
+      <w:r>
+        <w:rPr>
+          <w:rFonts w:ascii="Arial" w:hAnsi="Arial" w:cs="Arial"/>
+        </w:rPr>
+        <w:t>de classes</w:t>
+      </w:r>
+      <w:r>
+        <w:rPr>
+          <w:rFonts w:ascii="Arial" w:hAnsi="Arial" w:cs="Arial"/>
+        </w:rPr>
+        <w:t xml:space="preserve"> (Autores, 2024)</w:t>
       </w:r>
     </w:p>
     <w:p>
@@ -18909,7 +18767,6 @@
           <w:sz w:val="24"/>
           <w:szCs w:val="24"/>
         </w:rPr>
-        <w:lastRenderedPageBreak/>
         <w:t>Arquitetura do Sistema</w:t>
       </w:r>
       <w:bookmarkEnd w:id="19"/>
@@ -18953,16 +18810,14 @@
     <w:p>
       <w:pPr>
         <w:pStyle w:val="Figura0"/>
+        <w:keepNext/>
         <w:spacing w:line="360" w:lineRule="auto"/>
-        <w:rPr>
-          <w:rFonts w:ascii="Arial" w:hAnsi="Arial" w:cs="Arial"/>
-          <w:lang w:val="pt-BR"/>
-        </w:rPr>
       </w:pPr>
       <w:r>
         <w:rPr>
           <w:noProof/>
         </w:rPr>
+        <w:lastRenderedPageBreak/>
         <w:drawing>
           <wp:inline distT="0" distB="0" distL="0" distR="0" wp14:anchorId="4180F11A" wp14:editId="2B27936B">
             <wp:extent cx="5629275" cy="4866005"/>
@@ -19012,31 +18867,78 @@
           </wp:inline>
         </w:drawing>
       </w:r>
-      <w:r>
-        <w:rPr>
-          <w:rFonts w:ascii="Arial" w:hAnsi="Arial" w:cs="Arial"/>
-          <w:lang w:val="pt-BR"/>
-        </w:rPr>
-        <w:t xml:space="preserve">Notação do diagrama de </w:t>
-      </w:r>
-      <w:r>
-        <w:rPr>
-          <w:rFonts w:ascii="Arial" w:hAnsi="Arial" w:cs="Arial"/>
-          <w:lang w:val="pt-BR"/>
+    </w:p>
+    <w:p>
+      <w:pPr>
+        <w:pStyle w:val="Legenda"/>
+        <w:rPr>
+          <w:rFonts w:ascii="Arial" w:hAnsi="Arial" w:cs="Arial"/>
+        </w:rPr>
+      </w:pPr>
+      <w:r>
+        <w:rPr>
+          <w:rFonts w:ascii="Arial" w:hAnsi="Arial" w:cs="Arial"/>
+        </w:rPr>
+        <w:t xml:space="preserve">Figura </w:t>
+      </w:r>
+      <w:r>
+        <w:rPr>
+          <w:rFonts w:ascii="Arial" w:hAnsi="Arial" w:cs="Arial"/>
+        </w:rPr>
+        <w:fldChar w:fldCharType="begin"/>
+      </w:r>
+      <w:r>
+        <w:rPr>
+          <w:rFonts w:ascii="Arial" w:hAnsi="Arial" w:cs="Arial"/>
+        </w:rPr>
+        <w:instrText xml:space="preserve"> SEQ Figura \* ARABIC </w:instrText>
+      </w:r>
+      <w:r>
+        <w:rPr>
+          <w:rFonts w:ascii="Arial" w:hAnsi="Arial" w:cs="Arial"/>
+        </w:rPr>
+        <w:fldChar w:fldCharType="separate"/>
+      </w:r>
+      <w:r>
+        <w:rPr>
+          <w:rFonts w:ascii="Arial" w:hAnsi="Arial" w:cs="Arial"/>
+          <w:noProof/>
+        </w:rPr>
+        <w:t>3</w:t>
+      </w:r>
+      <w:r>
+        <w:rPr>
+          <w:rFonts w:ascii="Arial" w:hAnsi="Arial" w:cs="Arial"/>
+        </w:rPr>
+        <w:fldChar w:fldCharType="end"/>
+      </w:r>
+      <w:r>
+        <w:rPr>
+          <w:rFonts w:ascii="Arial" w:hAnsi="Arial" w:cs="Arial"/>
+        </w:rPr>
+        <w:t xml:space="preserve"> </w:t>
+      </w:r>
+      <w:r>
+        <w:rPr>
+          <w:rFonts w:ascii="Arial" w:hAnsi="Arial" w:cs="Arial"/>
+        </w:rPr>
+        <w:t xml:space="preserve">Diagrama </w:t>
+      </w:r>
+      <w:r>
+        <w:rPr>
+          <w:rFonts w:ascii="Arial" w:hAnsi="Arial" w:cs="Arial"/>
+        </w:rPr>
+        <w:t xml:space="preserve">de </w:t>
+      </w:r>
+      <w:r>
+        <w:rPr>
+          <w:rFonts w:ascii="Arial" w:hAnsi="Arial" w:cs="Arial"/>
         </w:rPr>
         <w:t>implantação</w:t>
       </w:r>
       <w:r>
         <w:rPr>
           <w:rFonts w:ascii="Arial" w:hAnsi="Arial" w:cs="Arial"/>
-          <w:lang w:val="pt-BR"/>
-        </w:rPr>
-        <w:t>.</w:t>
-      </w:r>
-      <w:r>
-        <w:rPr>
-          <w:rFonts w:ascii="Arial" w:hAnsi="Arial" w:cs="Arial"/>
-          <w:lang w:val="pt-BR"/>
         </w:rPr>
         <w:t xml:space="preserve"> (Autores, 2024)</w:t>
       </w:r>
@@ -19121,6 +19023,33 @@
         <w:rPr>
           <w:rFonts w:cs="Arial"/>
         </w:rPr>
+      </w:pPr>
+    </w:p>
+    <w:p>
+      <w:pPr>
+        <w:pStyle w:val="Titulo2"/>
+        <w:numPr>
+          <w:ilvl w:val="0"/>
+          <w:numId w:val="0"/>
+        </w:numPr>
+        <w:spacing w:line="360" w:lineRule="auto"/>
+        <w:jc w:val="left"/>
+        <w:rPr>
+          <w:rFonts w:cs="Arial"/>
+        </w:rPr>
+      </w:pPr>
+    </w:p>
+    <w:p>
+      <w:pPr>
+        <w:pStyle w:val="Titulo2"/>
+        <w:keepNext/>
+        <w:numPr>
+          <w:ilvl w:val="0"/>
+          <w:numId w:val="0"/>
+        </w:numPr>
+        <w:spacing w:line="360" w:lineRule="auto"/>
+        <w:ind w:left="348"/>
+        <w:jc w:val="center"/>
       </w:pPr>
       <w:r>
         <w:rPr>
@@ -19179,17 +19108,66 @@
     </w:p>
     <w:p>
       <w:pPr>
+        <w:pStyle w:val="Legenda"/>
+        <w:rPr>
+          <w:rFonts w:ascii="Arial" w:hAnsi="Arial" w:cs="Arial"/>
+        </w:rPr>
+      </w:pPr>
+      <w:r>
+        <w:rPr>
+          <w:rFonts w:ascii="Arial" w:hAnsi="Arial" w:cs="Arial"/>
+        </w:rPr>
+        <w:t xml:space="preserve">Figura </w:t>
+      </w:r>
+      <w:r>
+        <w:rPr>
+          <w:rFonts w:ascii="Arial" w:hAnsi="Arial" w:cs="Arial"/>
+        </w:rPr>
+        <w:fldChar w:fldCharType="begin"/>
+      </w:r>
+      <w:r>
+        <w:rPr>
+          <w:rFonts w:ascii="Arial" w:hAnsi="Arial" w:cs="Arial"/>
+        </w:rPr>
+        <w:instrText xml:space="preserve"> SEQ Figura \* ARABIC </w:instrText>
+      </w:r>
+      <w:r>
+        <w:rPr>
+          <w:rFonts w:ascii="Arial" w:hAnsi="Arial" w:cs="Arial"/>
+        </w:rPr>
+        <w:fldChar w:fldCharType="separate"/>
+      </w:r>
+      <w:r>
+        <w:rPr>
+          <w:rFonts w:ascii="Arial" w:hAnsi="Arial" w:cs="Arial"/>
+          <w:noProof/>
+        </w:rPr>
+        <w:t>4</w:t>
+      </w:r>
+      <w:r>
+        <w:rPr>
+          <w:rFonts w:ascii="Arial" w:hAnsi="Arial" w:cs="Arial"/>
+        </w:rPr>
+        <w:fldChar w:fldCharType="end"/>
+      </w:r>
+      <w:r>
+        <w:rPr>
+          <w:rFonts w:ascii="Arial" w:hAnsi="Arial" w:cs="Arial"/>
+        </w:rPr>
+        <w:t xml:space="preserve"> Diagrama de classes do caso de uso criar denúncia (Autores, 2024)</w:t>
+      </w:r>
+    </w:p>
+    <w:p>
+      <w:pPr>
         <w:pStyle w:val="Titulo2"/>
+        <w:keepNext/>
         <w:numPr>
           <w:ilvl w:val="0"/>
           <w:numId w:val="0"/>
         </w:numPr>
-        <w:spacing w:line="360" w:lineRule="auto"/>
+        <w:spacing w:after="0" w:line="360" w:lineRule="auto"/>
         <w:ind w:left="348"/>
         <w:jc w:val="center"/>
-        <w:rPr>
-          <w:rFonts w:cs="Arial"/>
-        </w:rPr>
       </w:pPr>
       <w:r>
         <w:rPr>
@@ -19236,7 +19214,95 @@
     </w:p>
     <w:p>
       <w:pPr>
+        <w:pStyle w:val="Legenda"/>
+        <w:rPr>
+          <w:rFonts w:ascii="Arial" w:hAnsi="Arial" w:cs="Arial"/>
+        </w:rPr>
+      </w:pPr>
+      <w:r>
+        <w:rPr>
+          <w:rFonts w:ascii="Arial" w:hAnsi="Arial" w:cs="Arial"/>
+        </w:rPr>
+        <w:t xml:space="preserve">Figura </w:t>
+      </w:r>
+      <w:r>
+        <w:rPr>
+          <w:rFonts w:ascii="Arial" w:hAnsi="Arial" w:cs="Arial"/>
+        </w:rPr>
+        <w:fldChar w:fldCharType="begin"/>
+      </w:r>
+      <w:r>
+        <w:rPr>
+          <w:rFonts w:ascii="Arial" w:hAnsi="Arial" w:cs="Arial"/>
+        </w:rPr>
+        <w:instrText xml:space="preserve"> SEQ Figura \* ARABIC </w:instrText>
+      </w:r>
+      <w:r>
+        <w:rPr>
+          <w:rFonts w:ascii="Arial" w:hAnsi="Arial" w:cs="Arial"/>
+        </w:rPr>
+        <w:fldChar w:fldCharType="separate"/>
+      </w:r>
+      <w:r>
+        <w:rPr>
+          <w:rFonts w:ascii="Arial" w:hAnsi="Arial" w:cs="Arial"/>
+          <w:noProof/>
+        </w:rPr>
+        <w:t>5</w:t>
+      </w:r>
+      <w:r>
+        <w:rPr>
+          <w:rFonts w:ascii="Arial" w:hAnsi="Arial" w:cs="Arial"/>
+        </w:rPr>
+        <w:fldChar w:fldCharType="end"/>
+      </w:r>
+      <w:r>
+        <w:rPr>
+          <w:rFonts w:ascii="Arial" w:hAnsi="Arial" w:cs="Arial"/>
+        </w:rPr>
+        <w:t xml:space="preserve"> </w:t>
+      </w:r>
+      <w:r>
+        <w:rPr>
+          <w:rFonts w:ascii="Arial" w:hAnsi="Arial" w:cs="Arial"/>
+        </w:rPr>
+        <w:t xml:space="preserve">Diagrama </w:t>
+      </w:r>
+      <w:r>
+        <w:rPr>
+          <w:rFonts w:ascii="Arial" w:hAnsi="Arial" w:cs="Arial"/>
+        </w:rPr>
+        <w:t xml:space="preserve">de </w:t>
+      </w:r>
+      <w:r>
+        <w:rPr>
+          <w:rFonts w:ascii="Arial" w:hAnsi="Arial" w:cs="Arial"/>
+        </w:rPr>
+        <w:t>sequência criar denúncia</w:t>
+      </w:r>
+      <w:r>
+        <w:rPr>
+          <w:rFonts w:ascii="Arial" w:hAnsi="Arial" w:cs="Arial"/>
+        </w:rPr>
+        <w:t>.</w:t>
+      </w:r>
+      <w:r>
+        <w:rPr>
+          <w:rFonts w:ascii="Arial" w:hAnsi="Arial" w:cs="Arial"/>
+        </w:rPr>
+        <w:t xml:space="preserve"> – Fluxo Principal CSU001</w:t>
+      </w:r>
+      <w:r>
+        <w:rPr>
+          <w:rFonts w:ascii="Arial" w:hAnsi="Arial" w:cs="Arial"/>
+        </w:rPr>
+        <w:t xml:space="preserve"> (Autores, 2024)</w:t>
+      </w:r>
+    </w:p>
+    <w:p>
+      <w:pPr>
         <w:pStyle w:val="Titulo2"/>
+        <w:keepNext/>
         <w:numPr>
           <w:ilvl w:val="0"/>
           <w:numId w:val="0"/>
@@ -19244,9 +19310,6 @@
         <w:spacing w:line="360" w:lineRule="auto"/>
         <w:ind w:left="348"/>
         <w:jc w:val="center"/>
-        <w:rPr>
-          <w:rFonts w:cs="Arial"/>
-        </w:rPr>
       </w:pPr>
       <w:r>
         <w:rPr>
@@ -19292,7 +19355,71 @@
     </w:p>
     <w:p>
       <w:pPr>
+        <w:pStyle w:val="Legenda"/>
+        <w:rPr>
+          <w:rFonts w:ascii="Arial" w:hAnsi="Arial" w:cs="Arial"/>
+        </w:rPr>
+      </w:pPr>
+      <w:r>
+        <w:rPr>
+          <w:rFonts w:ascii="Arial" w:hAnsi="Arial" w:cs="Arial"/>
+        </w:rPr>
+        <w:t xml:space="preserve">Figura </w:t>
+      </w:r>
+      <w:r>
+        <w:rPr>
+          <w:rFonts w:ascii="Arial" w:hAnsi="Arial" w:cs="Arial"/>
+        </w:rPr>
+        <w:fldChar w:fldCharType="begin"/>
+      </w:r>
+      <w:r>
+        <w:rPr>
+          <w:rFonts w:ascii="Arial" w:hAnsi="Arial" w:cs="Arial"/>
+        </w:rPr>
+        <w:instrText xml:space="preserve"> SEQ Figura \* ARABIC </w:instrText>
+      </w:r>
+      <w:r>
+        <w:rPr>
+          <w:rFonts w:ascii="Arial" w:hAnsi="Arial" w:cs="Arial"/>
+        </w:rPr>
+        <w:fldChar w:fldCharType="separate"/>
+      </w:r>
+      <w:r>
+        <w:rPr>
+          <w:rFonts w:ascii="Arial" w:hAnsi="Arial" w:cs="Arial"/>
+          <w:noProof/>
+        </w:rPr>
+        <w:t>6</w:t>
+      </w:r>
+      <w:r>
+        <w:rPr>
+          <w:rFonts w:ascii="Arial" w:hAnsi="Arial" w:cs="Arial"/>
+        </w:rPr>
+        <w:fldChar w:fldCharType="end"/>
+      </w:r>
+      <w:r>
+        <w:rPr>
+          <w:rFonts w:ascii="Arial" w:hAnsi="Arial" w:cs="Arial"/>
+        </w:rPr>
+        <w:t xml:space="preserve"> </w:t>
+      </w:r>
+      <w:r>
+        <w:rPr>
+          <w:rFonts w:ascii="Arial" w:hAnsi="Arial" w:cs="Arial"/>
+        </w:rPr>
+        <w:t xml:space="preserve">Diagrama </w:t>
+      </w:r>
+      <w:r>
+        <w:rPr>
+          <w:rFonts w:ascii="Arial" w:hAnsi="Arial" w:cs="Arial"/>
+        </w:rPr>
+        <w:t>de sequência criar denúncia – Fluxo Alternativo 1 CSU001 (Autores, 2024)</w:t>
+      </w:r>
+    </w:p>
+    <w:p>
+      <w:pPr>
         <w:pStyle w:val="Titulo2"/>
+        <w:keepNext/>
         <w:numPr>
           <w:ilvl w:val="0"/>
           <w:numId w:val="0"/>
@@ -19300,9 +19427,6 @@
         <w:spacing w:line="360" w:lineRule="auto"/>
         <w:ind w:left="348"/>
         <w:jc w:val="center"/>
-        <w:rPr>
-          <w:rFonts w:cs="Arial"/>
-        </w:rPr>
       </w:pPr>
       <w:r>
         <w:rPr>
@@ -19349,6 +19473,69 @@
     </w:p>
     <w:p>
       <w:pPr>
+        <w:pStyle w:val="Legenda"/>
+        <w:rPr>
+          <w:rFonts w:ascii="Arial" w:hAnsi="Arial" w:cs="Arial"/>
+        </w:rPr>
+      </w:pPr>
+      <w:r>
+        <w:rPr>
+          <w:rFonts w:ascii="Arial" w:hAnsi="Arial" w:cs="Arial"/>
+        </w:rPr>
+        <w:t xml:space="preserve">Figura </w:t>
+      </w:r>
+      <w:r>
+        <w:rPr>
+          <w:rFonts w:ascii="Arial" w:hAnsi="Arial" w:cs="Arial"/>
+        </w:rPr>
+        <w:fldChar w:fldCharType="begin"/>
+      </w:r>
+      <w:r>
+        <w:rPr>
+          <w:rFonts w:ascii="Arial" w:hAnsi="Arial" w:cs="Arial"/>
+        </w:rPr>
+        <w:instrText xml:space="preserve"> SEQ Figura \* ARABIC </w:instrText>
+      </w:r>
+      <w:r>
+        <w:rPr>
+          <w:rFonts w:ascii="Arial" w:hAnsi="Arial" w:cs="Arial"/>
+        </w:rPr>
+        <w:fldChar w:fldCharType="separate"/>
+      </w:r>
+      <w:r>
+        <w:rPr>
+          <w:rFonts w:ascii="Arial" w:hAnsi="Arial" w:cs="Arial"/>
+          <w:noProof/>
+        </w:rPr>
+        <w:t>7</w:t>
+      </w:r>
+      <w:r>
+        <w:rPr>
+          <w:rFonts w:ascii="Arial" w:hAnsi="Arial" w:cs="Arial"/>
+        </w:rPr>
+        <w:fldChar w:fldCharType="end"/>
+      </w:r>
+      <w:r>
+        <w:rPr>
+          <w:rFonts w:ascii="Arial" w:hAnsi="Arial" w:cs="Arial"/>
+        </w:rPr>
+        <w:t xml:space="preserve"> </w:t>
+      </w:r>
+      <w:r>
+        <w:rPr>
+          <w:rFonts w:ascii="Arial" w:hAnsi="Arial" w:cs="Arial"/>
+        </w:rPr>
+        <w:t xml:space="preserve">Diagrama </w:t>
+      </w:r>
+      <w:r>
+        <w:rPr>
+          <w:rFonts w:ascii="Arial" w:hAnsi="Arial" w:cs="Arial"/>
+        </w:rPr>
+        <w:t>de sequência criar denúncia – Fluxo Alternativo 2 CSU001 (Autores, 2024)</w:t>
+      </w:r>
+    </w:p>
+    <w:p>
+      <w:pPr>
         <w:pStyle w:val="Titulo2"/>
         <w:numPr>
           <w:ilvl w:val="2"/>
@@ -19370,15 +19557,13 @@
     <w:p>
       <w:pPr>
         <w:pStyle w:val="Titulo2"/>
+        <w:keepNext/>
         <w:numPr>
           <w:ilvl w:val="0"/>
           <w:numId w:val="0"/>
         </w:numPr>
         <w:spacing w:line="360" w:lineRule="auto"/>
         <w:jc w:val="center"/>
-        <w:rPr>
-          <w:rFonts w:cs="Arial"/>
-        </w:rPr>
       </w:pPr>
       <w:r>
         <w:rPr>
@@ -19437,16 +19622,65 @@
     </w:p>
     <w:p>
       <w:pPr>
+        <w:pStyle w:val="Legenda"/>
+        <w:rPr>
+          <w:rFonts w:ascii="Arial" w:hAnsi="Arial" w:cs="Arial"/>
+        </w:rPr>
+      </w:pPr>
+      <w:r>
+        <w:rPr>
+          <w:rFonts w:ascii="Arial" w:hAnsi="Arial" w:cs="Arial"/>
+        </w:rPr>
+        <w:t xml:space="preserve">Figura </w:t>
+      </w:r>
+      <w:r>
+        <w:rPr>
+          <w:rFonts w:ascii="Arial" w:hAnsi="Arial" w:cs="Arial"/>
+        </w:rPr>
+        <w:fldChar w:fldCharType="begin"/>
+      </w:r>
+      <w:r>
+        <w:rPr>
+          <w:rFonts w:ascii="Arial" w:hAnsi="Arial" w:cs="Arial"/>
+        </w:rPr>
+        <w:instrText xml:space="preserve"> SEQ Figura \* ARABIC </w:instrText>
+      </w:r>
+      <w:r>
+        <w:rPr>
+          <w:rFonts w:ascii="Arial" w:hAnsi="Arial" w:cs="Arial"/>
+        </w:rPr>
+        <w:fldChar w:fldCharType="separate"/>
+      </w:r>
+      <w:r>
+        <w:rPr>
+          <w:rFonts w:ascii="Arial" w:hAnsi="Arial" w:cs="Arial"/>
+          <w:noProof/>
+        </w:rPr>
+        <w:t>8</w:t>
+      </w:r>
+      <w:r>
+        <w:rPr>
+          <w:rFonts w:ascii="Arial" w:hAnsi="Arial" w:cs="Arial"/>
+        </w:rPr>
+        <w:fldChar w:fldCharType="end"/>
+      </w:r>
+      <w:r>
+        <w:rPr>
+          <w:rFonts w:ascii="Arial" w:hAnsi="Arial" w:cs="Arial"/>
+        </w:rPr>
+        <w:t xml:space="preserve"> Diagrama de classes do caso de uso comentar denúncia (Autores, 2024)</w:t>
+      </w:r>
+    </w:p>
+    <w:p>
+      <w:pPr>
         <w:pStyle w:val="Titulo2"/>
+        <w:keepNext/>
         <w:numPr>
           <w:ilvl w:val="0"/>
           <w:numId w:val="0"/>
         </w:numPr>
         <w:spacing w:line="360" w:lineRule="auto"/>
         <w:jc w:val="center"/>
-        <w:rPr>
-          <w:rFonts w:cs="Arial"/>
-        </w:rPr>
       </w:pPr>
       <w:r>
         <w:rPr>
@@ -19505,6 +19739,105 @@
     </w:p>
     <w:p>
       <w:pPr>
+        <w:pStyle w:val="Legenda"/>
+        <w:rPr>
+          <w:rFonts w:ascii="Arial" w:hAnsi="Arial" w:cs="Arial"/>
+        </w:rPr>
+      </w:pPr>
+      <w:r>
+        <w:rPr>
+          <w:rFonts w:ascii="Arial" w:hAnsi="Arial" w:cs="Arial"/>
+        </w:rPr>
+        <w:t xml:space="preserve">Figura </w:t>
+      </w:r>
+      <w:r>
+        <w:rPr>
+          <w:rFonts w:ascii="Arial" w:hAnsi="Arial" w:cs="Arial"/>
+        </w:rPr>
+        <w:fldChar w:fldCharType="begin"/>
+      </w:r>
+      <w:r>
+        <w:rPr>
+          <w:rFonts w:ascii="Arial" w:hAnsi="Arial" w:cs="Arial"/>
+        </w:rPr>
+        <w:instrText xml:space="preserve"> SEQ Figura \* ARABIC </w:instrText>
+      </w:r>
+      <w:r>
+        <w:rPr>
+          <w:rFonts w:ascii="Arial" w:hAnsi="Arial" w:cs="Arial"/>
+        </w:rPr>
+        <w:fldChar w:fldCharType="separate"/>
+      </w:r>
+      <w:r>
+        <w:rPr>
+          <w:rFonts w:ascii="Arial" w:hAnsi="Arial" w:cs="Arial"/>
+          <w:noProof/>
+        </w:rPr>
+        <w:t>9</w:t>
+      </w:r>
+      <w:r>
+        <w:rPr>
+          <w:rFonts w:ascii="Arial" w:hAnsi="Arial" w:cs="Arial"/>
+        </w:rPr>
+        <w:fldChar w:fldCharType="end"/>
+      </w:r>
+      <w:r>
+        <w:rPr>
+          <w:rFonts w:ascii="Arial" w:hAnsi="Arial" w:cs="Arial"/>
+        </w:rPr>
+        <w:t xml:space="preserve"> </w:t>
+      </w:r>
+      <w:r>
+        <w:rPr>
+          <w:rFonts w:ascii="Arial" w:hAnsi="Arial" w:cs="Arial"/>
+        </w:rPr>
+        <w:t xml:space="preserve">Diagrama </w:t>
+      </w:r>
+      <w:r>
+        <w:rPr>
+          <w:rFonts w:ascii="Arial" w:hAnsi="Arial" w:cs="Arial"/>
+        </w:rPr>
+        <w:t xml:space="preserve">de sequência </w:t>
+      </w:r>
+      <w:r>
+        <w:rPr>
+          <w:rFonts w:ascii="Arial" w:hAnsi="Arial" w:cs="Arial"/>
+        </w:rPr>
+        <w:t>comentar</w:t>
+      </w:r>
+      <w:r>
+        <w:rPr>
+          <w:rFonts w:ascii="Arial" w:hAnsi="Arial" w:cs="Arial"/>
+        </w:rPr>
+        <w:t xml:space="preserve"> denúncia – Fluxo </w:t>
+      </w:r>
+      <w:r>
+        <w:rPr>
+          <w:rFonts w:ascii="Arial" w:hAnsi="Arial" w:cs="Arial"/>
+        </w:rPr>
+        <w:t>Principal</w:t>
+      </w:r>
+      <w:r>
+        <w:rPr>
+          <w:rFonts w:ascii="Arial" w:hAnsi="Arial" w:cs="Arial"/>
+        </w:rPr>
+        <w:t xml:space="preserve"> CSU0</w:t>
+      </w:r>
+      <w:r>
+        <w:rPr>
+          <w:rFonts w:ascii="Arial" w:hAnsi="Arial" w:cs="Arial"/>
+        </w:rPr>
+        <w:t>11</w:t>
+      </w:r>
+      <w:r>
+        <w:rPr>
+          <w:rFonts w:ascii="Arial" w:hAnsi="Arial" w:cs="Arial"/>
+        </w:rPr>
+        <w:t xml:space="preserve"> (Autores, 2024)</w:t>
+      </w:r>
+    </w:p>
+    <w:p>
+      <w:pPr>
         <w:pStyle w:val="Titulo2"/>
         <w:numPr>
           <w:ilvl w:val="2"/>
@@ -19526,15 +19859,13 @@
     <w:p>
       <w:pPr>
         <w:pStyle w:val="Titulo2"/>
+        <w:keepNext/>
         <w:numPr>
           <w:ilvl w:val="0"/>
           <w:numId w:val="0"/>
         </w:numPr>
         <w:spacing w:line="360" w:lineRule="auto"/>
         <w:jc w:val="center"/>
-        <w:rPr>
-          <w:rFonts w:cs="Arial"/>
-        </w:rPr>
       </w:pPr>
       <w:r>
         <w:rPr>
@@ -19593,16 +19924,83 @@
     </w:p>
     <w:p>
       <w:pPr>
+        <w:pStyle w:val="Legenda"/>
+        <w:rPr>
+          <w:rFonts w:ascii="Arial" w:hAnsi="Arial" w:cs="Arial"/>
+        </w:rPr>
+      </w:pPr>
+      <w:r>
+        <w:rPr>
+          <w:rFonts w:ascii="Arial" w:hAnsi="Arial" w:cs="Arial"/>
+        </w:rPr>
+        <w:t xml:space="preserve">Figura </w:t>
+      </w:r>
+      <w:r>
+        <w:rPr>
+          <w:rFonts w:ascii="Arial" w:hAnsi="Arial" w:cs="Arial"/>
+        </w:rPr>
+        <w:fldChar w:fldCharType="begin"/>
+      </w:r>
+      <w:r>
+        <w:rPr>
+          <w:rFonts w:ascii="Arial" w:hAnsi="Arial" w:cs="Arial"/>
+        </w:rPr>
+        <w:instrText xml:space="preserve"> SEQ Figura \* ARABIC </w:instrText>
+      </w:r>
+      <w:r>
+        <w:rPr>
+          <w:rFonts w:ascii="Arial" w:hAnsi="Arial" w:cs="Arial"/>
+        </w:rPr>
+        <w:fldChar w:fldCharType="separate"/>
+      </w:r>
+      <w:r>
+        <w:rPr>
+          <w:rFonts w:ascii="Arial" w:hAnsi="Arial" w:cs="Arial"/>
+          <w:noProof/>
+        </w:rPr>
+        <w:t>10</w:t>
+      </w:r>
+      <w:r>
+        <w:rPr>
+          <w:rFonts w:ascii="Arial" w:hAnsi="Arial" w:cs="Arial"/>
+        </w:rPr>
+        <w:fldChar w:fldCharType="end"/>
+      </w:r>
+      <w:r>
+        <w:rPr>
+          <w:rFonts w:ascii="Arial" w:hAnsi="Arial" w:cs="Arial"/>
+        </w:rPr>
+        <w:t xml:space="preserve"> </w:t>
+      </w:r>
+      <w:r>
+        <w:rPr>
+          <w:rFonts w:ascii="Arial" w:hAnsi="Arial" w:cs="Arial"/>
+        </w:rPr>
+        <w:t>Diagrama de classes do caso de uso curtir denúncia</w:t>
+      </w:r>
+      <w:r>
+        <w:rPr>
+          <w:rFonts w:ascii="Arial" w:hAnsi="Arial" w:cs="Arial"/>
+        </w:rPr>
+        <w:t xml:space="preserve"> </w:t>
+      </w:r>
+      <w:r>
+        <w:rPr>
+          <w:rFonts w:ascii="Arial" w:hAnsi="Arial" w:cs="Arial"/>
+        </w:rPr>
+        <w:t>(Autores, 2024)</w:t>
+      </w:r>
+    </w:p>
+    <w:p>
+      <w:pPr>
         <w:pStyle w:val="Titulo2"/>
+        <w:keepNext/>
         <w:numPr>
           <w:ilvl w:val="0"/>
           <w:numId w:val="0"/>
         </w:numPr>
         <w:spacing w:line="360" w:lineRule="auto"/>
         <w:jc w:val="center"/>
-        <w:rPr>
-          <w:rFonts w:cs="Arial"/>
-        </w:rPr>
       </w:pPr>
       <w:r>
         <w:rPr>
@@ -19661,6 +20059,113 @@
     </w:p>
     <w:p>
       <w:pPr>
+        <w:pStyle w:val="Legenda"/>
+        <w:rPr>
+          <w:rFonts w:ascii="Arial" w:hAnsi="Arial" w:cs="Arial"/>
+        </w:rPr>
+      </w:pPr>
+      <w:r>
+        <w:rPr>
+          <w:rFonts w:ascii="Arial" w:hAnsi="Arial" w:cs="Arial"/>
+        </w:rPr>
+        <w:t xml:space="preserve">Figura </w:t>
+      </w:r>
+      <w:r>
+        <w:rPr>
+          <w:rFonts w:ascii="Arial" w:hAnsi="Arial" w:cs="Arial"/>
+        </w:rPr>
+        <w:fldChar w:fldCharType="begin"/>
+      </w:r>
+      <w:r>
+        <w:rPr>
+          <w:rFonts w:ascii="Arial" w:hAnsi="Arial" w:cs="Arial"/>
+        </w:rPr>
+        <w:instrText xml:space="preserve"> SEQ Figura \* ARABIC </w:instrText>
+      </w:r>
+      <w:r>
+        <w:rPr>
+          <w:rFonts w:ascii="Arial" w:hAnsi="Arial" w:cs="Arial"/>
+        </w:rPr>
+        <w:fldChar w:fldCharType="separate"/>
+      </w:r>
+      <w:r>
+        <w:rPr>
+          <w:rFonts w:ascii="Arial" w:hAnsi="Arial" w:cs="Arial"/>
+          <w:noProof/>
+        </w:rPr>
+        <w:t>11</w:t>
+      </w:r>
+      <w:r>
+        <w:rPr>
+          <w:rFonts w:ascii="Arial" w:hAnsi="Arial" w:cs="Arial"/>
+        </w:rPr>
+        <w:fldChar w:fldCharType="end"/>
+      </w:r>
+      <w:r>
+        <w:rPr>
+          <w:rFonts w:ascii="Arial" w:hAnsi="Arial" w:cs="Arial"/>
+        </w:rPr>
+        <w:t xml:space="preserve"> </w:t>
+      </w:r>
+      <w:r>
+        <w:rPr>
+          <w:rFonts w:ascii="Arial" w:hAnsi="Arial" w:cs="Arial"/>
+        </w:rPr>
+        <w:t xml:space="preserve">Diagrama </w:t>
+      </w:r>
+      <w:r>
+        <w:rPr>
+          <w:rFonts w:ascii="Arial" w:hAnsi="Arial" w:cs="Arial"/>
+        </w:rPr>
+        <w:t xml:space="preserve">de sequência </w:t>
+      </w:r>
+      <w:r>
+        <w:rPr>
+          <w:rFonts w:ascii="Arial" w:hAnsi="Arial" w:cs="Arial"/>
+        </w:rPr>
+        <w:t xml:space="preserve">curtir </w:t>
+      </w:r>
+      <w:r>
+        <w:rPr>
+          <w:rFonts w:ascii="Arial" w:hAnsi="Arial" w:cs="Arial"/>
+        </w:rPr>
+        <w:t xml:space="preserve">denúncia – Fluxo </w:t>
+      </w:r>
+      <w:r>
+        <w:rPr>
+          <w:rFonts w:ascii="Arial" w:hAnsi="Arial" w:cs="Arial"/>
+        </w:rPr>
+        <w:t>Principal</w:t>
+      </w:r>
+      <w:r>
+        <w:rPr>
+          <w:rFonts w:ascii="Arial" w:hAnsi="Arial" w:cs="Arial"/>
+        </w:rPr>
+        <w:t xml:space="preserve"> CSU0</w:t>
+      </w:r>
+      <w:r>
+        <w:rPr>
+          <w:rFonts w:ascii="Arial" w:hAnsi="Arial" w:cs="Arial"/>
+        </w:rPr>
+        <w:t>10</w:t>
+      </w:r>
+      <w:r>
+        <w:rPr>
+          <w:rFonts w:ascii="Arial" w:hAnsi="Arial" w:cs="Arial"/>
+        </w:rPr>
+        <w:t xml:space="preserve"> (Autores, 2024)</w:t>
+      </w:r>
+    </w:p>
+    <w:p>
+      <w:pPr>
+        <w:pStyle w:val="Legenda"/>
+        <w:rPr>
+          <w:rFonts w:ascii="Arial" w:hAnsi="Arial" w:cs="Arial"/>
+        </w:rPr>
+      </w:pPr>
+    </w:p>
+    <w:p>
+      <w:pPr>
         <w:pStyle w:val="Titulo2"/>
         <w:numPr>
           <w:ilvl w:val="2"/>
@@ -19682,21 +20187,25 @@
         <w:rPr>
           <w:rFonts w:cs="Arial"/>
         </w:rPr>
-        <w:t>atualizar status</w:t>
+        <w:t>alterar</w:t>
+      </w:r>
+      <w:r>
+        <w:rPr>
+          <w:rFonts w:cs="Arial"/>
+        </w:rPr>
+        <w:t xml:space="preserve"> status</w:t>
       </w:r>
     </w:p>
     <w:p>
       <w:pPr>
         <w:pStyle w:val="Titulo2"/>
+        <w:keepNext/>
         <w:numPr>
           <w:ilvl w:val="0"/>
           <w:numId w:val="0"/>
         </w:numPr>
         <w:spacing w:line="360" w:lineRule="auto"/>
         <w:jc w:val="center"/>
-        <w:rPr>
-          <w:rFonts w:cs="Arial"/>
-        </w:rPr>
       </w:pPr>
       <w:r>
         <w:rPr>
@@ -19755,16 +20264,95 @@
     </w:p>
     <w:p>
       <w:pPr>
+        <w:pStyle w:val="Legenda"/>
+        <w:rPr>
+          <w:rFonts w:ascii="Arial" w:hAnsi="Arial" w:cs="Arial"/>
+        </w:rPr>
+      </w:pPr>
+      <w:r>
+        <w:rPr>
+          <w:rFonts w:ascii="Arial" w:hAnsi="Arial" w:cs="Arial"/>
+        </w:rPr>
+        <w:t xml:space="preserve">Figura </w:t>
+      </w:r>
+      <w:r>
+        <w:rPr>
+          <w:rFonts w:ascii="Arial" w:hAnsi="Arial" w:cs="Arial"/>
+        </w:rPr>
+        <w:fldChar w:fldCharType="begin"/>
+      </w:r>
+      <w:r>
+        <w:rPr>
+          <w:rFonts w:ascii="Arial" w:hAnsi="Arial" w:cs="Arial"/>
+        </w:rPr>
+        <w:instrText xml:space="preserve"> SEQ Figura \* ARABIC </w:instrText>
+      </w:r>
+      <w:r>
+        <w:rPr>
+          <w:rFonts w:ascii="Arial" w:hAnsi="Arial" w:cs="Arial"/>
+        </w:rPr>
+        <w:fldChar w:fldCharType="separate"/>
+      </w:r>
+      <w:r>
+        <w:rPr>
+          <w:rFonts w:ascii="Arial" w:hAnsi="Arial" w:cs="Arial"/>
+          <w:noProof/>
+        </w:rPr>
+        <w:t>12</w:t>
+      </w:r>
+      <w:r>
+        <w:rPr>
+          <w:rFonts w:ascii="Arial" w:hAnsi="Arial" w:cs="Arial"/>
+        </w:rPr>
+        <w:fldChar w:fldCharType="end"/>
+      </w:r>
+      <w:r>
+        <w:rPr>
+          <w:rFonts w:ascii="Arial" w:hAnsi="Arial" w:cs="Arial"/>
+        </w:rPr>
+        <w:t xml:space="preserve"> </w:t>
+      </w:r>
+      <w:r>
+        <w:rPr>
+          <w:rFonts w:ascii="Arial" w:hAnsi="Arial" w:cs="Arial"/>
+        </w:rPr>
+        <w:t xml:space="preserve">Diagrama de classes do caso de uso </w:t>
+      </w:r>
+      <w:r>
+        <w:rPr>
+          <w:rFonts w:ascii="Arial" w:hAnsi="Arial" w:cs="Arial"/>
+        </w:rPr>
+        <w:t>alterar</w:t>
+      </w:r>
+      <w:r>
+        <w:rPr>
+          <w:rFonts w:ascii="Arial" w:hAnsi="Arial" w:cs="Arial"/>
+        </w:rPr>
+        <w:t xml:space="preserve"> status</w:t>
+      </w:r>
+      <w:r>
+        <w:rPr>
+          <w:rFonts w:ascii="Arial" w:hAnsi="Arial" w:cs="Arial"/>
+        </w:rPr>
+        <w:t xml:space="preserve"> </w:t>
+      </w:r>
+      <w:r>
+        <w:rPr>
+          <w:rFonts w:ascii="Arial" w:hAnsi="Arial" w:cs="Arial"/>
+        </w:rPr>
+        <w:t>(Autores, 2024)</w:t>
+      </w:r>
+    </w:p>
+    <w:p>
+      <w:pPr>
         <w:pStyle w:val="Titulo2"/>
+        <w:keepNext/>
         <w:numPr>
           <w:ilvl w:val="0"/>
           <w:numId w:val="0"/>
         </w:numPr>
         <w:spacing w:line="360" w:lineRule="auto"/>
         <w:jc w:val="center"/>
-        <w:rPr>
-          <w:rFonts w:cs="Arial"/>
-        </w:rPr>
       </w:pPr>
       <w:r>
         <w:rPr>
@@ -19823,6 +20411,105 @@
     </w:p>
     <w:p>
       <w:pPr>
+        <w:pStyle w:val="Legenda"/>
+        <w:rPr>
+          <w:rFonts w:ascii="Arial" w:hAnsi="Arial" w:cs="Arial"/>
+        </w:rPr>
+      </w:pPr>
+      <w:r>
+        <w:rPr>
+          <w:rFonts w:ascii="Arial" w:hAnsi="Arial" w:cs="Arial"/>
+        </w:rPr>
+        <w:t xml:space="preserve">Figura </w:t>
+      </w:r>
+      <w:r>
+        <w:rPr>
+          <w:rFonts w:ascii="Arial" w:hAnsi="Arial" w:cs="Arial"/>
+        </w:rPr>
+        <w:fldChar w:fldCharType="begin"/>
+      </w:r>
+      <w:r>
+        <w:rPr>
+          <w:rFonts w:ascii="Arial" w:hAnsi="Arial" w:cs="Arial"/>
+        </w:rPr>
+        <w:instrText xml:space="preserve"> SEQ Figura \* ARABIC </w:instrText>
+      </w:r>
+      <w:r>
+        <w:rPr>
+          <w:rFonts w:ascii="Arial" w:hAnsi="Arial" w:cs="Arial"/>
+        </w:rPr>
+        <w:fldChar w:fldCharType="separate"/>
+      </w:r>
+      <w:r>
+        <w:rPr>
+          <w:rFonts w:ascii="Arial" w:hAnsi="Arial" w:cs="Arial"/>
+          <w:noProof/>
+        </w:rPr>
+        <w:t>13</w:t>
+      </w:r>
+      <w:r>
+        <w:rPr>
+          <w:rFonts w:ascii="Arial" w:hAnsi="Arial" w:cs="Arial"/>
+        </w:rPr>
+        <w:fldChar w:fldCharType="end"/>
+      </w:r>
+      <w:r>
+        <w:rPr>
+          <w:rFonts w:ascii="Arial" w:hAnsi="Arial" w:cs="Arial"/>
+        </w:rPr>
+        <w:t xml:space="preserve"> </w:t>
+      </w:r>
+      <w:r>
+        <w:rPr>
+          <w:rFonts w:ascii="Arial" w:hAnsi="Arial" w:cs="Arial"/>
+        </w:rPr>
+        <w:t xml:space="preserve">Diagrama </w:t>
+      </w:r>
+      <w:r>
+        <w:rPr>
+          <w:rFonts w:ascii="Arial" w:hAnsi="Arial" w:cs="Arial"/>
+        </w:rPr>
+        <w:t xml:space="preserve">de sequência </w:t>
+      </w:r>
+      <w:r>
+        <w:rPr>
+          <w:rFonts w:ascii="Arial" w:hAnsi="Arial" w:cs="Arial"/>
+        </w:rPr>
+        <w:t xml:space="preserve">alterar status </w:t>
+      </w:r>
+      <w:r>
+        <w:rPr>
+          <w:rFonts w:ascii="Arial" w:hAnsi="Arial" w:cs="Arial"/>
+        </w:rPr>
+        <w:t xml:space="preserve">denúncia – Fluxo </w:t>
+      </w:r>
+      <w:r>
+        <w:rPr>
+          <w:rFonts w:ascii="Arial" w:hAnsi="Arial" w:cs="Arial"/>
+        </w:rPr>
+        <w:t>Principal</w:t>
+      </w:r>
+      <w:r>
+        <w:rPr>
+          <w:rFonts w:ascii="Arial" w:hAnsi="Arial" w:cs="Arial"/>
+        </w:rPr>
+        <w:t xml:space="preserve"> CSU0</w:t>
+      </w:r>
+      <w:r>
+        <w:rPr>
+          <w:rFonts w:ascii="Arial" w:hAnsi="Arial" w:cs="Arial"/>
+        </w:rPr>
+        <w:t>06</w:t>
+      </w:r>
+      <w:r>
+        <w:rPr>
+          <w:rFonts w:ascii="Arial" w:hAnsi="Arial" w:cs="Arial"/>
+        </w:rPr>
+        <w:t xml:space="preserve"> (Autores, 2024)</w:t>
+      </w:r>
+    </w:p>
+    <w:p>
+      <w:pPr>
         <w:pStyle w:val="Titulo2"/>
         <w:numPr>
           <w:ilvl w:val="2"/>
@@ -19844,21 +20531,25 @@
         <w:rPr>
           <w:rFonts w:cs="Arial"/>
         </w:rPr>
-        <w:t>criar usuário</w:t>
+        <w:t>cadastrar</w:t>
+      </w:r>
+      <w:r>
+        <w:rPr>
+          <w:rFonts w:cs="Arial"/>
+        </w:rPr>
+        <w:t xml:space="preserve"> usuário</w:t>
       </w:r>
     </w:p>
     <w:p>
       <w:pPr>
         <w:pStyle w:val="Titulo2"/>
+        <w:keepNext/>
         <w:numPr>
           <w:ilvl w:val="0"/>
           <w:numId w:val="0"/>
         </w:numPr>
         <w:spacing w:line="360" w:lineRule="auto"/>
         <w:jc w:val="center"/>
-        <w:rPr>
-          <w:rFonts w:cs="Arial"/>
-        </w:rPr>
       </w:pPr>
       <w:r>
         <w:rPr>
@@ -19917,16 +20608,95 @@
     </w:p>
     <w:p>
       <w:pPr>
+        <w:pStyle w:val="Legenda"/>
+        <w:rPr>
+          <w:rFonts w:ascii="Arial" w:hAnsi="Arial" w:cs="Arial"/>
+        </w:rPr>
+      </w:pPr>
+      <w:r>
+        <w:rPr>
+          <w:rFonts w:ascii="Arial" w:hAnsi="Arial" w:cs="Arial"/>
+        </w:rPr>
+        <w:t xml:space="preserve">Figura </w:t>
+      </w:r>
+      <w:r>
+        <w:rPr>
+          <w:rFonts w:ascii="Arial" w:hAnsi="Arial" w:cs="Arial"/>
+        </w:rPr>
+        <w:fldChar w:fldCharType="begin"/>
+      </w:r>
+      <w:r>
+        <w:rPr>
+          <w:rFonts w:ascii="Arial" w:hAnsi="Arial" w:cs="Arial"/>
+        </w:rPr>
+        <w:instrText xml:space="preserve"> SEQ Figura \* ARABIC </w:instrText>
+      </w:r>
+      <w:r>
+        <w:rPr>
+          <w:rFonts w:ascii="Arial" w:hAnsi="Arial" w:cs="Arial"/>
+        </w:rPr>
+        <w:fldChar w:fldCharType="separate"/>
+      </w:r>
+      <w:r>
+        <w:rPr>
+          <w:rFonts w:ascii="Arial" w:hAnsi="Arial" w:cs="Arial"/>
+          <w:noProof/>
+        </w:rPr>
+        <w:t>14</w:t>
+      </w:r>
+      <w:r>
+        <w:rPr>
+          <w:rFonts w:ascii="Arial" w:hAnsi="Arial" w:cs="Arial"/>
+        </w:rPr>
+        <w:fldChar w:fldCharType="end"/>
+      </w:r>
+      <w:r>
+        <w:rPr>
+          <w:rFonts w:ascii="Arial" w:hAnsi="Arial" w:cs="Arial"/>
+        </w:rPr>
+        <w:t xml:space="preserve"> </w:t>
+      </w:r>
+      <w:r>
+        <w:rPr>
+          <w:rFonts w:ascii="Arial" w:hAnsi="Arial" w:cs="Arial"/>
+        </w:rPr>
+        <w:t xml:space="preserve">Diagrama de classes do caso de uso </w:t>
+      </w:r>
+      <w:r>
+        <w:rPr>
+          <w:rFonts w:ascii="Arial" w:hAnsi="Arial" w:cs="Arial"/>
+        </w:rPr>
+        <w:t>cadastrar</w:t>
+      </w:r>
+      <w:r>
+        <w:rPr>
+          <w:rFonts w:ascii="Arial" w:hAnsi="Arial" w:cs="Arial"/>
+        </w:rPr>
+        <w:t xml:space="preserve"> usuário</w:t>
+      </w:r>
+      <w:r>
+        <w:rPr>
+          <w:rFonts w:ascii="Arial" w:hAnsi="Arial" w:cs="Arial"/>
+        </w:rPr>
+        <w:t xml:space="preserve"> </w:t>
+      </w:r>
+      <w:r>
+        <w:rPr>
+          <w:rFonts w:ascii="Arial" w:hAnsi="Arial" w:cs="Arial"/>
+        </w:rPr>
+        <w:t>(Autores, 2024)</w:t>
+      </w:r>
+    </w:p>
+    <w:p>
+      <w:pPr>
         <w:pStyle w:val="Titulo2"/>
+        <w:keepNext/>
         <w:numPr>
           <w:ilvl w:val="0"/>
           <w:numId w:val="0"/>
         </w:numPr>
         <w:spacing w:line="360" w:lineRule="auto"/>
         <w:jc w:val="center"/>
-        <w:rPr>
-          <w:rFonts w:cs="Arial"/>
-        </w:rPr>
       </w:pPr>
       <w:r>
         <w:rPr>
@@ -19985,6 +20755,105 @@
     </w:p>
     <w:p>
       <w:pPr>
+        <w:pStyle w:val="Legenda"/>
+        <w:rPr>
+          <w:rFonts w:ascii="Arial" w:hAnsi="Arial" w:cs="Arial"/>
+        </w:rPr>
+      </w:pPr>
+      <w:r>
+        <w:rPr>
+          <w:rFonts w:ascii="Arial" w:hAnsi="Arial" w:cs="Arial"/>
+        </w:rPr>
+        <w:t xml:space="preserve">Figura </w:t>
+      </w:r>
+      <w:r>
+        <w:rPr>
+          <w:rFonts w:ascii="Arial" w:hAnsi="Arial" w:cs="Arial"/>
+        </w:rPr>
+        <w:fldChar w:fldCharType="begin"/>
+      </w:r>
+      <w:r>
+        <w:rPr>
+          <w:rFonts w:ascii="Arial" w:hAnsi="Arial" w:cs="Arial"/>
+        </w:rPr>
+        <w:instrText xml:space="preserve"> SEQ Figura \* ARABIC </w:instrText>
+      </w:r>
+      <w:r>
+        <w:rPr>
+          <w:rFonts w:ascii="Arial" w:hAnsi="Arial" w:cs="Arial"/>
+        </w:rPr>
+        <w:fldChar w:fldCharType="separate"/>
+      </w:r>
+      <w:r>
+        <w:rPr>
+          <w:rFonts w:ascii="Arial" w:hAnsi="Arial" w:cs="Arial"/>
+          <w:noProof/>
+        </w:rPr>
+        <w:t>15</w:t>
+      </w:r>
+      <w:r>
+        <w:rPr>
+          <w:rFonts w:ascii="Arial" w:hAnsi="Arial" w:cs="Arial"/>
+        </w:rPr>
+        <w:fldChar w:fldCharType="end"/>
+      </w:r>
+      <w:r>
+        <w:rPr>
+          <w:rFonts w:ascii="Arial" w:hAnsi="Arial" w:cs="Arial"/>
+        </w:rPr>
+        <w:t xml:space="preserve"> </w:t>
+      </w:r>
+      <w:r>
+        <w:rPr>
+          <w:rFonts w:ascii="Arial" w:hAnsi="Arial" w:cs="Arial"/>
+        </w:rPr>
+        <w:t>D</w:t>
+      </w:r>
+      <w:r>
+        <w:rPr>
+          <w:rFonts w:ascii="Arial" w:hAnsi="Arial" w:cs="Arial"/>
+        </w:rPr>
+        <w:t xml:space="preserve">iagrama de sequência </w:t>
+      </w:r>
+      <w:r>
+        <w:rPr>
+          <w:rFonts w:ascii="Arial" w:hAnsi="Arial" w:cs="Arial"/>
+        </w:rPr>
+        <w:t>cadastrar usuário</w:t>
+      </w:r>
+      <w:r>
+        <w:rPr>
+          <w:rFonts w:ascii="Arial" w:hAnsi="Arial" w:cs="Arial"/>
+        </w:rPr>
+        <w:t xml:space="preserve"> – Fluxo </w:t>
+      </w:r>
+      <w:r>
+        <w:rPr>
+          <w:rFonts w:ascii="Arial" w:hAnsi="Arial" w:cs="Arial"/>
+        </w:rPr>
+        <w:t>Principal</w:t>
+      </w:r>
+      <w:r>
+        <w:rPr>
+          <w:rFonts w:ascii="Arial" w:hAnsi="Arial" w:cs="Arial"/>
+        </w:rPr>
+        <w:t xml:space="preserve"> CSU0</w:t>
+      </w:r>
+      <w:r>
+        <w:rPr>
+          <w:rFonts w:ascii="Arial" w:hAnsi="Arial" w:cs="Arial"/>
+        </w:rPr>
+        <w:t>02</w:t>
+      </w:r>
+      <w:r>
+        <w:rPr>
+          <w:rFonts w:ascii="Arial" w:hAnsi="Arial" w:cs="Arial"/>
+        </w:rPr>
+        <w:t xml:space="preserve"> (Autores, 2024)</w:t>
+      </w:r>
+    </w:p>
+    <w:p>
+      <w:pPr>
         <w:pStyle w:val="Titulo2"/>
         <w:numPr>
           <w:ilvl w:val="1"/>
@@ -20008,311 +20877,46 @@
       <w:pPr>
         <w:pStyle w:val="P2"/>
         <w:spacing w:line="360" w:lineRule="auto"/>
-        <w:rPr>
-          <w:rFonts w:ascii="Arial" w:hAnsi="Arial" w:cs="Arial"/>
-          <w:color w:val="2E74B5" w:themeColor="accent1" w:themeShade="BF"/>
-        </w:rPr>
-      </w:pPr>
-      <w:r>
-        <w:rPr>
-          <w:rFonts w:ascii="Arial" w:hAnsi="Arial" w:cs="Arial"/>
-          <w:color w:val="2E74B5" w:themeColor="accent1" w:themeShade="BF"/>
-        </w:rPr>
-        <w:t>O diagrama de atividades representa o detalhamento de tarefas e o fluxo de uma atividade para outra de um sistema, geralmente utilizado para os métodos que contém regras de negócio. A seguir é apresentada a notação básica de um diagrama de atividades.</w:t>
-      </w:r>
-      <w:r>
-        <w:rPr>
-          <w:rFonts w:ascii="Arial" w:hAnsi="Arial" w:cs="Arial"/>
-          <w:color w:val="2E74B5" w:themeColor="accent1" w:themeShade="BF"/>
-        </w:rPr>
-        <w:t xml:space="preserve"> </w:t>
-      </w:r>
-      <w:r>
-        <w:rPr>
-          <w:rFonts w:ascii="Arial" w:hAnsi="Arial" w:cs="Arial"/>
-          <w:b/>
-          <w:bCs/>
-          <w:color w:val="2E74B5" w:themeColor="accent1" w:themeShade="BF"/>
-        </w:rPr>
-        <w:t xml:space="preserve">Esse diagrama somente deverá ser elaborado se houver necessidade e agregar </w:t>
-      </w:r>
-      <w:r>
-        <w:rPr>
-          <w:rFonts w:ascii="Arial" w:hAnsi="Arial" w:cs="Arial"/>
-          <w:b/>
-          <w:bCs/>
-          <w:color w:val="2E74B5" w:themeColor="accent1" w:themeShade="BF"/>
-        </w:rPr>
-        <w:t xml:space="preserve">valor </w:t>
-      </w:r>
-      <w:r>
-        <w:rPr>
-          <w:rFonts w:ascii="Arial" w:hAnsi="Arial" w:cs="Arial"/>
-          <w:b/>
-          <w:bCs/>
-          <w:color w:val="2E74B5" w:themeColor="accent1" w:themeShade="BF"/>
-        </w:rPr>
-        <w:t>ao projeto.</w:t>
+        <w:ind w:left="0" w:firstLine="720"/>
+        <w:rPr>
+          <w:rFonts w:ascii="Arial" w:hAnsi="Arial" w:cs="Arial"/>
+          <w:sz w:val="24"/>
+          <w:szCs w:val="24"/>
+        </w:rPr>
+      </w:pPr>
+      <w:r>
+        <w:rPr>
+          <w:rFonts w:ascii="Arial" w:hAnsi="Arial" w:cs="Arial"/>
+          <w:sz w:val="24"/>
+          <w:szCs w:val="24"/>
+        </w:rPr>
+        <w:t>O diagrama de atividades representa o detalhamento de tarefas e o fluxo de uma atividade para outra de um sistema</w:t>
+      </w:r>
+      <w:r>
+        <w:rPr>
+          <w:rFonts w:ascii="Arial" w:hAnsi="Arial" w:cs="Arial"/>
+          <w:sz w:val="24"/>
+          <w:szCs w:val="24"/>
+        </w:rPr>
+        <w:t>.</w:t>
       </w:r>
     </w:p>
     <w:p>
       <w:pPr>
         <w:pStyle w:val="Figura0"/>
+        <w:keepNext/>
         <w:spacing w:line="360" w:lineRule="auto"/>
-        <w:rPr>
-          <w:rFonts w:ascii="Arial" w:hAnsi="Arial" w:cs="Arial"/>
-          <w:color w:val="2E74B5" w:themeColor="accent1" w:themeShade="BF"/>
-          <w:lang w:val="pt-BR"/>
-        </w:rPr>
-      </w:pPr>
-      <w:r>
-        <w:rPr>
-          <w:rFonts w:ascii="Arial" w:hAnsi="Arial" w:cs="Arial"/>
-          <w:color w:val="2E74B5" w:themeColor="accent1" w:themeShade="BF"/>
-        </w:rPr>
-        <w:object w:dxaOrig="4231" w:dyaOrig="4726" w14:anchorId="02FFB11E">
-          <v:shapetype id="_x0000_t75" coordsize="21600,21600" o:spt="75" o:preferrelative="t" path="m@4@5l@4@11@9@11@9@5xe" filled="f" stroked="f">
-            <v:stroke joinstyle="miter"/>
-            <v:formulas>
-              <v:f eqn="if lineDrawn pixelLineWidth 0"/>
-              <v:f eqn="sum @0 1 0"/>
-              <v:f eqn="sum 0 0 @1"/>
-              <v:f eqn="prod @2 1 2"/>
-              <v:f eqn="prod @3 21600 pixelWidth"/>
-              <v:f eqn="prod @3 21600 pixelHeight"/>
-              <v:f eqn="sum @0 0 1"/>
-              <v:f eqn="prod @6 1 2"/>
-              <v:f eqn="prod @7 21600 pixelWidth"/>
-              <v:f eqn="sum @8 21600 0"/>
-              <v:f eqn="prod @7 21600 pixelHeight"/>
-              <v:f eqn="sum @10 21600 0"/>
-            </v:formulas>
-            <v:path o:extrusionok="f" gradientshapeok="t" o:connecttype="rect"/>
-            <o:lock v:ext="edit" aspectratio="t"/>
-          </v:shapetype>
-          <v:shape id="_x0000_i1025" type="#_x0000_t75" style="width:240.75pt;height:267pt" o:ole="" fillcolor="window">
-            <v:imagedata r:id="rId25" o:title=""/>
-          </v:shape>
-          <o:OLEObject Type="Embed" ProgID="Word.Picture.8" ShapeID="_x0000_i1025" DrawAspect="Content" ObjectID="_1777394719" r:id="rId26"/>
-        </w:object>
-      </w:r>
-    </w:p>
-    <w:p>
-      <w:pPr>
-        <w:pStyle w:val="Figura0"/>
-        <w:spacing w:line="360" w:lineRule="auto"/>
-        <w:rPr>
-          <w:rFonts w:ascii="Arial" w:hAnsi="Arial" w:cs="Arial"/>
-          <w:color w:val="2E74B5" w:themeColor="accent1" w:themeShade="BF"/>
-          <w:lang w:val="pt-BR"/>
-        </w:rPr>
-      </w:pPr>
-      <w:r>
-        <w:rPr>
-          <w:rFonts w:ascii="Arial" w:hAnsi="Arial" w:cs="Arial"/>
-          <w:color w:val="2E74B5" w:themeColor="accent1" w:themeShade="BF"/>
-          <w:lang w:val="pt-BR"/>
-        </w:rPr>
-        <w:t>Notação básica do diagrama de atividades.</w:t>
-      </w:r>
-    </w:p>
-    <w:p>
-      <w:pPr>
-        <w:spacing w:line="360" w:lineRule="auto"/>
-        <w:jc w:val="left"/>
-        <w:rPr>
-          <w:rFonts w:ascii="Arial" w:hAnsi="Arial" w:cs="Arial"/>
-          <w:b/>
-          <w:bCs/>
-          <w:sz w:val="24"/>
-          <w:szCs w:val="24"/>
-        </w:rPr>
-      </w:pPr>
-      <w:bookmarkStart w:id="23" w:name="_Toc334605282"/>
-      <w:r>
-        <w:rPr>
-          <w:rFonts w:ascii="Arial" w:hAnsi="Arial" w:cs="Arial"/>
-        </w:rPr>
-        <w:br w:type="page"/>
-      </w:r>
-    </w:p>
-    <w:p>
-      <w:pPr>
-        <w:pStyle w:val="Titulo2"/>
-        <w:numPr>
-          <w:ilvl w:val="1"/>
-          <w:numId w:val="49"/>
-        </w:numPr>
-        <w:spacing w:line="360" w:lineRule="auto"/>
-        <w:rPr>
-          <w:rFonts w:cs="Arial"/>
-        </w:rPr>
-      </w:pPr>
-      <w:bookmarkStart w:id="24" w:name="_Toc49378748"/>
-      <w:r>
-        <w:rPr>
-          <w:rFonts w:cs="Arial"/>
+      </w:pPr>
+      <w:r>
+        <w:rPr>
+          <w:noProof/>
         </w:rPr>
         <w:lastRenderedPageBreak/>
-        <w:t>Diagrama de estados</w:t>
-      </w:r>
-      <w:bookmarkEnd w:id="23"/>
-      <w:bookmarkEnd w:id="24"/>
-    </w:p>
-    <w:p>
-      <w:pPr>
-        <w:pStyle w:val="P2"/>
-        <w:spacing w:line="360" w:lineRule="auto"/>
-        <w:rPr>
-          <w:rFonts w:ascii="Arial" w:hAnsi="Arial" w:cs="Arial"/>
-          <w:b/>
-          <w:bCs/>
-          <w:color w:val="2E74B5" w:themeColor="accent1" w:themeShade="BF"/>
-        </w:rPr>
-      </w:pPr>
-      <w:r>
-        <w:rPr>
-          <w:rFonts w:ascii="Arial" w:hAnsi="Arial" w:cs="Arial"/>
-          <w:color w:val="2E74B5" w:themeColor="accent1" w:themeShade="BF"/>
-        </w:rPr>
-        <w:t>O diagrama de estados especifica as sequências de estados pelas quais o objeto pode passar durante seu ciclo de vida em resposta a eventos. A seguir é apresentada a notação básica de um diagrama de estados.</w:t>
-      </w:r>
-      <w:r>
-        <w:rPr>
-          <w:rFonts w:ascii="Arial" w:hAnsi="Arial" w:cs="Arial"/>
-          <w:color w:val="2E74B5" w:themeColor="accent1" w:themeShade="BF"/>
-        </w:rPr>
-        <w:t xml:space="preserve"> </w:t>
-      </w:r>
-      <w:r>
-        <w:rPr>
-          <w:rFonts w:ascii="Arial" w:hAnsi="Arial" w:cs="Arial"/>
-          <w:b/>
-          <w:bCs/>
-          <w:color w:val="2E74B5" w:themeColor="accent1" w:themeShade="BF"/>
-        </w:rPr>
-        <w:t>Esse diagrama somente deverá ser elaborado se houver necessidade e agregar</w:t>
-      </w:r>
-      <w:r>
-        <w:rPr>
-          <w:rFonts w:ascii="Arial" w:hAnsi="Arial" w:cs="Arial"/>
-          <w:b/>
-          <w:bCs/>
-          <w:color w:val="2E74B5" w:themeColor="accent1" w:themeShade="BF"/>
-        </w:rPr>
-        <w:t xml:space="preserve"> valor</w:t>
-      </w:r>
-      <w:r>
-        <w:rPr>
-          <w:rFonts w:ascii="Arial" w:hAnsi="Arial" w:cs="Arial"/>
-          <w:b/>
-          <w:bCs/>
-          <w:color w:val="2E74B5" w:themeColor="accent1" w:themeShade="BF"/>
-        </w:rPr>
-        <w:t xml:space="preserve"> ao projeto.</w:t>
-      </w:r>
-    </w:p>
-    <w:p>
-      <w:pPr>
-        <w:pStyle w:val="P3"/>
-        <w:spacing w:line="360" w:lineRule="auto"/>
-        <w:ind w:left="0"/>
-        <w:jc w:val="center"/>
-        <w:rPr>
-          <w:rFonts w:ascii="Arial" w:hAnsi="Arial" w:cs="Arial"/>
-          <w:color w:val="2E74B5" w:themeColor="accent1" w:themeShade="BF"/>
-        </w:rPr>
-      </w:pPr>
-      <w:r>
-        <w:rPr>
-          <w:rFonts w:ascii="Arial" w:hAnsi="Arial" w:cs="Arial"/>
-          <w:noProof/>
-          <w:color w:val="2E74B5" w:themeColor="accent1" w:themeShade="BF"/>
-        </w:rPr>
-        <mc:AlternateContent>
-          <mc:Choice Requires="wps">
-            <w:drawing>
-              <wp:anchor distT="0" distB="0" distL="114300" distR="114300" simplePos="0" relativeHeight="251659776" behindDoc="0" locked="0" layoutInCell="1" allowOverlap="1" wp14:anchorId="263A8093" wp14:editId="2D63557B">
-                <wp:simplePos x="0" y="0"/>
-                <wp:positionH relativeFrom="column">
-                  <wp:posOffset>619760</wp:posOffset>
-                </wp:positionH>
-                <wp:positionV relativeFrom="paragraph">
-                  <wp:posOffset>130810</wp:posOffset>
-                </wp:positionV>
-                <wp:extent cx="4114800" cy="2057400"/>
-                <wp:effectExtent l="0" t="0" r="0" b="0"/>
-                <wp:wrapNone/>
-                <wp:docPr id="8" name="Rectangle 688"/>
-                <wp:cNvGraphicFramePr>
-                  <a:graphicFrameLocks xmlns:a="http://schemas.openxmlformats.org/drawingml/2006/main"/>
-                </wp:cNvGraphicFramePr>
-                <a:graphic xmlns:a="http://schemas.openxmlformats.org/drawingml/2006/main">
-                  <a:graphicData uri="http://schemas.microsoft.com/office/word/2010/wordprocessingShape">
-                    <wps:wsp>
-                      <wps:cNvSpPr>
-                        <a:spLocks noChangeArrowheads="1"/>
-                      </wps:cNvSpPr>
-                      <wps:spPr bwMode="auto">
-                        <a:xfrm>
-                          <a:off x="0" y="0"/>
-                          <a:ext cx="4114800" cy="2057400"/>
-                        </a:xfrm>
-                        <a:prstGeom prst="rect">
-                          <a:avLst/>
-                        </a:prstGeom>
-                        <a:noFill/>
-                        <a:ln w="9525">
-                          <a:solidFill>
-                            <a:srgbClr val="000000"/>
-                          </a:solidFill>
-                          <a:miter lim="800000"/>
-                          <a:headEnd/>
-                          <a:tailEnd/>
-                        </a:ln>
-                        <a:extLst>
-                          <a:ext uri="{909E8E84-426E-40DD-AFC4-6F175D3DCCD1}">
-                            <a14:hiddenFill xmlns:a14="http://schemas.microsoft.com/office/drawing/2010/main">
-                              <a:solidFill>
-                                <a:srgbClr val="FFFFFF"/>
-                              </a:solidFill>
-                            </a14:hiddenFill>
-                          </a:ext>
-                        </a:extLst>
-                      </wps:spPr>
-                      <wps:bodyPr rot="0" vert="horz" wrap="square" lIns="91440" tIns="45720" rIns="91440" bIns="45720" anchor="t" anchorCtr="0" upright="1">
-                        <a:noAutofit/>
-                      </wps:bodyPr>
-                    </wps:wsp>
-                  </a:graphicData>
-                </a:graphic>
-                <wp14:sizeRelH relativeFrom="page">
-                  <wp14:pctWidth>0</wp14:pctWidth>
-                </wp14:sizeRelH>
-                <wp14:sizeRelV relativeFrom="page">
-                  <wp14:pctHeight>0</wp14:pctHeight>
-                </wp14:sizeRelV>
-              </wp:anchor>
-            </w:drawing>
-          </mc:Choice>
-          <mc:Fallback xmlns:a="http://schemas.openxmlformats.org/drawingml/2006/main" xmlns:a16="http://schemas.microsoft.com/office/drawing/2014/main" xmlns:pic="http://schemas.openxmlformats.org/drawingml/2006/picture" xmlns:a14="http://schemas.microsoft.com/office/drawing/2010/main">
-            <w:pict w14:anchorId="20E136BA">
-              <v:rect id="Rectangle 688" style="position:absolute;margin-left:48.8pt;margin-top:10.3pt;width:324pt;height:162pt;z-index:251659776;visibility:visible;mso-wrap-style:square;mso-width-percent:0;mso-height-percent:0;mso-wrap-distance-left:9pt;mso-wrap-distance-top:0;mso-wrap-distance-right:9pt;mso-wrap-distance-bottom:0;mso-position-horizontal:absolute;mso-position-horizontal-relative:text;mso-position-vertical:absolute;mso-position-vertical-relative:text;mso-width-percent:0;mso-height-percent:0;mso-width-relative:page;mso-height-relative:page;v-text-anchor:top" o:spid="_x0000_s1026" filled="f" w14:anchorId="3D7B10C6" o:gfxdata="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"/>
-            </w:pict>
-          </mc:Fallback>
-        </mc:AlternateContent>
-      </w:r>
-      <w:r>
-        <w:rPr>
-          <w:rFonts w:ascii="Arial" w:hAnsi="Arial" w:cs="Arial"/>
-          <w:noProof/>
-          <w:color w:val="2E74B5" w:themeColor="accent1" w:themeShade="BF"/>
-        </w:rPr>
         <w:drawing>
-          <wp:inline distT="0" distB="0" distL="0" distR="0" wp14:anchorId="56D32480" wp14:editId="7D2C3403">
-            <wp:extent cx="4619625" cy="2105025"/>
-            <wp:effectExtent l="0" t="0" r="0" b="0"/>
-            <wp:docPr id="9" name="Imagem 9"/>
+          <wp:inline distT="0" distB="0" distL="0" distR="0" wp14:anchorId="718A564B" wp14:editId="42026460">
+            <wp:extent cx="5292628" cy="7369791"/>
+            <wp:effectExtent l="0" t="0" r="3810" b="3175"/>
+            <wp:docPr id="190431956" name="Imagem 4" descr="Diagrama&#10;&#10;Descrição gerada automaticamente"/>
             <wp:cNvGraphicFramePr>
               <a:graphicFrameLocks xmlns:a="http://schemas.openxmlformats.org/drawingml/2006/main" noChangeAspect="1"/>
             </wp:cNvGraphicFramePr>
@@ -20320,13 +20924,13 @@
               <a:graphicData uri="http://schemas.openxmlformats.org/drawingml/2006/picture">
                 <pic:pic xmlns:pic="http://schemas.openxmlformats.org/drawingml/2006/picture">
                   <pic:nvPicPr>
-                    <pic:cNvPr id="0" name="Picture 9"/>
+                    <pic:cNvPr id="190431956" name="Imagem 4" descr="Diagrama&#10;&#10;Descrição gerada automaticamente"/>
                     <pic:cNvPicPr>
                       <a:picLocks noChangeAspect="1" noChangeArrowheads="1"/>
                     </pic:cNvPicPr>
                   </pic:nvPicPr>
                   <pic:blipFill>
-                    <a:blip r:embed="rId27" cstate="print">
+                    <a:blip r:embed="rId25">
                       <a:extLst>
                         <a:ext uri="{28A0092B-C50C-407E-A947-70E740481C1C}">
                           <a14:useLocalDpi xmlns:a14="http://schemas.microsoft.com/office/drawing/2010/main" val="0"/>
@@ -20341,7 +20945,7 @@
                   <pic:spPr bwMode="auto">
                     <a:xfrm>
                       <a:off x="0" y="0"/>
-                      <a:ext cx="4619625" cy="2105025"/>
+                      <a:ext cx="5316378" cy="7402863"/>
                     </a:xfrm>
                     <a:prstGeom prst="rect">
                       <a:avLst/>
@@ -20357,9 +20961,48 @@
           </wp:inline>
         </w:drawing>
       </w:r>
+      <w:bookmarkStart w:id="23" w:name="_Toc334605282"/>
     </w:p>
     <w:p>
       <w:pPr>
+        <w:pStyle w:val="Legenda"/>
+      </w:pPr>
+      <w:r>
+        <w:t xml:space="preserve">Figura </w:t>
+      </w:r>
+      <w:r>
+        <w:fldChar w:fldCharType="begin"/>
+      </w:r>
+      <w:r>
+        <w:instrText xml:space="preserve"> SEQ Figura \* ARABIC </w:instrText>
+      </w:r>
+      <w:r>
+        <w:fldChar w:fldCharType="separate"/>
+      </w:r>
+      <w:r>
+        <w:rPr>
+          <w:noProof/>
+        </w:rPr>
+        <w:t>16</w:t>
+      </w:r>
+      <w:r>
+        <w:fldChar w:fldCharType="end"/>
+      </w:r>
+      <w:r>
+        <w:t xml:space="preserve"> </w:t>
+      </w:r>
+      <w:r>
+        <w:t xml:space="preserve">Diagrama de </w:t>
+      </w:r>
+      <w:r>
+        <w:t>atividades</w:t>
+      </w:r>
+      <w:r>
+        <w:t xml:space="preserve"> (Autores, 2024)</w:t>
+      </w:r>
+    </w:p>
+    <w:p>
+      <w:pPr>
         <w:pStyle w:val="Figura0"/>
         <w:spacing w:line="360" w:lineRule="auto"/>
         <w:rPr>
@@ -20371,48 +21014,201 @@
       <w:r>
         <w:rPr>
           <w:rFonts w:ascii="Arial" w:hAnsi="Arial" w:cs="Arial"/>
-          <w:color w:val="2E74B5" w:themeColor="accent1" w:themeShade="BF"/>
           <w:lang w:val="pt-BR"/>
         </w:rPr>
-        <w:t>Notação básica do diagrama de estados</w:t>
+        <w:br w:type="page"/>
       </w:r>
     </w:p>
     <w:p>
       <w:pPr>
-        <w:pStyle w:val="P3"/>
+        <w:pStyle w:val="Titulo2"/>
+        <w:numPr>
+          <w:ilvl w:val="1"/>
+          <w:numId w:val="49"/>
+        </w:numPr>
         <w:spacing w:line="360" w:lineRule="auto"/>
-        <w:ind w:left="720"/>
-        <w:rPr>
-          <w:rFonts w:ascii="Arial" w:hAnsi="Arial" w:cs="Arial"/>
-        </w:rPr>
-      </w:pPr>
+        <w:rPr>
+          <w:rFonts w:cs="Arial"/>
+        </w:rPr>
+      </w:pPr>
+      <w:bookmarkStart w:id="24" w:name="_Toc49378748"/>
+      <w:r>
+        <w:rPr>
+          <w:rFonts w:cs="Arial"/>
+        </w:rPr>
+        <w:lastRenderedPageBreak/>
+        <w:t>Diagrama de estados</w:t>
+      </w:r>
+      <w:bookmarkEnd w:id="23"/>
+      <w:bookmarkEnd w:id="24"/>
     </w:p>
     <w:p>
       <w:pPr>
+        <w:pStyle w:val="P2"/>
         <w:spacing w:line="360" w:lineRule="auto"/>
-        <w:rPr>
-          <w:rFonts w:ascii="Arial" w:hAnsi="Arial" w:cs="Arial"/>
-        </w:rPr>
-      </w:pPr>
+        <w:ind w:left="0" w:firstLine="720"/>
+        <w:rPr>
+          <w:rFonts w:ascii="Arial" w:hAnsi="Arial" w:cs="Arial"/>
+          <w:b/>
+          <w:bCs/>
+          <w:sz w:val="24"/>
+          <w:szCs w:val="24"/>
+        </w:rPr>
+      </w:pPr>
+      <w:r>
+        <w:rPr>
+          <w:rFonts w:ascii="Arial" w:hAnsi="Arial" w:cs="Arial"/>
+          <w:sz w:val="24"/>
+          <w:szCs w:val="24"/>
+        </w:rPr>
+        <w:t>O diagrama de estados especifica as sequências de estados pelas quais o objeto pode passar durante seu ciclo de vida em resposta a eventos.</w:t>
+      </w:r>
     </w:p>
     <w:p>
       <w:pPr>
+        <w:pStyle w:val="P2"/>
+        <w:keepNext/>
         <w:spacing w:line="360" w:lineRule="auto"/>
-        <w:jc w:val="left"/>
+        <w:ind w:left="0"/>
+        <w:jc w:val="center"/>
+      </w:pPr>
+      <w:r>
+        <w:rPr>
+          <w:noProof/>
+        </w:rPr>
+        <w:drawing>
+          <wp:inline distT="0" distB="0" distL="0" distR="0" wp14:anchorId="417569C7" wp14:editId="5D368B6C">
+            <wp:extent cx="5973445" cy="2773680"/>
+            <wp:effectExtent l="0" t="0" r="8255" b="7620"/>
+            <wp:docPr id="1475828645" name="Imagem 3" descr="Diagrama&#10;&#10;Descrição gerada automaticamente"/>
+            <wp:cNvGraphicFramePr>
+              <a:graphicFrameLocks xmlns:a="http://schemas.openxmlformats.org/drawingml/2006/main" noChangeAspect="1"/>
+            </wp:cNvGraphicFramePr>
+            <a:graphic xmlns:a="http://schemas.openxmlformats.org/drawingml/2006/main">
+              <a:graphicData uri="http://schemas.openxmlformats.org/drawingml/2006/picture">
+                <pic:pic xmlns:pic="http://schemas.openxmlformats.org/drawingml/2006/picture">
+                  <pic:nvPicPr>
+                    <pic:cNvPr id="1475828645" name="Imagem 3" descr="Diagrama&#10;&#10;Descrição gerada automaticamente"/>
+                    <pic:cNvPicPr>
+                      <a:picLocks noChangeAspect="1" noChangeArrowheads="1"/>
+                    </pic:cNvPicPr>
+                  </pic:nvPicPr>
+                  <pic:blipFill>
+                    <a:blip r:embed="rId26">
+                      <a:extLst>
+                        <a:ext uri="{28A0092B-C50C-407E-A947-70E740481C1C}">
+                          <a14:useLocalDpi xmlns:a14="http://schemas.microsoft.com/office/drawing/2010/main" val="0"/>
+                        </a:ext>
+                      </a:extLst>
+                    </a:blip>
+                    <a:srcRect/>
+                    <a:stretch>
+                      <a:fillRect/>
+                    </a:stretch>
+                  </pic:blipFill>
+                  <pic:spPr bwMode="auto">
+                    <a:xfrm>
+                      <a:off x="0" y="0"/>
+                      <a:ext cx="5973445" cy="2773680"/>
+                    </a:xfrm>
+                    <a:prstGeom prst="rect">
+                      <a:avLst/>
+                    </a:prstGeom>
+                    <a:noFill/>
+                    <a:ln>
+                      <a:noFill/>
+                    </a:ln>
+                  </pic:spPr>
+                </pic:pic>
+              </a:graphicData>
+            </a:graphic>
+          </wp:inline>
+        </w:drawing>
+      </w:r>
+    </w:p>
+    <w:p>
+      <w:pPr>
+        <w:pStyle w:val="Legenda"/>
+      </w:pPr>
+      <w:r>
+        <w:t xml:space="preserve">Figura </w:t>
+      </w:r>
+      <w:r>
+        <w:fldChar w:fldCharType="begin"/>
+      </w:r>
+      <w:r>
+        <w:instrText xml:space="preserve"> SEQ Figura \* ARABIC </w:instrText>
+      </w:r>
+      <w:r>
+        <w:fldChar w:fldCharType="separate"/>
+      </w:r>
+      <w:r>
+        <w:rPr>
+          <w:noProof/>
+        </w:rPr>
+        <w:t>17</w:t>
+      </w:r>
+      <w:r>
+        <w:fldChar w:fldCharType="end"/>
+      </w:r>
+      <w:r>
+        <w:t xml:space="preserve"> </w:t>
+      </w:r>
+      <w:r>
+        <w:rPr>
+          <w:rFonts w:ascii="Arial" w:hAnsi="Arial" w:cs="Arial"/>
+        </w:rPr>
+        <w:t xml:space="preserve">Diagrama de </w:t>
+      </w:r>
+      <w:r>
+        <w:rPr>
+          <w:rFonts w:ascii="Arial" w:hAnsi="Arial" w:cs="Arial"/>
+        </w:rPr>
+        <w:t>estados</w:t>
+      </w:r>
+      <w:r>
+        <w:rPr>
+          <w:rFonts w:ascii="Arial" w:hAnsi="Arial" w:cs="Arial"/>
+        </w:rPr>
+        <w:t xml:space="preserve"> da classe denúncia</w:t>
+      </w:r>
+      <w:r>
+        <w:rPr>
+          <w:rFonts w:ascii="Arial" w:hAnsi="Arial" w:cs="Arial"/>
+        </w:rPr>
+        <w:t xml:space="preserve"> </w:t>
+      </w:r>
+      <w:r>
+        <w:rPr>
+          <w:rFonts w:ascii="Arial" w:hAnsi="Arial" w:cs="Arial"/>
+        </w:rPr>
+        <w:t>(Autores, 2024)</w:t>
+      </w:r>
+    </w:p>
+    <w:p>
+      <w:pPr>
+        <w:pStyle w:val="P2"/>
+        <w:spacing w:line="360" w:lineRule="auto"/>
+        <w:ind w:left="0"/>
         <w:rPr>
           <w:rFonts w:ascii="Arial" w:hAnsi="Arial" w:cs="Arial"/>
           <w:b/>
           <w:bCs/>
-          <w:sz w:val="28"/>
-          <w:szCs w:val="28"/>
-        </w:rPr>
-      </w:pPr>
-      <w:r>
-        <w:rPr>
-          <w:rFonts w:ascii="Arial" w:hAnsi="Arial" w:cs="Arial"/>
-        </w:rPr>
-        <w:br w:type="page"/>
-      </w:r>
+          <w:color w:val="2E74B5" w:themeColor="accent1" w:themeShade="BF"/>
+        </w:rPr>
+      </w:pPr>
+    </w:p>
+    <w:p>
+      <w:pPr>
+        <w:pStyle w:val="P2"/>
+        <w:spacing w:line="360" w:lineRule="auto"/>
+        <w:rPr>
+          <w:rFonts w:ascii="Arial" w:hAnsi="Arial" w:cs="Arial"/>
+          <w:b/>
+          <w:bCs/>
+          <w:color w:val="2E74B5" w:themeColor="accent1" w:themeShade="BF"/>
+        </w:rPr>
+      </w:pPr>
     </w:p>
     <w:p>
       <w:pPr>
@@ -20431,7 +21227,6 @@
         <w:rPr>
           <w:rFonts w:cs="Arial"/>
         </w:rPr>
-        <w:lastRenderedPageBreak/>
         <w:t xml:space="preserve">6. </w:t>
       </w:r>
       <w:r>
@@ -20566,6 +21361,7 @@
         <w:rPr>
           <w:rFonts w:cs="Arial"/>
         </w:rPr>
+        <w:lastRenderedPageBreak/>
         <w:t xml:space="preserve">6.2. </w:t>
       </w:r>
       <w:r>
@@ -20645,8 +21441,8 @@
       </w:r>
     </w:p>
     <w:sectPr>
-      <w:headerReference w:type="default" r:id="rId28"/>
-      <w:footerReference w:type="default" r:id="rId29"/>
+      <w:headerReference w:type="default" r:id="rId27"/>
+      <w:footerReference w:type="default" r:id="rId28"/>
       <w:pgSz w:w="12242" w:h="15842" w:code="1"/>
       <w:pgMar w:top="1701" w:right="1134" w:bottom="1134" w:left="1701" w:header="567" w:footer="567" w:gutter="0"/>
       <w:cols w:space="720"/>

</xml_diff>

<commit_message>
atualiza diagrama de estados
</commit_message>
<xml_diff>
--- a/Documentação/Documento Produto Software - Nossa Via - 2024.docx
+++ b/Documentação/Documento Produto Software - Nossa Via - 2024.docx
@@ -313,7 +313,29 @@
           <w:sz w:val="24"/>
           <w:szCs w:val="24"/>
         </w:rPr>
-        <w:t>João Lucas Miclos de Negreiros</w:t>
+        <w:t xml:space="preserve">João Lucas </w:t>
+      </w:r>
+      <w:proofErr w:type="spellStart"/>
+      <w:r>
+        <w:rPr>
+          <w:rFonts w:ascii="Arial" w:hAnsi="Arial"/>
+          <w:b/>
+          <w:bCs/>
+          <w:sz w:val="24"/>
+          <w:szCs w:val="24"/>
+        </w:rPr>
+        <w:t>Miclos</w:t>
+      </w:r>
+      <w:proofErr w:type="spellEnd"/>
+      <w:r>
+        <w:rPr>
+          <w:rFonts w:ascii="Arial" w:hAnsi="Arial"/>
+          <w:b/>
+          <w:bCs/>
+          <w:sz w:val="24"/>
+          <w:szCs w:val="24"/>
+        </w:rPr>
+        <w:t xml:space="preserve"> de Negreiros</w:t>
       </w:r>
     </w:p>
     <w:p>
@@ -331,6 +353,7 @@
           <w:szCs w:val="24"/>
         </w:rPr>
       </w:pPr>
+      <w:proofErr w:type="spellStart"/>
       <w:r>
         <w:rPr>
           <w:rFonts w:ascii="Arial" w:hAnsi="Arial"/>
@@ -339,7 +362,18 @@
           <w:sz w:val="24"/>
           <w:szCs w:val="24"/>
         </w:rPr>
-        <w:t>Lettícia de Sousa Tonon</w:t>
+        <w:t>Lettícia</w:t>
+      </w:r>
+      <w:proofErr w:type="spellEnd"/>
+      <w:r>
+        <w:rPr>
+          <w:rFonts w:ascii="Arial" w:hAnsi="Arial"/>
+          <w:b/>
+          <w:bCs/>
+          <w:sz w:val="24"/>
+          <w:szCs w:val="24"/>
+        </w:rPr>
+        <w:t xml:space="preserve"> de Sousa Tonon</w:t>
       </w:r>
     </w:p>
     <w:p>
@@ -365,7 +399,29 @@
           <w:sz w:val="24"/>
           <w:szCs w:val="24"/>
         </w:rPr>
-        <w:t>Lucas Kaue Guimar</w:t>
+        <w:t xml:space="preserve">Lucas </w:t>
+      </w:r>
+      <w:proofErr w:type="spellStart"/>
+      <w:r>
+        <w:rPr>
+          <w:rFonts w:ascii="Arial" w:hAnsi="Arial"/>
+          <w:b/>
+          <w:bCs/>
+          <w:sz w:val="24"/>
+          <w:szCs w:val="24"/>
+        </w:rPr>
+        <w:t>Kaue</w:t>
+      </w:r>
+      <w:proofErr w:type="spellEnd"/>
+      <w:r>
+        <w:rPr>
+          <w:rFonts w:ascii="Arial" w:hAnsi="Arial"/>
+          <w:b/>
+          <w:bCs/>
+          <w:sz w:val="24"/>
+          <w:szCs w:val="24"/>
+        </w:rPr>
+        <w:t xml:space="preserve"> Guimar</w:t>
       </w:r>
       <w:r>
         <w:rPr>
@@ -6361,6 +6417,7 @@
         <w:t xml:space="preserve">Após os campos serem preenchidos o sistema deve verificar se já existe uma denúncia com o mesmo tipo na mesma região (área de 2500m²), caso positivo, será exibido ao usuário uma lista com as denúncias encontras dando a opção de </w:t>
       </w:r>
       <w:bookmarkStart w:id="11" w:name="_Int_J4RwSMnO"/>
+      <w:proofErr w:type="gramStart"/>
       <w:r>
         <w:rPr>
           <w:rFonts w:ascii="Arial" w:hAnsi="Arial" w:cs="Arial"/>
@@ -6370,6 +6427,7 @@
         <w:t>curti-las</w:t>
       </w:r>
       <w:bookmarkEnd w:id="11"/>
+      <w:proofErr w:type="gramEnd"/>
       <w:r>
         <w:rPr>
           <w:rFonts w:ascii="Arial" w:hAnsi="Arial" w:cs="Arial"/>
@@ -8793,7 +8851,29 @@
                 <w:sz w:val="24"/>
                 <w:szCs w:val="24"/>
               </w:rPr>
-              <w:t xml:space="preserve"> dando a opção de curti-las caso seu problema esteja dentro da lista.</w:t>
+              <w:t xml:space="preserve"> dando a opção de </w:t>
+            </w:r>
+            <w:proofErr w:type="gramStart"/>
+            <w:r>
+              <w:rPr>
+                <w:rFonts w:cs="Arial"/>
+                <w:b w:val="0"/>
+                <w:bCs w:val="0"/>
+                <w:sz w:val="24"/>
+                <w:szCs w:val="24"/>
+              </w:rPr>
+              <w:t>curti-las</w:t>
+            </w:r>
+            <w:proofErr w:type="gramEnd"/>
+            <w:r>
+              <w:rPr>
+                <w:rFonts w:cs="Arial"/>
+                <w:b w:val="0"/>
+                <w:bCs w:val="0"/>
+                <w:sz w:val="24"/>
+                <w:szCs w:val="24"/>
+              </w:rPr>
+              <w:t xml:space="preserve"> caso seu problema esteja dentro da lista.</w:t>
             </w:r>
           </w:p>
           <w:p>
@@ -8817,7 +8897,25 @@
                 <w:sz w:val="24"/>
                 <w:szCs w:val="24"/>
               </w:rPr>
-              <w:t>O usuário curte uma denúncia que relata o mesmo problema que a sua.</w:t>
+              <w:t xml:space="preserve">O usuário </w:t>
+            </w:r>
+            <w:proofErr w:type="gramStart"/>
+            <w:r>
+              <w:rPr>
+                <w:rFonts w:ascii="Arial" w:hAnsi="Arial" w:cs="Arial"/>
+                <w:sz w:val="24"/>
+                <w:szCs w:val="24"/>
+              </w:rPr>
+              <w:t>curte</w:t>
+            </w:r>
+            <w:proofErr w:type="gramEnd"/>
+            <w:r>
+              <w:rPr>
+                <w:rFonts w:ascii="Arial" w:hAnsi="Arial" w:cs="Arial"/>
+                <w:sz w:val="24"/>
+                <w:szCs w:val="24"/>
+              </w:rPr>
+              <w:t xml:space="preserve"> uma denúncia que relata o mesmo problema que a sua.</w:t>
             </w:r>
           </w:p>
           <w:p>
@@ -8980,7 +9078,29 @@
                 <w:sz w:val="24"/>
                 <w:szCs w:val="24"/>
               </w:rPr>
-              <w:t xml:space="preserve"> dando a opção de curti-las caso seu problema esteja dentro da lista.</w:t>
+              <w:t xml:space="preserve"> dando a opção de </w:t>
+            </w:r>
+            <w:proofErr w:type="gramStart"/>
+            <w:r>
+              <w:rPr>
+                <w:rFonts w:cs="Arial"/>
+                <w:b w:val="0"/>
+                <w:bCs w:val="0"/>
+                <w:sz w:val="24"/>
+                <w:szCs w:val="24"/>
+              </w:rPr>
+              <w:t>curti-las</w:t>
+            </w:r>
+            <w:proofErr w:type="gramEnd"/>
+            <w:r>
+              <w:rPr>
+                <w:rFonts w:cs="Arial"/>
+                <w:b w:val="0"/>
+                <w:bCs w:val="0"/>
+                <w:sz w:val="24"/>
+                <w:szCs w:val="24"/>
+              </w:rPr>
+              <w:t xml:space="preserve"> caso seu problema esteja dentro da lista.</w:t>
             </w:r>
           </w:p>
           <w:p>
@@ -17952,7 +18072,61 @@
           <w:sz w:val="24"/>
           <w:szCs w:val="24"/>
         </w:rPr>
-        <w:t xml:space="preserve">A tecnologia utilizada para o back-end será Python com o micro framework flask; para o front-end será utilizado </w:t>
+        <w:t xml:space="preserve">A tecnologia utilizada para o </w:t>
+      </w:r>
+      <w:proofErr w:type="spellStart"/>
+      <w:r>
+        <w:rPr>
+          <w:rFonts w:ascii="Arial" w:hAnsi="Arial" w:cs="Arial"/>
+          <w:sz w:val="24"/>
+          <w:szCs w:val="24"/>
+        </w:rPr>
+        <w:t>back-end</w:t>
+      </w:r>
+      <w:proofErr w:type="spellEnd"/>
+      <w:r>
+        <w:rPr>
+          <w:rFonts w:ascii="Arial" w:hAnsi="Arial" w:cs="Arial"/>
+          <w:sz w:val="24"/>
+          <w:szCs w:val="24"/>
+        </w:rPr>
+        <w:t xml:space="preserve"> será Python com o micro framework </w:t>
+      </w:r>
+      <w:proofErr w:type="spellStart"/>
+      <w:r>
+        <w:rPr>
+          <w:rFonts w:ascii="Arial" w:hAnsi="Arial" w:cs="Arial"/>
+          <w:sz w:val="24"/>
+          <w:szCs w:val="24"/>
+        </w:rPr>
+        <w:t>flask</w:t>
+      </w:r>
+      <w:proofErr w:type="spellEnd"/>
+      <w:r>
+        <w:rPr>
+          <w:rFonts w:ascii="Arial" w:hAnsi="Arial" w:cs="Arial"/>
+          <w:sz w:val="24"/>
+          <w:szCs w:val="24"/>
+        </w:rPr>
+        <w:t>; para o front-</w:t>
+      </w:r>
+      <w:proofErr w:type="spellStart"/>
+      <w:r>
+        <w:rPr>
+          <w:rFonts w:ascii="Arial" w:hAnsi="Arial" w:cs="Arial"/>
+          <w:sz w:val="24"/>
+          <w:szCs w:val="24"/>
+        </w:rPr>
+        <w:t>end</w:t>
+      </w:r>
+      <w:proofErr w:type="spellEnd"/>
+      <w:r>
+        <w:rPr>
+          <w:rFonts w:ascii="Arial" w:hAnsi="Arial" w:cs="Arial"/>
+          <w:sz w:val="24"/>
+          <w:szCs w:val="24"/>
+        </w:rPr>
+        <w:t xml:space="preserve"> será utilizado </w:t>
       </w:r>
       <w:r>
         <w:rPr>
@@ -17970,14 +18144,34 @@
         </w:rPr>
         <w:t xml:space="preserve"> </w:t>
       </w:r>
-      <w:r>
-        <w:rPr>
-          <w:rFonts w:ascii="Arial" w:hAnsi="Arial" w:cs="Arial"/>
-          <w:sz w:val="24"/>
-          <w:szCs w:val="24"/>
-        </w:rPr>
-        <w:t>React Native</w:t>
-      </w:r>
+      <w:proofErr w:type="spellStart"/>
+      <w:r>
+        <w:rPr>
+          <w:rFonts w:ascii="Arial" w:hAnsi="Arial" w:cs="Arial"/>
+          <w:sz w:val="24"/>
+          <w:szCs w:val="24"/>
+        </w:rPr>
+        <w:t>React</w:t>
+      </w:r>
+      <w:proofErr w:type="spellEnd"/>
+      <w:r>
+        <w:rPr>
+          <w:rFonts w:ascii="Arial" w:hAnsi="Arial" w:cs="Arial"/>
+          <w:sz w:val="24"/>
+          <w:szCs w:val="24"/>
+        </w:rPr>
+        <w:t xml:space="preserve"> </w:t>
+      </w:r>
+      <w:proofErr w:type="spellStart"/>
+      <w:r>
+        <w:rPr>
+          <w:rFonts w:ascii="Arial" w:hAnsi="Arial" w:cs="Arial"/>
+          <w:sz w:val="24"/>
+          <w:szCs w:val="24"/>
+        </w:rPr>
+        <w:t>Native</w:t>
+      </w:r>
+      <w:proofErr w:type="spellEnd"/>
       <w:r>
         <w:rPr>
           <w:rFonts w:ascii="Arial" w:hAnsi="Arial" w:cs="Arial"/>
@@ -18327,7 +18521,35 @@
           <w:snapToGrid w:val="0"/>
           <w:color w:val="2E74B5" w:themeColor="accent1" w:themeShade="BF"/>
         </w:rPr>
-        <w:t xml:space="preserve">Lógica de negócio (campos obrigatórios, validade entre datas, preenchimento anterior de um campo para efetuar uma operação, etc). </w:t>
+        <w:t xml:space="preserve">Lógica de negócio (campos obrigatórios, validade entre datas, preenchimento anterior de um campo para efetuar uma </w:t>
+      </w:r>
+      <w:proofErr w:type="gramStart"/>
+      <w:r>
+        <w:rPr>
+          <w:rFonts w:ascii="Arial" w:hAnsi="Arial" w:cs="Arial"/>
+          <w:snapToGrid w:val="0"/>
+          <w:color w:val="2E74B5" w:themeColor="accent1" w:themeShade="BF"/>
+        </w:rPr>
+        <w:t xml:space="preserve">operação, </w:t>
+      </w:r>
+      <w:proofErr w:type="spellStart"/>
+      <w:r>
+        <w:rPr>
+          <w:rFonts w:ascii="Arial" w:hAnsi="Arial" w:cs="Arial"/>
+          <w:snapToGrid w:val="0"/>
+          <w:color w:val="2E74B5" w:themeColor="accent1" w:themeShade="BF"/>
+        </w:rPr>
+        <w:t>etc</w:t>
+      </w:r>
+      <w:proofErr w:type="spellEnd"/>
+      <w:proofErr w:type="gramEnd"/>
+      <w:r>
+        <w:rPr>
+          <w:rFonts w:ascii="Arial" w:hAnsi="Arial" w:cs="Arial"/>
+          <w:snapToGrid w:val="0"/>
+          <w:color w:val="2E74B5" w:themeColor="accent1" w:themeShade="BF"/>
+        </w:rPr>
+        <w:t xml:space="preserve">). </w:t>
       </w:r>
     </w:p>
     <w:p>
@@ -19853,7 +20075,21 @@
         <w:rPr>
           <w:rFonts w:cs="Arial"/>
         </w:rPr>
-        <w:t>Diagrama de classes do caso de uso curtir denúncia</w:t>
+        <w:t xml:space="preserve">Diagrama de classes do caso de uso </w:t>
+      </w:r>
+      <w:proofErr w:type="gramStart"/>
+      <w:r>
+        <w:rPr>
+          <w:rFonts w:cs="Arial"/>
+        </w:rPr>
+        <w:t>curtir</w:t>
+      </w:r>
+      <w:proofErr w:type="gramEnd"/>
+      <w:r>
+        <w:rPr>
+          <w:rFonts w:cs="Arial"/>
+        </w:rPr>
+        <w:t xml:space="preserve"> denúncia</w:t>
       </w:r>
     </w:p>
     <w:p>
@@ -19976,7 +20212,21 @@
         <w:rPr>
           <w:rFonts w:ascii="Arial" w:hAnsi="Arial" w:cs="Arial"/>
         </w:rPr>
-        <w:t>Diagrama de classes do caso de uso curtir denúncia</w:t>
+        <w:t xml:space="preserve">Diagrama de classes do caso de uso </w:t>
+      </w:r>
+      <w:proofErr w:type="gramStart"/>
+      <w:r>
+        <w:rPr>
+          <w:rFonts w:ascii="Arial" w:hAnsi="Arial" w:cs="Arial"/>
+        </w:rPr>
+        <w:t>curtir</w:t>
+      </w:r>
+      <w:proofErr w:type="gramEnd"/>
+      <w:r>
+        <w:rPr>
+          <w:rFonts w:ascii="Arial" w:hAnsi="Arial" w:cs="Arial"/>
+        </w:rPr>
+        <w:t xml:space="preserve"> denúncia</w:t>
       </w:r>
       <w:r>
         <w:rPr>
@@ -20119,11 +20369,19 @@
         </w:rPr>
         <w:t xml:space="preserve">de sequência </w:t>
       </w:r>
-      <w:r>
-        <w:rPr>
-          <w:rFonts w:ascii="Arial" w:hAnsi="Arial" w:cs="Arial"/>
-        </w:rPr>
-        <w:t xml:space="preserve">curtir </w:t>
+      <w:proofErr w:type="gramStart"/>
+      <w:r>
+        <w:rPr>
+          <w:rFonts w:ascii="Arial" w:hAnsi="Arial" w:cs="Arial"/>
+        </w:rPr>
+        <w:t>curtir</w:t>
+      </w:r>
+      <w:proofErr w:type="gramEnd"/>
+      <w:r>
+        <w:rPr>
+          <w:rFonts w:ascii="Arial" w:hAnsi="Arial" w:cs="Arial"/>
+        </w:rPr>
+        <w:t xml:space="preserve"> </w:t>
       </w:r>
       <w:r>
         <w:rPr>
@@ -21077,10 +21335,10 @@
           <w:noProof/>
         </w:rPr>
         <w:drawing>
-          <wp:inline distT="0" distB="0" distL="0" distR="0" wp14:anchorId="417569C7" wp14:editId="5D368B6C">
-            <wp:extent cx="5973445" cy="2773680"/>
-            <wp:effectExtent l="0" t="0" r="8255" b="7620"/>
-            <wp:docPr id="1475828645" name="Imagem 3" descr="Diagrama&#10;&#10;Descrição gerada automaticamente"/>
+          <wp:inline distT="0" distB="0" distL="0" distR="0" wp14:anchorId="05514A21" wp14:editId="298CA44A">
+            <wp:extent cx="5973445" cy="3119120"/>
+            <wp:effectExtent l="0" t="0" r="8255" b="5080"/>
+            <wp:docPr id="2011979270" name="Imagem 1" descr="Diagrama&#10;&#10;Descrição gerada automaticamente"/>
             <wp:cNvGraphicFramePr>
               <a:graphicFrameLocks xmlns:a="http://schemas.openxmlformats.org/drawingml/2006/main" noChangeAspect="1"/>
             </wp:cNvGraphicFramePr>
@@ -21088,7 +21346,7 @@
               <a:graphicData uri="http://schemas.openxmlformats.org/drawingml/2006/picture">
                 <pic:pic xmlns:pic="http://schemas.openxmlformats.org/drawingml/2006/picture">
                   <pic:nvPicPr>
-                    <pic:cNvPr id="1475828645" name="Imagem 3" descr="Diagrama&#10;&#10;Descrição gerada automaticamente"/>
+                    <pic:cNvPr id="2011979270" name="Imagem 1" descr="Diagrama&#10;&#10;Descrição gerada automaticamente"/>
                     <pic:cNvPicPr>
                       <a:picLocks noChangeAspect="1" noChangeArrowheads="1"/>
                     </pic:cNvPicPr>
@@ -21109,7 +21367,7 @@
                   <pic:spPr bwMode="auto">
                     <a:xfrm>
                       <a:off x="0" y="0"/>
-                      <a:ext cx="5973445" cy="2773680"/>
+                      <a:ext cx="5973445" cy="3119120"/>
                     </a:xfrm>
                     <a:prstGeom prst="rect">
                       <a:avLst/>
@@ -21288,8 +21546,39 @@
           <w:iCs/>
           <w:color w:val="2E74B5" w:themeColor="accent1" w:themeShade="BF"/>
         </w:rPr>
-        <w:t>Test Driven Development</w:t>
-      </w:r>
+        <w:t xml:space="preserve">Test </w:t>
+      </w:r>
+      <w:proofErr w:type="spellStart"/>
+      <w:r>
+        <w:rPr>
+          <w:rFonts w:ascii="Arial" w:hAnsi="Arial" w:cs="Arial"/>
+          <w:i/>
+          <w:iCs/>
+          <w:color w:val="2E74B5" w:themeColor="accent1" w:themeShade="BF"/>
+        </w:rPr>
+        <w:t>Driven</w:t>
+      </w:r>
+      <w:proofErr w:type="spellEnd"/>
+      <w:r>
+        <w:rPr>
+          <w:rFonts w:ascii="Arial" w:hAnsi="Arial" w:cs="Arial"/>
+          <w:i/>
+          <w:iCs/>
+          <w:color w:val="2E74B5" w:themeColor="accent1" w:themeShade="BF"/>
+        </w:rPr>
+        <w:t xml:space="preserve"> </w:t>
+      </w:r>
+      <w:proofErr w:type="spellStart"/>
+      <w:r>
+        <w:rPr>
+          <w:rFonts w:ascii="Arial" w:hAnsi="Arial" w:cs="Arial"/>
+          <w:i/>
+          <w:iCs/>
+          <w:color w:val="2E74B5" w:themeColor="accent1" w:themeShade="BF"/>
+        </w:rPr>
+        <w:t>Development</w:t>
+      </w:r>
+      <w:proofErr w:type="spellEnd"/>
       <w:r>
         <w:rPr>
           <w:rFonts w:ascii="Arial" w:hAnsi="Arial" w:cs="Arial"/>
@@ -21543,7 +21832,7 @@
             </wp:anchor>
           </w:drawing>
         </mc:Choice>
-        <mc:Fallback xmlns:a="http://schemas.openxmlformats.org/drawingml/2006/main" xmlns:a14="http://schemas.microsoft.com/office/drawing/2010/main">
+        <mc:Fallback xmlns:a14="http://schemas.microsoft.com/office/drawing/2010/main" xmlns:a="http://schemas.openxmlformats.org/drawingml/2006/main">
           <w:pict w14:anchorId="5F0F2DC2">
             <v:line id="Line 1" style="position:absolute;z-index:251657216;visibility:visible;mso-wrap-style:square;mso-width-percent:0;mso-height-percent:0;mso-wrap-distance-left:9pt;mso-wrap-distance-top:0;mso-wrap-distance-right:9pt;mso-wrap-distance-bottom:0;mso-position-horizontal:absolute;mso-position-horizontal-relative:text;mso-position-vertical:absolute;mso-position-vertical-relative:text;mso-width-percent:0;mso-height-percent:0;mso-width-relative:page;mso-height-relative:page" o:spid="_x0000_s1026" o:allowincell="f" from="-.45pt,-3.6pt" to="443.25pt,-3.6pt" w14:anchorId="5027D4D0" o:gfxdata="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">
               <w10:wrap type="topAndBottom"/>
@@ -21708,7 +21997,7 @@
             </wp:anchor>
           </w:drawing>
         </mc:Choice>
-        <mc:Fallback xmlns:a="http://schemas.openxmlformats.org/drawingml/2006/main" xmlns:a14="http://schemas.microsoft.com/office/drawing/2010/main">
+        <mc:Fallback xmlns:a14="http://schemas.microsoft.com/office/drawing/2010/main" xmlns:a="http://schemas.openxmlformats.org/drawingml/2006/main">
           <w:pict w14:anchorId="07033CA2">
             <v:line id="Line 2" style="position:absolute;z-index:251658240;visibility:visible;mso-wrap-style:square;mso-width-percent:0;mso-height-percent:0;mso-wrap-distance-left:9pt;mso-wrap-distance-top:0;mso-wrap-distance-right:9pt;mso-wrap-distance-bottom:5.65pt;mso-position-horizontal:absolute;mso-position-horizontal-relative:text;mso-position-vertical:absolute;mso-position-vertical-relative:text;mso-width-percent:0;mso-height-percent:0;mso-width-relative:page;mso-height-relative:page" o:spid="_x0000_s1026" o:allowincell="f" from=".4pt,56.2pt" to="441.6pt,56.2pt" w14:anchorId="48C357A9" o:gfxdata="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">
               <w10:wrap type="topAndBottom"/>
@@ -28465,6 +28754,15 @@
 </file>
 
 <file path=customXml/item1.xml><?xml version="1.0" encoding="utf-8"?>
+<?mso-contentType ?>
+<FormTemplates xmlns="http://schemas.microsoft.com/sharepoint/v3/contenttype/forms">
+  <Display>DocumentLibraryForm</Display>
+  <Edit>DocumentLibraryForm</Edit>
+  <New>DocumentLibraryForm</New>
+</FormTemplates>
+</file>
+
+<file path=customXml/item2.xml><?xml version="1.0" encoding="utf-8"?>
 <ct:contentTypeSchema xmlns:ct="http://schemas.microsoft.com/office/2006/metadata/contentType" xmlns:ma="http://schemas.microsoft.com/office/2006/metadata/properties/metaAttributes" ct:_="" ma:_="" ma:contentTypeName="Documento" ma:contentTypeID="0x0101007E71FABEF81C0D41881132C506355E55" ma:contentTypeVersion="11" ma:contentTypeDescription="Crie um novo documento." ma:contentTypeScope="" ma:versionID="5cd28278d3e311aaaa6093e146430ff1">
   <xsd:schema xmlns:xsd="http://www.w3.org/2001/XMLSchema" xmlns:xs="http://www.w3.org/2001/XMLSchema" xmlns:p="http://schemas.microsoft.com/office/2006/metadata/properties" xmlns:ns2="edcbb82a-a93a-4d22-b9ec-0a2a6df9261f" xmlns:ns3="88ac0c94-ecf3-4703-9efe-e9a6791ae759" targetNamespace="http://schemas.microsoft.com/office/2006/metadata/properties" ma:root="true" ma:fieldsID="53cee68259182e181d380aebeea99bbc" ns2:_="" ns3:_="">
     <xsd:import namespace="edcbb82a-a93a-4d22-b9ec-0a2a6df9261f"/>
@@ -28659,16 +28957,15 @@
 </ct:contentTypeSchema>
 </file>
 
-<file path=customXml/item2.xml><?xml version="1.0" encoding="utf-8"?>
-<?mso-contentType ?>
-<FormTemplates xmlns="http://schemas.microsoft.com/sharepoint/v3/contenttype/forms">
-  <Display>DocumentLibraryForm</Display>
-  <Edit>DocumentLibraryForm</Edit>
-  <New>DocumentLibraryForm</New>
-</FormTemplates>
+<file path=customXml/itemProps1.xml><?xml version="1.0" encoding="utf-8"?>
+<ds:datastoreItem xmlns:ds="http://schemas.openxmlformats.org/officeDocument/2006/customXml" ds:itemID="{8B98CEA4-99B0-471F-952E-F1AE92D4956B}">
+  <ds:schemaRefs>
+    <ds:schemaRef ds:uri="http://schemas.microsoft.com/sharepoint/v3/contenttype/forms"/>
+  </ds:schemaRefs>
+</ds:datastoreItem>
 </file>
 
-<file path=customXml/itemProps1.xml><?xml version="1.0" encoding="utf-8"?>
+<file path=customXml/itemProps2.xml><?xml version="1.0" encoding="utf-8"?>
 <ds:datastoreItem xmlns:ds="http://schemas.openxmlformats.org/officeDocument/2006/customXml" ds:itemID="{8FC91C38-DC3A-4796-AD52-0BCC02E86A4E}">
   <ds:schemaRefs>
     <ds:schemaRef ds:uri="http://schemas.microsoft.com/office/2006/metadata/contentType"/>
@@ -28685,12 +28982,4 @@
     <ds:schemaRef ds:uri="http://schemas.microsoft.com/internal/obd"/>
   </ds:schemaRefs>
 </ds:datastoreItem>
-</file>
-
-<file path=customXml/itemProps2.xml><?xml version="1.0" encoding="utf-8"?>
-<ds:datastoreItem xmlns:ds="http://schemas.openxmlformats.org/officeDocument/2006/customXml" ds:itemID="{8B98CEA4-99B0-471F-952E-F1AE92D4956B}">
-  <ds:schemaRefs>
-    <ds:schemaRef ds:uri="http://schemas.microsoft.com/sharepoint/v3/contenttype/forms"/>
-  </ds:schemaRefs>
-</ds:datastoreItem>
 </file>
</xml_diff>

<commit_message>
remove caso de uso gerar relatorio
</commit_message>
<xml_diff>
--- a/Documentação/Documento Produto Software - Nossa Via - 2024.docx
+++ b/Documentação/Documento Produto Software - Nossa Via - 2024.docx
@@ -5218,7 +5218,7 @@
           <w:sz w:val="24"/>
           <w:szCs w:val="24"/>
         </w:rPr>
-        <w:t>[RF0</w:t>
+        <w:t>[RF01</w:t>
       </w:r>
       <w:r>
         <w:rPr>
@@ -5238,7 +5238,7 @@
           <w:sz w:val="24"/>
           <w:szCs w:val="24"/>
         </w:rPr>
-        <w:t>1</w:t>
+        <w:t xml:space="preserve">] – </w:t>
       </w:r>
       <w:r>
         <w:rPr>
@@ -5248,17 +5248,7 @@
           <w:sz w:val="24"/>
           <w:szCs w:val="24"/>
         </w:rPr>
-        <w:t>] – Ver relatório</w:t>
-      </w:r>
-      <w:r>
-        <w:rPr>
-          <w:rFonts w:ascii="Arial" w:hAnsi="Arial" w:cs="Arial"/>
-          <w:b/>
-          <w:bCs/>
-          <w:sz w:val="24"/>
-          <w:szCs w:val="24"/>
-        </w:rPr>
-        <w:t xml:space="preserve"> de denúncias</w:t>
+        <w:t>Pontuação de usuário</w:t>
       </w:r>
     </w:p>
     <w:tbl>
@@ -5501,313 +5491,6 @@
           <w:sz w:val="24"/>
           <w:szCs w:val="24"/>
         </w:rPr>
-        <w:t>Este requisito permite que o usuário visualize um relatório de denúncias, contendo informações sobre quantidade de denúncias separadas por tipo e região.</w:t>
-      </w:r>
-    </w:p>
-    <w:p>
-      <w:pPr>
-        <w:spacing w:line="360" w:lineRule="auto"/>
-        <w:rPr>
-          <w:rFonts w:ascii="Arial" w:hAnsi="Arial" w:cs="Arial"/>
-          <w:b/>
-          <w:bCs/>
-          <w:sz w:val="24"/>
-          <w:szCs w:val="24"/>
-        </w:rPr>
-      </w:pPr>
-    </w:p>
-    <w:p>
-      <w:pPr>
-        <w:spacing w:line="360" w:lineRule="auto"/>
-        <w:rPr>
-          <w:rFonts w:ascii="Arial" w:hAnsi="Arial" w:cs="Arial"/>
-          <w:b/>
-          <w:bCs/>
-          <w:sz w:val="24"/>
-          <w:szCs w:val="24"/>
-        </w:rPr>
-      </w:pPr>
-      <w:r>
-        <w:rPr>
-          <w:rFonts w:ascii="Arial" w:hAnsi="Arial" w:cs="Arial"/>
-          <w:b/>
-          <w:bCs/>
-          <w:sz w:val="24"/>
-          <w:szCs w:val="24"/>
-        </w:rPr>
-        <w:t>[RF01</w:t>
-      </w:r>
-      <w:r>
-        <w:rPr>
-          <w:rFonts w:ascii="Arial" w:hAnsi="Arial" w:cs="Arial"/>
-          <w:b/>
-          <w:bCs/>
-          <w:sz w:val="24"/>
-          <w:szCs w:val="24"/>
-        </w:rPr>
-        <w:t>2</w:t>
-      </w:r>
-      <w:r>
-        <w:rPr>
-          <w:rFonts w:ascii="Arial" w:hAnsi="Arial" w:cs="Arial"/>
-          <w:b/>
-          <w:bCs/>
-          <w:sz w:val="24"/>
-          <w:szCs w:val="24"/>
-        </w:rPr>
-        <w:t xml:space="preserve">] – </w:t>
-      </w:r>
-      <w:r>
-        <w:rPr>
-          <w:rFonts w:ascii="Arial" w:hAnsi="Arial" w:cs="Arial"/>
-          <w:b/>
-          <w:bCs/>
-          <w:sz w:val="24"/>
-          <w:szCs w:val="24"/>
-        </w:rPr>
-        <w:t>Pontuação de usuário</w:t>
-      </w:r>
-    </w:p>
-    <w:tbl>
-      <w:tblPr>
-        <w:tblW w:w="0" w:type="auto"/>
-        <w:tblInd w:w="705" w:type="dxa"/>
-        <w:tblLook w:val="0000" w:firstRow="0" w:lastRow="0" w:firstColumn="0" w:lastColumn="0" w:noHBand="0" w:noVBand="0"/>
-      </w:tblPr>
-      <w:tblGrid>
-        <w:gridCol w:w="1809"/>
-        <w:gridCol w:w="426"/>
-        <w:gridCol w:w="1984"/>
-        <w:gridCol w:w="425"/>
-        <w:gridCol w:w="1985"/>
-        <w:gridCol w:w="425"/>
-        <w:gridCol w:w="1384"/>
-      </w:tblGrid>
-      <w:tr>
-        <w:trPr>
-          <w:trHeight w:val="300"/>
-        </w:trPr>
-        <w:tc>
-          <w:tcPr>
-            <w:tcW w:w="1809" w:type="dxa"/>
-          </w:tcPr>
-          <w:p>
-            <w:pPr>
-              <w:spacing w:before="240" w:after="240" w:line="360" w:lineRule="auto"/>
-              <w:rPr>
-                <w:rFonts w:ascii="Arial" w:hAnsi="Arial" w:cs="Arial"/>
-                <w:sz w:val="24"/>
-                <w:szCs w:val="24"/>
-              </w:rPr>
-            </w:pPr>
-            <w:r>
-              <w:rPr>
-                <w:rFonts w:ascii="Arial" w:hAnsi="Arial" w:cs="Arial"/>
-                <w:b/>
-                <w:bCs/>
-                <w:sz w:val="24"/>
-                <w:szCs w:val="24"/>
-              </w:rPr>
-              <w:t>Prioridade</w:t>
-            </w:r>
-            <w:r>
-              <w:rPr>
-                <w:rFonts w:ascii="Arial" w:hAnsi="Arial" w:cs="Arial"/>
-                <w:sz w:val="24"/>
-                <w:szCs w:val="24"/>
-              </w:rPr>
-              <w:t>:</w:t>
-            </w:r>
-          </w:p>
-        </w:tc>
-        <w:tc>
-          <w:tcPr>
-            <w:tcW w:w="426" w:type="dxa"/>
-          </w:tcPr>
-          <w:p>
-            <w:pPr>
-              <w:spacing w:before="240" w:after="240" w:line="360" w:lineRule="auto"/>
-              <w:ind w:left="-20" w:right="-20"/>
-              <w:jc w:val="right"/>
-              <w:rPr>
-                <w:rFonts w:ascii="Wingdings" w:eastAsia="Wingdings" w:hAnsi="Wingdings" w:cs="Wingdings"/>
-                <w:color w:val="000000" w:themeColor="text1"/>
-                <w:sz w:val="18"/>
-                <w:szCs w:val="18"/>
-              </w:rPr>
-            </w:pPr>
-            <w:r>
-              <w:rPr>
-                <w:rFonts w:ascii="Wingdings" w:eastAsia="Wingdings" w:hAnsi="Wingdings" w:cs="Wingdings"/>
-                <w:color w:val="000000" w:themeColor="text1"/>
-                <w:sz w:val="18"/>
-                <w:szCs w:val="18"/>
-              </w:rPr>
-              <w:t>¨</w:t>
-            </w:r>
-          </w:p>
-        </w:tc>
-        <w:tc>
-          <w:tcPr>
-            <w:tcW w:w="1984" w:type="dxa"/>
-          </w:tcPr>
-          <w:p>
-            <w:pPr>
-              <w:spacing w:before="240" w:after="240" w:line="360" w:lineRule="auto"/>
-              <w:ind w:left="-108"/>
-              <w:rPr>
-                <w:rFonts w:ascii="Arial" w:hAnsi="Arial" w:cs="Arial"/>
-                <w:sz w:val="24"/>
-                <w:szCs w:val="24"/>
-              </w:rPr>
-            </w:pPr>
-            <w:r>
-              <w:rPr>
-                <w:rFonts w:ascii="Arial" w:hAnsi="Arial" w:cs="Arial"/>
-                <w:sz w:val="24"/>
-                <w:szCs w:val="24"/>
-              </w:rPr>
-              <w:t>Essencial</w:t>
-            </w:r>
-          </w:p>
-        </w:tc>
-        <w:tc>
-          <w:tcPr>
-            <w:tcW w:w="425" w:type="dxa"/>
-          </w:tcPr>
-          <w:p>
-            <w:pPr>
-              <w:spacing w:before="240" w:after="240" w:line="360" w:lineRule="auto"/>
-              <w:ind w:left="-20" w:right="-20"/>
-              <w:jc w:val="right"/>
-              <w:rPr>
-                <w:rFonts w:ascii="Wingdings" w:eastAsia="Wingdings" w:hAnsi="Wingdings" w:cs="Wingdings"/>
-                <w:color w:val="000000" w:themeColor="text1"/>
-                <w:sz w:val="18"/>
-                <w:szCs w:val="18"/>
-              </w:rPr>
-            </w:pPr>
-            <w:r>
-              <w:rPr>
-                <w:rFonts w:ascii="Wingdings" w:eastAsia="Wingdings" w:hAnsi="Wingdings" w:cs="Wingdings"/>
-                <w:color w:val="000000" w:themeColor="text1"/>
-                <w:sz w:val="18"/>
-                <w:szCs w:val="18"/>
-              </w:rPr>
-              <w:t>¨</w:t>
-            </w:r>
-          </w:p>
-        </w:tc>
-        <w:tc>
-          <w:tcPr>
-            <w:tcW w:w="1985" w:type="dxa"/>
-          </w:tcPr>
-          <w:p>
-            <w:pPr>
-              <w:spacing w:before="240" w:after="240" w:line="360" w:lineRule="auto"/>
-              <w:ind w:left="-108"/>
-              <w:rPr>
-                <w:rFonts w:ascii="Arial" w:hAnsi="Arial" w:cs="Arial"/>
-                <w:sz w:val="24"/>
-                <w:szCs w:val="24"/>
-              </w:rPr>
-            </w:pPr>
-            <w:r>
-              <w:rPr>
-                <w:rFonts w:ascii="Arial" w:hAnsi="Arial" w:cs="Arial"/>
-                <w:sz w:val="24"/>
-                <w:szCs w:val="24"/>
-              </w:rPr>
-              <w:t>Importante</w:t>
-            </w:r>
-          </w:p>
-        </w:tc>
-        <w:tc>
-          <w:tcPr>
-            <w:tcW w:w="425" w:type="dxa"/>
-          </w:tcPr>
-          <w:p>
-            <w:pPr>
-              <w:spacing w:before="240" w:after="240" w:line="360" w:lineRule="auto"/>
-              <w:ind w:left="-20" w:right="-20"/>
-              <w:jc w:val="right"/>
-              <w:rPr>
-                <w:rFonts w:ascii="Wingdings" w:eastAsia="Wingdings" w:hAnsi="Wingdings" w:cs="Wingdings"/>
-                <w:color w:val="000000" w:themeColor="text1"/>
-                <w:sz w:val="18"/>
-                <w:szCs w:val="18"/>
-              </w:rPr>
-            </w:pPr>
-            <w:r>
-              <w:rPr>
-                <w:rFonts w:ascii="Wingdings" w:eastAsia="Wingdings" w:hAnsi="Wingdings" w:cs="Wingdings"/>
-                <w:color w:val="000000" w:themeColor="text1"/>
-                <w:sz w:val="18"/>
-                <w:szCs w:val="18"/>
-              </w:rPr>
-              <w:t>n</w:t>
-            </w:r>
-          </w:p>
-        </w:tc>
-        <w:tc>
-          <w:tcPr>
-            <w:tcW w:w="1384" w:type="dxa"/>
-          </w:tcPr>
-          <w:p>
-            <w:pPr>
-              <w:spacing w:before="240" w:after="240" w:line="360" w:lineRule="auto"/>
-              <w:ind w:left="-108"/>
-              <w:rPr>
-                <w:rFonts w:ascii="Arial" w:hAnsi="Arial" w:cs="Arial"/>
-                <w:sz w:val="24"/>
-                <w:szCs w:val="24"/>
-              </w:rPr>
-            </w:pPr>
-            <w:r>
-              <w:rPr>
-                <w:rFonts w:ascii="Arial" w:hAnsi="Arial" w:cs="Arial"/>
-                <w:sz w:val="24"/>
-                <w:szCs w:val="24"/>
-              </w:rPr>
-              <w:t>Desejável</w:t>
-            </w:r>
-          </w:p>
-        </w:tc>
-      </w:tr>
-    </w:tbl>
-    <w:p>
-      <w:pPr>
-        <w:spacing w:line="360" w:lineRule="auto"/>
-        <w:rPr>
-          <w:rFonts w:ascii="Arial" w:eastAsia="Arial" w:hAnsi="Arial" w:cs="Arial"/>
-          <w:sz w:val="24"/>
-          <w:szCs w:val="24"/>
-        </w:rPr>
-      </w:pPr>
-      <w:r>
-        <w:rPr>
-          <w:rFonts w:ascii="Arial" w:hAnsi="Arial" w:cs="Arial"/>
-          <w:b/>
-          <w:bCs/>
-          <w:sz w:val="24"/>
-          <w:szCs w:val="24"/>
-        </w:rPr>
-        <w:t>Descrição</w:t>
-      </w:r>
-      <w:r>
-        <w:rPr>
-          <w:rFonts w:ascii="Arial" w:hAnsi="Arial" w:cs="Arial"/>
-          <w:sz w:val="24"/>
-          <w:szCs w:val="24"/>
-        </w:rPr>
-        <w:t xml:space="preserve">: </w:t>
-      </w:r>
-      <w:r>
-        <w:rPr>
-          <w:rFonts w:ascii="Arial" w:eastAsia="Arial" w:hAnsi="Arial" w:cs="Arial"/>
-          <w:sz w:val="24"/>
-          <w:szCs w:val="24"/>
-        </w:rPr>
         <w:t xml:space="preserve">Este requisito permite que o </w:t>
       </w:r>
       <w:r>
@@ -6086,7 +5769,6 @@
           <w:sz w:val="24"/>
           <w:szCs w:val="24"/>
         </w:rPr>
-        <w:lastRenderedPageBreak/>
         <w:t>Descrição:</w:t>
       </w:r>
       <w:r>
@@ -6333,6 +6015,7 @@
           <w:sz w:val="24"/>
           <w:szCs w:val="24"/>
         </w:rPr>
+        <w:lastRenderedPageBreak/>
         <w:t>Descrição:</w:t>
       </w:r>
       <w:r>
@@ -6731,7 +6414,7 @@
           <w:sz w:val="24"/>
           <w:szCs w:val="24"/>
         </w:rPr>
-        <w:t>RN00</w:t>
+        <w:t>RN0</w:t>
       </w:r>
       <w:r>
         <w:rPr>
@@ -6741,7 +6424,7 @@
           <w:sz w:val="24"/>
           <w:szCs w:val="24"/>
         </w:rPr>
-        <w:t>7</w:t>
+        <w:t>0</w:t>
       </w:r>
       <w:r>
         <w:rPr>
@@ -6751,7 +6434,7 @@
           <w:sz w:val="24"/>
           <w:szCs w:val="24"/>
         </w:rPr>
-        <w:t xml:space="preserve">] – </w:t>
+        <w:t>7</w:t>
       </w:r>
       <w:r>
         <w:rPr>
@@ -6761,7 +6444,27 @@
           <w:sz w:val="24"/>
           <w:szCs w:val="24"/>
         </w:rPr>
-        <w:t>Visualização de relatório de denúncias</w:t>
+        <w:t xml:space="preserve">] – </w:t>
+      </w:r>
+      <w:r>
+        <w:rPr>
+          <w:rFonts w:ascii="Arial" w:hAnsi="Arial" w:cs="Arial"/>
+          <w:b/>
+          <w:bCs/>
+          <w:sz w:val="24"/>
+          <w:szCs w:val="24"/>
+        </w:rPr>
+        <w:t>Alterar</w:t>
+      </w:r>
+      <w:r>
+        <w:rPr>
+          <w:rFonts w:ascii="Arial" w:hAnsi="Arial" w:cs="Arial"/>
+          <w:b/>
+          <w:bCs/>
+          <w:sz w:val="24"/>
+          <w:szCs w:val="24"/>
+        </w:rPr>
+        <w:t xml:space="preserve"> denúncia</w:t>
       </w:r>
     </w:p>
     <w:p>
@@ -6799,23 +6502,23 @@
           <w:sz w:val="24"/>
           <w:szCs w:val="24"/>
         </w:rPr>
-        <w:t xml:space="preserve">O relatório pode ser gerado utilizando filtros por região ou por </w:t>
-      </w:r>
-      <w:r>
-        <w:rPr>
-          <w:rFonts w:ascii="Arial" w:hAnsi="Arial" w:cs="Arial"/>
-          <w:sz w:val="24"/>
-          <w:szCs w:val="24"/>
-        </w:rPr>
-        <w:t>categoria</w:t>
-      </w:r>
-      <w:r>
-        <w:rPr>
-          <w:rFonts w:ascii="Arial" w:hAnsi="Arial" w:cs="Arial"/>
-          <w:sz w:val="24"/>
-          <w:szCs w:val="24"/>
-        </w:rPr>
-        <w:t xml:space="preserve"> de denúncia.</w:t>
+        <w:t xml:space="preserve">O usuário pode alterar </w:t>
+      </w:r>
+      <w:r>
+        <w:rPr>
+          <w:rFonts w:ascii="Arial" w:hAnsi="Arial" w:cs="Arial"/>
+          <w:sz w:val="24"/>
+          <w:szCs w:val="24"/>
+        </w:rPr>
+        <w:t>informações de uma denúncia feita</w:t>
+      </w:r>
+      <w:r>
+        <w:rPr>
+          <w:rFonts w:ascii="Arial" w:hAnsi="Arial" w:cs="Arial"/>
+          <w:sz w:val="24"/>
+          <w:szCs w:val="24"/>
+        </w:rPr>
+        <w:t xml:space="preserve"> por ele mesmo, já o moderador pode alterar informações de qualquer denúncia dentro do sistema.</w:t>
       </w:r>
     </w:p>
     <w:p>
@@ -6833,8 +6536,6 @@
         <w:spacing w:line="360" w:lineRule="auto"/>
         <w:rPr>
           <w:rFonts w:ascii="Arial" w:hAnsi="Arial" w:cs="Arial"/>
-          <w:b/>
-          <w:bCs/>
           <w:sz w:val="24"/>
           <w:szCs w:val="24"/>
         </w:rPr>
@@ -6898,17 +6599,7 @@
           <w:sz w:val="24"/>
           <w:szCs w:val="24"/>
         </w:rPr>
-        <w:t>Alterar</w:t>
-      </w:r>
-      <w:r>
-        <w:rPr>
-          <w:rFonts w:ascii="Arial" w:hAnsi="Arial" w:cs="Arial"/>
-          <w:b/>
-          <w:bCs/>
-          <w:sz w:val="24"/>
-          <w:szCs w:val="24"/>
-        </w:rPr>
-        <w:t xml:space="preserve"> denúncia</w:t>
+        <w:t>Visualizar feed de denúncias</w:t>
       </w:r>
     </w:p>
     <w:p>
@@ -6929,13 +6620,258 @@
           <w:sz w:val="24"/>
           <w:szCs w:val="24"/>
         </w:rPr>
+        <w:t>Descrição:</w:t>
+      </w:r>
+      <w:r>
+        <w:rPr>
+          <w:rFonts w:ascii="Arial" w:hAnsi="Arial" w:cs="Arial"/>
+          <w:color w:val="000000" w:themeColor="text1"/>
+          <w:sz w:val="24"/>
+          <w:szCs w:val="24"/>
+        </w:rPr>
+        <w:t xml:space="preserve"> </w:t>
+      </w:r>
+      <w:r>
+        <w:rPr>
+          <w:rFonts w:ascii="Arial" w:hAnsi="Arial" w:cs="Arial"/>
+          <w:color w:val="000000" w:themeColor="text1"/>
+          <w:sz w:val="24"/>
+          <w:szCs w:val="24"/>
+        </w:rPr>
+        <w:t xml:space="preserve">O feed deve ser </w:t>
+      </w:r>
+      <w:r>
+        <w:rPr>
+          <w:rFonts w:ascii="Arial" w:hAnsi="Arial" w:cs="Arial"/>
+          <w:sz w:val="24"/>
+          <w:szCs w:val="24"/>
+        </w:rPr>
+        <w:t xml:space="preserve">organizado pelas denúncias mais novas </w:t>
+      </w:r>
+      <w:r>
+        <w:rPr>
+          <w:rFonts w:ascii="Arial" w:hAnsi="Arial" w:cs="Arial"/>
+          <w:sz w:val="24"/>
+          <w:szCs w:val="24"/>
+        </w:rPr>
+        <w:t xml:space="preserve">e </w:t>
+      </w:r>
+      <w:r>
+        <w:rPr>
+          <w:rFonts w:ascii="Arial" w:hAnsi="Arial" w:cs="Arial"/>
+          <w:sz w:val="24"/>
+          <w:szCs w:val="24"/>
+        </w:rPr>
+        <w:t>mais curtidas</w:t>
+      </w:r>
+      <w:r>
+        <w:rPr>
+          <w:rFonts w:ascii="Arial" w:hAnsi="Arial" w:cs="Arial"/>
+          <w:sz w:val="24"/>
+          <w:szCs w:val="24"/>
+        </w:rPr>
+        <w:t xml:space="preserve"> que estão próximas do usuário</w:t>
+      </w:r>
+      <w:r>
+        <w:rPr>
+          <w:rFonts w:ascii="Arial" w:hAnsi="Arial" w:cs="Arial"/>
+          <w:sz w:val="24"/>
+          <w:szCs w:val="24"/>
+        </w:rPr>
+        <w:t>.</w:t>
+      </w:r>
+      <w:r>
+        <w:rPr>
+          <w:rFonts w:ascii="Arial" w:hAnsi="Arial" w:cs="Arial"/>
+          <w:sz w:val="24"/>
+          <w:szCs w:val="24"/>
+        </w:rPr>
+        <w:t xml:space="preserve"> Podendo filtrar apenas pelas denúncias do próprio usuário.</w:t>
+      </w:r>
+    </w:p>
+    <w:p>
+      <w:pPr>
+        <w:spacing w:line="360" w:lineRule="auto"/>
+        <w:rPr>
+          <w:rFonts w:ascii="Arial" w:hAnsi="Arial" w:cs="Arial"/>
+          <w:sz w:val="24"/>
+          <w:szCs w:val="24"/>
+        </w:rPr>
+      </w:pPr>
+    </w:p>
+    <w:p>
+      <w:pPr>
+        <w:spacing w:line="360" w:lineRule="auto"/>
+        <w:rPr>
+          <w:rFonts w:ascii="Arial" w:hAnsi="Arial" w:cs="Arial"/>
+          <w:b/>
+          <w:bCs/>
+          <w:sz w:val="24"/>
+          <w:szCs w:val="24"/>
+        </w:rPr>
+      </w:pPr>
+      <w:r>
+        <w:rPr>
+          <w:rFonts w:ascii="Arial" w:hAnsi="Arial" w:cs="Arial"/>
+          <w:b/>
+          <w:bCs/>
+          <w:sz w:val="24"/>
+          <w:szCs w:val="24"/>
+        </w:rPr>
+        <w:t>[RN0</w:t>
+      </w:r>
+      <w:r>
+        <w:rPr>
+          <w:rFonts w:ascii="Arial" w:hAnsi="Arial" w:cs="Arial"/>
+          <w:b/>
+          <w:bCs/>
+          <w:sz w:val="24"/>
+          <w:szCs w:val="24"/>
+        </w:rPr>
+        <w:t>09</w:t>
+      </w:r>
+      <w:r>
+        <w:rPr>
+          <w:rFonts w:ascii="Arial" w:hAnsi="Arial" w:cs="Arial"/>
+          <w:b/>
+          <w:bCs/>
+          <w:sz w:val="24"/>
+          <w:szCs w:val="24"/>
+        </w:rPr>
+        <w:t xml:space="preserve">] – </w:t>
+      </w:r>
+      <w:r>
+        <w:rPr>
+          <w:rFonts w:ascii="Arial" w:hAnsi="Arial" w:cs="Arial"/>
+          <w:b/>
+          <w:bCs/>
+          <w:sz w:val="24"/>
+          <w:szCs w:val="24"/>
+        </w:rPr>
+        <w:t>Sistema de pontuação</w:t>
+      </w:r>
+    </w:p>
+    <w:p>
+      <w:pPr>
+        <w:spacing w:line="360" w:lineRule="auto"/>
+        <w:rPr>
+          <w:rFonts w:ascii="Arial" w:hAnsi="Arial" w:cs="Arial"/>
+          <w:sz w:val="24"/>
+          <w:szCs w:val="24"/>
+        </w:rPr>
+      </w:pPr>
+      <w:r>
+        <w:rPr>
+          <w:rFonts w:ascii="Arial" w:hAnsi="Arial" w:cs="Arial"/>
+          <w:b/>
+          <w:bCs/>
+          <w:sz w:val="24"/>
+          <w:szCs w:val="24"/>
+        </w:rPr>
+        <w:t>Descrição:</w:t>
+      </w:r>
+      <w:r>
+        <w:rPr>
+          <w:rFonts w:ascii="Arial" w:hAnsi="Arial" w:cs="Arial"/>
+          <w:sz w:val="24"/>
+          <w:szCs w:val="24"/>
+        </w:rPr>
+        <w:t xml:space="preserve"> </w:t>
+      </w:r>
+      <w:r>
+        <w:rPr>
+          <w:rFonts w:ascii="Arial" w:hAnsi="Arial" w:cs="Arial"/>
+          <w:sz w:val="24"/>
+          <w:szCs w:val="24"/>
+        </w:rPr>
+        <w:t>O sistema dará uma pontuação ao usuário nos seguintes cenários: 10 pontos para cada denúncia criada, 2 pontos a cada comentário feito ou recebido e 1 ponto a cada curtida feita ou recebida.</w:t>
+      </w:r>
+    </w:p>
+    <w:p>
+      <w:pPr>
+        <w:spacing w:line="360" w:lineRule="auto"/>
+        <w:rPr>
+          <w:rFonts w:ascii="Arial" w:hAnsi="Arial" w:cs="Arial"/>
+          <w:sz w:val="24"/>
+          <w:szCs w:val="24"/>
+        </w:rPr>
+      </w:pPr>
+    </w:p>
+    <w:p>
+      <w:pPr>
+        <w:spacing w:line="360" w:lineRule="auto"/>
+        <w:rPr>
+          <w:rFonts w:ascii="Arial" w:hAnsi="Arial" w:cs="Arial"/>
+          <w:b/>
+          <w:bCs/>
+          <w:sz w:val="24"/>
+          <w:szCs w:val="24"/>
+        </w:rPr>
+      </w:pPr>
+      <w:r>
+        <w:rPr>
+          <w:rFonts w:ascii="Arial" w:hAnsi="Arial" w:cs="Arial"/>
+          <w:b/>
+          <w:bCs/>
+          <w:sz w:val="24"/>
+          <w:szCs w:val="24"/>
+        </w:rPr>
+        <w:t>[RN01</w:t>
+      </w:r>
+      <w:r>
+        <w:rPr>
+          <w:rFonts w:ascii="Arial" w:hAnsi="Arial" w:cs="Arial"/>
+          <w:b/>
+          <w:bCs/>
+          <w:sz w:val="24"/>
+          <w:szCs w:val="24"/>
+        </w:rPr>
+        <w:t>0</w:t>
+      </w:r>
+      <w:r>
+        <w:rPr>
+          <w:rFonts w:ascii="Arial" w:hAnsi="Arial" w:cs="Arial"/>
+          <w:b/>
+          <w:bCs/>
+          <w:sz w:val="24"/>
+          <w:szCs w:val="24"/>
+        </w:rPr>
+        <w:t xml:space="preserve">] – </w:t>
+      </w:r>
+      <w:r>
+        <w:rPr>
+          <w:rFonts w:ascii="Arial" w:hAnsi="Arial" w:cs="Arial"/>
+          <w:b/>
+          <w:bCs/>
+          <w:sz w:val="24"/>
+          <w:szCs w:val="24"/>
+        </w:rPr>
+        <w:t>Visualizar denúncia</w:t>
+      </w:r>
+    </w:p>
+    <w:p>
+      <w:pPr>
+        <w:spacing w:line="360" w:lineRule="auto"/>
+        <w:rPr>
+          <w:rFonts w:ascii="Arial" w:hAnsi="Arial" w:cs="Arial"/>
+          <w:sz w:val="24"/>
+          <w:szCs w:val="24"/>
+        </w:rPr>
+      </w:pPr>
+      <w:r>
+        <w:rPr>
+          <w:rFonts w:ascii="Arial" w:hAnsi="Arial" w:cs="Arial"/>
+          <w:b/>
+          <w:bCs/>
+          <w:sz w:val="24"/>
+          <w:szCs w:val="24"/>
+        </w:rPr>
         <w:lastRenderedPageBreak/>
         <w:t>Descrição:</w:t>
       </w:r>
       <w:r>
         <w:rPr>
           <w:rFonts w:ascii="Arial" w:hAnsi="Arial" w:cs="Arial"/>
-          <w:color w:val="000000" w:themeColor="text1"/>
           <w:sz w:val="24"/>
           <w:szCs w:val="24"/>
         </w:rPr>
@@ -6947,23 +6883,71 @@
           <w:sz w:val="24"/>
           <w:szCs w:val="24"/>
         </w:rPr>
-        <w:t xml:space="preserve">O usuário pode alterar </w:t>
-      </w:r>
-      <w:r>
-        <w:rPr>
-          <w:rFonts w:ascii="Arial" w:hAnsi="Arial" w:cs="Arial"/>
-          <w:sz w:val="24"/>
-          <w:szCs w:val="24"/>
-        </w:rPr>
-        <w:t>informações de uma denúncia feita</w:t>
-      </w:r>
-      <w:r>
-        <w:rPr>
-          <w:rFonts w:ascii="Arial" w:hAnsi="Arial" w:cs="Arial"/>
-          <w:sz w:val="24"/>
-          <w:szCs w:val="24"/>
-        </w:rPr>
-        <w:t xml:space="preserve"> por ele mesmo, já o moderador pode alterar informações de qualquer denúncia dentro do sistema.</w:t>
+        <w:t>Este requisito permite que o usuário visualize todos os dados de uma denúncia</w:t>
+      </w:r>
+      <w:r>
+        <w:rPr>
+          <w:rFonts w:ascii="Arial" w:hAnsi="Arial" w:cs="Arial"/>
+          <w:sz w:val="24"/>
+          <w:szCs w:val="24"/>
+        </w:rPr>
+        <w:t xml:space="preserve">, incluindo: </w:t>
+      </w:r>
+      <w:r>
+        <w:rPr>
+          <w:rFonts w:ascii="Arial" w:hAnsi="Arial" w:cs="Arial"/>
+          <w:sz w:val="24"/>
+          <w:szCs w:val="24"/>
+        </w:rPr>
+        <w:t>Foto</w:t>
+      </w:r>
+      <w:r>
+        <w:rPr>
+          <w:rFonts w:ascii="Arial" w:hAnsi="Arial" w:cs="Arial"/>
+          <w:sz w:val="24"/>
+          <w:szCs w:val="24"/>
+        </w:rPr>
+        <w:t>s</w:t>
+      </w:r>
+      <w:r>
+        <w:rPr>
+          <w:rFonts w:ascii="Arial" w:hAnsi="Arial" w:cs="Arial"/>
+          <w:sz w:val="24"/>
+          <w:szCs w:val="24"/>
+        </w:rPr>
+        <w:t xml:space="preserve">; Descrição; Categoria; </w:t>
+      </w:r>
+      <w:r>
+        <w:rPr>
+          <w:rFonts w:ascii="Arial" w:hAnsi="Arial" w:cs="Arial"/>
+          <w:sz w:val="24"/>
+          <w:szCs w:val="24"/>
+        </w:rPr>
+        <w:t>Localização; Curtidas</w:t>
+      </w:r>
+      <w:r>
+        <w:rPr>
+          <w:rFonts w:ascii="Arial" w:hAnsi="Arial" w:cs="Arial"/>
+          <w:sz w:val="24"/>
+          <w:szCs w:val="24"/>
+        </w:rPr>
+        <w:t xml:space="preserve">; </w:t>
+      </w:r>
+      <w:r>
+        <w:rPr>
+          <w:rFonts w:ascii="Arial" w:hAnsi="Arial" w:cs="Arial"/>
+          <w:sz w:val="24"/>
+          <w:szCs w:val="24"/>
+        </w:rPr>
+        <w:t>Comentários</w:t>
+      </w:r>
+      <w:r>
+        <w:rPr>
+          <w:rFonts w:ascii="Arial" w:hAnsi="Arial" w:cs="Arial"/>
+          <w:sz w:val="24"/>
+          <w:szCs w:val="24"/>
+        </w:rPr>
+        <w:t xml:space="preserve"> e Status da denúncia.</w:t>
       </w:r>
     </w:p>
     <w:p>
@@ -6981,21 +6965,12 @@
         <w:spacing w:line="360" w:lineRule="auto"/>
         <w:rPr>
           <w:rFonts w:ascii="Arial" w:hAnsi="Arial" w:cs="Arial"/>
-          <w:sz w:val="24"/>
-          <w:szCs w:val="24"/>
-        </w:rPr>
-      </w:pPr>
-      <w:r>
-        <w:rPr>
-          <w:rFonts w:ascii="Arial" w:hAnsi="Arial" w:cs="Arial"/>
           <w:b/>
           <w:bCs/>
-          <w:color w:val="000000" w:themeColor="text1"/>
-          <w:sz w:val="24"/>
-          <w:szCs w:val="24"/>
-        </w:rPr>
-        <w:t>[</w:t>
-      </w:r>
+          <w:sz w:val="24"/>
+          <w:szCs w:val="24"/>
+        </w:rPr>
+      </w:pPr>
       <w:r>
         <w:rPr>
           <w:rFonts w:ascii="Arial" w:hAnsi="Arial" w:cs="Arial"/>
@@ -7004,7 +6979,7 @@
           <w:sz w:val="24"/>
           <w:szCs w:val="24"/>
         </w:rPr>
-        <w:t>RN0</w:t>
+        <w:t>[RN01</w:t>
       </w:r>
       <w:r>
         <w:rPr>
@@ -7014,7 +6989,7 @@
           <w:sz w:val="24"/>
           <w:szCs w:val="24"/>
         </w:rPr>
-        <w:t>09</w:t>
+        <w:t>1</w:t>
       </w:r>
       <w:r>
         <w:rPr>
@@ -7034,7 +7009,7 @@
           <w:sz w:val="24"/>
           <w:szCs w:val="24"/>
         </w:rPr>
-        <w:t>Visualizar feed de denúncias</w:t>
+        <w:t>Alterar informações do usuário</w:t>
       </w:r>
     </w:p>
     <w:p>
@@ -7051,7 +7026,6 @@
           <w:rFonts w:ascii="Arial" w:hAnsi="Arial" w:cs="Arial"/>
           <w:b/>
           <w:bCs/>
-          <w:color w:val="000000" w:themeColor="text1"/>
           <w:sz w:val="24"/>
           <w:szCs w:val="24"/>
         </w:rPr>
@@ -7060,7 +7034,6 @@
       <w:r>
         <w:rPr>
           <w:rFonts w:ascii="Arial" w:hAnsi="Arial" w:cs="Arial"/>
-          <w:color w:val="000000" w:themeColor="text1"/>
           <w:sz w:val="24"/>
           <w:szCs w:val="24"/>
         </w:rPr>
@@ -7069,59 +7042,10 @@
       <w:r>
         <w:rPr>
           <w:rFonts w:ascii="Arial" w:hAnsi="Arial" w:cs="Arial"/>
-          <w:color w:val="000000" w:themeColor="text1"/>
-          <w:sz w:val="24"/>
-          <w:szCs w:val="24"/>
-        </w:rPr>
-        <w:t xml:space="preserve">O feed deve ser </w:t>
-      </w:r>
-      <w:r>
-        <w:rPr>
-          <w:rFonts w:ascii="Arial" w:hAnsi="Arial" w:cs="Arial"/>
-          <w:sz w:val="24"/>
-          <w:szCs w:val="24"/>
-        </w:rPr>
-        <w:t xml:space="preserve">organizado pelas denúncias mais novas </w:t>
-      </w:r>
-      <w:r>
-        <w:rPr>
-          <w:rFonts w:ascii="Arial" w:hAnsi="Arial" w:cs="Arial"/>
-          <w:sz w:val="24"/>
-          <w:szCs w:val="24"/>
-        </w:rPr>
-        <w:t xml:space="preserve">e </w:t>
-      </w:r>
-      <w:r>
-        <w:rPr>
-          <w:rFonts w:ascii="Arial" w:hAnsi="Arial" w:cs="Arial"/>
-          <w:sz w:val="24"/>
-          <w:szCs w:val="24"/>
-        </w:rPr>
-        <w:t>mais curtidas</w:t>
-      </w:r>
-      <w:r>
-        <w:rPr>
-          <w:rFonts w:ascii="Arial" w:hAnsi="Arial" w:cs="Arial"/>
-          <w:sz w:val="24"/>
-          <w:szCs w:val="24"/>
-        </w:rPr>
-        <w:t xml:space="preserve"> que estão próximas do usuário</w:t>
-      </w:r>
-      <w:r>
-        <w:rPr>
-          <w:rFonts w:ascii="Arial" w:hAnsi="Arial" w:cs="Arial"/>
-          <w:sz w:val="24"/>
-          <w:szCs w:val="24"/>
-        </w:rPr>
-        <w:t>.</w:t>
-      </w:r>
-      <w:r>
-        <w:rPr>
-          <w:rFonts w:ascii="Arial" w:hAnsi="Arial" w:cs="Arial"/>
-          <w:sz w:val="24"/>
-          <w:szCs w:val="24"/>
-        </w:rPr>
-        <w:t xml:space="preserve"> Podendo filtrar apenas pelas denúncias do próprio usuário.</w:t>
+          <w:sz w:val="24"/>
+          <w:szCs w:val="24"/>
+        </w:rPr>
+        <w:t>O sistema deverá permitir que o usuário altere todas as informações da sua conta menos o seu e-mail.</w:t>
       </w:r>
     </w:p>
     <w:p>
@@ -7153,7 +7077,7 @@
           <w:sz w:val="24"/>
           <w:szCs w:val="24"/>
         </w:rPr>
-        <w:t>[RN01</w:t>
+        <w:t>[RN0</w:t>
       </w:r>
       <w:r>
         <w:rPr>
@@ -7163,7 +7087,7 @@
           <w:sz w:val="24"/>
           <w:szCs w:val="24"/>
         </w:rPr>
-        <w:t>0</w:t>
+        <w:t>1</w:t>
       </w:r>
       <w:r>
         <w:rPr>
@@ -7173,365 +7097,7 @@
           <w:sz w:val="24"/>
           <w:szCs w:val="24"/>
         </w:rPr>
-        <w:t xml:space="preserve">] – </w:t>
-      </w:r>
-      <w:r>
-        <w:rPr>
-          <w:rFonts w:ascii="Arial" w:hAnsi="Arial" w:cs="Arial"/>
-          <w:b/>
-          <w:bCs/>
-          <w:sz w:val="24"/>
-          <w:szCs w:val="24"/>
-        </w:rPr>
-        <w:t>Sistema de pontuação</w:t>
-      </w:r>
-    </w:p>
-    <w:p>
-      <w:pPr>
-        <w:spacing w:line="360" w:lineRule="auto"/>
-        <w:rPr>
-          <w:rFonts w:ascii="Arial" w:hAnsi="Arial" w:cs="Arial"/>
-          <w:sz w:val="24"/>
-          <w:szCs w:val="24"/>
-        </w:rPr>
-      </w:pPr>
-      <w:r>
-        <w:rPr>
-          <w:rFonts w:ascii="Arial" w:hAnsi="Arial" w:cs="Arial"/>
-          <w:b/>
-          <w:bCs/>
-          <w:sz w:val="24"/>
-          <w:szCs w:val="24"/>
-        </w:rPr>
-        <w:t>Descrição:</w:t>
-      </w:r>
-      <w:r>
-        <w:rPr>
-          <w:rFonts w:ascii="Arial" w:hAnsi="Arial" w:cs="Arial"/>
-          <w:sz w:val="24"/>
-          <w:szCs w:val="24"/>
-        </w:rPr>
-        <w:t xml:space="preserve"> </w:t>
-      </w:r>
-      <w:r>
-        <w:rPr>
-          <w:rFonts w:ascii="Arial" w:hAnsi="Arial" w:cs="Arial"/>
-          <w:sz w:val="24"/>
-          <w:szCs w:val="24"/>
-        </w:rPr>
-        <w:t>O sistema dará uma pontuação ao usuário nos seguintes cenários: 10 pontos para cada denúncia criada, 2 pontos a cada comentário feito ou recebido e 1 ponto a cada curtida feita ou recebida.</w:t>
-      </w:r>
-    </w:p>
-    <w:p>
-      <w:pPr>
-        <w:spacing w:line="360" w:lineRule="auto"/>
-        <w:rPr>
-          <w:rFonts w:ascii="Arial" w:hAnsi="Arial" w:cs="Arial"/>
-          <w:sz w:val="24"/>
-          <w:szCs w:val="24"/>
-        </w:rPr>
-      </w:pPr>
-    </w:p>
-    <w:p>
-      <w:pPr>
-        <w:spacing w:line="360" w:lineRule="auto"/>
-        <w:rPr>
-          <w:rFonts w:ascii="Arial" w:hAnsi="Arial" w:cs="Arial"/>
-          <w:b/>
-          <w:bCs/>
-          <w:sz w:val="24"/>
-          <w:szCs w:val="24"/>
-        </w:rPr>
-      </w:pPr>
-      <w:r>
-        <w:rPr>
-          <w:rFonts w:ascii="Arial" w:hAnsi="Arial" w:cs="Arial"/>
-          <w:b/>
-          <w:bCs/>
-          <w:sz w:val="24"/>
-          <w:szCs w:val="24"/>
-        </w:rPr>
-        <w:t>[RN01</w:t>
-      </w:r>
-      <w:r>
-        <w:rPr>
-          <w:rFonts w:ascii="Arial" w:hAnsi="Arial" w:cs="Arial"/>
-          <w:b/>
-          <w:bCs/>
-          <w:sz w:val="24"/>
-          <w:szCs w:val="24"/>
-        </w:rPr>
-        <w:t>1</w:t>
-      </w:r>
-      <w:r>
-        <w:rPr>
-          <w:rFonts w:ascii="Arial" w:hAnsi="Arial" w:cs="Arial"/>
-          <w:b/>
-          <w:bCs/>
-          <w:sz w:val="24"/>
-          <w:szCs w:val="24"/>
-        </w:rPr>
-        <w:t xml:space="preserve">] – </w:t>
-      </w:r>
-      <w:r>
-        <w:rPr>
-          <w:rFonts w:ascii="Arial" w:hAnsi="Arial" w:cs="Arial"/>
-          <w:b/>
-          <w:bCs/>
-          <w:sz w:val="24"/>
-          <w:szCs w:val="24"/>
-        </w:rPr>
-        <w:t>Visualizar denúncia</w:t>
-      </w:r>
-    </w:p>
-    <w:p>
-      <w:pPr>
-        <w:spacing w:line="360" w:lineRule="auto"/>
-        <w:rPr>
-          <w:rFonts w:ascii="Arial" w:hAnsi="Arial" w:cs="Arial"/>
-          <w:sz w:val="24"/>
-          <w:szCs w:val="24"/>
-        </w:rPr>
-      </w:pPr>
-      <w:r>
-        <w:rPr>
-          <w:rFonts w:ascii="Arial" w:hAnsi="Arial" w:cs="Arial"/>
-          <w:b/>
-          <w:bCs/>
-          <w:sz w:val="24"/>
-          <w:szCs w:val="24"/>
-        </w:rPr>
-        <w:t>Descrição:</w:t>
-      </w:r>
-      <w:r>
-        <w:rPr>
-          <w:rFonts w:ascii="Arial" w:hAnsi="Arial" w:cs="Arial"/>
-          <w:sz w:val="24"/>
-          <w:szCs w:val="24"/>
-        </w:rPr>
-        <w:t xml:space="preserve"> </w:t>
-      </w:r>
-      <w:r>
-        <w:rPr>
-          <w:rFonts w:ascii="Arial" w:hAnsi="Arial" w:cs="Arial"/>
-          <w:sz w:val="24"/>
-          <w:szCs w:val="24"/>
-        </w:rPr>
-        <w:t>Este requisito permite que o usuário visualize todos os dados de uma denúncia</w:t>
-      </w:r>
-      <w:r>
-        <w:rPr>
-          <w:rFonts w:ascii="Arial" w:hAnsi="Arial" w:cs="Arial"/>
-          <w:sz w:val="24"/>
-          <w:szCs w:val="24"/>
-        </w:rPr>
-        <w:t xml:space="preserve">, incluindo: </w:t>
-      </w:r>
-      <w:r>
-        <w:rPr>
-          <w:rFonts w:ascii="Arial" w:hAnsi="Arial" w:cs="Arial"/>
-          <w:sz w:val="24"/>
-          <w:szCs w:val="24"/>
-        </w:rPr>
-        <w:t>Foto</w:t>
-      </w:r>
-      <w:r>
-        <w:rPr>
-          <w:rFonts w:ascii="Arial" w:hAnsi="Arial" w:cs="Arial"/>
-          <w:sz w:val="24"/>
-          <w:szCs w:val="24"/>
-        </w:rPr>
-        <w:t>s</w:t>
-      </w:r>
-      <w:r>
-        <w:rPr>
-          <w:rFonts w:ascii="Arial" w:hAnsi="Arial" w:cs="Arial"/>
-          <w:sz w:val="24"/>
-          <w:szCs w:val="24"/>
-        </w:rPr>
-        <w:t xml:space="preserve">; Descrição; Categoria; </w:t>
-      </w:r>
-      <w:r>
-        <w:rPr>
-          <w:rFonts w:ascii="Arial" w:hAnsi="Arial" w:cs="Arial"/>
-          <w:sz w:val="24"/>
-          <w:szCs w:val="24"/>
-        </w:rPr>
-        <w:t>Localização; Curtidas</w:t>
-      </w:r>
-      <w:r>
-        <w:rPr>
-          <w:rFonts w:ascii="Arial" w:hAnsi="Arial" w:cs="Arial"/>
-          <w:sz w:val="24"/>
-          <w:szCs w:val="24"/>
-        </w:rPr>
-        <w:t xml:space="preserve">; </w:t>
-      </w:r>
-      <w:r>
-        <w:rPr>
-          <w:rFonts w:ascii="Arial" w:hAnsi="Arial" w:cs="Arial"/>
-          <w:sz w:val="24"/>
-          <w:szCs w:val="24"/>
-        </w:rPr>
-        <w:t>Comentários</w:t>
-      </w:r>
-      <w:r>
-        <w:rPr>
-          <w:rFonts w:ascii="Arial" w:hAnsi="Arial" w:cs="Arial"/>
-          <w:sz w:val="24"/>
-          <w:szCs w:val="24"/>
-        </w:rPr>
-        <w:t xml:space="preserve"> e Status da denúncia.</w:t>
-      </w:r>
-    </w:p>
-    <w:p>
-      <w:pPr>
-        <w:spacing w:line="360" w:lineRule="auto"/>
-        <w:rPr>
-          <w:rFonts w:ascii="Arial" w:hAnsi="Arial" w:cs="Arial"/>
-          <w:sz w:val="24"/>
-          <w:szCs w:val="24"/>
-        </w:rPr>
-      </w:pPr>
-    </w:p>
-    <w:p>
-      <w:pPr>
-        <w:spacing w:line="360" w:lineRule="auto"/>
-        <w:rPr>
-          <w:rFonts w:ascii="Arial" w:hAnsi="Arial" w:cs="Arial"/>
-          <w:b/>
-          <w:bCs/>
-          <w:sz w:val="24"/>
-          <w:szCs w:val="24"/>
-        </w:rPr>
-      </w:pPr>
-      <w:r>
-        <w:rPr>
-          <w:rFonts w:ascii="Arial" w:hAnsi="Arial" w:cs="Arial"/>
-          <w:b/>
-          <w:bCs/>
-          <w:sz w:val="24"/>
-          <w:szCs w:val="24"/>
-        </w:rPr>
-        <w:t>[RN01</w:t>
-      </w:r>
-      <w:r>
-        <w:rPr>
-          <w:rFonts w:ascii="Arial" w:hAnsi="Arial" w:cs="Arial"/>
-          <w:b/>
-          <w:bCs/>
-          <w:sz w:val="24"/>
-          <w:szCs w:val="24"/>
-        </w:rPr>
         <w:t>2</w:t>
-      </w:r>
-      <w:r>
-        <w:rPr>
-          <w:rFonts w:ascii="Arial" w:hAnsi="Arial" w:cs="Arial"/>
-          <w:b/>
-          <w:bCs/>
-          <w:sz w:val="24"/>
-          <w:szCs w:val="24"/>
-        </w:rPr>
-        <w:t xml:space="preserve">] – </w:t>
-      </w:r>
-      <w:r>
-        <w:rPr>
-          <w:rFonts w:ascii="Arial" w:hAnsi="Arial" w:cs="Arial"/>
-          <w:b/>
-          <w:bCs/>
-          <w:sz w:val="24"/>
-          <w:szCs w:val="24"/>
-        </w:rPr>
-        <w:t>Alterar informações do usuário</w:t>
-      </w:r>
-    </w:p>
-    <w:p>
-      <w:pPr>
-        <w:spacing w:line="360" w:lineRule="auto"/>
-        <w:rPr>
-          <w:rFonts w:ascii="Arial" w:hAnsi="Arial" w:cs="Arial"/>
-          <w:sz w:val="24"/>
-          <w:szCs w:val="24"/>
-        </w:rPr>
-      </w:pPr>
-      <w:r>
-        <w:rPr>
-          <w:rFonts w:ascii="Arial" w:hAnsi="Arial" w:cs="Arial"/>
-          <w:b/>
-          <w:bCs/>
-          <w:sz w:val="24"/>
-          <w:szCs w:val="24"/>
-        </w:rPr>
-        <w:t>Descrição:</w:t>
-      </w:r>
-      <w:r>
-        <w:rPr>
-          <w:rFonts w:ascii="Arial" w:hAnsi="Arial" w:cs="Arial"/>
-          <w:sz w:val="24"/>
-          <w:szCs w:val="24"/>
-        </w:rPr>
-        <w:t xml:space="preserve"> </w:t>
-      </w:r>
-      <w:r>
-        <w:rPr>
-          <w:rFonts w:ascii="Arial" w:hAnsi="Arial" w:cs="Arial"/>
-          <w:sz w:val="24"/>
-          <w:szCs w:val="24"/>
-        </w:rPr>
-        <w:t>O sistema deverá permitir que o usuário altere todas as informações da sua conta menos o seu e-mail.</w:t>
-      </w:r>
-    </w:p>
-    <w:p>
-      <w:pPr>
-        <w:spacing w:line="360" w:lineRule="auto"/>
-        <w:rPr>
-          <w:rFonts w:ascii="Arial" w:hAnsi="Arial" w:cs="Arial"/>
-          <w:sz w:val="24"/>
-          <w:szCs w:val="24"/>
-        </w:rPr>
-      </w:pPr>
-    </w:p>
-    <w:p>
-      <w:pPr>
-        <w:spacing w:line="360" w:lineRule="auto"/>
-        <w:rPr>
-          <w:rFonts w:ascii="Arial" w:hAnsi="Arial" w:cs="Arial"/>
-          <w:b/>
-          <w:bCs/>
-          <w:sz w:val="24"/>
-          <w:szCs w:val="24"/>
-        </w:rPr>
-      </w:pPr>
-      <w:r>
-        <w:rPr>
-          <w:rFonts w:ascii="Arial" w:hAnsi="Arial" w:cs="Arial"/>
-          <w:b/>
-          <w:bCs/>
-          <w:sz w:val="24"/>
-          <w:szCs w:val="24"/>
-        </w:rPr>
-        <w:t>[RN0</w:t>
-      </w:r>
-      <w:r>
-        <w:rPr>
-          <w:rFonts w:ascii="Arial" w:hAnsi="Arial" w:cs="Arial"/>
-          <w:b/>
-          <w:bCs/>
-          <w:sz w:val="24"/>
-          <w:szCs w:val="24"/>
-        </w:rPr>
-        <w:t>1</w:t>
-      </w:r>
-      <w:r>
-        <w:rPr>
-          <w:rFonts w:ascii="Arial" w:hAnsi="Arial" w:cs="Arial"/>
-          <w:b/>
-          <w:bCs/>
-          <w:sz w:val="24"/>
-          <w:szCs w:val="24"/>
-        </w:rPr>
-        <w:t>3</w:t>
       </w:r>
       <w:r>
         <w:rPr>
@@ -7743,6 +7309,7 @@
         <w:rPr>
           <w:noProof/>
         </w:rPr>
+        <w:lastRenderedPageBreak/>
         <w:drawing>
           <wp:inline distT="0" distB="0" distL="0" distR="0" wp14:anchorId="22D8E3DF" wp14:editId="575579F2">
             <wp:extent cx="4925303" cy="6996223"/>
@@ -7895,7 +7462,6 @@
           <w:sz w:val="24"/>
           <w:szCs w:val="24"/>
         </w:rPr>
-        <w:lastRenderedPageBreak/>
         <w:t>Detalhamento dos atores que aparecem no diagrama do caso de uso</w:t>
       </w:r>
       <w:r>
@@ -8014,6 +7580,7 @@
                 <w:sz w:val="24"/>
                 <w:szCs w:val="24"/>
               </w:rPr>
+              <w:lastRenderedPageBreak/>
               <w:t>Moderador</w:t>
             </w:r>
           </w:p>
@@ -8101,7 +7668,15 @@
                 <w:sz w:val="24"/>
                 <w:szCs w:val="24"/>
               </w:rPr>
-              <w:t xml:space="preserve"> e deletar denúncias. Além de poder interagir com denúncias de outros usuários e visualizar relatórios de denúncias.</w:t>
+              <w:t xml:space="preserve"> e deletar denúncias. Além de poder interagir com denúncias de outros usuários</w:t>
+            </w:r>
+            <w:r>
+              <w:rPr>
+                <w:rFonts w:ascii="Arial" w:hAnsi="Arial" w:cs="Arial"/>
+                <w:sz w:val="24"/>
+                <w:szCs w:val="24"/>
+              </w:rPr>
+              <w:t>.</w:t>
             </w:r>
           </w:p>
         </w:tc>
@@ -13498,12 +13073,20 @@
               <w:spacing w:line="360" w:lineRule="auto"/>
               <w:rPr>
                 <w:rFonts w:ascii="Arial" w:hAnsi="Arial" w:cs="Arial"/>
+                <w:sz w:val="24"/>
+                <w:szCs w:val="24"/>
+              </w:rPr>
+            </w:pPr>
+            <w:r>
+              <w:rPr>
+                <w:rFonts w:ascii="Arial" w:hAnsi="Arial" w:cs="Arial"/>
                 <w:b/>
                 <w:bCs/>
                 <w:sz w:val="24"/>
                 <w:szCs w:val="24"/>
               </w:rPr>
-            </w:pPr>
+              <w:t>CSU00</w:t>
+            </w:r>
             <w:r>
               <w:rPr>
                 <w:rFonts w:ascii="Arial" w:hAnsi="Arial" w:cs="Arial"/>
@@ -13512,7 +13095,7 @@
                 <w:sz w:val="24"/>
                 <w:szCs w:val="24"/>
               </w:rPr>
-              <w:t xml:space="preserve">CSU007 – Solicitar </w:t>
+              <w:t>7</w:t>
             </w:r>
             <w:r>
               <w:rPr>
@@ -13522,7 +13105,7 @@
                 <w:sz w:val="24"/>
                 <w:szCs w:val="24"/>
               </w:rPr>
-              <w:t>r</w:t>
+              <w:t xml:space="preserve"> – Feed de </w:t>
             </w:r>
             <w:r>
               <w:rPr>
@@ -13532,7 +13115,7 @@
                 <w:sz w:val="24"/>
                 <w:szCs w:val="24"/>
               </w:rPr>
-              <w:t>elatório d</w:t>
+              <w:t>d</w:t>
             </w:r>
             <w:r>
               <w:rPr>
@@ -13542,7 +13125,7 @@
                 <w:sz w:val="24"/>
                 <w:szCs w:val="24"/>
               </w:rPr>
-              <w:t>e</w:t>
+              <w:t>en</w:t>
             </w:r>
             <w:r>
               <w:rPr>
@@ -13552,7 +13135,7 @@
                 <w:sz w:val="24"/>
                 <w:szCs w:val="24"/>
               </w:rPr>
-              <w:t xml:space="preserve"> </w:t>
+              <w:t>ú</w:t>
             </w:r>
             <w:r>
               <w:rPr>
@@ -13562,27 +13145,7 @@
                 <w:sz w:val="24"/>
                 <w:szCs w:val="24"/>
               </w:rPr>
-              <w:t>d</w:t>
-            </w:r>
-            <w:r>
-              <w:rPr>
-                <w:rFonts w:ascii="Arial" w:hAnsi="Arial" w:cs="Arial"/>
-                <w:b/>
-                <w:bCs/>
-                <w:sz w:val="24"/>
-                <w:szCs w:val="24"/>
-              </w:rPr>
-              <w:t>enúncia</w:t>
-            </w:r>
-            <w:r>
-              <w:rPr>
-                <w:rFonts w:ascii="Arial" w:hAnsi="Arial" w:cs="Arial"/>
-                <w:b/>
-                <w:bCs/>
-                <w:sz w:val="24"/>
-                <w:szCs w:val="24"/>
-              </w:rPr>
-              <w:t>s</w:t>
+              <w:t>ncias</w:t>
             </w:r>
           </w:p>
         </w:tc>
@@ -13656,7 +13219,7 @@
                 <w:sz w:val="24"/>
                 <w:szCs w:val="24"/>
               </w:rPr>
-              <w:t>Este caso de uso tem como objetivo criar um relatório das denúncias da região.</w:t>
+              <w:t>Este caso de uso tem como objetivo permitir que qualquer interessado veja as denúncias feitas no site.</w:t>
             </w:r>
           </w:p>
         </w:tc>
@@ -13703,36 +13266,18 @@
             <w:pPr>
               <w:spacing w:line="360" w:lineRule="auto"/>
               <w:rPr>
-                <w:rFonts w:ascii="Segoe UI" w:hAnsi="Segoe UI" w:cs="Segoe UI"/>
-                <w:sz w:val="24"/>
-                <w:szCs w:val="24"/>
-              </w:rPr>
-            </w:pPr>
-            <w:r>
-              <w:rPr>
-                <w:rFonts w:ascii="Arial" w:hAnsi="Arial" w:cs="Arial"/>
-                <w:sz w:val="24"/>
-                <w:szCs w:val="24"/>
-              </w:rPr>
-              <w:t>O usuário deve estar logado.</w:t>
-            </w:r>
-            <w:r>
-              <w:rPr>
-                <w:rFonts w:ascii="Arial" w:hAnsi="Arial" w:cs="Arial"/>
-                <w:b/>
-                <w:bCs/>
-                <w:sz w:val="24"/>
-                <w:szCs w:val="24"/>
-              </w:rPr>
-              <w:t> </w:t>
-            </w:r>
-            <w:r>
-              <w:rPr>
-                <w:rFonts w:ascii="Arial" w:hAnsi="Arial" w:cs="Arial"/>
-                <w:sz w:val="24"/>
-                <w:szCs w:val="24"/>
-              </w:rPr>
-              <w:t>[RN001]</w:t>
+                <w:rFonts w:ascii="Arial" w:hAnsi="Arial" w:cs="Arial"/>
+                <w:sz w:val="24"/>
+                <w:szCs w:val="24"/>
+              </w:rPr>
+            </w:pPr>
+            <w:r>
+              <w:rPr>
+                <w:rFonts w:ascii="Arial" w:hAnsi="Arial" w:cs="Arial"/>
+                <w:sz w:val="24"/>
+                <w:szCs w:val="24"/>
+              </w:rPr>
+              <w:t>Não se aplica.</w:t>
             </w:r>
           </w:p>
         </w:tc>
@@ -13785,30 +13330,18 @@
             <w:pPr>
               <w:spacing w:line="360" w:lineRule="auto"/>
               <w:rPr>
-                <w:rFonts w:ascii="Segoe UI" w:hAnsi="Segoe UI" w:cs="Segoe UI"/>
-                <w:b/>
-                <w:bCs/>
-                <w:sz w:val="24"/>
-                <w:szCs w:val="24"/>
-              </w:rPr>
-            </w:pPr>
-            <w:r>
-              <w:rPr>
-                <w:rFonts w:ascii="Arial" w:hAnsi="Arial" w:cs="Arial"/>
-                <w:sz w:val="24"/>
-                <w:szCs w:val="24"/>
-              </w:rPr>
-              <w:t>Este caso de uso se inicia quando o usuário seleciona a opção “Gerar Relatório”.</w:t>
-            </w:r>
-            <w:r>
-              <w:rPr>
-                <w:rFonts w:ascii="Arial" w:hAnsi="Arial" w:cs="Arial"/>
-                <w:b/>
-                <w:bCs/>
-                <w:sz w:val="24"/>
-                <w:szCs w:val="24"/>
-              </w:rPr>
-              <w:t> </w:t>
+                <w:rFonts w:ascii="Arial" w:hAnsi="Arial" w:cs="Arial"/>
+                <w:sz w:val="24"/>
+                <w:szCs w:val="24"/>
+              </w:rPr>
+            </w:pPr>
+            <w:r>
+              <w:rPr>
+                <w:rFonts w:ascii="Arial" w:hAnsi="Arial" w:cs="Arial"/>
+                <w:sz w:val="24"/>
+                <w:szCs w:val="24"/>
+              </w:rPr>
+              <w:t xml:space="preserve">Este caso de uso se inicia quando qualquer usuário entra no site.  </w:t>
             </w:r>
           </w:p>
           <w:p>
@@ -13816,7 +13349,7 @@
               <w:pStyle w:val="PargrafodaLista"/>
               <w:numPr>
                 <w:ilvl w:val="0"/>
-                <w:numId w:val="26"/>
+                <w:numId w:val="22"/>
               </w:numPr>
               <w:spacing w:line="360" w:lineRule="auto"/>
               <w:jc w:val="both"/>
@@ -13828,9 +13361,10 @@
             </w:pPr>
             <w:r>
               <w:rPr>
-                <w:rFonts w:ascii="Arial" w:hAnsi="Arial" w:cs="Arial"/>
-                <w:sz w:val="24"/>
-                <w:szCs w:val="24"/>
+                <w:rFonts w:ascii="Arial" w:eastAsia="Times New Roman" w:hAnsi="Arial" w:cs="Arial"/>
+                <w:sz w:val="24"/>
+                <w:szCs w:val="24"/>
+                <w:lang w:eastAsia="pt-BR"/>
               </w:rPr>
               <w:t xml:space="preserve">O </w:t>
             </w:r>
@@ -13840,103 +13374,61 @@
                 <w:sz w:val="24"/>
                 <w:szCs w:val="24"/>
               </w:rPr>
-              <w:t>u</w:t>
-            </w:r>
-            <w:r>
-              <w:rPr>
-                <w:rFonts w:ascii="Arial" w:hAnsi="Arial" w:cs="Arial"/>
-                <w:sz w:val="24"/>
-                <w:szCs w:val="24"/>
-              </w:rPr>
-              <w:t xml:space="preserve">suário informa a região e </w:t>
-            </w:r>
-            <w:r>
-              <w:rPr>
-                <w:rFonts w:ascii="Arial" w:hAnsi="Arial" w:cs="Arial"/>
-                <w:sz w:val="24"/>
-                <w:szCs w:val="24"/>
-              </w:rPr>
-              <w:t>categoria d</w:t>
-            </w:r>
-            <w:r>
-              <w:rPr>
-                <w:rFonts w:ascii="Arial" w:hAnsi="Arial" w:cs="Arial"/>
-                <w:sz w:val="24"/>
-                <w:szCs w:val="24"/>
-              </w:rPr>
-              <w:t>e</w:t>
-            </w:r>
-            <w:r>
-              <w:rPr>
-                <w:rFonts w:ascii="Arial" w:hAnsi="Arial" w:cs="Arial"/>
-                <w:sz w:val="24"/>
-                <w:szCs w:val="24"/>
-              </w:rPr>
-              <w:t xml:space="preserve"> denúncia</w:t>
-            </w:r>
-            <w:r>
-              <w:rPr>
-                <w:rFonts w:ascii="Arial" w:hAnsi="Arial" w:cs="Arial"/>
-                <w:sz w:val="24"/>
-                <w:szCs w:val="24"/>
-              </w:rPr>
-              <w:t>. [RN0</w:t>
-            </w:r>
-            <w:r>
-              <w:rPr>
-                <w:rFonts w:ascii="Arial" w:hAnsi="Arial" w:cs="Arial"/>
-                <w:sz w:val="24"/>
-                <w:szCs w:val="24"/>
-              </w:rPr>
-              <w:t>07</w:t>
-            </w:r>
-            <w:r>
-              <w:rPr>
-                <w:rFonts w:ascii="Arial" w:hAnsi="Arial" w:cs="Arial"/>
-                <w:sz w:val="24"/>
-                <w:szCs w:val="24"/>
-              </w:rPr>
-              <w:t>] </w:t>
-            </w:r>
-          </w:p>
-          <w:p>
-            <w:pPr>
-              <w:pStyle w:val="PargrafodaLista"/>
-              <w:numPr>
-                <w:ilvl w:val="0"/>
-                <w:numId w:val="26"/>
-              </w:numPr>
-              <w:spacing w:line="360" w:lineRule="auto"/>
-              <w:jc w:val="both"/>
-              <w:rPr>
-                <w:rFonts w:ascii="Arial" w:hAnsi="Arial" w:cs="Arial"/>
-                <w:sz w:val="24"/>
-                <w:szCs w:val="24"/>
-              </w:rPr>
-            </w:pPr>
-            <w:r>
-              <w:rPr>
-                <w:rFonts w:ascii="Arial" w:hAnsi="Arial" w:cs="Arial"/>
-                <w:sz w:val="24"/>
-                <w:szCs w:val="24"/>
-              </w:rPr>
-              <w:t>Utilizando as informações do banco de dados</w:t>
-            </w:r>
-            <w:r>
-              <w:rPr>
-                <w:rFonts w:ascii="Arial" w:hAnsi="Arial" w:cs="Arial"/>
-                <w:sz w:val="24"/>
-                <w:szCs w:val="24"/>
-              </w:rPr>
-              <w:t>,</w:t>
-            </w:r>
-            <w:r>
-              <w:rPr>
-                <w:rFonts w:ascii="Arial" w:hAnsi="Arial" w:cs="Arial"/>
-                <w:sz w:val="24"/>
-                <w:szCs w:val="24"/>
-              </w:rPr>
-              <w:t xml:space="preserve"> o sistema cria um relatório das denúncias com as características informadas.</w:t>
+              <w:t>sistema irá organizar o feed com as denúncias feitas mais recentemente no site.</w:t>
+            </w:r>
+            <w:r>
+              <w:rPr>
+                <w:rFonts w:ascii="Arial" w:eastAsia="Times New Roman" w:hAnsi="Arial" w:cs="Arial"/>
+                <w:sz w:val="24"/>
+                <w:szCs w:val="24"/>
+                <w:lang w:eastAsia="pt-BR"/>
+              </w:rPr>
+              <w:t xml:space="preserve"> </w:t>
+            </w:r>
+            <w:r>
+              <w:rPr>
+                <w:rFonts w:ascii="Arial" w:eastAsia="Times New Roman" w:hAnsi="Arial" w:cs="Arial"/>
+                <w:sz w:val="24"/>
+                <w:szCs w:val="24"/>
+                <w:lang w:eastAsia="pt-BR"/>
+              </w:rPr>
+              <w:t>[RN009]</w:t>
+            </w:r>
+            <w:r>
+              <w:rPr>
+                <w:rFonts w:ascii="Arial" w:eastAsia="Times New Roman" w:hAnsi="Arial" w:cs="Arial"/>
+                <w:sz w:val="24"/>
+                <w:szCs w:val="24"/>
+                <w:lang w:eastAsia="pt-BR"/>
+              </w:rPr>
+              <w:t xml:space="preserve"> e </w:t>
+            </w:r>
+            <w:r>
+              <w:rPr>
+                <w:rFonts w:ascii="Arial" w:eastAsia="Times New Roman" w:hAnsi="Arial" w:cs="Arial"/>
+                <w:sz w:val="24"/>
+                <w:szCs w:val="24"/>
+                <w:lang w:eastAsia="pt-BR"/>
+              </w:rPr>
+              <w:t>[FA</w:t>
+            </w:r>
+            <w:r>
+              <w:rPr>
+                <w:rFonts w:ascii="Arial" w:eastAsia="Times New Roman" w:hAnsi="Arial" w:cs="Arial"/>
+                <w:sz w:val="24"/>
+                <w:szCs w:val="24"/>
+                <w:lang w:eastAsia="pt-BR"/>
+              </w:rPr>
+              <w:t>00</w:t>
+            </w:r>
+            <w:r>
+              <w:rPr>
+                <w:rFonts w:ascii="Arial" w:eastAsia="Times New Roman" w:hAnsi="Arial" w:cs="Arial"/>
+                <w:sz w:val="24"/>
+                <w:szCs w:val="24"/>
+                <w:lang w:eastAsia="pt-BR"/>
+              </w:rPr>
+              <w:t>1]</w:t>
             </w:r>
           </w:p>
         </w:tc>
@@ -13961,7 +13453,7 @@
             <w:pPr>
               <w:spacing w:line="360" w:lineRule="auto"/>
               <w:rPr>
-                <w:rFonts w:ascii="Segoe UI" w:hAnsi="Segoe UI" w:cs="Segoe UI"/>
+                <w:rFonts w:ascii="Arial" w:hAnsi="Arial" w:cs="Arial"/>
                 <w:b/>
                 <w:bCs/>
                 <w:sz w:val="24"/>
@@ -13978,25 +13470,22 @@
               </w:rPr>
               <w:t>Fluxos Alternativos </w:t>
             </w:r>
-          </w:p>
-          <w:p>
-            <w:pPr>
-              <w:spacing w:line="360" w:lineRule="auto"/>
-              <w:rPr>
-                <w:rFonts w:ascii="Segoe UI" w:hAnsi="Segoe UI" w:cs="Segoe UI"/>
+            <w:r>
+              <w:rPr>
+                <w:sz w:val="24"/>
+                <w:szCs w:val="24"/>
+              </w:rPr>
+              <w:br/>
+            </w:r>
+            <w:r>
+              <w:rPr>
+                <w:rFonts w:ascii="Arial" w:hAnsi="Arial" w:cs="Arial"/>
                 <w:b/>
                 <w:bCs/>
                 <w:sz w:val="24"/>
                 <w:szCs w:val="24"/>
               </w:rPr>
-            </w:pPr>
-            <w:r>
-              <w:rPr>
-                <w:rFonts w:ascii="Arial" w:hAnsi="Arial" w:cs="Arial"/>
-                <w:sz w:val="24"/>
-                <w:szCs w:val="24"/>
-              </w:rPr>
-              <w:t>Não se aplica.</w:t>
+              <w:t>[FA</w:t>
             </w:r>
             <w:r>
               <w:rPr>
@@ -14006,7 +13495,163 @@
                 <w:sz w:val="24"/>
                 <w:szCs w:val="24"/>
               </w:rPr>
-              <w:t> </w:t>
+              <w:t>00</w:t>
+            </w:r>
+            <w:r>
+              <w:rPr>
+                <w:rFonts w:ascii="Arial" w:hAnsi="Arial" w:cs="Arial"/>
+                <w:b/>
+                <w:bCs/>
+                <w:sz w:val="24"/>
+                <w:szCs w:val="24"/>
+              </w:rPr>
+              <w:t>1] Fluxo Alternativo 1: Listagem</w:t>
+            </w:r>
+            <w:r>
+              <w:rPr>
+                <w:rFonts w:ascii="Arial" w:hAnsi="Arial" w:cs="Arial"/>
+                <w:b/>
+                <w:bCs/>
+                <w:sz w:val="24"/>
+                <w:szCs w:val="24"/>
+              </w:rPr>
+              <w:t xml:space="preserve"> por denúncias</w:t>
+            </w:r>
+            <w:r>
+              <w:rPr>
+                <w:rFonts w:ascii="Arial" w:hAnsi="Arial" w:cs="Arial"/>
+                <w:b/>
+                <w:bCs/>
+                <w:sz w:val="24"/>
+                <w:szCs w:val="24"/>
+              </w:rPr>
+              <w:t xml:space="preserve"> </w:t>
+            </w:r>
+            <w:r>
+              <w:rPr>
+                <w:rFonts w:ascii="Arial" w:hAnsi="Arial" w:cs="Arial"/>
+                <w:b/>
+                <w:bCs/>
+                <w:sz w:val="24"/>
+                <w:szCs w:val="24"/>
+              </w:rPr>
+              <w:t xml:space="preserve">mais </w:t>
+            </w:r>
+            <w:r>
+              <w:rPr>
+                <w:rFonts w:ascii="Arial" w:hAnsi="Arial" w:cs="Arial"/>
+                <w:b/>
+                <w:bCs/>
+                <w:sz w:val="24"/>
+                <w:szCs w:val="24"/>
+              </w:rPr>
+              <w:t>curtidas</w:t>
+            </w:r>
+          </w:p>
+          <w:p>
+            <w:pPr>
+              <w:spacing w:line="360" w:lineRule="auto"/>
+              <w:rPr>
+                <w:rFonts w:ascii="Arial" w:hAnsi="Arial" w:cs="Arial"/>
+                <w:sz w:val="24"/>
+                <w:szCs w:val="24"/>
+              </w:rPr>
+            </w:pPr>
+            <w:r>
+              <w:rPr>
+                <w:rFonts w:ascii="Arial" w:hAnsi="Arial" w:cs="Arial"/>
+                <w:sz w:val="24"/>
+                <w:szCs w:val="24"/>
+              </w:rPr>
+              <w:t>Este flux</w:t>
+            </w:r>
+            <w:r>
+              <w:rPr>
+                <w:rFonts w:ascii="Arial" w:hAnsi="Arial" w:cs="Arial"/>
+                <w:sz w:val="24"/>
+                <w:szCs w:val="24"/>
+              </w:rPr>
+              <w:t>o alternativo</w:t>
+            </w:r>
+            <w:r>
+              <w:rPr>
+                <w:rFonts w:ascii="Arial" w:hAnsi="Arial" w:cs="Arial"/>
+                <w:sz w:val="24"/>
+                <w:szCs w:val="24"/>
+              </w:rPr>
+              <w:t xml:space="preserve"> ocorre quando o usuário seleciona o modo de listagem </w:t>
+            </w:r>
+            <w:r>
+              <w:rPr>
+                <w:rFonts w:ascii="Arial" w:hAnsi="Arial" w:cs="Arial"/>
+                <w:sz w:val="24"/>
+                <w:szCs w:val="24"/>
+              </w:rPr>
+              <w:t xml:space="preserve">“mais </w:t>
+            </w:r>
+            <w:r>
+              <w:rPr>
+                <w:rFonts w:ascii="Arial" w:hAnsi="Arial" w:cs="Arial"/>
+                <w:sz w:val="24"/>
+                <w:szCs w:val="24"/>
+              </w:rPr>
+              <w:t>curtidas</w:t>
+            </w:r>
+            <w:r>
+              <w:rPr>
+                <w:rFonts w:ascii="Arial" w:hAnsi="Arial" w:cs="Arial"/>
+                <w:sz w:val="24"/>
+                <w:szCs w:val="24"/>
+              </w:rPr>
+              <w:t>”</w:t>
+            </w:r>
+            <w:r>
+              <w:rPr>
+                <w:rFonts w:ascii="Arial" w:hAnsi="Arial" w:cs="Arial"/>
+                <w:sz w:val="24"/>
+                <w:szCs w:val="24"/>
+              </w:rPr>
+              <w:t xml:space="preserve"> no feed.</w:t>
+            </w:r>
+          </w:p>
+          <w:p>
+            <w:pPr>
+              <w:pStyle w:val="PargrafodaLista"/>
+              <w:numPr>
+                <w:ilvl w:val="0"/>
+                <w:numId w:val="21"/>
+              </w:numPr>
+              <w:spacing w:line="360" w:lineRule="auto"/>
+              <w:jc w:val="both"/>
+              <w:rPr>
+                <w:rFonts w:ascii="Arial" w:hAnsi="Arial" w:cs="Arial"/>
+                <w:sz w:val="24"/>
+                <w:szCs w:val="24"/>
+              </w:rPr>
+            </w:pPr>
+            <w:r>
+              <w:rPr>
+                <w:rFonts w:ascii="Arial" w:hAnsi="Arial" w:cs="Arial"/>
+                <w:sz w:val="24"/>
+                <w:szCs w:val="24"/>
+              </w:rPr>
+              <w:t xml:space="preserve">O sistema irá organizar o feed com as denúncias </w:t>
+            </w:r>
+            <w:r>
+              <w:rPr>
+                <w:rFonts w:ascii="Arial" w:hAnsi="Arial" w:cs="Arial"/>
+                <w:sz w:val="24"/>
+                <w:szCs w:val="24"/>
+              </w:rPr>
+              <w:t>mais curtidas</w:t>
+            </w:r>
+            <w:r>
+              <w:rPr>
+                <w:rFonts w:ascii="Arial" w:hAnsi="Arial" w:cs="Arial"/>
+                <w:sz w:val="24"/>
+                <w:szCs w:val="24"/>
+              </w:rPr>
+              <w:t>.</w:t>
             </w:r>
           </w:p>
         </w:tc>
@@ -14031,28 +13676,6 @@
             <w:pPr>
               <w:spacing w:line="360" w:lineRule="auto"/>
               <w:rPr>
-                <w:rFonts w:ascii="Arial" w:hAnsi="Arial" w:cs="Arial"/>
-                <w:b/>
-                <w:bCs/>
-                <w:sz w:val="24"/>
-                <w:szCs w:val="24"/>
-              </w:rPr>
-            </w:pPr>
-            <w:r>
-              <w:rPr>
-                <w:rFonts w:ascii="Arial" w:hAnsi="Arial" w:cs="Arial"/>
-                <w:b/>
-                <w:bCs/>
-                <w:sz w:val="24"/>
-                <w:szCs w:val="24"/>
-              </w:rPr>
-              <w:t>Fluxos de Exceção </w:t>
-            </w:r>
-          </w:p>
-          <w:p>
-            <w:pPr>
-              <w:spacing w:line="360" w:lineRule="auto"/>
-              <w:rPr>
                 <w:rFonts w:ascii="Segoe UI" w:hAnsi="Segoe UI" w:cs="Segoe UI"/>
                 <w:b/>
                 <w:bCs/>
@@ -14063,20 +13686,30 @@
             <w:r>
               <w:rPr>
                 <w:rFonts w:ascii="Arial" w:hAnsi="Arial" w:cs="Arial"/>
-                <w:sz w:val="24"/>
-                <w:szCs w:val="24"/>
-              </w:rPr>
-              <w:t>Não se aplica.</w:t>
-            </w:r>
-            <w:r>
-              <w:rPr>
-                <w:rFonts w:ascii="Arial" w:hAnsi="Arial" w:cs="Arial"/>
                 <w:b/>
                 <w:bCs/>
                 <w:sz w:val="24"/>
                 <w:szCs w:val="24"/>
               </w:rPr>
-              <w:t> </w:t>
+              <w:t>Fluxos de Exceção </w:t>
+            </w:r>
+          </w:p>
+          <w:p>
+            <w:pPr>
+              <w:spacing w:line="360" w:lineRule="auto"/>
+              <w:rPr>
+                <w:rFonts w:ascii="Arial" w:hAnsi="Arial" w:cs="Arial"/>
+                <w:sz w:val="24"/>
+                <w:szCs w:val="24"/>
+              </w:rPr>
+            </w:pPr>
+            <w:r>
+              <w:rPr>
+                <w:rFonts w:ascii="Arial" w:hAnsi="Arial" w:cs="Arial"/>
+                <w:sz w:val="24"/>
+                <w:szCs w:val="24"/>
+              </w:rPr>
+              <w:t>Não se aplica.</w:t>
             </w:r>
           </w:p>
         </w:tc>
@@ -14171,44 +13804,42 @@
             <w:pPr>
               <w:spacing w:line="360" w:lineRule="auto"/>
               <w:rPr>
-                <w:rFonts w:ascii="Arial" w:hAnsi="Arial" w:cs="Arial"/>
-                <w:sz w:val="24"/>
-                <w:szCs w:val="24"/>
-              </w:rPr>
-            </w:pPr>
-            <w:r>
-              <w:rPr>
-                <w:rFonts w:ascii="Arial" w:hAnsi="Arial" w:cs="Arial"/>
+                <w:rFonts w:ascii="Segoe UI" w:hAnsi="Segoe UI" w:cs="Segoe UI"/>
                 <w:b/>
                 <w:bCs/>
                 <w:sz w:val="24"/>
                 <w:szCs w:val="24"/>
               </w:rPr>
-              <w:t>Regras de Negócio: </w:t>
-            </w:r>
-            <w:r>
-              <w:rPr>
-                <w:rFonts w:ascii="Arial" w:hAnsi="Arial" w:cs="Arial"/>
-                <w:sz w:val="24"/>
-                <w:szCs w:val="24"/>
-              </w:rPr>
-              <w:t xml:space="preserve">RN001 e </w:t>
-            </w:r>
-            <w:r>
-              <w:rPr>
-                <w:rFonts w:ascii="Arial" w:hAnsi="Arial" w:cs="Arial"/>
-                <w:sz w:val="24"/>
-                <w:szCs w:val="24"/>
-              </w:rPr>
-              <w:t>RN00</w:t>
-            </w:r>
-            <w:r>
-              <w:rPr>
-                <w:rFonts w:ascii="Arial" w:hAnsi="Arial" w:cs="Arial"/>
-                <w:sz w:val="24"/>
-                <w:szCs w:val="24"/>
-              </w:rPr>
-              <w:t>7</w:t>
+            </w:pPr>
+            <w:r>
+              <w:rPr>
+                <w:rFonts w:ascii="Arial" w:hAnsi="Arial" w:cs="Arial"/>
+                <w:b/>
+                <w:bCs/>
+                <w:sz w:val="24"/>
+                <w:szCs w:val="24"/>
+              </w:rPr>
+              <w:t>Regras de Negócio:</w:t>
+            </w:r>
+          </w:p>
+          <w:p>
+            <w:pPr>
+              <w:spacing w:line="360" w:lineRule="auto"/>
+              <w:rPr>
+                <w:rFonts w:ascii="Segoe UI" w:hAnsi="Segoe UI" w:cs="Segoe UI"/>
+                <w:b/>
+                <w:bCs/>
+                <w:sz w:val="24"/>
+                <w:szCs w:val="24"/>
+              </w:rPr>
+            </w:pPr>
+            <w:r>
+              <w:rPr>
+                <w:rFonts w:ascii="Arial" w:hAnsi="Arial" w:cs="Arial"/>
+                <w:sz w:val="24"/>
+                <w:szCs w:val="24"/>
+              </w:rPr>
+              <w:t>RN009</w:t>
             </w:r>
           </w:p>
         </w:tc>
@@ -14256,20 +13887,12 @@
               <w:spacing w:line="360" w:lineRule="auto"/>
               <w:rPr>
                 <w:rFonts w:ascii="Arial" w:hAnsi="Arial" w:cs="Arial"/>
-                <w:sz w:val="24"/>
-                <w:szCs w:val="24"/>
-              </w:rPr>
-            </w:pPr>
-            <w:r>
-              <w:rPr>
-                <w:rFonts w:ascii="Arial" w:hAnsi="Arial" w:cs="Arial"/>
                 <w:b/>
                 <w:bCs/>
                 <w:sz w:val="24"/>
                 <w:szCs w:val="24"/>
               </w:rPr>
-              <w:t xml:space="preserve">CSU008 – Feed de </w:t>
-            </w:r>
+            </w:pPr>
             <w:r>
               <w:rPr>
                 <w:rFonts w:ascii="Arial" w:hAnsi="Arial" w:cs="Arial"/>
@@ -14278,7 +13901,7 @@
                 <w:sz w:val="24"/>
                 <w:szCs w:val="24"/>
               </w:rPr>
-              <w:t>d</w:t>
+              <w:t>CSU00</w:t>
             </w:r>
             <w:r>
               <w:rPr>
@@ -14288,7 +13911,7 @@
                 <w:sz w:val="24"/>
                 <w:szCs w:val="24"/>
               </w:rPr>
-              <w:t>en</w:t>
+              <w:t>8</w:t>
             </w:r>
             <w:r>
               <w:rPr>
@@ -14298,7 +13921,7 @@
                 <w:sz w:val="24"/>
                 <w:szCs w:val="24"/>
               </w:rPr>
-              <w:t>ú</w:t>
+              <w:t xml:space="preserve"> – </w:t>
             </w:r>
             <w:r>
               <w:rPr>
@@ -14308,7 +13931,37 @@
                 <w:sz w:val="24"/>
                 <w:szCs w:val="24"/>
               </w:rPr>
-              <w:t>ncias</w:t>
+              <w:t>Visualizar</w:t>
+            </w:r>
+            <w:r>
+              <w:rPr>
+                <w:rFonts w:ascii="Arial" w:hAnsi="Arial" w:cs="Arial"/>
+                <w:b/>
+                <w:bCs/>
+                <w:sz w:val="24"/>
+                <w:szCs w:val="24"/>
+              </w:rPr>
+              <w:t xml:space="preserve"> </w:t>
+            </w:r>
+            <w:r>
+              <w:rPr>
+                <w:rFonts w:ascii="Arial" w:hAnsi="Arial" w:cs="Arial"/>
+                <w:b/>
+                <w:bCs/>
+                <w:sz w:val="24"/>
+                <w:szCs w:val="24"/>
+              </w:rPr>
+              <w:t>d</w:t>
+            </w:r>
+            <w:r>
+              <w:rPr>
+                <w:rFonts w:ascii="Arial" w:hAnsi="Arial" w:cs="Arial"/>
+                <w:b/>
+                <w:bCs/>
+                <w:sz w:val="24"/>
+                <w:szCs w:val="24"/>
+              </w:rPr>
+              <w:t>enúncia</w:t>
             </w:r>
           </w:p>
         </w:tc>
@@ -14382,7 +14035,31 @@
                 <w:sz w:val="24"/>
                 <w:szCs w:val="24"/>
               </w:rPr>
-              <w:t>Este caso de uso tem como objetivo permitir que qualquer interessado veja as denúncias feitas no site.</w:t>
+              <w:t xml:space="preserve">Este caso de uso </w:t>
+            </w:r>
+            <w:r>
+              <w:rPr>
+                <w:rFonts w:ascii="Arial" w:hAnsi="Arial" w:cs="Arial"/>
+                <w:sz w:val="24"/>
+                <w:szCs w:val="24"/>
+              </w:rPr>
+              <w:t xml:space="preserve">permite que o usuário visualize </w:t>
+            </w:r>
+            <w:r>
+              <w:rPr>
+                <w:rFonts w:ascii="Arial" w:hAnsi="Arial" w:cs="Arial"/>
+                <w:sz w:val="24"/>
+                <w:szCs w:val="24"/>
+              </w:rPr>
+              <w:t>todos os dados d</w:t>
+            </w:r>
+            <w:r>
+              <w:rPr>
+                <w:rFonts w:ascii="Arial" w:hAnsi="Arial" w:cs="Arial"/>
+                <w:sz w:val="24"/>
+                <w:szCs w:val="24"/>
+              </w:rPr>
+              <w:t>e uma denúncia.</w:t>
             </w:r>
           </w:p>
         </w:tc>
@@ -14407,7 +14084,7 @@
             <w:pPr>
               <w:spacing w:line="360" w:lineRule="auto"/>
               <w:rPr>
-                <w:rFonts w:ascii="Segoe UI" w:hAnsi="Segoe UI" w:cs="Segoe UI"/>
+                <w:rFonts w:ascii="Arial" w:hAnsi="Arial" w:cs="Arial"/>
                 <w:b/>
                 <w:bCs/>
                 <w:sz w:val="24"/>
@@ -14440,6 +14117,7 @@
                 <w:sz w:val="24"/>
                 <w:szCs w:val="24"/>
               </w:rPr>
+              <w:lastRenderedPageBreak/>
               <w:t>Não se aplica.</w:t>
             </w:r>
           </w:p>
@@ -14478,6 +14156,7 @@
                 <w:sz w:val="24"/>
                 <w:szCs w:val="24"/>
               </w:rPr>
+              <w:lastRenderedPageBreak/>
               <w:t>Fluxo Principal </w:t>
             </w:r>
             <w:r>
@@ -14504,7 +14183,15 @@
                 <w:sz w:val="24"/>
                 <w:szCs w:val="24"/>
               </w:rPr>
-              <w:t xml:space="preserve">Este caso de uso se inicia quando qualquer usuário entra no site.  </w:t>
+              <w:t xml:space="preserve">Este caso de uso se inicia quando o </w:t>
+            </w:r>
+            <w:r>
+              <w:rPr>
+                <w:rFonts w:ascii="Arial" w:hAnsi="Arial" w:cs="Arial"/>
+                <w:sz w:val="24"/>
+                <w:szCs w:val="24"/>
+              </w:rPr>
+              <w:t>usuário clica em uma denúncia</w:t>
             </w:r>
           </w:p>
           <w:p>
@@ -14512,7 +14199,7 @@
               <w:pStyle w:val="PargrafodaLista"/>
               <w:numPr>
                 <w:ilvl w:val="0"/>
-                <w:numId w:val="22"/>
+                <w:numId w:val="20"/>
               </w:numPr>
               <w:spacing w:line="360" w:lineRule="auto"/>
               <w:jc w:val="both"/>
@@ -14529,16 +14216,7 @@
                 <w:szCs w:val="24"/>
                 <w:lang w:eastAsia="pt-BR"/>
               </w:rPr>
-              <w:lastRenderedPageBreak/>
-              <w:t xml:space="preserve">O </w:t>
-            </w:r>
-            <w:r>
-              <w:rPr>
-                <w:rFonts w:ascii="Arial" w:hAnsi="Arial" w:cs="Arial"/>
-                <w:sz w:val="24"/>
-                <w:szCs w:val="24"/>
-              </w:rPr>
-              <w:t>sistema irá organizar o feed com as denúncias feitas mais recentemente no site.</w:t>
+              <w:t>O si</w:t>
             </w:r>
             <w:r>
               <w:rPr>
@@ -14547,7 +14225,7 @@
                 <w:szCs w:val="24"/>
                 <w:lang w:eastAsia="pt-BR"/>
               </w:rPr>
-              <w:t xml:space="preserve"> </w:t>
+              <w:t>stema</w:t>
             </w:r>
             <w:r>
               <w:rPr>
@@ -14556,7 +14234,7 @@
                 <w:szCs w:val="24"/>
                 <w:lang w:eastAsia="pt-BR"/>
               </w:rPr>
-              <w:t>[RN009]</w:t>
+              <w:t xml:space="preserve"> irá exibir mais detalhes da denúncia. </w:t>
             </w:r>
             <w:r>
               <w:rPr>
@@ -14565,7 +14243,7 @@
                 <w:szCs w:val="24"/>
                 <w:lang w:eastAsia="pt-BR"/>
               </w:rPr>
-              <w:t xml:space="preserve"> e </w:t>
+              <w:t>[RN0</w:t>
             </w:r>
             <w:r>
               <w:rPr>
@@ -14574,26 +14252,18 @@
                 <w:szCs w:val="24"/>
                 <w:lang w:eastAsia="pt-BR"/>
               </w:rPr>
-              <w:t>[FA</w:t>
-            </w:r>
-            <w:r>
-              <w:rPr>
-                <w:rFonts w:ascii="Arial" w:eastAsia="Times New Roman" w:hAnsi="Arial" w:cs="Arial"/>
-                <w:sz w:val="24"/>
-                <w:szCs w:val="24"/>
-                <w:lang w:eastAsia="pt-BR"/>
-              </w:rPr>
-              <w:t>00</w:t>
-            </w:r>
-            <w:r>
-              <w:rPr>
-                <w:rFonts w:ascii="Arial" w:eastAsia="Times New Roman" w:hAnsi="Arial" w:cs="Arial"/>
-                <w:sz w:val="24"/>
-                <w:szCs w:val="24"/>
-                <w:lang w:eastAsia="pt-BR"/>
-              </w:rPr>
-              <w:t>1]</w:t>
-            </w:r>
+              <w:t>11]</w:t>
+            </w:r>
+          </w:p>
+          <w:p>
+            <w:pPr>
+              <w:spacing w:line="360" w:lineRule="auto"/>
+              <w:rPr>
+                <w:rFonts w:ascii="Arial" w:hAnsi="Arial" w:cs="Arial"/>
+                <w:sz w:val="24"/>
+                <w:szCs w:val="24"/>
+              </w:rPr>
+            </w:pPr>
           </w:p>
         </w:tc>
       </w:tr>
@@ -14617,7 +14287,7 @@
             <w:pPr>
               <w:spacing w:line="360" w:lineRule="auto"/>
               <w:rPr>
-                <w:rFonts w:ascii="Arial" w:hAnsi="Arial" w:cs="Arial"/>
+                <w:rFonts w:ascii="Segoe UI" w:hAnsi="Segoe UI" w:cs="Segoe UI"/>
                 <w:b/>
                 <w:bCs/>
                 <w:sz w:val="24"/>
@@ -14632,85 +14302,7 @@
                 <w:sz w:val="24"/>
                 <w:szCs w:val="24"/>
               </w:rPr>
-              <w:lastRenderedPageBreak/>
-              <w:t>Fluxos Alternativos </w:t>
-            </w:r>
-            <w:r>
-              <w:rPr>
-                <w:sz w:val="24"/>
-                <w:szCs w:val="24"/>
-              </w:rPr>
-              <w:br/>
-            </w:r>
-            <w:r>
-              <w:rPr>
-                <w:rFonts w:ascii="Arial" w:hAnsi="Arial" w:cs="Arial"/>
-                <w:b/>
-                <w:bCs/>
-                <w:sz w:val="24"/>
-                <w:szCs w:val="24"/>
-              </w:rPr>
-              <w:t>[FA</w:t>
-            </w:r>
-            <w:r>
-              <w:rPr>
-                <w:rFonts w:ascii="Arial" w:hAnsi="Arial" w:cs="Arial"/>
-                <w:b/>
-                <w:bCs/>
-                <w:sz w:val="24"/>
-                <w:szCs w:val="24"/>
-              </w:rPr>
-              <w:t>00</w:t>
-            </w:r>
-            <w:r>
-              <w:rPr>
-                <w:rFonts w:ascii="Arial" w:hAnsi="Arial" w:cs="Arial"/>
-                <w:b/>
-                <w:bCs/>
-                <w:sz w:val="24"/>
-                <w:szCs w:val="24"/>
-              </w:rPr>
-              <w:t>1] Fluxo Alternativo 1: Listagem</w:t>
-            </w:r>
-            <w:r>
-              <w:rPr>
-                <w:rFonts w:ascii="Arial" w:hAnsi="Arial" w:cs="Arial"/>
-                <w:b/>
-                <w:bCs/>
-                <w:sz w:val="24"/>
-                <w:szCs w:val="24"/>
-              </w:rPr>
-              <w:t xml:space="preserve"> por denúncias</w:t>
-            </w:r>
-            <w:r>
-              <w:rPr>
-                <w:rFonts w:ascii="Arial" w:hAnsi="Arial" w:cs="Arial"/>
-                <w:b/>
-                <w:bCs/>
-                <w:sz w:val="24"/>
-                <w:szCs w:val="24"/>
-              </w:rPr>
-              <w:t xml:space="preserve"> </w:t>
-            </w:r>
-            <w:r>
-              <w:rPr>
-                <w:rFonts w:ascii="Arial" w:hAnsi="Arial" w:cs="Arial"/>
-                <w:b/>
-                <w:bCs/>
-                <w:sz w:val="24"/>
-                <w:szCs w:val="24"/>
-              </w:rPr>
-              <w:t xml:space="preserve">mais </w:t>
-            </w:r>
-            <w:r>
-              <w:rPr>
-                <w:rFonts w:ascii="Arial" w:hAnsi="Arial" w:cs="Arial"/>
-                <w:b/>
-                <w:bCs/>
-                <w:sz w:val="24"/>
-                <w:szCs w:val="24"/>
-              </w:rPr>
-              <w:t>curtidas</w:t>
+              <w:t xml:space="preserve">Fluxos Alternativos  </w:t>
             </w:r>
           </w:p>
           <w:p>
@@ -14728,95 +14320,7 @@
                 <w:sz w:val="24"/>
                 <w:szCs w:val="24"/>
               </w:rPr>
-              <w:t>Este flux</w:t>
-            </w:r>
-            <w:r>
-              <w:rPr>
-                <w:rFonts w:ascii="Arial" w:hAnsi="Arial" w:cs="Arial"/>
-                <w:sz w:val="24"/>
-                <w:szCs w:val="24"/>
-              </w:rPr>
-              <w:t>o alternativo</w:t>
-            </w:r>
-            <w:r>
-              <w:rPr>
-                <w:rFonts w:ascii="Arial" w:hAnsi="Arial" w:cs="Arial"/>
-                <w:sz w:val="24"/>
-                <w:szCs w:val="24"/>
-              </w:rPr>
-              <w:t xml:space="preserve"> ocorre quando o usuário seleciona o modo de listagem </w:t>
-            </w:r>
-            <w:r>
-              <w:rPr>
-                <w:rFonts w:ascii="Arial" w:hAnsi="Arial" w:cs="Arial"/>
-                <w:sz w:val="24"/>
-                <w:szCs w:val="24"/>
-              </w:rPr>
-              <w:t xml:space="preserve">“mais </w:t>
-            </w:r>
-            <w:r>
-              <w:rPr>
-                <w:rFonts w:ascii="Arial" w:hAnsi="Arial" w:cs="Arial"/>
-                <w:sz w:val="24"/>
-                <w:szCs w:val="24"/>
-              </w:rPr>
-              <w:t>curtidas</w:t>
-            </w:r>
-            <w:r>
-              <w:rPr>
-                <w:rFonts w:ascii="Arial" w:hAnsi="Arial" w:cs="Arial"/>
-                <w:sz w:val="24"/>
-                <w:szCs w:val="24"/>
-              </w:rPr>
-              <w:t>”</w:t>
-            </w:r>
-            <w:r>
-              <w:rPr>
-                <w:rFonts w:ascii="Arial" w:hAnsi="Arial" w:cs="Arial"/>
-                <w:sz w:val="24"/>
-                <w:szCs w:val="24"/>
-              </w:rPr>
-              <w:t xml:space="preserve"> no feed.</w:t>
-            </w:r>
-          </w:p>
-          <w:p>
-            <w:pPr>
-              <w:pStyle w:val="PargrafodaLista"/>
-              <w:numPr>
-                <w:ilvl w:val="0"/>
-                <w:numId w:val="21"/>
-              </w:numPr>
-              <w:spacing w:line="360" w:lineRule="auto"/>
-              <w:jc w:val="both"/>
-              <w:rPr>
-                <w:rFonts w:ascii="Arial" w:hAnsi="Arial" w:cs="Arial"/>
-                <w:sz w:val="24"/>
-                <w:szCs w:val="24"/>
-              </w:rPr>
-            </w:pPr>
-            <w:r>
-              <w:rPr>
-                <w:rFonts w:ascii="Arial" w:hAnsi="Arial" w:cs="Arial"/>
-                <w:sz w:val="24"/>
-                <w:szCs w:val="24"/>
-              </w:rPr>
-              <w:t xml:space="preserve">O sistema irá organizar o feed com as denúncias </w:t>
-            </w:r>
-            <w:r>
-              <w:rPr>
-                <w:rFonts w:ascii="Arial" w:hAnsi="Arial" w:cs="Arial"/>
-                <w:sz w:val="24"/>
-                <w:szCs w:val="24"/>
-              </w:rPr>
-              <w:t>mais curtidas</w:t>
-            </w:r>
-            <w:r>
-              <w:rPr>
-                <w:rFonts w:ascii="Arial" w:hAnsi="Arial" w:cs="Arial"/>
-                <w:sz w:val="24"/>
-                <w:szCs w:val="24"/>
-              </w:rPr>
-              <w:t>.</w:t>
+              <w:t>Não se aplica.</w:t>
             </w:r>
           </w:p>
         </w:tc>
@@ -15004,7 +14508,25 @@
                 <w:sz w:val="24"/>
                 <w:szCs w:val="24"/>
               </w:rPr>
-              <w:t>RN009</w:t>
+              <w:t>RN011</w:t>
+            </w:r>
+            <w:r>
+              <w:rPr>
+                <w:rFonts w:ascii="Arial" w:hAnsi="Arial" w:cs="Arial"/>
+                <w:sz w:val="24"/>
+                <w:szCs w:val="24"/>
+              </w:rPr>
+              <w:t> </w:t>
+            </w:r>
+            <w:r>
+              <w:rPr>
+                <w:rFonts w:ascii="Arial" w:hAnsi="Arial" w:cs="Arial"/>
+                <w:b/>
+                <w:bCs/>
+                <w:sz w:val="24"/>
+                <w:szCs w:val="24"/>
+              </w:rPr>
+              <w:t> </w:t>
             </w:r>
           </w:p>
         </w:tc>
@@ -15012,7 +14534,7 @@
     </w:tbl>
     <w:p>
       <w:pPr>
-        <w:spacing w:before="240" w:after="240" w:line="360" w:lineRule="auto"/>
+        <w:spacing w:before="240" w:after="240"/>
       </w:pPr>
     </w:p>
     <w:tbl>
@@ -15066,7 +14588,7 @@
                 <w:sz w:val="24"/>
                 <w:szCs w:val="24"/>
               </w:rPr>
-              <w:t xml:space="preserve">CSU009 – </w:t>
+              <w:t>CSU0</w:t>
             </w:r>
             <w:r>
               <w:rPr>
@@ -15076,7 +14598,27 @@
                 <w:sz w:val="24"/>
                 <w:szCs w:val="24"/>
               </w:rPr>
-              <w:t>Visualizar</w:t>
+              <w:t>09</w:t>
+            </w:r>
+            <w:r>
+              <w:rPr>
+                <w:rFonts w:ascii="Arial" w:hAnsi="Arial" w:cs="Arial"/>
+                <w:b/>
+                <w:bCs/>
+                <w:sz w:val="24"/>
+                <w:szCs w:val="24"/>
+              </w:rPr>
+              <w:t xml:space="preserve"> – </w:t>
+            </w:r>
+            <w:r>
+              <w:rPr>
+                <w:rFonts w:ascii="Arial" w:hAnsi="Arial" w:cs="Arial"/>
+                <w:b/>
+                <w:bCs/>
+                <w:sz w:val="24"/>
+                <w:szCs w:val="24"/>
+              </w:rPr>
+              <w:t>Curtir</w:t>
             </w:r>
             <w:r>
               <w:rPr>
@@ -15188,23 +14730,7 @@
                 <w:sz w:val="24"/>
                 <w:szCs w:val="24"/>
               </w:rPr>
-              <w:t xml:space="preserve">permite que o usuário visualize </w:t>
-            </w:r>
-            <w:r>
-              <w:rPr>
-                <w:rFonts w:ascii="Arial" w:hAnsi="Arial" w:cs="Arial"/>
-                <w:sz w:val="24"/>
-                <w:szCs w:val="24"/>
-              </w:rPr>
-              <w:t>todos os dados d</w:t>
-            </w:r>
-            <w:r>
-              <w:rPr>
-                <w:rFonts w:ascii="Arial" w:hAnsi="Arial" w:cs="Arial"/>
-                <w:sz w:val="24"/>
-                <w:szCs w:val="24"/>
-              </w:rPr>
-              <w:t>e uma denúncia.</w:t>
+              <w:t>permite que o usuário curta uma denúncia.</w:t>
             </w:r>
           </w:p>
         </w:tc>
@@ -15262,7 +14788,7 @@
                 <w:sz w:val="24"/>
                 <w:szCs w:val="24"/>
               </w:rPr>
-              <w:t>Não se aplica.</w:t>
+              <w:t>O usuário deve estar logado. [RN001]</w:t>
             </w:r>
           </w:p>
         </w:tc>
@@ -15334,7 +14860,7 @@
                 <w:sz w:val="24"/>
                 <w:szCs w:val="24"/>
               </w:rPr>
-              <w:t>usuário clica em uma denúncia</w:t>
+              <w:t>usuário clica no botão “Curtir” de uma denúncia.</w:t>
             </w:r>
           </w:p>
           <w:p>
@@ -15342,7 +14868,7 @@
               <w:pStyle w:val="PargrafodaLista"/>
               <w:numPr>
                 <w:ilvl w:val="0"/>
-                <w:numId w:val="20"/>
+                <w:numId w:val="33"/>
               </w:numPr>
               <w:spacing w:line="360" w:lineRule="auto"/>
               <w:jc w:val="both"/>
@@ -15377,7 +14903,7 @@
                 <w:szCs w:val="24"/>
                 <w:lang w:eastAsia="pt-BR"/>
               </w:rPr>
-              <w:t xml:space="preserve"> irá exibir mais detalhes da denúncia. </w:t>
+              <w:t xml:space="preserve"> irá </w:t>
             </w:r>
             <w:r>
               <w:rPr>
@@ -15386,7 +14912,7 @@
                 <w:szCs w:val="24"/>
                 <w:lang w:eastAsia="pt-BR"/>
               </w:rPr>
-              <w:t>[RN0</w:t>
+              <w:t>computar a curtida</w:t>
             </w:r>
             <w:r>
               <w:rPr>
@@ -15395,18 +14921,8 @@
                 <w:szCs w:val="24"/>
                 <w:lang w:eastAsia="pt-BR"/>
               </w:rPr>
-              <w:t>11]</w:t>
-            </w:r>
-          </w:p>
-          <w:p>
-            <w:pPr>
-              <w:spacing w:line="360" w:lineRule="auto"/>
-              <w:rPr>
-                <w:rFonts w:ascii="Arial" w:hAnsi="Arial" w:cs="Arial"/>
-                <w:sz w:val="24"/>
-                <w:szCs w:val="24"/>
-              </w:rPr>
-            </w:pPr>
+              <w:t>.</w:t>
+            </w:r>
           </w:p>
         </w:tc>
       </w:tr>
@@ -15581,18 +15097,7 @@
                 <w:sz w:val="24"/>
                 <w:szCs w:val="24"/>
               </w:rPr>
-              <w:lastRenderedPageBreak/>
-              <w:t>Não se aplica. </w:t>
-            </w:r>
-            <w:r>
-              <w:rPr>
-                <w:rFonts w:ascii="Arial" w:hAnsi="Arial" w:cs="Arial"/>
-                <w:b/>
-                <w:bCs/>
-                <w:sz w:val="24"/>
-                <w:szCs w:val="24"/>
-              </w:rPr>
-              <w:t> </w:t>
+              <w:t>O sistema atualiza a pontuação do usuário. [RN010]</w:t>
             </w:r>
           </w:p>
         </w:tc>
@@ -15653,7 +15158,7 @@
                 <w:sz w:val="24"/>
                 <w:szCs w:val="24"/>
               </w:rPr>
-              <w:t>RN011</w:t>
+              <w:t>RN001</w:t>
             </w:r>
             <w:r>
               <w:rPr>
@@ -15666,12 +15171,10 @@
             <w:r>
               <w:rPr>
                 <w:rFonts w:ascii="Arial" w:hAnsi="Arial" w:cs="Arial"/>
-                <w:b/>
-                <w:bCs/>
-                <w:sz w:val="24"/>
-                <w:szCs w:val="24"/>
-              </w:rPr>
-              <w:t> </w:t>
+                <w:sz w:val="24"/>
+                <w:szCs w:val="24"/>
+              </w:rPr>
+              <w:t>e RN010</w:t>
             </w:r>
           </w:p>
         </w:tc>
@@ -15743,7 +15246,7 @@
                 <w:sz w:val="24"/>
                 <w:szCs w:val="24"/>
               </w:rPr>
-              <w:t>10</w:t>
+              <w:t>1</w:t>
             </w:r>
             <w:r>
               <w:rPr>
@@ -15753,7 +15256,7 @@
                 <w:sz w:val="24"/>
                 <w:szCs w:val="24"/>
               </w:rPr>
-              <w:t xml:space="preserve"> – </w:t>
+              <w:t>0</w:t>
             </w:r>
             <w:r>
               <w:rPr>
@@ -15763,7 +15266,17 @@
                 <w:sz w:val="24"/>
                 <w:szCs w:val="24"/>
               </w:rPr>
-              <w:t>Curtir</w:t>
+              <w:t xml:space="preserve"> – </w:t>
+            </w:r>
+            <w:r>
+              <w:rPr>
+                <w:rFonts w:ascii="Arial" w:hAnsi="Arial" w:cs="Arial"/>
+                <w:b/>
+                <w:bCs/>
+                <w:sz w:val="24"/>
+                <w:szCs w:val="24"/>
+              </w:rPr>
+              <w:t>Comentar</w:t>
             </w:r>
             <w:r>
               <w:rPr>
@@ -15875,7 +15388,7 @@
                 <w:sz w:val="24"/>
                 <w:szCs w:val="24"/>
               </w:rPr>
-              <w:t>permite que o usuário curta uma denúncia.</w:t>
+              <w:t>permite que o usuário comente uma denúncia.</w:t>
             </w:r>
           </w:p>
         </w:tc>
@@ -16005,7 +15518,7 @@
                 <w:sz w:val="24"/>
                 <w:szCs w:val="24"/>
               </w:rPr>
-              <w:t>usuário clica no botão “Curtir” de uma denúncia.</w:t>
+              <w:t>usuário clica no botão “Comentar” de uma denúncia.</w:t>
             </w:r>
           </w:p>
           <w:p>
@@ -16013,7 +15526,7 @@
               <w:pStyle w:val="PargrafodaLista"/>
               <w:numPr>
                 <w:ilvl w:val="0"/>
-                <w:numId w:val="33"/>
+                <w:numId w:val="34"/>
               </w:numPr>
               <w:spacing w:line="360" w:lineRule="auto"/>
               <w:jc w:val="both"/>
@@ -16057,16 +15570,7 @@
                 <w:szCs w:val="24"/>
                 <w:lang w:eastAsia="pt-BR"/>
               </w:rPr>
-              <w:t>computar a curtida</w:t>
-            </w:r>
-            <w:r>
-              <w:rPr>
-                <w:rFonts w:ascii="Arial" w:eastAsia="Times New Roman" w:hAnsi="Arial" w:cs="Arial"/>
-                <w:sz w:val="24"/>
-                <w:szCs w:val="24"/>
-                <w:lang w:eastAsia="pt-BR"/>
-              </w:rPr>
-              <w:t>.</w:t>
+              <w:t>registar o comentário</w:t>
             </w:r>
           </w:p>
         </w:tc>
@@ -16302,23 +15806,7 @@
                 <w:sz w:val="24"/>
                 <w:szCs w:val="24"/>
               </w:rPr>
-              <w:t>RN001</w:t>
-            </w:r>
-            <w:r>
-              <w:rPr>
-                <w:rFonts w:ascii="Arial" w:hAnsi="Arial" w:cs="Arial"/>
-                <w:sz w:val="24"/>
-                <w:szCs w:val="24"/>
-              </w:rPr>
-              <w:t> </w:t>
-            </w:r>
-            <w:r>
-              <w:rPr>
-                <w:rFonts w:ascii="Arial" w:hAnsi="Arial" w:cs="Arial"/>
-                <w:sz w:val="24"/>
-                <w:szCs w:val="24"/>
-              </w:rPr>
-              <w:t>e RN010</w:t>
+              <w:t>RN001 e RN010</w:t>
             </w:r>
           </w:p>
         </w:tc>
@@ -16326,7 +15814,15 @@
     </w:tbl>
     <w:p>
       <w:pPr>
-        <w:spacing w:before="240" w:after="240"/>
+        <w:pStyle w:val="Titulo2"/>
+        <w:numPr>
+          <w:ilvl w:val="0"/>
+          <w:numId w:val="0"/>
+        </w:numPr>
+        <w:spacing w:line="360" w:lineRule="auto"/>
+        <w:rPr>
+          <w:rFonts w:cs="Arial"/>
+        </w:rPr>
       </w:pPr>
     </w:p>
     <w:tbl>
@@ -16390,7 +15886,7 @@
                 <w:sz w:val="24"/>
                 <w:szCs w:val="24"/>
               </w:rPr>
-              <w:t>11</w:t>
+              <w:t>1</w:t>
             </w:r>
             <w:r>
               <w:rPr>
@@ -16400,7 +15896,7 @@
                 <w:sz w:val="24"/>
                 <w:szCs w:val="24"/>
               </w:rPr>
-              <w:t xml:space="preserve"> – </w:t>
+              <w:t>1</w:t>
             </w:r>
             <w:r>
               <w:rPr>
@@ -16410,7 +15906,7 @@
                 <w:sz w:val="24"/>
                 <w:szCs w:val="24"/>
               </w:rPr>
-              <w:t>Comentar</w:t>
+              <w:t xml:space="preserve"> – </w:t>
             </w:r>
             <w:r>
               <w:rPr>
@@ -16420,27 +15916,7 @@
                 <w:sz w:val="24"/>
                 <w:szCs w:val="24"/>
               </w:rPr>
-              <w:t xml:space="preserve"> </w:t>
-            </w:r>
-            <w:r>
-              <w:rPr>
-                <w:rFonts w:ascii="Arial" w:hAnsi="Arial" w:cs="Arial"/>
-                <w:b/>
-                <w:bCs/>
-                <w:sz w:val="24"/>
-                <w:szCs w:val="24"/>
-              </w:rPr>
-              <w:t>d</w:t>
-            </w:r>
-            <w:r>
-              <w:rPr>
-                <w:rFonts w:ascii="Arial" w:hAnsi="Arial" w:cs="Arial"/>
-                <w:b/>
-                <w:bCs/>
-                <w:sz w:val="24"/>
-                <w:szCs w:val="24"/>
-              </w:rPr>
-              <w:t>enúncia</w:t>
+              <w:t>Editar Usuário</w:t>
             </w:r>
           </w:p>
         </w:tc>
@@ -16522,7 +15998,7 @@
                 <w:sz w:val="24"/>
                 <w:szCs w:val="24"/>
               </w:rPr>
-              <w:t>permite que o usuário comente uma denúncia.</w:t>
+              <w:t>permite que o usuário altere as suas informações pessoais.</w:t>
             </w:r>
           </w:p>
         </w:tc>
@@ -16633,7 +16109,8 @@
             <w:pPr>
               <w:spacing w:line="360" w:lineRule="auto"/>
               <w:rPr>
-                <w:rFonts w:ascii="Arial" w:hAnsi="Arial" w:cs="Arial"/>
+                <w:rFonts w:ascii="Segoe UI" w:hAnsi="Segoe UI" w:cs="Segoe UI"/>
+                <w:b/>
                 <w:sz w:val="24"/>
                 <w:szCs w:val="24"/>
               </w:rPr>
@@ -16645,15 +16122,33 @@
                 <w:szCs w:val="24"/>
               </w:rPr>
               <w:lastRenderedPageBreak/>
-              <w:t xml:space="preserve">Este caso de uso se inicia quando o </w:t>
-            </w:r>
-            <w:r>
-              <w:rPr>
-                <w:rFonts w:ascii="Arial" w:hAnsi="Arial" w:cs="Arial"/>
-                <w:sz w:val="24"/>
-                <w:szCs w:val="24"/>
-              </w:rPr>
-              <w:t>usuário clica no botão “Comentar” de uma denúncia.</w:t>
+              <w:t>Este caso de uso se inicia quando o usuário escolhe a opção de “</w:t>
+            </w:r>
+            <w:r>
+              <w:rPr>
+                <w:rFonts w:ascii="Arial" w:hAnsi="Arial" w:cs="Arial"/>
+                <w:sz w:val="24"/>
+                <w:szCs w:val="24"/>
+              </w:rPr>
+              <w:t>Editar Dados Pessoais</w:t>
+            </w:r>
+            <w:r>
+              <w:rPr>
+                <w:rFonts w:ascii="Arial" w:hAnsi="Arial" w:cs="Arial"/>
+                <w:sz w:val="24"/>
+                <w:szCs w:val="24"/>
+              </w:rPr>
+              <w:t>”.</w:t>
+            </w:r>
+            <w:r>
+              <w:rPr>
+                <w:rFonts w:ascii="Arial" w:hAnsi="Arial" w:cs="Arial"/>
+                <w:b/>
+                <w:bCs/>
+                <w:sz w:val="24"/>
+                <w:szCs w:val="24"/>
+              </w:rPr>
+              <w:t> </w:t>
             </w:r>
           </w:p>
           <w:p>
@@ -16661,7 +16156,7 @@
               <w:pStyle w:val="PargrafodaLista"/>
               <w:numPr>
                 <w:ilvl w:val="0"/>
-                <w:numId w:val="34"/>
+                <w:numId w:val="50"/>
               </w:numPr>
               <w:spacing w:line="360" w:lineRule="auto"/>
               <w:jc w:val="both"/>
@@ -16678,7 +16173,15 @@
                 <w:szCs w:val="24"/>
                 <w:lang w:eastAsia="pt-BR"/>
               </w:rPr>
-              <w:t>O si</w:t>
+              <w:t>O ator usuário seleciona “</w:t>
+            </w:r>
+            <w:r>
+              <w:rPr>
+                <w:rFonts w:ascii="Arial" w:hAnsi="Arial" w:cs="Arial"/>
+                <w:sz w:val="24"/>
+                <w:szCs w:val="24"/>
+              </w:rPr>
+              <w:t>Editar Dados Pessoais</w:t>
             </w:r>
             <w:r>
               <w:rPr>
@@ -16687,7 +16190,7 @@
                 <w:szCs w:val="24"/>
                 <w:lang w:eastAsia="pt-BR"/>
               </w:rPr>
-              <w:t>stema</w:t>
+              <w:t xml:space="preserve">” </w:t>
             </w:r>
             <w:r>
               <w:rPr>
@@ -16696,7 +16199,7 @@
                 <w:szCs w:val="24"/>
                 <w:lang w:eastAsia="pt-BR"/>
               </w:rPr>
-              <w:t xml:space="preserve"> irá </w:t>
+              <w:t>na aba do seu perfil</w:t>
             </w:r>
             <w:r>
               <w:rPr>
@@ -16705,7 +16208,74 @@
                 <w:szCs w:val="24"/>
                 <w:lang w:eastAsia="pt-BR"/>
               </w:rPr>
-              <w:t>registar o comentário</w:t>
+              <w:t>. </w:t>
+            </w:r>
+          </w:p>
+          <w:p>
+            <w:pPr>
+              <w:pStyle w:val="PargrafodaLista"/>
+              <w:numPr>
+                <w:ilvl w:val="0"/>
+                <w:numId w:val="50"/>
+              </w:numPr>
+              <w:spacing w:line="360" w:lineRule="auto"/>
+              <w:jc w:val="both"/>
+              <w:rPr>
+                <w:rFonts w:ascii="Arial" w:hAnsi="Arial" w:cs="Arial"/>
+                <w:sz w:val="24"/>
+                <w:szCs w:val="24"/>
+              </w:rPr>
+            </w:pPr>
+            <w:r>
+              <w:rPr>
+                <w:rFonts w:ascii="Arial" w:hAnsi="Arial" w:cs="Arial"/>
+                <w:sz w:val="24"/>
+                <w:szCs w:val="24"/>
+              </w:rPr>
+              <w:t>O usuário poderá alterar todas as informações da sua conta menos o seu e-mail.</w:t>
+            </w:r>
+          </w:p>
+          <w:p>
+            <w:pPr>
+              <w:pStyle w:val="PargrafodaLista"/>
+              <w:numPr>
+                <w:ilvl w:val="0"/>
+                <w:numId w:val="50"/>
+              </w:numPr>
+              <w:spacing w:line="360" w:lineRule="auto"/>
+              <w:jc w:val="both"/>
+              <w:rPr>
+                <w:rFonts w:ascii="Arial" w:hAnsi="Arial" w:cs="Arial"/>
+                <w:sz w:val="24"/>
+                <w:szCs w:val="24"/>
+              </w:rPr>
+            </w:pPr>
+            <w:r>
+              <w:rPr>
+                <w:rFonts w:ascii="Arial" w:eastAsia="Times New Roman" w:hAnsi="Arial" w:cs="Arial"/>
+                <w:sz w:val="24"/>
+                <w:szCs w:val="24"/>
+                <w:lang w:eastAsia="pt-BR"/>
+              </w:rPr>
+              <w:t xml:space="preserve">O sistema atualiza as informações </w:t>
+            </w:r>
+            <w:r>
+              <w:rPr>
+                <w:rFonts w:ascii="Arial" w:eastAsia="Times New Roman" w:hAnsi="Arial" w:cs="Arial"/>
+                <w:sz w:val="24"/>
+                <w:szCs w:val="24"/>
+                <w:lang w:eastAsia="pt-BR"/>
+              </w:rPr>
+              <w:t>do usuário</w:t>
+            </w:r>
+            <w:r>
+              <w:rPr>
+                <w:rFonts w:ascii="Arial" w:eastAsia="Times New Roman" w:hAnsi="Arial" w:cs="Arial"/>
+                <w:sz w:val="24"/>
+                <w:szCs w:val="24"/>
+                <w:lang w:eastAsia="pt-BR"/>
+              </w:rPr>
+              <w:t xml:space="preserve"> com os dados informados.  </w:t>
             </w:r>
           </w:p>
         </w:tc>
@@ -16882,7 +16452,7 @@
                 <w:sz w:val="24"/>
                 <w:szCs w:val="24"/>
               </w:rPr>
-              <w:t>O sistema atualiza a pontuação do usuário. [RN010]</w:t>
+              <w:t>Não se aplica.</w:t>
             </w:r>
           </w:p>
         </w:tc>
@@ -16942,711 +16512,6 @@
                 <w:sz w:val="24"/>
                 <w:szCs w:val="24"/>
               </w:rPr>
-              <w:t>RN001 e RN010</w:t>
-            </w:r>
-          </w:p>
-        </w:tc>
-      </w:tr>
-    </w:tbl>
-    <w:p>
-      <w:pPr>
-        <w:pStyle w:val="Titulo2"/>
-        <w:numPr>
-          <w:ilvl w:val="0"/>
-          <w:numId w:val="0"/>
-        </w:numPr>
-        <w:spacing w:line="360" w:lineRule="auto"/>
-        <w:rPr>
-          <w:rFonts w:cs="Arial"/>
-        </w:rPr>
-      </w:pPr>
-    </w:p>
-    <w:tbl>
-      <w:tblPr>
-        <w:tblW w:w="8632" w:type="dxa"/>
-        <w:tblInd w:w="810" w:type="dxa"/>
-        <w:tblBorders>
-          <w:top w:val="outset" w:sz="6" w:space="0" w:color="auto"/>
-          <w:left w:val="outset" w:sz="6" w:space="0" w:color="auto"/>
-          <w:bottom w:val="outset" w:sz="6" w:space="0" w:color="auto"/>
-          <w:right w:val="outset" w:sz="6" w:space="0" w:color="auto"/>
-        </w:tblBorders>
-        <w:tblLook w:val="04A0" w:firstRow="1" w:lastRow="0" w:firstColumn="1" w:lastColumn="0" w:noHBand="0" w:noVBand="1"/>
-      </w:tblPr>
-      <w:tblGrid>
-        <w:gridCol w:w="1783"/>
-        <w:gridCol w:w="6849"/>
-      </w:tblGrid>
-      <w:tr>
-        <w:trPr>
-          <w:trHeight w:val="300"/>
-        </w:trPr>
-        <w:tc>
-          <w:tcPr>
-            <w:tcW w:w="8632" w:type="dxa"/>
-            <w:gridSpan w:val="2"/>
-            <w:tcBorders>
-              <w:top w:val="single" w:sz="6" w:space="0" w:color="auto"/>
-              <w:left w:val="single" w:sz="6" w:space="0" w:color="auto"/>
-              <w:bottom w:val="single" w:sz="6" w:space="0" w:color="auto"/>
-              <w:right w:val="single" w:sz="6" w:space="0" w:color="auto"/>
-            </w:tcBorders>
-            <w:shd w:val="clear" w:color="auto" w:fill="auto"/>
-          </w:tcPr>
-          <w:p>
-            <w:pPr>
-              <w:spacing w:line="360" w:lineRule="auto"/>
-              <w:rPr>
-                <w:rFonts w:ascii="Arial" w:hAnsi="Arial" w:cs="Arial"/>
-                <w:b/>
-                <w:bCs/>
-                <w:sz w:val="24"/>
-                <w:szCs w:val="24"/>
-              </w:rPr>
-            </w:pPr>
-            <w:r>
-              <w:rPr>
-                <w:rFonts w:ascii="Arial" w:hAnsi="Arial" w:cs="Arial"/>
-                <w:b/>
-                <w:bCs/>
-                <w:sz w:val="24"/>
-                <w:szCs w:val="24"/>
-              </w:rPr>
-              <w:t>CSU0</w:t>
-            </w:r>
-            <w:r>
-              <w:rPr>
-                <w:rFonts w:ascii="Arial" w:hAnsi="Arial" w:cs="Arial"/>
-                <w:b/>
-                <w:bCs/>
-                <w:sz w:val="24"/>
-                <w:szCs w:val="24"/>
-              </w:rPr>
-              <w:t>1</w:t>
-            </w:r>
-            <w:r>
-              <w:rPr>
-                <w:rFonts w:ascii="Arial" w:hAnsi="Arial" w:cs="Arial"/>
-                <w:b/>
-                <w:bCs/>
-                <w:sz w:val="24"/>
-                <w:szCs w:val="24"/>
-              </w:rPr>
-              <w:t>2</w:t>
-            </w:r>
-            <w:r>
-              <w:rPr>
-                <w:rFonts w:ascii="Arial" w:hAnsi="Arial" w:cs="Arial"/>
-                <w:b/>
-                <w:bCs/>
-                <w:sz w:val="24"/>
-                <w:szCs w:val="24"/>
-              </w:rPr>
-              <w:t xml:space="preserve"> – </w:t>
-            </w:r>
-            <w:r>
-              <w:rPr>
-                <w:rFonts w:ascii="Arial" w:hAnsi="Arial" w:cs="Arial"/>
-                <w:b/>
-                <w:bCs/>
-                <w:sz w:val="24"/>
-                <w:szCs w:val="24"/>
-              </w:rPr>
-              <w:t>Editar Usuário</w:t>
-            </w:r>
-          </w:p>
-        </w:tc>
-      </w:tr>
-      <w:tr>
-        <w:trPr>
-          <w:trHeight w:val="300"/>
-        </w:trPr>
-        <w:tc>
-          <w:tcPr>
-            <w:tcW w:w="1783" w:type="dxa"/>
-            <w:tcBorders>
-              <w:top w:val="single" w:sz="6" w:space="0" w:color="auto"/>
-              <w:left w:val="single" w:sz="6" w:space="0" w:color="auto"/>
-              <w:bottom w:val="single" w:sz="6" w:space="0" w:color="auto"/>
-              <w:right w:val="single" w:sz="6" w:space="0" w:color="auto"/>
-            </w:tcBorders>
-            <w:shd w:val="clear" w:color="auto" w:fill="auto"/>
-          </w:tcPr>
-          <w:p>
-            <w:pPr>
-              <w:spacing w:line="360" w:lineRule="auto"/>
-              <w:rPr>
-                <w:rFonts w:ascii="Segoe UI" w:hAnsi="Segoe UI" w:cs="Segoe UI"/>
-                <w:sz w:val="24"/>
-                <w:szCs w:val="24"/>
-              </w:rPr>
-            </w:pPr>
-            <w:r>
-              <w:rPr>
-                <w:rFonts w:ascii="Arial" w:hAnsi="Arial" w:cs="Arial"/>
-                <w:sz w:val="24"/>
-                <w:szCs w:val="24"/>
-                <w:u w:val="single"/>
-              </w:rPr>
-              <w:t>Sumário</w:t>
-            </w:r>
-            <w:r>
-              <w:rPr>
-                <w:rFonts w:ascii="Arial" w:hAnsi="Arial" w:cs="Arial"/>
-                <w:sz w:val="24"/>
-                <w:szCs w:val="24"/>
-              </w:rPr>
-              <w:t>:  </w:t>
-            </w:r>
-          </w:p>
-        </w:tc>
-        <w:tc>
-          <w:tcPr>
-            <w:tcW w:w="6849" w:type="dxa"/>
-            <w:tcBorders>
-              <w:top w:val="single" w:sz="6" w:space="0" w:color="auto"/>
-              <w:left w:val="single" w:sz="6" w:space="0" w:color="auto"/>
-              <w:bottom w:val="single" w:sz="6" w:space="0" w:color="auto"/>
-              <w:right w:val="single" w:sz="6" w:space="0" w:color="auto"/>
-            </w:tcBorders>
-            <w:shd w:val="clear" w:color="auto" w:fill="auto"/>
-          </w:tcPr>
-          <w:p>
-            <w:pPr>
-              <w:spacing w:line="360" w:lineRule="auto"/>
-              <w:rPr>
-                <w:rFonts w:ascii="Arial" w:hAnsi="Arial" w:cs="Arial"/>
-                <w:sz w:val="24"/>
-                <w:szCs w:val="24"/>
-              </w:rPr>
-            </w:pPr>
-            <w:r>
-              <w:rPr>
-                <w:rFonts w:ascii="Arial" w:hAnsi="Arial" w:cs="Arial"/>
-                <w:sz w:val="24"/>
-                <w:szCs w:val="24"/>
-              </w:rPr>
-              <w:t xml:space="preserve">Este caso de uso </w:t>
-            </w:r>
-            <w:r>
-              <w:rPr>
-                <w:rFonts w:ascii="Arial" w:hAnsi="Arial" w:cs="Arial"/>
-                <w:sz w:val="24"/>
-                <w:szCs w:val="24"/>
-              </w:rPr>
-              <w:t>permite que o usuário altere as suas informações pessoais.</w:t>
-            </w:r>
-          </w:p>
-        </w:tc>
-      </w:tr>
-      <w:tr>
-        <w:trPr>
-          <w:trHeight w:val="300"/>
-        </w:trPr>
-        <w:tc>
-          <w:tcPr>
-            <w:tcW w:w="8632" w:type="dxa"/>
-            <w:gridSpan w:val="2"/>
-            <w:tcBorders>
-              <w:top w:val="single" w:sz="6" w:space="0" w:color="auto"/>
-              <w:left w:val="single" w:sz="6" w:space="0" w:color="auto"/>
-              <w:bottom w:val="single" w:sz="6" w:space="0" w:color="auto"/>
-              <w:right w:val="single" w:sz="6" w:space="0" w:color="auto"/>
-            </w:tcBorders>
-            <w:shd w:val="clear" w:color="auto" w:fill="auto"/>
-          </w:tcPr>
-          <w:p>
-            <w:pPr>
-              <w:spacing w:line="360" w:lineRule="auto"/>
-              <w:rPr>
-                <w:rFonts w:ascii="Arial" w:hAnsi="Arial" w:cs="Arial"/>
-                <w:b/>
-                <w:bCs/>
-                <w:sz w:val="24"/>
-                <w:szCs w:val="24"/>
-              </w:rPr>
-            </w:pPr>
-            <w:r>
-              <w:rPr>
-                <w:rFonts w:ascii="Arial" w:hAnsi="Arial" w:cs="Arial"/>
-                <w:b/>
-                <w:bCs/>
-                <w:sz w:val="24"/>
-                <w:szCs w:val="24"/>
-              </w:rPr>
-              <w:t>Pré-condição:  </w:t>
-            </w:r>
-          </w:p>
-          <w:p>
-            <w:pPr>
-              <w:spacing w:line="360" w:lineRule="auto"/>
-              <w:rPr>
-                <w:rFonts w:ascii="Arial" w:hAnsi="Arial" w:cs="Arial"/>
-                <w:sz w:val="24"/>
-                <w:szCs w:val="24"/>
-              </w:rPr>
-            </w:pPr>
-            <w:r>
-              <w:rPr>
-                <w:rFonts w:ascii="Arial" w:hAnsi="Arial" w:cs="Arial"/>
-                <w:sz w:val="24"/>
-                <w:szCs w:val="24"/>
-              </w:rPr>
-              <w:t>O usuário deve estar logado. [RN001]</w:t>
-            </w:r>
-          </w:p>
-        </w:tc>
-      </w:tr>
-      <w:tr>
-        <w:trPr>
-          <w:trHeight w:val="300"/>
-        </w:trPr>
-        <w:tc>
-          <w:tcPr>
-            <w:tcW w:w="8632" w:type="dxa"/>
-            <w:gridSpan w:val="2"/>
-            <w:tcBorders>
-              <w:top w:val="single" w:sz="6" w:space="0" w:color="auto"/>
-              <w:left w:val="single" w:sz="6" w:space="0" w:color="auto"/>
-              <w:bottom w:val="single" w:sz="6" w:space="0" w:color="auto"/>
-              <w:right w:val="single" w:sz="6" w:space="0" w:color="auto"/>
-            </w:tcBorders>
-            <w:shd w:val="clear" w:color="auto" w:fill="auto"/>
-          </w:tcPr>
-          <w:p>
-            <w:pPr>
-              <w:spacing w:line="360" w:lineRule="auto"/>
-              <w:rPr>
-                <w:rFonts w:ascii="Segoe UI" w:hAnsi="Segoe UI" w:cs="Segoe UI"/>
-                <w:sz w:val="24"/>
-                <w:szCs w:val="24"/>
-              </w:rPr>
-            </w:pPr>
-            <w:r>
-              <w:rPr>
-                <w:rFonts w:ascii="Arial" w:hAnsi="Arial" w:cs="Arial"/>
-                <w:b/>
-                <w:bCs/>
-                <w:sz w:val="24"/>
-                <w:szCs w:val="24"/>
-              </w:rPr>
-              <w:t>Fluxo Principal </w:t>
-            </w:r>
-            <w:r>
-              <w:rPr>
-                <w:rFonts w:ascii="Arial" w:hAnsi="Arial" w:cs="Arial"/>
-                <w:sz w:val="24"/>
-                <w:szCs w:val="24"/>
-              </w:rPr>
-              <w:t> </w:t>
-            </w:r>
-          </w:p>
-          <w:p>
-            <w:pPr>
-              <w:spacing w:line="360" w:lineRule="auto"/>
-              <w:rPr>
-                <w:rFonts w:ascii="Segoe UI" w:hAnsi="Segoe UI" w:cs="Segoe UI"/>
-                <w:b/>
-                <w:sz w:val="24"/>
-                <w:szCs w:val="24"/>
-              </w:rPr>
-            </w:pPr>
-            <w:r>
-              <w:rPr>
-                <w:rFonts w:ascii="Arial" w:hAnsi="Arial" w:cs="Arial"/>
-                <w:sz w:val="24"/>
-                <w:szCs w:val="24"/>
-              </w:rPr>
-              <w:t>Este caso de uso se inicia quando o usuário escolhe a opção de “</w:t>
-            </w:r>
-            <w:r>
-              <w:rPr>
-                <w:rFonts w:ascii="Arial" w:hAnsi="Arial" w:cs="Arial"/>
-                <w:sz w:val="24"/>
-                <w:szCs w:val="24"/>
-              </w:rPr>
-              <w:t>Editar Dados Pessoais</w:t>
-            </w:r>
-            <w:r>
-              <w:rPr>
-                <w:rFonts w:ascii="Arial" w:hAnsi="Arial" w:cs="Arial"/>
-                <w:sz w:val="24"/>
-                <w:szCs w:val="24"/>
-              </w:rPr>
-              <w:t>”.</w:t>
-            </w:r>
-            <w:r>
-              <w:rPr>
-                <w:rFonts w:ascii="Arial" w:hAnsi="Arial" w:cs="Arial"/>
-                <w:b/>
-                <w:bCs/>
-                <w:sz w:val="24"/>
-                <w:szCs w:val="24"/>
-              </w:rPr>
-              <w:t> </w:t>
-            </w:r>
-          </w:p>
-          <w:p>
-            <w:pPr>
-              <w:pStyle w:val="PargrafodaLista"/>
-              <w:numPr>
-                <w:ilvl w:val="0"/>
-                <w:numId w:val="50"/>
-              </w:numPr>
-              <w:spacing w:line="360" w:lineRule="auto"/>
-              <w:jc w:val="both"/>
-              <w:rPr>
-                <w:rFonts w:ascii="Arial" w:hAnsi="Arial" w:cs="Arial"/>
-                <w:sz w:val="24"/>
-                <w:szCs w:val="24"/>
-              </w:rPr>
-            </w:pPr>
-            <w:r>
-              <w:rPr>
-                <w:rFonts w:ascii="Arial" w:eastAsia="Times New Roman" w:hAnsi="Arial" w:cs="Arial"/>
-                <w:sz w:val="24"/>
-                <w:szCs w:val="24"/>
-                <w:lang w:eastAsia="pt-BR"/>
-              </w:rPr>
-              <w:t>O ator usuário seleciona “</w:t>
-            </w:r>
-            <w:r>
-              <w:rPr>
-                <w:rFonts w:ascii="Arial" w:hAnsi="Arial" w:cs="Arial"/>
-                <w:sz w:val="24"/>
-                <w:szCs w:val="24"/>
-              </w:rPr>
-              <w:t>Editar Dados Pessoais</w:t>
-            </w:r>
-            <w:r>
-              <w:rPr>
-                <w:rFonts w:ascii="Arial" w:eastAsia="Times New Roman" w:hAnsi="Arial" w:cs="Arial"/>
-                <w:sz w:val="24"/>
-                <w:szCs w:val="24"/>
-                <w:lang w:eastAsia="pt-BR"/>
-              </w:rPr>
-              <w:t xml:space="preserve">” </w:t>
-            </w:r>
-            <w:r>
-              <w:rPr>
-                <w:rFonts w:ascii="Arial" w:eastAsia="Times New Roman" w:hAnsi="Arial" w:cs="Arial"/>
-                <w:sz w:val="24"/>
-                <w:szCs w:val="24"/>
-                <w:lang w:eastAsia="pt-BR"/>
-              </w:rPr>
-              <w:t>na aba do seu perfil</w:t>
-            </w:r>
-            <w:r>
-              <w:rPr>
-                <w:rFonts w:ascii="Arial" w:eastAsia="Times New Roman" w:hAnsi="Arial" w:cs="Arial"/>
-                <w:sz w:val="24"/>
-                <w:szCs w:val="24"/>
-                <w:lang w:eastAsia="pt-BR"/>
-              </w:rPr>
-              <w:t>. </w:t>
-            </w:r>
-          </w:p>
-          <w:p>
-            <w:pPr>
-              <w:pStyle w:val="PargrafodaLista"/>
-              <w:numPr>
-                <w:ilvl w:val="0"/>
-                <w:numId w:val="50"/>
-              </w:numPr>
-              <w:spacing w:line="360" w:lineRule="auto"/>
-              <w:jc w:val="both"/>
-              <w:rPr>
-                <w:rFonts w:ascii="Arial" w:hAnsi="Arial" w:cs="Arial"/>
-                <w:sz w:val="24"/>
-                <w:szCs w:val="24"/>
-              </w:rPr>
-            </w:pPr>
-            <w:r>
-              <w:rPr>
-                <w:rFonts w:ascii="Arial" w:hAnsi="Arial" w:cs="Arial"/>
-                <w:sz w:val="24"/>
-                <w:szCs w:val="24"/>
-              </w:rPr>
-              <w:t>O usuário poderá alterar todas as informações da sua conta menos o seu e-mail.</w:t>
-            </w:r>
-          </w:p>
-          <w:p>
-            <w:pPr>
-              <w:pStyle w:val="PargrafodaLista"/>
-              <w:numPr>
-                <w:ilvl w:val="0"/>
-                <w:numId w:val="50"/>
-              </w:numPr>
-              <w:spacing w:line="360" w:lineRule="auto"/>
-              <w:jc w:val="both"/>
-              <w:rPr>
-                <w:rFonts w:ascii="Arial" w:hAnsi="Arial" w:cs="Arial"/>
-                <w:sz w:val="24"/>
-                <w:szCs w:val="24"/>
-              </w:rPr>
-            </w:pPr>
-            <w:r>
-              <w:rPr>
-                <w:rFonts w:ascii="Arial" w:eastAsia="Times New Roman" w:hAnsi="Arial" w:cs="Arial"/>
-                <w:sz w:val="24"/>
-                <w:szCs w:val="24"/>
-                <w:lang w:eastAsia="pt-BR"/>
-              </w:rPr>
-              <w:t xml:space="preserve">O sistema atualiza as informações </w:t>
-            </w:r>
-            <w:r>
-              <w:rPr>
-                <w:rFonts w:ascii="Arial" w:eastAsia="Times New Roman" w:hAnsi="Arial" w:cs="Arial"/>
-                <w:sz w:val="24"/>
-                <w:szCs w:val="24"/>
-                <w:lang w:eastAsia="pt-BR"/>
-              </w:rPr>
-              <w:t>do usuário</w:t>
-            </w:r>
-            <w:r>
-              <w:rPr>
-                <w:rFonts w:ascii="Arial" w:eastAsia="Times New Roman" w:hAnsi="Arial" w:cs="Arial"/>
-                <w:sz w:val="24"/>
-                <w:szCs w:val="24"/>
-                <w:lang w:eastAsia="pt-BR"/>
-              </w:rPr>
-              <w:t xml:space="preserve"> com os dados informados.  </w:t>
-            </w:r>
-          </w:p>
-        </w:tc>
-      </w:tr>
-      <w:tr>
-        <w:trPr>
-          <w:trHeight w:val="300"/>
-        </w:trPr>
-        <w:tc>
-          <w:tcPr>
-            <w:tcW w:w="8632" w:type="dxa"/>
-            <w:gridSpan w:val="2"/>
-            <w:tcBorders>
-              <w:top w:val="single" w:sz="6" w:space="0" w:color="auto"/>
-              <w:left w:val="single" w:sz="6" w:space="0" w:color="auto"/>
-              <w:bottom w:val="single" w:sz="6" w:space="0" w:color="auto"/>
-              <w:right w:val="single" w:sz="6" w:space="0" w:color="auto"/>
-            </w:tcBorders>
-            <w:shd w:val="clear" w:color="auto" w:fill="auto"/>
-          </w:tcPr>
-          <w:p>
-            <w:pPr>
-              <w:spacing w:line="360" w:lineRule="auto"/>
-              <w:rPr>
-                <w:rFonts w:ascii="Segoe UI" w:hAnsi="Segoe UI" w:cs="Segoe UI"/>
-                <w:b/>
-                <w:bCs/>
-                <w:sz w:val="24"/>
-                <w:szCs w:val="24"/>
-              </w:rPr>
-            </w:pPr>
-            <w:r>
-              <w:rPr>
-                <w:rFonts w:ascii="Arial" w:hAnsi="Arial" w:cs="Arial"/>
-                <w:b/>
-                <w:bCs/>
-                <w:sz w:val="24"/>
-                <w:szCs w:val="24"/>
-              </w:rPr>
-              <w:t xml:space="preserve">Fluxos Alternativos  </w:t>
-            </w:r>
-          </w:p>
-          <w:p>
-            <w:pPr>
-              <w:spacing w:line="360" w:lineRule="auto"/>
-              <w:rPr>
-                <w:rFonts w:ascii="Arial" w:hAnsi="Arial" w:cs="Arial"/>
-                <w:sz w:val="24"/>
-                <w:szCs w:val="24"/>
-              </w:rPr>
-            </w:pPr>
-            <w:r>
-              <w:rPr>
-                <w:rFonts w:ascii="Arial" w:hAnsi="Arial" w:cs="Arial"/>
-                <w:sz w:val="24"/>
-                <w:szCs w:val="24"/>
-              </w:rPr>
-              <w:t>Não se aplica.</w:t>
-            </w:r>
-          </w:p>
-        </w:tc>
-      </w:tr>
-      <w:tr>
-        <w:trPr>
-          <w:trHeight w:val="300"/>
-        </w:trPr>
-        <w:tc>
-          <w:tcPr>
-            <w:tcW w:w="8632" w:type="dxa"/>
-            <w:gridSpan w:val="2"/>
-            <w:tcBorders>
-              <w:top w:val="single" w:sz="6" w:space="0" w:color="auto"/>
-              <w:left w:val="single" w:sz="6" w:space="0" w:color="auto"/>
-              <w:bottom w:val="single" w:sz="6" w:space="0" w:color="auto"/>
-              <w:right w:val="single" w:sz="6" w:space="0" w:color="auto"/>
-            </w:tcBorders>
-            <w:shd w:val="clear" w:color="auto" w:fill="auto"/>
-          </w:tcPr>
-          <w:p>
-            <w:pPr>
-              <w:spacing w:line="360" w:lineRule="auto"/>
-              <w:rPr>
-                <w:rFonts w:ascii="Segoe UI" w:hAnsi="Segoe UI" w:cs="Segoe UI"/>
-                <w:b/>
-                <w:bCs/>
-                <w:sz w:val="24"/>
-                <w:szCs w:val="24"/>
-              </w:rPr>
-            </w:pPr>
-            <w:r>
-              <w:rPr>
-                <w:rFonts w:ascii="Arial" w:hAnsi="Arial" w:cs="Arial"/>
-                <w:b/>
-                <w:bCs/>
-                <w:sz w:val="24"/>
-                <w:szCs w:val="24"/>
-              </w:rPr>
-              <w:lastRenderedPageBreak/>
-              <w:t>Fluxos de Exceção </w:t>
-            </w:r>
-          </w:p>
-          <w:p>
-            <w:pPr>
-              <w:spacing w:line="360" w:lineRule="auto"/>
-              <w:rPr>
-                <w:rFonts w:ascii="Arial" w:hAnsi="Arial" w:cs="Arial"/>
-                <w:sz w:val="24"/>
-                <w:szCs w:val="24"/>
-              </w:rPr>
-            </w:pPr>
-            <w:r>
-              <w:rPr>
-                <w:rFonts w:ascii="Arial" w:hAnsi="Arial" w:cs="Arial"/>
-                <w:sz w:val="24"/>
-                <w:szCs w:val="24"/>
-              </w:rPr>
-              <w:t>Não se aplica.</w:t>
-            </w:r>
-          </w:p>
-        </w:tc>
-      </w:tr>
-      <w:tr>
-        <w:trPr>
-          <w:trHeight w:val="300"/>
-        </w:trPr>
-        <w:tc>
-          <w:tcPr>
-            <w:tcW w:w="8632" w:type="dxa"/>
-            <w:gridSpan w:val="2"/>
-            <w:tcBorders>
-              <w:top w:val="single" w:sz="6" w:space="0" w:color="auto"/>
-              <w:left w:val="single" w:sz="6" w:space="0" w:color="auto"/>
-              <w:bottom w:val="single" w:sz="6" w:space="0" w:color="auto"/>
-              <w:right w:val="single" w:sz="6" w:space="0" w:color="auto"/>
-            </w:tcBorders>
-            <w:shd w:val="clear" w:color="auto" w:fill="auto"/>
-          </w:tcPr>
-          <w:p>
-            <w:pPr>
-              <w:spacing w:line="360" w:lineRule="auto"/>
-              <w:rPr>
-                <w:rFonts w:ascii="Segoe UI" w:hAnsi="Segoe UI" w:cs="Segoe UI"/>
-                <w:b/>
-                <w:bCs/>
-                <w:sz w:val="24"/>
-                <w:szCs w:val="24"/>
-              </w:rPr>
-            </w:pPr>
-            <w:r>
-              <w:rPr>
-                <w:rFonts w:ascii="Arial" w:hAnsi="Arial" w:cs="Arial"/>
-                <w:b/>
-                <w:bCs/>
-                <w:sz w:val="24"/>
-                <w:szCs w:val="24"/>
-              </w:rPr>
-              <w:t>Pós-condições:  </w:t>
-            </w:r>
-          </w:p>
-          <w:p>
-            <w:pPr>
-              <w:spacing w:line="360" w:lineRule="auto"/>
-              <w:rPr>
-                <w:rFonts w:ascii="Segoe UI" w:hAnsi="Segoe UI" w:cs="Segoe UI"/>
-                <w:b/>
-                <w:bCs/>
-                <w:sz w:val="24"/>
-                <w:szCs w:val="24"/>
-              </w:rPr>
-            </w:pPr>
-            <w:r>
-              <w:rPr>
-                <w:rFonts w:ascii="Arial" w:hAnsi="Arial" w:cs="Arial"/>
-                <w:sz w:val="24"/>
-                <w:szCs w:val="24"/>
-              </w:rPr>
-              <w:t>Não se aplica.</w:t>
-            </w:r>
-          </w:p>
-        </w:tc>
-      </w:tr>
-      <w:tr>
-        <w:trPr>
-          <w:trHeight w:val="300"/>
-        </w:trPr>
-        <w:tc>
-          <w:tcPr>
-            <w:tcW w:w="8632" w:type="dxa"/>
-            <w:gridSpan w:val="2"/>
-            <w:tcBorders>
-              <w:top w:val="single" w:sz="6" w:space="0" w:color="auto"/>
-              <w:left w:val="single" w:sz="6" w:space="0" w:color="auto"/>
-              <w:bottom w:val="single" w:sz="6" w:space="0" w:color="auto"/>
-              <w:right w:val="single" w:sz="6" w:space="0" w:color="auto"/>
-            </w:tcBorders>
-            <w:shd w:val="clear" w:color="auto" w:fill="auto"/>
-          </w:tcPr>
-          <w:p>
-            <w:pPr>
-              <w:spacing w:line="360" w:lineRule="auto"/>
-              <w:rPr>
-                <w:rFonts w:ascii="Segoe UI" w:hAnsi="Segoe UI" w:cs="Segoe UI"/>
-                <w:b/>
-                <w:bCs/>
-                <w:sz w:val="24"/>
-                <w:szCs w:val="24"/>
-              </w:rPr>
-            </w:pPr>
-            <w:r>
-              <w:rPr>
-                <w:rFonts w:ascii="Arial" w:hAnsi="Arial" w:cs="Arial"/>
-                <w:b/>
-                <w:bCs/>
-                <w:sz w:val="24"/>
-                <w:szCs w:val="24"/>
-              </w:rPr>
-              <w:t>Regras de Negócio:</w:t>
-            </w:r>
-          </w:p>
-          <w:p>
-            <w:pPr>
-              <w:spacing w:line="360" w:lineRule="auto"/>
-              <w:rPr>
-                <w:rFonts w:ascii="Segoe UI" w:hAnsi="Segoe UI" w:cs="Segoe UI"/>
-                <w:b/>
-                <w:bCs/>
-                <w:sz w:val="24"/>
-                <w:szCs w:val="24"/>
-              </w:rPr>
-            </w:pPr>
-            <w:r>
-              <w:rPr>
-                <w:rFonts w:ascii="Arial" w:hAnsi="Arial" w:cs="Arial"/>
-                <w:sz w:val="24"/>
-                <w:szCs w:val="24"/>
-              </w:rPr>
               <w:t>RN0</w:t>
             </w:r>
             <w:r>
@@ -18064,6 +16929,7 @@
           <w:sz w:val="24"/>
           <w:szCs w:val="24"/>
         </w:rPr>
+        <w:lastRenderedPageBreak/>
         <w:t xml:space="preserve">Descrição: </w:t>
       </w:r>
       <w:r>
@@ -18301,7 +17167,6 @@
           <w:rFonts w:ascii="Arial" w:hAnsi="Arial" w:cs="Arial"/>
           <w:color w:val="2E74B5" w:themeColor="accent1" w:themeShade="BF"/>
         </w:rPr>
-        <w:lastRenderedPageBreak/>
         <w:t>Neste item deve ser apresentado o protótipo do sistema que consiste na interface preliminar contendo um subconjunto de funcionalidades e telas. O protótipo deve ser incrementalmente evoluído até a concordância completa dos requisitos previstos para o sistema, de comum acordo com o usuário. O protótipo é um recurso que deve ser adotado como estratégia para levantamento, detalhamento, validação de requisitos e modelagem de interface com o usuário (usabilidade).</w:t>
       </w:r>
       <w:r>
@@ -18665,6 +17530,7 @@
           <w:sz w:val="24"/>
           <w:szCs w:val="24"/>
         </w:rPr>
+        <w:lastRenderedPageBreak/>
         <w:t>Este capítulo tem como objetivo analisar</w:t>
       </w:r>
       <w:r>
@@ -18803,7 +17669,6 @@
         <w:rPr>
           <w:noProof/>
         </w:rPr>
-        <w:lastRenderedPageBreak/>
         <w:drawing>
           <wp:inline distT="0" distB="0" distL="0" distR="0" wp14:anchorId="01CF4482" wp14:editId="44EAD4C8">
             <wp:extent cx="5973445" cy="3400425"/>
@@ -19010,6 +17875,7 @@
           <w:sz w:val="24"/>
           <w:szCs w:val="24"/>
         </w:rPr>
+        <w:lastRenderedPageBreak/>
         <w:t xml:space="preserve">Neste </w:t>
       </w:r>
       <w:r>
@@ -19039,7 +17905,6 @@
         <w:rPr>
           <w:noProof/>
         </w:rPr>
-        <w:lastRenderedPageBreak/>
         <w:drawing>
           <wp:inline distT="0" distB="0" distL="0" distR="0" wp14:anchorId="4180F11A" wp14:editId="2B27936B">
             <wp:extent cx="5629275" cy="4866005"/>
@@ -19277,7 +18142,6 @@
         <w:rPr>
           <w:noProof/>
         </w:rPr>
-        <w:lastRenderedPageBreak/>
         <w:drawing>
           <wp:inline distT="0" distB="0" distL="0" distR="0" wp14:anchorId="4FA2FFB5" wp14:editId="15D54739">
             <wp:extent cx="5973445" cy="6125845"/>
@@ -21832,7 +20696,7 @@
             </wp:anchor>
           </w:drawing>
         </mc:Choice>
-        <mc:Fallback xmlns:a14="http://schemas.microsoft.com/office/drawing/2010/main" xmlns:a="http://schemas.openxmlformats.org/drawingml/2006/main">
+        <mc:Fallback xmlns:a="http://schemas.openxmlformats.org/drawingml/2006/main" xmlns:a14="http://schemas.microsoft.com/office/drawing/2010/main">
           <w:pict w14:anchorId="5F0F2DC2">
             <v:line id="Line 1" style="position:absolute;z-index:251657216;visibility:visible;mso-wrap-style:square;mso-width-percent:0;mso-height-percent:0;mso-wrap-distance-left:9pt;mso-wrap-distance-top:0;mso-wrap-distance-right:9pt;mso-wrap-distance-bottom:0;mso-position-horizontal:absolute;mso-position-horizontal-relative:text;mso-position-vertical:absolute;mso-position-vertical-relative:text;mso-width-percent:0;mso-height-percent:0;mso-width-relative:page;mso-height-relative:page" o:spid="_x0000_s1026" o:allowincell="f" from="-.45pt,-3.6pt" to="443.25pt,-3.6pt" w14:anchorId="5027D4D0" o:gfxdata="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">
               <w10:wrap type="topAndBottom"/>
@@ -21997,7 +20861,7 @@
             </wp:anchor>
           </w:drawing>
         </mc:Choice>
-        <mc:Fallback xmlns:a14="http://schemas.microsoft.com/office/drawing/2010/main" xmlns:a="http://schemas.openxmlformats.org/drawingml/2006/main">
+        <mc:Fallback xmlns:a="http://schemas.openxmlformats.org/drawingml/2006/main" xmlns:a14="http://schemas.microsoft.com/office/drawing/2010/main">
           <w:pict w14:anchorId="07033CA2">
             <v:line id="Line 2" style="position:absolute;z-index:251658240;visibility:visible;mso-wrap-style:square;mso-width-percent:0;mso-height-percent:0;mso-wrap-distance-left:9pt;mso-wrap-distance-top:0;mso-wrap-distance-right:9pt;mso-wrap-distance-bottom:5.65pt;mso-position-horizontal:absolute;mso-position-horizontal-relative:text;mso-position-vertical:absolute;mso-position-vertical-relative:text;mso-width-percent:0;mso-height-percent:0;mso-width-relative:page;mso-height-relative:page" o:spid="_x0000_s1026" o:allowincell="f" from=".4pt,56.2pt" to="441.6pt,56.2pt" w14:anchorId="48C357A9" o:gfxdata="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">
               <w10:wrap type="topAndBottom"/>
@@ -28754,15 +27618,6 @@
 </file>
 
 <file path=customXml/item1.xml><?xml version="1.0" encoding="utf-8"?>
-<?mso-contentType ?>
-<FormTemplates xmlns="http://schemas.microsoft.com/sharepoint/v3/contenttype/forms">
-  <Display>DocumentLibraryForm</Display>
-  <Edit>DocumentLibraryForm</Edit>
-  <New>DocumentLibraryForm</New>
-</FormTemplates>
-</file>
-
-<file path=customXml/item2.xml><?xml version="1.0" encoding="utf-8"?>
 <ct:contentTypeSchema xmlns:ct="http://schemas.microsoft.com/office/2006/metadata/contentType" xmlns:ma="http://schemas.microsoft.com/office/2006/metadata/properties/metaAttributes" ct:_="" ma:_="" ma:contentTypeName="Documento" ma:contentTypeID="0x0101007E71FABEF81C0D41881132C506355E55" ma:contentTypeVersion="11" ma:contentTypeDescription="Crie um novo documento." ma:contentTypeScope="" ma:versionID="5cd28278d3e311aaaa6093e146430ff1">
   <xsd:schema xmlns:xsd="http://www.w3.org/2001/XMLSchema" xmlns:xs="http://www.w3.org/2001/XMLSchema" xmlns:p="http://schemas.microsoft.com/office/2006/metadata/properties" xmlns:ns2="edcbb82a-a93a-4d22-b9ec-0a2a6df9261f" xmlns:ns3="88ac0c94-ecf3-4703-9efe-e9a6791ae759" targetNamespace="http://schemas.microsoft.com/office/2006/metadata/properties" ma:root="true" ma:fieldsID="53cee68259182e181d380aebeea99bbc" ns2:_="" ns3:_="">
     <xsd:import namespace="edcbb82a-a93a-4d22-b9ec-0a2a6df9261f"/>
@@ -28957,15 +27812,16 @@
 </ct:contentTypeSchema>
 </file>
 
-<file path=customXml/itemProps1.xml><?xml version="1.0" encoding="utf-8"?>
-<ds:datastoreItem xmlns:ds="http://schemas.openxmlformats.org/officeDocument/2006/customXml" ds:itemID="{8B98CEA4-99B0-471F-952E-F1AE92D4956B}">
-  <ds:schemaRefs>
-    <ds:schemaRef ds:uri="http://schemas.microsoft.com/sharepoint/v3/contenttype/forms"/>
-  </ds:schemaRefs>
-</ds:datastoreItem>
+<file path=customXml/item2.xml><?xml version="1.0" encoding="utf-8"?>
+<?mso-contentType ?>
+<FormTemplates xmlns="http://schemas.microsoft.com/sharepoint/v3/contenttype/forms">
+  <Display>DocumentLibraryForm</Display>
+  <Edit>DocumentLibraryForm</Edit>
+  <New>DocumentLibraryForm</New>
+</FormTemplates>
 </file>
 
-<file path=customXml/itemProps2.xml><?xml version="1.0" encoding="utf-8"?>
+<file path=customXml/itemProps1.xml><?xml version="1.0" encoding="utf-8"?>
 <ds:datastoreItem xmlns:ds="http://schemas.openxmlformats.org/officeDocument/2006/customXml" ds:itemID="{8FC91C38-DC3A-4796-AD52-0BCC02E86A4E}">
   <ds:schemaRefs>
     <ds:schemaRef ds:uri="http://schemas.microsoft.com/office/2006/metadata/contentType"/>
@@ -28982,4 +27838,12 @@
     <ds:schemaRef ds:uri="http://schemas.microsoft.com/internal/obd"/>
   </ds:schemaRefs>
 </ds:datastoreItem>
+</file>
+
+<file path=customXml/itemProps2.xml><?xml version="1.0" encoding="utf-8"?>
+<ds:datastoreItem xmlns:ds="http://schemas.openxmlformats.org/officeDocument/2006/customXml" ds:itemID="{8B98CEA4-99B0-471F-952E-F1AE92D4956B}">
+  <ds:schemaRefs>
+    <ds:schemaRef ds:uri="http://schemas.microsoft.com/sharepoint/v3/contenttype/forms"/>
+  </ds:schemaRefs>
+</ds:datastoreItem>
 </file>
</xml_diff>